<commit_message>
Adding Draft project proposal documents
</commit_message>
<xml_diff>
--- a/Project Proposal/Project Proposal.docx
+++ b/Project Proposal/Project Proposal.docx
@@ -7,7 +7,9 @@
         <w:jc w:val="center"/>
       </w:pPr>
       <w:bookmarkStart w:id="0" w:name="_Hlk491001325"/>
+      <w:bookmarkStart w:id="1" w:name="_GoBack"/>
       <w:bookmarkEnd w:id="0"/>
+      <w:bookmarkEnd w:id="1"/>
       <w:r>
         <w:rPr>
           <w:rFonts w:ascii="Century Gothic" w:hAnsi="Century Gothic"/>
@@ -978,7 +980,7 @@
         </w:sectPr>
       </w:pPr>
     </w:p>
-    <w:bookmarkStart w:id="1" w:name="_Toc511323588" w:displacedByCustomXml="next"/>
+    <w:bookmarkStart w:id="2" w:name="_Toc511323588" w:displacedByCustomXml="next"/>
     <w:sdt>
       <w:sdtPr>
         <w:rPr>
@@ -1007,7 +1009,7 @@
             <w:t>TABLE OF CONTENTS</w:t>
           </w:r>
         </w:p>
-        <w:bookmarkEnd w:id="1" w:displacedByCustomXml="next"/>
+        <w:bookmarkEnd w:id="2" w:displacedByCustomXml="next"/>
       </w:sdtContent>
     </w:sdt>
     <w:p>
@@ -1030,12 +1032,12 @@
         <w:pStyle w:val="Heading1"/>
         <w:contextualSpacing/>
       </w:pPr>
-      <w:bookmarkStart w:id="2" w:name="_Toc511323589"/>
+      <w:bookmarkStart w:id="3" w:name="_Toc511323589"/>
       <w:r>
         <w:lastRenderedPageBreak/>
         <w:t>LIST OF TABLES</w:t>
       </w:r>
-      <w:bookmarkEnd w:id="2"/>
+      <w:bookmarkEnd w:id="3"/>
     </w:p>
     <w:p/>
     <w:p>
@@ -1052,12 +1054,12 @@
         <w:pStyle w:val="Heading1"/>
         <w:contextualSpacing/>
       </w:pPr>
-      <w:bookmarkStart w:id="3" w:name="_Toc511323590"/>
+      <w:bookmarkStart w:id="4" w:name="_Toc511323590"/>
       <w:r>
         <w:lastRenderedPageBreak/>
         <w:t>TABLE OF FIGURES</w:t>
       </w:r>
-      <w:bookmarkEnd w:id="3"/>
+      <w:bookmarkEnd w:id="4"/>
     </w:p>
     <w:p/>
     <w:p>
@@ -1097,8 +1099,6 @@
       <w:r>
         <w:br w:type="page"/>
       </w:r>
-      <w:bookmarkStart w:id="4" w:name="_GoBack"/>
-      <w:bookmarkEnd w:id="4"/>
     </w:p>
     <w:p>
       <w:pPr>
@@ -11407,7 +11407,7 @@
 </file>
 
 <file path=customXml/itemProps1.xml><?xml version="1.0" encoding="utf-8"?>
-<ds:datastoreItem xmlns:ds="http://schemas.openxmlformats.org/officeDocument/2006/customXml" ds:itemID="{B3A4CAF7-2F8B-4B38-B9D8-B79F06192932}">
+<ds:datastoreItem xmlns:ds="http://schemas.openxmlformats.org/officeDocument/2006/customXml" ds:itemID="{3FCBCD62-56DF-40A6-8B93-31144F53FFEB}">
   <ds:schemaRefs>
     <ds:schemaRef ds:uri="http://schemas.openxmlformats.org/officeDocument/2006/bibliography"/>
   </ds:schemaRefs>

</xml_diff>

<commit_message>
Project proposal document template
</commit_message>
<xml_diff>
--- a/Project Proposal/Project Proposal.docx
+++ b/Project Proposal/Project Proposal.docx
@@ -1035,11 +1035,8 @@
         <w:lastRenderedPageBreak/>
         <w:t>LIST OF TABLES</w:t>
       </w:r>
+      <w:bookmarkStart w:id="3" w:name="_GoBack"/>
       <w:bookmarkEnd w:id="2"/>
-      <w:r>
-        <w:t>___</w:t>
-      </w:r>
-      <w:bookmarkStart w:id="3" w:name="_GoBack"/>
       <w:bookmarkEnd w:id="3"/>
     </w:p>
     <w:p/>
@@ -11410,7 +11407,7 @@
 </file>
 
 <file path=customXml/itemProps1.xml><?xml version="1.0" encoding="utf-8"?>
-<ds:datastoreItem xmlns:ds="http://schemas.openxmlformats.org/officeDocument/2006/customXml" ds:itemID="{C1E3F62F-9608-4825-9C0A-747CA07824E9}">
+<ds:datastoreItem xmlns:ds="http://schemas.openxmlformats.org/officeDocument/2006/customXml" ds:itemID="{0B606F50-4606-4C39-9279-A7946DE4EE14}">
   <ds:schemaRefs>
     <ds:schemaRef ds:uri="http://schemas.openxmlformats.org/officeDocument/2006/bibliography"/>
   </ds:schemaRefs>

</xml_diff>

<commit_message>
Introduction - Problem descripton was added
</commit_message>
<xml_diff>
--- a/Project Proposal/Project Proposal.docx
+++ b/Project Proposal/Project Proposal.docx
@@ -1089,21 +1089,140 @@
     <w:p>
       <w:pPr>
         <w:pStyle w:val="Heading2"/>
+        <w:spacing w:after="240"/>
       </w:pPr>
       <w:r>
-        <w:t>1.1 Driver Safety and Drowsiness Detection System</w:t>
+        <w:t xml:space="preserve">1.1 </w:t>
+      </w:r>
+      <w:r>
+        <w:t>Problem Description</w:t>
+      </w:r>
+    </w:p>
+    <w:p>
+      <w:pPr>
+        <w:spacing w:after="120" w:line="276" w:lineRule="auto"/>
+      </w:pPr>
+      <w:r>
+        <w:t>Automobile has become a major part in our li</w:t>
+      </w:r>
+      <w:r>
+        <w:t>ves</w:t>
+      </w:r>
+      <w:r>
+        <w:t xml:space="preserve">. They are used for transportation of people, </w:t>
+      </w:r>
+      <w:r>
+        <w:t xml:space="preserve">items and any many other </w:t>
+      </w:r>
+      <w:r>
+        <w:t xml:space="preserve">from one place to another. </w:t>
+      </w:r>
+      <w:r>
+        <w:t>Whatever the automobile type (car, van, bike etc.) is being used for transportation</w:t>
+      </w:r>
+      <w:r>
+        <w:t>,</w:t>
+      </w:r>
+      <w:r>
+        <w:t xml:space="preserve"> the safety should be a number one priority. </w:t>
+      </w:r>
+      <w:r>
+        <w:t>While transporting people or any other item we should think about the safety of the passengers of the vehicle, public and private and public properties.</w:t>
+      </w:r>
+      <w:r>
+        <w:t xml:space="preserve"> According to Ministry of Transport, New Zealand (2018)</w:t>
+      </w:r>
+      <w:r>
+        <w:t xml:space="preserve"> </w:t>
+      </w:r>
+      <w:r>
+        <w:t xml:space="preserve">number of road deaths has been increased from 284 to 393 within the period of 2011 to 2018. </w:t>
+      </w:r>
+      <w:r>
+        <w:t>They also state that the number of reported injuries in transportation has amplified from 11,000 to 13,000 within a period of 5 years until 2017. Above statistics confirms that there should be a lot of improvements in the automobile and transportation industry for safety and the wellbeing of humans as well as the safety of private and public property.</w:t>
+      </w:r>
+      <w:r>
+        <w:t xml:space="preserve"> </w:t>
+      </w:r>
+    </w:p>
+    <w:p>
+      <w:pPr>
+        <w:spacing w:after="240" w:line="276" w:lineRule="auto"/>
+      </w:pPr>
+      <w:r>
+        <w:t>There</w:t>
+      </w:r>
+      <w:r>
+        <w:t xml:space="preserve"> are </w:t>
+      </w:r>
+      <w:r>
+        <w:t>various factors which contributes to</w:t>
+      </w:r>
+      <w:r>
+        <w:t xml:space="preserve"> </w:t>
+      </w:r>
+      <w:r>
+        <w:t>road injuries and deaths. Some of them are lost control of the vehicle, speeding, alcohol, driver drowsiness, weather conditions, vehicle conditions and so on</w:t>
+      </w:r>
+      <w:r>
+        <w:t xml:space="preserve"> (</w:t>
+      </w:r>
+      <w:r>
+        <w:t>Ministry of Transport</w:t>
+      </w:r>
+      <w:r>
+        <w:t xml:space="preserve"> </w:t>
+      </w:r>
+      <w:r>
+        <w:t>New Zealand</w:t>
+      </w:r>
+      <w:r>
+        <w:t>, 2018).</w:t>
+      </w:r>
+      <w:r>
+        <w:t xml:space="preserve"> </w:t>
+      </w:r>
+      <w:r>
+        <w:t>Most of the time d</w:t>
+      </w:r>
+      <w:r>
+        <w:t xml:space="preserve">rivers do not care about the state of themselves prior to driving a vehicle. </w:t>
+      </w:r>
+      <w:r>
+        <w:t xml:space="preserve">Even though the driver is tired, sleepy or has consumed alcohol he/she tries to drive a vehicle without any anxiety. As a result, it causes road accidents, injuries, loss of lives and damage to property. There aren’t many systems which could predict the conditions of the driver prior to a trivial incident which could </w:t>
+      </w:r>
+      <w:r>
+        <w:t>assist the driver immensely. Therefore, t</w:t>
+      </w:r>
+      <w:r>
+        <w:t>his project mainly focuses on the driver drowsiness and how it can be identified using computer vision and facial features</w:t>
+      </w:r>
+      <w:r>
+        <w:t xml:space="preserve"> in order to </w:t>
+      </w:r>
+      <w:r>
+        <w:t>provide necessary alerts to the driver when required as a warning</w:t>
+      </w:r>
+      <w:r>
+        <w:t>,</w:t>
+      </w:r>
+      <w:r>
+        <w:t xml:space="preserve"> so that the driver can decide whether to continue driving or no</w:t>
+      </w:r>
+      <w:r>
+        <w:t>t and take a proactive approach to such incidents rather than a reactive approach.</w:t>
+      </w:r>
+    </w:p>
+    <w:p>
+      <w:pPr>
+        <w:pStyle w:val="Heading2"/>
+        <w:spacing w:before="120"/>
+      </w:pPr>
+      <w:r>
+        <w:t>1.2 Solution &amp; Research Question</w:t>
       </w:r>
       <w:bookmarkStart w:id="4" w:name="_GoBack"/>
       <w:bookmarkEnd w:id="4"/>
-    </w:p>
-    <w:p/>
-    <w:p>
-      <w:pPr>
-        <w:pStyle w:val="Heading2"/>
-      </w:pPr>
-      <w:r>
-        <w:t>1.2 Solution &amp; Research Question</w:t>
-      </w:r>
     </w:p>
     <w:p/>
     <w:p>
@@ -1192,6 +1311,11 @@
         <w:t>REFERENCES</w:t>
       </w:r>
       <w:bookmarkEnd w:id="5"/>
+    </w:p>
+    <w:p>
+      <w:r>
+        <w:t>https://www.transport.govt.nz/resources/road-safety-resources/roadcrashstatistics/monthlyoverviewofcrashstatistics/monthly-road-crash-statistics-update-march-2018/</w:t>
+      </w:r>
     </w:p>
     <w:p/>
     <w:p>
@@ -10103,7 +10227,7 @@
     <w:uiPriority w:val="9"/>
     <w:unhideWhenUsed/>
     <w:qFormat/>
-    <w:rsid w:val="0045625A"/>
+    <w:rsid w:val="0052141B"/>
     <w:pPr>
       <w:keepNext/>
       <w:keepLines/>
@@ -10299,7 +10423,7 @@
     <w:basedOn w:val="DefaultParagraphFont"/>
     <w:link w:val="Heading2"/>
     <w:uiPriority w:val="9"/>
-    <w:rsid w:val="0045625A"/>
+    <w:rsid w:val="0052141B"/>
     <w:rPr>
       <w:rFonts w:asciiTheme="majorHAnsi" w:eastAsiaTheme="majorEastAsia" w:hAnsiTheme="majorHAnsi" w:cstheme="majorBidi"/>
       <w:b/>
@@ -11492,7 +11616,7 @@
 </file>
 
 <file path=customXml/itemProps1.xml><?xml version="1.0" encoding="utf-8"?>
-<ds:datastoreItem xmlns:ds="http://schemas.openxmlformats.org/officeDocument/2006/customXml" ds:itemID="{EBABC3F5-B804-4A91-8859-7F2B4C8D43C7}">
+<ds:datastoreItem xmlns:ds="http://schemas.openxmlformats.org/officeDocument/2006/customXml" ds:itemID="{AC03DC48-9247-43B4-8B76-1C8277B05403}">
   <ds:schemaRefs>
     <ds:schemaRef ds:uri="http://schemas.openxmlformats.org/officeDocument/2006/bibliography"/>
   </ds:schemaRefs>

</xml_diff>

<commit_message>
Added Soultion, Research question and scope
</commit_message>
<xml_diff>
--- a/Project Proposal/Project Proposal.docx
+++ b/Project Proposal/Project Proposal.docx
@@ -1,6 +1,6 @@
 
 <file path=word/document.xml><?xml version="1.0" encoding="utf-8"?>
-<w:document xmlns:wpc="http://schemas.microsoft.com/office/word/2010/wordprocessingCanvas" xmlns:cx="http://schemas.microsoft.com/office/drawing/2014/chartex" xmlns:cx1="http://schemas.microsoft.com/office/drawing/2015/9/8/chartex" xmlns:cx2="http://schemas.microsoft.com/office/drawing/2015/10/21/chartex" xmlns:cx3="http://schemas.microsoft.com/office/drawing/2016/5/9/chartex" xmlns:cx4="http://schemas.microsoft.com/office/drawing/2016/5/10/chartex" xmlns:cx5="http://schemas.microsoft.com/office/drawing/2016/5/11/chartex" xmlns:cx6="http://schemas.microsoft.com/office/drawing/2016/5/12/chartex" xmlns:cx7="http://schemas.microsoft.com/office/drawing/2016/5/13/chartex" xmlns:cx8="http://schemas.microsoft.com/office/drawing/2016/5/14/chartex" xmlns:mc="http://schemas.openxmlformats.org/markup-compatibility/2006" xmlns:aink="http://schemas.microsoft.com/office/drawing/2016/ink" xmlns:am3d="http://schemas.microsoft.com/office/drawing/2017/model3d" xmlns:o="urn:schemas-microsoft-com:office:office" xmlns:r="http://schemas.openxmlformats.org/officeDocument/2006/relationships" xmlns:m="http://schemas.openxmlformats.org/officeDocument/2006/math" xmlns:v="urn:schemas-microsoft-com:vml" xmlns:wp14="http://schemas.microsoft.com/office/word/2010/wordprocessingDrawing" xmlns:wp="http://schemas.openxmlformats.org/drawingml/2006/wordprocessingDrawing" xmlns:w10="urn:schemas-microsoft-com:office:word" xmlns:w="http://schemas.openxmlformats.org/wordprocessingml/2006/main" xmlns:w14="http://schemas.microsoft.com/office/word/2010/wordml" xmlns:w15="http://schemas.microsoft.com/office/word/2012/wordml" xmlns:w16cid="http://schemas.microsoft.com/office/word/2016/wordml/cid" xmlns:w16se="http://schemas.microsoft.com/office/word/2015/wordml/symex" xmlns:wpg="http://schemas.microsoft.com/office/word/2010/wordprocessingGroup" xmlns:wpi="http://schemas.microsoft.com/office/word/2010/wordprocessingInk" xmlns:wne="http://schemas.microsoft.com/office/word/2006/wordml" xmlns:wps="http://schemas.microsoft.com/office/word/2010/wordprocessingShape" mc:Ignorable="w14 w15 w16se w16cid wp14">
+<w:document xmlns:wpc="http://schemas.microsoft.com/office/word/2010/wordprocessingCanvas" xmlns:mc="http://schemas.openxmlformats.org/markup-compatibility/2006" xmlns:o="urn:schemas-microsoft-com:office:office" xmlns:r="http://schemas.openxmlformats.org/officeDocument/2006/relationships" xmlns:m="http://schemas.openxmlformats.org/officeDocument/2006/math" xmlns:v="urn:schemas-microsoft-com:vml" xmlns:wp14="http://schemas.microsoft.com/office/word/2010/wordprocessingDrawing" xmlns:wp="http://schemas.openxmlformats.org/drawingml/2006/wordprocessingDrawing" xmlns:w10="urn:schemas-microsoft-com:office:word" xmlns:w="http://schemas.openxmlformats.org/wordprocessingml/2006/main" xmlns:w14="http://schemas.microsoft.com/office/word/2010/wordml" xmlns:w15="http://schemas.microsoft.com/office/word/2012/wordml" xmlns:wpg="http://schemas.microsoft.com/office/word/2010/wordprocessingGroup" xmlns:wpi="http://schemas.microsoft.com/office/word/2010/wordprocessingInk" xmlns:wne="http://schemas.microsoft.com/office/word/2006/wordml" xmlns:wps="http://schemas.microsoft.com/office/word/2010/wordprocessingShape" mc:Ignorable="w14 w15 wp14">
   <w:body>
     <w:p>
       <w:pPr>
@@ -726,13 +726,41 @@
                 <w:szCs w:val="24"/>
               </w:rPr>
             </w:pPr>
+            <w:proofErr w:type="spellStart"/>
             <w:r>
               <w:rPr>
                 <w:rFonts w:ascii="Arial" w:hAnsi="Arial" w:cs="Arial"/>
                 <w:b/>
                 <w:szCs w:val="24"/>
               </w:rPr>
-              <w:t>Wijekoon Somasiri (170001510)</w:t>
+              <w:t>Wijekoon</w:t>
+            </w:r>
+            <w:proofErr w:type="spellEnd"/>
+            <w:r>
+              <w:rPr>
+                <w:rFonts w:ascii="Arial" w:hAnsi="Arial" w:cs="Arial"/>
+                <w:b/>
+                <w:szCs w:val="24"/>
+              </w:rPr>
+              <w:t xml:space="preserve"> </w:t>
+            </w:r>
+            <w:proofErr w:type="spellStart"/>
+            <w:r>
+              <w:rPr>
+                <w:rFonts w:ascii="Arial" w:hAnsi="Arial" w:cs="Arial"/>
+                <w:b/>
+                <w:szCs w:val="24"/>
+              </w:rPr>
+              <w:t>Somasiri</w:t>
+            </w:r>
+            <w:proofErr w:type="spellEnd"/>
+            <w:r>
+              <w:rPr>
+                <w:rFonts w:ascii="Arial" w:hAnsi="Arial" w:cs="Arial"/>
+                <w:b/>
+                <w:szCs w:val="24"/>
+              </w:rPr>
+              <w:t xml:space="preserve"> (170001510)</w:t>
             </w:r>
           </w:p>
           <w:p>
@@ -1147,7 +1175,7 @@
     </w:p>
     <w:p>
       <w:pPr>
-        <w:spacing w:after="240" w:line="276" w:lineRule="auto"/>
+        <w:spacing w:after="120" w:line="276" w:lineRule="auto"/>
       </w:pPr>
       <w:r>
         <w:t>There</w:t>
@@ -1165,19 +1193,7 @@
         <w:t>road injuries and deaths. Some of them are lost control of the vehicle, speeding, alcohol, driver drowsiness, weather conditions, vehicle conditions and so on</w:t>
       </w:r>
       <w:r>
-        <w:t xml:space="preserve"> (</w:t>
-      </w:r>
-      <w:r>
-        <w:t>Ministry of Transport</w:t>
-      </w:r>
-      <w:r>
-        <w:t xml:space="preserve"> </w:t>
-      </w:r>
-      <w:r>
-        <w:t>New Zealand</w:t>
-      </w:r>
-      <w:r>
-        <w:t>, 2018).</w:t>
+        <w:t xml:space="preserve"> (Ministry of Transport New Zealand, 2018).</w:t>
       </w:r>
       <w:r>
         <w:t xml:space="preserve"> </w:t>
@@ -1221,16 +1237,430 @@
       <w:r>
         <w:t>1.2 Solution &amp; Research Question</w:t>
       </w:r>
-      <w:bookmarkStart w:id="4" w:name="_GoBack"/>
-      <w:bookmarkEnd w:id="4"/>
     </w:p>
     <w:p/>
     <w:p>
       <w:pPr>
+        <w:spacing w:after="120" w:line="276" w:lineRule="auto"/>
+      </w:pPr>
+      <w:r>
+        <w:t>Since the road safety is the main priority</w:t>
+      </w:r>
+      <w:r>
+        <w:t>,</w:t>
+      </w:r>
+      <w:r>
+        <w:t xml:space="preserve"> most of the high-</w:t>
+      </w:r>
+      <w:r>
+        <w:t>end v</w:t>
+      </w:r>
+      <w:r>
+        <w:t xml:space="preserve">ehicle manufacturers implement safety systems in </w:t>
+      </w:r>
+      <w:r>
+        <w:t>their vehicles. Unfortunately</w:t>
+      </w:r>
+      <w:r>
+        <w:t>,</w:t>
+      </w:r>
+      <w:r>
+        <w:t xml:space="preserve"> these vehicles are expensive and most </w:t>
+      </w:r>
+      <w:r>
+        <w:t>of the people can’t afford to buy them</w:t>
+      </w:r>
+      <w:r>
+        <w:t>.</w:t>
+      </w:r>
+      <w:r>
+        <w:t xml:space="preserve"> Therefore</w:t>
+      </w:r>
+      <w:r>
+        <w:t>,</w:t>
+      </w:r>
+      <w:r>
+        <w:t xml:space="preserve"> our research question</w:t>
+      </w:r>
+      <w:r>
+        <w:t>s</w:t>
+      </w:r>
+      <w:r>
+        <w:t xml:space="preserve"> focus on improving</w:t>
+      </w:r>
+      <w:r>
+        <w:t xml:space="preserve"> the automobile safety practices </w:t>
+      </w:r>
+      <w:r>
+        <w:t xml:space="preserve">by </w:t>
+      </w:r>
+      <w:r>
+        <w:t>using comput</w:t>
+      </w:r>
+      <w:r>
+        <w:t>er vision and low cost hardware and improving</w:t>
+      </w:r>
+      <w:r>
+        <w:t xml:space="preserve"> the automobile safety </w:t>
+      </w:r>
+      <w:r>
+        <w:t xml:space="preserve">practices </w:t>
+      </w:r>
+      <w:r>
+        <w:t>by monit</w:t>
+      </w:r>
+      <w:r>
+        <w:t>oring facial gestures of human</w:t>
+      </w:r>
+      <w:r>
+        <w:t>.</w:t>
+      </w:r>
+    </w:p>
+    <w:p>
+      <w:pPr>
+        <w:spacing w:line="276" w:lineRule="auto"/>
+      </w:pPr>
+      <w:r>
+        <w:t xml:space="preserve">The proposed solution </w:t>
+      </w:r>
+      <w:r>
+        <w:t xml:space="preserve">will be implemented </w:t>
+      </w:r>
+      <w:r>
+        <w:t xml:space="preserve">using image processing, computer vision </w:t>
+      </w:r>
+      <w:r>
+        <w:t xml:space="preserve">and facial recognition </w:t>
+      </w:r>
+      <w:r>
+        <w:t>techniques</w:t>
+      </w:r>
+      <w:r>
+        <w:t xml:space="preserve"> to increase the efficiency and the accuracy of the system.</w:t>
+      </w:r>
+      <w:r>
+        <w:t xml:space="preserve"> A camera will be the </w:t>
+      </w:r>
+      <w:r>
+        <w:t>main hardware device to capture images of the eye</w:t>
+      </w:r>
+      <w:r>
+        <w:t>s</w:t>
+      </w:r>
+      <w:r>
+        <w:t xml:space="preserve"> and this will reduce the cost of other expensive hardware devices such as embedded sensors</w:t>
+      </w:r>
+      <w:r>
+        <w:t xml:space="preserve"> and chips.</w:t>
+      </w:r>
+    </w:p>
+    <w:p/>
+    <w:p>
+      <w:pPr>
         <w:pStyle w:val="Heading2"/>
       </w:pPr>
       <w:r>
         <w:t>1.3 Scope</w:t>
+      </w:r>
+    </w:p>
+    <w:p/>
+    <w:p>
+      <w:pPr>
+        <w:spacing w:line="276" w:lineRule="auto"/>
+      </w:pPr>
+      <w:r>
+        <w:t xml:space="preserve">Proposed driver safety and drowsiness detection system will be a desktop application at its first stage as a prototype. </w:t>
+      </w:r>
+      <w:r>
+        <w:t>In this system</w:t>
+      </w:r>
+      <w:r>
+        <w:t>,</w:t>
+      </w:r>
+      <w:r>
+        <w:t xml:space="preserve"> camera will be placed in front of the driver to capture images of the driver’s face and eyes. At the same time camera will provide live stream</w:t>
+      </w:r>
+      <w:bookmarkStart w:id="4" w:name="_GoBack"/>
+      <w:bookmarkEnd w:id="4"/>
+      <w:r>
+        <w:t xml:space="preserve"> to the application to process with face recognition and image processing techniques. By the process of execution the system will detect the status of the eye (open or closure) and alerting the driver according to the eye </w:t>
+      </w:r>
+      <w:r>
+        <w:lastRenderedPageBreak/>
+        <w:t>status. Basicall</w:t>
+      </w:r>
+      <w:r>
+        <w:t>y if the eye closure status is higher than the open status within the given time</w:t>
+      </w:r>
+      <w:r>
+        <w:t xml:space="preserve"> period the system will alert</w:t>
+      </w:r>
+      <w:r>
+        <w:t xml:space="preserve"> the driver by providing a sound.</w:t>
+      </w:r>
+    </w:p>
+    <w:p>
+      <w:pPr>
+        <w:spacing w:line="276" w:lineRule="auto"/>
+      </w:pPr>
+    </w:p>
+    <w:p>
+      <w:pPr>
+        <w:spacing w:line="276" w:lineRule="auto"/>
+        <w:rPr>
+          <w:b/>
+        </w:rPr>
+      </w:pPr>
+      <w:r>
+        <w:rPr>
+          <w:b/>
+        </w:rPr>
+        <w:t>Aim</w:t>
+      </w:r>
+      <w:r>
+        <w:rPr>
+          <w:b/>
+        </w:rPr>
+        <w:t xml:space="preserve"> of the project</w:t>
+      </w:r>
+    </w:p>
+    <w:p>
+      <w:pPr>
+        <w:spacing w:line="276" w:lineRule="auto"/>
+        <w:rPr>
+          <w:szCs w:val="24"/>
+        </w:rPr>
+      </w:pPr>
+      <w:r>
+        <w:rPr>
+          <w:szCs w:val="24"/>
+        </w:rPr>
+        <w:t xml:space="preserve">The aim of this proposed system is to develop, user friendly, efficient, accurate and low cost application using image and video processing algorithms to detect driver drowsiness to reduce road accidents and increase driver safety. </w:t>
+      </w:r>
+    </w:p>
+    <w:p>
+      <w:pPr>
+        <w:spacing w:line="276" w:lineRule="auto"/>
+      </w:pPr>
+    </w:p>
+    <w:p>
+      <w:pPr>
+        <w:spacing w:line="276" w:lineRule="auto"/>
+        <w:rPr>
+          <w:b/>
+        </w:rPr>
+      </w:pPr>
+      <w:r>
+        <w:rPr>
+          <w:b/>
+        </w:rPr>
+        <w:t>Objectives of the project</w:t>
+      </w:r>
+    </w:p>
+    <w:p>
+      <w:pPr>
+        <w:pStyle w:val="ListParagraph"/>
+        <w:numPr>
+          <w:ilvl w:val="0"/>
+          <w:numId w:val="76"/>
+        </w:numPr>
+        <w:spacing w:after="160"/>
+        <w:jc w:val="left"/>
+        <w:rPr>
+          <w:szCs w:val="24"/>
+        </w:rPr>
+      </w:pPr>
+      <w:r>
+        <w:rPr>
+          <w:szCs w:val="24"/>
+        </w:rPr>
+        <w:t>Research on the identified areas relevant to the project and come up with the Literature review.</w:t>
+      </w:r>
+      <w:r>
+        <w:rPr>
+          <w:szCs w:val="24"/>
+        </w:rPr>
+        <w:t xml:space="preserve"> The literature of the project consists of existing driver safety system and its functionalities. Also the comparison table of the existing systems.</w:t>
+      </w:r>
+    </w:p>
+    <w:p>
+      <w:pPr>
+        <w:pStyle w:val="ListParagraph"/>
+        <w:numPr>
+          <w:ilvl w:val="0"/>
+          <w:numId w:val="76"/>
+        </w:numPr>
+        <w:spacing w:after="160"/>
+        <w:jc w:val="left"/>
+        <w:rPr>
+          <w:rFonts w:eastAsiaTheme="majorEastAsia" w:cs="Times New Roman"/>
+          <w:bCs/>
+          <w:szCs w:val="24"/>
+        </w:rPr>
+      </w:pPr>
+      <w:r>
+        <w:rPr>
+          <w:szCs w:val="24"/>
+        </w:rPr>
+        <w:t xml:space="preserve">Design </w:t>
+      </w:r>
+      <w:r>
+        <w:rPr>
+          <w:rFonts w:eastAsiaTheme="majorEastAsia" w:cs="Times New Roman"/>
+          <w:bCs/>
+          <w:szCs w:val="24"/>
+        </w:rPr>
+        <w:t>the system architecture according to the gathered information from the research process.</w:t>
+      </w:r>
+    </w:p>
+    <w:p>
+      <w:pPr>
+        <w:pStyle w:val="ListParagraph"/>
+        <w:numPr>
+          <w:ilvl w:val="0"/>
+          <w:numId w:val="76"/>
+        </w:numPr>
+        <w:spacing w:after="160"/>
+        <w:jc w:val="left"/>
+        <w:rPr>
+          <w:szCs w:val="24"/>
+        </w:rPr>
+      </w:pPr>
+      <w:r>
+        <w:rPr>
+          <w:szCs w:val="24"/>
+        </w:rPr>
+        <w:t>Implementing the finalized design.</w:t>
+      </w:r>
+    </w:p>
+    <w:p>
+      <w:pPr>
+        <w:pStyle w:val="ListParagraph"/>
+        <w:numPr>
+          <w:ilvl w:val="0"/>
+          <w:numId w:val="76"/>
+        </w:numPr>
+        <w:spacing w:after="160"/>
+        <w:jc w:val="left"/>
+        <w:rPr>
+          <w:szCs w:val="24"/>
+        </w:rPr>
+      </w:pPr>
+      <w:r>
+        <w:rPr>
+          <w:szCs w:val="24"/>
+        </w:rPr>
+        <w:t>Testing and evaluate the implemented product.</w:t>
+      </w:r>
+    </w:p>
+    <w:p>
+      <w:pPr>
+        <w:pStyle w:val="ListParagraph"/>
+        <w:numPr>
+          <w:ilvl w:val="0"/>
+          <w:numId w:val="76"/>
+        </w:numPr>
+        <w:spacing w:after="160"/>
+        <w:jc w:val="left"/>
+        <w:rPr>
+          <w:szCs w:val="24"/>
+        </w:rPr>
+      </w:pPr>
+      <w:r>
+        <w:rPr>
+          <w:szCs w:val="24"/>
+        </w:rPr>
+        <w:t>Make the deliverable on time.</w:t>
+      </w:r>
+    </w:p>
+    <w:p>
+      <w:pPr>
+        <w:tabs>
+          <w:tab w:val="left" w:pos="2205"/>
+        </w:tabs>
+        <w:spacing w:line="276" w:lineRule="auto"/>
+        <w:rPr>
+          <w:b/>
+        </w:rPr>
+      </w:pPr>
+      <w:r>
+        <w:rPr>
+          <w:b/>
+        </w:rPr>
+        <w:t xml:space="preserve">Project Deliverables </w:t>
+      </w:r>
+    </w:p>
+    <w:p>
+      <w:pPr>
+        <w:pStyle w:val="ListParagraph"/>
+        <w:numPr>
+          <w:ilvl w:val="0"/>
+          <w:numId w:val="77"/>
+        </w:numPr>
+        <w:tabs>
+          <w:tab w:val="left" w:pos="2205"/>
+        </w:tabs>
+        <w:spacing w:line="276" w:lineRule="auto"/>
+      </w:pPr>
+      <w:r>
+        <w:t>Research project proposal template</w:t>
+      </w:r>
+    </w:p>
+    <w:p>
+      <w:pPr>
+        <w:pStyle w:val="ListParagraph"/>
+        <w:numPr>
+          <w:ilvl w:val="0"/>
+          <w:numId w:val="77"/>
+        </w:numPr>
+        <w:tabs>
+          <w:tab w:val="left" w:pos="2205"/>
+        </w:tabs>
+        <w:spacing w:line="276" w:lineRule="auto"/>
+      </w:pPr>
+      <w:r>
+        <w:t>Research project proposal</w:t>
+      </w:r>
+    </w:p>
+    <w:p>
+      <w:pPr>
+        <w:pStyle w:val="ListParagraph"/>
+        <w:numPr>
+          <w:ilvl w:val="0"/>
+          <w:numId w:val="77"/>
+        </w:numPr>
+        <w:tabs>
+          <w:tab w:val="left" w:pos="2205"/>
+        </w:tabs>
+        <w:spacing w:line="276" w:lineRule="auto"/>
+      </w:pPr>
+      <w:r>
+        <w:t>Final project report</w:t>
+      </w:r>
+    </w:p>
+    <w:p>
+      <w:pPr>
+        <w:pStyle w:val="ListParagraph"/>
+        <w:numPr>
+          <w:ilvl w:val="0"/>
+          <w:numId w:val="77"/>
+        </w:numPr>
+        <w:tabs>
+          <w:tab w:val="left" w:pos="2205"/>
+        </w:tabs>
+        <w:spacing w:line="276" w:lineRule="auto"/>
+        <w:rPr>
+          <w:b/>
+        </w:rPr>
+      </w:pPr>
+      <w:r>
+        <w:t>Prototype of the system</w:t>
+      </w:r>
+      <w:r>
+        <w:rPr>
+          <w:b/>
+        </w:rPr>
+        <w:tab/>
       </w:r>
     </w:p>
     <w:p/>
@@ -1337,7 +1767,7 @@
 </file>
 
 <file path=word/endnotes.xml><?xml version="1.0" encoding="utf-8"?>
-<w:endnotes xmlns:wpc="http://schemas.microsoft.com/office/word/2010/wordprocessingCanvas" xmlns:cx="http://schemas.microsoft.com/office/drawing/2014/chartex" xmlns:cx1="http://schemas.microsoft.com/office/drawing/2015/9/8/chartex" xmlns:cx2="http://schemas.microsoft.com/office/drawing/2015/10/21/chartex" xmlns:cx3="http://schemas.microsoft.com/office/drawing/2016/5/9/chartex" xmlns:cx4="http://schemas.microsoft.com/office/drawing/2016/5/10/chartex" xmlns:cx5="http://schemas.microsoft.com/office/drawing/2016/5/11/chartex" xmlns:cx6="http://schemas.microsoft.com/office/drawing/2016/5/12/chartex" xmlns:cx7="http://schemas.microsoft.com/office/drawing/2016/5/13/chartex" xmlns:cx8="http://schemas.microsoft.com/office/drawing/2016/5/14/chartex" xmlns:mc="http://schemas.openxmlformats.org/markup-compatibility/2006" xmlns:aink="http://schemas.microsoft.com/office/drawing/2016/ink" xmlns:am3d="http://schemas.microsoft.com/office/drawing/2017/model3d" xmlns:o="urn:schemas-microsoft-com:office:office" xmlns:r="http://schemas.openxmlformats.org/officeDocument/2006/relationships" xmlns:m="http://schemas.openxmlformats.org/officeDocument/2006/math" xmlns:v="urn:schemas-microsoft-com:vml" xmlns:wp14="http://schemas.microsoft.com/office/word/2010/wordprocessingDrawing" xmlns:wp="http://schemas.openxmlformats.org/drawingml/2006/wordprocessingDrawing" xmlns:w10="urn:schemas-microsoft-com:office:word" xmlns:w="http://schemas.openxmlformats.org/wordprocessingml/2006/main" xmlns:w14="http://schemas.microsoft.com/office/word/2010/wordml" xmlns:w15="http://schemas.microsoft.com/office/word/2012/wordml" xmlns:w16cid="http://schemas.microsoft.com/office/word/2016/wordml/cid" xmlns:w16se="http://schemas.microsoft.com/office/word/2015/wordml/symex" xmlns:wpg="http://schemas.microsoft.com/office/word/2010/wordprocessingGroup" xmlns:wpi="http://schemas.microsoft.com/office/word/2010/wordprocessingInk" xmlns:wne="http://schemas.microsoft.com/office/word/2006/wordml" xmlns:wps="http://schemas.microsoft.com/office/word/2010/wordprocessingShape" mc:Ignorable="w14 w15 w16se w16cid wp14">
+<w:endnotes xmlns:wpc="http://schemas.microsoft.com/office/word/2010/wordprocessingCanvas" xmlns:mc="http://schemas.openxmlformats.org/markup-compatibility/2006" xmlns:o="urn:schemas-microsoft-com:office:office" xmlns:r="http://schemas.openxmlformats.org/officeDocument/2006/relationships" xmlns:m="http://schemas.openxmlformats.org/officeDocument/2006/math" xmlns:v="urn:schemas-microsoft-com:vml" xmlns:wp14="http://schemas.microsoft.com/office/word/2010/wordprocessingDrawing" xmlns:wp="http://schemas.openxmlformats.org/drawingml/2006/wordprocessingDrawing" xmlns:w10="urn:schemas-microsoft-com:office:word" xmlns:w="http://schemas.openxmlformats.org/wordprocessingml/2006/main" xmlns:w14="http://schemas.microsoft.com/office/word/2010/wordml" xmlns:w15="http://schemas.microsoft.com/office/word/2012/wordml" xmlns:wpg="http://schemas.microsoft.com/office/word/2010/wordprocessingGroup" xmlns:wpi="http://schemas.microsoft.com/office/word/2010/wordprocessingInk" xmlns:wne="http://schemas.microsoft.com/office/word/2006/wordml" xmlns:wps="http://schemas.microsoft.com/office/word/2010/wordprocessingShape" mc:Ignorable="w14 w15 wp14">
   <w:endnote w:type="separator" w:id="-1">
     <w:p>
       <w:r>
@@ -1356,7 +1786,7 @@
 </file>
 
 <file path=word/footer1.xml><?xml version="1.0" encoding="utf-8"?>
-<w:ftr xmlns:wpc="http://schemas.microsoft.com/office/word/2010/wordprocessingCanvas" xmlns:cx="http://schemas.microsoft.com/office/drawing/2014/chartex" xmlns:cx1="http://schemas.microsoft.com/office/drawing/2015/9/8/chartex" xmlns:cx2="http://schemas.microsoft.com/office/drawing/2015/10/21/chartex" xmlns:cx3="http://schemas.microsoft.com/office/drawing/2016/5/9/chartex" xmlns:cx4="http://schemas.microsoft.com/office/drawing/2016/5/10/chartex" xmlns:cx5="http://schemas.microsoft.com/office/drawing/2016/5/11/chartex" xmlns:cx6="http://schemas.microsoft.com/office/drawing/2016/5/12/chartex" xmlns:cx7="http://schemas.microsoft.com/office/drawing/2016/5/13/chartex" xmlns:cx8="http://schemas.microsoft.com/office/drawing/2016/5/14/chartex" xmlns:mc="http://schemas.openxmlformats.org/markup-compatibility/2006" xmlns:aink="http://schemas.microsoft.com/office/drawing/2016/ink" xmlns:am3d="http://schemas.microsoft.com/office/drawing/2017/model3d" xmlns:o="urn:schemas-microsoft-com:office:office" xmlns:r="http://schemas.openxmlformats.org/officeDocument/2006/relationships" xmlns:m="http://schemas.openxmlformats.org/officeDocument/2006/math" xmlns:v="urn:schemas-microsoft-com:vml" xmlns:wp14="http://schemas.microsoft.com/office/word/2010/wordprocessingDrawing" xmlns:wp="http://schemas.openxmlformats.org/drawingml/2006/wordprocessingDrawing" xmlns:w10="urn:schemas-microsoft-com:office:word" xmlns:w="http://schemas.openxmlformats.org/wordprocessingml/2006/main" xmlns:w14="http://schemas.microsoft.com/office/word/2010/wordml" xmlns:w15="http://schemas.microsoft.com/office/word/2012/wordml" xmlns:w16cid="http://schemas.microsoft.com/office/word/2016/wordml/cid" xmlns:w16se="http://schemas.microsoft.com/office/word/2015/wordml/symex" xmlns:wpg="http://schemas.microsoft.com/office/word/2010/wordprocessingGroup" xmlns:wpi="http://schemas.microsoft.com/office/word/2010/wordprocessingInk" xmlns:wne="http://schemas.microsoft.com/office/word/2006/wordml" xmlns:wps="http://schemas.microsoft.com/office/word/2010/wordprocessingShape" mc:Ignorable="w14 w15 w16se w16cid wp14">
+<w:ftr xmlns:wpc="http://schemas.microsoft.com/office/word/2010/wordprocessingCanvas" xmlns:mc="http://schemas.openxmlformats.org/markup-compatibility/2006" xmlns:o="urn:schemas-microsoft-com:office:office" xmlns:r="http://schemas.openxmlformats.org/officeDocument/2006/relationships" xmlns:m="http://schemas.openxmlformats.org/officeDocument/2006/math" xmlns:v="urn:schemas-microsoft-com:vml" xmlns:wp14="http://schemas.microsoft.com/office/word/2010/wordprocessingDrawing" xmlns:wp="http://schemas.openxmlformats.org/drawingml/2006/wordprocessingDrawing" xmlns:w10="urn:schemas-microsoft-com:office:word" xmlns:w="http://schemas.openxmlformats.org/wordprocessingml/2006/main" xmlns:w14="http://schemas.microsoft.com/office/word/2010/wordml" xmlns:w15="http://schemas.microsoft.com/office/word/2012/wordml" xmlns:wpg="http://schemas.microsoft.com/office/word/2010/wordprocessingGroup" xmlns:wpi="http://schemas.microsoft.com/office/word/2010/wordprocessingInk" xmlns:wne="http://schemas.microsoft.com/office/word/2006/wordml" xmlns:wps="http://schemas.microsoft.com/office/word/2010/wordprocessingShape" mc:Ignorable="w14 w15 wp14">
   <w:p>
     <w:pPr>
       <w:pStyle w:val="Footer"/>
@@ -1414,7 +1844,7 @@
 </file>
 
 <file path=word/footer2.xml><?xml version="1.0" encoding="utf-8"?>
-<w:ftr xmlns:wpc="http://schemas.microsoft.com/office/word/2010/wordprocessingCanvas" xmlns:cx="http://schemas.microsoft.com/office/drawing/2014/chartex" xmlns:cx1="http://schemas.microsoft.com/office/drawing/2015/9/8/chartex" xmlns:cx2="http://schemas.microsoft.com/office/drawing/2015/10/21/chartex" xmlns:cx3="http://schemas.microsoft.com/office/drawing/2016/5/9/chartex" xmlns:cx4="http://schemas.microsoft.com/office/drawing/2016/5/10/chartex" xmlns:cx5="http://schemas.microsoft.com/office/drawing/2016/5/11/chartex" xmlns:cx6="http://schemas.microsoft.com/office/drawing/2016/5/12/chartex" xmlns:cx7="http://schemas.microsoft.com/office/drawing/2016/5/13/chartex" xmlns:cx8="http://schemas.microsoft.com/office/drawing/2016/5/14/chartex" xmlns:mc="http://schemas.openxmlformats.org/markup-compatibility/2006" xmlns:aink="http://schemas.microsoft.com/office/drawing/2016/ink" xmlns:am3d="http://schemas.microsoft.com/office/drawing/2017/model3d" xmlns:o="urn:schemas-microsoft-com:office:office" xmlns:r="http://schemas.openxmlformats.org/officeDocument/2006/relationships" xmlns:m="http://schemas.openxmlformats.org/officeDocument/2006/math" xmlns:v="urn:schemas-microsoft-com:vml" xmlns:wp14="http://schemas.microsoft.com/office/word/2010/wordprocessingDrawing" xmlns:wp="http://schemas.openxmlformats.org/drawingml/2006/wordprocessingDrawing" xmlns:w10="urn:schemas-microsoft-com:office:word" xmlns:w="http://schemas.openxmlformats.org/wordprocessingml/2006/main" xmlns:w14="http://schemas.microsoft.com/office/word/2010/wordml" xmlns:w15="http://schemas.microsoft.com/office/word/2012/wordml" xmlns:w16cid="http://schemas.microsoft.com/office/word/2016/wordml/cid" xmlns:w16se="http://schemas.microsoft.com/office/word/2015/wordml/symex" xmlns:wpg="http://schemas.microsoft.com/office/word/2010/wordprocessingGroup" xmlns:wpi="http://schemas.microsoft.com/office/word/2010/wordprocessingInk" xmlns:wne="http://schemas.microsoft.com/office/word/2006/wordml" xmlns:wps="http://schemas.microsoft.com/office/word/2010/wordprocessingShape" mc:Ignorable="w14 w15 w16se w16cid wp14">
+<w:ftr xmlns:wpc="http://schemas.microsoft.com/office/word/2010/wordprocessingCanvas" xmlns:mc="http://schemas.openxmlformats.org/markup-compatibility/2006" xmlns:o="urn:schemas-microsoft-com:office:office" xmlns:r="http://schemas.openxmlformats.org/officeDocument/2006/relationships" xmlns:m="http://schemas.openxmlformats.org/officeDocument/2006/math" xmlns:v="urn:schemas-microsoft-com:vml" xmlns:wp14="http://schemas.microsoft.com/office/word/2010/wordprocessingDrawing" xmlns:wp="http://schemas.openxmlformats.org/drawingml/2006/wordprocessingDrawing" xmlns:w10="urn:schemas-microsoft-com:office:word" xmlns:w="http://schemas.openxmlformats.org/wordprocessingml/2006/main" xmlns:w14="http://schemas.microsoft.com/office/word/2010/wordml" xmlns:w15="http://schemas.microsoft.com/office/word/2012/wordml" xmlns:wpg="http://schemas.microsoft.com/office/word/2010/wordprocessingGroup" xmlns:wpi="http://schemas.microsoft.com/office/word/2010/wordprocessingInk" xmlns:wne="http://schemas.microsoft.com/office/word/2006/wordml" xmlns:wps="http://schemas.microsoft.com/office/word/2010/wordprocessingShape" mc:Ignorable="w14 w15 wp14">
   <w:sdt>
     <w:sdtPr>
       <w:id w:val="163284076"/>
@@ -1447,7 +1877,7 @@
           <w:rPr>
             <w:noProof/>
           </w:rPr>
-          <w:t>ii</w:t>
+          <w:t>iii</w:t>
         </w:r>
         <w:r>
           <w:rPr>
@@ -1470,7 +1900,7 @@
 </file>
 
 <file path=word/footer3.xml><?xml version="1.0" encoding="utf-8"?>
-<w:ftr xmlns:wpc="http://schemas.microsoft.com/office/word/2010/wordprocessingCanvas" xmlns:cx="http://schemas.microsoft.com/office/drawing/2014/chartex" xmlns:cx1="http://schemas.microsoft.com/office/drawing/2015/9/8/chartex" xmlns:cx2="http://schemas.microsoft.com/office/drawing/2015/10/21/chartex" xmlns:cx3="http://schemas.microsoft.com/office/drawing/2016/5/9/chartex" xmlns:cx4="http://schemas.microsoft.com/office/drawing/2016/5/10/chartex" xmlns:cx5="http://schemas.microsoft.com/office/drawing/2016/5/11/chartex" xmlns:cx6="http://schemas.microsoft.com/office/drawing/2016/5/12/chartex" xmlns:cx7="http://schemas.microsoft.com/office/drawing/2016/5/13/chartex" xmlns:cx8="http://schemas.microsoft.com/office/drawing/2016/5/14/chartex" xmlns:mc="http://schemas.openxmlformats.org/markup-compatibility/2006" xmlns:aink="http://schemas.microsoft.com/office/drawing/2016/ink" xmlns:am3d="http://schemas.microsoft.com/office/drawing/2017/model3d" xmlns:o="urn:schemas-microsoft-com:office:office" xmlns:r="http://schemas.openxmlformats.org/officeDocument/2006/relationships" xmlns:m="http://schemas.openxmlformats.org/officeDocument/2006/math" xmlns:v="urn:schemas-microsoft-com:vml" xmlns:wp14="http://schemas.microsoft.com/office/word/2010/wordprocessingDrawing" xmlns:wp="http://schemas.openxmlformats.org/drawingml/2006/wordprocessingDrawing" xmlns:w10="urn:schemas-microsoft-com:office:word" xmlns:w="http://schemas.openxmlformats.org/wordprocessingml/2006/main" xmlns:w14="http://schemas.microsoft.com/office/word/2010/wordml" xmlns:w15="http://schemas.microsoft.com/office/word/2012/wordml" xmlns:w16cid="http://schemas.microsoft.com/office/word/2016/wordml/cid" xmlns:w16se="http://schemas.microsoft.com/office/word/2015/wordml/symex" xmlns:wpg="http://schemas.microsoft.com/office/word/2010/wordprocessingGroup" xmlns:wpi="http://schemas.microsoft.com/office/word/2010/wordprocessingInk" xmlns:wne="http://schemas.microsoft.com/office/word/2006/wordml" xmlns:wps="http://schemas.microsoft.com/office/word/2010/wordprocessingShape" mc:Ignorable="w14 w15 w16se w16cid wp14">
+<w:ftr xmlns:wpc="http://schemas.microsoft.com/office/word/2010/wordprocessingCanvas" xmlns:mc="http://schemas.openxmlformats.org/markup-compatibility/2006" xmlns:o="urn:schemas-microsoft-com:office:office" xmlns:r="http://schemas.openxmlformats.org/officeDocument/2006/relationships" xmlns:m="http://schemas.openxmlformats.org/officeDocument/2006/math" xmlns:v="urn:schemas-microsoft-com:vml" xmlns:wp14="http://schemas.microsoft.com/office/word/2010/wordprocessingDrawing" xmlns:wp="http://schemas.openxmlformats.org/drawingml/2006/wordprocessingDrawing" xmlns:w10="urn:schemas-microsoft-com:office:word" xmlns:w="http://schemas.openxmlformats.org/wordprocessingml/2006/main" xmlns:w14="http://schemas.microsoft.com/office/word/2010/wordml" xmlns:w15="http://schemas.microsoft.com/office/word/2012/wordml" xmlns:wpg="http://schemas.microsoft.com/office/word/2010/wordprocessingGroup" xmlns:wpi="http://schemas.microsoft.com/office/word/2010/wordprocessingInk" xmlns:wne="http://schemas.microsoft.com/office/word/2006/wordml" xmlns:wps="http://schemas.microsoft.com/office/word/2010/wordprocessingShape" mc:Ignorable="w14 w15 wp14">
   <w:sdt>
     <w:sdtPr>
       <w:id w:val="320396708"/>
@@ -1677,7 +2107,7 @@
           <w:rPr>
             <w:noProof/>
           </w:rPr>
-          <w:t>20</w:t>
+          <w:t>2</w:t>
         </w:r>
         <w:r>
           <w:rPr>
@@ -1710,7 +2140,7 @@
 </file>
 
 <file path=word/footnotes.xml><?xml version="1.0" encoding="utf-8"?>
-<w:footnotes xmlns:wpc="http://schemas.microsoft.com/office/word/2010/wordprocessingCanvas" xmlns:cx="http://schemas.microsoft.com/office/drawing/2014/chartex" xmlns:cx1="http://schemas.microsoft.com/office/drawing/2015/9/8/chartex" xmlns:cx2="http://schemas.microsoft.com/office/drawing/2015/10/21/chartex" xmlns:cx3="http://schemas.microsoft.com/office/drawing/2016/5/9/chartex" xmlns:cx4="http://schemas.microsoft.com/office/drawing/2016/5/10/chartex" xmlns:cx5="http://schemas.microsoft.com/office/drawing/2016/5/11/chartex" xmlns:cx6="http://schemas.microsoft.com/office/drawing/2016/5/12/chartex" xmlns:cx7="http://schemas.microsoft.com/office/drawing/2016/5/13/chartex" xmlns:cx8="http://schemas.microsoft.com/office/drawing/2016/5/14/chartex" xmlns:mc="http://schemas.openxmlformats.org/markup-compatibility/2006" xmlns:aink="http://schemas.microsoft.com/office/drawing/2016/ink" xmlns:am3d="http://schemas.microsoft.com/office/drawing/2017/model3d" xmlns:o="urn:schemas-microsoft-com:office:office" xmlns:r="http://schemas.openxmlformats.org/officeDocument/2006/relationships" xmlns:m="http://schemas.openxmlformats.org/officeDocument/2006/math" xmlns:v="urn:schemas-microsoft-com:vml" xmlns:wp14="http://schemas.microsoft.com/office/word/2010/wordprocessingDrawing" xmlns:wp="http://schemas.openxmlformats.org/drawingml/2006/wordprocessingDrawing" xmlns:w10="urn:schemas-microsoft-com:office:word" xmlns:w="http://schemas.openxmlformats.org/wordprocessingml/2006/main" xmlns:w14="http://schemas.microsoft.com/office/word/2010/wordml" xmlns:w15="http://schemas.microsoft.com/office/word/2012/wordml" xmlns:w16cid="http://schemas.microsoft.com/office/word/2016/wordml/cid" xmlns:w16se="http://schemas.microsoft.com/office/word/2015/wordml/symex" xmlns:wpg="http://schemas.microsoft.com/office/word/2010/wordprocessingGroup" xmlns:wpi="http://schemas.microsoft.com/office/word/2010/wordprocessingInk" xmlns:wne="http://schemas.microsoft.com/office/word/2006/wordml" xmlns:wps="http://schemas.microsoft.com/office/word/2010/wordprocessingShape" mc:Ignorable="w14 w15 w16se w16cid wp14">
+<w:footnotes xmlns:wpc="http://schemas.microsoft.com/office/word/2010/wordprocessingCanvas" xmlns:mc="http://schemas.openxmlformats.org/markup-compatibility/2006" xmlns:o="urn:schemas-microsoft-com:office:office" xmlns:r="http://schemas.openxmlformats.org/officeDocument/2006/relationships" xmlns:m="http://schemas.openxmlformats.org/officeDocument/2006/math" xmlns:v="urn:schemas-microsoft-com:vml" xmlns:wp14="http://schemas.microsoft.com/office/word/2010/wordprocessingDrawing" xmlns:wp="http://schemas.openxmlformats.org/drawingml/2006/wordprocessingDrawing" xmlns:w10="urn:schemas-microsoft-com:office:word" xmlns:w="http://schemas.openxmlformats.org/wordprocessingml/2006/main" xmlns:w14="http://schemas.microsoft.com/office/word/2010/wordml" xmlns:w15="http://schemas.microsoft.com/office/word/2012/wordml" xmlns:wpg="http://schemas.microsoft.com/office/word/2010/wordprocessingGroup" xmlns:wpi="http://schemas.microsoft.com/office/word/2010/wordprocessingInk" xmlns:wne="http://schemas.microsoft.com/office/word/2006/wordml" xmlns:wps="http://schemas.microsoft.com/office/word/2010/wordprocessingShape" mc:Ignorable="w14 w15 wp14">
   <w:footnote w:type="separator" w:id="-1">
     <w:p>
       <w:r>
@@ -1729,7 +2159,7 @@
 </file>
 
 <file path=word/header1.xml><?xml version="1.0" encoding="utf-8"?>
-<w:hdr xmlns:wpc="http://schemas.microsoft.com/office/word/2010/wordprocessingCanvas" xmlns:cx="http://schemas.microsoft.com/office/drawing/2014/chartex" xmlns:cx1="http://schemas.microsoft.com/office/drawing/2015/9/8/chartex" xmlns:cx2="http://schemas.microsoft.com/office/drawing/2015/10/21/chartex" xmlns:cx3="http://schemas.microsoft.com/office/drawing/2016/5/9/chartex" xmlns:cx4="http://schemas.microsoft.com/office/drawing/2016/5/10/chartex" xmlns:cx5="http://schemas.microsoft.com/office/drawing/2016/5/11/chartex" xmlns:cx6="http://schemas.microsoft.com/office/drawing/2016/5/12/chartex" xmlns:cx7="http://schemas.microsoft.com/office/drawing/2016/5/13/chartex" xmlns:cx8="http://schemas.microsoft.com/office/drawing/2016/5/14/chartex" xmlns:mc="http://schemas.openxmlformats.org/markup-compatibility/2006" xmlns:aink="http://schemas.microsoft.com/office/drawing/2016/ink" xmlns:am3d="http://schemas.microsoft.com/office/drawing/2017/model3d" xmlns:o="urn:schemas-microsoft-com:office:office" xmlns:r="http://schemas.openxmlformats.org/officeDocument/2006/relationships" xmlns:m="http://schemas.openxmlformats.org/officeDocument/2006/math" xmlns:v="urn:schemas-microsoft-com:vml" xmlns:wp14="http://schemas.microsoft.com/office/word/2010/wordprocessingDrawing" xmlns:wp="http://schemas.openxmlformats.org/drawingml/2006/wordprocessingDrawing" xmlns:w10="urn:schemas-microsoft-com:office:word" xmlns:w="http://schemas.openxmlformats.org/wordprocessingml/2006/main" xmlns:w14="http://schemas.microsoft.com/office/word/2010/wordml" xmlns:w15="http://schemas.microsoft.com/office/word/2012/wordml" xmlns:w16cid="http://schemas.microsoft.com/office/word/2016/wordml/cid" xmlns:w16se="http://schemas.microsoft.com/office/word/2015/wordml/symex" xmlns:wpg="http://schemas.microsoft.com/office/word/2010/wordprocessingGroup" xmlns:wpi="http://schemas.microsoft.com/office/word/2010/wordprocessingInk" xmlns:wne="http://schemas.microsoft.com/office/word/2006/wordml" xmlns:wps="http://schemas.microsoft.com/office/word/2010/wordprocessingShape" mc:Ignorable="w14 w15 w16se w16cid wp14">
+<w:hdr xmlns:wpc="http://schemas.microsoft.com/office/word/2010/wordprocessingCanvas" xmlns:mc="http://schemas.openxmlformats.org/markup-compatibility/2006" xmlns:o="urn:schemas-microsoft-com:office:office" xmlns:r="http://schemas.openxmlformats.org/officeDocument/2006/relationships" xmlns:m="http://schemas.openxmlformats.org/officeDocument/2006/math" xmlns:v="urn:schemas-microsoft-com:vml" xmlns:wp14="http://schemas.microsoft.com/office/word/2010/wordprocessingDrawing" xmlns:wp="http://schemas.openxmlformats.org/drawingml/2006/wordprocessingDrawing" xmlns:w10="urn:schemas-microsoft-com:office:word" xmlns:w="http://schemas.openxmlformats.org/wordprocessingml/2006/main" xmlns:w14="http://schemas.microsoft.com/office/word/2010/wordml" xmlns:w15="http://schemas.microsoft.com/office/word/2012/wordml" xmlns:wpg="http://schemas.microsoft.com/office/word/2010/wordprocessingGroup" xmlns:wpi="http://schemas.microsoft.com/office/word/2010/wordprocessingInk" xmlns:wne="http://schemas.microsoft.com/office/word/2006/wordml" xmlns:wps="http://schemas.microsoft.com/office/word/2010/wordprocessingShape" mc:Ignorable="w14 w15 wp14">
   <w:p>
     <w:pPr>
       <w:pStyle w:val="Header"/>
@@ -1739,8 +2169,8 @@
 </file>
 
 <file path=word/numbering.xml><?xml version="1.0" encoding="utf-8"?>
-<w:numbering xmlns:wpc="http://schemas.microsoft.com/office/word/2010/wordprocessingCanvas" xmlns:cx="http://schemas.microsoft.com/office/drawing/2014/chartex" xmlns:cx1="http://schemas.microsoft.com/office/drawing/2015/9/8/chartex" xmlns:cx2="http://schemas.microsoft.com/office/drawing/2015/10/21/chartex" xmlns:cx3="http://schemas.microsoft.com/office/drawing/2016/5/9/chartex" xmlns:cx4="http://schemas.microsoft.com/office/drawing/2016/5/10/chartex" xmlns:cx5="http://schemas.microsoft.com/office/drawing/2016/5/11/chartex" xmlns:cx6="http://schemas.microsoft.com/office/drawing/2016/5/12/chartex" xmlns:cx7="http://schemas.microsoft.com/office/drawing/2016/5/13/chartex" xmlns:cx8="http://schemas.microsoft.com/office/drawing/2016/5/14/chartex" xmlns:mc="http://schemas.openxmlformats.org/markup-compatibility/2006" xmlns:aink="http://schemas.microsoft.com/office/drawing/2016/ink" xmlns:am3d="http://schemas.microsoft.com/office/drawing/2017/model3d" xmlns:o="urn:schemas-microsoft-com:office:office" xmlns:r="http://schemas.openxmlformats.org/officeDocument/2006/relationships" xmlns:m="http://schemas.openxmlformats.org/officeDocument/2006/math" xmlns:v="urn:schemas-microsoft-com:vml" xmlns:wp14="http://schemas.microsoft.com/office/word/2010/wordprocessingDrawing" xmlns:wp="http://schemas.openxmlformats.org/drawingml/2006/wordprocessingDrawing" xmlns:w10="urn:schemas-microsoft-com:office:word" xmlns:w="http://schemas.openxmlformats.org/wordprocessingml/2006/main" xmlns:w14="http://schemas.microsoft.com/office/word/2010/wordml" xmlns:w15="http://schemas.microsoft.com/office/word/2012/wordml" xmlns:w16cid="http://schemas.microsoft.com/office/word/2016/wordml/cid" xmlns:w16se="http://schemas.microsoft.com/office/word/2015/wordml/symex" xmlns:wpg="http://schemas.microsoft.com/office/word/2010/wordprocessingGroup" xmlns:wpi="http://schemas.microsoft.com/office/word/2010/wordprocessingInk" xmlns:wne="http://schemas.microsoft.com/office/word/2006/wordml" xmlns:wps="http://schemas.microsoft.com/office/word/2010/wordprocessingShape" mc:Ignorable="w14 w15 w16se w16cid wp14">
-  <w:abstractNum w:abstractNumId="0" w15:restartNumberingAfterBreak="0">
+<w:numbering xmlns:wpc="http://schemas.microsoft.com/office/word/2010/wordprocessingCanvas" xmlns:mc="http://schemas.openxmlformats.org/markup-compatibility/2006" xmlns:o="urn:schemas-microsoft-com:office:office" xmlns:r="http://schemas.openxmlformats.org/officeDocument/2006/relationships" xmlns:m="http://schemas.openxmlformats.org/officeDocument/2006/math" xmlns:v="urn:schemas-microsoft-com:vml" xmlns:wp14="http://schemas.microsoft.com/office/word/2010/wordprocessingDrawing" xmlns:wp="http://schemas.openxmlformats.org/drawingml/2006/wordprocessingDrawing" xmlns:w10="urn:schemas-microsoft-com:office:word" xmlns:w="http://schemas.openxmlformats.org/wordprocessingml/2006/main" xmlns:w14="http://schemas.microsoft.com/office/word/2010/wordml" xmlns:w15="http://schemas.microsoft.com/office/word/2012/wordml" xmlns:wpg="http://schemas.microsoft.com/office/word/2010/wordprocessingGroup" xmlns:wpi="http://schemas.microsoft.com/office/word/2010/wordprocessingInk" xmlns:wne="http://schemas.microsoft.com/office/word/2006/wordml" xmlns:wps="http://schemas.microsoft.com/office/word/2010/wordprocessingShape" mc:Ignorable="w14 w15 wp14">
+  <w:abstractNum w:abstractNumId="0">
     <w:nsid w:val="00B71F52"/>
     <w:multiLevelType w:val="hybridMultilevel"/>
     <w:tmpl w:val="F612ACF8"/>
@@ -1853,7 +2283,7 @@
       </w:rPr>
     </w:lvl>
   </w:abstractNum>
-  <w:abstractNum w:abstractNumId="1" w15:restartNumberingAfterBreak="0">
+  <w:abstractNum w:abstractNumId="1">
     <w:nsid w:val="028147DC"/>
     <w:multiLevelType w:val="hybridMultilevel"/>
     <w:tmpl w:val="E8C459EC"/>
@@ -1966,7 +2396,7 @@
       </w:rPr>
     </w:lvl>
   </w:abstractNum>
-  <w:abstractNum w:abstractNumId="2" w15:restartNumberingAfterBreak="0">
+  <w:abstractNum w:abstractNumId="2">
     <w:nsid w:val="029C36EE"/>
     <w:multiLevelType w:val="hybridMultilevel"/>
     <w:tmpl w:val="302A2DF8"/>
@@ -2079,7 +2509,7 @@
       </w:rPr>
     </w:lvl>
   </w:abstractNum>
-  <w:abstractNum w:abstractNumId="3" w15:restartNumberingAfterBreak="0">
+  <w:abstractNum w:abstractNumId="3">
     <w:nsid w:val="03156F37"/>
     <w:multiLevelType w:val="hybridMultilevel"/>
     <w:tmpl w:val="C48E1574"/>
@@ -2192,7 +2622,7 @@
       </w:rPr>
     </w:lvl>
   </w:abstractNum>
-  <w:abstractNum w:abstractNumId="4" w15:restartNumberingAfterBreak="0">
+  <w:abstractNum w:abstractNumId="4">
     <w:nsid w:val="04596B17"/>
     <w:multiLevelType w:val="hybridMultilevel"/>
     <w:tmpl w:val="372A943A"/>
@@ -2278,7 +2708,7 @@
       </w:pPr>
     </w:lvl>
   </w:abstractNum>
-  <w:abstractNum w:abstractNumId="5" w15:restartNumberingAfterBreak="0">
+  <w:abstractNum w:abstractNumId="5">
     <w:nsid w:val="051A59D6"/>
     <w:multiLevelType w:val="hybridMultilevel"/>
     <w:tmpl w:val="4938495C"/>
@@ -2391,7 +2821,7 @@
       </w:rPr>
     </w:lvl>
   </w:abstractNum>
-  <w:abstractNum w:abstractNumId="6" w15:restartNumberingAfterBreak="0">
+  <w:abstractNum w:abstractNumId="6">
     <w:nsid w:val="07730155"/>
     <w:multiLevelType w:val="hybridMultilevel"/>
     <w:tmpl w:val="B8A4DAB8"/>
@@ -2477,7 +2907,7 @@
       </w:pPr>
     </w:lvl>
   </w:abstractNum>
-  <w:abstractNum w:abstractNumId="7" w15:restartNumberingAfterBreak="0">
+  <w:abstractNum w:abstractNumId="7">
     <w:nsid w:val="0A481488"/>
     <w:multiLevelType w:val="hybridMultilevel"/>
     <w:tmpl w:val="A18E51A4"/>
@@ -2590,7 +3020,7 @@
       </w:rPr>
     </w:lvl>
   </w:abstractNum>
-  <w:abstractNum w:abstractNumId="8" w15:restartNumberingAfterBreak="0">
+  <w:abstractNum w:abstractNumId="8">
     <w:nsid w:val="0C264835"/>
     <w:multiLevelType w:val="hybridMultilevel"/>
     <w:tmpl w:val="A880A33C"/>
@@ -2703,7 +3133,7 @@
       </w:rPr>
     </w:lvl>
   </w:abstractNum>
-  <w:abstractNum w:abstractNumId="9" w15:restartNumberingAfterBreak="0">
+  <w:abstractNum w:abstractNumId="9">
     <w:nsid w:val="0D3C7BB7"/>
     <w:multiLevelType w:val="hybridMultilevel"/>
     <w:tmpl w:val="FA727AB0"/>
@@ -2816,7 +3246,7 @@
       </w:rPr>
     </w:lvl>
   </w:abstractNum>
-  <w:abstractNum w:abstractNumId="10" w15:restartNumberingAfterBreak="0">
+  <w:abstractNum w:abstractNumId="10">
     <w:nsid w:val="0DE11156"/>
     <w:multiLevelType w:val="hybridMultilevel"/>
     <w:tmpl w:val="739827D0"/>
@@ -2929,7 +3359,7 @@
       </w:rPr>
     </w:lvl>
   </w:abstractNum>
-  <w:abstractNum w:abstractNumId="11" w15:restartNumberingAfterBreak="0">
+  <w:abstractNum w:abstractNumId="11">
     <w:nsid w:val="0F7C27EE"/>
     <w:multiLevelType w:val="hybridMultilevel"/>
     <w:tmpl w:val="229E607C"/>
@@ -3042,7 +3472,7 @@
       </w:rPr>
     </w:lvl>
   </w:abstractNum>
-  <w:abstractNum w:abstractNumId="12" w15:restartNumberingAfterBreak="0">
+  <w:abstractNum w:abstractNumId="12">
     <w:nsid w:val="123E7C65"/>
     <w:multiLevelType w:val="hybridMultilevel"/>
     <w:tmpl w:val="E04EBCD0"/>
@@ -3155,7 +3585,7 @@
       </w:rPr>
     </w:lvl>
   </w:abstractNum>
-  <w:abstractNum w:abstractNumId="13" w15:restartNumberingAfterBreak="0">
+  <w:abstractNum w:abstractNumId="13">
     <w:nsid w:val="13CB012A"/>
     <w:multiLevelType w:val="hybridMultilevel"/>
     <w:tmpl w:val="8EF24E96"/>
@@ -3241,7 +3671,7 @@
       </w:pPr>
     </w:lvl>
   </w:abstractNum>
-  <w:abstractNum w:abstractNumId="14" w15:restartNumberingAfterBreak="0">
+  <w:abstractNum w:abstractNumId="14">
     <w:nsid w:val="146D5E2B"/>
     <w:multiLevelType w:val="hybridMultilevel"/>
     <w:tmpl w:val="CB30971E"/>
@@ -3354,7 +3784,7 @@
       </w:rPr>
     </w:lvl>
   </w:abstractNum>
-  <w:abstractNum w:abstractNumId="15" w15:restartNumberingAfterBreak="0">
+  <w:abstractNum w:abstractNumId="15">
     <w:nsid w:val="154538F6"/>
     <w:multiLevelType w:val="hybridMultilevel"/>
     <w:tmpl w:val="6B8C4D22"/>
@@ -3467,7 +3897,7 @@
       </w:rPr>
     </w:lvl>
   </w:abstractNum>
-  <w:abstractNum w:abstractNumId="16" w15:restartNumberingAfterBreak="0">
+  <w:abstractNum w:abstractNumId="16">
     <w:nsid w:val="155E5AB8"/>
     <w:multiLevelType w:val="hybridMultilevel"/>
     <w:tmpl w:val="B1CA05E8"/>
@@ -3580,7 +4010,7 @@
       </w:rPr>
     </w:lvl>
   </w:abstractNum>
-  <w:abstractNum w:abstractNumId="17" w15:restartNumberingAfterBreak="0">
+  <w:abstractNum w:abstractNumId="17">
     <w:nsid w:val="17194EA1"/>
     <w:multiLevelType w:val="hybridMultilevel"/>
     <w:tmpl w:val="934E8628"/>
@@ -3693,7 +4123,7 @@
       </w:rPr>
     </w:lvl>
   </w:abstractNum>
-  <w:abstractNum w:abstractNumId="18" w15:restartNumberingAfterBreak="0">
+  <w:abstractNum w:abstractNumId="18">
     <w:nsid w:val="190B7ED8"/>
     <w:multiLevelType w:val="hybridMultilevel"/>
     <w:tmpl w:val="DDE677D4"/>
@@ -3779,7 +4209,7 @@
       </w:pPr>
     </w:lvl>
   </w:abstractNum>
-  <w:abstractNum w:abstractNumId="19" w15:restartNumberingAfterBreak="0">
+  <w:abstractNum w:abstractNumId="19">
     <w:nsid w:val="19DB240C"/>
     <w:multiLevelType w:val="hybridMultilevel"/>
     <w:tmpl w:val="5700F394"/>
@@ -3892,7 +4322,7 @@
       </w:rPr>
     </w:lvl>
   </w:abstractNum>
-  <w:abstractNum w:abstractNumId="20" w15:restartNumberingAfterBreak="0">
+  <w:abstractNum w:abstractNumId="20">
     <w:nsid w:val="1F4A1A2F"/>
     <w:multiLevelType w:val="hybridMultilevel"/>
     <w:tmpl w:val="519C3EEC"/>
@@ -4005,7 +4435,7 @@
       </w:rPr>
     </w:lvl>
   </w:abstractNum>
-  <w:abstractNum w:abstractNumId="21" w15:restartNumberingAfterBreak="0">
+  <w:abstractNum w:abstractNumId="21">
     <w:nsid w:val="220A7FC2"/>
     <w:multiLevelType w:val="hybridMultilevel"/>
     <w:tmpl w:val="2AA21122"/>
@@ -4118,7 +4548,7 @@
       </w:rPr>
     </w:lvl>
   </w:abstractNum>
-  <w:abstractNum w:abstractNumId="22" w15:restartNumberingAfterBreak="0">
+  <w:abstractNum w:abstractNumId="22">
     <w:nsid w:val="23DC63EC"/>
     <w:multiLevelType w:val="hybridMultilevel"/>
     <w:tmpl w:val="5D225E20"/>
@@ -4231,7 +4661,7 @@
       </w:rPr>
     </w:lvl>
   </w:abstractNum>
-  <w:abstractNum w:abstractNumId="23" w15:restartNumberingAfterBreak="0">
+  <w:abstractNum w:abstractNumId="23">
     <w:nsid w:val="262C103F"/>
     <w:multiLevelType w:val="hybridMultilevel"/>
     <w:tmpl w:val="D1CC3BC2"/>
@@ -4344,7 +4774,7 @@
       </w:rPr>
     </w:lvl>
   </w:abstractNum>
-  <w:abstractNum w:abstractNumId="24" w15:restartNumberingAfterBreak="0">
+  <w:abstractNum w:abstractNumId="24">
     <w:nsid w:val="26357352"/>
     <w:multiLevelType w:val="hybridMultilevel"/>
     <w:tmpl w:val="D604DA06"/>
@@ -4457,7 +4887,7 @@
       </w:rPr>
     </w:lvl>
   </w:abstractNum>
-  <w:abstractNum w:abstractNumId="25" w15:restartNumberingAfterBreak="0">
+  <w:abstractNum w:abstractNumId="25">
     <w:nsid w:val="267164F9"/>
     <w:multiLevelType w:val="hybridMultilevel"/>
     <w:tmpl w:val="FA9859A8"/>
@@ -4570,7 +5000,7 @@
       </w:rPr>
     </w:lvl>
   </w:abstractNum>
-  <w:abstractNum w:abstractNumId="26" w15:restartNumberingAfterBreak="0">
+  <w:abstractNum w:abstractNumId="26">
     <w:nsid w:val="26722B4F"/>
     <w:multiLevelType w:val="hybridMultilevel"/>
     <w:tmpl w:val="53DC7F80"/>
@@ -4683,7 +5113,7 @@
       </w:rPr>
     </w:lvl>
   </w:abstractNum>
-  <w:abstractNum w:abstractNumId="27" w15:restartNumberingAfterBreak="0">
+  <w:abstractNum w:abstractNumId="27">
     <w:nsid w:val="267D5205"/>
     <w:multiLevelType w:val="hybridMultilevel"/>
     <w:tmpl w:val="9F7609DC"/>
@@ -4796,7 +5226,7 @@
       </w:rPr>
     </w:lvl>
   </w:abstractNum>
-  <w:abstractNum w:abstractNumId="28" w15:restartNumberingAfterBreak="0">
+  <w:abstractNum w:abstractNumId="28">
     <w:nsid w:val="274E0DBC"/>
     <w:multiLevelType w:val="multilevel"/>
     <w:tmpl w:val="37A4E9D0"/>
@@ -4890,7 +5320,7 @@
       </w:pPr>
     </w:lvl>
   </w:abstractNum>
-  <w:abstractNum w:abstractNumId="29" w15:restartNumberingAfterBreak="0">
+  <w:abstractNum w:abstractNumId="29">
     <w:nsid w:val="298938CF"/>
     <w:multiLevelType w:val="hybridMultilevel"/>
     <w:tmpl w:val="1604EF0C"/>
@@ -5003,7 +5433,7 @@
       </w:rPr>
     </w:lvl>
   </w:abstractNum>
-  <w:abstractNum w:abstractNumId="30" w15:restartNumberingAfterBreak="0">
+  <w:abstractNum w:abstractNumId="30">
     <w:nsid w:val="299C10F9"/>
     <w:multiLevelType w:val="hybridMultilevel"/>
     <w:tmpl w:val="B53E78C4"/>
@@ -5116,7 +5546,7 @@
       </w:rPr>
     </w:lvl>
   </w:abstractNum>
-  <w:abstractNum w:abstractNumId="31" w15:restartNumberingAfterBreak="0">
+  <w:abstractNum w:abstractNumId="31">
     <w:nsid w:val="2AA0706C"/>
     <w:multiLevelType w:val="hybridMultilevel"/>
     <w:tmpl w:val="3C423DB8"/>
@@ -5229,7 +5659,7 @@
       </w:rPr>
     </w:lvl>
   </w:abstractNum>
-  <w:abstractNum w:abstractNumId="32" w15:restartNumberingAfterBreak="0">
+  <w:abstractNum w:abstractNumId="32">
     <w:nsid w:val="2CC53B41"/>
     <w:multiLevelType w:val="hybridMultilevel"/>
     <w:tmpl w:val="DD4A12DC"/>
@@ -5342,7 +5772,7 @@
       </w:rPr>
     </w:lvl>
   </w:abstractNum>
-  <w:abstractNum w:abstractNumId="33" w15:restartNumberingAfterBreak="0">
+  <w:abstractNum w:abstractNumId="33">
     <w:nsid w:val="2D02579C"/>
     <w:multiLevelType w:val="hybridMultilevel"/>
     <w:tmpl w:val="A6A2FD7E"/>
@@ -5455,7 +5885,7 @@
       </w:rPr>
     </w:lvl>
   </w:abstractNum>
-  <w:abstractNum w:abstractNumId="34" w15:restartNumberingAfterBreak="0">
+  <w:abstractNum w:abstractNumId="34">
     <w:nsid w:val="30EA2BA5"/>
     <w:multiLevelType w:val="hybridMultilevel"/>
     <w:tmpl w:val="1D5EF70C"/>
@@ -5568,7 +5998,93 @@
       </w:rPr>
     </w:lvl>
   </w:abstractNum>
-  <w:abstractNum w:abstractNumId="35" w15:restartNumberingAfterBreak="0">
+  <w:abstractNum w:abstractNumId="35">
+    <w:nsid w:val="3405675D"/>
+    <w:multiLevelType w:val="hybridMultilevel"/>
+    <w:tmpl w:val="56E026AE"/>
+    <w:lvl w:ilvl="0" w:tplc="0409000F">
+      <w:start w:val="1"/>
+      <w:numFmt w:val="decimal"/>
+      <w:lvlText w:val="%1."/>
+      <w:lvlJc w:val="left"/>
+      <w:pPr>
+        <w:ind w:left="720" w:hanging="360"/>
+      </w:pPr>
+    </w:lvl>
+    <w:lvl w:ilvl="1" w:tplc="04090019" w:tentative="1">
+      <w:start w:val="1"/>
+      <w:numFmt w:val="lowerLetter"/>
+      <w:lvlText w:val="%2."/>
+      <w:lvlJc w:val="left"/>
+      <w:pPr>
+        <w:ind w:left="1440" w:hanging="360"/>
+      </w:pPr>
+    </w:lvl>
+    <w:lvl w:ilvl="2" w:tplc="0409001B" w:tentative="1">
+      <w:start w:val="1"/>
+      <w:numFmt w:val="lowerRoman"/>
+      <w:lvlText w:val="%3."/>
+      <w:lvlJc w:val="right"/>
+      <w:pPr>
+        <w:ind w:left="2160" w:hanging="180"/>
+      </w:pPr>
+    </w:lvl>
+    <w:lvl w:ilvl="3" w:tplc="0409000F" w:tentative="1">
+      <w:start w:val="1"/>
+      <w:numFmt w:val="decimal"/>
+      <w:lvlText w:val="%4."/>
+      <w:lvlJc w:val="left"/>
+      <w:pPr>
+        <w:ind w:left="2880" w:hanging="360"/>
+      </w:pPr>
+    </w:lvl>
+    <w:lvl w:ilvl="4" w:tplc="04090019" w:tentative="1">
+      <w:start w:val="1"/>
+      <w:numFmt w:val="lowerLetter"/>
+      <w:lvlText w:val="%5."/>
+      <w:lvlJc w:val="left"/>
+      <w:pPr>
+        <w:ind w:left="3600" w:hanging="360"/>
+      </w:pPr>
+    </w:lvl>
+    <w:lvl w:ilvl="5" w:tplc="0409001B" w:tentative="1">
+      <w:start w:val="1"/>
+      <w:numFmt w:val="lowerRoman"/>
+      <w:lvlText w:val="%6."/>
+      <w:lvlJc w:val="right"/>
+      <w:pPr>
+        <w:ind w:left="4320" w:hanging="180"/>
+      </w:pPr>
+    </w:lvl>
+    <w:lvl w:ilvl="6" w:tplc="0409000F" w:tentative="1">
+      <w:start w:val="1"/>
+      <w:numFmt w:val="decimal"/>
+      <w:lvlText w:val="%7."/>
+      <w:lvlJc w:val="left"/>
+      <w:pPr>
+        <w:ind w:left="5040" w:hanging="360"/>
+      </w:pPr>
+    </w:lvl>
+    <w:lvl w:ilvl="7" w:tplc="04090019" w:tentative="1">
+      <w:start w:val="1"/>
+      <w:numFmt w:val="lowerLetter"/>
+      <w:lvlText w:val="%8."/>
+      <w:lvlJc w:val="left"/>
+      <w:pPr>
+        <w:ind w:left="5760" w:hanging="360"/>
+      </w:pPr>
+    </w:lvl>
+    <w:lvl w:ilvl="8" w:tplc="0409001B" w:tentative="1">
+      <w:start w:val="1"/>
+      <w:numFmt w:val="lowerRoman"/>
+      <w:lvlText w:val="%9."/>
+      <w:lvlJc w:val="right"/>
+      <w:pPr>
+        <w:ind w:left="6480" w:hanging="180"/>
+      </w:pPr>
+    </w:lvl>
+  </w:abstractNum>
+  <w:abstractNum w:abstractNumId="36">
     <w:nsid w:val="352A53C8"/>
     <w:multiLevelType w:val="hybridMultilevel"/>
     <w:tmpl w:val="C708FC82"/>
@@ -5681,7 +6197,7 @@
       </w:rPr>
     </w:lvl>
   </w:abstractNum>
-  <w:abstractNum w:abstractNumId="36" w15:restartNumberingAfterBreak="0">
+  <w:abstractNum w:abstractNumId="37">
     <w:nsid w:val="38001BC8"/>
     <w:multiLevelType w:val="hybridMultilevel"/>
     <w:tmpl w:val="DE1A3308"/>
@@ -5794,7 +6310,7 @@
       </w:rPr>
     </w:lvl>
   </w:abstractNum>
-  <w:abstractNum w:abstractNumId="37" w15:restartNumberingAfterBreak="0">
+  <w:abstractNum w:abstractNumId="38">
     <w:nsid w:val="38E72E4F"/>
     <w:multiLevelType w:val="hybridMultilevel"/>
     <w:tmpl w:val="820EC49E"/>
@@ -5907,7 +6423,7 @@
       </w:rPr>
     </w:lvl>
   </w:abstractNum>
-  <w:abstractNum w:abstractNumId="38" w15:restartNumberingAfterBreak="0">
+  <w:abstractNum w:abstractNumId="39">
     <w:nsid w:val="39070FCB"/>
     <w:multiLevelType w:val="hybridMultilevel"/>
     <w:tmpl w:val="CA14ECC6"/>
@@ -6020,7 +6536,7 @@
       </w:rPr>
     </w:lvl>
   </w:abstractNum>
-  <w:abstractNum w:abstractNumId="39" w15:restartNumberingAfterBreak="0">
+  <w:abstractNum w:abstractNumId="40">
     <w:nsid w:val="3955230E"/>
     <w:multiLevelType w:val="hybridMultilevel"/>
     <w:tmpl w:val="11ECE5EC"/>
@@ -6106,7 +6622,7 @@
       </w:pPr>
     </w:lvl>
   </w:abstractNum>
-  <w:abstractNum w:abstractNumId="40" w15:restartNumberingAfterBreak="0">
+  <w:abstractNum w:abstractNumId="41">
     <w:nsid w:val="3983237C"/>
     <w:multiLevelType w:val="hybridMultilevel"/>
     <w:tmpl w:val="0DD26F8C"/>
@@ -6219,7 +6735,7 @@
       </w:rPr>
     </w:lvl>
   </w:abstractNum>
-  <w:abstractNum w:abstractNumId="41" w15:restartNumberingAfterBreak="0">
+  <w:abstractNum w:abstractNumId="42">
     <w:nsid w:val="3A186995"/>
     <w:multiLevelType w:val="hybridMultilevel"/>
     <w:tmpl w:val="AF8E7BD0"/>
@@ -6332,7 +6848,93 @@
       </w:rPr>
     </w:lvl>
   </w:abstractNum>
-  <w:abstractNum w:abstractNumId="42" w15:restartNumberingAfterBreak="0">
+  <w:abstractNum w:abstractNumId="43">
+    <w:nsid w:val="3AC85038"/>
+    <w:multiLevelType w:val="hybridMultilevel"/>
+    <w:tmpl w:val="FA74F8FA"/>
+    <w:lvl w:ilvl="0" w:tplc="0409000F">
+      <w:start w:val="1"/>
+      <w:numFmt w:val="decimal"/>
+      <w:lvlText w:val="%1."/>
+      <w:lvlJc w:val="left"/>
+      <w:pPr>
+        <w:ind w:left="1440" w:hanging="360"/>
+      </w:pPr>
+    </w:lvl>
+    <w:lvl w:ilvl="1" w:tplc="04090019" w:tentative="1">
+      <w:start w:val="1"/>
+      <w:numFmt w:val="lowerLetter"/>
+      <w:lvlText w:val="%2."/>
+      <w:lvlJc w:val="left"/>
+      <w:pPr>
+        <w:ind w:left="2160" w:hanging="360"/>
+      </w:pPr>
+    </w:lvl>
+    <w:lvl w:ilvl="2" w:tplc="0409001B" w:tentative="1">
+      <w:start w:val="1"/>
+      <w:numFmt w:val="lowerRoman"/>
+      <w:lvlText w:val="%3."/>
+      <w:lvlJc w:val="right"/>
+      <w:pPr>
+        <w:ind w:left="2880" w:hanging="180"/>
+      </w:pPr>
+    </w:lvl>
+    <w:lvl w:ilvl="3" w:tplc="0409000F" w:tentative="1">
+      <w:start w:val="1"/>
+      <w:numFmt w:val="decimal"/>
+      <w:lvlText w:val="%4."/>
+      <w:lvlJc w:val="left"/>
+      <w:pPr>
+        <w:ind w:left="3600" w:hanging="360"/>
+      </w:pPr>
+    </w:lvl>
+    <w:lvl w:ilvl="4" w:tplc="04090019" w:tentative="1">
+      <w:start w:val="1"/>
+      <w:numFmt w:val="lowerLetter"/>
+      <w:lvlText w:val="%5."/>
+      <w:lvlJc w:val="left"/>
+      <w:pPr>
+        <w:ind w:left="4320" w:hanging="360"/>
+      </w:pPr>
+    </w:lvl>
+    <w:lvl w:ilvl="5" w:tplc="0409001B" w:tentative="1">
+      <w:start w:val="1"/>
+      <w:numFmt w:val="lowerRoman"/>
+      <w:lvlText w:val="%6."/>
+      <w:lvlJc w:val="right"/>
+      <w:pPr>
+        <w:ind w:left="5040" w:hanging="180"/>
+      </w:pPr>
+    </w:lvl>
+    <w:lvl w:ilvl="6" w:tplc="0409000F" w:tentative="1">
+      <w:start w:val="1"/>
+      <w:numFmt w:val="decimal"/>
+      <w:lvlText w:val="%7."/>
+      <w:lvlJc w:val="left"/>
+      <w:pPr>
+        <w:ind w:left="5760" w:hanging="360"/>
+      </w:pPr>
+    </w:lvl>
+    <w:lvl w:ilvl="7" w:tplc="04090019" w:tentative="1">
+      <w:start w:val="1"/>
+      <w:numFmt w:val="lowerLetter"/>
+      <w:lvlText w:val="%8."/>
+      <w:lvlJc w:val="left"/>
+      <w:pPr>
+        <w:ind w:left="6480" w:hanging="360"/>
+      </w:pPr>
+    </w:lvl>
+    <w:lvl w:ilvl="8" w:tplc="0409001B" w:tentative="1">
+      <w:start w:val="1"/>
+      <w:numFmt w:val="lowerRoman"/>
+      <w:lvlText w:val="%9."/>
+      <w:lvlJc w:val="right"/>
+      <w:pPr>
+        <w:ind w:left="7200" w:hanging="180"/>
+      </w:pPr>
+    </w:lvl>
+  </w:abstractNum>
+  <w:abstractNum w:abstractNumId="44">
     <w:nsid w:val="3B990FEB"/>
     <w:multiLevelType w:val="hybridMultilevel"/>
     <w:tmpl w:val="DC066068"/>
@@ -6445,7 +7047,7 @@
       </w:rPr>
     </w:lvl>
   </w:abstractNum>
-  <w:abstractNum w:abstractNumId="43" w15:restartNumberingAfterBreak="0">
+  <w:abstractNum w:abstractNumId="45">
     <w:nsid w:val="3DDC6F54"/>
     <w:multiLevelType w:val="hybridMultilevel"/>
     <w:tmpl w:val="E306E444"/>
@@ -6558,7 +7160,120 @@
       </w:rPr>
     </w:lvl>
   </w:abstractNum>
-  <w:abstractNum w:abstractNumId="44" w15:restartNumberingAfterBreak="0">
+  <w:abstractNum w:abstractNumId="46">
+    <w:nsid w:val="41CB476F"/>
+    <w:multiLevelType w:val="hybridMultilevel"/>
+    <w:tmpl w:val="3FC48F50"/>
+    <w:lvl w:ilvl="0" w:tplc="04090001">
+      <w:start w:val="1"/>
+      <w:numFmt w:val="bullet"/>
+      <w:lvlText w:val=""/>
+      <w:lvlJc w:val="left"/>
+      <w:pPr>
+        <w:ind w:left="720" w:hanging="360"/>
+      </w:pPr>
+      <w:rPr>
+        <w:rFonts w:ascii="Symbol" w:hAnsi="Symbol" w:hint="default"/>
+      </w:rPr>
+    </w:lvl>
+    <w:lvl w:ilvl="1" w:tplc="04090003" w:tentative="1">
+      <w:start w:val="1"/>
+      <w:numFmt w:val="bullet"/>
+      <w:lvlText w:val="o"/>
+      <w:lvlJc w:val="left"/>
+      <w:pPr>
+        <w:ind w:left="1440" w:hanging="360"/>
+      </w:pPr>
+      <w:rPr>
+        <w:rFonts w:ascii="Courier New" w:hAnsi="Courier New" w:cs="Courier New" w:hint="default"/>
+      </w:rPr>
+    </w:lvl>
+    <w:lvl w:ilvl="2" w:tplc="04090005" w:tentative="1">
+      <w:start w:val="1"/>
+      <w:numFmt w:val="bullet"/>
+      <w:lvlText w:val=""/>
+      <w:lvlJc w:val="left"/>
+      <w:pPr>
+        <w:ind w:left="2160" w:hanging="360"/>
+      </w:pPr>
+      <w:rPr>
+        <w:rFonts w:ascii="Wingdings" w:hAnsi="Wingdings" w:hint="default"/>
+      </w:rPr>
+    </w:lvl>
+    <w:lvl w:ilvl="3" w:tplc="04090001" w:tentative="1">
+      <w:start w:val="1"/>
+      <w:numFmt w:val="bullet"/>
+      <w:lvlText w:val=""/>
+      <w:lvlJc w:val="left"/>
+      <w:pPr>
+        <w:ind w:left="2880" w:hanging="360"/>
+      </w:pPr>
+      <w:rPr>
+        <w:rFonts w:ascii="Symbol" w:hAnsi="Symbol" w:hint="default"/>
+      </w:rPr>
+    </w:lvl>
+    <w:lvl w:ilvl="4" w:tplc="04090003" w:tentative="1">
+      <w:start w:val="1"/>
+      <w:numFmt w:val="bullet"/>
+      <w:lvlText w:val="o"/>
+      <w:lvlJc w:val="left"/>
+      <w:pPr>
+        <w:ind w:left="3600" w:hanging="360"/>
+      </w:pPr>
+      <w:rPr>
+        <w:rFonts w:ascii="Courier New" w:hAnsi="Courier New" w:cs="Courier New" w:hint="default"/>
+      </w:rPr>
+    </w:lvl>
+    <w:lvl w:ilvl="5" w:tplc="04090005" w:tentative="1">
+      <w:start w:val="1"/>
+      <w:numFmt w:val="bullet"/>
+      <w:lvlText w:val=""/>
+      <w:lvlJc w:val="left"/>
+      <w:pPr>
+        <w:ind w:left="4320" w:hanging="360"/>
+      </w:pPr>
+      <w:rPr>
+        <w:rFonts w:ascii="Wingdings" w:hAnsi="Wingdings" w:hint="default"/>
+      </w:rPr>
+    </w:lvl>
+    <w:lvl w:ilvl="6" w:tplc="04090001" w:tentative="1">
+      <w:start w:val="1"/>
+      <w:numFmt w:val="bullet"/>
+      <w:lvlText w:val=""/>
+      <w:lvlJc w:val="left"/>
+      <w:pPr>
+        <w:ind w:left="5040" w:hanging="360"/>
+      </w:pPr>
+      <w:rPr>
+        <w:rFonts w:ascii="Symbol" w:hAnsi="Symbol" w:hint="default"/>
+      </w:rPr>
+    </w:lvl>
+    <w:lvl w:ilvl="7" w:tplc="04090003" w:tentative="1">
+      <w:start w:val="1"/>
+      <w:numFmt w:val="bullet"/>
+      <w:lvlText w:val="o"/>
+      <w:lvlJc w:val="left"/>
+      <w:pPr>
+        <w:ind w:left="5760" w:hanging="360"/>
+      </w:pPr>
+      <w:rPr>
+        <w:rFonts w:ascii="Courier New" w:hAnsi="Courier New" w:cs="Courier New" w:hint="default"/>
+      </w:rPr>
+    </w:lvl>
+    <w:lvl w:ilvl="8" w:tplc="04090005" w:tentative="1">
+      <w:start w:val="1"/>
+      <w:numFmt w:val="bullet"/>
+      <w:lvlText w:val=""/>
+      <w:lvlJc w:val="left"/>
+      <w:pPr>
+        <w:ind w:left="6480" w:hanging="360"/>
+      </w:pPr>
+      <w:rPr>
+        <w:rFonts w:ascii="Wingdings" w:hAnsi="Wingdings" w:hint="default"/>
+      </w:rPr>
+    </w:lvl>
+  </w:abstractNum>
+  <w:abstractNum w:abstractNumId="47">
     <w:nsid w:val="43893003"/>
     <w:multiLevelType w:val="hybridMultilevel"/>
     <w:tmpl w:val="2C4A8658"/>
@@ -6671,7 +7386,7 @@
       </w:rPr>
     </w:lvl>
   </w:abstractNum>
-  <w:abstractNum w:abstractNumId="45" w15:restartNumberingAfterBreak="0">
+  <w:abstractNum w:abstractNumId="48">
     <w:nsid w:val="44C03715"/>
     <w:multiLevelType w:val="hybridMultilevel"/>
     <w:tmpl w:val="340E4AB8"/>
@@ -6757,7 +7472,7 @@
       </w:pPr>
     </w:lvl>
   </w:abstractNum>
-  <w:abstractNum w:abstractNumId="46" w15:restartNumberingAfterBreak="0">
+  <w:abstractNum w:abstractNumId="49">
     <w:nsid w:val="478C0165"/>
     <w:multiLevelType w:val="hybridMultilevel"/>
     <w:tmpl w:val="42203B20"/>
@@ -6870,7 +7585,7 @@
       </w:rPr>
     </w:lvl>
   </w:abstractNum>
-  <w:abstractNum w:abstractNumId="47" w15:restartNumberingAfterBreak="0">
+  <w:abstractNum w:abstractNumId="50">
     <w:nsid w:val="4DC66E0A"/>
     <w:multiLevelType w:val="hybridMultilevel"/>
     <w:tmpl w:val="80941E30"/>
@@ -6956,7 +7671,7 @@
       </w:pPr>
     </w:lvl>
   </w:abstractNum>
-  <w:abstractNum w:abstractNumId="48" w15:restartNumberingAfterBreak="0">
+  <w:abstractNum w:abstractNumId="51">
     <w:nsid w:val="4E6D66D7"/>
     <w:multiLevelType w:val="hybridMultilevel"/>
     <w:tmpl w:val="2736ABC8"/>
@@ -7069,7 +7784,7 @@
       </w:rPr>
     </w:lvl>
   </w:abstractNum>
-  <w:abstractNum w:abstractNumId="49" w15:restartNumberingAfterBreak="0">
+  <w:abstractNum w:abstractNumId="52">
     <w:nsid w:val="4F647137"/>
     <w:multiLevelType w:val="hybridMultilevel"/>
     <w:tmpl w:val="53DA5BBE"/>
@@ -7182,7 +7897,7 @@
       </w:rPr>
     </w:lvl>
   </w:abstractNum>
-  <w:abstractNum w:abstractNumId="50" w15:restartNumberingAfterBreak="0">
+  <w:abstractNum w:abstractNumId="53">
     <w:nsid w:val="4F9A1406"/>
     <w:multiLevelType w:val="hybridMultilevel"/>
     <w:tmpl w:val="DB46AE04"/>
@@ -7268,7 +7983,7 @@
       </w:pPr>
     </w:lvl>
   </w:abstractNum>
-  <w:abstractNum w:abstractNumId="51" w15:restartNumberingAfterBreak="0">
+  <w:abstractNum w:abstractNumId="54">
     <w:nsid w:val="503C444E"/>
     <w:multiLevelType w:val="hybridMultilevel"/>
     <w:tmpl w:val="682CFD52"/>
@@ -7381,7 +8096,7 @@
       </w:rPr>
     </w:lvl>
   </w:abstractNum>
-  <w:abstractNum w:abstractNumId="52" w15:restartNumberingAfterBreak="0">
+  <w:abstractNum w:abstractNumId="55">
     <w:nsid w:val="551E39D1"/>
     <w:multiLevelType w:val="hybridMultilevel"/>
     <w:tmpl w:val="B8A4DAB8"/>
@@ -7467,7 +8182,120 @@
       </w:pPr>
     </w:lvl>
   </w:abstractNum>
-  <w:abstractNum w:abstractNumId="53" w15:restartNumberingAfterBreak="0">
+  <w:abstractNum w:abstractNumId="56">
+    <w:nsid w:val="5607121A"/>
+    <w:multiLevelType w:val="hybridMultilevel"/>
+    <w:tmpl w:val="3D8CB6C6"/>
+    <w:lvl w:ilvl="0" w:tplc="04090001">
+      <w:start w:val="1"/>
+      <w:numFmt w:val="bullet"/>
+      <w:lvlText w:val=""/>
+      <w:lvlJc w:val="left"/>
+      <w:pPr>
+        <w:ind w:left="720" w:hanging="360"/>
+      </w:pPr>
+      <w:rPr>
+        <w:rFonts w:ascii="Symbol" w:hAnsi="Symbol" w:hint="default"/>
+      </w:rPr>
+    </w:lvl>
+    <w:lvl w:ilvl="1" w:tplc="04090003" w:tentative="1">
+      <w:start w:val="1"/>
+      <w:numFmt w:val="bullet"/>
+      <w:lvlText w:val="o"/>
+      <w:lvlJc w:val="left"/>
+      <w:pPr>
+        <w:ind w:left="1440" w:hanging="360"/>
+      </w:pPr>
+      <w:rPr>
+        <w:rFonts w:ascii="Courier New" w:hAnsi="Courier New" w:cs="Courier New" w:hint="default"/>
+      </w:rPr>
+    </w:lvl>
+    <w:lvl w:ilvl="2" w:tplc="04090005" w:tentative="1">
+      <w:start w:val="1"/>
+      <w:numFmt w:val="bullet"/>
+      <w:lvlText w:val=""/>
+      <w:lvlJc w:val="left"/>
+      <w:pPr>
+        <w:ind w:left="2160" w:hanging="360"/>
+      </w:pPr>
+      <w:rPr>
+        <w:rFonts w:ascii="Wingdings" w:hAnsi="Wingdings" w:hint="default"/>
+      </w:rPr>
+    </w:lvl>
+    <w:lvl w:ilvl="3" w:tplc="04090001" w:tentative="1">
+      <w:start w:val="1"/>
+      <w:numFmt w:val="bullet"/>
+      <w:lvlText w:val=""/>
+      <w:lvlJc w:val="left"/>
+      <w:pPr>
+        <w:ind w:left="2880" w:hanging="360"/>
+      </w:pPr>
+      <w:rPr>
+        <w:rFonts w:ascii="Symbol" w:hAnsi="Symbol" w:hint="default"/>
+      </w:rPr>
+    </w:lvl>
+    <w:lvl w:ilvl="4" w:tplc="04090003" w:tentative="1">
+      <w:start w:val="1"/>
+      <w:numFmt w:val="bullet"/>
+      <w:lvlText w:val="o"/>
+      <w:lvlJc w:val="left"/>
+      <w:pPr>
+        <w:ind w:left="3600" w:hanging="360"/>
+      </w:pPr>
+      <w:rPr>
+        <w:rFonts w:ascii="Courier New" w:hAnsi="Courier New" w:cs="Courier New" w:hint="default"/>
+      </w:rPr>
+    </w:lvl>
+    <w:lvl w:ilvl="5" w:tplc="04090005" w:tentative="1">
+      <w:start w:val="1"/>
+      <w:numFmt w:val="bullet"/>
+      <w:lvlText w:val=""/>
+      <w:lvlJc w:val="left"/>
+      <w:pPr>
+        <w:ind w:left="4320" w:hanging="360"/>
+      </w:pPr>
+      <w:rPr>
+        <w:rFonts w:ascii="Wingdings" w:hAnsi="Wingdings" w:hint="default"/>
+      </w:rPr>
+    </w:lvl>
+    <w:lvl w:ilvl="6" w:tplc="04090001" w:tentative="1">
+      <w:start w:val="1"/>
+      <w:numFmt w:val="bullet"/>
+      <w:lvlText w:val=""/>
+      <w:lvlJc w:val="left"/>
+      <w:pPr>
+        <w:ind w:left="5040" w:hanging="360"/>
+      </w:pPr>
+      <w:rPr>
+        <w:rFonts w:ascii="Symbol" w:hAnsi="Symbol" w:hint="default"/>
+      </w:rPr>
+    </w:lvl>
+    <w:lvl w:ilvl="7" w:tplc="04090003" w:tentative="1">
+      <w:start w:val="1"/>
+      <w:numFmt w:val="bullet"/>
+      <w:lvlText w:val="o"/>
+      <w:lvlJc w:val="left"/>
+      <w:pPr>
+        <w:ind w:left="5760" w:hanging="360"/>
+      </w:pPr>
+      <w:rPr>
+        <w:rFonts w:ascii="Courier New" w:hAnsi="Courier New" w:cs="Courier New" w:hint="default"/>
+      </w:rPr>
+    </w:lvl>
+    <w:lvl w:ilvl="8" w:tplc="04090005" w:tentative="1">
+      <w:start w:val="1"/>
+      <w:numFmt w:val="bullet"/>
+      <w:lvlText w:val=""/>
+      <w:lvlJc w:val="left"/>
+      <w:pPr>
+        <w:ind w:left="6480" w:hanging="360"/>
+      </w:pPr>
+      <w:rPr>
+        <w:rFonts w:ascii="Wingdings" w:hAnsi="Wingdings" w:hint="default"/>
+      </w:rPr>
+    </w:lvl>
+  </w:abstractNum>
+  <w:abstractNum w:abstractNumId="57">
     <w:nsid w:val="56944104"/>
     <w:multiLevelType w:val="hybridMultilevel"/>
     <w:tmpl w:val="0C48A090"/>
@@ -7580,7 +8408,7 @@
       </w:rPr>
     </w:lvl>
   </w:abstractNum>
-  <w:abstractNum w:abstractNumId="54" w15:restartNumberingAfterBreak="0">
+  <w:abstractNum w:abstractNumId="58">
     <w:nsid w:val="56EC6C81"/>
     <w:multiLevelType w:val="hybridMultilevel"/>
     <w:tmpl w:val="BD0057E0"/>
@@ -7666,7 +8494,7 @@
       </w:pPr>
     </w:lvl>
   </w:abstractNum>
-  <w:abstractNum w:abstractNumId="55" w15:restartNumberingAfterBreak="0">
+  <w:abstractNum w:abstractNumId="59">
     <w:nsid w:val="593C1C50"/>
     <w:multiLevelType w:val="hybridMultilevel"/>
     <w:tmpl w:val="C38A0CE2"/>
@@ -7779,7 +8607,7 @@
       </w:rPr>
     </w:lvl>
   </w:abstractNum>
-  <w:abstractNum w:abstractNumId="56" w15:restartNumberingAfterBreak="0">
+  <w:abstractNum w:abstractNumId="60">
     <w:nsid w:val="5C822CDB"/>
     <w:multiLevelType w:val="hybridMultilevel"/>
     <w:tmpl w:val="FA6474A2"/>
@@ -7892,7 +8720,93 @@
       </w:rPr>
     </w:lvl>
   </w:abstractNum>
-  <w:abstractNum w:abstractNumId="57" w15:restartNumberingAfterBreak="0">
+  <w:abstractNum w:abstractNumId="61">
+    <w:nsid w:val="5CB13E39"/>
+    <w:multiLevelType w:val="hybridMultilevel"/>
+    <w:tmpl w:val="BF2E0268"/>
+    <w:lvl w:ilvl="0" w:tplc="0409000F">
+      <w:start w:val="1"/>
+      <w:numFmt w:val="decimal"/>
+      <w:lvlText w:val="%1."/>
+      <w:lvlJc w:val="left"/>
+      <w:pPr>
+        <w:ind w:left="720" w:hanging="360"/>
+      </w:pPr>
+    </w:lvl>
+    <w:lvl w:ilvl="1" w:tplc="04090019" w:tentative="1">
+      <w:start w:val="1"/>
+      <w:numFmt w:val="lowerLetter"/>
+      <w:lvlText w:val="%2."/>
+      <w:lvlJc w:val="left"/>
+      <w:pPr>
+        <w:ind w:left="1440" w:hanging="360"/>
+      </w:pPr>
+    </w:lvl>
+    <w:lvl w:ilvl="2" w:tplc="0409001B" w:tentative="1">
+      <w:start w:val="1"/>
+      <w:numFmt w:val="lowerRoman"/>
+      <w:lvlText w:val="%3."/>
+      <w:lvlJc w:val="right"/>
+      <w:pPr>
+        <w:ind w:left="2160" w:hanging="180"/>
+      </w:pPr>
+    </w:lvl>
+    <w:lvl w:ilvl="3" w:tplc="0409000F" w:tentative="1">
+      <w:start w:val="1"/>
+      <w:numFmt w:val="decimal"/>
+      <w:lvlText w:val="%4."/>
+      <w:lvlJc w:val="left"/>
+      <w:pPr>
+        <w:ind w:left="2880" w:hanging="360"/>
+      </w:pPr>
+    </w:lvl>
+    <w:lvl w:ilvl="4" w:tplc="04090019" w:tentative="1">
+      <w:start w:val="1"/>
+      <w:numFmt w:val="lowerLetter"/>
+      <w:lvlText w:val="%5."/>
+      <w:lvlJc w:val="left"/>
+      <w:pPr>
+        <w:ind w:left="3600" w:hanging="360"/>
+      </w:pPr>
+    </w:lvl>
+    <w:lvl w:ilvl="5" w:tplc="0409001B" w:tentative="1">
+      <w:start w:val="1"/>
+      <w:numFmt w:val="lowerRoman"/>
+      <w:lvlText w:val="%6."/>
+      <w:lvlJc w:val="right"/>
+      <w:pPr>
+        <w:ind w:left="4320" w:hanging="180"/>
+      </w:pPr>
+    </w:lvl>
+    <w:lvl w:ilvl="6" w:tplc="0409000F" w:tentative="1">
+      <w:start w:val="1"/>
+      <w:numFmt w:val="decimal"/>
+      <w:lvlText w:val="%7."/>
+      <w:lvlJc w:val="left"/>
+      <w:pPr>
+        <w:ind w:left="5040" w:hanging="360"/>
+      </w:pPr>
+    </w:lvl>
+    <w:lvl w:ilvl="7" w:tplc="04090019" w:tentative="1">
+      <w:start w:val="1"/>
+      <w:numFmt w:val="lowerLetter"/>
+      <w:lvlText w:val="%8."/>
+      <w:lvlJc w:val="left"/>
+      <w:pPr>
+        <w:ind w:left="5760" w:hanging="360"/>
+      </w:pPr>
+    </w:lvl>
+    <w:lvl w:ilvl="8" w:tplc="0409001B" w:tentative="1">
+      <w:start w:val="1"/>
+      <w:numFmt w:val="lowerRoman"/>
+      <w:lvlText w:val="%9."/>
+      <w:lvlJc w:val="right"/>
+      <w:pPr>
+        <w:ind w:left="6480" w:hanging="180"/>
+      </w:pPr>
+    </w:lvl>
+  </w:abstractNum>
+  <w:abstractNum w:abstractNumId="62">
     <w:nsid w:val="5D14030C"/>
     <w:multiLevelType w:val="hybridMultilevel"/>
     <w:tmpl w:val="29D89D3E"/>
@@ -8005,7 +8919,7 @@
       </w:rPr>
     </w:lvl>
   </w:abstractNum>
-  <w:abstractNum w:abstractNumId="58" w15:restartNumberingAfterBreak="0">
+  <w:abstractNum w:abstractNumId="63">
     <w:nsid w:val="5FE76557"/>
     <w:multiLevelType w:val="hybridMultilevel"/>
     <w:tmpl w:val="068A28CE"/>
@@ -8118,7 +9032,7 @@
       </w:rPr>
     </w:lvl>
   </w:abstractNum>
-  <w:abstractNum w:abstractNumId="59" w15:restartNumberingAfterBreak="0">
+  <w:abstractNum w:abstractNumId="64">
     <w:nsid w:val="629239C8"/>
     <w:multiLevelType w:val="hybridMultilevel"/>
     <w:tmpl w:val="AC6AD892"/>
@@ -8231,7 +9145,7 @@
       </w:rPr>
     </w:lvl>
   </w:abstractNum>
-  <w:abstractNum w:abstractNumId="60" w15:restartNumberingAfterBreak="0">
+  <w:abstractNum w:abstractNumId="65">
     <w:nsid w:val="6BA73309"/>
     <w:multiLevelType w:val="hybridMultilevel"/>
     <w:tmpl w:val="4134EBE2"/>
@@ -8344,7 +9258,7 @@
       </w:rPr>
     </w:lvl>
   </w:abstractNum>
-  <w:abstractNum w:abstractNumId="61" w15:restartNumberingAfterBreak="0">
+  <w:abstractNum w:abstractNumId="66">
     <w:nsid w:val="6BD10604"/>
     <w:multiLevelType w:val="hybridMultilevel"/>
     <w:tmpl w:val="02C6DFF0"/>
@@ -8457,7 +9371,7 @@
       </w:rPr>
     </w:lvl>
   </w:abstractNum>
-  <w:abstractNum w:abstractNumId="62" w15:restartNumberingAfterBreak="0">
+  <w:abstractNum w:abstractNumId="67">
     <w:nsid w:val="6C4725C2"/>
     <w:multiLevelType w:val="hybridMultilevel"/>
     <w:tmpl w:val="95D248BC"/>
@@ -8546,7 +9460,7 @@
       </w:pPr>
     </w:lvl>
   </w:abstractNum>
-  <w:abstractNum w:abstractNumId="63" w15:restartNumberingAfterBreak="0">
+  <w:abstractNum w:abstractNumId="68">
     <w:nsid w:val="6D4B1A1D"/>
     <w:multiLevelType w:val="hybridMultilevel"/>
     <w:tmpl w:val="44502274"/>
@@ -8659,7 +9573,7 @@
       </w:rPr>
     </w:lvl>
   </w:abstractNum>
-  <w:abstractNum w:abstractNumId="64" w15:restartNumberingAfterBreak="0">
+  <w:abstractNum w:abstractNumId="69">
     <w:nsid w:val="6D6348B1"/>
     <w:multiLevelType w:val="hybridMultilevel"/>
     <w:tmpl w:val="0ABC266A"/>
@@ -8772,7 +9686,7 @@
       </w:rPr>
     </w:lvl>
   </w:abstractNum>
-  <w:abstractNum w:abstractNumId="65" w15:restartNumberingAfterBreak="0">
+  <w:abstractNum w:abstractNumId="70">
     <w:nsid w:val="6F376F5B"/>
     <w:multiLevelType w:val="multilevel"/>
     <w:tmpl w:val="BF1ADB12"/>
@@ -8866,7 +9780,7 @@
       </w:pPr>
     </w:lvl>
   </w:abstractNum>
-  <w:abstractNum w:abstractNumId="66" w15:restartNumberingAfterBreak="0">
+  <w:abstractNum w:abstractNumId="71">
     <w:nsid w:val="728F36D0"/>
     <w:multiLevelType w:val="hybridMultilevel"/>
     <w:tmpl w:val="FDD805D2"/>
@@ -8979,7 +9893,7 @@
       </w:rPr>
     </w:lvl>
   </w:abstractNum>
-  <w:abstractNum w:abstractNumId="67" w15:restartNumberingAfterBreak="0">
+  <w:abstractNum w:abstractNumId="72">
     <w:nsid w:val="733516F4"/>
     <w:multiLevelType w:val="hybridMultilevel"/>
     <w:tmpl w:val="88B02E26"/>
@@ -9092,7 +10006,7 @@
       </w:rPr>
     </w:lvl>
   </w:abstractNum>
-  <w:abstractNum w:abstractNumId="68" w15:restartNumberingAfterBreak="0">
+  <w:abstractNum w:abstractNumId="73">
     <w:nsid w:val="751F061E"/>
     <w:multiLevelType w:val="hybridMultilevel"/>
     <w:tmpl w:val="BEB22C30"/>
@@ -9205,7 +10119,7 @@
       </w:rPr>
     </w:lvl>
   </w:abstractNum>
-  <w:abstractNum w:abstractNumId="69" w15:restartNumberingAfterBreak="0">
+  <w:abstractNum w:abstractNumId="74">
     <w:nsid w:val="75494465"/>
     <w:multiLevelType w:val="hybridMultilevel"/>
     <w:tmpl w:val="F2EAA238"/>
@@ -9291,7 +10205,7 @@
       </w:pPr>
     </w:lvl>
   </w:abstractNum>
-  <w:abstractNum w:abstractNumId="70" w15:restartNumberingAfterBreak="0">
+  <w:abstractNum w:abstractNumId="75">
     <w:nsid w:val="798C32EF"/>
     <w:multiLevelType w:val="hybridMultilevel"/>
     <w:tmpl w:val="71CC211C"/>
@@ -9404,7 +10318,7 @@
       </w:rPr>
     </w:lvl>
   </w:abstractNum>
-  <w:abstractNum w:abstractNumId="71" w15:restartNumberingAfterBreak="0">
+  <w:abstractNum w:abstractNumId="76">
     <w:nsid w:val="7E514A88"/>
     <w:multiLevelType w:val="hybridMultilevel"/>
     <w:tmpl w:val="EA94F2B2"/>
@@ -9518,37 +10432,37 @@
     </w:lvl>
   </w:abstractNum>
   <w:num w:numId="1">
-    <w:abstractNumId w:val="52"/>
+    <w:abstractNumId w:val="55"/>
   </w:num>
   <w:num w:numId="2">
-    <w:abstractNumId w:val="63"/>
+    <w:abstractNumId w:val="68"/>
   </w:num>
   <w:num w:numId="3">
-    <w:abstractNumId w:val="39"/>
+    <w:abstractNumId w:val="40"/>
   </w:num>
   <w:num w:numId="4">
     <w:abstractNumId w:val="15"/>
   </w:num>
   <w:num w:numId="5">
-    <w:abstractNumId w:val="38"/>
+    <w:abstractNumId w:val="39"/>
   </w:num>
   <w:num w:numId="6">
     <w:abstractNumId w:val="8"/>
   </w:num>
   <w:num w:numId="7">
-    <w:abstractNumId w:val="51"/>
+    <w:abstractNumId w:val="54"/>
   </w:num>
   <w:num w:numId="8">
-    <w:abstractNumId w:val="64"/>
+    <w:abstractNumId w:val="69"/>
   </w:num>
   <w:num w:numId="9">
-    <w:abstractNumId w:val="41"/>
+    <w:abstractNumId w:val="42"/>
   </w:num>
   <w:num w:numId="10">
-    <w:abstractNumId w:val="37"/>
+    <w:abstractNumId w:val="38"/>
   </w:num>
   <w:num w:numId="11">
-    <w:abstractNumId w:val="35"/>
+    <w:abstractNumId w:val="36"/>
   </w:num>
   <w:num w:numId="12">
     <w:abstractNumId w:val="26"/>
@@ -9557,31 +10471,31 @@
     <w:abstractNumId w:val="20"/>
   </w:num>
   <w:num w:numId="14">
-    <w:abstractNumId w:val="49"/>
+    <w:abstractNumId w:val="52"/>
   </w:num>
   <w:num w:numId="15">
     <w:abstractNumId w:val="30"/>
   </w:num>
   <w:num w:numId="16">
-    <w:abstractNumId w:val="42"/>
+    <w:abstractNumId w:val="44"/>
   </w:num>
   <w:num w:numId="17">
-    <w:abstractNumId w:val="66"/>
+    <w:abstractNumId w:val="71"/>
   </w:num>
   <w:num w:numId="18">
-    <w:abstractNumId w:val="62"/>
+    <w:abstractNumId w:val="67"/>
   </w:num>
   <w:num w:numId="19">
     <w:abstractNumId w:val="21"/>
   </w:num>
   <w:num w:numId="20">
-    <w:abstractNumId w:val="61"/>
+    <w:abstractNumId w:val="66"/>
   </w:num>
   <w:num w:numId="21">
-    <w:abstractNumId w:val="45"/>
+    <w:abstractNumId w:val="48"/>
   </w:num>
   <w:num w:numId="22">
-    <w:abstractNumId w:val="47"/>
+    <w:abstractNumId w:val="50"/>
   </w:num>
   <w:num w:numId="23">
     <w:abstractNumId w:val="18"/>
@@ -9593,13 +10507,13 @@
     <w:abstractNumId w:val="6"/>
   </w:num>
   <w:num w:numId="26">
+    <w:abstractNumId w:val="64"/>
+  </w:num>
+  <w:num w:numId="27">
     <w:abstractNumId w:val="59"/>
   </w:num>
-  <w:num w:numId="27">
-    <w:abstractNumId w:val="55"/>
-  </w:num>
   <w:num w:numId="28">
-    <w:abstractNumId w:val="56"/>
+    <w:abstractNumId w:val="60"/>
   </w:num>
   <w:num w:numId="29">
     <w:abstractNumId w:val="0"/>
@@ -9608,13 +10522,13 @@
     <w:abstractNumId w:val="1"/>
   </w:num>
   <w:num w:numId="31">
-    <w:abstractNumId w:val="53"/>
+    <w:abstractNumId w:val="57"/>
   </w:num>
   <w:num w:numId="32">
-    <w:abstractNumId w:val="58"/>
+    <w:abstractNumId w:val="63"/>
   </w:num>
   <w:num w:numId="33">
-    <w:abstractNumId w:val="60"/>
+    <w:abstractNumId w:val="65"/>
   </w:num>
   <w:num w:numId="34">
     <w:abstractNumId w:val="16"/>
@@ -9623,7 +10537,7 @@
     <w:abstractNumId w:val="11"/>
   </w:num>
   <w:num w:numId="36">
-    <w:abstractNumId w:val="65"/>
+    <w:abstractNumId w:val="70"/>
     <w:lvlOverride w:ilvl="0">
       <w:startOverride w:val="1"/>
     </w:lvlOverride>
@@ -9689,22 +10603,22 @@
     <w:abstractNumId w:val="29"/>
   </w:num>
   <w:num w:numId="40">
-    <w:abstractNumId w:val="69"/>
+    <w:abstractNumId w:val="74"/>
   </w:num>
   <w:num w:numId="41">
     <w:abstractNumId w:val="3"/>
   </w:num>
   <w:num w:numId="42">
-    <w:abstractNumId w:val="57"/>
+    <w:abstractNumId w:val="62"/>
   </w:num>
   <w:num w:numId="43">
-    <w:abstractNumId w:val="46"/>
+    <w:abstractNumId w:val="49"/>
   </w:num>
   <w:num w:numId="44">
-    <w:abstractNumId w:val="48"/>
+    <w:abstractNumId w:val="51"/>
   </w:num>
   <w:num w:numId="45">
-    <w:abstractNumId w:val="70"/>
+    <w:abstractNumId w:val="75"/>
   </w:num>
   <w:num w:numId="46">
     <w:abstractNumId w:val="27"/>
@@ -9719,13 +10633,13 @@
     <w:abstractNumId w:val="23"/>
   </w:num>
   <w:num w:numId="50">
-    <w:abstractNumId w:val="50"/>
+    <w:abstractNumId w:val="53"/>
   </w:num>
   <w:num w:numId="51">
     <w:abstractNumId w:val="2"/>
   </w:num>
   <w:num w:numId="52">
-    <w:abstractNumId w:val="40"/>
+    <w:abstractNumId w:val="41"/>
   </w:num>
   <w:num w:numId="53">
     <w:abstractNumId w:val="19"/>
@@ -9737,13 +10651,13 @@
     <w:abstractNumId w:val="22"/>
   </w:num>
   <w:num w:numId="56">
-    <w:abstractNumId w:val="67"/>
+    <w:abstractNumId w:val="72"/>
   </w:num>
   <w:num w:numId="57">
     <w:abstractNumId w:val="9"/>
   </w:num>
   <w:num w:numId="58">
-    <w:abstractNumId w:val="36"/>
+    <w:abstractNumId w:val="37"/>
   </w:num>
   <w:num w:numId="59">
     <w:abstractNumId w:val="4"/>
@@ -9755,19 +10669,19 @@
     <w:abstractNumId w:val="32"/>
   </w:num>
   <w:num w:numId="62">
-    <w:abstractNumId w:val="71"/>
+    <w:abstractNumId w:val="76"/>
   </w:num>
   <w:num w:numId="63">
     <w:abstractNumId w:val="33"/>
   </w:num>
   <w:num w:numId="64">
-    <w:abstractNumId w:val="68"/>
+    <w:abstractNumId w:val="73"/>
   </w:num>
   <w:num w:numId="65">
     <w:abstractNumId w:val="31"/>
   </w:num>
   <w:num w:numId="66">
-    <w:abstractNumId w:val="44"/>
+    <w:abstractNumId w:val="47"/>
   </w:num>
   <w:num w:numId="67">
     <w:abstractNumId w:val="17"/>
@@ -9782,17 +10696,32 @@
     <w:abstractNumId w:val="34"/>
   </w:num>
   <w:num w:numId="71">
-    <w:abstractNumId w:val="54"/>
+    <w:abstractNumId w:val="58"/>
   </w:num>
   <w:num w:numId="72">
+    <w:abstractNumId w:val="45"/>
+  </w:num>
+  <w:num w:numId="73">
+    <w:abstractNumId w:val="35"/>
+  </w:num>
+  <w:num w:numId="74">
+    <w:abstractNumId w:val="46"/>
+  </w:num>
+  <w:num w:numId="75">
     <w:abstractNumId w:val="43"/>
+  </w:num>
+  <w:num w:numId="76">
+    <w:abstractNumId w:val="61"/>
+  </w:num>
+  <w:num w:numId="77">
+    <w:abstractNumId w:val="56"/>
   </w:num>
   <w:numIdMacAtCleanup w:val="71"/>
 </w:numbering>
 </file>
 
 <file path=word/styles.xml><?xml version="1.0" encoding="utf-8"?>
-<w:styles xmlns:mc="http://schemas.openxmlformats.org/markup-compatibility/2006" xmlns:r="http://schemas.openxmlformats.org/officeDocument/2006/relationships" xmlns:w="http://schemas.openxmlformats.org/wordprocessingml/2006/main" xmlns:w14="http://schemas.microsoft.com/office/word/2010/wordml" xmlns:w15="http://schemas.microsoft.com/office/word/2012/wordml" xmlns:w16cid="http://schemas.microsoft.com/office/word/2016/wordml/cid" xmlns:w16se="http://schemas.microsoft.com/office/word/2015/wordml/symex" mc:Ignorable="w14 w15 w16se w16cid">
+<w:styles xmlns:mc="http://schemas.openxmlformats.org/markup-compatibility/2006" xmlns:r="http://schemas.openxmlformats.org/officeDocument/2006/relationships" xmlns:w="http://schemas.openxmlformats.org/wordprocessingml/2006/main" xmlns:w14="http://schemas.microsoft.com/office/word/2010/wordml" xmlns:w15="http://schemas.microsoft.com/office/word/2012/wordml" mc:Ignorable="w14 w15">
   <w:docDefaults>
     <w:rPrDefault>
       <w:rPr>
@@ -9808,7 +10737,7 @@
       </w:pPr>
     </w:pPrDefault>
   </w:docDefaults>
-  <w:latentStyles w:defLockedState="0" w:defUIPriority="99" w:defSemiHidden="0" w:defUnhideWhenUsed="0" w:defQFormat="0" w:count="375">
+  <w:latentStyles w:defLockedState="0" w:defUIPriority="99" w:defSemiHidden="0" w:defUnhideWhenUsed="0" w:defQFormat="0" w:count="371">
     <w:lsdException w:name="Normal" w:uiPriority="0" w:qFormat="1"/>
     <w:lsdException w:name="heading 1" w:uiPriority="9" w:qFormat="1"/>
     <w:lsdException w:name="heading 2" w:semiHidden="1" w:uiPriority="9" w:unhideWhenUsed="1" w:qFormat="1"/>
@@ -10180,10 +11109,6 @@
     <w:lsdException w:name="List Table 5 Dark Accent 6" w:uiPriority="50"/>
     <w:lsdException w:name="List Table 6 Colorful Accent 6" w:uiPriority="51"/>
     <w:lsdException w:name="List Table 7 Colorful Accent 6" w:uiPriority="52"/>
-    <w:lsdException w:name="Mention" w:semiHidden="1" w:unhideWhenUsed="1"/>
-    <w:lsdException w:name="Smart Hyperlink" w:semiHidden="1" w:unhideWhenUsed="1"/>
-    <w:lsdException w:name="Hashtag" w:semiHidden="1" w:unhideWhenUsed="1"/>
-    <w:lsdException w:name="Unresolved Mention" w:semiHidden="1" w:unhideWhenUsed="1"/>
   </w:latentStyles>
   <w:style w:type="paragraph" w:default="1" w:styleId="Normal">
     <w:name w:val="Normal"/>
@@ -10332,6 +11257,7 @@
       <w:lang w:val="en-US"/>
     </w:rPr>
     <w:tblPr>
+      <w:tblInd w:w="0" w:type="dxa"/>
       <w:tblBorders>
         <w:top w:val="single" w:sz="4" w:space="0" w:color="auto"/>
         <w:left w:val="single" w:sz="4" w:space="0" w:color="auto"/>
@@ -10340,6 +11266,12 @@
         <w:insideH w:val="single" w:sz="4" w:space="0" w:color="auto"/>
         <w:insideV w:val="single" w:sz="4" w:space="0" w:color="auto"/>
       </w:tblBorders>
+      <w:tblCellMar>
+        <w:top w:w="0" w:type="dxa"/>
+        <w:left w:w="108" w:type="dxa"/>
+        <w:bottom w:w="0" w:type="dxa"/>
+        <w:right w:w="108" w:type="dxa"/>
+      </w:tblCellMar>
     </w:tblPr>
   </w:style>
   <w:style w:type="character" w:customStyle="1" w:styleId="UnresolvedMention1">
@@ -10548,6 +11480,13 @@
     <w:tblPr>
       <w:tblStyleRowBandSize w:val="1"/>
       <w:tblStyleColBandSize w:val="1"/>
+      <w:tblInd w:w="0" w:type="dxa"/>
+      <w:tblCellMar>
+        <w:top w:w="0" w:type="dxa"/>
+        <w:left w:w="108" w:type="dxa"/>
+        <w:bottom w:w="0" w:type="dxa"/>
+        <w:right w:w="108" w:type="dxa"/>
+      </w:tblCellMar>
     </w:tblPr>
     <w:tblStylePr w:type="firstRow">
       <w:rPr>
@@ -10658,7 +11597,7 @@
       <w:lang w:val="en-US"/>
     </w:rPr>
   </w:style>
-  <w:style w:type="character" w:styleId="UnresolvedMention">
+  <w:style w:type="character" w:customStyle="1" w:styleId="UnresolvedMention">
     <w:name w:val="Unresolved Mention"/>
     <w:basedOn w:val="DefaultParagraphFont"/>
     <w:uiPriority w:val="99"/>
@@ -10775,7 +11714,7 @@
     <w:tblPr>
       <w:tblStyleRowBandSize w:val="1"/>
       <w:tblStyleColBandSize w:val="1"/>
-      <w:tblInd w:w="0" w:type="nil"/>
+      <w:tblInd w:w="0" w:type="dxa"/>
       <w:tblBorders>
         <w:top w:val="single" w:sz="4" w:space="0" w:color="FFFFFF" w:themeColor="background1"/>
         <w:left w:val="single" w:sz="4" w:space="0" w:color="FFFFFF" w:themeColor="background1"/>
@@ -10784,6 +11723,12 @@
         <w:insideH w:val="single" w:sz="4" w:space="0" w:color="FFFFFF" w:themeColor="background1"/>
         <w:insideV w:val="single" w:sz="4" w:space="0" w:color="FFFFFF" w:themeColor="background1"/>
       </w:tblBorders>
+      <w:tblCellMar>
+        <w:top w:w="0" w:type="dxa"/>
+        <w:left w:w="108" w:type="dxa"/>
+        <w:bottom w:w="0" w:type="dxa"/>
+        <w:right w:w="108" w:type="dxa"/>
+      </w:tblCellMar>
     </w:tblPr>
     <w:tcPr>
       <w:shd w:val="clear" w:color="auto" w:fill="D9E2F3" w:themeFill="accent1" w:themeFillTint="33"/>
@@ -11616,7 +12561,7 @@
 </file>
 
 <file path=customXml/itemProps1.xml><?xml version="1.0" encoding="utf-8"?>
-<ds:datastoreItem xmlns:ds="http://schemas.openxmlformats.org/officeDocument/2006/customXml" ds:itemID="{AC03DC48-9247-43B4-8B76-1C8277B05403}">
+<ds:datastoreItem xmlns:ds="http://schemas.openxmlformats.org/officeDocument/2006/customXml" ds:itemID="{1C6AE4DF-7E62-42F7-9CCF-2BD564300645}">
   <ds:schemaRefs>
     <ds:schemaRef ds:uri="http://schemas.openxmlformats.org/officeDocument/2006/bibliography"/>
   </ds:schemaRefs>

</xml_diff>

<commit_message>
Format project proposal document
</commit_message>
<xml_diff>
--- a/Project Proposal/Project Proposal.docx
+++ b/Project Proposal/Project Proposal.docx
@@ -1,6 +1,6 @@
 
 <file path=word/document.xml><?xml version="1.0" encoding="utf-8"?>
-<w:document xmlns:wpc="http://schemas.microsoft.com/office/word/2010/wordprocessingCanvas" xmlns:mc="http://schemas.openxmlformats.org/markup-compatibility/2006" xmlns:o="urn:schemas-microsoft-com:office:office" xmlns:r="http://schemas.openxmlformats.org/officeDocument/2006/relationships" xmlns:m="http://schemas.openxmlformats.org/officeDocument/2006/math" xmlns:v="urn:schemas-microsoft-com:vml" xmlns:wp14="http://schemas.microsoft.com/office/word/2010/wordprocessingDrawing" xmlns:wp="http://schemas.openxmlformats.org/drawingml/2006/wordprocessingDrawing" xmlns:w10="urn:schemas-microsoft-com:office:word" xmlns:w="http://schemas.openxmlformats.org/wordprocessingml/2006/main" xmlns:w14="http://schemas.microsoft.com/office/word/2010/wordml" xmlns:w15="http://schemas.microsoft.com/office/word/2012/wordml" xmlns:wpg="http://schemas.microsoft.com/office/word/2010/wordprocessingGroup" xmlns:wpi="http://schemas.microsoft.com/office/word/2010/wordprocessingInk" xmlns:wne="http://schemas.microsoft.com/office/word/2006/wordml" xmlns:wps="http://schemas.microsoft.com/office/word/2010/wordprocessingShape" mc:Ignorable="w14 w15 wp14">
+<w:document xmlns:wpc="http://schemas.microsoft.com/office/word/2010/wordprocessingCanvas" xmlns:cx="http://schemas.microsoft.com/office/drawing/2014/chartex" xmlns:cx1="http://schemas.microsoft.com/office/drawing/2015/9/8/chartex" xmlns:cx2="http://schemas.microsoft.com/office/drawing/2015/10/21/chartex" xmlns:cx3="http://schemas.microsoft.com/office/drawing/2016/5/9/chartex" xmlns:cx4="http://schemas.microsoft.com/office/drawing/2016/5/10/chartex" xmlns:cx5="http://schemas.microsoft.com/office/drawing/2016/5/11/chartex" xmlns:cx6="http://schemas.microsoft.com/office/drawing/2016/5/12/chartex" xmlns:cx7="http://schemas.microsoft.com/office/drawing/2016/5/13/chartex" xmlns:cx8="http://schemas.microsoft.com/office/drawing/2016/5/14/chartex" xmlns:mc="http://schemas.openxmlformats.org/markup-compatibility/2006" xmlns:aink="http://schemas.microsoft.com/office/drawing/2016/ink" xmlns:am3d="http://schemas.microsoft.com/office/drawing/2017/model3d" xmlns:o="urn:schemas-microsoft-com:office:office" xmlns:r="http://schemas.openxmlformats.org/officeDocument/2006/relationships" xmlns:m="http://schemas.openxmlformats.org/officeDocument/2006/math" xmlns:v="urn:schemas-microsoft-com:vml" xmlns:wp14="http://schemas.microsoft.com/office/word/2010/wordprocessingDrawing" xmlns:wp="http://schemas.openxmlformats.org/drawingml/2006/wordprocessingDrawing" xmlns:w10="urn:schemas-microsoft-com:office:word" xmlns:w="http://schemas.openxmlformats.org/wordprocessingml/2006/main" xmlns:w14="http://schemas.microsoft.com/office/word/2010/wordml" xmlns:w15="http://schemas.microsoft.com/office/word/2012/wordml" xmlns:w16cid="http://schemas.microsoft.com/office/word/2016/wordml/cid" xmlns:w16se="http://schemas.microsoft.com/office/word/2015/wordml/symex" xmlns:wpg="http://schemas.microsoft.com/office/word/2010/wordprocessingGroup" xmlns:wpi="http://schemas.microsoft.com/office/word/2010/wordprocessingInk" xmlns:wne="http://schemas.microsoft.com/office/word/2006/wordml" xmlns:wps="http://schemas.microsoft.com/office/word/2010/wordprocessingShape" mc:Ignorable="w14 w15 w16se w16cid wp14">
   <w:body>
     <w:p>
       <w:pPr>
@@ -726,41 +726,13 @@
                 <w:szCs w:val="24"/>
               </w:rPr>
             </w:pPr>
-            <w:proofErr w:type="spellStart"/>
             <w:r>
               <w:rPr>
                 <w:rFonts w:ascii="Arial" w:hAnsi="Arial" w:cs="Arial"/>
                 <w:b/>
                 <w:szCs w:val="24"/>
               </w:rPr>
-              <w:t>Wijekoon</w:t>
-            </w:r>
-            <w:proofErr w:type="spellEnd"/>
-            <w:r>
-              <w:rPr>
-                <w:rFonts w:ascii="Arial" w:hAnsi="Arial" w:cs="Arial"/>
-                <w:b/>
-                <w:szCs w:val="24"/>
-              </w:rPr>
-              <w:t xml:space="preserve"> </w:t>
-            </w:r>
-            <w:proofErr w:type="spellStart"/>
-            <w:r>
-              <w:rPr>
-                <w:rFonts w:ascii="Arial" w:hAnsi="Arial" w:cs="Arial"/>
-                <w:b/>
-                <w:szCs w:val="24"/>
-              </w:rPr>
-              <w:t>Somasiri</w:t>
-            </w:r>
-            <w:proofErr w:type="spellEnd"/>
-            <w:r>
-              <w:rPr>
-                <w:rFonts w:ascii="Arial" w:hAnsi="Arial" w:cs="Arial"/>
-                <w:b/>
-                <w:szCs w:val="24"/>
-              </w:rPr>
-              <w:t xml:space="preserve"> (170001510)</w:t>
+              <w:t>Wijekoon Somasiri (170001510)</w:t>
             </w:r>
           </w:p>
           <w:p>
@@ -1006,15 +978,22 @@
         </w:sectPr>
       </w:pPr>
     </w:p>
-    <w:bookmarkStart w:id="1" w:name="_Toc511323588" w:displacedByCustomXml="next"/>
+    <w:p>
+      <w:pPr>
+        <w:pStyle w:val="Heading1"/>
+      </w:pPr>
+      <w:bookmarkStart w:id="1" w:name="_Toc514528540"/>
+      <w:r>
+        <w:lastRenderedPageBreak/>
+        <w:t>TABLE OF CONTENTS</w:t>
+      </w:r>
+      <w:bookmarkStart w:id="2" w:name="_GoBack"/>
+      <w:bookmarkEnd w:id="1"/>
+      <w:bookmarkEnd w:id="2"/>
+    </w:p>
     <w:sdt>
       <w:sdtPr>
-        <w:rPr>
-          <w:rFonts w:asciiTheme="minorHAnsi" w:eastAsiaTheme="minorHAnsi" w:hAnsiTheme="minorHAnsi" w:cstheme="minorBidi"/>
-          <w:b w:val="0"/>
-          <w:szCs w:val="22"/>
-        </w:rPr>
-        <w:id w:val="-85010050"/>
+        <w:id w:val="128366980"/>
         <w:docPartObj>
           <w:docPartGallery w:val="Table of Contents"/>
           <w:docPartUnique/>
@@ -1022,22 +1001,1093 @@
       </w:sdtPr>
       <w:sdtEndPr>
         <w:rPr>
+          <w:rFonts w:asciiTheme="minorHAnsi" w:eastAsiaTheme="minorHAnsi" w:hAnsiTheme="minorHAnsi" w:cstheme="minorBidi"/>
+          <w:b/>
           <w:bCs/>
           <w:noProof/>
+          <w:color w:val="auto"/>
+          <w:sz w:val="22"/>
+          <w:szCs w:val="22"/>
         </w:rPr>
       </w:sdtEndPr>
       <w:sdtContent>
         <w:p>
           <w:pPr>
-            <w:pStyle w:val="Heading1"/>
+            <w:pStyle w:val="TOCHeading"/>
+          </w:pPr>
+        </w:p>
+        <w:p>
+          <w:pPr>
+            <w:pStyle w:val="TOC1"/>
+            <w:tabs>
+              <w:tab w:val="right" w:leader="dot" w:pos="8494"/>
+            </w:tabs>
+            <w:rPr>
+              <w:rFonts w:eastAsiaTheme="minorEastAsia"/>
+              <w:noProof/>
+              <w:lang w:val="en-GB" w:eastAsia="en-GB"/>
+            </w:rPr>
           </w:pPr>
           <w:r>
-            <w:t>TABLE OF CONTENTS</w:t>
+            <w:fldChar w:fldCharType="begin"/>
+          </w:r>
+          <w:r>
+            <w:instrText xml:space="preserve"> TOC \o "1-3" \h \z \u </w:instrText>
+          </w:r>
+          <w:r>
+            <w:fldChar w:fldCharType="separate"/>
+          </w:r>
+          <w:hyperlink w:anchor="_Toc514528540" w:history="1">
+            <w:r>
+              <w:rPr>
+                <w:rStyle w:val="Hyperlink"/>
+                <w:noProof/>
+              </w:rPr>
+              <w:t>TABLE OF CONTENTS</w:t>
+            </w:r>
+            <w:r>
+              <w:rPr>
+                <w:noProof/>
+                <w:webHidden/>
+              </w:rPr>
+              <w:tab/>
+            </w:r>
+            <w:r>
+              <w:rPr>
+                <w:noProof/>
+                <w:webHidden/>
+              </w:rPr>
+              <w:fldChar w:fldCharType="begin"/>
+            </w:r>
+            <w:r>
+              <w:rPr>
+                <w:noProof/>
+                <w:webHidden/>
+              </w:rPr>
+              <w:instrText xml:space="preserve"> PAGEREF _Toc514528540 \h </w:instrText>
+            </w:r>
+            <w:r>
+              <w:rPr>
+                <w:noProof/>
+                <w:webHidden/>
+              </w:rPr>
+            </w:r>
+            <w:r>
+              <w:rPr>
+                <w:noProof/>
+                <w:webHidden/>
+              </w:rPr>
+              <w:fldChar w:fldCharType="separate"/>
+            </w:r>
+            <w:r>
+              <w:rPr>
+                <w:noProof/>
+                <w:webHidden/>
+              </w:rPr>
+              <w:t>i</w:t>
+            </w:r>
+            <w:r>
+              <w:rPr>
+                <w:noProof/>
+                <w:webHidden/>
+              </w:rPr>
+              <w:fldChar w:fldCharType="end"/>
+            </w:r>
+          </w:hyperlink>
+        </w:p>
+        <w:p>
+          <w:pPr>
+            <w:pStyle w:val="TOC1"/>
+            <w:tabs>
+              <w:tab w:val="right" w:leader="dot" w:pos="8494"/>
+            </w:tabs>
+            <w:rPr>
+              <w:rFonts w:eastAsiaTheme="minorEastAsia"/>
+              <w:noProof/>
+              <w:lang w:val="en-GB" w:eastAsia="en-GB"/>
+            </w:rPr>
+          </w:pPr>
+          <w:hyperlink w:anchor="_Toc514528541" w:history="1">
+            <w:r>
+              <w:rPr>
+                <w:rStyle w:val="Hyperlink"/>
+                <w:noProof/>
+              </w:rPr>
+              <w:t>LIST OF TABLES</w:t>
+            </w:r>
+            <w:r>
+              <w:rPr>
+                <w:noProof/>
+                <w:webHidden/>
+              </w:rPr>
+              <w:tab/>
+            </w:r>
+            <w:r>
+              <w:rPr>
+                <w:noProof/>
+                <w:webHidden/>
+              </w:rPr>
+              <w:fldChar w:fldCharType="begin"/>
+            </w:r>
+            <w:r>
+              <w:rPr>
+                <w:noProof/>
+                <w:webHidden/>
+              </w:rPr>
+              <w:instrText xml:space="preserve"> PAGEREF _Toc514528541 \h </w:instrText>
+            </w:r>
+            <w:r>
+              <w:rPr>
+                <w:noProof/>
+                <w:webHidden/>
+              </w:rPr>
+            </w:r>
+            <w:r>
+              <w:rPr>
+                <w:noProof/>
+                <w:webHidden/>
+              </w:rPr>
+              <w:fldChar w:fldCharType="separate"/>
+            </w:r>
+            <w:r>
+              <w:rPr>
+                <w:noProof/>
+                <w:webHidden/>
+              </w:rPr>
+              <w:t>ii</w:t>
+            </w:r>
+            <w:r>
+              <w:rPr>
+                <w:noProof/>
+                <w:webHidden/>
+              </w:rPr>
+              <w:fldChar w:fldCharType="end"/>
+            </w:r>
+          </w:hyperlink>
+        </w:p>
+        <w:p>
+          <w:pPr>
+            <w:pStyle w:val="TOC1"/>
+            <w:tabs>
+              <w:tab w:val="right" w:leader="dot" w:pos="8494"/>
+            </w:tabs>
+            <w:rPr>
+              <w:rFonts w:eastAsiaTheme="minorEastAsia"/>
+              <w:noProof/>
+              <w:lang w:val="en-GB" w:eastAsia="en-GB"/>
+            </w:rPr>
+          </w:pPr>
+          <w:hyperlink w:anchor="_Toc514528542" w:history="1">
+            <w:r>
+              <w:rPr>
+                <w:rStyle w:val="Hyperlink"/>
+                <w:noProof/>
+              </w:rPr>
+              <w:t>TABLE OF FIGURES</w:t>
+            </w:r>
+            <w:r>
+              <w:rPr>
+                <w:noProof/>
+                <w:webHidden/>
+              </w:rPr>
+              <w:tab/>
+            </w:r>
+            <w:r>
+              <w:rPr>
+                <w:noProof/>
+                <w:webHidden/>
+              </w:rPr>
+              <w:fldChar w:fldCharType="begin"/>
+            </w:r>
+            <w:r>
+              <w:rPr>
+                <w:noProof/>
+                <w:webHidden/>
+              </w:rPr>
+              <w:instrText xml:space="preserve"> PAGEREF _Toc514528542 \h </w:instrText>
+            </w:r>
+            <w:r>
+              <w:rPr>
+                <w:noProof/>
+                <w:webHidden/>
+              </w:rPr>
+            </w:r>
+            <w:r>
+              <w:rPr>
+                <w:noProof/>
+                <w:webHidden/>
+              </w:rPr>
+              <w:fldChar w:fldCharType="separate"/>
+            </w:r>
+            <w:r>
+              <w:rPr>
+                <w:noProof/>
+                <w:webHidden/>
+              </w:rPr>
+              <w:t>iii</w:t>
+            </w:r>
+            <w:r>
+              <w:rPr>
+                <w:noProof/>
+                <w:webHidden/>
+              </w:rPr>
+              <w:fldChar w:fldCharType="end"/>
+            </w:r>
+          </w:hyperlink>
+        </w:p>
+        <w:p>
+          <w:pPr>
+            <w:pStyle w:val="TOC1"/>
+            <w:tabs>
+              <w:tab w:val="right" w:leader="dot" w:pos="8494"/>
+            </w:tabs>
+            <w:rPr>
+              <w:rFonts w:eastAsiaTheme="minorEastAsia"/>
+              <w:noProof/>
+              <w:lang w:val="en-GB" w:eastAsia="en-GB"/>
+            </w:rPr>
+          </w:pPr>
+          <w:hyperlink w:anchor="_Toc514528543" w:history="1">
+            <w:r>
+              <w:rPr>
+                <w:rStyle w:val="Hyperlink"/>
+                <w:noProof/>
+              </w:rPr>
+              <w:t>1. INTRODUCTION</w:t>
+            </w:r>
+            <w:r>
+              <w:rPr>
+                <w:noProof/>
+                <w:webHidden/>
+              </w:rPr>
+              <w:tab/>
+            </w:r>
+            <w:r>
+              <w:rPr>
+                <w:noProof/>
+                <w:webHidden/>
+              </w:rPr>
+              <w:fldChar w:fldCharType="begin"/>
+            </w:r>
+            <w:r>
+              <w:rPr>
+                <w:noProof/>
+                <w:webHidden/>
+              </w:rPr>
+              <w:instrText xml:space="preserve"> PAGEREF _Toc514528543 \h </w:instrText>
+            </w:r>
+            <w:r>
+              <w:rPr>
+                <w:noProof/>
+                <w:webHidden/>
+              </w:rPr>
+            </w:r>
+            <w:r>
+              <w:rPr>
+                <w:noProof/>
+                <w:webHidden/>
+              </w:rPr>
+              <w:fldChar w:fldCharType="separate"/>
+            </w:r>
+            <w:r>
+              <w:rPr>
+                <w:noProof/>
+                <w:webHidden/>
+              </w:rPr>
+              <w:t>1</w:t>
+            </w:r>
+            <w:r>
+              <w:rPr>
+                <w:noProof/>
+                <w:webHidden/>
+              </w:rPr>
+              <w:fldChar w:fldCharType="end"/>
+            </w:r>
+          </w:hyperlink>
+        </w:p>
+        <w:p>
+          <w:pPr>
+            <w:pStyle w:val="TOC2"/>
+            <w:tabs>
+              <w:tab w:val="right" w:leader="dot" w:pos="8494"/>
+            </w:tabs>
+            <w:rPr>
+              <w:rFonts w:eastAsiaTheme="minorEastAsia"/>
+              <w:noProof/>
+              <w:lang w:val="en-GB" w:eastAsia="en-GB"/>
+            </w:rPr>
+          </w:pPr>
+          <w:hyperlink w:anchor="_Toc514528544" w:history="1">
+            <w:r>
+              <w:rPr>
+                <w:rStyle w:val="Hyperlink"/>
+                <w:noProof/>
+              </w:rPr>
+              <w:t>1.1 Problem Description</w:t>
+            </w:r>
+            <w:r>
+              <w:rPr>
+                <w:noProof/>
+                <w:webHidden/>
+              </w:rPr>
+              <w:tab/>
+            </w:r>
+            <w:r>
+              <w:rPr>
+                <w:noProof/>
+                <w:webHidden/>
+              </w:rPr>
+              <w:fldChar w:fldCharType="begin"/>
+            </w:r>
+            <w:r>
+              <w:rPr>
+                <w:noProof/>
+                <w:webHidden/>
+              </w:rPr>
+              <w:instrText xml:space="preserve"> PAGEREF _Toc514528544 \h </w:instrText>
+            </w:r>
+            <w:r>
+              <w:rPr>
+                <w:noProof/>
+                <w:webHidden/>
+              </w:rPr>
+            </w:r>
+            <w:r>
+              <w:rPr>
+                <w:noProof/>
+                <w:webHidden/>
+              </w:rPr>
+              <w:fldChar w:fldCharType="separate"/>
+            </w:r>
+            <w:r>
+              <w:rPr>
+                <w:noProof/>
+                <w:webHidden/>
+              </w:rPr>
+              <w:t>1</w:t>
+            </w:r>
+            <w:r>
+              <w:rPr>
+                <w:noProof/>
+                <w:webHidden/>
+              </w:rPr>
+              <w:fldChar w:fldCharType="end"/>
+            </w:r>
+          </w:hyperlink>
+        </w:p>
+        <w:p>
+          <w:pPr>
+            <w:pStyle w:val="TOC2"/>
+            <w:tabs>
+              <w:tab w:val="right" w:leader="dot" w:pos="8494"/>
+            </w:tabs>
+            <w:rPr>
+              <w:rFonts w:eastAsiaTheme="minorEastAsia"/>
+              <w:noProof/>
+              <w:lang w:val="en-GB" w:eastAsia="en-GB"/>
+            </w:rPr>
+          </w:pPr>
+          <w:hyperlink w:anchor="_Toc514528545" w:history="1">
+            <w:r>
+              <w:rPr>
+                <w:rStyle w:val="Hyperlink"/>
+                <w:noProof/>
+              </w:rPr>
+              <w:t>1.2 Solution &amp; Research Question</w:t>
+            </w:r>
+            <w:r>
+              <w:rPr>
+                <w:noProof/>
+                <w:webHidden/>
+              </w:rPr>
+              <w:tab/>
+            </w:r>
+            <w:r>
+              <w:rPr>
+                <w:noProof/>
+                <w:webHidden/>
+              </w:rPr>
+              <w:fldChar w:fldCharType="begin"/>
+            </w:r>
+            <w:r>
+              <w:rPr>
+                <w:noProof/>
+                <w:webHidden/>
+              </w:rPr>
+              <w:instrText xml:space="preserve"> PAGEREF _Toc514528545 \h </w:instrText>
+            </w:r>
+            <w:r>
+              <w:rPr>
+                <w:noProof/>
+                <w:webHidden/>
+              </w:rPr>
+            </w:r>
+            <w:r>
+              <w:rPr>
+                <w:noProof/>
+                <w:webHidden/>
+              </w:rPr>
+              <w:fldChar w:fldCharType="separate"/>
+            </w:r>
+            <w:r>
+              <w:rPr>
+                <w:noProof/>
+                <w:webHidden/>
+              </w:rPr>
+              <w:t>1</w:t>
+            </w:r>
+            <w:r>
+              <w:rPr>
+                <w:noProof/>
+                <w:webHidden/>
+              </w:rPr>
+              <w:fldChar w:fldCharType="end"/>
+            </w:r>
+          </w:hyperlink>
+        </w:p>
+        <w:p>
+          <w:pPr>
+            <w:pStyle w:val="TOC2"/>
+            <w:tabs>
+              <w:tab w:val="right" w:leader="dot" w:pos="8494"/>
+            </w:tabs>
+            <w:rPr>
+              <w:rFonts w:eastAsiaTheme="minorEastAsia"/>
+              <w:noProof/>
+              <w:lang w:val="en-GB" w:eastAsia="en-GB"/>
+            </w:rPr>
+          </w:pPr>
+          <w:hyperlink w:anchor="_Toc514528546" w:history="1">
+            <w:r>
+              <w:rPr>
+                <w:rStyle w:val="Hyperlink"/>
+                <w:noProof/>
+              </w:rPr>
+              <w:t>1.3 Scope</w:t>
+            </w:r>
+            <w:r>
+              <w:rPr>
+                <w:noProof/>
+                <w:webHidden/>
+              </w:rPr>
+              <w:tab/>
+            </w:r>
+            <w:r>
+              <w:rPr>
+                <w:noProof/>
+                <w:webHidden/>
+              </w:rPr>
+              <w:fldChar w:fldCharType="begin"/>
+            </w:r>
+            <w:r>
+              <w:rPr>
+                <w:noProof/>
+                <w:webHidden/>
+              </w:rPr>
+              <w:instrText xml:space="preserve"> PAGEREF _Toc514528546 \h </w:instrText>
+            </w:r>
+            <w:r>
+              <w:rPr>
+                <w:noProof/>
+                <w:webHidden/>
+              </w:rPr>
+            </w:r>
+            <w:r>
+              <w:rPr>
+                <w:noProof/>
+                <w:webHidden/>
+              </w:rPr>
+              <w:fldChar w:fldCharType="separate"/>
+            </w:r>
+            <w:r>
+              <w:rPr>
+                <w:noProof/>
+                <w:webHidden/>
+              </w:rPr>
+              <w:t>1</w:t>
+            </w:r>
+            <w:r>
+              <w:rPr>
+                <w:noProof/>
+                <w:webHidden/>
+              </w:rPr>
+              <w:fldChar w:fldCharType="end"/>
+            </w:r>
+          </w:hyperlink>
+        </w:p>
+        <w:p>
+          <w:pPr>
+            <w:pStyle w:val="TOC3"/>
+            <w:tabs>
+              <w:tab w:val="right" w:leader="dot" w:pos="8494"/>
+            </w:tabs>
+            <w:rPr>
+              <w:rFonts w:eastAsiaTheme="minorEastAsia"/>
+              <w:noProof/>
+              <w:lang w:val="en-GB" w:eastAsia="en-GB"/>
+            </w:rPr>
+          </w:pPr>
+          <w:hyperlink w:anchor="_Toc514528547" w:history="1">
+            <w:r>
+              <w:rPr>
+                <w:rStyle w:val="Hyperlink"/>
+                <w:noProof/>
+              </w:rPr>
+              <w:t>1.3.1 Aim of the project</w:t>
+            </w:r>
+            <w:r>
+              <w:rPr>
+                <w:noProof/>
+                <w:webHidden/>
+              </w:rPr>
+              <w:tab/>
+            </w:r>
+            <w:r>
+              <w:rPr>
+                <w:noProof/>
+                <w:webHidden/>
+              </w:rPr>
+              <w:fldChar w:fldCharType="begin"/>
+            </w:r>
+            <w:r>
+              <w:rPr>
+                <w:noProof/>
+                <w:webHidden/>
+              </w:rPr>
+              <w:instrText xml:space="preserve"> PAGEREF _Toc514528547 \h </w:instrText>
+            </w:r>
+            <w:r>
+              <w:rPr>
+                <w:noProof/>
+                <w:webHidden/>
+              </w:rPr>
+            </w:r>
+            <w:r>
+              <w:rPr>
+                <w:noProof/>
+                <w:webHidden/>
+              </w:rPr>
+              <w:fldChar w:fldCharType="separate"/>
+            </w:r>
+            <w:r>
+              <w:rPr>
+                <w:noProof/>
+                <w:webHidden/>
+              </w:rPr>
+              <w:t>2</w:t>
+            </w:r>
+            <w:r>
+              <w:rPr>
+                <w:noProof/>
+                <w:webHidden/>
+              </w:rPr>
+              <w:fldChar w:fldCharType="end"/>
+            </w:r>
+          </w:hyperlink>
+        </w:p>
+        <w:p>
+          <w:pPr>
+            <w:pStyle w:val="TOC3"/>
+            <w:tabs>
+              <w:tab w:val="right" w:leader="dot" w:pos="8494"/>
+            </w:tabs>
+            <w:rPr>
+              <w:rFonts w:eastAsiaTheme="minorEastAsia"/>
+              <w:noProof/>
+              <w:lang w:val="en-GB" w:eastAsia="en-GB"/>
+            </w:rPr>
+          </w:pPr>
+          <w:hyperlink w:anchor="_Toc514528548" w:history="1">
+            <w:r>
+              <w:rPr>
+                <w:rStyle w:val="Hyperlink"/>
+                <w:noProof/>
+              </w:rPr>
+              <w:t>1.3.2 Objectives of the project</w:t>
+            </w:r>
+            <w:r>
+              <w:rPr>
+                <w:noProof/>
+                <w:webHidden/>
+              </w:rPr>
+              <w:tab/>
+            </w:r>
+            <w:r>
+              <w:rPr>
+                <w:noProof/>
+                <w:webHidden/>
+              </w:rPr>
+              <w:fldChar w:fldCharType="begin"/>
+            </w:r>
+            <w:r>
+              <w:rPr>
+                <w:noProof/>
+                <w:webHidden/>
+              </w:rPr>
+              <w:instrText xml:space="preserve"> PAGEREF _Toc514528548 \h </w:instrText>
+            </w:r>
+            <w:r>
+              <w:rPr>
+                <w:noProof/>
+                <w:webHidden/>
+              </w:rPr>
+            </w:r>
+            <w:r>
+              <w:rPr>
+                <w:noProof/>
+                <w:webHidden/>
+              </w:rPr>
+              <w:fldChar w:fldCharType="separate"/>
+            </w:r>
+            <w:r>
+              <w:rPr>
+                <w:noProof/>
+                <w:webHidden/>
+              </w:rPr>
+              <w:t>2</w:t>
+            </w:r>
+            <w:r>
+              <w:rPr>
+                <w:noProof/>
+                <w:webHidden/>
+              </w:rPr>
+              <w:fldChar w:fldCharType="end"/>
+            </w:r>
+          </w:hyperlink>
+        </w:p>
+        <w:p>
+          <w:pPr>
+            <w:pStyle w:val="TOC3"/>
+            <w:tabs>
+              <w:tab w:val="right" w:leader="dot" w:pos="8494"/>
+            </w:tabs>
+            <w:rPr>
+              <w:rFonts w:eastAsiaTheme="minorEastAsia"/>
+              <w:noProof/>
+              <w:lang w:val="en-GB" w:eastAsia="en-GB"/>
+            </w:rPr>
+          </w:pPr>
+          <w:hyperlink w:anchor="_Toc514528549" w:history="1">
+            <w:r>
+              <w:rPr>
+                <w:rStyle w:val="Hyperlink"/>
+                <w:noProof/>
+              </w:rPr>
+              <w:t>1.3.3 Project Deliverables</w:t>
+            </w:r>
+            <w:r>
+              <w:rPr>
+                <w:noProof/>
+                <w:webHidden/>
+              </w:rPr>
+              <w:tab/>
+            </w:r>
+            <w:r>
+              <w:rPr>
+                <w:noProof/>
+                <w:webHidden/>
+              </w:rPr>
+              <w:fldChar w:fldCharType="begin"/>
+            </w:r>
+            <w:r>
+              <w:rPr>
+                <w:noProof/>
+                <w:webHidden/>
+              </w:rPr>
+              <w:instrText xml:space="preserve"> PAGEREF _Toc514528549 \h </w:instrText>
+            </w:r>
+            <w:r>
+              <w:rPr>
+                <w:noProof/>
+                <w:webHidden/>
+              </w:rPr>
+            </w:r>
+            <w:r>
+              <w:rPr>
+                <w:noProof/>
+                <w:webHidden/>
+              </w:rPr>
+              <w:fldChar w:fldCharType="separate"/>
+            </w:r>
+            <w:r>
+              <w:rPr>
+                <w:noProof/>
+                <w:webHidden/>
+              </w:rPr>
+              <w:t>2</w:t>
+            </w:r>
+            <w:r>
+              <w:rPr>
+                <w:noProof/>
+                <w:webHidden/>
+              </w:rPr>
+              <w:fldChar w:fldCharType="end"/>
+            </w:r>
+          </w:hyperlink>
+        </w:p>
+        <w:p>
+          <w:pPr>
+            <w:pStyle w:val="TOC2"/>
+            <w:tabs>
+              <w:tab w:val="right" w:leader="dot" w:pos="8494"/>
+            </w:tabs>
+            <w:rPr>
+              <w:rFonts w:eastAsiaTheme="minorEastAsia"/>
+              <w:noProof/>
+              <w:lang w:val="en-GB" w:eastAsia="en-GB"/>
+            </w:rPr>
+          </w:pPr>
+          <w:hyperlink w:anchor="_Toc514528550" w:history="1">
+            <w:r>
+              <w:rPr>
+                <w:rStyle w:val="Hyperlink"/>
+                <w:noProof/>
+              </w:rPr>
+              <w:t>1.4 Measurable Organizational Value</w:t>
+            </w:r>
+            <w:r>
+              <w:rPr>
+                <w:noProof/>
+                <w:webHidden/>
+              </w:rPr>
+              <w:tab/>
+            </w:r>
+            <w:r>
+              <w:rPr>
+                <w:noProof/>
+                <w:webHidden/>
+              </w:rPr>
+              <w:fldChar w:fldCharType="begin"/>
+            </w:r>
+            <w:r>
+              <w:rPr>
+                <w:noProof/>
+                <w:webHidden/>
+              </w:rPr>
+              <w:instrText xml:space="preserve"> PAGEREF _Toc514528550 \h </w:instrText>
+            </w:r>
+            <w:r>
+              <w:rPr>
+                <w:noProof/>
+                <w:webHidden/>
+              </w:rPr>
+            </w:r>
+            <w:r>
+              <w:rPr>
+                <w:noProof/>
+                <w:webHidden/>
+              </w:rPr>
+              <w:fldChar w:fldCharType="separate"/>
+            </w:r>
+            <w:r>
+              <w:rPr>
+                <w:noProof/>
+                <w:webHidden/>
+              </w:rPr>
+              <w:t>2</w:t>
+            </w:r>
+            <w:r>
+              <w:rPr>
+                <w:noProof/>
+                <w:webHidden/>
+              </w:rPr>
+              <w:fldChar w:fldCharType="end"/>
+            </w:r>
+          </w:hyperlink>
+        </w:p>
+        <w:p>
+          <w:pPr>
+            <w:pStyle w:val="TOC1"/>
+            <w:tabs>
+              <w:tab w:val="right" w:leader="dot" w:pos="8494"/>
+            </w:tabs>
+            <w:rPr>
+              <w:rFonts w:eastAsiaTheme="minorEastAsia"/>
+              <w:noProof/>
+              <w:lang w:val="en-GB" w:eastAsia="en-GB"/>
+            </w:rPr>
+          </w:pPr>
+          <w:hyperlink w:anchor="_Toc514528551" w:history="1">
+            <w:r>
+              <w:rPr>
+                <w:rStyle w:val="Hyperlink"/>
+                <w:noProof/>
+              </w:rPr>
+              <w:t>2. LITERATURE REVIEW</w:t>
+            </w:r>
+            <w:r>
+              <w:rPr>
+                <w:noProof/>
+                <w:webHidden/>
+              </w:rPr>
+              <w:tab/>
+            </w:r>
+            <w:r>
+              <w:rPr>
+                <w:noProof/>
+                <w:webHidden/>
+              </w:rPr>
+              <w:fldChar w:fldCharType="begin"/>
+            </w:r>
+            <w:r>
+              <w:rPr>
+                <w:noProof/>
+                <w:webHidden/>
+              </w:rPr>
+              <w:instrText xml:space="preserve"> PAGEREF _Toc514528551 \h </w:instrText>
+            </w:r>
+            <w:r>
+              <w:rPr>
+                <w:noProof/>
+                <w:webHidden/>
+              </w:rPr>
+            </w:r>
+            <w:r>
+              <w:rPr>
+                <w:noProof/>
+                <w:webHidden/>
+              </w:rPr>
+              <w:fldChar w:fldCharType="separate"/>
+            </w:r>
+            <w:r>
+              <w:rPr>
+                <w:noProof/>
+                <w:webHidden/>
+              </w:rPr>
+              <w:t>3</w:t>
+            </w:r>
+            <w:r>
+              <w:rPr>
+                <w:noProof/>
+                <w:webHidden/>
+              </w:rPr>
+              <w:fldChar w:fldCharType="end"/>
+            </w:r>
+          </w:hyperlink>
+        </w:p>
+        <w:p>
+          <w:pPr>
+            <w:pStyle w:val="TOC2"/>
+            <w:tabs>
+              <w:tab w:val="right" w:leader="dot" w:pos="8494"/>
+            </w:tabs>
+            <w:rPr>
+              <w:rFonts w:eastAsiaTheme="minorEastAsia"/>
+              <w:noProof/>
+              <w:lang w:val="en-GB" w:eastAsia="en-GB"/>
+            </w:rPr>
+          </w:pPr>
+          <w:hyperlink w:anchor="_Toc514528552" w:history="1">
+            <w:r>
+              <w:rPr>
+                <w:rStyle w:val="Hyperlink"/>
+                <w:noProof/>
+              </w:rPr>
+              <w:t>2.1 Overview</w:t>
+            </w:r>
+            <w:r>
+              <w:rPr>
+                <w:noProof/>
+                <w:webHidden/>
+              </w:rPr>
+              <w:tab/>
+            </w:r>
+            <w:r>
+              <w:rPr>
+                <w:noProof/>
+                <w:webHidden/>
+              </w:rPr>
+              <w:fldChar w:fldCharType="begin"/>
+            </w:r>
+            <w:r>
+              <w:rPr>
+                <w:noProof/>
+                <w:webHidden/>
+              </w:rPr>
+              <w:instrText xml:space="preserve"> PAGEREF _Toc514528552 \h </w:instrText>
+            </w:r>
+            <w:r>
+              <w:rPr>
+                <w:noProof/>
+                <w:webHidden/>
+              </w:rPr>
+            </w:r>
+            <w:r>
+              <w:rPr>
+                <w:noProof/>
+                <w:webHidden/>
+              </w:rPr>
+              <w:fldChar w:fldCharType="separate"/>
+            </w:r>
+            <w:r>
+              <w:rPr>
+                <w:noProof/>
+                <w:webHidden/>
+              </w:rPr>
+              <w:t>3</w:t>
+            </w:r>
+            <w:r>
+              <w:rPr>
+                <w:noProof/>
+                <w:webHidden/>
+              </w:rPr>
+              <w:fldChar w:fldCharType="end"/>
+            </w:r>
+          </w:hyperlink>
+        </w:p>
+        <w:p>
+          <w:pPr>
+            <w:pStyle w:val="TOC2"/>
+            <w:tabs>
+              <w:tab w:val="right" w:leader="dot" w:pos="8494"/>
+            </w:tabs>
+            <w:rPr>
+              <w:rFonts w:eastAsiaTheme="minorEastAsia"/>
+              <w:noProof/>
+              <w:lang w:val="en-GB" w:eastAsia="en-GB"/>
+            </w:rPr>
+          </w:pPr>
+          <w:hyperlink w:anchor="_Toc514528553" w:history="1">
+            <w:r>
+              <w:rPr>
+                <w:rStyle w:val="Hyperlink"/>
+                <w:noProof/>
+              </w:rPr>
+              <w:t>2.2 Existing Systems</w:t>
+            </w:r>
+            <w:r>
+              <w:rPr>
+                <w:noProof/>
+                <w:webHidden/>
+              </w:rPr>
+              <w:tab/>
+            </w:r>
+            <w:r>
+              <w:rPr>
+                <w:noProof/>
+                <w:webHidden/>
+              </w:rPr>
+              <w:fldChar w:fldCharType="begin"/>
+            </w:r>
+            <w:r>
+              <w:rPr>
+                <w:noProof/>
+                <w:webHidden/>
+              </w:rPr>
+              <w:instrText xml:space="preserve"> PAGEREF _Toc514528553 \h </w:instrText>
+            </w:r>
+            <w:r>
+              <w:rPr>
+                <w:noProof/>
+                <w:webHidden/>
+              </w:rPr>
+            </w:r>
+            <w:r>
+              <w:rPr>
+                <w:noProof/>
+                <w:webHidden/>
+              </w:rPr>
+              <w:fldChar w:fldCharType="separate"/>
+            </w:r>
+            <w:r>
+              <w:rPr>
+                <w:noProof/>
+                <w:webHidden/>
+              </w:rPr>
+              <w:t>3</w:t>
+            </w:r>
+            <w:r>
+              <w:rPr>
+                <w:noProof/>
+                <w:webHidden/>
+              </w:rPr>
+              <w:fldChar w:fldCharType="end"/>
+            </w:r>
+          </w:hyperlink>
+        </w:p>
+        <w:p>
+          <w:pPr>
+            <w:pStyle w:val="TOC1"/>
+            <w:tabs>
+              <w:tab w:val="right" w:leader="dot" w:pos="8494"/>
+            </w:tabs>
+            <w:rPr>
+              <w:rFonts w:eastAsiaTheme="minorEastAsia"/>
+              <w:noProof/>
+              <w:lang w:val="en-GB" w:eastAsia="en-GB"/>
+            </w:rPr>
+          </w:pPr>
+          <w:hyperlink w:anchor="_Toc514528554" w:history="1">
+            <w:r>
+              <w:rPr>
+                <w:rStyle w:val="Hyperlink"/>
+                <w:noProof/>
+              </w:rPr>
+              <w:t>REFERENCES</w:t>
+            </w:r>
+            <w:r>
+              <w:rPr>
+                <w:noProof/>
+                <w:webHidden/>
+              </w:rPr>
+              <w:tab/>
+            </w:r>
+            <w:r>
+              <w:rPr>
+                <w:noProof/>
+                <w:webHidden/>
+              </w:rPr>
+              <w:fldChar w:fldCharType="begin"/>
+            </w:r>
+            <w:r>
+              <w:rPr>
+                <w:noProof/>
+                <w:webHidden/>
+              </w:rPr>
+              <w:instrText xml:space="preserve"> PAGEREF _Toc514528554 \h </w:instrText>
+            </w:r>
+            <w:r>
+              <w:rPr>
+                <w:noProof/>
+                <w:webHidden/>
+              </w:rPr>
+            </w:r>
+            <w:r>
+              <w:rPr>
+                <w:noProof/>
+                <w:webHidden/>
+              </w:rPr>
+              <w:fldChar w:fldCharType="separate"/>
+            </w:r>
+            <w:r>
+              <w:rPr>
+                <w:noProof/>
+                <w:webHidden/>
+              </w:rPr>
+              <w:t>4</w:t>
+            </w:r>
+            <w:r>
+              <w:rPr>
+                <w:noProof/>
+                <w:webHidden/>
+              </w:rPr>
+              <w:fldChar w:fldCharType="end"/>
+            </w:r>
+          </w:hyperlink>
+        </w:p>
+        <w:p>
+          <w:r>
+            <w:rPr>
+              <w:b/>
+              <w:bCs/>
+              <w:noProof/>
+            </w:rPr>
+            <w:fldChar w:fldCharType="end"/>
           </w:r>
         </w:p>
-        <w:bookmarkEnd w:id="1" w:displacedByCustomXml="next"/>
       </w:sdtContent>
     </w:sdt>
+    <w:p/>
     <w:p>
       <w:pPr>
         <w:spacing w:after="160" w:line="259" w:lineRule="auto"/>
@@ -1058,12 +2108,14 @@
         <w:pStyle w:val="Heading1"/>
         <w:contextualSpacing/>
       </w:pPr>
-      <w:bookmarkStart w:id="2" w:name="_Toc511323589"/>
+      <w:bookmarkStart w:id="3" w:name="_Toc511323589"/>
+      <w:bookmarkStart w:id="4" w:name="_Toc514528541"/>
       <w:r>
         <w:lastRenderedPageBreak/>
         <w:t>LIST OF TABLES</w:t>
       </w:r>
-      <w:bookmarkEnd w:id="2"/>
+      <w:bookmarkEnd w:id="3"/>
+      <w:bookmarkEnd w:id="4"/>
     </w:p>
     <w:p/>
     <w:p>
@@ -1080,12 +2132,14 @@
         <w:pStyle w:val="Heading1"/>
         <w:contextualSpacing/>
       </w:pPr>
-      <w:bookmarkStart w:id="3" w:name="_Toc511323590"/>
+      <w:bookmarkStart w:id="5" w:name="_Toc511323590"/>
+      <w:bookmarkStart w:id="6" w:name="_Toc514528542"/>
       <w:r>
         <w:lastRenderedPageBreak/>
         <w:t>TABLE OF FIGURES</w:t>
       </w:r>
-      <w:bookmarkEnd w:id="3"/>
+      <w:bookmarkEnd w:id="5"/>
+      <w:bookmarkEnd w:id="6"/>
     </w:p>
     <w:p/>
     <w:p>
@@ -1106,6 +2160,7 @@
         <w:pStyle w:val="Heading1"/>
         <w:spacing w:line="360" w:lineRule="auto"/>
       </w:pPr>
+      <w:bookmarkStart w:id="7" w:name="_Toc514528543"/>
       <w:r>
         <w:lastRenderedPageBreak/>
         <w:t xml:space="preserve">1. </w:t>
@@ -1113,18 +2168,21 @@
       <w:r>
         <w:t>INTRODUCTION</w:t>
       </w:r>
+      <w:bookmarkEnd w:id="7"/>
     </w:p>
     <w:p>
       <w:pPr>
         <w:pStyle w:val="Heading2"/>
         <w:spacing w:after="240"/>
       </w:pPr>
+      <w:bookmarkStart w:id="8" w:name="_Toc514528544"/>
       <w:r>
         <w:t xml:space="preserve">1.1 </w:t>
       </w:r>
       <w:r>
         <w:t>Problem Description</w:t>
       </w:r>
+      <w:bookmarkEnd w:id="8"/>
     </w:p>
     <w:p>
       <w:pPr>
@@ -1175,7 +2233,7 @@
     </w:p>
     <w:p>
       <w:pPr>
-        <w:spacing w:after="120" w:line="276" w:lineRule="auto"/>
+        <w:spacing w:after="240" w:line="276" w:lineRule="auto"/>
       </w:pPr>
       <w:r>
         <w:t>There</w:t>
@@ -1232,11 +2290,12 @@
     <w:p>
       <w:pPr>
         <w:pStyle w:val="Heading2"/>
-        <w:spacing w:before="120"/>
-      </w:pPr>
+      </w:pPr>
+      <w:bookmarkStart w:id="9" w:name="_Toc514528545"/>
       <w:r>
         <w:t>1.2 Solution &amp; Research Question</w:t>
       </w:r>
+      <w:bookmarkEnd w:id="9"/>
     </w:p>
     <w:p/>
     <w:p>
@@ -1289,16 +2348,16 @@
         <w:t xml:space="preserve"> focus on improving</w:t>
       </w:r>
       <w:r>
-        <w:t xml:space="preserve"> the automobile safety practices </w:t>
-      </w:r>
-      <w:r>
-        <w:t xml:space="preserve">by </w:t>
-      </w:r>
-      <w:r>
-        <w:t>using comput</w:t>
-      </w:r>
-      <w:r>
-        <w:t>er vision and low cost hardware and improving</w:t>
+        <w:t xml:space="preserve"> the automobile safety practices using comput</w:t>
+      </w:r>
+      <w:r>
+        <w:t xml:space="preserve">er vision and </w:t>
+      </w:r>
+      <w:r>
+        <w:t>low-cost</w:t>
+      </w:r>
+      <w:r>
+        <w:t xml:space="preserve"> hardware and improving</w:t>
       </w:r>
       <w:r>
         <w:t xml:space="preserve"> the automobile safety </w:t>
@@ -1318,7 +2377,7 @@
     </w:p>
     <w:p>
       <w:pPr>
-        <w:spacing w:line="276" w:lineRule="auto"/>
+        <w:spacing w:after="240" w:line="276" w:lineRule="auto"/>
       </w:pPr>
       <w:r>
         <w:t xml:space="preserve">The proposed solution </w:t>
@@ -1352,81 +2411,150 @@
       </w:r>
       <w:r>
         <w:t xml:space="preserve"> and chips.</w:t>
-      </w:r>
-    </w:p>
-    <w:p/>
-    <w:p>
-      <w:pPr>
-        <w:pStyle w:val="Heading2"/>
-      </w:pPr>
-      <w:r>
-        <w:t>1.3 Scope</w:t>
-      </w:r>
-    </w:p>
-    <w:p/>
-    <w:p>
-      <w:pPr>
-        <w:spacing w:line="276" w:lineRule="auto"/>
-      </w:pPr>
-      <w:r>
-        <w:t xml:space="preserve">Proposed driver safety and drowsiness detection system will be a desktop application at its first stage as a prototype. </w:t>
-      </w:r>
-      <w:r>
-        <w:t>In this system</w:t>
-      </w:r>
-      <w:r>
-        <w:t>,</w:t>
-      </w:r>
-      <w:r>
-        <w:t xml:space="preserve"> camera will be placed in front of the driver to capture images of the driver’s face and eyes. At the same time camera will provide live stream</w:t>
-      </w:r>
-      <w:bookmarkStart w:id="4" w:name="_GoBack"/>
-      <w:bookmarkEnd w:id="4"/>
-      <w:r>
-        <w:t xml:space="preserve"> to the application to process with face recognition and image processing techniques. By the process of execution the system will detect the status of the eye (open or closure) and alerting the driver according to the eye </w:t>
-      </w:r>
-      <w:r>
-        <w:lastRenderedPageBreak/>
-        <w:t>status. Basicall</w:t>
-      </w:r>
-      <w:r>
-        <w:t>y if the eye closure status is higher than the open status within the given time</w:t>
-      </w:r>
-      <w:r>
-        <w:t xml:space="preserve"> period the system will alert</w:t>
-      </w:r>
-      <w:r>
-        <w:t xml:space="preserve"> the driver by providing a sound.</w:t>
       </w:r>
     </w:p>
     <w:p>
       <w:pPr>
-        <w:spacing w:line="276" w:lineRule="auto"/>
-      </w:pPr>
+        <w:pStyle w:val="Heading2"/>
+        <w:spacing w:after="240"/>
+      </w:pPr>
+      <w:bookmarkStart w:id="10" w:name="_Toc514528546"/>
+      <w:r>
+        <w:t>1.3 Scope</w:t>
+      </w:r>
+      <w:bookmarkEnd w:id="10"/>
     </w:p>
     <w:p>
       <w:pPr>
-        <w:spacing w:line="276" w:lineRule="auto"/>
-        <w:rPr>
-          <w:b/>
-        </w:rPr>
-      </w:pPr>
-      <w:r>
-        <w:rPr>
-          <w:b/>
-        </w:rPr>
-        <w:t>Aim</w:t>
-      </w:r>
-      <w:r>
-        <w:rPr>
-          <w:b/>
-        </w:rPr>
-        <w:t xml:space="preserve"> of the project</w:t>
+        <w:spacing w:after="240" w:line="276" w:lineRule="auto"/>
+      </w:pPr>
+      <w:r>
+        <w:t xml:space="preserve">Proposed driver safety and drowsiness detection system will be a desktop application at its first stage as a prototype. </w:t>
+      </w:r>
+      <w:r>
+        <w:t>In this system</w:t>
+      </w:r>
+      <w:r>
+        <w:t>,</w:t>
+      </w:r>
+      <w:r>
+        <w:t xml:space="preserve"> </w:t>
+      </w:r>
+      <w:r>
+        <w:t xml:space="preserve">a web </w:t>
+      </w:r>
+      <w:r>
+        <w:t xml:space="preserve">camera will be </w:t>
+      </w:r>
+      <w:r>
+        <w:t>used,</w:t>
+      </w:r>
+      <w:r>
+        <w:t xml:space="preserve"> and it will be placed</w:t>
+      </w:r>
+      <w:r>
+        <w:t xml:space="preserve"> in front of the driver</w:t>
+      </w:r>
+      <w:r>
+        <w:t xml:space="preserve"> (user)</w:t>
+      </w:r>
+      <w:r>
+        <w:t xml:space="preserve"> to capture images of the driver’s face and eyes. </w:t>
+      </w:r>
+      <w:r>
+        <w:t>Simultaneously,</w:t>
+      </w:r>
+      <w:r>
+        <w:t xml:space="preserve"> </w:t>
+      </w:r>
+      <w:r>
+        <w:t xml:space="preserve">the </w:t>
+      </w:r>
+      <w:r>
+        <w:t>camera will provide live stream</w:t>
+      </w:r>
+      <w:r>
+        <w:t xml:space="preserve"> data</w:t>
+      </w:r>
+      <w:r>
+        <w:t xml:space="preserve"> (image frames)</w:t>
+      </w:r>
+      <w:r>
+        <w:t xml:space="preserve"> to the application to process </w:t>
+      </w:r>
+      <w:r>
+        <w:t xml:space="preserve">them </w:t>
+      </w:r>
+      <w:r>
+        <w:t xml:space="preserve">with face recognition and image processing techniques. By </w:t>
+      </w:r>
+      <w:r>
+        <w:t>this</w:t>
+      </w:r>
+      <w:r>
+        <w:t xml:space="preserve"> process of execution</w:t>
+      </w:r>
+      <w:r>
+        <w:t>,</w:t>
+      </w:r>
+      <w:r>
+        <w:t xml:space="preserve"> the system will detect the status of the eye </w:t>
+      </w:r>
+      <w:r>
+        <w:lastRenderedPageBreak/>
+        <w:t>(open</w:t>
+      </w:r>
+      <w:r>
+        <w:t xml:space="preserve"> eye</w:t>
+      </w:r>
+      <w:r>
+        <w:t xml:space="preserve"> or clos</w:t>
+      </w:r>
+      <w:r>
+        <w:t>e eye</w:t>
+      </w:r>
+      <w:r>
+        <w:t xml:space="preserve">) and alert the driver according to the eye status. </w:t>
+      </w:r>
+      <w:r>
+        <w:t>The application will monitor image frames per second and identify the state of the eye.</w:t>
+      </w:r>
+      <w:r>
+        <w:t xml:space="preserve"> If the number of frames within the given period of time has more closed eye states compared to opened eye </w:t>
+      </w:r>
+      <w:r>
+        <w:t>state,</w:t>
+      </w:r>
+      <w:r>
+        <w:t xml:space="preserve"> the system will provide warning alerts to the driv</w:t>
+      </w:r>
+      <w:r>
+        <w:t>er</w:t>
+      </w:r>
+      <w:r>
+        <w:t xml:space="preserve"> via a sound.</w:t>
       </w:r>
     </w:p>
     <w:p>
       <w:pPr>
-        <w:spacing w:line="276" w:lineRule="auto"/>
+        <w:pStyle w:val="Heading3"/>
+        <w:spacing w:after="240"/>
+      </w:pPr>
+      <w:bookmarkStart w:id="11" w:name="_Toc514528547"/>
+      <w:r>
+        <w:t xml:space="preserve">1.3.1 </w:t>
+      </w:r>
+      <w:r>
+        <w:t>Aim</w:t>
+      </w:r>
+      <w:r>
+        <w:t xml:space="preserve"> of the project</w:t>
+      </w:r>
+      <w:bookmarkEnd w:id="11"/>
+    </w:p>
+    <w:p>
+      <w:pPr>
+        <w:spacing w:after="240" w:line="276" w:lineRule="auto"/>
         <w:rPr>
           <w:szCs w:val="24"/>
         </w:rPr>
@@ -1435,27 +2563,46 @@
         <w:rPr>
           <w:szCs w:val="24"/>
         </w:rPr>
-        <w:t xml:space="preserve">The aim of this proposed system is to develop, user friendly, efficient, accurate and low cost application using image and video processing algorithms to detect driver drowsiness to reduce road accidents and increase driver safety. </w:t>
+        <w:t>The aim of this proposed system is to develop</w:t>
+      </w:r>
+      <w:r>
+        <w:rPr>
+          <w:szCs w:val="24"/>
+        </w:rPr>
+        <w:t xml:space="preserve"> user-friendly</w:t>
+      </w:r>
+      <w:r>
+        <w:rPr>
+          <w:szCs w:val="24"/>
+        </w:rPr>
+        <w:t xml:space="preserve">, efficient, accurate and </w:t>
+      </w:r>
+      <w:r>
+        <w:rPr>
+          <w:szCs w:val="24"/>
+        </w:rPr>
+        <w:t>low-cost</w:t>
+      </w:r>
+      <w:r>
+        <w:rPr>
+          <w:szCs w:val="24"/>
+        </w:rPr>
+        <w:t xml:space="preserve"> application using image and video processing algorithms to detect driver drowsiness to reduce road accidents and increase driver safety. </w:t>
       </w:r>
     </w:p>
     <w:p>
       <w:pPr>
-        <w:spacing w:line="276" w:lineRule="auto"/>
-      </w:pPr>
-    </w:p>
-    <w:p>
-      <w:pPr>
-        <w:spacing w:line="276" w:lineRule="auto"/>
-        <w:rPr>
-          <w:b/>
-        </w:rPr>
-      </w:pPr>
-      <w:r>
-        <w:rPr>
-          <w:b/>
-        </w:rPr>
+        <w:pStyle w:val="Heading3"/>
+        <w:spacing w:after="240"/>
+      </w:pPr>
+      <w:bookmarkStart w:id="12" w:name="_Toc514528548"/>
+      <w:r>
+        <w:t xml:space="preserve">1.3.2 </w:t>
+      </w:r>
+      <w:r>
         <w:t>Objectives of the project</w:t>
       </w:r>
+      <w:bookmarkEnd w:id="12"/>
     </w:p>
     <w:p>
       <w:pPr>
@@ -1464,8 +2611,7 @@
           <w:ilvl w:val="0"/>
           <w:numId w:val="76"/>
         </w:numPr>
-        <w:spacing w:after="160"/>
-        <w:jc w:val="left"/>
+        <w:spacing w:after="160" w:line="276" w:lineRule="auto"/>
         <w:rPr>
           <w:szCs w:val="24"/>
         </w:rPr>
@@ -1474,13 +2620,61 @@
         <w:rPr>
           <w:szCs w:val="24"/>
         </w:rPr>
-        <w:t>Research on the identified areas relevant to the project and come up with the Literature review.</w:t>
+        <w:t xml:space="preserve">Research on the identified areas relevant to the project and come up with the </w:t>
       </w:r>
       <w:r>
         <w:rPr>
           <w:szCs w:val="24"/>
         </w:rPr>
-        <w:t xml:space="preserve"> The literature of the project consists of existing driver safety system and its functionalities. Also the comparison table of the existing systems.</w:t>
+        <w:t>l</w:t>
+      </w:r>
+      <w:r>
+        <w:rPr>
+          <w:szCs w:val="24"/>
+        </w:rPr>
+        <w:t>iterature review.</w:t>
+      </w:r>
+      <w:r>
+        <w:rPr>
+          <w:szCs w:val="24"/>
+        </w:rPr>
+        <w:t xml:space="preserve"> The literature</w:t>
+      </w:r>
+      <w:r>
+        <w:rPr>
+          <w:szCs w:val="24"/>
+        </w:rPr>
+        <w:t xml:space="preserve"> review</w:t>
+      </w:r>
+      <w:r>
+        <w:rPr>
+          <w:szCs w:val="24"/>
+        </w:rPr>
+        <w:t xml:space="preserve"> of the project consists of existing driver safety system</w:t>
+      </w:r>
+      <w:r>
+        <w:rPr>
+          <w:szCs w:val="24"/>
+        </w:rPr>
+        <w:t>s</w:t>
+      </w:r>
+      <w:r>
+        <w:rPr>
+          <w:szCs w:val="24"/>
+        </w:rPr>
+        <w:t xml:space="preserve"> and its functionalities</w:t>
+      </w:r>
+      <w:r>
+        <w:rPr>
+          <w:szCs w:val="24"/>
+        </w:rPr>
+        <w:t xml:space="preserve"> along with </w:t>
+      </w:r>
+      <w:r>
+        <w:rPr>
+          <w:szCs w:val="24"/>
+        </w:rPr>
+        <w:t>the comparison table of the existing systems.</w:t>
       </w:r>
     </w:p>
     <w:p>
@@ -1490,8 +2684,7 @@
           <w:ilvl w:val="0"/>
           <w:numId w:val="76"/>
         </w:numPr>
-        <w:spacing w:after="160"/>
-        <w:jc w:val="left"/>
+        <w:spacing w:after="160" w:line="276" w:lineRule="auto"/>
         <w:rPr>
           <w:rFonts w:eastAsiaTheme="majorEastAsia" w:cs="Times New Roman"/>
           <w:bCs/>
@@ -1510,7 +2703,15 @@
           <w:bCs/>
           <w:szCs w:val="24"/>
         </w:rPr>
-        <w:t>the system architecture according to the gathered information from the research process.</w:t>
+        <w:t>the system architecture according to the gathered information from the research</w:t>
+      </w:r>
+      <w:r>
+        <w:rPr>
+          <w:rFonts w:eastAsiaTheme="majorEastAsia" w:cs="Times New Roman"/>
+          <w:bCs/>
+          <w:szCs w:val="24"/>
+        </w:rPr>
+        <w:t>.</w:t>
       </w:r>
     </w:p>
     <w:p>
@@ -1520,8 +2721,7 @@
           <w:ilvl w:val="0"/>
           <w:numId w:val="76"/>
         </w:numPr>
-        <w:spacing w:after="160"/>
-        <w:jc w:val="left"/>
+        <w:spacing w:after="160" w:line="276" w:lineRule="auto"/>
         <w:rPr>
           <w:szCs w:val="24"/>
         </w:rPr>
@@ -1530,7 +2730,19 @@
         <w:rPr>
           <w:szCs w:val="24"/>
         </w:rPr>
-        <w:t>Implementing the finalized design.</w:t>
+        <w:t>Implement the finalized design</w:t>
+      </w:r>
+      <w:r>
+        <w:rPr>
+          <w:szCs w:val="24"/>
+        </w:rPr>
+        <w:t xml:space="preserve"> of the proposed system</w:t>
+      </w:r>
+      <w:r>
+        <w:rPr>
+          <w:szCs w:val="24"/>
+        </w:rPr>
+        <w:t>.</w:t>
       </w:r>
     </w:p>
     <w:p>
@@ -1540,8 +2752,7 @@
           <w:ilvl w:val="0"/>
           <w:numId w:val="76"/>
         </w:numPr>
-        <w:spacing w:after="160"/>
-        <w:jc w:val="left"/>
+        <w:spacing w:after="160" w:line="276" w:lineRule="auto"/>
         <w:rPr>
           <w:szCs w:val="24"/>
         </w:rPr>
@@ -1550,7 +2761,19 @@
         <w:rPr>
           <w:szCs w:val="24"/>
         </w:rPr>
-        <w:t>Testing and evaluate the implemented product.</w:t>
+        <w:t xml:space="preserve">Test and evaluate the implemented </w:t>
+      </w:r>
+      <w:r>
+        <w:rPr>
+          <w:szCs w:val="24"/>
+        </w:rPr>
+        <w:t>system</w:t>
+      </w:r>
+      <w:r>
+        <w:rPr>
+          <w:szCs w:val="24"/>
+        </w:rPr>
+        <w:t>.</w:t>
       </w:r>
     </w:p>
     <w:p>
@@ -1560,8 +2783,8 @@
           <w:ilvl w:val="0"/>
           <w:numId w:val="76"/>
         </w:numPr>
-        <w:spacing w:after="160"/>
-        <w:jc w:val="left"/>
+        <w:spacing w:after="240" w:line="276" w:lineRule="auto"/>
+        <w:ind w:left="714" w:hanging="357"/>
         <w:rPr>
           <w:szCs w:val="24"/>
         </w:rPr>
@@ -1570,24 +2793,42 @@
         <w:rPr>
           <w:szCs w:val="24"/>
         </w:rPr>
-        <w:t>Make the deliverable on time.</w:t>
+        <w:t>Submit</w:t>
+      </w:r>
+      <w:r>
+        <w:rPr>
+          <w:szCs w:val="24"/>
+        </w:rPr>
+        <w:t xml:space="preserve"> the deliverable</w:t>
+      </w:r>
+      <w:r>
+        <w:rPr>
+          <w:szCs w:val="24"/>
+        </w:rPr>
+        <w:t>s</w:t>
+      </w:r>
+      <w:r>
+        <w:rPr>
+          <w:szCs w:val="24"/>
+        </w:rPr>
+        <w:t xml:space="preserve"> on time.</w:t>
       </w:r>
     </w:p>
     <w:p>
       <w:pPr>
-        <w:tabs>
-          <w:tab w:val="left" w:pos="2205"/>
-        </w:tabs>
-        <w:spacing w:line="276" w:lineRule="auto"/>
-        <w:rPr>
-          <w:b/>
-        </w:rPr>
-      </w:pPr>
-      <w:r>
-        <w:rPr>
-          <w:b/>
-        </w:rPr>
-        <w:t xml:space="preserve">Project Deliverables </w:t>
+        <w:pStyle w:val="Heading3"/>
+        <w:spacing w:after="240"/>
+      </w:pPr>
+      <w:bookmarkStart w:id="13" w:name="_Toc514528549"/>
+      <w:r>
+        <w:t xml:space="preserve">1.3.3 </w:t>
+      </w:r>
+      <w:r>
+        <w:t>Project Deliverables</w:t>
+      </w:r>
+      <w:bookmarkEnd w:id="13"/>
+      <w:r>
+        <w:t xml:space="preserve"> </w:t>
       </w:r>
     </w:p>
     <w:p>
@@ -1619,7 +2860,10 @@
         <w:spacing w:line="276" w:lineRule="auto"/>
       </w:pPr>
       <w:r>
-        <w:t>Research project proposal</w:t>
+        <w:t>Final r</w:t>
+      </w:r>
+      <w:r>
+        <w:t>esearch project proposal</w:t>
       </w:r>
     </w:p>
     <w:p>
@@ -1668,9 +2912,11 @@
       <w:pPr>
         <w:pStyle w:val="Heading2"/>
       </w:pPr>
+      <w:bookmarkStart w:id="14" w:name="_Toc514528550"/>
       <w:r>
         <w:t>1.4 Measurable Organizational Value</w:t>
       </w:r>
+      <w:bookmarkEnd w:id="14"/>
     </w:p>
     <w:p>
       <w:pPr>
@@ -1691,27 +2937,36 @@
       <w:pPr>
         <w:pStyle w:val="Heading1"/>
       </w:pPr>
+      <w:bookmarkStart w:id="15" w:name="_Toc514528551"/>
       <w:r>
         <w:lastRenderedPageBreak/>
-        <w:t>2. Literature Review</w:t>
-      </w:r>
+        <w:t xml:space="preserve">2. </w:t>
+      </w:r>
+      <w:r>
+        <w:t>LITERATURE REVIEW</w:t>
+      </w:r>
+      <w:bookmarkEnd w:id="15"/>
     </w:p>
     <w:p>
       <w:pPr>
         <w:pStyle w:val="Heading2"/>
       </w:pPr>
+      <w:bookmarkStart w:id="16" w:name="_Toc514528552"/>
       <w:r>
         <w:t>2.1 Overview</w:t>
       </w:r>
+      <w:bookmarkEnd w:id="16"/>
     </w:p>
     <w:p/>
     <w:p>
       <w:pPr>
         <w:pStyle w:val="Heading2"/>
       </w:pPr>
+      <w:bookmarkStart w:id="17" w:name="_Toc514528553"/>
       <w:r>
         <w:t>2.2 Existing Systems</w:t>
       </w:r>
+      <w:bookmarkEnd w:id="17"/>
     </w:p>
     <w:p/>
     <w:p/>
@@ -1734,13 +2989,16 @@
     <w:p>
       <w:pPr>
         <w:pStyle w:val="Heading1"/>
-      </w:pPr>
-      <w:bookmarkStart w:id="5" w:name="_Toc511323649"/>
+        <w:spacing w:after="240"/>
+      </w:pPr>
+      <w:bookmarkStart w:id="18" w:name="_Toc511323649"/>
+      <w:bookmarkStart w:id="19" w:name="_Toc514528554"/>
       <w:r>
         <w:lastRenderedPageBreak/>
         <w:t>REFERENCES</w:t>
       </w:r>
-      <w:bookmarkEnd w:id="5"/>
+      <w:bookmarkEnd w:id="18"/>
+      <w:bookmarkEnd w:id="19"/>
     </w:p>
     <w:p>
       <w:r>
@@ -1767,7 +3025,7 @@
 </file>
 
 <file path=word/endnotes.xml><?xml version="1.0" encoding="utf-8"?>
-<w:endnotes xmlns:wpc="http://schemas.microsoft.com/office/word/2010/wordprocessingCanvas" xmlns:mc="http://schemas.openxmlformats.org/markup-compatibility/2006" xmlns:o="urn:schemas-microsoft-com:office:office" xmlns:r="http://schemas.openxmlformats.org/officeDocument/2006/relationships" xmlns:m="http://schemas.openxmlformats.org/officeDocument/2006/math" xmlns:v="urn:schemas-microsoft-com:vml" xmlns:wp14="http://schemas.microsoft.com/office/word/2010/wordprocessingDrawing" xmlns:wp="http://schemas.openxmlformats.org/drawingml/2006/wordprocessingDrawing" xmlns:w10="urn:schemas-microsoft-com:office:word" xmlns:w="http://schemas.openxmlformats.org/wordprocessingml/2006/main" xmlns:w14="http://schemas.microsoft.com/office/word/2010/wordml" xmlns:w15="http://schemas.microsoft.com/office/word/2012/wordml" xmlns:wpg="http://schemas.microsoft.com/office/word/2010/wordprocessingGroup" xmlns:wpi="http://schemas.microsoft.com/office/word/2010/wordprocessingInk" xmlns:wne="http://schemas.microsoft.com/office/word/2006/wordml" xmlns:wps="http://schemas.microsoft.com/office/word/2010/wordprocessingShape" mc:Ignorable="w14 w15 wp14">
+<w:endnotes xmlns:wpc="http://schemas.microsoft.com/office/word/2010/wordprocessingCanvas" xmlns:cx="http://schemas.microsoft.com/office/drawing/2014/chartex" xmlns:cx1="http://schemas.microsoft.com/office/drawing/2015/9/8/chartex" xmlns:cx2="http://schemas.microsoft.com/office/drawing/2015/10/21/chartex" xmlns:cx3="http://schemas.microsoft.com/office/drawing/2016/5/9/chartex" xmlns:cx4="http://schemas.microsoft.com/office/drawing/2016/5/10/chartex" xmlns:cx5="http://schemas.microsoft.com/office/drawing/2016/5/11/chartex" xmlns:cx6="http://schemas.microsoft.com/office/drawing/2016/5/12/chartex" xmlns:cx7="http://schemas.microsoft.com/office/drawing/2016/5/13/chartex" xmlns:cx8="http://schemas.microsoft.com/office/drawing/2016/5/14/chartex" xmlns:mc="http://schemas.openxmlformats.org/markup-compatibility/2006" xmlns:aink="http://schemas.microsoft.com/office/drawing/2016/ink" xmlns:am3d="http://schemas.microsoft.com/office/drawing/2017/model3d" xmlns:o="urn:schemas-microsoft-com:office:office" xmlns:r="http://schemas.openxmlformats.org/officeDocument/2006/relationships" xmlns:m="http://schemas.openxmlformats.org/officeDocument/2006/math" xmlns:v="urn:schemas-microsoft-com:vml" xmlns:wp14="http://schemas.microsoft.com/office/word/2010/wordprocessingDrawing" xmlns:wp="http://schemas.openxmlformats.org/drawingml/2006/wordprocessingDrawing" xmlns:w10="urn:schemas-microsoft-com:office:word" xmlns:w="http://schemas.openxmlformats.org/wordprocessingml/2006/main" xmlns:w14="http://schemas.microsoft.com/office/word/2010/wordml" xmlns:w15="http://schemas.microsoft.com/office/word/2012/wordml" xmlns:w16cid="http://schemas.microsoft.com/office/word/2016/wordml/cid" xmlns:w16se="http://schemas.microsoft.com/office/word/2015/wordml/symex" xmlns:wpg="http://schemas.microsoft.com/office/word/2010/wordprocessingGroup" xmlns:wpi="http://schemas.microsoft.com/office/word/2010/wordprocessingInk" xmlns:wne="http://schemas.microsoft.com/office/word/2006/wordml" xmlns:wps="http://schemas.microsoft.com/office/word/2010/wordprocessingShape" mc:Ignorable="w14 w15 w16se w16cid wp14">
   <w:endnote w:type="separator" w:id="-1">
     <w:p>
       <w:r>
@@ -1786,7 +3044,7 @@
 </file>
 
 <file path=word/footer1.xml><?xml version="1.0" encoding="utf-8"?>
-<w:ftr xmlns:wpc="http://schemas.microsoft.com/office/word/2010/wordprocessingCanvas" xmlns:mc="http://schemas.openxmlformats.org/markup-compatibility/2006" xmlns:o="urn:schemas-microsoft-com:office:office" xmlns:r="http://schemas.openxmlformats.org/officeDocument/2006/relationships" xmlns:m="http://schemas.openxmlformats.org/officeDocument/2006/math" xmlns:v="urn:schemas-microsoft-com:vml" xmlns:wp14="http://schemas.microsoft.com/office/word/2010/wordprocessingDrawing" xmlns:wp="http://schemas.openxmlformats.org/drawingml/2006/wordprocessingDrawing" xmlns:w10="urn:schemas-microsoft-com:office:word" xmlns:w="http://schemas.openxmlformats.org/wordprocessingml/2006/main" xmlns:w14="http://schemas.microsoft.com/office/word/2010/wordml" xmlns:w15="http://schemas.microsoft.com/office/word/2012/wordml" xmlns:wpg="http://schemas.microsoft.com/office/word/2010/wordprocessingGroup" xmlns:wpi="http://schemas.microsoft.com/office/word/2010/wordprocessingInk" xmlns:wne="http://schemas.microsoft.com/office/word/2006/wordml" xmlns:wps="http://schemas.microsoft.com/office/word/2010/wordprocessingShape" mc:Ignorable="w14 w15 wp14">
+<w:ftr xmlns:wpc="http://schemas.microsoft.com/office/word/2010/wordprocessingCanvas" xmlns:cx="http://schemas.microsoft.com/office/drawing/2014/chartex" xmlns:cx1="http://schemas.microsoft.com/office/drawing/2015/9/8/chartex" xmlns:cx2="http://schemas.microsoft.com/office/drawing/2015/10/21/chartex" xmlns:cx3="http://schemas.microsoft.com/office/drawing/2016/5/9/chartex" xmlns:cx4="http://schemas.microsoft.com/office/drawing/2016/5/10/chartex" xmlns:cx5="http://schemas.microsoft.com/office/drawing/2016/5/11/chartex" xmlns:cx6="http://schemas.microsoft.com/office/drawing/2016/5/12/chartex" xmlns:cx7="http://schemas.microsoft.com/office/drawing/2016/5/13/chartex" xmlns:cx8="http://schemas.microsoft.com/office/drawing/2016/5/14/chartex" xmlns:mc="http://schemas.openxmlformats.org/markup-compatibility/2006" xmlns:aink="http://schemas.microsoft.com/office/drawing/2016/ink" xmlns:am3d="http://schemas.microsoft.com/office/drawing/2017/model3d" xmlns:o="urn:schemas-microsoft-com:office:office" xmlns:r="http://schemas.openxmlformats.org/officeDocument/2006/relationships" xmlns:m="http://schemas.openxmlformats.org/officeDocument/2006/math" xmlns:v="urn:schemas-microsoft-com:vml" xmlns:wp14="http://schemas.microsoft.com/office/word/2010/wordprocessingDrawing" xmlns:wp="http://schemas.openxmlformats.org/drawingml/2006/wordprocessingDrawing" xmlns:w10="urn:schemas-microsoft-com:office:word" xmlns:w="http://schemas.openxmlformats.org/wordprocessingml/2006/main" xmlns:w14="http://schemas.microsoft.com/office/word/2010/wordml" xmlns:w15="http://schemas.microsoft.com/office/word/2012/wordml" xmlns:w16cid="http://schemas.microsoft.com/office/word/2016/wordml/cid" xmlns:w16se="http://schemas.microsoft.com/office/word/2015/wordml/symex" xmlns:wpg="http://schemas.microsoft.com/office/word/2010/wordprocessingGroup" xmlns:wpi="http://schemas.microsoft.com/office/word/2010/wordprocessingInk" xmlns:wne="http://schemas.microsoft.com/office/word/2006/wordml" xmlns:wps="http://schemas.microsoft.com/office/word/2010/wordprocessingShape" mc:Ignorable="w14 w15 w16se w16cid wp14">
   <w:p>
     <w:pPr>
       <w:pStyle w:val="Footer"/>
@@ -1844,7 +3102,7 @@
 </file>
 
 <file path=word/footer2.xml><?xml version="1.0" encoding="utf-8"?>
-<w:ftr xmlns:wpc="http://schemas.microsoft.com/office/word/2010/wordprocessingCanvas" xmlns:mc="http://schemas.openxmlformats.org/markup-compatibility/2006" xmlns:o="urn:schemas-microsoft-com:office:office" xmlns:r="http://schemas.openxmlformats.org/officeDocument/2006/relationships" xmlns:m="http://schemas.openxmlformats.org/officeDocument/2006/math" xmlns:v="urn:schemas-microsoft-com:vml" xmlns:wp14="http://schemas.microsoft.com/office/word/2010/wordprocessingDrawing" xmlns:wp="http://schemas.openxmlformats.org/drawingml/2006/wordprocessingDrawing" xmlns:w10="urn:schemas-microsoft-com:office:word" xmlns:w="http://schemas.openxmlformats.org/wordprocessingml/2006/main" xmlns:w14="http://schemas.microsoft.com/office/word/2010/wordml" xmlns:w15="http://schemas.microsoft.com/office/word/2012/wordml" xmlns:wpg="http://schemas.microsoft.com/office/word/2010/wordprocessingGroup" xmlns:wpi="http://schemas.microsoft.com/office/word/2010/wordprocessingInk" xmlns:wne="http://schemas.microsoft.com/office/word/2006/wordml" xmlns:wps="http://schemas.microsoft.com/office/word/2010/wordprocessingShape" mc:Ignorable="w14 w15 wp14">
+<w:ftr xmlns:wpc="http://schemas.microsoft.com/office/word/2010/wordprocessingCanvas" xmlns:cx="http://schemas.microsoft.com/office/drawing/2014/chartex" xmlns:cx1="http://schemas.microsoft.com/office/drawing/2015/9/8/chartex" xmlns:cx2="http://schemas.microsoft.com/office/drawing/2015/10/21/chartex" xmlns:cx3="http://schemas.microsoft.com/office/drawing/2016/5/9/chartex" xmlns:cx4="http://schemas.microsoft.com/office/drawing/2016/5/10/chartex" xmlns:cx5="http://schemas.microsoft.com/office/drawing/2016/5/11/chartex" xmlns:cx6="http://schemas.microsoft.com/office/drawing/2016/5/12/chartex" xmlns:cx7="http://schemas.microsoft.com/office/drawing/2016/5/13/chartex" xmlns:cx8="http://schemas.microsoft.com/office/drawing/2016/5/14/chartex" xmlns:mc="http://schemas.openxmlformats.org/markup-compatibility/2006" xmlns:aink="http://schemas.microsoft.com/office/drawing/2016/ink" xmlns:am3d="http://schemas.microsoft.com/office/drawing/2017/model3d" xmlns:o="urn:schemas-microsoft-com:office:office" xmlns:r="http://schemas.openxmlformats.org/officeDocument/2006/relationships" xmlns:m="http://schemas.openxmlformats.org/officeDocument/2006/math" xmlns:v="urn:schemas-microsoft-com:vml" xmlns:wp14="http://schemas.microsoft.com/office/word/2010/wordprocessingDrawing" xmlns:wp="http://schemas.openxmlformats.org/drawingml/2006/wordprocessingDrawing" xmlns:w10="urn:schemas-microsoft-com:office:word" xmlns:w="http://schemas.openxmlformats.org/wordprocessingml/2006/main" xmlns:w14="http://schemas.microsoft.com/office/word/2010/wordml" xmlns:w15="http://schemas.microsoft.com/office/word/2012/wordml" xmlns:w16cid="http://schemas.microsoft.com/office/word/2016/wordml/cid" xmlns:w16se="http://schemas.microsoft.com/office/word/2015/wordml/symex" xmlns:wpg="http://schemas.microsoft.com/office/word/2010/wordprocessingGroup" xmlns:wpi="http://schemas.microsoft.com/office/word/2010/wordprocessingInk" xmlns:wne="http://schemas.microsoft.com/office/word/2006/wordml" xmlns:wps="http://schemas.microsoft.com/office/word/2010/wordprocessingShape" mc:Ignorable="w14 w15 w16se w16cid wp14">
   <w:sdt>
     <w:sdtPr>
       <w:id w:val="163284076"/>
@@ -1900,7 +3158,7 @@
 </file>
 
 <file path=word/footer3.xml><?xml version="1.0" encoding="utf-8"?>
-<w:ftr xmlns:wpc="http://schemas.microsoft.com/office/word/2010/wordprocessingCanvas" xmlns:mc="http://schemas.openxmlformats.org/markup-compatibility/2006" xmlns:o="urn:schemas-microsoft-com:office:office" xmlns:r="http://schemas.openxmlformats.org/officeDocument/2006/relationships" xmlns:m="http://schemas.openxmlformats.org/officeDocument/2006/math" xmlns:v="urn:schemas-microsoft-com:vml" xmlns:wp14="http://schemas.microsoft.com/office/word/2010/wordprocessingDrawing" xmlns:wp="http://schemas.openxmlformats.org/drawingml/2006/wordprocessingDrawing" xmlns:w10="urn:schemas-microsoft-com:office:word" xmlns:w="http://schemas.openxmlformats.org/wordprocessingml/2006/main" xmlns:w14="http://schemas.microsoft.com/office/word/2010/wordml" xmlns:w15="http://schemas.microsoft.com/office/word/2012/wordml" xmlns:wpg="http://schemas.microsoft.com/office/word/2010/wordprocessingGroup" xmlns:wpi="http://schemas.microsoft.com/office/word/2010/wordprocessingInk" xmlns:wne="http://schemas.microsoft.com/office/word/2006/wordml" xmlns:wps="http://schemas.microsoft.com/office/word/2010/wordprocessingShape" mc:Ignorable="w14 w15 wp14">
+<w:ftr xmlns:wpc="http://schemas.microsoft.com/office/word/2010/wordprocessingCanvas" xmlns:cx="http://schemas.microsoft.com/office/drawing/2014/chartex" xmlns:cx1="http://schemas.microsoft.com/office/drawing/2015/9/8/chartex" xmlns:cx2="http://schemas.microsoft.com/office/drawing/2015/10/21/chartex" xmlns:cx3="http://schemas.microsoft.com/office/drawing/2016/5/9/chartex" xmlns:cx4="http://schemas.microsoft.com/office/drawing/2016/5/10/chartex" xmlns:cx5="http://schemas.microsoft.com/office/drawing/2016/5/11/chartex" xmlns:cx6="http://schemas.microsoft.com/office/drawing/2016/5/12/chartex" xmlns:cx7="http://schemas.microsoft.com/office/drawing/2016/5/13/chartex" xmlns:cx8="http://schemas.microsoft.com/office/drawing/2016/5/14/chartex" xmlns:mc="http://schemas.openxmlformats.org/markup-compatibility/2006" xmlns:aink="http://schemas.microsoft.com/office/drawing/2016/ink" xmlns:am3d="http://schemas.microsoft.com/office/drawing/2017/model3d" xmlns:o="urn:schemas-microsoft-com:office:office" xmlns:r="http://schemas.openxmlformats.org/officeDocument/2006/relationships" xmlns:m="http://schemas.openxmlformats.org/officeDocument/2006/math" xmlns:v="urn:schemas-microsoft-com:vml" xmlns:wp14="http://schemas.microsoft.com/office/word/2010/wordprocessingDrawing" xmlns:wp="http://schemas.openxmlformats.org/drawingml/2006/wordprocessingDrawing" xmlns:w10="urn:schemas-microsoft-com:office:word" xmlns:w="http://schemas.openxmlformats.org/wordprocessingml/2006/main" xmlns:w14="http://schemas.microsoft.com/office/word/2010/wordml" xmlns:w15="http://schemas.microsoft.com/office/word/2012/wordml" xmlns:w16cid="http://schemas.microsoft.com/office/word/2016/wordml/cid" xmlns:w16se="http://schemas.microsoft.com/office/word/2015/wordml/symex" xmlns:wpg="http://schemas.microsoft.com/office/word/2010/wordprocessingGroup" xmlns:wpi="http://schemas.microsoft.com/office/word/2010/wordprocessingInk" xmlns:wne="http://schemas.microsoft.com/office/word/2006/wordml" xmlns:wps="http://schemas.microsoft.com/office/word/2010/wordprocessingShape" mc:Ignorable="w14 w15 w16se w16cid wp14">
   <w:sdt>
     <w:sdtPr>
       <w:id w:val="320396708"/>
@@ -2140,7 +3398,7 @@
 </file>
 
 <file path=word/footnotes.xml><?xml version="1.0" encoding="utf-8"?>
-<w:footnotes xmlns:wpc="http://schemas.microsoft.com/office/word/2010/wordprocessingCanvas" xmlns:mc="http://schemas.openxmlformats.org/markup-compatibility/2006" xmlns:o="urn:schemas-microsoft-com:office:office" xmlns:r="http://schemas.openxmlformats.org/officeDocument/2006/relationships" xmlns:m="http://schemas.openxmlformats.org/officeDocument/2006/math" xmlns:v="urn:schemas-microsoft-com:vml" xmlns:wp14="http://schemas.microsoft.com/office/word/2010/wordprocessingDrawing" xmlns:wp="http://schemas.openxmlformats.org/drawingml/2006/wordprocessingDrawing" xmlns:w10="urn:schemas-microsoft-com:office:word" xmlns:w="http://schemas.openxmlformats.org/wordprocessingml/2006/main" xmlns:w14="http://schemas.microsoft.com/office/word/2010/wordml" xmlns:w15="http://schemas.microsoft.com/office/word/2012/wordml" xmlns:wpg="http://schemas.microsoft.com/office/word/2010/wordprocessingGroup" xmlns:wpi="http://schemas.microsoft.com/office/word/2010/wordprocessingInk" xmlns:wne="http://schemas.microsoft.com/office/word/2006/wordml" xmlns:wps="http://schemas.microsoft.com/office/word/2010/wordprocessingShape" mc:Ignorable="w14 w15 wp14">
+<w:footnotes xmlns:wpc="http://schemas.microsoft.com/office/word/2010/wordprocessingCanvas" xmlns:cx="http://schemas.microsoft.com/office/drawing/2014/chartex" xmlns:cx1="http://schemas.microsoft.com/office/drawing/2015/9/8/chartex" xmlns:cx2="http://schemas.microsoft.com/office/drawing/2015/10/21/chartex" xmlns:cx3="http://schemas.microsoft.com/office/drawing/2016/5/9/chartex" xmlns:cx4="http://schemas.microsoft.com/office/drawing/2016/5/10/chartex" xmlns:cx5="http://schemas.microsoft.com/office/drawing/2016/5/11/chartex" xmlns:cx6="http://schemas.microsoft.com/office/drawing/2016/5/12/chartex" xmlns:cx7="http://schemas.microsoft.com/office/drawing/2016/5/13/chartex" xmlns:cx8="http://schemas.microsoft.com/office/drawing/2016/5/14/chartex" xmlns:mc="http://schemas.openxmlformats.org/markup-compatibility/2006" xmlns:aink="http://schemas.microsoft.com/office/drawing/2016/ink" xmlns:am3d="http://schemas.microsoft.com/office/drawing/2017/model3d" xmlns:o="urn:schemas-microsoft-com:office:office" xmlns:r="http://schemas.openxmlformats.org/officeDocument/2006/relationships" xmlns:m="http://schemas.openxmlformats.org/officeDocument/2006/math" xmlns:v="urn:schemas-microsoft-com:vml" xmlns:wp14="http://schemas.microsoft.com/office/word/2010/wordprocessingDrawing" xmlns:wp="http://schemas.openxmlformats.org/drawingml/2006/wordprocessingDrawing" xmlns:w10="urn:schemas-microsoft-com:office:word" xmlns:w="http://schemas.openxmlformats.org/wordprocessingml/2006/main" xmlns:w14="http://schemas.microsoft.com/office/word/2010/wordml" xmlns:w15="http://schemas.microsoft.com/office/word/2012/wordml" xmlns:w16cid="http://schemas.microsoft.com/office/word/2016/wordml/cid" xmlns:w16se="http://schemas.microsoft.com/office/word/2015/wordml/symex" xmlns:wpg="http://schemas.microsoft.com/office/word/2010/wordprocessingGroup" xmlns:wpi="http://schemas.microsoft.com/office/word/2010/wordprocessingInk" xmlns:wne="http://schemas.microsoft.com/office/word/2006/wordml" xmlns:wps="http://schemas.microsoft.com/office/word/2010/wordprocessingShape" mc:Ignorable="w14 w15 w16se w16cid wp14">
   <w:footnote w:type="separator" w:id="-1">
     <w:p>
       <w:r>
@@ -2159,7 +3417,7 @@
 </file>
 
 <file path=word/header1.xml><?xml version="1.0" encoding="utf-8"?>
-<w:hdr xmlns:wpc="http://schemas.microsoft.com/office/word/2010/wordprocessingCanvas" xmlns:mc="http://schemas.openxmlformats.org/markup-compatibility/2006" xmlns:o="urn:schemas-microsoft-com:office:office" xmlns:r="http://schemas.openxmlformats.org/officeDocument/2006/relationships" xmlns:m="http://schemas.openxmlformats.org/officeDocument/2006/math" xmlns:v="urn:schemas-microsoft-com:vml" xmlns:wp14="http://schemas.microsoft.com/office/word/2010/wordprocessingDrawing" xmlns:wp="http://schemas.openxmlformats.org/drawingml/2006/wordprocessingDrawing" xmlns:w10="urn:schemas-microsoft-com:office:word" xmlns:w="http://schemas.openxmlformats.org/wordprocessingml/2006/main" xmlns:w14="http://schemas.microsoft.com/office/word/2010/wordml" xmlns:w15="http://schemas.microsoft.com/office/word/2012/wordml" xmlns:wpg="http://schemas.microsoft.com/office/word/2010/wordprocessingGroup" xmlns:wpi="http://schemas.microsoft.com/office/word/2010/wordprocessingInk" xmlns:wne="http://schemas.microsoft.com/office/word/2006/wordml" xmlns:wps="http://schemas.microsoft.com/office/word/2010/wordprocessingShape" mc:Ignorable="w14 w15 wp14">
+<w:hdr xmlns:wpc="http://schemas.microsoft.com/office/word/2010/wordprocessingCanvas" xmlns:cx="http://schemas.microsoft.com/office/drawing/2014/chartex" xmlns:cx1="http://schemas.microsoft.com/office/drawing/2015/9/8/chartex" xmlns:cx2="http://schemas.microsoft.com/office/drawing/2015/10/21/chartex" xmlns:cx3="http://schemas.microsoft.com/office/drawing/2016/5/9/chartex" xmlns:cx4="http://schemas.microsoft.com/office/drawing/2016/5/10/chartex" xmlns:cx5="http://schemas.microsoft.com/office/drawing/2016/5/11/chartex" xmlns:cx6="http://schemas.microsoft.com/office/drawing/2016/5/12/chartex" xmlns:cx7="http://schemas.microsoft.com/office/drawing/2016/5/13/chartex" xmlns:cx8="http://schemas.microsoft.com/office/drawing/2016/5/14/chartex" xmlns:mc="http://schemas.openxmlformats.org/markup-compatibility/2006" xmlns:aink="http://schemas.microsoft.com/office/drawing/2016/ink" xmlns:am3d="http://schemas.microsoft.com/office/drawing/2017/model3d" xmlns:o="urn:schemas-microsoft-com:office:office" xmlns:r="http://schemas.openxmlformats.org/officeDocument/2006/relationships" xmlns:m="http://schemas.openxmlformats.org/officeDocument/2006/math" xmlns:v="urn:schemas-microsoft-com:vml" xmlns:wp14="http://schemas.microsoft.com/office/word/2010/wordprocessingDrawing" xmlns:wp="http://schemas.openxmlformats.org/drawingml/2006/wordprocessingDrawing" xmlns:w10="urn:schemas-microsoft-com:office:word" xmlns:w="http://schemas.openxmlformats.org/wordprocessingml/2006/main" xmlns:w14="http://schemas.microsoft.com/office/word/2010/wordml" xmlns:w15="http://schemas.microsoft.com/office/word/2012/wordml" xmlns:w16cid="http://schemas.microsoft.com/office/word/2016/wordml/cid" xmlns:w16se="http://schemas.microsoft.com/office/word/2015/wordml/symex" xmlns:wpg="http://schemas.microsoft.com/office/word/2010/wordprocessingGroup" xmlns:wpi="http://schemas.microsoft.com/office/word/2010/wordprocessingInk" xmlns:wne="http://schemas.microsoft.com/office/word/2006/wordml" xmlns:wps="http://schemas.microsoft.com/office/word/2010/wordprocessingShape" mc:Ignorable="w14 w15 w16se w16cid wp14">
   <w:p>
     <w:pPr>
       <w:pStyle w:val="Header"/>
@@ -2169,8 +3427,8 @@
 </file>
 
 <file path=word/numbering.xml><?xml version="1.0" encoding="utf-8"?>
-<w:numbering xmlns:wpc="http://schemas.microsoft.com/office/word/2010/wordprocessingCanvas" xmlns:mc="http://schemas.openxmlformats.org/markup-compatibility/2006" xmlns:o="urn:schemas-microsoft-com:office:office" xmlns:r="http://schemas.openxmlformats.org/officeDocument/2006/relationships" xmlns:m="http://schemas.openxmlformats.org/officeDocument/2006/math" xmlns:v="urn:schemas-microsoft-com:vml" xmlns:wp14="http://schemas.microsoft.com/office/word/2010/wordprocessingDrawing" xmlns:wp="http://schemas.openxmlformats.org/drawingml/2006/wordprocessingDrawing" xmlns:w10="urn:schemas-microsoft-com:office:word" xmlns:w="http://schemas.openxmlformats.org/wordprocessingml/2006/main" xmlns:w14="http://schemas.microsoft.com/office/word/2010/wordml" xmlns:w15="http://schemas.microsoft.com/office/word/2012/wordml" xmlns:wpg="http://schemas.microsoft.com/office/word/2010/wordprocessingGroup" xmlns:wpi="http://schemas.microsoft.com/office/word/2010/wordprocessingInk" xmlns:wne="http://schemas.microsoft.com/office/word/2006/wordml" xmlns:wps="http://schemas.microsoft.com/office/word/2010/wordprocessingShape" mc:Ignorable="w14 w15 wp14">
-  <w:abstractNum w:abstractNumId="0">
+<w:numbering xmlns:wpc="http://schemas.microsoft.com/office/word/2010/wordprocessingCanvas" xmlns:cx="http://schemas.microsoft.com/office/drawing/2014/chartex" xmlns:cx1="http://schemas.microsoft.com/office/drawing/2015/9/8/chartex" xmlns:cx2="http://schemas.microsoft.com/office/drawing/2015/10/21/chartex" xmlns:cx3="http://schemas.microsoft.com/office/drawing/2016/5/9/chartex" xmlns:cx4="http://schemas.microsoft.com/office/drawing/2016/5/10/chartex" xmlns:cx5="http://schemas.microsoft.com/office/drawing/2016/5/11/chartex" xmlns:cx6="http://schemas.microsoft.com/office/drawing/2016/5/12/chartex" xmlns:cx7="http://schemas.microsoft.com/office/drawing/2016/5/13/chartex" xmlns:cx8="http://schemas.microsoft.com/office/drawing/2016/5/14/chartex" xmlns:mc="http://schemas.openxmlformats.org/markup-compatibility/2006" xmlns:aink="http://schemas.microsoft.com/office/drawing/2016/ink" xmlns:am3d="http://schemas.microsoft.com/office/drawing/2017/model3d" xmlns:o="urn:schemas-microsoft-com:office:office" xmlns:r="http://schemas.openxmlformats.org/officeDocument/2006/relationships" xmlns:m="http://schemas.openxmlformats.org/officeDocument/2006/math" xmlns:v="urn:schemas-microsoft-com:vml" xmlns:wp14="http://schemas.microsoft.com/office/word/2010/wordprocessingDrawing" xmlns:wp="http://schemas.openxmlformats.org/drawingml/2006/wordprocessingDrawing" xmlns:w10="urn:schemas-microsoft-com:office:word" xmlns:w="http://schemas.openxmlformats.org/wordprocessingml/2006/main" xmlns:w14="http://schemas.microsoft.com/office/word/2010/wordml" xmlns:w15="http://schemas.microsoft.com/office/word/2012/wordml" xmlns:w16cid="http://schemas.microsoft.com/office/word/2016/wordml/cid" xmlns:w16se="http://schemas.microsoft.com/office/word/2015/wordml/symex" xmlns:wpg="http://schemas.microsoft.com/office/word/2010/wordprocessingGroup" xmlns:wpi="http://schemas.microsoft.com/office/word/2010/wordprocessingInk" xmlns:wne="http://schemas.microsoft.com/office/word/2006/wordml" xmlns:wps="http://schemas.microsoft.com/office/word/2010/wordprocessingShape" mc:Ignorable="w14 w15 w16se w16cid wp14">
+  <w:abstractNum w:abstractNumId="0" w15:restartNumberingAfterBreak="0">
     <w:nsid w:val="00B71F52"/>
     <w:multiLevelType w:val="hybridMultilevel"/>
     <w:tmpl w:val="F612ACF8"/>
@@ -2283,7 +3541,7 @@
       </w:rPr>
     </w:lvl>
   </w:abstractNum>
-  <w:abstractNum w:abstractNumId="1">
+  <w:abstractNum w:abstractNumId="1" w15:restartNumberingAfterBreak="0">
     <w:nsid w:val="028147DC"/>
     <w:multiLevelType w:val="hybridMultilevel"/>
     <w:tmpl w:val="E8C459EC"/>
@@ -2396,7 +3654,7 @@
       </w:rPr>
     </w:lvl>
   </w:abstractNum>
-  <w:abstractNum w:abstractNumId="2">
+  <w:abstractNum w:abstractNumId="2" w15:restartNumberingAfterBreak="0">
     <w:nsid w:val="029C36EE"/>
     <w:multiLevelType w:val="hybridMultilevel"/>
     <w:tmpl w:val="302A2DF8"/>
@@ -2509,7 +3767,7 @@
       </w:rPr>
     </w:lvl>
   </w:abstractNum>
-  <w:abstractNum w:abstractNumId="3">
+  <w:abstractNum w:abstractNumId="3" w15:restartNumberingAfterBreak="0">
     <w:nsid w:val="03156F37"/>
     <w:multiLevelType w:val="hybridMultilevel"/>
     <w:tmpl w:val="C48E1574"/>
@@ -2622,7 +3880,7 @@
       </w:rPr>
     </w:lvl>
   </w:abstractNum>
-  <w:abstractNum w:abstractNumId="4">
+  <w:abstractNum w:abstractNumId="4" w15:restartNumberingAfterBreak="0">
     <w:nsid w:val="04596B17"/>
     <w:multiLevelType w:val="hybridMultilevel"/>
     <w:tmpl w:val="372A943A"/>
@@ -2708,7 +3966,7 @@
       </w:pPr>
     </w:lvl>
   </w:abstractNum>
-  <w:abstractNum w:abstractNumId="5">
+  <w:abstractNum w:abstractNumId="5" w15:restartNumberingAfterBreak="0">
     <w:nsid w:val="051A59D6"/>
     <w:multiLevelType w:val="hybridMultilevel"/>
     <w:tmpl w:val="4938495C"/>
@@ -2821,7 +4079,7 @@
       </w:rPr>
     </w:lvl>
   </w:abstractNum>
-  <w:abstractNum w:abstractNumId="6">
+  <w:abstractNum w:abstractNumId="6" w15:restartNumberingAfterBreak="0">
     <w:nsid w:val="07730155"/>
     <w:multiLevelType w:val="hybridMultilevel"/>
     <w:tmpl w:val="B8A4DAB8"/>
@@ -2907,7 +4165,7 @@
       </w:pPr>
     </w:lvl>
   </w:abstractNum>
-  <w:abstractNum w:abstractNumId="7">
+  <w:abstractNum w:abstractNumId="7" w15:restartNumberingAfterBreak="0">
     <w:nsid w:val="0A481488"/>
     <w:multiLevelType w:val="hybridMultilevel"/>
     <w:tmpl w:val="A18E51A4"/>
@@ -3020,7 +4278,7 @@
       </w:rPr>
     </w:lvl>
   </w:abstractNum>
-  <w:abstractNum w:abstractNumId="8">
+  <w:abstractNum w:abstractNumId="8" w15:restartNumberingAfterBreak="0">
     <w:nsid w:val="0C264835"/>
     <w:multiLevelType w:val="hybridMultilevel"/>
     <w:tmpl w:val="A880A33C"/>
@@ -3133,7 +4391,7 @@
       </w:rPr>
     </w:lvl>
   </w:abstractNum>
-  <w:abstractNum w:abstractNumId="9">
+  <w:abstractNum w:abstractNumId="9" w15:restartNumberingAfterBreak="0">
     <w:nsid w:val="0D3C7BB7"/>
     <w:multiLevelType w:val="hybridMultilevel"/>
     <w:tmpl w:val="FA727AB0"/>
@@ -3246,7 +4504,7 @@
       </w:rPr>
     </w:lvl>
   </w:abstractNum>
-  <w:abstractNum w:abstractNumId="10">
+  <w:abstractNum w:abstractNumId="10" w15:restartNumberingAfterBreak="0">
     <w:nsid w:val="0DE11156"/>
     <w:multiLevelType w:val="hybridMultilevel"/>
     <w:tmpl w:val="739827D0"/>
@@ -3359,7 +4617,7 @@
       </w:rPr>
     </w:lvl>
   </w:abstractNum>
-  <w:abstractNum w:abstractNumId="11">
+  <w:abstractNum w:abstractNumId="11" w15:restartNumberingAfterBreak="0">
     <w:nsid w:val="0F7C27EE"/>
     <w:multiLevelType w:val="hybridMultilevel"/>
     <w:tmpl w:val="229E607C"/>
@@ -3472,7 +4730,7 @@
       </w:rPr>
     </w:lvl>
   </w:abstractNum>
-  <w:abstractNum w:abstractNumId="12">
+  <w:abstractNum w:abstractNumId="12" w15:restartNumberingAfterBreak="0">
     <w:nsid w:val="123E7C65"/>
     <w:multiLevelType w:val="hybridMultilevel"/>
     <w:tmpl w:val="E04EBCD0"/>
@@ -3585,7 +4843,7 @@
       </w:rPr>
     </w:lvl>
   </w:abstractNum>
-  <w:abstractNum w:abstractNumId="13">
+  <w:abstractNum w:abstractNumId="13" w15:restartNumberingAfterBreak="0">
     <w:nsid w:val="13CB012A"/>
     <w:multiLevelType w:val="hybridMultilevel"/>
     <w:tmpl w:val="8EF24E96"/>
@@ -3671,7 +4929,7 @@
       </w:pPr>
     </w:lvl>
   </w:abstractNum>
-  <w:abstractNum w:abstractNumId="14">
+  <w:abstractNum w:abstractNumId="14" w15:restartNumberingAfterBreak="0">
     <w:nsid w:val="146D5E2B"/>
     <w:multiLevelType w:val="hybridMultilevel"/>
     <w:tmpl w:val="CB30971E"/>
@@ -3784,7 +5042,7 @@
       </w:rPr>
     </w:lvl>
   </w:abstractNum>
-  <w:abstractNum w:abstractNumId="15">
+  <w:abstractNum w:abstractNumId="15" w15:restartNumberingAfterBreak="0">
     <w:nsid w:val="154538F6"/>
     <w:multiLevelType w:val="hybridMultilevel"/>
     <w:tmpl w:val="6B8C4D22"/>
@@ -3897,7 +5155,7 @@
       </w:rPr>
     </w:lvl>
   </w:abstractNum>
-  <w:abstractNum w:abstractNumId="16">
+  <w:abstractNum w:abstractNumId="16" w15:restartNumberingAfterBreak="0">
     <w:nsid w:val="155E5AB8"/>
     <w:multiLevelType w:val="hybridMultilevel"/>
     <w:tmpl w:val="B1CA05E8"/>
@@ -4010,7 +5268,7 @@
       </w:rPr>
     </w:lvl>
   </w:abstractNum>
-  <w:abstractNum w:abstractNumId="17">
+  <w:abstractNum w:abstractNumId="17" w15:restartNumberingAfterBreak="0">
     <w:nsid w:val="17194EA1"/>
     <w:multiLevelType w:val="hybridMultilevel"/>
     <w:tmpl w:val="934E8628"/>
@@ -4123,7 +5381,7 @@
       </w:rPr>
     </w:lvl>
   </w:abstractNum>
-  <w:abstractNum w:abstractNumId="18">
+  <w:abstractNum w:abstractNumId="18" w15:restartNumberingAfterBreak="0">
     <w:nsid w:val="190B7ED8"/>
     <w:multiLevelType w:val="hybridMultilevel"/>
     <w:tmpl w:val="DDE677D4"/>
@@ -4209,7 +5467,7 @@
       </w:pPr>
     </w:lvl>
   </w:abstractNum>
-  <w:abstractNum w:abstractNumId="19">
+  <w:abstractNum w:abstractNumId="19" w15:restartNumberingAfterBreak="0">
     <w:nsid w:val="19DB240C"/>
     <w:multiLevelType w:val="hybridMultilevel"/>
     <w:tmpl w:val="5700F394"/>
@@ -4322,7 +5580,7 @@
       </w:rPr>
     </w:lvl>
   </w:abstractNum>
-  <w:abstractNum w:abstractNumId="20">
+  <w:abstractNum w:abstractNumId="20" w15:restartNumberingAfterBreak="0">
     <w:nsid w:val="1F4A1A2F"/>
     <w:multiLevelType w:val="hybridMultilevel"/>
     <w:tmpl w:val="519C3EEC"/>
@@ -4435,7 +5693,7 @@
       </w:rPr>
     </w:lvl>
   </w:abstractNum>
-  <w:abstractNum w:abstractNumId="21">
+  <w:abstractNum w:abstractNumId="21" w15:restartNumberingAfterBreak="0">
     <w:nsid w:val="220A7FC2"/>
     <w:multiLevelType w:val="hybridMultilevel"/>
     <w:tmpl w:val="2AA21122"/>
@@ -4548,7 +5806,7 @@
       </w:rPr>
     </w:lvl>
   </w:abstractNum>
-  <w:abstractNum w:abstractNumId="22">
+  <w:abstractNum w:abstractNumId="22" w15:restartNumberingAfterBreak="0">
     <w:nsid w:val="23DC63EC"/>
     <w:multiLevelType w:val="hybridMultilevel"/>
     <w:tmpl w:val="5D225E20"/>
@@ -4661,7 +5919,7 @@
       </w:rPr>
     </w:lvl>
   </w:abstractNum>
-  <w:abstractNum w:abstractNumId="23">
+  <w:abstractNum w:abstractNumId="23" w15:restartNumberingAfterBreak="0">
     <w:nsid w:val="262C103F"/>
     <w:multiLevelType w:val="hybridMultilevel"/>
     <w:tmpl w:val="D1CC3BC2"/>
@@ -4774,7 +6032,7 @@
       </w:rPr>
     </w:lvl>
   </w:abstractNum>
-  <w:abstractNum w:abstractNumId="24">
+  <w:abstractNum w:abstractNumId="24" w15:restartNumberingAfterBreak="0">
     <w:nsid w:val="26357352"/>
     <w:multiLevelType w:val="hybridMultilevel"/>
     <w:tmpl w:val="D604DA06"/>
@@ -4887,7 +6145,7 @@
       </w:rPr>
     </w:lvl>
   </w:abstractNum>
-  <w:abstractNum w:abstractNumId="25">
+  <w:abstractNum w:abstractNumId="25" w15:restartNumberingAfterBreak="0">
     <w:nsid w:val="267164F9"/>
     <w:multiLevelType w:val="hybridMultilevel"/>
     <w:tmpl w:val="FA9859A8"/>
@@ -5000,7 +6258,7 @@
       </w:rPr>
     </w:lvl>
   </w:abstractNum>
-  <w:abstractNum w:abstractNumId="26">
+  <w:abstractNum w:abstractNumId="26" w15:restartNumberingAfterBreak="0">
     <w:nsid w:val="26722B4F"/>
     <w:multiLevelType w:val="hybridMultilevel"/>
     <w:tmpl w:val="53DC7F80"/>
@@ -5113,7 +6371,7 @@
       </w:rPr>
     </w:lvl>
   </w:abstractNum>
-  <w:abstractNum w:abstractNumId="27">
+  <w:abstractNum w:abstractNumId="27" w15:restartNumberingAfterBreak="0">
     <w:nsid w:val="267D5205"/>
     <w:multiLevelType w:val="hybridMultilevel"/>
     <w:tmpl w:val="9F7609DC"/>
@@ -5226,7 +6484,7 @@
       </w:rPr>
     </w:lvl>
   </w:abstractNum>
-  <w:abstractNum w:abstractNumId="28">
+  <w:abstractNum w:abstractNumId="28" w15:restartNumberingAfterBreak="0">
     <w:nsid w:val="274E0DBC"/>
     <w:multiLevelType w:val="multilevel"/>
     <w:tmpl w:val="37A4E9D0"/>
@@ -5320,7 +6578,7 @@
       </w:pPr>
     </w:lvl>
   </w:abstractNum>
-  <w:abstractNum w:abstractNumId="29">
+  <w:abstractNum w:abstractNumId="29" w15:restartNumberingAfterBreak="0">
     <w:nsid w:val="298938CF"/>
     <w:multiLevelType w:val="hybridMultilevel"/>
     <w:tmpl w:val="1604EF0C"/>
@@ -5433,7 +6691,7 @@
       </w:rPr>
     </w:lvl>
   </w:abstractNum>
-  <w:abstractNum w:abstractNumId="30">
+  <w:abstractNum w:abstractNumId="30" w15:restartNumberingAfterBreak="0">
     <w:nsid w:val="299C10F9"/>
     <w:multiLevelType w:val="hybridMultilevel"/>
     <w:tmpl w:val="B53E78C4"/>
@@ -5546,7 +6804,7 @@
       </w:rPr>
     </w:lvl>
   </w:abstractNum>
-  <w:abstractNum w:abstractNumId="31">
+  <w:abstractNum w:abstractNumId="31" w15:restartNumberingAfterBreak="0">
     <w:nsid w:val="2AA0706C"/>
     <w:multiLevelType w:val="hybridMultilevel"/>
     <w:tmpl w:val="3C423DB8"/>
@@ -5659,7 +6917,7 @@
       </w:rPr>
     </w:lvl>
   </w:abstractNum>
-  <w:abstractNum w:abstractNumId="32">
+  <w:abstractNum w:abstractNumId="32" w15:restartNumberingAfterBreak="0">
     <w:nsid w:val="2CC53B41"/>
     <w:multiLevelType w:val="hybridMultilevel"/>
     <w:tmpl w:val="DD4A12DC"/>
@@ -5772,7 +7030,7 @@
       </w:rPr>
     </w:lvl>
   </w:abstractNum>
-  <w:abstractNum w:abstractNumId="33">
+  <w:abstractNum w:abstractNumId="33" w15:restartNumberingAfterBreak="0">
     <w:nsid w:val="2D02579C"/>
     <w:multiLevelType w:val="hybridMultilevel"/>
     <w:tmpl w:val="A6A2FD7E"/>
@@ -5885,7 +7143,7 @@
       </w:rPr>
     </w:lvl>
   </w:abstractNum>
-  <w:abstractNum w:abstractNumId="34">
+  <w:abstractNum w:abstractNumId="34" w15:restartNumberingAfterBreak="0">
     <w:nsid w:val="30EA2BA5"/>
     <w:multiLevelType w:val="hybridMultilevel"/>
     <w:tmpl w:val="1D5EF70C"/>
@@ -5998,7 +7256,7 @@
       </w:rPr>
     </w:lvl>
   </w:abstractNum>
-  <w:abstractNum w:abstractNumId="35">
+  <w:abstractNum w:abstractNumId="35" w15:restartNumberingAfterBreak="0">
     <w:nsid w:val="3405675D"/>
     <w:multiLevelType w:val="hybridMultilevel"/>
     <w:tmpl w:val="56E026AE"/>
@@ -6084,7 +7342,7 @@
       </w:pPr>
     </w:lvl>
   </w:abstractNum>
-  <w:abstractNum w:abstractNumId="36">
+  <w:abstractNum w:abstractNumId="36" w15:restartNumberingAfterBreak="0">
     <w:nsid w:val="352A53C8"/>
     <w:multiLevelType w:val="hybridMultilevel"/>
     <w:tmpl w:val="C708FC82"/>
@@ -6197,7 +7455,7 @@
       </w:rPr>
     </w:lvl>
   </w:abstractNum>
-  <w:abstractNum w:abstractNumId="37">
+  <w:abstractNum w:abstractNumId="37" w15:restartNumberingAfterBreak="0">
     <w:nsid w:val="38001BC8"/>
     <w:multiLevelType w:val="hybridMultilevel"/>
     <w:tmpl w:val="DE1A3308"/>
@@ -6310,7 +7568,7 @@
       </w:rPr>
     </w:lvl>
   </w:abstractNum>
-  <w:abstractNum w:abstractNumId="38">
+  <w:abstractNum w:abstractNumId="38" w15:restartNumberingAfterBreak="0">
     <w:nsid w:val="38E72E4F"/>
     <w:multiLevelType w:val="hybridMultilevel"/>
     <w:tmpl w:val="820EC49E"/>
@@ -6423,7 +7681,7 @@
       </w:rPr>
     </w:lvl>
   </w:abstractNum>
-  <w:abstractNum w:abstractNumId="39">
+  <w:abstractNum w:abstractNumId="39" w15:restartNumberingAfterBreak="0">
     <w:nsid w:val="39070FCB"/>
     <w:multiLevelType w:val="hybridMultilevel"/>
     <w:tmpl w:val="CA14ECC6"/>
@@ -6536,7 +7794,7 @@
       </w:rPr>
     </w:lvl>
   </w:abstractNum>
-  <w:abstractNum w:abstractNumId="40">
+  <w:abstractNum w:abstractNumId="40" w15:restartNumberingAfterBreak="0">
     <w:nsid w:val="3955230E"/>
     <w:multiLevelType w:val="hybridMultilevel"/>
     <w:tmpl w:val="11ECE5EC"/>
@@ -6622,7 +7880,7 @@
       </w:pPr>
     </w:lvl>
   </w:abstractNum>
-  <w:abstractNum w:abstractNumId="41">
+  <w:abstractNum w:abstractNumId="41" w15:restartNumberingAfterBreak="0">
     <w:nsid w:val="3983237C"/>
     <w:multiLevelType w:val="hybridMultilevel"/>
     <w:tmpl w:val="0DD26F8C"/>
@@ -6735,7 +7993,7 @@
       </w:rPr>
     </w:lvl>
   </w:abstractNum>
-  <w:abstractNum w:abstractNumId="42">
+  <w:abstractNum w:abstractNumId="42" w15:restartNumberingAfterBreak="0">
     <w:nsid w:val="3A186995"/>
     <w:multiLevelType w:val="hybridMultilevel"/>
     <w:tmpl w:val="AF8E7BD0"/>
@@ -6848,7 +8106,7 @@
       </w:rPr>
     </w:lvl>
   </w:abstractNum>
-  <w:abstractNum w:abstractNumId="43">
+  <w:abstractNum w:abstractNumId="43" w15:restartNumberingAfterBreak="0">
     <w:nsid w:val="3AC85038"/>
     <w:multiLevelType w:val="hybridMultilevel"/>
     <w:tmpl w:val="FA74F8FA"/>
@@ -6934,7 +8192,7 @@
       </w:pPr>
     </w:lvl>
   </w:abstractNum>
-  <w:abstractNum w:abstractNumId="44">
+  <w:abstractNum w:abstractNumId="44" w15:restartNumberingAfterBreak="0">
     <w:nsid w:val="3B990FEB"/>
     <w:multiLevelType w:val="hybridMultilevel"/>
     <w:tmpl w:val="DC066068"/>
@@ -7047,7 +8305,7 @@
       </w:rPr>
     </w:lvl>
   </w:abstractNum>
-  <w:abstractNum w:abstractNumId="45">
+  <w:abstractNum w:abstractNumId="45" w15:restartNumberingAfterBreak="0">
     <w:nsid w:val="3DDC6F54"/>
     <w:multiLevelType w:val="hybridMultilevel"/>
     <w:tmpl w:val="E306E444"/>
@@ -7160,7 +8418,7 @@
       </w:rPr>
     </w:lvl>
   </w:abstractNum>
-  <w:abstractNum w:abstractNumId="46">
+  <w:abstractNum w:abstractNumId="46" w15:restartNumberingAfterBreak="0">
     <w:nsid w:val="41CB476F"/>
     <w:multiLevelType w:val="hybridMultilevel"/>
     <w:tmpl w:val="3FC48F50"/>
@@ -7273,7 +8531,7 @@
       </w:rPr>
     </w:lvl>
   </w:abstractNum>
-  <w:abstractNum w:abstractNumId="47">
+  <w:abstractNum w:abstractNumId="47" w15:restartNumberingAfterBreak="0">
     <w:nsid w:val="43893003"/>
     <w:multiLevelType w:val="hybridMultilevel"/>
     <w:tmpl w:val="2C4A8658"/>
@@ -7386,7 +8644,7 @@
       </w:rPr>
     </w:lvl>
   </w:abstractNum>
-  <w:abstractNum w:abstractNumId="48">
+  <w:abstractNum w:abstractNumId="48" w15:restartNumberingAfterBreak="0">
     <w:nsid w:val="44C03715"/>
     <w:multiLevelType w:val="hybridMultilevel"/>
     <w:tmpl w:val="340E4AB8"/>
@@ -7472,7 +8730,7 @@
       </w:pPr>
     </w:lvl>
   </w:abstractNum>
-  <w:abstractNum w:abstractNumId="49">
+  <w:abstractNum w:abstractNumId="49" w15:restartNumberingAfterBreak="0">
     <w:nsid w:val="478C0165"/>
     <w:multiLevelType w:val="hybridMultilevel"/>
     <w:tmpl w:val="42203B20"/>
@@ -7585,7 +8843,7 @@
       </w:rPr>
     </w:lvl>
   </w:abstractNum>
-  <w:abstractNum w:abstractNumId="50">
+  <w:abstractNum w:abstractNumId="50" w15:restartNumberingAfterBreak="0">
     <w:nsid w:val="4DC66E0A"/>
     <w:multiLevelType w:val="hybridMultilevel"/>
     <w:tmpl w:val="80941E30"/>
@@ -7671,7 +8929,7 @@
       </w:pPr>
     </w:lvl>
   </w:abstractNum>
-  <w:abstractNum w:abstractNumId="51">
+  <w:abstractNum w:abstractNumId="51" w15:restartNumberingAfterBreak="0">
     <w:nsid w:val="4E6D66D7"/>
     <w:multiLevelType w:val="hybridMultilevel"/>
     <w:tmpl w:val="2736ABC8"/>
@@ -7784,7 +9042,7 @@
       </w:rPr>
     </w:lvl>
   </w:abstractNum>
-  <w:abstractNum w:abstractNumId="52">
+  <w:abstractNum w:abstractNumId="52" w15:restartNumberingAfterBreak="0">
     <w:nsid w:val="4F647137"/>
     <w:multiLevelType w:val="hybridMultilevel"/>
     <w:tmpl w:val="53DA5BBE"/>
@@ -7897,7 +9155,7 @@
       </w:rPr>
     </w:lvl>
   </w:abstractNum>
-  <w:abstractNum w:abstractNumId="53">
+  <w:abstractNum w:abstractNumId="53" w15:restartNumberingAfterBreak="0">
     <w:nsid w:val="4F9A1406"/>
     <w:multiLevelType w:val="hybridMultilevel"/>
     <w:tmpl w:val="DB46AE04"/>
@@ -7983,7 +9241,7 @@
       </w:pPr>
     </w:lvl>
   </w:abstractNum>
-  <w:abstractNum w:abstractNumId="54">
+  <w:abstractNum w:abstractNumId="54" w15:restartNumberingAfterBreak="0">
     <w:nsid w:val="503C444E"/>
     <w:multiLevelType w:val="hybridMultilevel"/>
     <w:tmpl w:val="682CFD52"/>
@@ -8096,7 +9354,7 @@
       </w:rPr>
     </w:lvl>
   </w:abstractNum>
-  <w:abstractNum w:abstractNumId="55">
+  <w:abstractNum w:abstractNumId="55" w15:restartNumberingAfterBreak="0">
     <w:nsid w:val="551E39D1"/>
     <w:multiLevelType w:val="hybridMultilevel"/>
     <w:tmpl w:val="B8A4DAB8"/>
@@ -8182,7 +9440,7 @@
       </w:pPr>
     </w:lvl>
   </w:abstractNum>
-  <w:abstractNum w:abstractNumId="56">
+  <w:abstractNum w:abstractNumId="56" w15:restartNumberingAfterBreak="0">
     <w:nsid w:val="5607121A"/>
     <w:multiLevelType w:val="hybridMultilevel"/>
     <w:tmpl w:val="3D8CB6C6"/>
@@ -8295,7 +9553,7 @@
       </w:rPr>
     </w:lvl>
   </w:abstractNum>
-  <w:abstractNum w:abstractNumId="57">
+  <w:abstractNum w:abstractNumId="57" w15:restartNumberingAfterBreak="0">
     <w:nsid w:val="56944104"/>
     <w:multiLevelType w:val="hybridMultilevel"/>
     <w:tmpl w:val="0C48A090"/>
@@ -8408,7 +9666,7 @@
       </w:rPr>
     </w:lvl>
   </w:abstractNum>
-  <w:abstractNum w:abstractNumId="58">
+  <w:abstractNum w:abstractNumId="58" w15:restartNumberingAfterBreak="0">
     <w:nsid w:val="56EC6C81"/>
     <w:multiLevelType w:val="hybridMultilevel"/>
     <w:tmpl w:val="BD0057E0"/>
@@ -8494,7 +9752,7 @@
       </w:pPr>
     </w:lvl>
   </w:abstractNum>
-  <w:abstractNum w:abstractNumId="59">
+  <w:abstractNum w:abstractNumId="59" w15:restartNumberingAfterBreak="0">
     <w:nsid w:val="593C1C50"/>
     <w:multiLevelType w:val="hybridMultilevel"/>
     <w:tmpl w:val="C38A0CE2"/>
@@ -8607,7 +9865,7 @@
       </w:rPr>
     </w:lvl>
   </w:abstractNum>
-  <w:abstractNum w:abstractNumId="60">
+  <w:abstractNum w:abstractNumId="60" w15:restartNumberingAfterBreak="0">
     <w:nsid w:val="5C822CDB"/>
     <w:multiLevelType w:val="hybridMultilevel"/>
     <w:tmpl w:val="FA6474A2"/>
@@ -8720,7 +9978,7 @@
       </w:rPr>
     </w:lvl>
   </w:abstractNum>
-  <w:abstractNum w:abstractNumId="61">
+  <w:abstractNum w:abstractNumId="61" w15:restartNumberingAfterBreak="0">
     <w:nsid w:val="5CB13E39"/>
     <w:multiLevelType w:val="hybridMultilevel"/>
     <w:tmpl w:val="BF2E0268"/>
@@ -8806,7 +10064,7 @@
       </w:pPr>
     </w:lvl>
   </w:abstractNum>
-  <w:abstractNum w:abstractNumId="62">
+  <w:abstractNum w:abstractNumId="62" w15:restartNumberingAfterBreak="0">
     <w:nsid w:val="5D14030C"/>
     <w:multiLevelType w:val="hybridMultilevel"/>
     <w:tmpl w:val="29D89D3E"/>
@@ -8919,7 +10177,7 @@
       </w:rPr>
     </w:lvl>
   </w:abstractNum>
-  <w:abstractNum w:abstractNumId="63">
+  <w:abstractNum w:abstractNumId="63" w15:restartNumberingAfterBreak="0">
     <w:nsid w:val="5FE76557"/>
     <w:multiLevelType w:val="hybridMultilevel"/>
     <w:tmpl w:val="068A28CE"/>
@@ -9032,7 +10290,7 @@
       </w:rPr>
     </w:lvl>
   </w:abstractNum>
-  <w:abstractNum w:abstractNumId="64">
+  <w:abstractNum w:abstractNumId="64" w15:restartNumberingAfterBreak="0">
     <w:nsid w:val="629239C8"/>
     <w:multiLevelType w:val="hybridMultilevel"/>
     <w:tmpl w:val="AC6AD892"/>
@@ -9145,7 +10403,7 @@
       </w:rPr>
     </w:lvl>
   </w:abstractNum>
-  <w:abstractNum w:abstractNumId="65">
+  <w:abstractNum w:abstractNumId="65" w15:restartNumberingAfterBreak="0">
     <w:nsid w:val="6BA73309"/>
     <w:multiLevelType w:val="hybridMultilevel"/>
     <w:tmpl w:val="4134EBE2"/>
@@ -9258,7 +10516,7 @@
       </w:rPr>
     </w:lvl>
   </w:abstractNum>
-  <w:abstractNum w:abstractNumId="66">
+  <w:abstractNum w:abstractNumId="66" w15:restartNumberingAfterBreak="0">
     <w:nsid w:val="6BD10604"/>
     <w:multiLevelType w:val="hybridMultilevel"/>
     <w:tmpl w:val="02C6DFF0"/>
@@ -9371,7 +10629,7 @@
       </w:rPr>
     </w:lvl>
   </w:abstractNum>
-  <w:abstractNum w:abstractNumId="67">
+  <w:abstractNum w:abstractNumId="67" w15:restartNumberingAfterBreak="0">
     <w:nsid w:val="6C4725C2"/>
     <w:multiLevelType w:val="hybridMultilevel"/>
     <w:tmpl w:val="95D248BC"/>
@@ -9460,7 +10718,7 @@
       </w:pPr>
     </w:lvl>
   </w:abstractNum>
-  <w:abstractNum w:abstractNumId="68">
+  <w:abstractNum w:abstractNumId="68" w15:restartNumberingAfterBreak="0">
     <w:nsid w:val="6D4B1A1D"/>
     <w:multiLevelType w:val="hybridMultilevel"/>
     <w:tmpl w:val="44502274"/>
@@ -9573,7 +10831,7 @@
       </w:rPr>
     </w:lvl>
   </w:abstractNum>
-  <w:abstractNum w:abstractNumId="69">
+  <w:abstractNum w:abstractNumId="69" w15:restartNumberingAfterBreak="0">
     <w:nsid w:val="6D6348B1"/>
     <w:multiLevelType w:val="hybridMultilevel"/>
     <w:tmpl w:val="0ABC266A"/>
@@ -9686,7 +10944,7 @@
       </w:rPr>
     </w:lvl>
   </w:abstractNum>
-  <w:abstractNum w:abstractNumId="70">
+  <w:abstractNum w:abstractNumId="70" w15:restartNumberingAfterBreak="0">
     <w:nsid w:val="6F376F5B"/>
     <w:multiLevelType w:val="multilevel"/>
     <w:tmpl w:val="BF1ADB12"/>
@@ -9780,7 +11038,7 @@
       </w:pPr>
     </w:lvl>
   </w:abstractNum>
-  <w:abstractNum w:abstractNumId="71">
+  <w:abstractNum w:abstractNumId="71" w15:restartNumberingAfterBreak="0">
     <w:nsid w:val="728F36D0"/>
     <w:multiLevelType w:val="hybridMultilevel"/>
     <w:tmpl w:val="FDD805D2"/>
@@ -9893,7 +11151,7 @@
       </w:rPr>
     </w:lvl>
   </w:abstractNum>
-  <w:abstractNum w:abstractNumId="72">
+  <w:abstractNum w:abstractNumId="72" w15:restartNumberingAfterBreak="0">
     <w:nsid w:val="733516F4"/>
     <w:multiLevelType w:val="hybridMultilevel"/>
     <w:tmpl w:val="88B02E26"/>
@@ -10006,7 +11264,7 @@
       </w:rPr>
     </w:lvl>
   </w:abstractNum>
-  <w:abstractNum w:abstractNumId="73">
+  <w:abstractNum w:abstractNumId="73" w15:restartNumberingAfterBreak="0">
     <w:nsid w:val="751F061E"/>
     <w:multiLevelType w:val="hybridMultilevel"/>
     <w:tmpl w:val="BEB22C30"/>
@@ -10119,7 +11377,7 @@
       </w:rPr>
     </w:lvl>
   </w:abstractNum>
-  <w:abstractNum w:abstractNumId="74">
+  <w:abstractNum w:abstractNumId="74" w15:restartNumberingAfterBreak="0">
     <w:nsid w:val="75494465"/>
     <w:multiLevelType w:val="hybridMultilevel"/>
     <w:tmpl w:val="F2EAA238"/>
@@ -10205,7 +11463,7 @@
       </w:pPr>
     </w:lvl>
   </w:abstractNum>
-  <w:abstractNum w:abstractNumId="75">
+  <w:abstractNum w:abstractNumId="75" w15:restartNumberingAfterBreak="0">
     <w:nsid w:val="798C32EF"/>
     <w:multiLevelType w:val="hybridMultilevel"/>
     <w:tmpl w:val="71CC211C"/>
@@ -10318,7 +11576,7 @@
       </w:rPr>
     </w:lvl>
   </w:abstractNum>
-  <w:abstractNum w:abstractNumId="76">
+  <w:abstractNum w:abstractNumId="76" w15:restartNumberingAfterBreak="0">
     <w:nsid w:val="7E514A88"/>
     <w:multiLevelType w:val="hybridMultilevel"/>
     <w:tmpl w:val="EA94F2B2"/>
@@ -10721,7 +11979,7 @@
 </file>
 
 <file path=word/styles.xml><?xml version="1.0" encoding="utf-8"?>
-<w:styles xmlns:mc="http://schemas.openxmlformats.org/markup-compatibility/2006" xmlns:r="http://schemas.openxmlformats.org/officeDocument/2006/relationships" xmlns:w="http://schemas.openxmlformats.org/wordprocessingml/2006/main" xmlns:w14="http://schemas.microsoft.com/office/word/2010/wordml" xmlns:w15="http://schemas.microsoft.com/office/word/2012/wordml" mc:Ignorable="w14 w15">
+<w:styles xmlns:mc="http://schemas.openxmlformats.org/markup-compatibility/2006" xmlns:r="http://schemas.openxmlformats.org/officeDocument/2006/relationships" xmlns:w="http://schemas.openxmlformats.org/wordprocessingml/2006/main" xmlns:w14="http://schemas.microsoft.com/office/word/2010/wordml" xmlns:w15="http://schemas.microsoft.com/office/word/2012/wordml" xmlns:w16cid="http://schemas.microsoft.com/office/word/2016/wordml/cid" xmlns:w16se="http://schemas.microsoft.com/office/word/2015/wordml/symex" mc:Ignorable="w14 w15 w16se w16cid">
   <w:docDefaults>
     <w:rPrDefault>
       <w:rPr>
@@ -10737,7 +11995,7 @@
       </w:pPr>
     </w:pPrDefault>
   </w:docDefaults>
-  <w:latentStyles w:defLockedState="0" w:defUIPriority="99" w:defSemiHidden="0" w:defUnhideWhenUsed="0" w:defQFormat="0" w:count="371">
+  <w:latentStyles w:defLockedState="0" w:defUIPriority="99" w:defSemiHidden="0" w:defUnhideWhenUsed="0" w:defQFormat="0" w:count="375">
     <w:lsdException w:name="Normal" w:uiPriority="0" w:qFormat="1"/>
     <w:lsdException w:name="heading 1" w:uiPriority="9" w:qFormat="1"/>
     <w:lsdException w:name="heading 2" w:semiHidden="1" w:uiPriority="9" w:unhideWhenUsed="1" w:qFormat="1"/>
@@ -10843,7 +12101,6 @@
     <w:lsdException w:name="HTML Sample" w:semiHidden="1" w:unhideWhenUsed="1"/>
     <w:lsdException w:name="HTML Typewriter" w:semiHidden="1" w:unhideWhenUsed="1"/>
     <w:lsdException w:name="HTML Variable" w:semiHidden="1" w:unhideWhenUsed="1"/>
-    <w:lsdException w:name="Normal Table" w:semiHidden="1" w:unhideWhenUsed="1"/>
     <w:lsdException w:name="annotation subject" w:semiHidden="1" w:unhideWhenUsed="1"/>
     <w:lsdException w:name="No List" w:semiHidden="1" w:unhideWhenUsed="1"/>
     <w:lsdException w:name="Outline List 1" w:semiHidden="1" w:unhideWhenUsed="1"/>
@@ -10887,10 +12144,8 @@
     <w:lsdException w:name="Table Elegant" w:semiHidden="1" w:unhideWhenUsed="1"/>
     <w:lsdException w:name="Table Professional" w:semiHidden="1" w:unhideWhenUsed="1"/>
     <w:lsdException w:name="Table Subtle 1" w:semiHidden="1" w:unhideWhenUsed="1"/>
-    <w:lsdException w:name="Table Subtle 2" w:semiHidden="1" w:unhideWhenUsed="1"/>
     <w:lsdException w:name="Table Web 1" w:semiHidden="1" w:unhideWhenUsed="1"/>
     <w:lsdException w:name="Table Web 2" w:semiHidden="1" w:unhideWhenUsed="1"/>
-    <w:lsdException w:name="Table Web 3" w:semiHidden="1" w:unhideWhenUsed="1"/>
     <w:lsdException w:name="Balloon Text" w:semiHidden="1" w:unhideWhenUsed="1"/>
     <w:lsdException w:name="Table Grid" w:uiPriority="39"/>
     <w:lsdException w:name="Table Theme" w:semiHidden="1" w:unhideWhenUsed="1"/>
@@ -11109,6 +12364,10 @@
     <w:lsdException w:name="List Table 5 Dark Accent 6" w:uiPriority="50"/>
     <w:lsdException w:name="List Table 6 Colorful Accent 6" w:uiPriority="51"/>
     <w:lsdException w:name="List Table 7 Colorful Accent 6" w:uiPriority="52"/>
+    <w:lsdException w:name="Mention" w:semiHidden="1" w:unhideWhenUsed="1"/>
+    <w:lsdException w:name="Smart Hyperlink" w:semiHidden="1" w:unhideWhenUsed="1"/>
+    <w:lsdException w:name="Hashtag" w:semiHidden="1" w:unhideWhenUsed="1"/>
+    <w:lsdException w:name="Unresolved Mention" w:semiHidden="1" w:unhideWhenUsed="1"/>
   </w:latentStyles>
   <w:style w:type="paragraph" w:default="1" w:styleId="Normal">
     <w:name w:val="Normal"/>
@@ -11173,16 +12432,15 @@
     <w:uiPriority w:val="9"/>
     <w:unhideWhenUsed/>
     <w:qFormat/>
-    <w:rsid w:val="00333F29"/>
+    <w:rsid w:val="00F27573"/>
     <w:pPr>
       <w:keepNext/>
       <w:keepLines/>
       <w:outlineLvl w:val="2"/>
     </w:pPr>
     <w:rPr>
-      <w:rFonts w:asciiTheme="minorBidi" w:eastAsiaTheme="majorEastAsia" w:hAnsiTheme="minorBidi" w:cstheme="majorBidi"/>
+      <w:rFonts w:asciiTheme="majorHAnsi" w:eastAsiaTheme="majorEastAsia" w:hAnsiTheme="majorHAnsi" w:cstheme="majorBidi"/>
       <w:b/>
-      <w:sz w:val="20"/>
       <w:szCs w:val="24"/>
     </w:rPr>
   </w:style>
@@ -11257,7 +12515,6 @@
       <w:lang w:val="en-US"/>
     </w:rPr>
     <w:tblPr>
-      <w:tblInd w:w="0" w:type="dxa"/>
       <w:tblBorders>
         <w:top w:val="single" w:sz="4" w:space="0" w:color="auto"/>
         <w:left w:val="single" w:sz="4" w:space="0" w:color="auto"/>
@@ -11266,12 +12523,6 @@
         <w:insideH w:val="single" w:sz="4" w:space="0" w:color="auto"/>
         <w:insideV w:val="single" w:sz="4" w:space="0" w:color="auto"/>
       </w:tblBorders>
-      <w:tblCellMar>
-        <w:top w:w="0" w:type="dxa"/>
-        <w:left w:w="108" w:type="dxa"/>
-        <w:bottom w:w="0" w:type="dxa"/>
-        <w:right w:w="108" w:type="dxa"/>
-      </w:tblCellMar>
     </w:tblPr>
   </w:style>
   <w:style w:type="character" w:customStyle="1" w:styleId="UnresolvedMention1">
@@ -11380,11 +12631,10 @@
     <w:basedOn w:val="DefaultParagraphFont"/>
     <w:link w:val="Heading3"/>
     <w:uiPriority w:val="9"/>
-    <w:rsid w:val="00333F29"/>
+    <w:rsid w:val="00F27573"/>
     <w:rPr>
-      <w:rFonts w:asciiTheme="minorBidi" w:eastAsiaTheme="majorEastAsia" w:hAnsiTheme="minorBidi" w:cstheme="majorBidi"/>
+      <w:rFonts w:asciiTheme="majorHAnsi" w:eastAsiaTheme="majorEastAsia" w:hAnsiTheme="majorHAnsi" w:cstheme="majorBidi"/>
       <w:b/>
-      <w:sz w:val="20"/>
       <w:szCs w:val="24"/>
       <w:lang w:val="en-US"/>
     </w:rPr>
@@ -11480,13 +12730,6 @@
     <w:tblPr>
       <w:tblStyleRowBandSize w:val="1"/>
       <w:tblStyleColBandSize w:val="1"/>
-      <w:tblInd w:w="0" w:type="dxa"/>
-      <w:tblCellMar>
-        <w:top w:w="0" w:type="dxa"/>
-        <w:left w:w="108" w:type="dxa"/>
-        <w:bottom w:w="0" w:type="dxa"/>
-        <w:right w:w="108" w:type="dxa"/>
-      </w:tblCellMar>
     </w:tblPr>
     <w:tblStylePr w:type="firstRow">
       <w:rPr>
@@ -11597,8 +12840,8 @@
       <w:lang w:val="en-US"/>
     </w:rPr>
   </w:style>
-  <w:style w:type="character" w:customStyle="1" w:styleId="UnresolvedMention">
-    <w:name w:val="Unresolved Mention"/>
+  <w:style w:type="character" w:customStyle="1" w:styleId="UnresolvedMention2">
+    <w:name w:val="Unresolved Mention2"/>
     <w:basedOn w:val="DefaultParagraphFont"/>
     <w:uiPriority w:val="99"/>
     <w:semiHidden/>
@@ -11714,7 +12957,6 @@
     <w:tblPr>
       <w:tblStyleRowBandSize w:val="1"/>
       <w:tblStyleColBandSize w:val="1"/>
-      <w:tblInd w:w="0" w:type="dxa"/>
       <w:tblBorders>
         <w:top w:val="single" w:sz="4" w:space="0" w:color="FFFFFF" w:themeColor="background1"/>
         <w:left w:val="single" w:sz="4" w:space="0" w:color="FFFFFF" w:themeColor="background1"/>
@@ -11723,12 +12965,6 @@
         <w:insideH w:val="single" w:sz="4" w:space="0" w:color="FFFFFF" w:themeColor="background1"/>
         <w:insideV w:val="single" w:sz="4" w:space="0" w:color="FFFFFF" w:themeColor="background1"/>
       </w:tblBorders>
-      <w:tblCellMar>
-        <w:top w:w="0" w:type="dxa"/>
-        <w:left w:w="108" w:type="dxa"/>
-        <w:bottom w:w="0" w:type="dxa"/>
-        <w:right w:w="108" w:type="dxa"/>
-      </w:tblCellMar>
     </w:tblPr>
     <w:tcPr>
       <w:shd w:val="clear" w:color="auto" w:fill="D9E2F3" w:themeFill="accent1" w:themeFillTint="33"/>
@@ -11815,6 +13051,19 @@
         <w:shd w:val="clear" w:color="auto" w:fill="B4C6E7" w:themeFill="accent1" w:themeFillTint="66"/>
       </w:tcPr>
     </w:tblStylePr>
+  </w:style>
+  <w:style w:type="paragraph" w:styleId="TOC3">
+    <w:name w:val="toc 3"/>
+    <w:basedOn w:val="Normal"/>
+    <w:next w:val="Normal"/>
+    <w:autoRedefine/>
+    <w:uiPriority w:val="39"/>
+    <w:unhideWhenUsed/>
+    <w:rsid w:val="00167CCD"/>
+    <w:pPr>
+      <w:spacing w:after="100"/>
+      <w:ind w:left="440"/>
+    </w:pPr>
   </w:style>
 </w:styles>
 </file>
@@ -12561,7 +13810,7 @@
 </file>
 
 <file path=customXml/itemProps1.xml><?xml version="1.0" encoding="utf-8"?>
-<ds:datastoreItem xmlns:ds="http://schemas.openxmlformats.org/officeDocument/2006/customXml" ds:itemID="{1C6AE4DF-7E62-42F7-9CCF-2BD564300645}">
+<ds:datastoreItem xmlns:ds="http://schemas.openxmlformats.org/officeDocument/2006/customXml" ds:itemID="{B2A480CD-EE18-4839-B24C-734113F58033}">
   <ds:schemaRefs>
     <ds:schemaRef ds:uri="http://schemas.openxmlformats.org/officeDocument/2006/bibliography"/>
   </ds:schemaRefs>

</xml_diff>

<commit_message>
Added Measurable Organizational Values (MOV)
</commit_message>
<xml_diff>
--- a/Project Proposal/Project Proposal.docx
+++ b/Project Proposal/Project Proposal.docx
@@ -987,12 +987,16 @@
         <w:lastRenderedPageBreak/>
         <w:t>TABLE OF CONTENTS</w:t>
       </w:r>
-      <w:bookmarkStart w:id="2" w:name="_GoBack"/>
       <w:bookmarkEnd w:id="1"/>
-      <w:bookmarkEnd w:id="2"/>
     </w:p>
     <w:sdt>
       <w:sdtPr>
+        <w:rPr>
+          <w:rFonts w:asciiTheme="minorHAnsi" w:eastAsiaTheme="minorHAnsi" w:hAnsiTheme="minorHAnsi" w:cstheme="minorBidi"/>
+          <w:color w:val="auto"/>
+          <w:sz w:val="22"/>
+          <w:szCs w:val="22"/>
+        </w:rPr>
         <w:id w:val="128366980"/>
         <w:docPartObj>
           <w:docPartGallery w:val="Table of Contents"/>
@@ -1001,13 +1005,9 @@
       </w:sdtPr>
       <w:sdtEndPr>
         <w:rPr>
-          <w:rFonts w:asciiTheme="minorHAnsi" w:eastAsiaTheme="minorHAnsi" w:hAnsiTheme="minorHAnsi" w:cstheme="minorBidi"/>
           <w:b/>
           <w:bCs/>
           <w:noProof/>
-          <w:color w:val="auto"/>
-          <w:sz w:val="22"/>
-          <w:szCs w:val="22"/>
         </w:rPr>
       </w:sdtEndPr>
       <w:sdtContent>
@@ -2108,14 +2108,14 @@
         <w:pStyle w:val="Heading1"/>
         <w:contextualSpacing/>
       </w:pPr>
-      <w:bookmarkStart w:id="3" w:name="_Toc511323589"/>
-      <w:bookmarkStart w:id="4" w:name="_Toc514528541"/>
+      <w:bookmarkStart w:id="2" w:name="_Toc511323589"/>
+      <w:bookmarkStart w:id="3" w:name="_Toc514528541"/>
       <w:r>
         <w:lastRenderedPageBreak/>
         <w:t>LIST OF TABLES</w:t>
       </w:r>
+      <w:bookmarkEnd w:id="2"/>
       <w:bookmarkEnd w:id="3"/>
-      <w:bookmarkEnd w:id="4"/>
     </w:p>
     <w:p/>
     <w:p>
@@ -2132,14 +2132,14 @@
         <w:pStyle w:val="Heading1"/>
         <w:contextualSpacing/>
       </w:pPr>
-      <w:bookmarkStart w:id="5" w:name="_Toc511323590"/>
-      <w:bookmarkStart w:id="6" w:name="_Toc514528542"/>
+      <w:bookmarkStart w:id="4" w:name="_Toc511323590"/>
+      <w:bookmarkStart w:id="5" w:name="_Toc514528542"/>
       <w:r>
         <w:lastRenderedPageBreak/>
         <w:t>TABLE OF FIGURES</w:t>
       </w:r>
+      <w:bookmarkEnd w:id="4"/>
       <w:bookmarkEnd w:id="5"/>
-      <w:bookmarkEnd w:id="6"/>
     </w:p>
     <w:p/>
     <w:p>
@@ -2160,142 +2160,142 @@
         <w:pStyle w:val="Heading1"/>
         <w:spacing w:line="360" w:lineRule="auto"/>
       </w:pPr>
-      <w:bookmarkStart w:id="7" w:name="_Toc514528543"/>
+      <w:bookmarkStart w:id="6" w:name="_Toc514528543"/>
       <w:r>
         <w:lastRenderedPageBreak/>
         <w:t xml:space="preserve">1. </w:t>
       </w:r>
       <w:r>
         <w:t>INTRODUCTION</w:t>
+      </w:r>
+      <w:bookmarkEnd w:id="6"/>
+    </w:p>
+    <w:p>
+      <w:pPr>
+        <w:pStyle w:val="Heading2"/>
+        <w:spacing w:after="240"/>
+      </w:pPr>
+      <w:bookmarkStart w:id="7" w:name="_Toc514528544"/>
+      <w:r>
+        <w:t xml:space="preserve">1.1 </w:t>
+      </w:r>
+      <w:r>
+        <w:t>Problem Description</w:t>
       </w:r>
       <w:bookmarkEnd w:id="7"/>
     </w:p>
     <w:p>
       <w:pPr>
-        <w:pStyle w:val="Heading2"/>
-        <w:spacing w:after="240"/>
-      </w:pPr>
-      <w:bookmarkStart w:id="8" w:name="_Toc514528544"/>
-      <w:r>
-        <w:t xml:space="preserve">1.1 </w:t>
-      </w:r>
-      <w:r>
-        <w:t>Problem Description</w:t>
-      </w:r>
-      <w:bookmarkEnd w:id="8"/>
+        <w:spacing w:after="120" w:line="276" w:lineRule="auto"/>
+      </w:pPr>
+      <w:r>
+        <w:t>Automobile has become a major part in our li</w:t>
+      </w:r>
+      <w:r>
+        <w:t>ves</w:t>
+      </w:r>
+      <w:r>
+        <w:t xml:space="preserve">. They are used for transportation of people, </w:t>
+      </w:r>
+      <w:r>
+        <w:t xml:space="preserve">items and any many other </w:t>
+      </w:r>
+      <w:r>
+        <w:t xml:space="preserve">from one place to another. </w:t>
+      </w:r>
+      <w:r>
+        <w:t>Whatever the automobile type (car, van, bike etc.) is being used for transportation</w:t>
+      </w:r>
+      <w:r>
+        <w:t>,</w:t>
+      </w:r>
+      <w:r>
+        <w:t xml:space="preserve"> the safety should be a number one priority. </w:t>
+      </w:r>
+      <w:r>
+        <w:t>While transporting people or any other item we should think about the safety of the passengers of the vehicle, public and private and public properties.</w:t>
+      </w:r>
+      <w:r>
+        <w:t xml:space="preserve"> According to Ministry of Transport, New Zealand (2018)</w:t>
+      </w:r>
+      <w:r>
+        <w:t xml:space="preserve"> </w:t>
+      </w:r>
+      <w:r>
+        <w:t xml:space="preserve">number of road deaths has been increased from 284 to 393 within the period of 2011 to 2018. </w:t>
+      </w:r>
+      <w:r>
+        <w:t>They also state that the number of reported injuries in transportation has amplified from 11,000 to 13,000 within a period of 5 years until 2017. Above statistics confirms that there should be a lot of improvements in the automobile and transportation industry for safety and the wellbeing of humans as well as the safety of private and public property.</w:t>
+      </w:r>
+      <w:r>
+        <w:t xml:space="preserve"> </w:t>
+      </w:r>
     </w:p>
     <w:p>
       <w:pPr>
-        <w:spacing w:after="120" w:line="276" w:lineRule="auto"/>
-      </w:pPr>
-      <w:r>
-        <w:t>Automobile has become a major part in our li</w:t>
-      </w:r>
-      <w:r>
-        <w:t>ves</w:t>
-      </w:r>
-      <w:r>
-        <w:t xml:space="preserve">. They are used for transportation of people, </w:t>
-      </w:r>
-      <w:r>
-        <w:t xml:space="preserve">items and any many other </w:t>
-      </w:r>
-      <w:r>
-        <w:t xml:space="preserve">from one place to another. </w:t>
-      </w:r>
-      <w:r>
-        <w:t>Whatever the automobile type (car, van, bike etc.) is being used for transportation</w:t>
+        <w:spacing w:after="240" w:line="276" w:lineRule="auto"/>
+      </w:pPr>
+      <w:r>
+        <w:t>There</w:t>
+      </w:r>
+      <w:r>
+        <w:t xml:space="preserve"> are </w:t>
+      </w:r>
+      <w:r>
+        <w:t>various factors which contributes to</w:t>
+      </w:r>
+      <w:r>
+        <w:t xml:space="preserve"> </w:t>
+      </w:r>
+      <w:r>
+        <w:t>road injuries and deaths. Some of them are lost control of the vehicle, speeding, alcohol, driver drowsiness, weather conditions, vehicle conditions and so on</w:t>
+      </w:r>
+      <w:r>
+        <w:t xml:space="preserve"> (Ministry of Transport New Zealand, 2018).</w:t>
+      </w:r>
+      <w:r>
+        <w:t xml:space="preserve"> </w:t>
+      </w:r>
+      <w:r>
+        <w:t>Most of the time d</w:t>
+      </w:r>
+      <w:r>
+        <w:t xml:space="preserve">rivers do not care about the state of themselves prior to driving a vehicle. </w:t>
+      </w:r>
+      <w:r>
+        <w:t xml:space="preserve">Even though the driver is tired, sleepy or has consumed alcohol he/she tries to drive a vehicle without any anxiety. As a result, it causes road accidents, injuries, loss of lives and damage to property. There aren’t many systems which could predict the conditions of the driver prior to a trivial incident which could </w:t>
+      </w:r>
+      <w:r>
+        <w:t>assist the driver immensely. Therefore, t</w:t>
+      </w:r>
+      <w:r>
+        <w:t>his project mainly focuses on the driver drowsiness and how it can be identified using computer vision and facial features</w:t>
+      </w:r>
+      <w:r>
+        <w:t xml:space="preserve"> in order to </w:t>
+      </w:r>
+      <w:r>
+        <w:t>provide necessary alerts to the driver when required as a warning</w:t>
       </w:r>
       <w:r>
         <w:t>,</w:t>
       </w:r>
       <w:r>
-        <w:t xml:space="preserve"> the safety should be a number one priority. </w:t>
-      </w:r>
-      <w:r>
-        <w:t>While transporting people or any other item we should think about the safety of the passengers of the vehicle, public and private and public properties.</w:t>
-      </w:r>
-      <w:r>
-        <w:t xml:space="preserve"> According to Ministry of Transport, New Zealand (2018)</w:t>
-      </w:r>
-      <w:r>
-        <w:t xml:space="preserve"> </w:t>
-      </w:r>
-      <w:r>
-        <w:t xml:space="preserve">number of road deaths has been increased from 284 to 393 within the period of 2011 to 2018. </w:t>
-      </w:r>
-      <w:r>
-        <w:t>They also state that the number of reported injuries in transportation has amplified from 11,000 to 13,000 within a period of 5 years until 2017. Above statistics confirms that there should be a lot of improvements in the automobile and transportation industry for safety and the wellbeing of humans as well as the safety of private and public property.</w:t>
-      </w:r>
-      <w:r>
-        <w:t xml:space="preserve"> </w:t>
+        <w:t xml:space="preserve"> so that the driver can decide whether to continue driving or no</w:t>
+      </w:r>
+      <w:r>
+        <w:t>t and take a proactive approach to such incidents rather than a reactive approach.</w:t>
       </w:r>
     </w:p>
     <w:p>
       <w:pPr>
-        <w:spacing w:after="240" w:line="276" w:lineRule="auto"/>
-      </w:pPr>
-      <w:r>
-        <w:t>There</w:t>
-      </w:r>
-      <w:r>
-        <w:t xml:space="preserve"> are </w:t>
-      </w:r>
-      <w:r>
-        <w:t>various factors which contributes to</w:t>
-      </w:r>
-      <w:r>
-        <w:t xml:space="preserve"> </w:t>
-      </w:r>
-      <w:r>
-        <w:t>road injuries and deaths. Some of them are lost control of the vehicle, speeding, alcohol, driver drowsiness, weather conditions, vehicle conditions and so on</w:t>
-      </w:r>
-      <w:r>
-        <w:t xml:space="preserve"> (Ministry of Transport New Zealand, 2018).</w:t>
-      </w:r>
-      <w:r>
-        <w:t xml:space="preserve"> </w:t>
-      </w:r>
-      <w:r>
-        <w:t>Most of the time d</w:t>
-      </w:r>
-      <w:r>
-        <w:t xml:space="preserve">rivers do not care about the state of themselves prior to driving a vehicle. </w:t>
-      </w:r>
-      <w:r>
-        <w:t xml:space="preserve">Even though the driver is tired, sleepy or has consumed alcohol he/she tries to drive a vehicle without any anxiety. As a result, it causes road accidents, injuries, loss of lives and damage to property. There aren’t many systems which could predict the conditions of the driver prior to a trivial incident which could </w:t>
-      </w:r>
-      <w:r>
-        <w:t>assist the driver immensely. Therefore, t</w:t>
-      </w:r>
-      <w:r>
-        <w:t>his project mainly focuses on the driver drowsiness and how it can be identified using computer vision and facial features</w:t>
-      </w:r>
-      <w:r>
-        <w:t xml:space="preserve"> in order to </w:t>
-      </w:r>
-      <w:r>
-        <w:t>provide necessary alerts to the driver when required as a warning</w:t>
-      </w:r>
-      <w:r>
-        <w:t>,</w:t>
-      </w:r>
-      <w:r>
-        <w:t xml:space="preserve"> so that the driver can decide whether to continue driving or no</w:t>
-      </w:r>
-      <w:r>
-        <w:t>t and take a proactive approach to such incidents rather than a reactive approach.</w:t>
-      </w:r>
-    </w:p>
-    <w:p>
-      <w:pPr>
         <w:pStyle w:val="Heading2"/>
       </w:pPr>
-      <w:bookmarkStart w:id="9" w:name="_Toc514528545"/>
+      <w:bookmarkStart w:id="8" w:name="_Toc514528545"/>
       <w:r>
         <w:t>1.2 Solution &amp; Research Question</w:t>
       </w:r>
-      <w:bookmarkEnd w:id="9"/>
+      <w:bookmarkEnd w:id="8"/>
     </w:p>
     <w:p/>
     <w:p>
@@ -2418,11 +2418,11 @@
         <w:pStyle w:val="Heading2"/>
         <w:spacing w:after="240"/>
       </w:pPr>
-      <w:bookmarkStart w:id="10" w:name="_Toc514528546"/>
+      <w:bookmarkStart w:id="9" w:name="_Toc514528546"/>
       <w:r>
         <w:t>1.3 Scope</w:t>
       </w:r>
-      <w:bookmarkEnd w:id="10"/>
+      <w:bookmarkEnd w:id="9"/>
     </w:p>
     <w:p>
       <w:pPr>
@@ -2517,10 +2517,7 @@
         <w:t xml:space="preserve">) and alert the driver according to the eye status. </w:t>
       </w:r>
       <w:r>
-        <w:t>The application will monitor image frames per second and identify the state of the eye.</w:t>
-      </w:r>
-      <w:r>
-        <w:t xml:space="preserve"> If the number of frames within the given period of time has more closed eye states compared to opened eye </w:t>
+        <w:t xml:space="preserve">The application will monitor image frames per second and identify the state of the eye. If the number of frames within the given period of time has more closed eye states compared to opened eye </w:t>
       </w:r>
       <w:r>
         <w:t>state,</w:t>
@@ -2540,7 +2537,7 @@
         <w:pStyle w:val="Heading3"/>
         <w:spacing w:after="240"/>
       </w:pPr>
-      <w:bookmarkStart w:id="11" w:name="_Toc514528547"/>
+      <w:bookmarkStart w:id="10" w:name="_Toc514528547"/>
       <w:r>
         <w:t xml:space="preserve">1.3.1 </w:t>
       </w:r>
@@ -2550,7 +2547,7 @@
       <w:r>
         <w:t xml:space="preserve"> of the project</w:t>
       </w:r>
-      <w:bookmarkEnd w:id="11"/>
+      <w:bookmarkEnd w:id="10"/>
     </w:p>
     <w:p>
       <w:pPr>
@@ -2595,14 +2592,14 @@
         <w:pStyle w:val="Heading3"/>
         <w:spacing w:after="240"/>
       </w:pPr>
-      <w:bookmarkStart w:id="12" w:name="_Toc514528548"/>
+      <w:bookmarkStart w:id="11" w:name="_Toc514528548"/>
       <w:r>
         <w:t xml:space="preserve">1.3.2 </w:t>
       </w:r>
       <w:r>
         <w:t>Objectives of the project</w:t>
       </w:r>
-      <w:bookmarkEnd w:id="12"/>
+      <w:bookmarkEnd w:id="11"/>
     </w:p>
     <w:p>
       <w:pPr>
@@ -2819,14 +2816,14 @@
         <w:pStyle w:val="Heading3"/>
         <w:spacing w:after="240"/>
       </w:pPr>
-      <w:bookmarkStart w:id="13" w:name="_Toc514528549"/>
+      <w:bookmarkStart w:id="12" w:name="_Toc514528549"/>
       <w:r>
         <w:t xml:space="preserve">1.3.3 </w:t>
       </w:r>
       <w:r>
         <w:t>Project Deliverables</w:t>
       </w:r>
-      <w:bookmarkEnd w:id="13"/>
+      <w:bookmarkEnd w:id="12"/>
       <w:r>
         <w:t xml:space="preserve"> </w:t>
       </w:r>
@@ -2911,12 +2908,119 @@
     <w:p>
       <w:pPr>
         <w:pStyle w:val="Heading2"/>
-      </w:pPr>
-      <w:bookmarkStart w:id="14" w:name="_Toc514528550"/>
+        <w:spacing w:after="240"/>
+      </w:pPr>
+      <w:bookmarkStart w:id="13" w:name="_Toc514528550"/>
       <w:r>
         <w:t>1.4 Measurable Organizational Value</w:t>
       </w:r>
+      <w:bookmarkEnd w:id="13"/>
+    </w:p>
+    <w:p>
+      <w:pPr>
+        <w:spacing w:line="276" w:lineRule="auto"/>
+      </w:pPr>
+      <w:r>
+        <w:t>Proposed solution of this project covers three main measurable organizational values. They are social, customer and financial aspects. As mentioned above in the solution and research question section majority of the population cannot afford to buy a high-end vehicle</w:t>
+      </w:r>
+      <w:r>
+        <w:t xml:space="preserve"> just</w:t>
+      </w:r>
+      <w:r>
+        <w:t xml:space="preserve"> for road safety purposes. </w:t>
+      </w:r>
+      <w:r>
+        <w:t>Therefore, by implementing such a proposed system with low cost hardware</w:t>
+      </w:r>
+      <w:r>
+        <w:t xml:space="preserve"> </w:t>
+      </w:r>
+      <w:r>
+        <w:t>will open up the opportunity for a vast number of customers</w:t>
+      </w:r>
+      <w:bookmarkStart w:id="14" w:name="_GoBack"/>
       <w:bookmarkEnd w:id="14"/>
+      <w:r>
+        <w:t>.</w:t>
+      </w:r>
+      <w:r>
+        <w:t xml:space="preserve"> </w:t>
+      </w:r>
+      <w:r>
+        <w:t xml:space="preserve">Customers </w:t>
+      </w:r>
+      <w:r>
+        <w:t>could integrate the proposed system to their vehicle</w:t>
+      </w:r>
+      <w:r>
+        <w:t>s</w:t>
+      </w:r>
+      <w:r>
+        <w:t xml:space="preserve"> at</w:t>
+      </w:r>
+      <w:r>
+        <w:t xml:space="preserve"> a</w:t>
+      </w:r>
+      <w:r>
+        <w:t xml:space="preserve"> low cost compared to systems with sensors and chips. </w:t>
+      </w:r>
+      <w:r>
+        <w:t xml:space="preserve">We expect </w:t>
+      </w:r>
+      <w:r>
+        <w:t>the proposed s</w:t>
+      </w:r>
+      <w:r>
+        <w:t xml:space="preserve">olution </w:t>
+      </w:r>
+      <w:r>
+        <w:t xml:space="preserve">to reduce the number of road accidents by </w:t>
+      </w:r>
+      <w:r>
+        <w:t xml:space="preserve">20 </w:t>
+      </w:r>
+      <w:r>
+        <w:t>percent in the first year of installation to vehicles</w:t>
+      </w:r>
+      <w:r>
+        <w:t xml:space="preserve"> in New Zealand</w:t>
+      </w:r>
+      <w:r>
+        <w:t xml:space="preserve"> which will impact the </w:t>
+      </w:r>
+      <w:r>
+        <w:t>society</w:t>
+      </w:r>
+      <w:r>
+        <w:t xml:space="preserve"> immensely</w:t>
+      </w:r>
+      <w:r>
+        <w:t>.</w:t>
+      </w:r>
+      <w:r>
+        <w:t xml:space="preserve"> Team expects to take at least 500 customers aboard to the proposed system within the first year and growing the customer base by 10</w:t>
+      </w:r>
+      <w:r>
+        <w:t xml:space="preserve"> percent</w:t>
+      </w:r>
+      <w:r>
+        <w:t xml:space="preserve"> </w:t>
+      </w:r>
+      <w:r>
+        <w:t>each</w:t>
+      </w:r>
+      <w:r>
+        <w:t xml:space="preserve"> year. </w:t>
+      </w:r>
+      <w:r>
+        <w:t>Customers will be attracted to the proposed solution since it is low-cost and the team can increase revenue and make a profit by new installations and maintenance of the proposed system.</w:t>
+      </w:r>
+      <w:r>
+        <w:t xml:space="preserve"> Since this application is </w:t>
+      </w:r>
+      <w:r>
+        <w:t>a safety application for transportation it will have a great impact on our society. Not just the driver but also the passengers, public and property will be safe during transportation.</w:t>
+      </w:r>
     </w:p>
     <w:p>
       <w:pPr>
@@ -12101,6 +12205,7 @@
     <w:lsdException w:name="HTML Sample" w:semiHidden="1" w:unhideWhenUsed="1"/>
     <w:lsdException w:name="HTML Typewriter" w:semiHidden="1" w:unhideWhenUsed="1"/>
     <w:lsdException w:name="HTML Variable" w:semiHidden="1" w:unhideWhenUsed="1"/>
+    <w:lsdException w:name="Normal Table" w:semiHidden="1" w:unhideWhenUsed="1"/>
     <w:lsdException w:name="annotation subject" w:semiHidden="1" w:unhideWhenUsed="1"/>
     <w:lsdException w:name="No List" w:semiHidden="1" w:unhideWhenUsed="1"/>
     <w:lsdException w:name="Outline List 1" w:semiHidden="1" w:unhideWhenUsed="1"/>
@@ -12144,8 +12249,10 @@
     <w:lsdException w:name="Table Elegant" w:semiHidden="1" w:unhideWhenUsed="1"/>
     <w:lsdException w:name="Table Professional" w:semiHidden="1" w:unhideWhenUsed="1"/>
     <w:lsdException w:name="Table Subtle 1" w:semiHidden="1" w:unhideWhenUsed="1"/>
+    <w:lsdException w:name="Table Subtle 2" w:semiHidden="1" w:unhideWhenUsed="1"/>
     <w:lsdException w:name="Table Web 1" w:semiHidden="1" w:unhideWhenUsed="1"/>
     <w:lsdException w:name="Table Web 2" w:semiHidden="1" w:unhideWhenUsed="1"/>
+    <w:lsdException w:name="Table Web 3" w:semiHidden="1" w:unhideWhenUsed="1"/>
     <w:lsdException w:name="Balloon Text" w:semiHidden="1" w:unhideWhenUsed="1"/>
     <w:lsdException w:name="Table Grid" w:uiPriority="39"/>
     <w:lsdException w:name="Table Theme" w:semiHidden="1" w:unhideWhenUsed="1"/>
@@ -13810,7 +13917,7 @@
 </file>
 
 <file path=customXml/itemProps1.xml><?xml version="1.0" encoding="utf-8"?>
-<ds:datastoreItem xmlns:ds="http://schemas.openxmlformats.org/officeDocument/2006/customXml" ds:itemID="{B2A480CD-EE18-4839-B24C-734113F58033}">
+<ds:datastoreItem xmlns:ds="http://schemas.openxmlformats.org/officeDocument/2006/customXml" ds:itemID="{D26B6B10-E493-4076-A38F-60667FE68E2E}">
   <ds:schemaRefs>
     <ds:schemaRef ds:uri="http://schemas.openxmlformats.org/officeDocument/2006/bibliography"/>
   </ds:schemaRefs>

</xml_diff>

<commit_message>
Added existing systems - Bosch Drowsiness detection system, Stopsleep anti-sleep alarm
</commit_message>
<xml_diff>
--- a/Project Proposal/Project Proposal.docx
+++ b/Project Proposal/Project Proposal.docx
@@ -7,7 +7,9 @@
         <w:jc w:val="center"/>
       </w:pPr>
       <w:bookmarkStart w:id="0" w:name="_Hlk491001325"/>
+      <w:bookmarkStart w:id="1" w:name="_GoBack"/>
       <w:bookmarkEnd w:id="0"/>
+      <w:bookmarkEnd w:id="1"/>
       <w:r>
         <w:rPr>
           <w:rFonts w:ascii="Century Gothic" w:hAnsi="Century Gothic"/>
@@ -982,12 +984,12 @@
       <w:pPr>
         <w:pStyle w:val="Heading1"/>
       </w:pPr>
-      <w:bookmarkStart w:id="1" w:name="_Toc514528540"/>
+      <w:bookmarkStart w:id="2" w:name="_Toc514528540"/>
       <w:r>
         <w:lastRenderedPageBreak/>
         <w:t>TABLE OF CONTENTS</w:t>
       </w:r>
-      <w:bookmarkEnd w:id="1"/>
+      <w:bookmarkEnd w:id="2"/>
     </w:p>
     <w:sdt>
       <w:sdtPr>
@@ -2108,14 +2110,14 @@
         <w:pStyle w:val="Heading1"/>
         <w:contextualSpacing/>
       </w:pPr>
-      <w:bookmarkStart w:id="2" w:name="_Toc511323589"/>
-      <w:bookmarkStart w:id="3" w:name="_Toc514528541"/>
+      <w:bookmarkStart w:id="3" w:name="_Toc511323589"/>
+      <w:bookmarkStart w:id="4" w:name="_Toc514528541"/>
       <w:r>
         <w:lastRenderedPageBreak/>
         <w:t>LIST OF TABLES</w:t>
       </w:r>
-      <w:bookmarkEnd w:id="2"/>
       <w:bookmarkEnd w:id="3"/>
+      <w:bookmarkEnd w:id="4"/>
     </w:p>
     <w:p/>
     <w:p>
@@ -2132,14 +2134,14 @@
         <w:pStyle w:val="Heading1"/>
         <w:contextualSpacing/>
       </w:pPr>
-      <w:bookmarkStart w:id="4" w:name="_Toc511323590"/>
-      <w:bookmarkStart w:id="5" w:name="_Toc514528542"/>
+      <w:bookmarkStart w:id="5" w:name="_Toc511323590"/>
+      <w:bookmarkStart w:id="6" w:name="_Toc514528542"/>
       <w:r>
         <w:lastRenderedPageBreak/>
         <w:t>TABLE OF FIGURES</w:t>
       </w:r>
-      <w:bookmarkEnd w:id="4"/>
       <w:bookmarkEnd w:id="5"/>
+      <w:bookmarkEnd w:id="6"/>
     </w:p>
     <w:p/>
     <w:p>
@@ -2160,142 +2162,142 @@
         <w:pStyle w:val="Heading1"/>
         <w:spacing w:line="360" w:lineRule="auto"/>
       </w:pPr>
-      <w:bookmarkStart w:id="6" w:name="_Toc514528543"/>
+      <w:bookmarkStart w:id="7" w:name="_Toc514528543"/>
       <w:r>
         <w:lastRenderedPageBreak/>
         <w:t xml:space="preserve">1. </w:t>
       </w:r>
       <w:r>
         <w:t>INTRODUCTION</w:t>
-      </w:r>
-      <w:bookmarkEnd w:id="6"/>
-    </w:p>
-    <w:p>
-      <w:pPr>
-        <w:pStyle w:val="Heading2"/>
-        <w:spacing w:after="240"/>
-      </w:pPr>
-      <w:bookmarkStart w:id="7" w:name="_Toc514528544"/>
-      <w:r>
-        <w:t xml:space="preserve">1.1 </w:t>
-      </w:r>
-      <w:r>
-        <w:t>Problem Description</w:t>
       </w:r>
       <w:bookmarkEnd w:id="7"/>
     </w:p>
     <w:p>
       <w:pPr>
-        <w:spacing w:after="120" w:line="276" w:lineRule="auto"/>
-      </w:pPr>
-      <w:r>
-        <w:t>Automobile has become a major part in our li</w:t>
-      </w:r>
-      <w:r>
-        <w:t>ves</w:t>
-      </w:r>
-      <w:r>
-        <w:t xml:space="preserve">. They are used for transportation of people, </w:t>
-      </w:r>
-      <w:r>
-        <w:t xml:space="preserve">items and any many other </w:t>
-      </w:r>
-      <w:r>
-        <w:t xml:space="preserve">from one place to another. </w:t>
-      </w:r>
-      <w:r>
-        <w:t>Whatever the automobile type (car, van, bike etc.) is being used for transportation</w:t>
-      </w:r>
-      <w:r>
-        <w:t>,</w:t>
-      </w:r>
-      <w:r>
-        <w:t xml:space="preserve"> the safety should be a number one priority. </w:t>
-      </w:r>
-      <w:r>
-        <w:t>While transporting people or any other item we should think about the safety of the passengers of the vehicle, public and private and public properties.</w:t>
-      </w:r>
-      <w:r>
-        <w:t xml:space="preserve"> According to Ministry of Transport, New Zealand (2018)</w:t>
-      </w:r>
-      <w:r>
-        <w:t xml:space="preserve"> </w:t>
-      </w:r>
-      <w:r>
-        <w:t xml:space="preserve">number of road deaths has been increased from 284 to 393 within the period of 2011 to 2018. </w:t>
-      </w:r>
-      <w:r>
-        <w:t>They also state that the number of reported injuries in transportation has amplified from 11,000 to 13,000 within a period of 5 years until 2017. Above statistics confirms that there should be a lot of improvements in the automobile and transportation industry for safety and the wellbeing of humans as well as the safety of private and public property.</w:t>
-      </w:r>
-      <w:r>
-        <w:t xml:space="preserve"> </w:t>
-      </w:r>
+        <w:pStyle w:val="Heading2"/>
+        <w:spacing w:after="240"/>
+      </w:pPr>
+      <w:bookmarkStart w:id="8" w:name="_Toc514528544"/>
+      <w:r>
+        <w:t xml:space="preserve">1.1 </w:t>
+      </w:r>
+      <w:r>
+        <w:t>Problem Description</w:t>
+      </w:r>
+      <w:bookmarkEnd w:id="8"/>
     </w:p>
     <w:p>
       <w:pPr>
-        <w:spacing w:after="240" w:line="276" w:lineRule="auto"/>
-      </w:pPr>
-      <w:r>
-        <w:t>There</w:t>
-      </w:r>
-      <w:r>
-        <w:t xml:space="preserve"> are </w:t>
-      </w:r>
-      <w:r>
-        <w:t>various factors which contributes to</w:t>
+        <w:spacing w:after="120" w:line="276" w:lineRule="auto"/>
+      </w:pPr>
+      <w:r>
+        <w:t>Automobile has become a major part in our li</w:t>
+      </w:r>
+      <w:r>
+        <w:t>ves</w:t>
+      </w:r>
+      <w:r>
+        <w:t xml:space="preserve">. They are used for transportation of people, </w:t>
+      </w:r>
+      <w:r>
+        <w:t xml:space="preserve">items and any many other </w:t>
+      </w:r>
+      <w:r>
+        <w:t xml:space="preserve">from one place to another. </w:t>
+      </w:r>
+      <w:r>
+        <w:t>Whatever the automobile type (car, van, bike etc.) is being used for transportation</w:t>
+      </w:r>
+      <w:r>
+        <w:t>,</w:t>
+      </w:r>
+      <w:r>
+        <w:t xml:space="preserve"> the safety should be a number one priority. </w:t>
+      </w:r>
+      <w:r>
+        <w:t>While transporting people or any other item we should think about the safety of the passengers of the vehicle, public and private and public properties.</w:t>
+      </w:r>
+      <w:r>
+        <w:t xml:space="preserve"> According to Ministry of Transport, New Zealand (2018)</w:t>
       </w:r>
       <w:r>
         <w:t xml:space="preserve"> </w:t>
       </w:r>
       <w:r>
-        <w:t>road injuries and deaths. Some of them are lost control of the vehicle, speeding, alcohol, driver drowsiness, weather conditions, vehicle conditions and so on</w:t>
-      </w:r>
-      <w:r>
-        <w:t xml:space="preserve"> (Ministry of Transport New Zealand, 2018).</w:t>
+        <w:t xml:space="preserve">number of road deaths has been increased from 284 to 393 within the period of 2011 to 2018. </w:t>
+      </w:r>
+      <w:r>
+        <w:t>They also state that the number of reported injuries in transportation has amplified from 11,000 to 13,000 within a period of 5 years until 2017. Above statistics confirms that there should be a lot of improvements in the automobile and transportation industry for safety and the wellbeing of humans as well as the safety of private and public property.</w:t>
       </w:r>
       <w:r>
         <w:t xml:space="preserve"> </w:t>
-      </w:r>
-      <w:r>
-        <w:t>Most of the time d</w:t>
-      </w:r>
-      <w:r>
-        <w:t xml:space="preserve">rivers do not care about the state of themselves prior to driving a vehicle. </w:t>
-      </w:r>
-      <w:r>
-        <w:t xml:space="preserve">Even though the driver is tired, sleepy or has consumed alcohol he/she tries to drive a vehicle without any anxiety. As a result, it causes road accidents, injuries, loss of lives and damage to property. There aren’t many systems which could predict the conditions of the driver prior to a trivial incident which could </w:t>
-      </w:r>
-      <w:r>
-        <w:t>assist the driver immensely. Therefore, t</w:t>
-      </w:r>
-      <w:r>
-        <w:t>his project mainly focuses on the driver drowsiness and how it can be identified using computer vision and facial features</w:t>
-      </w:r>
-      <w:r>
-        <w:t xml:space="preserve"> in order to </w:t>
-      </w:r>
-      <w:r>
-        <w:t>provide necessary alerts to the driver when required as a warning</w:t>
-      </w:r>
-      <w:r>
-        <w:t>,</w:t>
-      </w:r>
-      <w:r>
-        <w:t xml:space="preserve"> so that the driver can decide whether to continue driving or no</w:t>
-      </w:r>
-      <w:r>
-        <w:t>t and take a proactive approach to such incidents rather than a reactive approach.</w:t>
       </w:r>
     </w:p>
     <w:p>
       <w:pPr>
+        <w:spacing w:after="240" w:line="276" w:lineRule="auto"/>
+      </w:pPr>
+      <w:r>
+        <w:t>There</w:t>
+      </w:r>
+      <w:r>
+        <w:t xml:space="preserve"> are </w:t>
+      </w:r>
+      <w:r>
+        <w:t>various factors which contributes to</w:t>
+      </w:r>
+      <w:r>
+        <w:t xml:space="preserve"> </w:t>
+      </w:r>
+      <w:r>
+        <w:t>road injuries and deaths. Some of them are lost control of the vehicle, speeding, alcohol, driver drowsiness, weather conditions, vehicle conditions and so on</w:t>
+      </w:r>
+      <w:r>
+        <w:t xml:space="preserve"> (Ministry of Transport New Zealand, 2018).</w:t>
+      </w:r>
+      <w:r>
+        <w:t xml:space="preserve"> </w:t>
+      </w:r>
+      <w:r>
+        <w:t>Most of the time d</w:t>
+      </w:r>
+      <w:r>
+        <w:t xml:space="preserve">rivers do not care about the state of themselves prior to driving a vehicle. </w:t>
+      </w:r>
+      <w:r>
+        <w:t xml:space="preserve">Even though the driver is tired, sleepy or has consumed alcohol he/she tries to drive a vehicle without any anxiety. As a result, it causes road accidents, injuries, loss of lives and damage to property. There aren’t many systems which could predict the conditions of the driver prior to a trivial incident which could </w:t>
+      </w:r>
+      <w:r>
+        <w:t>assist the driver immensely. Therefore, t</w:t>
+      </w:r>
+      <w:r>
+        <w:t>his project mainly focuses on the driver drowsiness and how it can be identified using computer vision and facial features</w:t>
+      </w:r>
+      <w:r>
+        <w:t xml:space="preserve"> in order to </w:t>
+      </w:r>
+      <w:r>
+        <w:t>provide necessary alerts to the driver when required as a warning</w:t>
+      </w:r>
+      <w:r>
+        <w:t>,</w:t>
+      </w:r>
+      <w:r>
+        <w:t xml:space="preserve"> so that the driver can decide whether to continue driving or no</w:t>
+      </w:r>
+      <w:r>
+        <w:t>t and take a proactive approach to such incidents rather than a reactive approach.</w:t>
+      </w:r>
+    </w:p>
+    <w:p>
+      <w:pPr>
         <w:pStyle w:val="Heading2"/>
       </w:pPr>
-      <w:bookmarkStart w:id="8" w:name="_Toc514528545"/>
+      <w:bookmarkStart w:id="9" w:name="_Toc514528545"/>
       <w:r>
         <w:t>1.2 Solution &amp; Research Question</w:t>
       </w:r>
-      <w:bookmarkEnd w:id="8"/>
+      <w:bookmarkEnd w:id="9"/>
     </w:p>
     <w:p/>
     <w:p>
@@ -2418,11 +2420,11 @@
         <w:pStyle w:val="Heading2"/>
         <w:spacing w:after="240"/>
       </w:pPr>
-      <w:bookmarkStart w:id="9" w:name="_Toc514528546"/>
+      <w:bookmarkStart w:id="10" w:name="_Toc514528546"/>
       <w:r>
         <w:t>1.3 Scope</w:t>
       </w:r>
-      <w:bookmarkEnd w:id="9"/>
+      <w:bookmarkEnd w:id="10"/>
     </w:p>
     <w:p>
       <w:pPr>
@@ -2535,9 +2537,9 @@
     <w:p>
       <w:pPr>
         <w:pStyle w:val="Heading3"/>
-        <w:spacing w:after="240"/>
-      </w:pPr>
-      <w:bookmarkStart w:id="10" w:name="_Toc514528547"/>
+        <w:spacing w:after="120"/>
+      </w:pPr>
+      <w:bookmarkStart w:id="11" w:name="_Toc514528547"/>
       <w:r>
         <w:t xml:space="preserve">1.3.1 </w:t>
       </w:r>
@@ -2547,7 +2549,7 @@
       <w:r>
         <w:t xml:space="preserve"> of the project</w:t>
       </w:r>
-      <w:bookmarkEnd w:id="10"/>
+      <w:bookmarkEnd w:id="11"/>
     </w:p>
     <w:p>
       <w:pPr>
@@ -2590,16 +2592,16 @@
     <w:p>
       <w:pPr>
         <w:pStyle w:val="Heading3"/>
-        <w:spacing w:after="240"/>
-      </w:pPr>
-      <w:bookmarkStart w:id="11" w:name="_Toc514528548"/>
+        <w:spacing w:after="120"/>
+      </w:pPr>
+      <w:bookmarkStart w:id="12" w:name="_Toc514528548"/>
       <w:r>
         <w:t xml:space="preserve">1.3.2 </w:t>
       </w:r>
       <w:r>
         <w:t>Objectives of the project</w:t>
       </w:r>
-      <w:bookmarkEnd w:id="11"/>
+      <w:bookmarkEnd w:id="12"/>
     </w:p>
     <w:p>
       <w:pPr>
@@ -2814,16 +2816,16 @@
     <w:p>
       <w:pPr>
         <w:pStyle w:val="Heading3"/>
-        <w:spacing w:after="240"/>
-      </w:pPr>
-      <w:bookmarkStart w:id="12" w:name="_Toc514528549"/>
+        <w:spacing w:after="120"/>
+      </w:pPr>
+      <w:bookmarkStart w:id="13" w:name="_Toc514528549"/>
       <w:r>
         <w:t xml:space="preserve">1.3.3 </w:t>
       </w:r>
       <w:r>
         <w:t>Project Deliverables</w:t>
       </w:r>
-      <w:bookmarkEnd w:id="12"/>
+      <w:bookmarkEnd w:id="13"/>
       <w:r>
         <w:t xml:space="preserve"> </w:t>
       </w:r>
@@ -2910,11 +2912,11 @@
         <w:pStyle w:val="Heading2"/>
         <w:spacing w:after="240"/>
       </w:pPr>
-      <w:bookmarkStart w:id="13" w:name="_Toc514528550"/>
+      <w:bookmarkStart w:id="14" w:name="_Toc514528550"/>
       <w:r>
         <w:t>1.4 Measurable Organizational Value</w:t>
       </w:r>
-      <w:bookmarkEnd w:id="13"/>
+      <w:bookmarkEnd w:id="14"/>
     </w:p>
     <w:p>
       <w:pPr>
@@ -2936,12 +2938,7 @@
         <w:t xml:space="preserve"> </w:t>
       </w:r>
       <w:r>
-        <w:t>will open up the opportunity for a vast number of customers</w:t>
-      </w:r>
-      <w:bookmarkStart w:id="14" w:name="_GoBack"/>
-      <w:bookmarkEnd w:id="14"/>
-      <w:r>
-        <w:t>.</w:t>
+        <w:t>will open up the opportunity for a vast number of customers.</w:t>
       </w:r>
       <w:r>
         <w:t xml:space="preserve"> </w:t>
@@ -3073,6 +3070,353 @@
       <w:bookmarkEnd w:id="17"/>
     </w:p>
     <w:p/>
+    <w:p>
+      <w:pPr>
+        <w:pStyle w:val="Heading3"/>
+        <w:spacing w:after="120"/>
+      </w:pPr>
+      <w:r>
+        <w:rPr>
+          <w:noProof/>
+        </w:rPr>
+        <w:drawing>
+          <wp:anchor distT="0" distB="0" distL="114300" distR="114300" simplePos="0" relativeHeight="251657216" behindDoc="0" locked="0" layoutInCell="1" allowOverlap="1" wp14:anchorId="1C9B6D41">
+            <wp:simplePos x="0" y="0"/>
+            <wp:positionH relativeFrom="column">
+              <wp:posOffset>0</wp:posOffset>
+            </wp:positionH>
+            <wp:positionV relativeFrom="paragraph">
+              <wp:posOffset>250190</wp:posOffset>
+            </wp:positionV>
+            <wp:extent cx="1569720" cy="1412240"/>
+            <wp:effectExtent l="0" t="0" r="0" b="0"/>
+            <wp:wrapSquare wrapText="bothSides"/>
+            <wp:docPr id="1" name="Picture 1"/>
+            <wp:cNvGraphicFramePr>
+              <a:graphicFrameLocks xmlns:a="http://schemas.openxmlformats.org/drawingml/2006/main" noChangeAspect="1"/>
+            </wp:cNvGraphicFramePr>
+            <a:graphic xmlns:a="http://schemas.openxmlformats.org/drawingml/2006/main">
+              <a:graphicData uri="http://schemas.openxmlformats.org/drawingml/2006/picture">
+                <pic:pic xmlns:pic="http://schemas.openxmlformats.org/drawingml/2006/picture">
+                  <pic:nvPicPr>
+                    <pic:cNvPr id="1" name=""/>
+                    <pic:cNvPicPr/>
+                  </pic:nvPicPr>
+                  <pic:blipFill>
+                    <a:blip r:embed="rId14">
+                      <a:extLst>
+                        <a:ext uri="{28A0092B-C50C-407E-A947-70E740481C1C}">
+                          <a14:useLocalDpi xmlns:a14="http://schemas.microsoft.com/office/drawing/2010/main" val="0"/>
+                        </a:ext>
+                      </a:extLst>
+                    </a:blip>
+                    <a:stretch>
+                      <a:fillRect/>
+                    </a:stretch>
+                  </pic:blipFill>
+                  <pic:spPr>
+                    <a:xfrm>
+                      <a:off x="0" y="0"/>
+                      <a:ext cx="1569720" cy="1412240"/>
+                    </a:xfrm>
+                    <a:prstGeom prst="rect">
+                      <a:avLst/>
+                    </a:prstGeom>
+                  </pic:spPr>
+                </pic:pic>
+              </a:graphicData>
+            </a:graphic>
+            <wp14:sizeRelH relativeFrom="margin">
+              <wp14:pctWidth>0</wp14:pctWidth>
+            </wp14:sizeRelH>
+            <wp14:sizeRelV relativeFrom="margin">
+              <wp14:pctHeight>0</wp14:pctHeight>
+            </wp14:sizeRelV>
+          </wp:anchor>
+        </w:drawing>
+      </w:r>
+      <w:r>
+        <w:t xml:space="preserve">2.2.1 </w:t>
+      </w:r>
+      <w:proofErr w:type="spellStart"/>
+      <w:r>
+        <w:t>StopSleep</w:t>
+      </w:r>
+      <w:proofErr w:type="spellEnd"/>
+      <w:r>
+        <w:t xml:space="preserve"> - Electronic Anti-Sleep Alarm</w:t>
+      </w:r>
+    </w:p>
+    <w:p>
+      <w:pPr>
+        <w:spacing w:after="120" w:line="276" w:lineRule="auto"/>
+      </w:pPr>
+      <w:r>
+        <w:t xml:space="preserve">According to </w:t>
+      </w:r>
+      <w:proofErr w:type="spellStart"/>
+      <w:r>
+        <w:t>StopSleep</w:t>
+      </w:r>
+      <w:proofErr w:type="spellEnd"/>
+      <w:r>
+        <w:t xml:space="preserve"> </w:t>
+      </w:r>
+      <w:r>
+        <w:t xml:space="preserve">(2017) </w:t>
+      </w:r>
+      <w:r>
+        <w:t>the aim of th</w:t>
+      </w:r>
+      <w:r>
+        <w:t xml:space="preserve">e unit is to prevent drivers falling asleep. </w:t>
+      </w:r>
+      <w:r>
+        <w:t xml:space="preserve">Being a portable device, it is made to wear on two fingers like a ring. The device alerts through vibration, light and sound. </w:t>
+      </w:r>
+      <w:r>
+        <w:t>All the device elements are made of cosmetics which are unlikely to cause any allergies including durable plastic.</w:t>
+      </w:r>
+      <w:r>
+        <w:t xml:space="preserve"> The </w:t>
+      </w:r>
+      <w:proofErr w:type="spellStart"/>
+      <w:r>
+        <w:t>StopSleep</w:t>
+      </w:r>
+      <w:proofErr w:type="spellEnd"/>
+      <w:r>
+        <w:t xml:space="preserve"> unit has 8 </w:t>
+      </w:r>
+      <w:r>
+        <w:t xml:space="preserve">built-in </w:t>
+      </w:r>
+      <w:r>
+        <w:t xml:space="preserve">measuring sensors </w:t>
+      </w:r>
+      <w:r>
+        <w:t xml:space="preserve">to monitor the heat change of the skin. </w:t>
+      </w:r>
+      <w:r>
+        <w:t xml:space="preserve">This system uses the same technology used in lie detector polygraphs. </w:t>
+      </w:r>
+      <w:r>
+        <w:t>This system generates two types of warnings. They are attention and danger levels. The unit will vibrate in attention warning type while providing vibrations and loud sound in danger situations.</w:t>
+      </w:r>
+    </w:p>
+    <w:p>
+      <w:pPr>
+        <w:spacing w:after="240" w:line="276" w:lineRule="auto"/>
+      </w:pPr>
+      <w:r>
+        <w:t xml:space="preserve">Use of </w:t>
+      </w:r>
+      <w:proofErr w:type="spellStart"/>
+      <w:r>
+        <w:t>StopSleep</w:t>
+      </w:r>
+      <w:proofErr w:type="spellEnd"/>
+      <w:r>
+        <w:t xml:space="preserve"> – electronic anti-sleep alarm is not hard. First the user has to power on the unit and wait until the sound and light appears. Once this is completed the user can w</w:t>
+      </w:r>
+      <w:r>
+        <w:t>ear</w:t>
+      </w:r>
+      <w:r>
+        <w:t xml:space="preserve"> the device in two fingers of a hand.</w:t>
+      </w:r>
+      <w:r>
+        <w:t xml:space="preserve"> Then the sensors will start monitoring for active, micro-sleep and sleep states of a human body and issues the warnings or alarms. </w:t>
+      </w:r>
+      <w:r>
+        <w:t>The device needs to be charged and it can hold up-to 15 hours</w:t>
+      </w:r>
+      <w:r>
+        <w:t xml:space="preserve"> </w:t>
+      </w:r>
+      <w:r>
+        <w:t>within a single charging session</w:t>
+      </w:r>
+      <w:r>
+        <w:t xml:space="preserve"> (</w:t>
+      </w:r>
+      <w:proofErr w:type="spellStart"/>
+      <w:r>
+        <w:t>StopSleep</w:t>
+      </w:r>
+      <w:proofErr w:type="spellEnd"/>
+      <w:r>
+        <w:t>, 2017)</w:t>
+      </w:r>
+      <w:r>
+        <w:t xml:space="preserve">. </w:t>
+      </w:r>
+      <w:r>
+        <w:t xml:space="preserve">Stop sleep </w:t>
+      </w:r>
+      <w:r>
+        <w:t>wearable device can be purchased at around 200 US dollars (Amazon, 2018).</w:t>
+      </w:r>
+    </w:p>
+    <w:p>
+      <w:pPr>
+        <w:pStyle w:val="Heading3"/>
+        <w:spacing w:after="120"/>
+      </w:pPr>
+      <w:r>
+        <w:t xml:space="preserve">2.2.2 </w:t>
+      </w:r>
+      <w:r>
+        <w:t>Bosch Driver Drowsiness Detection</w:t>
+      </w:r>
+    </w:p>
+    <w:p>
+      <w:pPr>
+        <w:spacing w:line="276" w:lineRule="auto"/>
+      </w:pPr>
+      <w:r>
+        <w:rPr>
+          <w:noProof/>
+        </w:rPr>
+        <w:drawing>
+          <wp:anchor distT="0" distB="0" distL="114300" distR="114300" simplePos="0" relativeHeight="251659264" behindDoc="1" locked="0" layoutInCell="1" allowOverlap="1" wp14:anchorId="5D276D32">
+            <wp:simplePos x="0" y="0"/>
+            <wp:positionH relativeFrom="column">
+              <wp:posOffset>0</wp:posOffset>
+            </wp:positionH>
+            <wp:positionV relativeFrom="paragraph">
+              <wp:posOffset>2540</wp:posOffset>
+            </wp:positionV>
+            <wp:extent cx="1996440" cy="1444125"/>
+            <wp:effectExtent l="0" t="0" r="3810" b="3810"/>
+            <wp:wrapTight wrapText="bothSides">
+              <wp:wrapPolygon edited="0">
+                <wp:start x="0" y="0"/>
+                <wp:lineTo x="0" y="21372"/>
+                <wp:lineTo x="21435" y="21372"/>
+                <wp:lineTo x="21435" y="0"/>
+                <wp:lineTo x="0" y="0"/>
+              </wp:wrapPolygon>
+            </wp:wrapTight>
+            <wp:docPr id="3" name="Picture 3"/>
+            <wp:cNvGraphicFramePr>
+              <a:graphicFrameLocks xmlns:a="http://schemas.openxmlformats.org/drawingml/2006/main" noChangeAspect="1"/>
+            </wp:cNvGraphicFramePr>
+            <a:graphic xmlns:a="http://schemas.openxmlformats.org/drawingml/2006/main">
+              <a:graphicData uri="http://schemas.openxmlformats.org/drawingml/2006/picture">
+                <pic:pic xmlns:pic="http://schemas.openxmlformats.org/drawingml/2006/picture">
+                  <pic:nvPicPr>
+                    <pic:cNvPr id="1" name=""/>
+                    <pic:cNvPicPr/>
+                  </pic:nvPicPr>
+                  <pic:blipFill>
+                    <a:blip r:embed="rId15">
+                      <a:extLst>
+                        <a:ext uri="{28A0092B-C50C-407E-A947-70E740481C1C}">
+                          <a14:useLocalDpi xmlns:a14="http://schemas.microsoft.com/office/drawing/2010/main" val="0"/>
+                        </a:ext>
+                      </a:extLst>
+                    </a:blip>
+                    <a:stretch>
+                      <a:fillRect/>
+                    </a:stretch>
+                  </pic:blipFill>
+                  <pic:spPr>
+                    <a:xfrm>
+                      <a:off x="0" y="0"/>
+                      <a:ext cx="1996440" cy="1444125"/>
+                    </a:xfrm>
+                    <a:prstGeom prst="rect">
+                      <a:avLst/>
+                    </a:prstGeom>
+                  </pic:spPr>
+                </pic:pic>
+              </a:graphicData>
+            </a:graphic>
+          </wp:anchor>
+        </w:drawing>
+      </w:r>
+      <w:r>
+        <w:t xml:space="preserve">Bosch driver drowsiness detection system </w:t>
+      </w:r>
+      <w:r>
+        <w:t>monitors the steering patterns of a driver and predicts the fatigue and micro sleepiness of a driver.</w:t>
+      </w:r>
+      <w:r>
+        <w:t xml:space="preserve"> It evaluates and processes about 70 signals </w:t>
+      </w:r>
+      <w:r>
+        <w:t>to understand the level of drowsiness of a driver</w:t>
+      </w:r>
+      <w:r>
+        <w:t>.</w:t>
+      </w:r>
+      <w:r>
+        <w:t xml:space="preserve"> </w:t>
+      </w:r>
+      <w:r>
+        <w:t xml:space="preserve">Bosch uses a steering-angle sensor to determine the steering angle and </w:t>
+      </w:r>
+      <w:r>
+        <w:t>its</w:t>
+      </w:r>
+      <w:r>
+        <w:t xml:space="preserve"> velocity.</w:t>
+      </w:r>
+      <w:r>
+        <w:t xml:space="preserve"> </w:t>
+      </w:r>
+      <w:r>
+        <w:t xml:space="preserve">The </w:t>
+      </w:r>
+      <w:r>
+        <w:t>algorithm behinds the Bosch system starts monitoring steering patterns when a trip begins. It monitors for different parameters such as unexpected steering movements, use of signals and many other</w:t>
+      </w:r>
+      <w:r>
+        <w:t>s</w:t>
+      </w:r>
+      <w:r>
+        <w:t xml:space="preserve"> to identify the fatigue condition of the driver and when it reaches a certain level it informs the driver that he/she requires a rest by flashing a coffee cup sign in the system. </w:t>
+      </w:r>
+      <w:r>
+        <w:t xml:space="preserve">This unit is also a part of </w:t>
+      </w:r>
+      <w:r>
+        <w:t xml:space="preserve">a </w:t>
+      </w:r>
+      <w:r>
+        <w:t>car</w:t>
+      </w:r>
+      <w:r>
+        <w:t>’</w:t>
+      </w:r>
+      <w:r>
+        <w:t>s anti-skid system which help the wheels of the vehicle to keep tractive contact with the road surface</w:t>
+      </w:r>
+      <w:r>
+        <w:t xml:space="preserve"> (</w:t>
+      </w:r>
+      <w:proofErr w:type="spellStart"/>
+      <w:r>
+        <w:t>BoschChina</w:t>
+      </w:r>
+      <w:proofErr w:type="spellEnd"/>
+      <w:r>
+        <w:t>, 2012</w:t>
+      </w:r>
+      <w:r>
+        <w:t>)</w:t>
+      </w:r>
+      <w:r>
+        <w:t xml:space="preserve">. </w:t>
+      </w:r>
+    </w:p>
+    <w:p>
+      <w:pPr>
+        <w:spacing w:after="120" w:line="276" w:lineRule="auto"/>
+      </w:pPr>
+    </w:p>
+    <w:p/>
     <w:p/>
     <w:p/>
     <w:p/>
@@ -3105,19 +3449,63 @@
       <w:bookmarkEnd w:id="19"/>
     </w:p>
     <w:p>
-      <w:r>
-        <w:t>https://www.transport.govt.nz/resources/road-safety-resources/roadcrashstatistics/monthlyoverviewofcrashstatistics/monthly-road-crash-statistics-update-march-2018/</w:t>
-      </w:r>
+      <w:hyperlink r:id="rId16" w:history="1">
+        <w:r>
+          <w:rPr>
+            <w:rStyle w:val="Hyperlink"/>
+          </w:rPr>
+          <w:t>https://www.transport.govt.nz/resources/road-safety-resources/roadcrashstatistics/monthlyoverviewofcrashstatistics/monthly-road-crash-statistics-update-march-2018/</w:t>
+        </w:r>
+      </w:hyperlink>
     </w:p>
     <w:p/>
     <w:p>
+      <w:hyperlink r:id="rId17" w:history="1">
+        <w:r>
+          <w:rPr>
+            <w:rStyle w:val="Hyperlink"/>
+          </w:rPr>
+          <w:t>http://www.stopsleep.com.au/about-3/</w:t>
+        </w:r>
+      </w:hyperlink>
+    </w:p>
+    <w:p/>
+    <w:p>
+      <w:hyperlink r:id="rId18" w:history="1">
+        <w:r>
+          <w:rPr>
+            <w:rStyle w:val="Hyperlink"/>
+          </w:rPr>
+          <w:t>https://www.amazon.com/Drivers-Drowsiness-Vibration-Technology-Alertness/dp/B00A33APOU</w:t>
+        </w:r>
+      </w:hyperlink>
+    </w:p>
+    <w:p/>
+    <w:p>
+      <w:hyperlink r:id="rId19" w:history="1">
+        <w:r>
+          <w:rPr>
+            <w:rStyle w:val="Hyperlink"/>
+          </w:rPr>
+          <w:t>http://microsite.bosch.com.cn/life/en/invented-for-life/citizen/bosch-driver-drowsiness-detection.html</w:t>
+        </w:r>
+      </w:hyperlink>
+    </w:p>
+    <w:p/>
+    <w:p/>
+    <w:p/>
+    <w:p/>
+    <w:p/>
+    <w:p/>
+    <w:p/>
+    <w:p>
       <w:pPr>
         <w:spacing w:after="160" w:line="259" w:lineRule="auto"/>
         <w:jc w:val="left"/>
       </w:pPr>
     </w:p>
     <w:sectPr>
-      <w:footerReference w:type="default" r:id="rId14"/>
+      <w:footerReference w:type="default" r:id="rId20"/>
       <w:pgSz w:w="11906" w:h="16838"/>
       <w:pgMar w:top="1440" w:right="1440" w:bottom="1440" w:left="1440" w:header="708" w:footer="708" w:gutter="0"/>
       <w:pgNumType w:start="1"/>
@@ -13171,6 +13559,18 @@
       <w:spacing w:after="100"/>
       <w:ind w:left="440"/>
     </w:pPr>
+  </w:style>
+  <w:style w:type="character" w:styleId="UnresolvedMention">
+    <w:name w:val="Unresolved Mention"/>
+    <w:basedOn w:val="DefaultParagraphFont"/>
+    <w:uiPriority w:val="99"/>
+    <w:semiHidden/>
+    <w:unhideWhenUsed/>
+    <w:rsid w:val="002D6DEF"/>
+    <w:rPr>
+      <w:color w:val="808080"/>
+      <w:shd w:val="clear" w:color="auto" w:fill="E6E6E6"/>
+    </w:rPr>
   </w:style>
 </w:styles>
 </file>
@@ -13917,7 +14317,7 @@
 </file>
 
 <file path=customXml/itemProps1.xml><?xml version="1.0" encoding="utf-8"?>
-<ds:datastoreItem xmlns:ds="http://schemas.openxmlformats.org/officeDocument/2006/customXml" ds:itemID="{D26B6B10-E493-4076-A38F-60667FE68E2E}">
+<ds:datastoreItem xmlns:ds="http://schemas.openxmlformats.org/officeDocument/2006/customXml" ds:itemID="{315DB750-0168-4348-8018-931CC88292DE}">
   <ds:schemaRefs>
     <ds:schemaRef ds:uri="http://schemas.openxmlformats.org/officeDocument/2006/bibliography"/>
   </ds:schemaRefs>

</xml_diff>

<commit_message>
Added Existing systems - Anti Sleep pilot and formated reference list
</commit_message>
<xml_diff>
--- a/Project Proposal/Project Proposal.docx
+++ b/Project Proposal/Project Proposal.docx
@@ -7,9 +7,7 @@
         <w:jc w:val="center"/>
       </w:pPr>
       <w:bookmarkStart w:id="0" w:name="_Hlk491001325"/>
-      <w:bookmarkStart w:id="1" w:name="_GoBack"/>
       <w:bookmarkEnd w:id="0"/>
-      <w:bookmarkEnd w:id="1"/>
       <w:r>
         <w:rPr>
           <w:rFonts w:ascii="Century Gothic" w:hAnsi="Century Gothic"/>
@@ -984,12 +982,12 @@
       <w:pPr>
         <w:pStyle w:val="Heading1"/>
       </w:pPr>
-      <w:bookmarkStart w:id="2" w:name="_Toc514528540"/>
+      <w:bookmarkStart w:id="1" w:name="_Toc514528540"/>
       <w:r>
         <w:lastRenderedPageBreak/>
         <w:t>TABLE OF CONTENTS</w:t>
       </w:r>
-      <w:bookmarkEnd w:id="2"/>
+      <w:bookmarkEnd w:id="1"/>
     </w:p>
     <w:sdt>
       <w:sdtPr>
@@ -2110,14 +2108,14 @@
         <w:pStyle w:val="Heading1"/>
         <w:contextualSpacing/>
       </w:pPr>
-      <w:bookmarkStart w:id="3" w:name="_Toc511323589"/>
-      <w:bookmarkStart w:id="4" w:name="_Toc514528541"/>
+      <w:bookmarkStart w:id="2" w:name="_Toc511323589"/>
+      <w:bookmarkStart w:id="3" w:name="_Toc514528541"/>
       <w:r>
         <w:lastRenderedPageBreak/>
         <w:t>LIST OF TABLES</w:t>
       </w:r>
+      <w:bookmarkEnd w:id="2"/>
       <w:bookmarkEnd w:id="3"/>
-      <w:bookmarkEnd w:id="4"/>
     </w:p>
     <w:p/>
     <w:p>
@@ -2134,14 +2132,14 @@
         <w:pStyle w:val="Heading1"/>
         <w:contextualSpacing/>
       </w:pPr>
-      <w:bookmarkStart w:id="5" w:name="_Toc511323590"/>
-      <w:bookmarkStart w:id="6" w:name="_Toc514528542"/>
+      <w:bookmarkStart w:id="4" w:name="_Toc511323590"/>
+      <w:bookmarkStart w:id="5" w:name="_Toc514528542"/>
       <w:r>
         <w:lastRenderedPageBreak/>
         <w:t>TABLE OF FIGURES</w:t>
       </w:r>
+      <w:bookmarkEnd w:id="4"/>
       <w:bookmarkEnd w:id="5"/>
-      <w:bookmarkEnd w:id="6"/>
     </w:p>
     <w:p/>
     <w:p>
@@ -2162,142 +2160,142 @@
         <w:pStyle w:val="Heading1"/>
         <w:spacing w:line="360" w:lineRule="auto"/>
       </w:pPr>
-      <w:bookmarkStart w:id="7" w:name="_Toc514528543"/>
+      <w:bookmarkStart w:id="6" w:name="_Toc514528543"/>
       <w:r>
         <w:lastRenderedPageBreak/>
         <w:t xml:space="preserve">1. </w:t>
       </w:r>
       <w:r>
         <w:t>INTRODUCTION</w:t>
+      </w:r>
+      <w:bookmarkEnd w:id="6"/>
+    </w:p>
+    <w:p>
+      <w:pPr>
+        <w:pStyle w:val="Heading2"/>
+        <w:spacing w:after="240"/>
+      </w:pPr>
+      <w:bookmarkStart w:id="7" w:name="_Toc514528544"/>
+      <w:r>
+        <w:t xml:space="preserve">1.1 </w:t>
+      </w:r>
+      <w:r>
+        <w:t>Problem Description</w:t>
       </w:r>
       <w:bookmarkEnd w:id="7"/>
     </w:p>
     <w:p>
       <w:pPr>
-        <w:pStyle w:val="Heading2"/>
-        <w:spacing w:after="240"/>
-      </w:pPr>
-      <w:bookmarkStart w:id="8" w:name="_Toc514528544"/>
-      <w:r>
-        <w:t xml:space="preserve">1.1 </w:t>
-      </w:r>
-      <w:r>
-        <w:t>Problem Description</w:t>
-      </w:r>
-      <w:bookmarkEnd w:id="8"/>
+        <w:spacing w:after="120" w:line="276" w:lineRule="auto"/>
+      </w:pPr>
+      <w:r>
+        <w:t>Automobile has become a major part in our li</w:t>
+      </w:r>
+      <w:r>
+        <w:t>ves</w:t>
+      </w:r>
+      <w:r>
+        <w:t xml:space="preserve">. They are used for transportation of people, </w:t>
+      </w:r>
+      <w:r>
+        <w:t xml:space="preserve">items and any many other </w:t>
+      </w:r>
+      <w:r>
+        <w:t xml:space="preserve">from one place to another. </w:t>
+      </w:r>
+      <w:r>
+        <w:t>Whatever the automobile type (car, van, bike etc.) is being used for transportation</w:t>
+      </w:r>
+      <w:r>
+        <w:t>,</w:t>
+      </w:r>
+      <w:r>
+        <w:t xml:space="preserve"> the safety should be a number one priority. </w:t>
+      </w:r>
+      <w:r>
+        <w:t>While transporting people or any other item we should think about the safety of the passengers of the vehicle, public and private and public properties.</w:t>
+      </w:r>
+      <w:r>
+        <w:t xml:space="preserve"> According to Ministry of Transport, New Zealand (2018)</w:t>
+      </w:r>
+      <w:r>
+        <w:t xml:space="preserve"> </w:t>
+      </w:r>
+      <w:r>
+        <w:t xml:space="preserve">number of road deaths has been increased from 284 to 393 within the period of 2011 to 2018. </w:t>
+      </w:r>
+      <w:r>
+        <w:t>They also state that the number of reported injuries in transportation has amplified from 11,000 to 13,000 within a period of 5 years until 2017. Above statistics confirms that there should be a lot of improvements in the automobile and transportation industry for safety and the wellbeing of humans as well as the safety of private and public property.</w:t>
+      </w:r>
+      <w:r>
+        <w:t xml:space="preserve"> </w:t>
+      </w:r>
     </w:p>
     <w:p>
       <w:pPr>
-        <w:spacing w:after="120" w:line="276" w:lineRule="auto"/>
-      </w:pPr>
-      <w:r>
-        <w:t>Automobile has become a major part in our li</w:t>
-      </w:r>
-      <w:r>
-        <w:t>ves</w:t>
-      </w:r>
-      <w:r>
-        <w:t xml:space="preserve">. They are used for transportation of people, </w:t>
-      </w:r>
-      <w:r>
-        <w:t xml:space="preserve">items and any many other </w:t>
-      </w:r>
-      <w:r>
-        <w:t xml:space="preserve">from one place to another. </w:t>
-      </w:r>
-      <w:r>
-        <w:t>Whatever the automobile type (car, van, bike etc.) is being used for transportation</w:t>
+        <w:spacing w:after="240" w:line="276" w:lineRule="auto"/>
+      </w:pPr>
+      <w:r>
+        <w:t>There</w:t>
+      </w:r>
+      <w:r>
+        <w:t xml:space="preserve"> are </w:t>
+      </w:r>
+      <w:r>
+        <w:t>various factors which contributes to</w:t>
+      </w:r>
+      <w:r>
+        <w:t xml:space="preserve"> </w:t>
+      </w:r>
+      <w:r>
+        <w:t>road injuries and deaths. Some of them are lost control of the vehicle, speeding, alcohol, driver drowsiness, weather conditions, vehicle conditions and so on</w:t>
+      </w:r>
+      <w:r>
+        <w:t xml:space="preserve"> (Ministry of Transport New Zealand, 2018).</w:t>
+      </w:r>
+      <w:r>
+        <w:t xml:space="preserve"> </w:t>
+      </w:r>
+      <w:r>
+        <w:t>Most of the time d</w:t>
+      </w:r>
+      <w:r>
+        <w:t xml:space="preserve">rivers do not care about the state of themselves prior to driving a vehicle. </w:t>
+      </w:r>
+      <w:r>
+        <w:t xml:space="preserve">Even though the driver is tired, sleepy or has consumed alcohol he/she tries to drive a vehicle without any anxiety. As a result, it causes road accidents, injuries, loss of lives and damage to property. There aren’t many systems which could predict the conditions of the driver prior to a trivial incident which could </w:t>
+      </w:r>
+      <w:r>
+        <w:t>assist the driver immensely. Therefore, t</w:t>
+      </w:r>
+      <w:r>
+        <w:t>his project mainly focuses on the driver drowsiness and how it can be identified using computer vision and facial features</w:t>
+      </w:r>
+      <w:r>
+        <w:t xml:space="preserve"> in order to </w:t>
+      </w:r>
+      <w:r>
+        <w:t>provide necessary alerts to the driver when required as a warning</w:t>
       </w:r>
       <w:r>
         <w:t>,</w:t>
       </w:r>
       <w:r>
-        <w:t xml:space="preserve"> the safety should be a number one priority. </w:t>
-      </w:r>
-      <w:r>
-        <w:t>While transporting people or any other item we should think about the safety of the passengers of the vehicle, public and private and public properties.</w:t>
-      </w:r>
-      <w:r>
-        <w:t xml:space="preserve"> According to Ministry of Transport, New Zealand (2018)</w:t>
-      </w:r>
-      <w:r>
-        <w:t xml:space="preserve"> </w:t>
-      </w:r>
-      <w:r>
-        <w:t xml:space="preserve">number of road deaths has been increased from 284 to 393 within the period of 2011 to 2018. </w:t>
-      </w:r>
-      <w:r>
-        <w:t>They also state that the number of reported injuries in transportation has amplified from 11,000 to 13,000 within a period of 5 years until 2017. Above statistics confirms that there should be a lot of improvements in the automobile and transportation industry for safety and the wellbeing of humans as well as the safety of private and public property.</w:t>
-      </w:r>
-      <w:r>
-        <w:t xml:space="preserve"> </w:t>
+        <w:t xml:space="preserve"> so that the driver can decide whether to continue driving or no</w:t>
+      </w:r>
+      <w:r>
+        <w:t>t and take a proactive approach to such incidents rather than a reactive approach.</w:t>
       </w:r>
     </w:p>
     <w:p>
       <w:pPr>
-        <w:spacing w:after="240" w:line="276" w:lineRule="auto"/>
-      </w:pPr>
-      <w:r>
-        <w:t>There</w:t>
-      </w:r>
-      <w:r>
-        <w:t xml:space="preserve"> are </w:t>
-      </w:r>
-      <w:r>
-        <w:t>various factors which contributes to</w:t>
-      </w:r>
-      <w:r>
-        <w:t xml:space="preserve"> </w:t>
-      </w:r>
-      <w:r>
-        <w:t>road injuries and deaths. Some of them are lost control of the vehicle, speeding, alcohol, driver drowsiness, weather conditions, vehicle conditions and so on</w:t>
-      </w:r>
-      <w:r>
-        <w:t xml:space="preserve"> (Ministry of Transport New Zealand, 2018).</w:t>
-      </w:r>
-      <w:r>
-        <w:t xml:space="preserve"> </w:t>
-      </w:r>
-      <w:r>
-        <w:t>Most of the time d</w:t>
-      </w:r>
-      <w:r>
-        <w:t xml:space="preserve">rivers do not care about the state of themselves prior to driving a vehicle. </w:t>
-      </w:r>
-      <w:r>
-        <w:t xml:space="preserve">Even though the driver is tired, sleepy or has consumed alcohol he/she tries to drive a vehicle without any anxiety. As a result, it causes road accidents, injuries, loss of lives and damage to property. There aren’t many systems which could predict the conditions of the driver prior to a trivial incident which could </w:t>
-      </w:r>
-      <w:r>
-        <w:t>assist the driver immensely. Therefore, t</w:t>
-      </w:r>
-      <w:r>
-        <w:t>his project mainly focuses on the driver drowsiness and how it can be identified using computer vision and facial features</w:t>
-      </w:r>
-      <w:r>
-        <w:t xml:space="preserve"> in order to </w:t>
-      </w:r>
-      <w:r>
-        <w:t>provide necessary alerts to the driver when required as a warning</w:t>
-      </w:r>
-      <w:r>
-        <w:t>,</w:t>
-      </w:r>
-      <w:r>
-        <w:t xml:space="preserve"> so that the driver can decide whether to continue driving or no</w:t>
-      </w:r>
-      <w:r>
-        <w:t>t and take a proactive approach to such incidents rather than a reactive approach.</w:t>
-      </w:r>
-    </w:p>
-    <w:p>
-      <w:pPr>
         <w:pStyle w:val="Heading2"/>
       </w:pPr>
-      <w:bookmarkStart w:id="9" w:name="_Toc514528545"/>
+      <w:bookmarkStart w:id="8" w:name="_Toc514528545"/>
       <w:r>
         <w:t>1.2 Solution &amp; Research Question</w:t>
       </w:r>
-      <w:bookmarkEnd w:id="9"/>
+      <w:bookmarkEnd w:id="8"/>
     </w:p>
     <w:p/>
     <w:p>
@@ -2420,11 +2418,11 @@
         <w:pStyle w:val="Heading2"/>
         <w:spacing w:after="240"/>
       </w:pPr>
-      <w:bookmarkStart w:id="10" w:name="_Toc514528546"/>
+      <w:bookmarkStart w:id="9" w:name="_Toc514528546"/>
       <w:r>
         <w:t>1.3 Scope</w:t>
       </w:r>
-      <w:bookmarkEnd w:id="10"/>
+      <w:bookmarkEnd w:id="9"/>
     </w:p>
     <w:p>
       <w:pPr>
@@ -2539,7 +2537,7 @@
         <w:pStyle w:val="Heading3"/>
         <w:spacing w:after="120"/>
       </w:pPr>
-      <w:bookmarkStart w:id="11" w:name="_Toc514528547"/>
+      <w:bookmarkStart w:id="10" w:name="_Toc514528547"/>
       <w:r>
         <w:t xml:space="preserve">1.3.1 </w:t>
       </w:r>
@@ -2549,7 +2547,7 @@
       <w:r>
         <w:t xml:space="preserve"> of the project</w:t>
       </w:r>
-      <w:bookmarkEnd w:id="11"/>
+      <w:bookmarkEnd w:id="10"/>
     </w:p>
     <w:p>
       <w:pPr>
@@ -2594,14 +2592,14 @@
         <w:pStyle w:val="Heading3"/>
         <w:spacing w:after="120"/>
       </w:pPr>
-      <w:bookmarkStart w:id="12" w:name="_Toc514528548"/>
+      <w:bookmarkStart w:id="11" w:name="_Toc514528548"/>
       <w:r>
         <w:t xml:space="preserve">1.3.2 </w:t>
       </w:r>
       <w:r>
         <w:t>Objectives of the project</w:t>
       </w:r>
-      <w:bookmarkEnd w:id="12"/>
+      <w:bookmarkEnd w:id="11"/>
     </w:p>
     <w:p>
       <w:pPr>
@@ -2818,14 +2816,14 @@
         <w:pStyle w:val="Heading3"/>
         <w:spacing w:after="120"/>
       </w:pPr>
-      <w:bookmarkStart w:id="13" w:name="_Toc514528549"/>
+      <w:bookmarkStart w:id="12" w:name="_Toc514528549"/>
       <w:r>
         <w:t xml:space="preserve">1.3.3 </w:t>
       </w:r>
       <w:r>
         <w:t>Project Deliverables</w:t>
       </w:r>
-      <w:bookmarkEnd w:id="13"/>
+      <w:bookmarkEnd w:id="12"/>
       <w:r>
         <w:t xml:space="preserve"> </w:t>
       </w:r>
@@ -2912,11 +2910,11 @@
         <w:pStyle w:val="Heading2"/>
         <w:spacing w:after="240"/>
       </w:pPr>
-      <w:bookmarkStart w:id="14" w:name="_Toc514528550"/>
+      <w:bookmarkStart w:id="13" w:name="_Toc514528550"/>
       <w:r>
         <w:t>1.4 Measurable Organizational Value</w:t>
       </w:r>
-      <w:bookmarkEnd w:id="14"/>
+      <w:bookmarkEnd w:id="13"/>
     </w:p>
     <w:p>
       <w:pPr>
@@ -3038,7 +3036,7 @@
       <w:pPr>
         <w:pStyle w:val="Heading1"/>
       </w:pPr>
-      <w:bookmarkStart w:id="15" w:name="_Toc514528551"/>
+      <w:bookmarkStart w:id="14" w:name="_Toc514528551"/>
       <w:r>
         <w:lastRenderedPageBreak/>
         <w:t xml:space="preserve">2. </w:t>
@@ -3046,32 +3044,32 @@
       <w:r>
         <w:t>LITERATURE REVIEW</w:t>
       </w:r>
+      <w:bookmarkEnd w:id="14"/>
+    </w:p>
+    <w:p>
+      <w:pPr>
+        <w:pStyle w:val="Heading2"/>
+      </w:pPr>
+      <w:bookmarkStart w:id="15" w:name="_Toc514528552"/>
+      <w:r>
+        <w:t>2.1 Overview</w:t>
+      </w:r>
       <w:bookmarkEnd w:id="15"/>
     </w:p>
+    <w:p/>
     <w:p>
       <w:pPr>
         <w:pStyle w:val="Heading2"/>
       </w:pPr>
-      <w:bookmarkStart w:id="16" w:name="_Toc514528552"/>
-      <w:r>
-        <w:t>2.1 Overview</w:t>
+      <w:bookmarkStart w:id="16" w:name="_Toc514528553"/>
+      <w:r>
+        <w:t>2.2 Existing Systems</w:t>
       </w:r>
       <w:bookmarkEnd w:id="16"/>
     </w:p>
     <w:p/>
     <w:p>
       <w:pPr>
-        <w:pStyle w:val="Heading2"/>
-      </w:pPr>
-      <w:bookmarkStart w:id="17" w:name="_Toc514528553"/>
-      <w:r>
-        <w:t>2.2 Existing Systems</w:t>
-      </w:r>
-      <w:bookmarkEnd w:id="17"/>
-    </w:p>
-    <w:p/>
-    <w:p>
-      <w:pPr>
         <w:pStyle w:val="Heading3"/>
         <w:spacing w:after="120"/>
       </w:pPr>
@@ -3080,15 +3078,15 @@
           <w:noProof/>
         </w:rPr>
         <w:drawing>
-          <wp:anchor distT="0" distB="0" distL="114300" distR="114300" simplePos="0" relativeHeight="251657216" behindDoc="0" locked="0" layoutInCell="1" allowOverlap="1" wp14:anchorId="1C9B6D41">
+          <wp:anchor distT="0" distB="0" distL="114300" distR="114300" simplePos="0" relativeHeight="251656704" behindDoc="0" locked="0" layoutInCell="1" allowOverlap="1" wp14:anchorId="1C9B6D41">
             <wp:simplePos x="0" y="0"/>
             <wp:positionH relativeFrom="column">
               <wp:posOffset>0</wp:posOffset>
             </wp:positionH>
             <wp:positionV relativeFrom="paragraph">
-              <wp:posOffset>250190</wp:posOffset>
+              <wp:posOffset>249555</wp:posOffset>
             </wp:positionV>
-            <wp:extent cx="1569720" cy="1412240"/>
+            <wp:extent cx="1950720" cy="1754505"/>
             <wp:effectExtent l="0" t="0" r="0" b="0"/>
             <wp:wrapSquare wrapText="bothSides"/>
             <wp:docPr id="1" name="Picture 1"/>
@@ -3117,7 +3115,7 @@
                   <pic:spPr>
                     <a:xfrm>
                       <a:off x="0" y="0"/>
-                      <a:ext cx="1569720" cy="1412240"/>
+                      <a:ext cx="1950720" cy="1754505"/>
                     </a:xfrm>
                     <a:prstGeom prst="rect">
                       <a:avLst/>
@@ -3279,7 +3277,7 @@
           <w:noProof/>
         </w:rPr>
         <w:drawing>
-          <wp:anchor distT="0" distB="0" distL="114300" distR="114300" simplePos="0" relativeHeight="251659264" behindDoc="1" locked="0" layoutInCell="1" allowOverlap="1" wp14:anchorId="5D276D32">
+          <wp:anchor distT="0" distB="0" distL="114300" distR="114300" simplePos="0" relativeHeight="251658752" behindDoc="1" locked="0" layoutInCell="1" allowOverlap="1" wp14:anchorId="5D276D32">
             <wp:simplePos x="0" y="0"/>
             <wp:positionH relativeFrom="column">
               <wp:posOffset>0</wp:posOffset>
@@ -3394,21 +3392,185 @@
         <w:t>s anti-skid system which help the wheels of the vehicle to keep tractive contact with the road surface</w:t>
       </w:r>
       <w:r>
+        <w:t xml:space="preserve"> (Bosch</w:t>
+      </w:r>
+      <w:r>
+        <w:t xml:space="preserve"> </w:t>
+      </w:r>
+      <w:r>
+        <w:t>China</w:t>
+      </w:r>
+      <w:r>
+        <w:t>, 2012</w:t>
+      </w:r>
+      <w:r>
+        <w:t>)</w:t>
+      </w:r>
+      <w:r>
+        <w:t xml:space="preserve">. </w:t>
+      </w:r>
+    </w:p>
+    <w:p>
+      <w:pPr>
+        <w:spacing w:after="160" w:line="259" w:lineRule="auto"/>
+        <w:jc w:val="left"/>
+      </w:pPr>
+      <w:r>
+        <w:br w:type="page"/>
+      </w:r>
+    </w:p>
+    <w:p>
+      <w:pPr>
+        <w:pStyle w:val="Heading3"/>
+        <w:spacing w:after="120"/>
+      </w:pPr>
+      <w:r>
+        <w:rPr>
+          <w:noProof/>
+        </w:rPr>
+        <w:lastRenderedPageBreak/>
+        <w:drawing>
+          <wp:anchor distT="0" distB="0" distL="114300" distR="114300" simplePos="0" relativeHeight="251658240" behindDoc="1" locked="0" layoutInCell="1" allowOverlap="1" wp14:anchorId="2BDD41C7">
+            <wp:simplePos x="0" y="0"/>
+            <wp:positionH relativeFrom="column">
+              <wp:posOffset>0</wp:posOffset>
+            </wp:positionH>
+            <wp:positionV relativeFrom="paragraph">
+              <wp:posOffset>243840</wp:posOffset>
+            </wp:positionV>
+            <wp:extent cx="1967230" cy="1859280"/>
+            <wp:effectExtent l="0" t="0" r="0" b="7620"/>
+            <wp:wrapTight wrapText="bothSides">
+              <wp:wrapPolygon edited="0">
+                <wp:start x="0" y="0"/>
+                <wp:lineTo x="0" y="21467"/>
+                <wp:lineTo x="21335" y="21467"/>
+                <wp:lineTo x="21335" y="0"/>
+                <wp:lineTo x="0" y="0"/>
+              </wp:wrapPolygon>
+            </wp:wrapTight>
+            <wp:docPr id="4" name="Picture 4"/>
+            <wp:cNvGraphicFramePr>
+              <a:graphicFrameLocks xmlns:a="http://schemas.openxmlformats.org/drawingml/2006/main" noChangeAspect="1"/>
+            </wp:cNvGraphicFramePr>
+            <a:graphic xmlns:a="http://schemas.openxmlformats.org/drawingml/2006/main">
+              <a:graphicData uri="http://schemas.openxmlformats.org/drawingml/2006/picture">
+                <pic:pic xmlns:pic="http://schemas.openxmlformats.org/drawingml/2006/picture">
+                  <pic:nvPicPr>
+                    <pic:cNvPr id="1" name=""/>
+                    <pic:cNvPicPr/>
+                  </pic:nvPicPr>
+                  <pic:blipFill>
+                    <a:blip r:embed="rId16" cstate="print">
+                      <a:extLst>
+                        <a:ext uri="{28A0092B-C50C-407E-A947-70E740481C1C}">
+                          <a14:useLocalDpi xmlns:a14="http://schemas.microsoft.com/office/drawing/2010/main" val="0"/>
+                        </a:ext>
+                      </a:extLst>
+                    </a:blip>
+                    <a:stretch>
+                      <a:fillRect/>
+                    </a:stretch>
+                  </pic:blipFill>
+                  <pic:spPr>
+                    <a:xfrm>
+                      <a:off x="0" y="0"/>
+                      <a:ext cx="1967230" cy="1859280"/>
+                    </a:xfrm>
+                    <a:prstGeom prst="rect">
+                      <a:avLst/>
+                    </a:prstGeom>
+                  </pic:spPr>
+                </pic:pic>
+              </a:graphicData>
+            </a:graphic>
+            <wp14:sizeRelH relativeFrom="margin">
+              <wp14:pctWidth>0</wp14:pctWidth>
+            </wp14:sizeRelH>
+            <wp14:sizeRelV relativeFrom="margin">
+              <wp14:pctHeight>0</wp14:pctHeight>
+            </wp14:sizeRelV>
+          </wp:anchor>
+        </w:drawing>
+      </w:r>
+      <w:r>
+        <w:t>2.2.3 Anti Sleep Pilot</w:t>
+      </w:r>
+    </w:p>
+    <w:p>
+      <w:pPr>
+        <w:spacing w:line="276" w:lineRule="auto"/>
+      </w:pPr>
+      <w:r>
+        <w:t xml:space="preserve">Anti sleep pilot is a device which was developed by </w:t>
+      </w:r>
+      <w:r>
+        <w:t>ASP Technology Ltd, Denmark</w:t>
+      </w:r>
+      <w:r>
+        <w:t xml:space="preserve">. It is usually placed on the dashboard of a vehicle to continuously monitor the driver and </w:t>
+      </w:r>
+      <w:r>
+        <w:t>his/her driving conditions.</w:t>
+      </w:r>
+      <w:r>
+        <w:t xml:space="preserve"> </w:t>
+      </w:r>
+      <w:r>
+        <w:t>The device has a light sensor, a sound sensor and a touch sensor and operated using battery</w:t>
+      </w:r>
+      <w:r>
+        <w:t xml:space="preserve"> power. </w:t>
+      </w:r>
+      <w:r>
+        <w:t xml:space="preserve">Initially the driver has to complete an assessment in order to create his/her risk profile. </w:t>
+      </w:r>
+      <w:r>
+        <w:t>Once this is completed the driver can start using the device. It will automatically start monitoring the driver’s fatigue level using 26 parameters including the risk profile. The device conducts random tests so that the driver needs to tap on the device to response to those tests. If the response time is slow the driver will have a slow response time and continuous low response time will warn the driver to take</w:t>
+      </w:r>
+      <w:r>
+        <w:t xml:space="preserve"> at least a </w:t>
+      </w:r>
+      <w:r>
+        <w:t>ten-minute</w:t>
+      </w:r>
+      <w:r>
+        <w:t xml:space="preserve"> break before driving the vehicle again. </w:t>
+      </w:r>
+      <w:r>
+        <w:t xml:space="preserve">Anti sleep pilot device also monitors the time and speed of the </w:t>
+      </w:r>
+      <w:r>
+        <w:t>vehicle,</w:t>
+      </w:r>
+      <w:r>
+        <w:t xml:space="preserve"> so it can determine the time that the driver actually had the break. </w:t>
+      </w:r>
+      <w:r>
+        <w:t>This device costs around 250 US dollars</w:t>
+      </w:r>
+      <w:r>
         <w:t xml:space="preserve"> (</w:t>
       </w:r>
       <w:proofErr w:type="spellStart"/>
       <w:r>
-        <w:t>BoschChina</w:t>
+        <w:t>Coxworth</w:t>
       </w:r>
       <w:proofErr w:type="spellEnd"/>
       <w:r>
-        <w:t>, 2012</w:t>
+        <w:t>, 2011</w:t>
+      </w:r>
+      <w:r>
+        <w:t>; Asp Technology, 2018</w:t>
       </w:r>
       <w:r>
         <w:t>)</w:t>
       </w:r>
       <w:r>
-        <w:t xml:space="preserve">. </w:t>
+        <w:t>.</w:t>
+      </w:r>
+      <w:r>
+        <w:t xml:space="preserve"> </w:t>
       </w:r>
     </w:p>
     <w:p>
@@ -3439,57 +3601,259 @@
         <w:pStyle w:val="Heading1"/>
         <w:spacing w:after="240"/>
       </w:pPr>
-      <w:bookmarkStart w:id="18" w:name="_Toc511323649"/>
-      <w:bookmarkStart w:id="19" w:name="_Toc514528554"/>
+      <w:bookmarkStart w:id="17" w:name="_Toc511323649"/>
+      <w:bookmarkStart w:id="18" w:name="_Toc514528554"/>
       <w:r>
         <w:lastRenderedPageBreak/>
         <w:t>REFERENCES</w:t>
       </w:r>
+      <w:bookmarkStart w:id="19" w:name="_GoBack"/>
+      <w:bookmarkEnd w:id="17"/>
       <w:bookmarkEnd w:id="18"/>
       <w:bookmarkEnd w:id="19"/>
     </w:p>
     <w:p>
-      <w:hyperlink r:id="rId16" w:history="1">
-        <w:r>
-          <w:rPr>
-            <w:rStyle w:val="Hyperlink"/>
-          </w:rPr>
-          <w:t>https://www.transport.govt.nz/resources/road-safety-resources/roadcrashstatistics/monthlyoverviewofcrashstatistics/monthly-road-crash-statistics-update-march-2018/</w:t>
-        </w:r>
-      </w:hyperlink>
+      <w:pPr>
+        <w:ind w:left="720" w:hanging="720"/>
+        <w:jc w:val="left"/>
+      </w:pPr>
+      <w:r>
+        <w:t xml:space="preserve">Amazon. (2018). </w:t>
+      </w:r>
+      <w:r>
+        <w:rPr>
+          <w:i/>
+        </w:rPr>
+        <w:t>Anti Sleep Alarm for Drivers. Warns up to 5 Minutes Before Drowsiness. Beep and Vibration Doze Alert. Car Truck Safety Driving Warning Device. Stay Awake Nap Detector Technology Alertness System</w:t>
+      </w:r>
+      <w:r>
+        <w:t xml:space="preserve">. Retrieved from </w:t>
+      </w:r>
+      <w:r>
+        <w:t>https://www.amazon.com/Drivers-Drowsiness-Vibration-Technology-Alertness/dp/B00A33APOU</w:t>
+      </w:r>
     </w:p>
-    <w:p/>
     <w:p>
-      <w:hyperlink r:id="rId17" w:history="1">
-        <w:r>
-          <w:rPr>
-            <w:rStyle w:val="Hyperlink"/>
-          </w:rPr>
-          <w:t>http://www.stopsleep.com.au/about-3/</w:t>
-        </w:r>
-      </w:hyperlink>
+      <w:pPr>
+        <w:ind w:left="720" w:hanging="720"/>
+        <w:jc w:val="left"/>
+      </w:pPr>
     </w:p>
-    <w:p/>
     <w:p>
-      <w:hyperlink r:id="rId18" w:history="1">
-        <w:r>
-          <w:rPr>
-            <w:rStyle w:val="Hyperlink"/>
-          </w:rPr>
-          <w:t>https://www.amazon.com/Drivers-Drowsiness-Vibration-Technology-Alertness/dp/B00A33APOU</w:t>
-        </w:r>
-      </w:hyperlink>
+      <w:pPr>
+        <w:ind w:left="720" w:hanging="720"/>
+        <w:jc w:val="left"/>
+      </w:pPr>
+      <w:r>
+        <w:t xml:space="preserve">Asp Technology Ltd. (2018). </w:t>
+      </w:r>
+      <w:r>
+        <w:rPr>
+          <w:i/>
+        </w:rPr>
+        <w:t>Anti Sleep Pilot.</w:t>
+      </w:r>
+      <w:r>
+        <w:t xml:space="preserve"> Retrieved from </w:t>
+      </w:r>
+      <w:r>
+        <w:t>https://www.amazon.co.uk/Asp</w:t>
+      </w:r>
+      <w:r>
+        <w:t>-</w:t>
+      </w:r>
+      <w:r>
+        <w:t>Technology-Ltd-ASP001-Sleep/dp/B005C3EC18</w:t>
+      </w:r>
     </w:p>
-    <w:p/>
     <w:p>
-      <w:hyperlink r:id="rId19" w:history="1">
-        <w:r>
-          <w:rPr>
-            <w:rStyle w:val="Hyperlink"/>
-          </w:rPr>
-          <w:t>http://microsite.bosch.com.cn/life/en/invented-for-life/citizen/bosch-driver-drowsiness-detection.html</w:t>
-        </w:r>
-      </w:hyperlink>
+      <w:pPr>
+        <w:jc w:val="left"/>
+      </w:pPr>
+    </w:p>
+    <w:p>
+      <w:pPr>
+        <w:ind w:left="720" w:hanging="720"/>
+        <w:jc w:val="left"/>
+      </w:pPr>
+      <w:r>
+        <w:t xml:space="preserve">Bosch China. (2012). </w:t>
+      </w:r>
+      <w:r>
+        <w:rPr>
+          <w:i/>
+        </w:rPr>
+        <w:t>Preventing microsleep Bosch Driver Drowsiness Detection.</w:t>
+      </w:r>
+      <w:r>
+        <w:t xml:space="preserve"> Retrieved from </w:t>
+      </w:r>
+      <w:r>
+        <w:t>http://microsite.bosch.com.cn/life/en/invented-for-life/citizen/bosch-driver-drowsiness-detection.html</w:t>
+      </w:r>
+    </w:p>
+    <w:p>
+      <w:pPr>
+        <w:ind w:left="720" w:hanging="720"/>
+        <w:jc w:val="left"/>
+      </w:pPr>
+    </w:p>
+    <w:p>
+      <w:pPr>
+        <w:ind w:left="720" w:hanging="720"/>
+        <w:jc w:val="left"/>
+        <w:rPr>
+          <w:rStyle w:val="Hyperlink"/>
+          <w:color w:val="auto"/>
+          <w:u w:val="none"/>
+        </w:rPr>
+      </w:pPr>
+      <w:proofErr w:type="spellStart"/>
+      <w:r>
+        <w:rPr>
+          <w:rStyle w:val="Hyperlink"/>
+          <w:color w:val="auto"/>
+          <w:u w:val="none"/>
+        </w:rPr>
+        <w:t>Cox</w:t>
+      </w:r>
+      <w:r>
+        <w:rPr>
+          <w:rStyle w:val="Hyperlink"/>
+          <w:color w:val="auto"/>
+          <w:u w:val="none"/>
+        </w:rPr>
+        <w:t>worth</w:t>
+      </w:r>
+      <w:proofErr w:type="spellEnd"/>
+      <w:r>
+        <w:rPr>
+          <w:rStyle w:val="Hyperlink"/>
+          <w:color w:val="auto"/>
+          <w:u w:val="none"/>
+        </w:rPr>
+        <w:t xml:space="preserve">, B. (2011). </w:t>
+      </w:r>
+      <w:r>
+        <w:rPr>
+          <w:rStyle w:val="Hyperlink"/>
+          <w:i/>
+          <w:color w:val="auto"/>
+          <w:u w:val="none"/>
+        </w:rPr>
+        <w:t xml:space="preserve">Anti Sleep Pilot detects drowsy drivers. </w:t>
+      </w:r>
+      <w:r>
+        <w:rPr>
+          <w:rStyle w:val="Hyperlink"/>
+          <w:color w:val="auto"/>
+          <w:u w:val="none"/>
+        </w:rPr>
+        <w:t xml:space="preserve">Retrieved from </w:t>
+      </w:r>
+      <w:r>
+        <w:rPr>
+          <w:rStyle w:val="Hyperlink"/>
+          <w:color w:val="auto"/>
+          <w:u w:val="none"/>
+        </w:rPr>
+        <w:t>https://newatlas.com/anti-sleep-pilot-monitors-driver-fatigue/17439/</w:t>
+      </w:r>
+    </w:p>
+    <w:p>
+      <w:pPr>
+        <w:jc w:val="left"/>
+        <w:rPr>
+          <w:rStyle w:val="Hyperlink"/>
+          <w:color w:val="auto"/>
+          <w:u w:val="none"/>
+        </w:rPr>
+      </w:pPr>
+    </w:p>
+    <w:p>
+      <w:pPr>
+        <w:ind w:left="720" w:hanging="720"/>
+        <w:jc w:val="left"/>
+      </w:pPr>
+      <w:r>
+        <w:t xml:space="preserve">Ministry of Transport New Zealand. (2018). </w:t>
+      </w:r>
+      <w:r>
+        <w:rPr>
+          <w:i/>
+        </w:rPr>
+        <w:t>Monthly road crash statistics update – March 2018.</w:t>
+      </w:r>
+      <w:r>
+        <w:rPr>
+          <w:i/>
+        </w:rPr>
+        <w:t xml:space="preserve"> </w:t>
+      </w:r>
+      <w:r>
+        <w:t xml:space="preserve">Retrieved from </w:t>
+      </w:r>
+      <w:r>
+        <w:t>https://www.transport.govt.nz/resources/road-safety</w:t>
+      </w:r>
+      <w:r>
+        <w:t>-</w:t>
+      </w:r>
+      <w:r>
+        <w:t>resources/roadcrashstatistics/monthlyoverviewofcrashstatistics/monthly-road-crash-statistics-update-march-2018/</w:t>
+      </w:r>
+    </w:p>
+    <w:p>
+      <w:pPr>
+        <w:ind w:left="720" w:hanging="720"/>
+        <w:jc w:val="left"/>
+      </w:pPr>
+    </w:p>
+    <w:p>
+      <w:pPr>
+        <w:ind w:left="720" w:hanging="720"/>
+        <w:jc w:val="left"/>
+      </w:pPr>
+      <w:proofErr w:type="spellStart"/>
+      <w:r>
+        <w:t>StopSleep</w:t>
+      </w:r>
+      <w:proofErr w:type="spellEnd"/>
+      <w:r>
+        <w:t xml:space="preserve"> Pty Ltd. (2017). </w:t>
+      </w:r>
+      <w:proofErr w:type="spellStart"/>
+      <w:r>
+        <w:rPr>
+          <w:i/>
+        </w:rPr>
+        <w:t>StopSleep</w:t>
+      </w:r>
+      <w:proofErr w:type="spellEnd"/>
+      <w:r>
+        <w:rPr>
+          <w:i/>
+        </w:rPr>
+        <w:t xml:space="preserve"> – Electronic Anti-Sleep Alarm. </w:t>
+      </w:r>
+      <w:r>
+        <w:t xml:space="preserve">Retrieved from </w:t>
+      </w:r>
+      <w:r>
+        <w:t>http://www.stopsleep.com.au/about-3/</w:t>
+      </w:r>
+    </w:p>
+    <w:p>
+      <w:pPr>
+        <w:ind w:left="720" w:hanging="720"/>
+        <w:jc w:val="left"/>
+      </w:pPr>
+    </w:p>
+    <w:p>
+      <w:pPr>
+        <w:ind w:left="720" w:hanging="720"/>
+        <w:jc w:val="left"/>
+      </w:pPr>
     </w:p>
     <w:p/>
     <w:p/>
@@ -3498,6 +3862,8 @@
     <w:p/>
     <w:p/>
     <w:p/>
+    <w:p/>
+    <w:p/>
     <w:p>
       <w:pPr>
         <w:spacing w:after="160" w:line="259" w:lineRule="auto"/>
@@ -3505,7 +3871,7 @@
       </w:pPr>
     </w:p>
     <w:sectPr>
-      <w:footerReference w:type="default" r:id="rId20"/>
+      <w:footerReference w:type="default" r:id="rId17"/>
       <w:pgSz w:w="11906" w:h="16838"/>
       <w:pgMar w:top="1440" w:right="1440" w:bottom="1440" w:left="1440" w:header="708" w:footer="708" w:gutter="0"/>
       <w:pgNumType w:start="1"/>
@@ -14317,7 +14683,7 @@
 </file>
 
 <file path=customXml/itemProps1.xml><?xml version="1.0" encoding="utf-8"?>
-<ds:datastoreItem xmlns:ds="http://schemas.openxmlformats.org/officeDocument/2006/customXml" ds:itemID="{315DB750-0168-4348-8018-931CC88292DE}">
+<ds:datastoreItem xmlns:ds="http://schemas.openxmlformats.org/officeDocument/2006/customXml" ds:itemID="{AB547D48-CD6B-4D4A-B3D8-9FA852AA353F}">
   <ds:schemaRefs>
     <ds:schemaRef ds:uri="http://schemas.openxmlformats.org/officeDocument/2006/bibliography"/>
   </ds:schemaRefs>

</xml_diff>

<commit_message>
Formatting document and adding list of figures
</commit_message>
<xml_diff>
--- a/Project Proposal/Project Proposal.docx
+++ b/Project Proposal/Project Proposal.docx
@@ -982,7 +982,7 @@
       <w:pPr>
         <w:pStyle w:val="Heading1"/>
       </w:pPr>
-      <w:bookmarkStart w:id="1" w:name="_Toc514528540"/>
+      <w:bookmarkStart w:id="1" w:name="_Toc514693556"/>
       <w:r>
         <w:lastRenderedPageBreak/>
         <w:t>TABLE OF CONTENTS</w:t>
@@ -1037,7 +1037,7 @@
           <w:r>
             <w:fldChar w:fldCharType="separate"/>
           </w:r>
-          <w:hyperlink w:anchor="_Toc514528540" w:history="1">
+          <w:hyperlink w:anchor="_Toc514693556" w:history="1">
             <w:r>
               <w:rPr>
                 <w:rStyle w:val="Hyperlink"/>
@@ -1064,7 +1064,7 @@
                 <w:noProof/>
                 <w:webHidden/>
               </w:rPr>
-              <w:instrText xml:space="preserve"> PAGEREF _Toc514528540 \h </w:instrText>
+              <w:instrText xml:space="preserve"> PAGEREF _Toc514693556 \h </w:instrText>
             </w:r>
             <w:r>
               <w:rPr>
@@ -1107,7 +1107,7 @@
               <w:lang w:val="en-GB" w:eastAsia="en-GB"/>
             </w:rPr>
           </w:pPr>
-          <w:hyperlink w:anchor="_Toc514528541" w:history="1">
+          <w:hyperlink w:anchor="_Toc514693557" w:history="1">
             <w:r>
               <w:rPr>
                 <w:rStyle w:val="Hyperlink"/>
@@ -1134,7 +1134,7 @@
                 <w:noProof/>
                 <w:webHidden/>
               </w:rPr>
-              <w:instrText xml:space="preserve"> PAGEREF _Toc514528541 \h </w:instrText>
+              <w:instrText xml:space="preserve"> PAGEREF _Toc514693557 \h </w:instrText>
             </w:r>
             <w:r>
               <w:rPr>
@@ -1177,7 +1177,7 @@
               <w:lang w:val="en-GB" w:eastAsia="en-GB"/>
             </w:rPr>
           </w:pPr>
-          <w:hyperlink w:anchor="_Toc514528542" w:history="1">
+          <w:hyperlink w:anchor="_Toc514693558" w:history="1">
             <w:r>
               <w:rPr>
                 <w:rStyle w:val="Hyperlink"/>
@@ -1204,7 +1204,7 @@
                 <w:noProof/>
                 <w:webHidden/>
               </w:rPr>
-              <w:instrText xml:space="preserve"> PAGEREF _Toc514528542 \h </w:instrText>
+              <w:instrText xml:space="preserve"> PAGEREF _Toc514693558 \h </w:instrText>
             </w:r>
             <w:r>
               <w:rPr>
@@ -1247,7 +1247,7 @@
               <w:lang w:val="en-GB" w:eastAsia="en-GB"/>
             </w:rPr>
           </w:pPr>
-          <w:hyperlink w:anchor="_Toc514528543" w:history="1">
+          <w:hyperlink w:anchor="_Toc514693559" w:history="1">
             <w:r>
               <w:rPr>
                 <w:rStyle w:val="Hyperlink"/>
@@ -1274,7 +1274,7 @@
                 <w:noProof/>
                 <w:webHidden/>
               </w:rPr>
-              <w:instrText xml:space="preserve"> PAGEREF _Toc514528543 \h </w:instrText>
+              <w:instrText xml:space="preserve"> PAGEREF _Toc514693559 \h </w:instrText>
             </w:r>
             <w:r>
               <w:rPr>
@@ -1317,7 +1317,7 @@
               <w:lang w:val="en-GB" w:eastAsia="en-GB"/>
             </w:rPr>
           </w:pPr>
-          <w:hyperlink w:anchor="_Toc514528544" w:history="1">
+          <w:hyperlink w:anchor="_Toc514693560" w:history="1">
             <w:r>
               <w:rPr>
                 <w:rStyle w:val="Hyperlink"/>
@@ -1344,7 +1344,7 @@
                 <w:noProof/>
                 <w:webHidden/>
               </w:rPr>
-              <w:instrText xml:space="preserve"> PAGEREF _Toc514528544 \h </w:instrText>
+              <w:instrText xml:space="preserve"> PAGEREF _Toc514693560 \h </w:instrText>
             </w:r>
             <w:r>
               <w:rPr>
@@ -1387,7 +1387,7 @@
               <w:lang w:val="en-GB" w:eastAsia="en-GB"/>
             </w:rPr>
           </w:pPr>
-          <w:hyperlink w:anchor="_Toc514528545" w:history="1">
+          <w:hyperlink w:anchor="_Toc514693561" w:history="1">
             <w:r>
               <w:rPr>
                 <w:rStyle w:val="Hyperlink"/>
@@ -1414,7 +1414,7 @@
                 <w:noProof/>
                 <w:webHidden/>
               </w:rPr>
-              <w:instrText xml:space="preserve"> PAGEREF _Toc514528545 \h </w:instrText>
+              <w:instrText xml:space="preserve"> PAGEREF _Toc514693561 \h </w:instrText>
             </w:r>
             <w:r>
               <w:rPr>
@@ -1457,7 +1457,7 @@
               <w:lang w:val="en-GB" w:eastAsia="en-GB"/>
             </w:rPr>
           </w:pPr>
-          <w:hyperlink w:anchor="_Toc514528546" w:history="1">
+          <w:hyperlink w:anchor="_Toc514693562" w:history="1">
             <w:r>
               <w:rPr>
                 <w:rStyle w:val="Hyperlink"/>
@@ -1484,7 +1484,7 @@
                 <w:noProof/>
                 <w:webHidden/>
               </w:rPr>
-              <w:instrText xml:space="preserve"> PAGEREF _Toc514528546 \h </w:instrText>
+              <w:instrText xml:space="preserve"> PAGEREF _Toc514693562 \h </w:instrText>
             </w:r>
             <w:r>
               <w:rPr>
@@ -1527,7 +1527,7 @@
               <w:lang w:val="en-GB" w:eastAsia="en-GB"/>
             </w:rPr>
           </w:pPr>
-          <w:hyperlink w:anchor="_Toc514528547" w:history="1">
+          <w:hyperlink w:anchor="_Toc514693563" w:history="1">
             <w:r>
               <w:rPr>
                 <w:rStyle w:val="Hyperlink"/>
@@ -1554,7 +1554,7 @@
                 <w:noProof/>
                 <w:webHidden/>
               </w:rPr>
-              <w:instrText xml:space="preserve"> PAGEREF _Toc514528547 \h </w:instrText>
+              <w:instrText xml:space="preserve"> PAGEREF _Toc514693563 \h </w:instrText>
             </w:r>
             <w:r>
               <w:rPr>
@@ -1597,7 +1597,7 @@
               <w:lang w:val="en-GB" w:eastAsia="en-GB"/>
             </w:rPr>
           </w:pPr>
-          <w:hyperlink w:anchor="_Toc514528548" w:history="1">
+          <w:hyperlink w:anchor="_Toc514693564" w:history="1">
             <w:r>
               <w:rPr>
                 <w:rStyle w:val="Hyperlink"/>
@@ -1624,7 +1624,7 @@
                 <w:noProof/>
                 <w:webHidden/>
               </w:rPr>
-              <w:instrText xml:space="preserve"> PAGEREF _Toc514528548 \h </w:instrText>
+              <w:instrText xml:space="preserve"> PAGEREF _Toc514693564 \h </w:instrText>
             </w:r>
             <w:r>
               <w:rPr>
@@ -1667,7 +1667,7 @@
               <w:lang w:val="en-GB" w:eastAsia="en-GB"/>
             </w:rPr>
           </w:pPr>
-          <w:hyperlink w:anchor="_Toc514528549" w:history="1">
+          <w:hyperlink w:anchor="_Toc514693565" w:history="1">
             <w:r>
               <w:rPr>
                 <w:rStyle w:val="Hyperlink"/>
@@ -1694,7 +1694,7 @@
                 <w:noProof/>
                 <w:webHidden/>
               </w:rPr>
-              <w:instrText xml:space="preserve"> PAGEREF _Toc514528549 \h </w:instrText>
+              <w:instrText xml:space="preserve"> PAGEREF _Toc514693565 \h </w:instrText>
             </w:r>
             <w:r>
               <w:rPr>
@@ -1737,7 +1737,7 @@
               <w:lang w:val="en-GB" w:eastAsia="en-GB"/>
             </w:rPr>
           </w:pPr>
-          <w:hyperlink w:anchor="_Toc514528550" w:history="1">
+          <w:hyperlink w:anchor="_Toc514693566" w:history="1">
             <w:r>
               <w:rPr>
                 <w:rStyle w:val="Hyperlink"/>
@@ -1764,7 +1764,7 @@
                 <w:noProof/>
                 <w:webHidden/>
               </w:rPr>
-              <w:instrText xml:space="preserve"> PAGEREF _Toc514528550 \h </w:instrText>
+              <w:instrText xml:space="preserve"> PAGEREF _Toc514693566 \h </w:instrText>
             </w:r>
             <w:r>
               <w:rPr>
@@ -1807,7 +1807,7 @@
               <w:lang w:val="en-GB" w:eastAsia="en-GB"/>
             </w:rPr>
           </w:pPr>
-          <w:hyperlink w:anchor="_Toc514528551" w:history="1">
+          <w:hyperlink w:anchor="_Toc514693567" w:history="1">
             <w:r>
               <w:rPr>
                 <w:rStyle w:val="Hyperlink"/>
@@ -1834,7 +1834,7 @@
                 <w:noProof/>
                 <w:webHidden/>
               </w:rPr>
-              <w:instrText xml:space="preserve"> PAGEREF _Toc514528551 \h </w:instrText>
+              <w:instrText xml:space="preserve"> PAGEREF _Toc514693567 \h </w:instrText>
             </w:r>
             <w:r>
               <w:rPr>
@@ -1877,7 +1877,7 @@
               <w:lang w:val="en-GB" w:eastAsia="en-GB"/>
             </w:rPr>
           </w:pPr>
-          <w:hyperlink w:anchor="_Toc514528552" w:history="1">
+          <w:hyperlink w:anchor="_Toc514693568" w:history="1">
             <w:r>
               <w:rPr>
                 <w:rStyle w:val="Hyperlink"/>
@@ -1904,7 +1904,7 @@
                 <w:noProof/>
                 <w:webHidden/>
               </w:rPr>
-              <w:instrText xml:space="preserve"> PAGEREF _Toc514528552 \h </w:instrText>
+              <w:instrText xml:space="preserve"> PAGEREF _Toc514693568 \h </w:instrText>
             </w:r>
             <w:r>
               <w:rPr>
@@ -1947,7 +1947,7 @@
               <w:lang w:val="en-GB" w:eastAsia="en-GB"/>
             </w:rPr>
           </w:pPr>
-          <w:hyperlink w:anchor="_Toc514528553" w:history="1">
+          <w:hyperlink w:anchor="_Toc514693569" w:history="1">
             <w:r>
               <w:rPr>
                 <w:rStyle w:val="Hyperlink"/>
@@ -1974,7 +1974,7 @@
                 <w:noProof/>
                 <w:webHidden/>
               </w:rPr>
-              <w:instrText xml:space="preserve"> PAGEREF _Toc514528553 \h </w:instrText>
+              <w:instrText xml:space="preserve"> PAGEREF _Toc514693569 \h </w:instrText>
             </w:r>
             <w:r>
               <w:rPr>
@@ -1995,6 +1995,216 @@
                 <w:webHidden/>
               </w:rPr>
               <w:t>3</w:t>
+            </w:r>
+            <w:r>
+              <w:rPr>
+                <w:noProof/>
+                <w:webHidden/>
+              </w:rPr>
+              <w:fldChar w:fldCharType="end"/>
+            </w:r>
+          </w:hyperlink>
+        </w:p>
+        <w:p>
+          <w:pPr>
+            <w:pStyle w:val="TOC3"/>
+            <w:tabs>
+              <w:tab w:val="right" w:leader="dot" w:pos="8494"/>
+            </w:tabs>
+            <w:rPr>
+              <w:rFonts w:eastAsiaTheme="minorEastAsia"/>
+              <w:noProof/>
+              <w:lang w:val="en-GB" w:eastAsia="en-GB"/>
+            </w:rPr>
+          </w:pPr>
+          <w:hyperlink w:anchor="_Toc514693570" w:history="1">
+            <w:r>
+              <w:rPr>
+                <w:rStyle w:val="Hyperlink"/>
+                <w:noProof/>
+              </w:rPr>
+              <w:t>2.2.1 StopSleep - Electronic Anti-Sleep Alarm</w:t>
+            </w:r>
+            <w:r>
+              <w:rPr>
+                <w:noProof/>
+                <w:webHidden/>
+              </w:rPr>
+              <w:tab/>
+            </w:r>
+            <w:r>
+              <w:rPr>
+                <w:noProof/>
+                <w:webHidden/>
+              </w:rPr>
+              <w:fldChar w:fldCharType="begin"/>
+            </w:r>
+            <w:r>
+              <w:rPr>
+                <w:noProof/>
+                <w:webHidden/>
+              </w:rPr>
+              <w:instrText xml:space="preserve"> PAGEREF _Toc514693570 \h </w:instrText>
+            </w:r>
+            <w:r>
+              <w:rPr>
+                <w:noProof/>
+                <w:webHidden/>
+              </w:rPr>
+            </w:r>
+            <w:r>
+              <w:rPr>
+                <w:noProof/>
+                <w:webHidden/>
+              </w:rPr>
+              <w:fldChar w:fldCharType="separate"/>
+            </w:r>
+            <w:r>
+              <w:rPr>
+                <w:noProof/>
+                <w:webHidden/>
+              </w:rPr>
+              <w:t>3</w:t>
+            </w:r>
+            <w:r>
+              <w:rPr>
+                <w:noProof/>
+                <w:webHidden/>
+              </w:rPr>
+              <w:fldChar w:fldCharType="end"/>
+            </w:r>
+          </w:hyperlink>
+        </w:p>
+        <w:p>
+          <w:pPr>
+            <w:pStyle w:val="TOC3"/>
+            <w:tabs>
+              <w:tab w:val="right" w:leader="dot" w:pos="8494"/>
+            </w:tabs>
+            <w:rPr>
+              <w:rFonts w:eastAsiaTheme="minorEastAsia"/>
+              <w:noProof/>
+              <w:lang w:val="en-GB" w:eastAsia="en-GB"/>
+            </w:rPr>
+          </w:pPr>
+          <w:hyperlink w:anchor="_Toc514693571" w:history="1">
+            <w:r>
+              <w:rPr>
+                <w:rStyle w:val="Hyperlink"/>
+                <w:noProof/>
+              </w:rPr>
+              <w:t>2.2.2 Bosch Driver Drowsiness Detection</w:t>
+            </w:r>
+            <w:r>
+              <w:rPr>
+                <w:noProof/>
+                <w:webHidden/>
+              </w:rPr>
+              <w:tab/>
+            </w:r>
+            <w:r>
+              <w:rPr>
+                <w:noProof/>
+                <w:webHidden/>
+              </w:rPr>
+              <w:fldChar w:fldCharType="begin"/>
+            </w:r>
+            <w:r>
+              <w:rPr>
+                <w:noProof/>
+                <w:webHidden/>
+              </w:rPr>
+              <w:instrText xml:space="preserve"> PAGEREF _Toc514693571 \h </w:instrText>
+            </w:r>
+            <w:r>
+              <w:rPr>
+                <w:noProof/>
+                <w:webHidden/>
+              </w:rPr>
+            </w:r>
+            <w:r>
+              <w:rPr>
+                <w:noProof/>
+                <w:webHidden/>
+              </w:rPr>
+              <w:fldChar w:fldCharType="separate"/>
+            </w:r>
+            <w:r>
+              <w:rPr>
+                <w:noProof/>
+                <w:webHidden/>
+              </w:rPr>
+              <w:t>3</w:t>
+            </w:r>
+            <w:r>
+              <w:rPr>
+                <w:noProof/>
+                <w:webHidden/>
+              </w:rPr>
+              <w:fldChar w:fldCharType="end"/>
+            </w:r>
+          </w:hyperlink>
+        </w:p>
+        <w:p>
+          <w:pPr>
+            <w:pStyle w:val="TOC3"/>
+            <w:tabs>
+              <w:tab w:val="right" w:leader="dot" w:pos="8494"/>
+            </w:tabs>
+            <w:rPr>
+              <w:rFonts w:eastAsiaTheme="minorEastAsia"/>
+              <w:noProof/>
+              <w:lang w:val="en-GB" w:eastAsia="en-GB"/>
+            </w:rPr>
+          </w:pPr>
+          <w:hyperlink w:anchor="_Toc514693572" w:history="1">
+            <w:r>
+              <w:rPr>
+                <w:rStyle w:val="Hyperlink"/>
+                <w:noProof/>
+              </w:rPr>
+              <w:t>2.2.3 Anti Sleep Pilot</w:t>
+            </w:r>
+            <w:r>
+              <w:rPr>
+                <w:noProof/>
+                <w:webHidden/>
+              </w:rPr>
+              <w:tab/>
+            </w:r>
+            <w:r>
+              <w:rPr>
+                <w:noProof/>
+                <w:webHidden/>
+              </w:rPr>
+              <w:fldChar w:fldCharType="begin"/>
+            </w:r>
+            <w:r>
+              <w:rPr>
+                <w:noProof/>
+                <w:webHidden/>
+              </w:rPr>
+              <w:instrText xml:space="preserve"> PAGEREF _Toc514693572 \h </w:instrText>
+            </w:r>
+            <w:r>
+              <w:rPr>
+                <w:noProof/>
+                <w:webHidden/>
+              </w:rPr>
+            </w:r>
+            <w:r>
+              <w:rPr>
+                <w:noProof/>
+                <w:webHidden/>
+              </w:rPr>
+              <w:fldChar w:fldCharType="separate"/>
+            </w:r>
+            <w:r>
+              <w:rPr>
+                <w:noProof/>
+                <w:webHidden/>
+              </w:rPr>
+              <w:t>4</w:t>
             </w:r>
             <w:r>
               <w:rPr>
@@ -2017,7 +2227,7 @@
               <w:lang w:val="en-GB" w:eastAsia="en-GB"/>
             </w:rPr>
           </w:pPr>
-          <w:hyperlink w:anchor="_Toc514528554" w:history="1">
+          <w:hyperlink w:anchor="_Toc514693573" w:history="1">
             <w:r>
               <w:rPr>
                 <w:rStyle w:val="Hyperlink"/>
@@ -2044,7 +2254,7 @@
                 <w:noProof/>
                 <w:webHidden/>
               </w:rPr>
-              <w:instrText xml:space="preserve"> PAGEREF _Toc514528554 \h </w:instrText>
+              <w:instrText xml:space="preserve"> PAGEREF _Toc514693573 \h </w:instrText>
             </w:r>
             <w:r>
               <w:rPr>
@@ -2064,7 +2274,7 @@
                 <w:noProof/>
                 <w:webHidden/>
               </w:rPr>
-              <w:t>4</w:t>
+              <w:t>5</w:t>
             </w:r>
             <w:r>
               <w:rPr>
@@ -2109,7 +2319,7 @@
         <w:contextualSpacing/>
       </w:pPr>
       <w:bookmarkStart w:id="2" w:name="_Toc511323589"/>
-      <w:bookmarkStart w:id="3" w:name="_Toc514528541"/>
+      <w:bookmarkStart w:id="3" w:name="_Toc514693557"/>
       <w:r>
         <w:lastRenderedPageBreak/>
         <w:t>LIST OF TABLES</w:t>
@@ -2133,7 +2343,7 @@
         <w:contextualSpacing/>
       </w:pPr>
       <w:bookmarkStart w:id="4" w:name="_Toc511323590"/>
-      <w:bookmarkStart w:id="5" w:name="_Toc514528542"/>
+      <w:bookmarkStart w:id="5" w:name="_Toc514693558"/>
       <w:r>
         <w:lastRenderedPageBreak/>
         <w:t>TABLE OF FIGURES</w:t>
@@ -2144,9 +2354,228 @@
     <w:p/>
     <w:p>
       <w:pPr>
+        <w:pStyle w:val="TableofFigures"/>
+        <w:tabs>
+          <w:tab w:val="right" w:leader="dot" w:pos="8494"/>
+        </w:tabs>
+        <w:rPr>
+          <w:rFonts w:eastAsiaTheme="minorEastAsia"/>
+          <w:noProof/>
+          <w:lang w:val="en-GB" w:eastAsia="en-GB"/>
+        </w:rPr>
+      </w:pPr>
+      <w:r>
+        <w:fldChar w:fldCharType="begin"/>
+      </w:r>
+      <w:r>
+        <w:instrText xml:space="preserve"> TOC \h \z \c "Figure" </w:instrText>
+      </w:r>
+      <w:r>
+        <w:fldChar w:fldCharType="separate"/>
+      </w:r>
+      <w:hyperlink r:id="rId12" w:anchor="_Toc514703245" w:history="1">
+        <w:r>
+          <w:rPr>
+            <w:rStyle w:val="Hyperlink"/>
+            <w:noProof/>
+          </w:rPr>
+          <w:t>Figure 1: StopSleep Alarm</w:t>
+        </w:r>
+        <w:r>
+          <w:rPr>
+            <w:noProof/>
+            <w:webHidden/>
+          </w:rPr>
+          <w:tab/>
+        </w:r>
+        <w:r>
+          <w:rPr>
+            <w:noProof/>
+            <w:webHidden/>
+          </w:rPr>
+          <w:fldChar w:fldCharType="begin"/>
+        </w:r>
+        <w:r>
+          <w:rPr>
+            <w:noProof/>
+            <w:webHidden/>
+          </w:rPr>
+          <w:instrText xml:space="preserve"> PAGEREF _Toc514703245 \h </w:instrText>
+        </w:r>
+        <w:r>
+          <w:rPr>
+            <w:noProof/>
+            <w:webHidden/>
+          </w:rPr>
+        </w:r>
+        <w:r>
+          <w:rPr>
+            <w:noProof/>
+            <w:webHidden/>
+          </w:rPr>
+          <w:fldChar w:fldCharType="separate"/>
+        </w:r>
+        <w:r>
+          <w:rPr>
+            <w:noProof/>
+            <w:webHidden/>
+          </w:rPr>
+          <w:t>3</w:t>
+        </w:r>
+        <w:r>
+          <w:rPr>
+            <w:noProof/>
+            <w:webHidden/>
+          </w:rPr>
+          <w:fldChar w:fldCharType="end"/>
+        </w:r>
+      </w:hyperlink>
+    </w:p>
+    <w:p>
+      <w:pPr>
+        <w:pStyle w:val="TableofFigures"/>
+        <w:tabs>
+          <w:tab w:val="right" w:leader="dot" w:pos="8494"/>
+        </w:tabs>
+        <w:rPr>
+          <w:rFonts w:eastAsiaTheme="minorEastAsia"/>
+          <w:noProof/>
+          <w:lang w:val="en-GB" w:eastAsia="en-GB"/>
+        </w:rPr>
+      </w:pPr>
+      <w:hyperlink r:id="rId13" w:anchor="_Toc514703246" w:history="1">
+        <w:r>
+          <w:rPr>
+            <w:rStyle w:val="Hyperlink"/>
+            <w:noProof/>
+          </w:rPr>
+          <w:t>Figure 2: Bosch Driver Drowsiness Detection</w:t>
+        </w:r>
+        <w:r>
+          <w:rPr>
+            <w:noProof/>
+            <w:webHidden/>
+          </w:rPr>
+          <w:tab/>
+        </w:r>
+        <w:r>
+          <w:rPr>
+            <w:noProof/>
+            <w:webHidden/>
+          </w:rPr>
+          <w:fldChar w:fldCharType="begin"/>
+        </w:r>
+        <w:r>
+          <w:rPr>
+            <w:noProof/>
+            <w:webHidden/>
+          </w:rPr>
+          <w:instrText xml:space="preserve"> PAGEREF _Toc514703246 \h </w:instrText>
+        </w:r>
+        <w:r>
+          <w:rPr>
+            <w:noProof/>
+            <w:webHidden/>
+          </w:rPr>
+        </w:r>
+        <w:r>
+          <w:rPr>
+            <w:noProof/>
+            <w:webHidden/>
+          </w:rPr>
+          <w:fldChar w:fldCharType="separate"/>
+        </w:r>
+        <w:r>
+          <w:rPr>
+            <w:noProof/>
+            <w:webHidden/>
+          </w:rPr>
+          <w:t>3</w:t>
+        </w:r>
+        <w:r>
+          <w:rPr>
+            <w:noProof/>
+            <w:webHidden/>
+          </w:rPr>
+          <w:fldChar w:fldCharType="end"/>
+        </w:r>
+      </w:hyperlink>
+    </w:p>
+    <w:p>
+      <w:pPr>
+        <w:pStyle w:val="TableofFigures"/>
+        <w:tabs>
+          <w:tab w:val="right" w:leader="dot" w:pos="8494"/>
+        </w:tabs>
+        <w:rPr>
+          <w:rFonts w:eastAsiaTheme="minorEastAsia"/>
+          <w:noProof/>
+          <w:lang w:val="en-GB" w:eastAsia="en-GB"/>
+        </w:rPr>
+      </w:pPr>
+      <w:hyperlink r:id="rId14" w:anchor="_Toc514703247" w:history="1">
+        <w:r>
+          <w:rPr>
+            <w:rStyle w:val="Hyperlink"/>
+            <w:noProof/>
+          </w:rPr>
+          <w:t>Figure 3: Anti Sleep Pilot</w:t>
+        </w:r>
+        <w:r>
+          <w:rPr>
+            <w:noProof/>
+            <w:webHidden/>
+          </w:rPr>
+          <w:tab/>
+        </w:r>
+        <w:r>
+          <w:rPr>
+            <w:noProof/>
+            <w:webHidden/>
+          </w:rPr>
+          <w:fldChar w:fldCharType="begin"/>
+        </w:r>
+        <w:r>
+          <w:rPr>
+            <w:noProof/>
+            <w:webHidden/>
+          </w:rPr>
+          <w:instrText xml:space="preserve"> PAGEREF _Toc514703247 \h </w:instrText>
+        </w:r>
+        <w:r>
+          <w:rPr>
+            <w:noProof/>
+            <w:webHidden/>
+          </w:rPr>
+        </w:r>
+        <w:r>
+          <w:rPr>
+            <w:noProof/>
+            <w:webHidden/>
+          </w:rPr>
+          <w:fldChar w:fldCharType="separate"/>
+        </w:r>
+        <w:r>
+          <w:rPr>
+            <w:noProof/>
+            <w:webHidden/>
+          </w:rPr>
+          <w:t>4</w:t>
+        </w:r>
+        <w:r>
+          <w:rPr>
+            <w:noProof/>
+            <w:webHidden/>
+          </w:rPr>
+          <w:fldChar w:fldCharType="end"/>
+        </w:r>
+      </w:hyperlink>
+    </w:p>
+    <w:p>
+      <w:pPr>
         <w:sectPr>
-          <w:headerReference w:type="default" r:id="rId12"/>
-          <w:footerReference w:type="default" r:id="rId13"/>
+          <w:headerReference w:type="default" r:id="rId15"/>
+          <w:footerReference w:type="default" r:id="rId16"/>
           <w:pgSz w:w="11906" w:h="16838"/>
           <w:pgMar w:top="1440" w:right="1701" w:bottom="1440" w:left="1701" w:header="709" w:footer="709" w:gutter="0"/>
           <w:pgNumType w:fmt="lowerRoman" w:start="1"/>
@@ -2154,148 +2583,153 @@
           <w:docGrid w:linePitch="360"/>
         </w:sectPr>
       </w:pPr>
-    </w:p>
-    <w:p>
-      <w:pPr>
-        <w:pStyle w:val="Heading1"/>
-        <w:spacing w:line="360" w:lineRule="auto"/>
-      </w:pPr>
-      <w:bookmarkStart w:id="6" w:name="_Toc514528543"/>
-      <w:r>
-        <w:lastRenderedPageBreak/>
-        <w:t xml:space="preserve">1. </w:t>
-      </w:r>
-      <w:r>
-        <w:t>INTRODUCTION</w:t>
-      </w:r>
+      <w:r>
+        <w:fldChar w:fldCharType="end"/>
+      </w:r>
+      <w:bookmarkStart w:id="6" w:name="_GoBack"/>
       <w:bookmarkEnd w:id="6"/>
     </w:p>
     <w:p>
       <w:pPr>
-        <w:pStyle w:val="Heading2"/>
-        <w:spacing w:after="240"/>
-      </w:pPr>
-      <w:bookmarkStart w:id="7" w:name="_Toc514528544"/>
-      <w:r>
-        <w:t xml:space="preserve">1.1 </w:t>
-      </w:r>
-      <w:r>
-        <w:t>Problem Description</w:t>
+        <w:pStyle w:val="Heading1"/>
+        <w:spacing w:line="360" w:lineRule="auto"/>
+      </w:pPr>
+      <w:bookmarkStart w:id="7" w:name="_Toc514693559"/>
+      <w:r>
+        <w:lastRenderedPageBreak/>
+        <w:t xml:space="preserve">1. </w:t>
+      </w:r>
+      <w:r>
+        <w:t>INTRODUCTION</w:t>
       </w:r>
       <w:bookmarkEnd w:id="7"/>
     </w:p>
     <w:p>
       <w:pPr>
-        <w:spacing w:after="120" w:line="276" w:lineRule="auto"/>
-      </w:pPr>
-      <w:r>
-        <w:t>Automobile has become a major part in our li</w:t>
-      </w:r>
-      <w:r>
-        <w:t>ves</w:t>
-      </w:r>
-      <w:r>
-        <w:t xml:space="preserve">. They are used for transportation of people, </w:t>
-      </w:r>
-      <w:r>
-        <w:t xml:space="preserve">items and any many other </w:t>
-      </w:r>
-      <w:r>
-        <w:t xml:space="preserve">from one place to another. </w:t>
-      </w:r>
-      <w:r>
-        <w:t>Whatever the automobile type (car, van, bike etc.) is being used for transportation</w:t>
-      </w:r>
-      <w:r>
-        <w:t>,</w:t>
-      </w:r>
-      <w:r>
-        <w:t xml:space="preserve"> the safety should be a number one priority. </w:t>
-      </w:r>
-      <w:r>
-        <w:t>While transporting people or any other item we should think about the safety of the passengers of the vehicle, public and private and public properties.</w:t>
-      </w:r>
-      <w:r>
-        <w:t xml:space="preserve"> According to Ministry of Transport, New Zealand (2018)</w:t>
-      </w:r>
-      <w:r>
-        <w:t xml:space="preserve"> </w:t>
-      </w:r>
-      <w:r>
-        <w:t xml:space="preserve">number of road deaths has been increased from 284 to 393 within the period of 2011 to 2018. </w:t>
-      </w:r>
-      <w:r>
-        <w:t>They also state that the number of reported injuries in transportation has amplified from 11,000 to 13,000 within a period of 5 years until 2017. Above statistics confirms that there should be a lot of improvements in the automobile and transportation industry for safety and the wellbeing of humans as well as the safety of private and public property.</w:t>
-      </w:r>
-      <w:r>
-        <w:t xml:space="preserve"> </w:t>
-      </w:r>
+        <w:pStyle w:val="Heading2"/>
+        <w:spacing w:after="240"/>
+      </w:pPr>
+      <w:bookmarkStart w:id="8" w:name="_Toc514693560"/>
+      <w:r>
+        <w:t xml:space="preserve">1.1 </w:t>
+      </w:r>
+      <w:r>
+        <w:t>Problem Description</w:t>
+      </w:r>
+      <w:bookmarkEnd w:id="8"/>
     </w:p>
     <w:p>
       <w:pPr>
-        <w:spacing w:after="240" w:line="276" w:lineRule="auto"/>
-      </w:pPr>
-      <w:r>
-        <w:t>There</w:t>
-      </w:r>
-      <w:r>
-        <w:t xml:space="preserve"> are </w:t>
-      </w:r>
-      <w:r>
-        <w:t>various factors which contributes to</w:t>
+        <w:spacing w:after="120" w:line="276" w:lineRule="auto"/>
+      </w:pPr>
+      <w:r>
+        <w:t>Automobile has become a major part in our li</w:t>
+      </w:r>
+      <w:r>
+        <w:t>ves</w:t>
+      </w:r>
+      <w:r>
+        <w:t xml:space="preserve">. They are used for transportation of people, </w:t>
+      </w:r>
+      <w:r>
+        <w:t xml:space="preserve">items and any many other </w:t>
+      </w:r>
+      <w:r>
+        <w:t xml:space="preserve">from one place to another. </w:t>
+      </w:r>
+      <w:r>
+        <w:t>Whatever the automobile type (car, van, bike etc.) is being used for transportation</w:t>
+      </w:r>
+      <w:r>
+        <w:t>,</w:t>
+      </w:r>
+      <w:r>
+        <w:t xml:space="preserve"> the safety should be a number one priority. </w:t>
+      </w:r>
+      <w:r>
+        <w:t>While transporting people or any other item we should think about the safety of the passengers of the vehicle, public and private and public properties.</w:t>
+      </w:r>
+      <w:r>
+        <w:t xml:space="preserve"> According to Ministry of Transport, New Zealand (2018)</w:t>
       </w:r>
       <w:r>
         <w:t xml:space="preserve"> </w:t>
       </w:r>
       <w:r>
-        <w:t>road injuries and deaths. Some of them are lost control of the vehicle, speeding, alcohol, driver drowsiness, weather conditions, vehicle conditions and so on</w:t>
-      </w:r>
-      <w:r>
-        <w:t xml:space="preserve"> (Ministry of Transport New Zealand, 2018).</w:t>
+        <w:t xml:space="preserve">number of road deaths has been increased from 284 to 393 within the period of 2011 to 2018. </w:t>
+      </w:r>
+      <w:r>
+        <w:t>They also state that the number of reported injuries in transportation has amplified from 11,000 to 13,000 within a period of 5 years until 2017. Above statistics confirms that there should be a lot of improvements in the automobile and transportation industry for safety and the wellbeing of humans as well as the safety of private and public property.</w:t>
       </w:r>
       <w:r>
         <w:t xml:space="preserve"> </w:t>
-      </w:r>
-      <w:r>
-        <w:t>Most of the time d</w:t>
-      </w:r>
-      <w:r>
-        <w:t xml:space="preserve">rivers do not care about the state of themselves prior to driving a vehicle. </w:t>
-      </w:r>
-      <w:r>
-        <w:t xml:space="preserve">Even though the driver is tired, sleepy or has consumed alcohol he/she tries to drive a vehicle without any anxiety. As a result, it causes road accidents, injuries, loss of lives and damage to property. There aren’t many systems which could predict the conditions of the driver prior to a trivial incident which could </w:t>
-      </w:r>
-      <w:r>
-        <w:t>assist the driver immensely. Therefore, t</w:t>
-      </w:r>
-      <w:r>
-        <w:t>his project mainly focuses on the driver drowsiness and how it can be identified using computer vision and facial features</w:t>
-      </w:r>
-      <w:r>
-        <w:t xml:space="preserve"> in order to </w:t>
-      </w:r>
-      <w:r>
-        <w:t>provide necessary alerts to the driver when required as a warning</w:t>
-      </w:r>
-      <w:r>
-        <w:t>,</w:t>
-      </w:r>
-      <w:r>
-        <w:t xml:space="preserve"> so that the driver can decide whether to continue driving or no</w:t>
-      </w:r>
-      <w:r>
-        <w:t>t and take a proactive approach to such incidents rather than a reactive approach.</w:t>
       </w:r>
     </w:p>
     <w:p>
       <w:pPr>
+        <w:spacing w:after="240" w:line="276" w:lineRule="auto"/>
+      </w:pPr>
+      <w:r>
+        <w:t>There</w:t>
+      </w:r>
+      <w:r>
+        <w:t xml:space="preserve"> are </w:t>
+      </w:r>
+      <w:r>
+        <w:t>various factors which contributes to</w:t>
+      </w:r>
+      <w:r>
+        <w:t xml:space="preserve"> </w:t>
+      </w:r>
+      <w:r>
+        <w:t>road injuries and deaths. Some of them are lost control of the vehicle, speeding, alcohol, driver drowsiness, weather conditions, vehicle conditions and so on</w:t>
+      </w:r>
+      <w:r>
+        <w:t xml:space="preserve"> (Ministry of Transport New Zealand, 2018).</w:t>
+      </w:r>
+      <w:r>
+        <w:t xml:space="preserve"> </w:t>
+      </w:r>
+      <w:r>
+        <w:t>Most of the time d</w:t>
+      </w:r>
+      <w:r>
+        <w:t xml:space="preserve">rivers do not care about the state of themselves prior to driving a vehicle. </w:t>
+      </w:r>
+      <w:r>
+        <w:t xml:space="preserve">Even though the driver is tired, sleepy or has consumed alcohol he/she tries to drive a vehicle without any anxiety. As a result, it causes road accidents, injuries, loss of lives and damage to property. There aren’t many systems which could predict the conditions of the driver prior to a trivial incident which could </w:t>
+      </w:r>
+      <w:r>
+        <w:t>assist the driver immensely. Therefore, t</w:t>
+      </w:r>
+      <w:r>
+        <w:t>his project mainly focuses on the driver drowsiness and how it can be identified using computer vision and facial features</w:t>
+      </w:r>
+      <w:r>
+        <w:t xml:space="preserve"> in order to </w:t>
+      </w:r>
+      <w:r>
+        <w:t>provide necessary alerts to the driver when required as a warning</w:t>
+      </w:r>
+      <w:r>
+        <w:t>,</w:t>
+      </w:r>
+      <w:r>
+        <w:t xml:space="preserve"> so that the driver can decide whether to continue driving or no</w:t>
+      </w:r>
+      <w:r>
+        <w:t>t and take a proactive approach to such incidents rather than a reactive approach.</w:t>
+      </w:r>
+    </w:p>
+    <w:p>
+      <w:pPr>
         <w:pStyle w:val="Heading2"/>
       </w:pPr>
-      <w:bookmarkStart w:id="8" w:name="_Toc514528545"/>
+      <w:bookmarkStart w:id="9" w:name="_Toc514693561"/>
       <w:r>
         <w:t>1.2 Solution &amp; Research Question</w:t>
       </w:r>
-      <w:bookmarkEnd w:id="8"/>
+      <w:bookmarkEnd w:id="9"/>
     </w:p>
     <w:p/>
     <w:p>
@@ -2418,11 +2852,11 @@
         <w:pStyle w:val="Heading2"/>
         <w:spacing w:after="240"/>
       </w:pPr>
-      <w:bookmarkStart w:id="9" w:name="_Toc514528546"/>
+      <w:bookmarkStart w:id="10" w:name="_Toc514693562"/>
       <w:r>
         <w:t>1.3 Scope</w:t>
       </w:r>
-      <w:bookmarkEnd w:id="9"/>
+      <w:bookmarkEnd w:id="10"/>
     </w:p>
     <w:p>
       <w:pPr>
@@ -2537,7 +2971,7 @@
         <w:pStyle w:val="Heading3"/>
         <w:spacing w:after="120"/>
       </w:pPr>
-      <w:bookmarkStart w:id="10" w:name="_Toc514528547"/>
+      <w:bookmarkStart w:id="11" w:name="_Toc514693563"/>
       <w:r>
         <w:t xml:space="preserve">1.3.1 </w:t>
       </w:r>
@@ -2547,7 +2981,7 @@
       <w:r>
         <w:t xml:space="preserve"> of the project</w:t>
       </w:r>
-      <w:bookmarkEnd w:id="10"/>
+      <w:bookmarkEnd w:id="11"/>
     </w:p>
     <w:p>
       <w:pPr>
@@ -2592,14 +3026,14 @@
         <w:pStyle w:val="Heading3"/>
         <w:spacing w:after="120"/>
       </w:pPr>
-      <w:bookmarkStart w:id="11" w:name="_Toc514528548"/>
+      <w:bookmarkStart w:id="12" w:name="_Toc514693564"/>
       <w:r>
         <w:t xml:space="preserve">1.3.2 </w:t>
       </w:r>
       <w:r>
         <w:t>Objectives of the project</w:t>
       </w:r>
-      <w:bookmarkEnd w:id="11"/>
+      <w:bookmarkEnd w:id="12"/>
     </w:p>
     <w:p>
       <w:pPr>
@@ -2816,14 +3250,14 @@
         <w:pStyle w:val="Heading3"/>
         <w:spacing w:after="120"/>
       </w:pPr>
-      <w:bookmarkStart w:id="12" w:name="_Toc514528549"/>
+      <w:bookmarkStart w:id="13" w:name="_Toc514693565"/>
       <w:r>
         <w:t xml:space="preserve">1.3.3 </w:t>
       </w:r>
       <w:r>
         <w:t>Project Deliverables</w:t>
       </w:r>
-      <w:bookmarkEnd w:id="12"/>
+      <w:bookmarkEnd w:id="13"/>
       <w:r>
         <w:t xml:space="preserve"> </w:t>
       </w:r>
@@ -2910,11 +3344,11 @@
         <w:pStyle w:val="Heading2"/>
         <w:spacing w:after="240"/>
       </w:pPr>
-      <w:bookmarkStart w:id="13" w:name="_Toc514528550"/>
+      <w:bookmarkStart w:id="14" w:name="_Toc514693566"/>
       <w:r>
         <w:t>1.4 Measurable Organizational Value</w:t>
       </w:r>
-      <w:bookmarkEnd w:id="13"/>
+      <w:bookmarkEnd w:id="14"/>
     </w:p>
     <w:p>
       <w:pPr>
@@ -3036,7 +3470,7 @@
       <w:pPr>
         <w:pStyle w:val="Heading1"/>
       </w:pPr>
-      <w:bookmarkStart w:id="14" w:name="_Toc514528551"/>
+      <w:bookmarkStart w:id="15" w:name="_Toc514693567"/>
       <w:r>
         <w:lastRenderedPageBreak/>
         <w:t xml:space="preserve">2. </w:t>
@@ -3044,51 +3478,96 @@
       <w:r>
         <w:t>LITERATURE REVIEW</w:t>
       </w:r>
-      <w:bookmarkEnd w:id="14"/>
+      <w:bookmarkEnd w:id="15"/>
     </w:p>
     <w:p>
       <w:pPr>
         <w:pStyle w:val="Heading2"/>
-      </w:pPr>
-      <w:bookmarkStart w:id="15" w:name="_Toc514528552"/>
+        <w:spacing w:after="240"/>
+      </w:pPr>
+      <w:bookmarkStart w:id="16" w:name="_Toc514693568"/>
       <w:r>
         <w:t>2.1 Overview</w:t>
       </w:r>
-      <w:bookmarkEnd w:id="15"/>
+      <w:bookmarkEnd w:id="16"/>
+    </w:p>
+    <w:p>
+      <w:pPr>
+        <w:spacing w:line="276" w:lineRule="auto"/>
+      </w:pPr>
+      <w:r>
+        <w:t>Studying existing similar systems is a key aspect of this project. It’s because we can learn those existing solutions and figure out what are the pros and cons of various systems. This will also help us improve some functionality of a system when added to this proposed project or may be add a whole new feature to our system which doesn’t exist in other similar systems.</w:t>
+      </w:r>
+      <w:r>
+        <w:t xml:space="preserve"> This will be an added value of the proposed system. </w:t>
+      </w:r>
+      <w:r>
+        <w:t xml:space="preserve">Each member of the team has analyzed three similar systems. Since these systems are mostly hardware systems and not software systems the exact functionalities couldn’t be tested. But relevant information was extracted from internet sources related those products to come up with the literature review of the existing systems. </w:t>
+      </w:r>
+      <w:r>
+        <w:t xml:space="preserve">We have explained our findings in the below section and have done a comparison and contrast of </w:t>
+      </w:r>
+      <w:r>
+        <w:t xml:space="preserve">the </w:t>
+      </w:r>
+      <w:r>
+        <w:t>chosen system</w:t>
+      </w:r>
+      <w:r>
+        <w:t>s</w:t>
+      </w:r>
+      <w:r>
+        <w:t xml:space="preserve"> to better analyze the current situation in the automobile industry and driver safety &amp; drowsiness detection systems.   </w:t>
+      </w:r>
+      <w:r>
+        <w:t xml:space="preserve">  </w:t>
+      </w:r>
+      <w:r>
+        <w:t xml:space="preserve">  </w:t>
+      </w:r>
     </w:p>
     <w:p/>
     <w:p>
       <w:pPr>
         <w:pStyle w:val="Heading2"/>
-      </w:pPr>
-      <w:bookmarkStart w:id="16" w:name="_Toc514528553"/>
+        <w:spacing w:after="60"/>
+      </w:pPr>
+      <w:bookmarkStart w:id="17" w:name="_Toc514693569"/>
       <w:r>
         <w:t>2.2 Existing Systems</w:t>
       </w:r>
-      <w:bookmarkEnd w:id="16"/>
+      <w:bookmarkEnd w:id="17"/>
     </w:p>
-    <w:p/>
     <w:p>
       <w:pPr>
         <w:pStyle w:val="Heading3"/>
         <w:spacing w:after="120"/>
       </w:pPr>
+      <w:bookmarkStart w:id="18" w:name="_Toc514693570"/>
       <w:r>
         <w:rPr>
           <w:noProof/>
         </w:rPr>
         <w:drawing>
-          <wp:anchor distT="0" distB="0" distL="114300" distR="114300" simplePos="0" relativeHeight="251656704" behindDoc="0" locked="0" layoutInCell="1" allowOverlap="1" wp14:anchorId="1C9B6D41">
+          <wp:anchor distT="0" distB="0" distL="114300" distR="114300" simplePos="0" relativeHeight="251642880" behindDoc="1" locked="0" layoutInCell="1" allowOverlap="1" wp14:anchorId="1C9B6D41">
             <wp:simplePos x="0" y="0"/>
             <wp:positionH relativeFrom="column">
               <wp:posOffset>0</wp:posOffset>
             </wp:positionH>
             <wp:positionV relativeFrom="paragraph">
-              <wp:posOffset>249555</wp:posOffset>
+              <wp:posOffset>250825</wp:posOffset>
             </wp:positionV>
             <wp:extent cx="1950720" cy="1754505"/>
             <wp:effectExtent l="0" t="0" r="0" b="0"/>
-            <wp:wrapSquare wrapText="bothSides"/>
+            <wp:wrapTight wrapText="bothSides">
+              <wp:wrapPolygon edited="0">
+                <wp:start x="0" y="0"/>
+                <wp:lineTo x="0" y="21342"/>
+                <wp:lineTo x="21305" y="21342"/>
+                <wp:lineTo x="21305" y="0"/>
+                <wp:lineTo x="0" y="0"/>
+              </wp:wrapPolygon>
+            </wp:wrapTight>
             <wp:docPr id="1" name="Picture 1"/>
             <wp:cNvGraphicFramePr>
               <a:graphicFrameLocks xmlns:a="http://schemas.openxmlformats.org/drawingml/2006/main" noChangeAspect="1"/>
@@ -3101,7 +3580,7 @@
                     <pic:cNvPicPr/>
                   </pic:nvPicPr>
                   <pic:blipFill>
-                    <a:blip r:embed="rId14">
+                    <a:blip r:embed="rId17">
                       <a:extLst>
                         <a:ext uri="{28A0092B-C50C-407E-A947-70E740481C1C}">
                           <a14:useLocalDpi xmlns:a14="http://schemas.microsoft.com/office/drawing/2010/main" val="0"/>
@@ -3144,12 +3623,192 @@
       <w:r>
         <w:t xml:space="preserve"> - Electronic Anti-Sleep Alarm</w:t>
       </w:r>
+      <w:bookmarkEnd w:id="18"/>
     </w:p>
     <w:p>
       <w:pPr>
         <w:spacing w:after="120" w:line="276" w:lineRule="auto"/>
       </w:pPr>
       <w:r>
+        <w:rPr>
+          <w:noProof/>
+        </w:rPr>
+        <mc:AlternateContent>
+          <mc:Choice Requires="wps">
+            <w:drawing>
+              <wp:anchor distT="0" distB="0" distL="114300" distR="114300" simplePos="0" relativeHeight="251662336" behindDoc="1" locked="0" layoutInCell="1" allowOverlap="1" wp14:anchorId="5E2BF2D2" wp14:editId="570F5A79">
+                <wp:simplePos x="0" y="0"/>
+                <wp:positionH relativeFrom="column">
+                  <wp:posOffset>-2038350</wp:posOffset>
+                </wp:positionH>
+                <wp:positionV relativeFrom="paragraph">
+                  <wp:posOffset>1817370</wp:posOffset>
+                </wp:positionV>
+                <wp:extent cx="1943100" cy="635"/>
+                <wp:effectExtent l="0" t="0" r="0" b="0"/>
+                <wp:wrapTight wrapText="bothSides">
+                  <wp:wrapPolygon edited="0">
+                    <wp:start x="0" y="0"/>
+                    <wp:lineTo x="0" y="20057"/>
+                    <wp:lineTo x="21388" y="20057"/>
+                    <wp:lineTo x="21388" y="0"/>
+                    <wp:lineTo x="0" y="0"/>
+                  </wp:wrapPolygon>
+                </wp:wrapTight>
+                <wp:docPr id="9" name="Text Box 9"/>
+                <wp:cNvGraphicFramePr/>
+                <a:graphic xmlns:a="http://schemas.openxmlformats.org/drawingml/2006/main">
+                  <a:graphicData uri="http://schemas.microsoft.com/office/word/2010/wordprocessingShape">
+                    <wps:wsp>
+                      <wps:cNvSpPr txBox="1"/>
+                      <wps:spPr>
+                        <a:xfrm>
+                          <a:off x="0" y="0"/>
+                          <a:ext cx="1943100" cy="635"/>
+                        </a:xfrm>
+                        <a:prstGeom prst="rect">
+                          <a:avLst/>
+                        </a:prstGeom>
+                        <a:solidFill>
+                          <a:prstClr val="white"/>
+                        </a:solidFill>
+                        <a:ln>
+                          <a:noFill/>
+                        </a:ln>
+                      </wps:spPr>
+                      <wps:txbx>
+                        <w:txbxContent>
+                          <w:p>
+                            <w:pPr>
+                              <w:pStyle w:val="Caption"/>
+                              <w:jc w:val="center"/>
+                              <w:rPr>
+                                <w:b/>
+                                <w:noProof/>
+                                <w:color w:val="auto"/>
+                                <w:sz w:val="22"/>
+                              </w:rPr>
+                            </w:pPr>
+                            <w:bookmarkStart w:id="19" w:name="_Toc514703233"/>
+                            <w:bookmarkStart w:id="20" w:name="_Toc514703245"/>
+                            <w:r>
+                              <w:t xml:space="preserve">Figure </w:t>
+                            </w:r>
+                            <w:r>
+                              <w:fldChar w:fldCharType="begin"/>
+                            </w:r>
+                            <w:r>
+                              <w:instrText xml:space="preserve"> SEQ Figure \* ARABIC </w:instrText>
+                            </w:r>
+                            <w:r>
+                              <w:fldChar w:fldCharType="separate"/>
+                            </w:r>
+                            <w:r>
+                              <w:rPr>
+                                <w:noProof/>
+                              </w:rPr>
+                              <w:t>1</w:t>
+                            </w:r>
+                            <w:r>
+                              <w:fldChar w:fldCharType="end"/>
+                            </w:r>
+                            <w:r>
+                              <w:t xml:space="preserve">: </w:t>
+                            </w:r>
+                            <w:proofErr w:type="spellStart"/>
+                            <w:r>
+                              <w:t>StopSleep</w:t>
+                            </w:r>
+                            <w:proofErr w:type="spellEnd"/>
+                            <w:r>
+                              <w:t xml:space="preserve"> Alarm</w:t>
+                            </w:r>
+                            <w:bookmarkEnd w:id="19"/>
+                            <w:bookmarkEnd w:id="20"/>
+                          </w:p>
+                        </w:txbxContent>
+                      </wps:txbx>
+                      <wps:bodyPr rot="0" spcFirstLastPara="0" vertOverflow="overflow" horzOverflow="overflow" vert="horz" wrap="square" lIns="0" tIns="0" rIns="0" bIns="0" numCol="1" spcCol="0" rtlCol="0" fromWordArt="0" anchor="t" anchorCtr="0" forceAA="0" compatLnSpc="1">
+                        <a:prstTxWarp prst="textNoShape">
+                          <a:avLst/>
+                        </a:prstTxWarp>
+                        <a:spAutoFit/>
+                      </wps:bodyPr>
+                    </wps:wsp>
+                  </a:graphicData>
+                </a:graphic>
+                <wp14:sizeRelH relativeFrom="margin">
+                  <wp14:pctWidth>0</wp14:pctWidth>
+                </wp14:sizeRelH>
+              </wp:anchor>
+            </w:drawing>
+          </mc:Choice>
+          <mc:Fallback>
+            <w:pict>
+              <v:shapetype w14:anchorId="5E2BF2D2" id="_x0000_t202" coordsize="21600,21600" o:spt="202" path="m,l,21600r21600,l21600,xe">
+                <v:stroke joinstyle="miter"/>
+                <v:path gradientshapeok="t" o:connecttype="rect"/>
+              </v:shapetype>
+              <v:shape id="Text Box 9" o:spid="_x0000_s1026" type="#_x0000_t202" style="position:absolute;left:0;text-align:left;margin-left:-160.5pt;margin-top:143.1pt;width:153pt;height:.05pt;z-index:-251654144;visibility:visible;mso-wrap-style:square;mso-width-percent:0;mso-wrap-distance-left:9pt;mso-wrap-distance-top:0;mso-wrap-distance-right:9pt;mso-wrap-distance-bottom:0;mso-position-horizontal:absolute;mso-position-horizontal-relative:text;mso-position-vertical:absolute;mso-position-vertical-relative:text;mso-width-percent:0;mso-width-relative:margin;v-text-anchor:top" o:gfxdata="UEsDBBQABgAIAAAAIQC2gziS/gAAAOEBAAATAAAAW0NvbnRlbnRfVHlwZXNdLnhtbJSRQU7DMBBF&#10;90jcwfIWJU67QAgl6YK0S0CoHGBkTxKLZGx5TGhvj5O2G0SRWNoz/78nu9wcxkFMGNg6quQqL6RA&#10;0s5Y6ir5vt9lD1JwBDIwOMJKHpHlpr69KfdHjyxSmriSfYz+USnWPY7AufNIadK6MEJMx9ApD/oD&#10;OlTrorhX2lFEilmcO2RdNtjC5xDF9pCuTyYBB5bi6bQ4syoJ3g9WQ0ymaiLzg5KdCXlKLjvcW893&#10;SUOqXwnz5DrgnHtJTxOsQfEKIT7DmDSUCaxw7Rqn8787ZsmRM9e2VmPeBN4uqYvTtW7jvijg9N/y&#10;JsXecLq0q+WD6m8AAAD//wMAUEsDBBQABgAIAAAAIQA4/SH/1gAAAJQBAAALAAAAX3JlbHMvLnJl&#10;bHOkkMFqwzAMhu+DvYPRfXGawxijTi+j0GvpHsDYimMaW0Yy2fr2M4PBMnrbUb/Q94l/f/hMi1qR&#10;JVI2sOt6UJgd+ZiDgffL8ekFlFSbvV0oo4EbChzGx4f9GRdb25HMsYhqlCwG5lrLq9biZkxWOiqY&#10;22YiTra2kYMu1l1tQD30/bPm3wwYN0x18gb45AdQl1tp5j/sFB2T0FQ7R0nTNEV3j6o9feQzro1i&#10;OWA14Fm+Q8a1a8+Bvu/d/dMb2JY5uiPbhG/ktn4cqGU/er3pcvwCAAD//wMAUEsDBBQABgAIAAAA&#10;IQDNgr7qKgIAAF0EAAAOAAAAZHJzL2Uyb0RvYy54bWysVE1vGjEQvVfqf7B8LwtJG5UVS0SJqCpF&#10;SSSocjZeL2vJ9rhjwy799R3vB0nTnqpezHhm/LzvvTGL29YadlIYNLiCzyZTzpSTUGp3KPj33ebD&#10;Z85CFK4UBpwq+FkFfrt8/27R+FxdQQ2mVMgIxIW88QWvY/R5lgVZKyvCBLxyVKwArYi0xUNWomgI&#10;3Zrsajq9yRrA0iNIFQJl7/oiX3b4VaVkfKyqoCIzBadvi92K3bpPa7ZciPyAwtdaDp8h/uErrNCO&#10;Lr1A3Yko2BH1H1BWS4QAVZxIsBlUlZaq40BsZtM3bLa18KrjQuIEf5Ep/D9Y+XB6QqbLgs85c8KS&#10;RTvVRvYFWjZP6jQ+5NS09dQWW0qTy2M+UDKRbiu06ZfoMKqTzueLtglMpkPzj9ezKZUk1W6uPyWM&#10;7OWoxxC/KrAsBQVHMq7TU5zuQ+xbx5Z0UwCjy402Jm1SYW2QnQSZ3NQ6qgH8ty7jUq+DdKoHTJks&#10;8et5pCi2+3YgvYfyTJwR+pkJXm40XXQvQnwSSENCXGjw4yMtlYGm4DBEnNWAP/+WT/3kHVU5a2jo&#10;Ch5+HAUqzsw3R66mCR0DHIP9GLijXQNRnNGT8rIL6QBGM4YVgn2m97BKt1BJOEl3FTyO4Tr2o0/v&#10;SarVqmuiOfQi3rutlwl6FHTXPgv0gx2RXHyAcRxF/saVvrfzxa+OkSTuLEuC9ioOOtMMd6YP7y09&#10;ktf7ruvlX2H5CwAA//8DAFBLAwQUAAYACAAAACEA/nkts+IAAAAMAQAADwAAAGRycy9kb3ducmV2&#10;LnhtbEyPzU7DMBCE70i8g7VIXFDq/JSoCnGqqoIDXCpCL9zceJukje3Idtrw9ixc4Lizo5lvyvWs&#10;B3ZB53trBCSLGBiaxqretAL2Hy/RCpgP0ig5WIMCvtDDurq9KWWh7NW846UOLaMQ4wspoAthLDj3&#10;TYda+oUd0dDvaJ2WgU7XcuXklcL1wNM4zrmWvaGGTo647bA515MWsFt+7rqH6fj8tllm7nU/bfNT&#10;WwtxfzdvnoAFnMOfGX7wCR0qYjrYySjPBgFRliY0JghIV3kKjCxR8kjK4VfJgFcl/z+i+gYAAP//&#10;AwBQSwECLQAUAAYACAAAACEAtoM4kv4AAADhAQAAEwAAAAAAAAAAAAAAAAAAAAAAW0NvbnRlbnRf&#10;VHlwZXNdLnhtbFBLAQItABQABgAIAAAAIQA4/SH/1gAAAJQBAAALAAAAAAAAAAAAAAAAAC8BAABf&#10;cmVscy8ucmVsc1BLAQItABQABgAIAAAAIQDNgr7qKgIAAF0EAAAOAAAAAAAAAAAAAAAAAC4CAABk&#10;cnMvZTJvRG9jLnhtbFBLAQItABQABgAIAAAAIQD+eS2z4gAAAAwBAAAPAAAAAAAAAAAAAAAAAIQE&#10;AABkcnMvZG93bnJldi54bWxQSwUGAAAAAAQABADzAAAAkwUAAAAA&#10;" stroked="f">
+                <v:textbox style="mso-fit-shape-to-text:t" inset="0,0,0,0">
+                  <w:txbxContent>
+                    <w:p>
+                      <w:pPr>
+                        <w:pStyle w:val="Caption"/>
+                        <w:jc w:val="center"/>
+                        <w:rPr>
+                          <w:b/>
+                          <w:noProof/>
+                          <w:color w:val="auto"/>
+                          <w:sz w:val="22"/>
+                        </w:rPr>
+                      </w:pPr>
+                      <w:bookmarkStart w:id="21" w:name="_Toc514703233"/>
+                      <w:bookmarkStart w:id="22" w:name="_Toc514703245"/>
+                      <w:r>
+                        <w:t xml:space="preserve">Figure </w:t>
+                      </w:r>
+                      <w:r>
+                        <w:fldChar w:fldCharType="begin"/>
+                      </w:r>
+                      <w:r>
+                        <w:instrText xml:space="preserve"> SEQ Figure \* ARABIC </w:instrText>
+                      </w:r>
+                      <w:r>
+                        <w:fldChar w:fldCharType="separate"/>
+                      </w:r>
+                      <w:r>
+                        <w:rPr>
+                          <w:noProof/>
+                        </w:rPr>
+                        <w:t>1</w:t>
+                      </w:r>
+                      <w:r>
+                        <w:fldChar w:fldCharType="end"/>
+                      </w:r>
+                      <w:r>
+                        <w:t xml:space="preserve">: </w:t>
+                      </w:r>
+                      <w:proofErr w:type="spellStart"/>
+                      <w:r>
+                        <w:t>StopSleep</w:t>
+                      </w:r>
+                      <w:proofErr w:type="spellEnd"/>
+                      <w:r>
+                        <w:t xml:space="preserve"> Alarm</w:t>
+                      </w:r>
+                      <w:bookmarkEnd w:id="21"/>
+                      <w:bookmarkEnd w:id="22"/>
+                    </w:p>
+                  </w:txbxContent>
+                </v:textbox>
+                <w10:wrap type="tight"/>
+              </v:shape>
+            </w:pict>
+          </mc:Fallback>
+        </mc:AlternateContent>
+      </w:r>
+      <w:r>
         <w:t xml:space="preserve">According to </w:t>
       </w:r>
       <w:proofErr w:type="spellStart"/>
@@ -3261,41 +3920,35 @@
         <w:pStyle w:val="Heading3"/>
         <w:spacing w:after="120"/>
       </w:pPr>
+      <w:bookmarkStart w:id="23" w:name="_Toc514693571"/>
       <w:r>
         <w:t xml:space="preserve">2.2.2 </w:t>
       </w:r>
       <w:r>
         <w:t>Bosch Driver Drowsiness Detection</w:t>
       </w:r>
+      <w:bookmarkEnd w:id="23"/>
     </w:p>
     <w:p>
       <w:pPr>
-        <w:spacing w:line="276" w:lineRule="auto"/>
+        <w:spacing w:after="240" w:line="276" w:lineRule="auto"/>
       </w:pPr>
       <w:r>
         <w:rPr>
           <w:noProof/>
         </w:rPr>
         <w:drawing>
-          <wp:anchor distT="0" distB="0" distL="114300" distR="114300" simplePos="0" relativeHeight="251658752" behindDoc="1" locked="0" layoutInCell="1" allowOverlap="1" wp14:anchorId="5D276D32">
+          <wp:anchor distT="0" distB="0" distL="114300" distR="114300" simplePos="0" relativeHeight="251660288" behindDoc="1" locked="0" layoutInCell="1" allowOverlap="1" wp14:anchorId="5D276D32">
             <wp:simplePos x="0" y="0"/>
             <wp:positionH relativeFrom="column">
               <wp:posOffset>0</wp:posOffset>
             </wp:positionH>
             <wp:positionV relativeFrom="paragraph">
-              <wp:posOffset>2540</wp:posOffset>
+              <wp:posOffset>4445</wp:posOffset>
             </wp:positionV>
-            <wp:extent cx="1996440" cy="1444125"/>
-            <wp:effectExtent l="0" t="0" r="3810" b="3810"/>
-            <wp:wrapTight wrapText="bothSides">
-              <wp:wrapPolygon edited="0">
-                <wp:start x="0" y="0"/>
-                <wp:lineTo x="0" y="21372"/>
-                <wp:lineTo x="21435" y="21372"/>
-                <wp:lineTo x="21435" y="0"/>
-                <wp:lineTo x="0" y="0"/>
-              </wp:wrapPolygon>
-            </wp:wrapTight>
+            <wp:extent cx="1939290" cy="1402080"/>
+            <wp:effectExtent l="0" t="0" r="3810" b="7620"/>
+            <wp:wrapSquare wrapText="bothSides"/>
             <wp:docPr id="3" name="Picture 3"/>
             <wp:cNvGraphicFramePr>
               <a:graphicFrameLocks xmlns:a="http://schemas.openxmlformats.org/drawingml/2006/main" noChangeAspect="1"/>
@@ -3308,7 +3961,7 @@
                     <pic:cNvPicPr/>
                   </pic:nvPicPr>
                   <pic:blipFill>
-                    <a:blip r:embed="rId15">
+                    <a:blip r:embed="rId18">
                       <a:extLst>
                         <a:ext uri="{28A0092B-C50C-407E-A947-70E740481C1C}">
                           <a14:useLocalDpi xmlns:a14="http://schemas.microsoft.com/office/drawing/2010/main" val="0"/>
@@ -3322,160 +3975,7 @@
                   <pic:spPr>
                     <a:xfrm>
                       <a:off x="0" y="0"/>
-                      <a:ext cx="1996440" cy="1444125"/>
-                    </a:xfrm>
-                    <a:prstGeom prst="rect">
-                      <a:avLst/>
-                    </a:prstGeom>
-                  </pic:spPr>
-                </pic:pic>
-              </a:graphicData>
-            </a:graphic>
-          </wp:anchor>
-        </w:drawing>
-      </w:r>
-      <w:r>
-        <w:t xml:space="preserve">Bosch driver drowsiness detection system </w:t>
-      </w:r>
-      <w:r>
-        <w:t>monitors the steering patterns of a driver and predicts the fatigue and micro sleepiness of a driver.</w:t>
-      </w:r>
-      <w:r>
-        <w:t xml:space="preserve"> It evaluates and processes about 70 signals </w:t>
-      </w:r>
-      <w:r>
-        <w:t>to understand the level of drowsiness of a driver</w:t>
-      </w:r>
-      <w:r>
-        <w:t>.</w:t>
-      </w:r>
-      <w:r>
-        <w:t xml:space="preserve"> </w:t>
-      </w:r>
-      <w:r>
-        <w:t xml:space="preserve">Bosch uses a steering-angle sensor to determine the steering angle and </w:t>
-      </w:r>
-      <w:r>
-        <w:t>its</w:t>
-      </w:r>
-      <w:r>
-        <w:t xml:space="preserve"> velocity.</w:t>
-      </w:r>
-      <w:r>
-        <w:t xml:space="preserve"> </w:t>
-      </w:r>
-      <w:r>
-        <w:t xml:space="preserve">The </w:t>
-      </w:r>
-      <w:r>
-        <w:t>algorithm behinds the Bosch system starts monitoring steering patterns when a trip begins. It monitors for different parameters such as unexpected steering movements, use of signals and many other</w:t>
-      </w:r>
-      <w:r>
-        <w:t>s</w:t>
-      </w:r>
-      <w:r>
-        <w:t xml:space="preserve"> to identify the fatigue condition of the driver and when it reaches a certain level it informs the driver that he/she requires a rest by flashing a coffee cup sign in the system. </w:t>
-      </w:r>
-      <w:r>
-        <w:t xml:space="preserve">This unit is also a part of </w:t>
-      </w:r>
-      <w:r>
-        <w:t xml:space="preserve">a </w:t>
-      </w:r>
-      <w:r>
-        <w:t>car</w:t>
-      </w:r>
-      <w:r>
-        <w:t>’</w:t>
-      </w:r>
-      <w:r>
-        <w:t>s anti-skid system which help the wheels of the vehicle to keep tractive contact with the road surface</w:t>
-      </w:r>
-      <w:r>
-        <w:t xml:space="preserve"> (Bosch</w:t>
-      </w:r>
-      <w:r>
-        <w:t xml:space="preserve"> </w:t>
-      </w:r>
-      <w:r>
-        <w:t>China</w:t>
-      </w:r>
-      <w:r>
-        <w:t>, 2012</w:t>
-      </w:r>
-      <w:r>
-        <w:t>)</w:t>
-      </w:r>
-      <w:r>
-        <w:t xml:space="preserve">. </w:t>
-      </w:r>
-    </w:p>
-    <w:p>
-      <w:pPr>
-        <w:spacing w:after="160" w:line="259" w:lineRule="auto"/>
-        <w:jc w:val="left"/>
-      </w:pPr>
-      <w:r>
-        <w:br w:type="page"/>
-      </w:r>
-    </w:p>
-    <w:p>
-      <w:pPr>
-        <w:pStyle w:val="Heading3"/>
-        <w:spacing w:after="120"/>
-      </w:pPr>
-      <w:r>
-        <w:rPr>
-          <w:noProof/>
-        </w:rPr>
-        <w:lastRenderedPageBreak/>
-        <w:drawing>
-          <wp:anchor distT="0" distB="0" distL="114300" distR="114300" simplePos="0" relativeHeight="251658240" behindDoc="1" locked="0" layoutInCell="1" allowOverlap="1" wp14:anchorId="2BDD41C7">
-            <wp:simplePos x="0" y="0"/>
-            <wp:positionH relativeFrom="column">
-              <wp:posOffset>0</wp:posOffset>
-            </wp:positionH>
-            <wp:positionV relativeFrom="paragraph">
-              <wp:posOffset>243840</wp:posOffset>
-            </wp:positionV>
-            <wp:extent cx="1967230" cy="1859280"/>
-            <wp:effectExtent l="0" t="0" r="0" b="7620"/>
-            <wp:wrapTight wrapText="bothSides">
-              <wp:wrapPolygon edited="0">
-                <wp:start x="0" y="0"/>
-                <wp:lineTo x="0" y="21467"/>
-                <wp:lineTo x="21335" y="21467"/>
-                <wp:lineTo x="21335" y="0"/>
-                <wp:lineTo x="0" y="0"/>
-              </wp:wrapPolygon>
-            </wp:wrapTight>
-            <wp:docPr id="4" name="Picture 4"/>
-            <wp:cNvGraphicFramePr>
-              <a:graphicFrameLocks xmlns:a="http://schemas.openxmlformats.org/drawingml/2006/main" noChangeAspect="1"/>
-            </wp:cNvGraphicFramePr>
-            <a:graphic xmlns:a="http://schemas.openxmlformats.org/drawingml/2006/main">
-              <a:graphicData uri="http://schemas.openxmlformats.org/drawingml/2006/picture">
-                <pic:pic xmlns:pic="http://schemas.openxmlformats.org/drawingml/2006/picture">
-                  <pic:nvPicPr>
-                    <pic:cNvPr id="1" name=""/>
-                    <pic:cNvPicPr/>
-                  </pic:nvPicPr>
-                  <pic:blipFill>
-                    <a:blip r:embed="rId16" cstate="print">
-                      <a:extLst>
-                        <a:ext uri="{28A0092B-C50C-407E-A947-70E740481C1C}">
-                          <a14:useLocalDpi xmlns:a14="http://schemas.microsoft.com/office/drawing/2010/main" val="0"/>
-                        </a:ext>
-                      </a:extLst>
-                    </a:blip>
-                    <a:stretch>
-                      <a:fillRect/>
-                    </a:stretch>
-                  </pic:blipFill>
-                  <pic:spPr>
-                    <a:xfrm>
-                      <a:off x="0" y="0"/>
-                      <a:ext cx="1967230" cy="1859280"/>
+                      <a:ext cx="1939290" cy="1402080"/>
                     </a:xfrm>
                     <a:prstGeom prst="rect">
                       <a:avLst/>
@@ -3494,14 +3994,485 @@
         </w:drawing>
       </w:r>
       <w:r>
-        <w:t>2.2.3 Anti Sleep Pilot</w:t>
+        <w:rPr>
+          <w:noProof/>
+        </w:rPr>
+        <mc:AlternateContent>
+          <mc:Choice Requires="wps">
+            <w:drawing>
+              <wp:anchor distT="0" distB="0" distL="114300" distR="114300" simplePos="0" relativeHeight="251664384" behindDoc="0" locked="0" layoutInCell="1" allowOverlap="1" wp14:anchorId="0F53F6DE" wp14:editId="23324EDC">
+                <wp:simplePos x="0" y="0"/>
+                <wp:positionH relativeFrom="column">
+                  <wp:posOffset>0</wp:posOffset>
+                </wp:positionH>
+                <wp:positionV relativeFrom="paragraph">
+                  <wp:posOffset>1505585</wp:posOffset>
+                </wp:positionV>
+                <wp:extent cx="1943100" cy="266700"/>
+                <wp:effectExtent l="0" t="0" r="0" b="0"/>
+                <wp:wrapSquare wrapText="bothSides"/>
+                <wp:docPr id="10" name="Text Box 10"/>
+                <wp:cNvGraphicFramePr/>
+                <a:graphic xmlns:a="http://schemas.openxmlformats.org/drawingml/2006/main">
+                  <a:graphicData uri="http://schemas.microsoft.com/office/word/2010/wordprocessingShape">
+                    <wps:wsp>
+                      <wps:cNvSpPr txBox="1"/>
+                      <wps:spPr>
+                        <a:xfrm>
+                          <a:off x="0" y="0"/>
+                          <a:ext cx="1943100" cy="266700"/>
+                        </a:xfrm>
+                        <a:prstGeom prst="rect">
+                          <a:avLst/>
+                        </a:prstGeom>
+                        <a:solidFill>
+                          <a:prstClr val="white"/>
+                        </a:solidFill>
+                        <a:ln>
+                          <a:noFill/>
+                        </a:ln>
+                      </wps:spPr>
+                      <wps:txbx>
+                        <w:txbxContent>
+                          <w:p>
+                            <w:pPr>
+                              <w:pStyle w:val="Caption"/>
+                              <w:jc w:val="center"/>
+                              <w:rPr>
+                                <w:noProof/>
+                              </w:rPr>
+                            </w:pPr>
+                            <w:bookmarkStart w:id="24" w:name="_Toc514703234"/>
+                            <w:bookmarkStart w:id="25" w:name="_Toc514703246"/>
+                            <w:r>
+                              <w:t xml:space="preserve">Figure </w:t>
+                            </w:r>
+                            <w:r>
+                              <w:fldChar w:fldCharType="begin"/>
+                            </w:r>
+                            <w:r>
+                              <w:instrText xml:space="preserve"> SEQ Figure \* ARABIC </w:instrText>
+                            </w:r>
+                            <w:r>
+                              <w:fldChar w:fldCharType="separate"/>
+                            </w:r>
+                            <w:r>
+                              <w:rPr>
+                                <w:noProof/>
+                              </w:rPr>
+                              <w:t>2</w:t>
+                            </w:r>
+                            <w:r>
+                              <w:fldChar w:fldCharType="end"/>
+                            </w:r>
+                            <w:r>
+                              <w:t>: Bosch Driver Drowsiness Detection</w:t>
+                            </w:r>
+                            <w:bookmarkEnd w:id="24"/>
+                            <w:bookmarkEnd w:id="25"/>
+                          </w:p>
+                        </w:txbxContent>
+                      </wps:txbx>
+                      <wps:bodyPr rot="0" spcFirstLastPara="0" vertOverflow="overflow" horzOverflow="overflow" vert="horz" wrap="square" lIns="0" tIns="0" rIns="0" bIns="0" numCol="1" spcCol="0" rtlCol="0" fromWordArt="0" anchor="t" anchorCtr="0" forceAA="0" compatLnSpc="1">
+                        <a:prstTxWarp prst="textNoShape">
+                          <a:avLst/>
+                        </a:prstTxWarp>
+                        <a:noAutofit/>
+                      </wps:bodyPr>
+                    </wps:wsp>
+                  </a:graphicData>
+                </a:graphic>
+                <wp14:sizeRelH relativeFrom="margin">
+                  <wp14:pctWidth>0</wp14:pctWidth>
+                </wp14:sizeRelH>
+                <wp14:sizeRelV relativeFrom="margin">
+                  <wp14:pctHeight>0</wp14:pctHeight>
+                </wp14:sizeRelV>
+              </wp:anchor>
+            </w:drawing>
+          </mc:Choice>
+          <mc:Fallback>
+            <w:pict>
+              <v:shape w14:anchorId="0F53F6DE" id="Text Box 10" o:spid="_x0000_s1027" type="#_x0000_t202" style="position:absolute;left:0;text-align:left;margin-left:0;margin-top:118.55pt;width:153pt;height:21pt;z-index:251664384;visibility:visible;mso-wrap-style:square;mso-width-percent:0;mso-height-percent:0;mso-wrap-distance-left:9pt;mso-wrap-distance-top:0;mso-wrap-distance-right:9pt;mso-wrap-distance-bottom:0;mso-position-horizontal:absolute;mso-position-horizontal-relative:text;mso-position-vertical:absolute;mso-position-vertical-relative:text;mso-width-percent:0;mso-height-percent:0;mso-width-relative:margin;mso-height-relative:margin;v-text-anchor:top" o:gfxdata="UEsDBBQABgAIAAAAIQC2gziS/gAAAOEBAAATAAAAW0NvbnRlbnRfVHlwZXNdLnhtbJSRQU7DMBBF&#10;90jcwfIWJU67QAgl6YK0S0CoHGBkTxKLZGx5TGhvj5O2G0SRWNoz/78nu9wcxkFMGNg6quQqL6RA&#10;0s5Y6ir5vt9lD1JwBDIwOMJKHpHlpr69KfdHjyxSmriSfYz+USnWPY7AufNIadK6MEJMx9ApD/oD&#10;OlTrorhX2lFEilmcO2RdNtjC5xDF9pCuTyYBB5bi6bQ4syoJ3g9WQ0ymaiLzg5KdCXlKLjvcW893&#10;SUOqXwnz5DrgnHtJTxOsQfEKIT7DmDSUCaxw7Rqn8787ZsmRM9e2VmPeBN4uqYvTtW7jvijg9N/y&#10;JsXecLq0q+WD6m8AAAD//wMAUEsDBBQABgAIAAAAIQA4/SH/1gAAAJQBAAALAAAAX3JlbHMvLnJl&#10;bHOkkMFqwzAMhu+DvYPRfXGawxijTi+j0GvpHsDYimMaW0Yy2fr2M4PBMnrbUb/Q94l/f/hMi1qR&#10;JVI2sOt6UJgd+ZiDgffL8ekFlFSbvV0oo4EbChzGx4f9GRdb25HMsYhqlCwG5lrLq9biZkxWOiqY&#10;22YiTra2kYMu1l1tQD30/bPm3wwYN0x18gb45AdQl1tp5j/sFB2T0FQ7R0nTNEV3j6o9feQzro1i&#10;OWA14Fm+Q8a1a8+Bvu/d/dMb2JY5uiPbhG/ktn4cqGU/er3pcvwCAAD//wMAUEsDBBQABgAIAAAA&#10;IQCk4NR3LQIAAGkEAAAOAAAAZHJzL2Uyb0RvYy54bWysVMGO0zAQvSPxD5bvNG1Bha2arkpXRUir&#10;3ZVatGfXcRpLjsfYbpPy9TwnTRcWToiLM54ZP/u9mcnitq0NOykfNNmcT0ZjzpSVVGh7yPm33ebd&#10;J85CFLYQhqzK+VkFfrt8+2bRuLmaUkWmUJ4BxIZ543JexejmWRZkpWoRRuSURbAkX4uIrT9khRcN&#10;0GuTTcfjWdaQL5wnqUKA964P8mWHX5ZKxseyDCoyk3O8LXar79Z9WrPlQswPXrhKy8szxD+8ohba&#10;4tIr1J2Igh29/gOq1tJToDKOJNUZlaWWquMANpPxKzbbSjjVcYE4wV1lCv8PVj6cnjzTBWoHeayo&#10;UaOdaiP7TC2DC/o0LsyRtnVIjC38yB38Ac5Euy19nb4gxBAH1PmqbkKT6dDNh/eTMUISsels9hE2&#10;4LOX086H+EVRzZKRc4/qdaKK032IfeqQki4LZHSx0cakTQqsjWcngUo3lY7qAv5blrEp11I61QMm&#10;T5Yo9lSSFdt920sy0NxTcQZ7T33/BCc3GvfdixCfhEfDgBWGID5iKQ01OaeLxVlF/sff/CkfdUSU&#10;swYNmPPw/Si84sx8tagwIONg+MHYD4Y91msC0wnGy8nOxAEfzWCWnupnzMYq3YKQsBJ35TwO5jr2&#10;Y4DZkmq16pLQk07Ee7t1MkEPuu7aZ+HdpSoR9XygoTXF/FVx+txe5dUxUqm7yiVdexUvcqOfu9pf&#10;Zi8NzK/7LuvlD7H8CQAA//8DAFBLAwQUAAYACAAAACEAmOTYJ90AAAAIAQAADwAAAGRycy9kb3du&#10;cmV2LnhtbEyPwU7DMBBE70j8g7VIXBB1kkophDgVtHCDQ0vVsxsvSUS8jmynSf+e5QTHnRnNvinX&#10;s+3FGX3oHClIFwkIpNqZjhoFh8+3+wcQIWoyuneECi4YYF1dX5W6MG6iHZ73sRFcQqHQCtoYh0LK&#10;ULdodVi4AYm9L+etjnz6RhqvJy63vcySJJdWd8QfWj3gpsX6ez9aBfnWj9OONnfbw+u7/hia7Phy&#10;OSp1ezM/P4GIOMe/MPziMzpUzHRyI5kgegU8JCrIlqsUBNvLJGflxMrqMQVZlfL/gOoHAAD//wMA&#10;UEsBAi0AFAAGAAgAAAAhALaDOJL+AAAA4QEAABMAAAAAAAAAAAAAAAAAAAAAAFtDb250ZW50X1R5&#10;cGVzXS54bWxQSwECLQAUAAYACAAAACEAOP0h/9YAAACUAQAACwAAAAAAAAAAAAAAAAAvAQAAX3Jl&#10;bHMvLnJlbHNQSwECLQAUAAYACAAAACEApODUdy0CAABpBAAADgAAAAAAAAAAAAAAAAAuAgAAZHJz&#10;L2Uyb0RvYy54bWxQSwECLQAUAAYACAAAACEAmOTYJ90AAAAIAQAADwAAAAAAAAAAAAAAAACHBAAA&#10;ZHJzL2Rvd25yZXYueG1sUEsFBgAAAAAEAAQA8wAAAJEFAAAAAA==&#10;" stroked="f">
+                <v:textbox inset="0,0,0,0">
+                  <w:txbxContent>
+                    <w:p>
+                      <w:pPr>
+                        <w:pStyle w:val="Caption"/>
+                        <w:jc w:val="center"/>
+                        <w:rPr>
+                          <w:noProof/>
+                        </w:rPr>
+                      </w:pPr>
+                      <w:bookmarkStart w:id="26" w:name="_Toc514703234"/>
+                      <w:bookmarkStart w:id="27" w:name="_Toc514703246"/>
+                      <w:r>
+                        <w:t xml:space="preserve">Figure </w:t>
+                      </w:r>
+                      <w:r>
+                        <w:fldChar w:fldCharType="begin"/>
+                      </w:r>
+                      <w:r>
+                        <w:instrText xml:space="preserve"> SEQ Figure \* ARABIC </w:instrText>
+                      </w:r>
+                      <w:r>
+                        <w:fldChar w:fldCharType="separate"/>
+                      </w:r>
+                      <w:r>
+                        <w:rPr>
+                          <w:noProof/>
+                        </w:rPr>
+                        <w:t>2</w:t>
+                      </w:r>
+                      <w:r>
+                        <w:fldChar w:fldCharType="end"/>
+                      </w:r>
+                      <w:r>
+                        <w:t>: Bosch Driver Drowsiness Detection</w:t>
+                      </w:r>
+                      <w:bookmarkEnd w:id="26"/>
+                      <w:bookmarkEnd w:id="27"/>
+                    </w:p>
+                  </w:txbxContent>
+                </v:textbox>
+                <w10:wrap type="square"/>
+              </v:shape>
+            </w:pict>
+          </mc:Fallback>
+        </mc:AlternateContent>
+      </w:r>
+      <w:r>
+        <w:t xml:space="preserve">Bosch driver drowsiness detection system </w:t>
+      </w:r>
+      <w:r>
+        <w:t>monitors the steering patterns of a driver and predicts the fatigue and micro sleepiness of a driver.</w:t>
+      </w:r>
+      <w:r>
+        <w:t xml:space="preserve"> It evaluates and processes about 70 signals </w:t>
+      </w:r>
+      <w:r>
+        <w:t>to understand the level of drowsiness of a driver</w:t>
+      </w:r>
+      <w:r>
+        <w:t>.</w:t>
+      </w:r>
+      <w:r>
+        <w:t xml:space="preserve"> </w:t>
+      </w:r>
+      <w:r>
+        <w:t xml:space="preserve">Bosch uses a steering-angle sensor to determine the steering angle and </w:t>
+      </w:r>
+      <w:r>
+        <w:t>its</w:t>
+      </w:r>
+      <w:r>
+        <w:t xml:space="preserve"> velocity.</w:t>
+      </w:r>
+      <w:r>
+        <w:t xml:space="preserve"> </w:t>
+      </w:r>
+      <w:r>
+        <w:t xml:space="preserve">The </w:t>
+      </w:r>
+      <w:r>
+        <w:t>algorithm behinds the Bosch system starts monitoring steering patterns when a trip begins. It monitors for</w:t>
+      </w:r>
+      <w:r>
+        <w:t xml:space="preserve"> </w:t>
+      </w:r>
+      <w:r>
+        <w:t>different parameters such as unexpected steering movements,</w:t>
+      </w:r>
+      <w:r>
+        <w:t xml:space="preserve"> </w:t>
+      </w:r>
+      <w:r>
+        <w:t>use of signals and many other</w:t>
+      </w:r>
+      <w:r>
+        <w:t>s</w:t>
+      </w:r>
+      <w:r>
+        <w:t xml:space="preserve"> to identify the fatigue condition </w:t>
+      </w:r>
+      <w:r>
+        <w:lastRenderedPageBreak/>
+        <w:t xml:space="preserve">of the driver and when it reaches a certain level it informs the driver that he/she requires a rest by flashing a coffee cup sign in the system. </w:t>
+      </w:r>
+      <w:r>
+        <w:t xml:space="preserve">This unit is also a part of </w:t>
+      </w:r>
+      <w:r>
+        <w:t xml:space="preserve">a </w:t>
+      </w:r>
+      <w:r>
+        <w:t>car</w:t>
+      </w:r>
+      <w:r>
+        <w:t>’</w:t>
+      </w:r>
+      <w:r>
+        <w:t>s anti-skid system which help the wheels of the vehicle to keep tractive contact with the road surface</w:t>
+      </w:r>
+      <w:r>
+        <w:t xml:space="preserve"> (Bosch</w:t>
+      </w:r>
+      <w:r>
+        <w:t xml:space="preserve"> </w:t>
+      </w:r>
+      <w:r>
+        <w:t>China</w:t>
+      </w:r>
+      <w:r>
+        <w:t>, 2012</w:t>
+      </w:r>
+      <w:r>
+        <w:t>)</w:t>
+      </w:r>
+      <w:r>
+        <w:t xml:space="preserve">. </w:t>
       </w:r>
     </w:p>
     <w:p>
       <w:pPr>
+        <w:pStyle w:val="Heading3"/>
+        <w:spacing w:after="120"/>
+      </w:pPr>
+      <w:bookmarkStart w:id="28" w:name="_Toc514693572"/>
+      <w:r>
+        <w:t>2.2.3 Anti Sleep Pilot</w:t>
+      </w:r>
+      <w:bookmarkEnd w:id="28"/>
+    </w:p>
+    <w:p>
+      <w:pPr>
         <w:spacing w:line="276" w:lineRule="auto"/>
       </w:pPr>
       <w:r>
+        <w:rPr>
+          <w:noProof/>
+        </w:rPr>
+        <w:drawing>
+          <wp:anchor distT="0" distB="0" distL="114300" distR="114300" simplePos="0" relativeHeight="251658240" behindDoc="1" locked="0" layoutInCell="1" allowOverlap="1" wp14:anchorId="2BDD41C7">
+            <wp:simplePos x="0" y="0"/>
+            <wp:positionH relativeFrom="column">
+              <wp:posOffset>30480</wp:posOffset>
+            </wp:positionH>
+            <wp:positionV relativeFrom="paragraph">
+              <wp:posOffset>26035</wp:posOffset>
+            </wp:positionV>
+            <wp:extent cx="1838325" cy="1737360"/>
+            <wp:effectExtent l="0" t="0" r="9525" b="0"/>
+            <wp:wrapTight wrapText="bothSides">
+              <wp:wrapPolygon edited="0">
+                <wp:start x="0" y="0"/>
+                <wp:lineTo x="0" y="21316"/>
+                <wp:lineTo x="21488" y="21316"/>
+                <wp:lineTo x="21488" y="0"/>
+                <wp:lineTo x="0" y="0"/>
+              </wp:wrapPolygon>
+            </wp:wrapTight>
+            <wp:docPr id="4" name="Picture 4"/>
+            <wp:cNvGraphicFramePr>
+              <a:graphicFrameLocks xmlns:a="http://schemas.openxmlformats.org/drawingml/2006/main" noChangeAspect="1"/>
+            </wp:cNvGraphicFramePr>
+            <a:graphic xmlns:a="http://schemas.openxmlformats.org/drawingml/2006/main">
+              <a:graphicData uri="http://schemas.openxmlformats.org/drawingml/2006/picture">
+                <pic:pic xmlns:pic="http://schemas.openxmlformats.org/drawingml/2006/picture">
+                  <pic:nvPicPr>
+                    <pic:cNvPr id="1" name=""/>
+                    <pic:cNvPicPr/>
+                  </pic:nvPicPr>
+                  <pic:blipFill>
+                    <a:blip r:embed="rId19" cstate="print">
+                      <a:extLst>
+                        <a:ext uri="{28A0092B-C50C-407E-A947-70E740481C1C}">
+                          <a14:useLocalDpi xmlns:a14="http://schemas.microsoft.com/office/drawing/2010/main" val="0"/>
+                        </a:ext>
+                      </a:extLst>
+                    </a:blip>
+                    <a:stretch>
+                      <a:fillRect/>
+                    </a:stretch>
+                  </pic:blipFill>
+                  <pic:spPr>
+                    <a:xfrm>
+                      <a:off x="0" y="0"/>
+                      <a:ext cx="1838325" cy="1737360"/>
+                    </a:xfrm>
+                    <a:prstGeom prst="rect">
+                      <a:avLst/>
+                    </a:prstGeom>
+                  </pic:spPr>
+                </pic:pic>
+              </a:graphicData>
+            </a:graphic>
+            <wp14:sizeRelH relativeFrom="margin">
+              <wp14:pctWidth>0</wp14:pctWidth>
+            </wp14:sizeRelH>
+            <wp14:sizeRelV relativeFrom="margin">
+              <wp14:pctHeight>0</wp14:pctHeight>
+            </wp14:sizeRelV>
+          </wp:anchor>
+        </w:drawing>
+      </w:r>
+      <w:r>
+        <w:rPr>
+          <w:noProof/>
+        </w:rPr>
+        <mc:AlternateContent>
+          <mc:Choice Requires="wps">
+            <w:drawing>
+              <wp:anchor distT="0" distB="0" distL="114300" distR="114300" simplePos="0" relativeHeight="251670528" behindDoc="1" locked="0" layoutInCell="1" allowOverlap="1" wp14:anchorId="608581AC" wp14:editId="7CCC845D">
+                <wp:simplePos x="0" y="0"/>
+                <wp:positionH relativeFrom="column">
+                  <wp:posOffset>30480</wp:posOffset>
+                </wp:positionH>
+                <wp:positionV relativeFrom="paragraph">
+                  <wp:posOffset>1915795</wp:posOffset>
+                </wp:positionV>
+                <wp:extent cx="1844040" cy="198120"/>
+                <wp:effectExtent l="0" t="0" r="3810" b="0"/>
+                <wp:wrapTight wrapText="bothSides">
+                  <wp:wrapPolygon edited="0">
+                    <wp:start x="0" y="0"/>
+                    <wp:lineTo x="0" y="18692"/>
+                    <wp:lineTo x="21421" y="18692"/>
+                    <wp:lineTo x="21421" y="0"/>
+                    <wp:lineTo x="0" y="0"/>
+                  </wp:wrapPolygon>
+                </wp:wrapTight>
+                <wp:docPr id="11" name="Text Box 11"/>
+                <wp:cNvGraphicFramePr/>
+                <a:graphic xmlns:a="http://schemas.openxmlformats.org/drawingml/2006/main">
+                  <a:graphicData uri="http://schemas.microsoft.com/office/word/2010/wordprocessingShape">
+                    <wps:wsp>
+                      <wps:cNvSpPr txBox="1"/>
+                      <wps:spPr>
+                        <a:xfrm>
+                          <a:off x="0" y="0"/>
+                          <a:ext cx="1844040" cy="198120"/>
+                        </a:xfrm>
+                        <a:prstGeom prst="rect">
+                          <a:avLst/>
+                        </a:prstGeom>
+                        <a:solidFill>
+                          <a:prstClr val="white"/>
+                        </a:solidFill>
+                        <a:ln>
+                          <a:noFill/>
+                        </a:ln>
+                      </wps:spPr>
+                      <wps:txbx>
+                        <w:txbxContent>
+                          <w:p>
+                            <w:pPr>
+                              <w:pStyle w:val="Caption"/>
+                              <w:jc w:val="center"/>
+                              <w:rPr>
+                                <w:noProof/>
+                              </w:rPr>
+                            </w:pPr>
+                            <w:bookmarkStart w:id="29" w:name="_Toc514703235"/>
+                            <w:bookmarkStart w:id="30" w:name="_Toc514703247"/>
+                            <w:r>
+                              <w:t xml:space="preserve">Figure </w:t>
+                            </w:r>
+                            <w:r>
+                              <w:fldChar w:fldCharType="begin"/>
+                            </w:r>
+                            <w:r>
+                              <w:instrText xml:space="preserve"> SEQ Figure \* ARABIC </w:instrText>
+                            </w:r>
+                            <w:r>
+                              <w:fldChar w:fldCharType="separate"/>
+                            </w:r>
+                            <w:r>
+                              <w:rPr>
+                                <w:noProof/>
+                              </w:rPr>
+                              <w:t>3</w:t>
+                            </w:r>
+                            <w:r>
+                              <w:fldChar w:fldCharType="end"/>
+                            </w:r>
+                            <w:r>
+                              <w:t>: Anti Sleep Pilot</w:t>
+                            </w:r>
+                            <w:bookmarkEnd w:id="29"/>
+                            <w:bookmarkEnd w:id="30"/>
+                          </w:p>
+                        </w:txbxContent>
+                      </wps:txbx>
+                      <wps:bodyPr rot="0" spcFirstLastPara="0" vertOverflow="overflow" horzOverflow="overflow" vert="horz" wrap="square" lIns="0" tIns="0" rIns="0" bIns="0" numCol="1" spcCol="0" rtlCol="0" fromWordArt="0" anchor="t" anchorCtr="0" forceAA="0" compatLnSpc="1">
+                        <a:prstTxWarp prst="textNoShape">
+                          <a:avLst/>
+                        </a:prstTxWarp>
+                        <a:noAutofit/>
+                      </wps:bodyPr>
+                    </wps:wsp>
+                  </a:graphicData>
+                </a:graphic>
+                <wp14:sizeRelH relativeFrom="margin">
+                  <wp14:pctWidth>0</wp14:pctWidth>
+                </wp14:sizeRelH>
+                <wp14:sizeRelV relativeFrom="margin">
+                  <wp14:pctHeight>0</wp14:pctHeight>
+                </wp14:sizeRelV>
+              </wp:anchor>
+            </w:drawing>
+          </mc:Choice>
+          <mc:Fallback>
+            <w:pict>
+              <v:shape w14:anchorId="608581AC" id="Text Box 11" o:spid="_x0000_s1028" type="#_x0000_t202" style="position:absolute;left:0;text-align:left;margin-left:2.4pt;margin-top:150.85pt;width:145.2pt;height:15.6pt;z-index:-251645952;visibility:visible;mso-wrap-style:square;mso-width-percent:0;mso-height-percent:0;mso-wrap-distance-left:9pt;mso-wrap-distance-top:0;mso-wrap-distance-right:9pt;mso-wrap-distance-bottom:0;mso-position-horizontal:absolute;mso-position-horizontal-relative:text;mso-position-vertical:absolute;mso-position-vertical-relative:text;mso-width-percent:0;mso-height-percent:0;mso-width-relative:margin;mso-height-relative:margin;v-text-anchor:top" o:gfxdata="UEsDBBQABgAIAAAAIQC2gziS/gAAAOEBAAATAAAAW0NvbnRlbnRfVHlwZXNdLnhtbJSRQU7DMBBF&#10;90jcwfIWJU67QAgl6YK0S0CoHGBkTxKLZGx5TGhvj5O2G0SRWNoz/78nu9wcxkFMGNg6quQqL6RA&#10;0s5Y6ir5vt9lD1JwBDIwOMJKHpHlpr69KfdHjyxSmriSfYz+USnWPY7AufNIadK6MEJMx9ApD/oD&#10;OlTrorhX2lFEilmcO2RdNtjC5xDF9pCuTyYBB5bi6bQ4syoJ3g9WQ0ymaiLzg5KdCXlKLjvcW893&#10;SUOqXwnz5DrgnHtJTxOsQfEKIT7DmDSUCaxw7Rqn8787ZsmRM9e2VmPeBN4uqYvTtW7jvijg9N/y&#10;JsXecLq0q+WD6m8AAAD//wMAUEsDBBQABgAIAAAAIQA4/SH/1gAAAJQBAAALAAAAX3JlbHMvLnJl&#10;bHOkkMFqwzAMhu+DvYPRfXGawxijTi+j0GvpHsDYimMaW0Yy2fr2M4PBMnrbUb/Q94l/f/hMi1qR&#10;JVI2sOt6UJgd+ZiDgffL8ekFlFSbvV0oo4EbChzGx4f9GRdb25HMsYhqlCwG5lrLq9biZkxWOiqY&#10;22YiTra2kYMu1l1tQD30/bPm3wwYN0x18gb45AdQl1tp5j/sFB2T0FQ7R0nTNEV3j6o9feQzro1i&#10;OWA14Fm+Q8a1a8+Bvu/d/dMb2JY5uiPbhG/ktn4cqGU/er3pcvwCAAD//wMAUEsDBBQABgAIAAAA&#10;IQDUwWT9MQIAAGkEAAAOAAAAZHJzL2Uyb0RvYy54bWysVMFu2zAMvQ/YPwi6L06CYsiCOkWWosOA&#10;oC3QDD0rslwLkEVNUmJnX78nOU63bqdhF4UmKYrvPTLXN31r2FH5oMmWfDaZcqaspErbl5J/2919&#10;WHAWorCVMGRVyU8q8JvV+3fXnVuqOTVkKuUZitiw7FzJmxjdsiiCbFQrwoScsgjW5FsR8elfisqL&#10;DtVbU8yn049FR75ynqQKAd7bIchXuX5dKxkf6jqoyEzJ0VvMp8/nPp3F6losX7xwjZbnNsQ/dNEK&#10;bfHopdStiIIdvP6jVKulp0B1nEhqC6prLVXGADSz6Rs0T41wKmMBOcFdaAr/r6y8Pz56pitoN+PM&#10;ihYa7VQf2WfqGVzgp3NhibQnh8TYw4/c0R/gTLD72rfpF4AY4mD6dGE3VZPp0uLqanqFkERs9mkx&#10;m2f6i9fbzof4RVHLklFyD/UyqeK4DRGdIHVMSY8FMrq608akjxTYGM+OAkp3jY4q9Ygbv2UZm3It&#10;pVtDOHmKBHGAkqzY7/tMyXyEuafqBPSehvkJTt5pvLcVIT4Kj4EBKixBfMBRG+pKTmeLs4b8j7/5&#10;Uz50RJSzDgNY8vD9ILzizHy1UDhN62j40diPhj20GwJSiIZusokLPprRrD21z9iNdXoFIWEl3ip5&#10;HM1NHNYAuyXVep2TMJNOxK19cjKVHnnd9c/Cu7MqEXre0ziaYvlGnCF3YHl9iFTrrFzidWDxTDfm&#10;Octz3r20ML9+56zXf4jVTwAAAP//AwBQSwMEFAAGAAgAAAAhAI7CcKXfAAAACQEAAA8AAABkcnMv&#10;ZG93bnJldi54bWxMj81OwzAQhO9IvIO1SFwQdZpCf0KcClq4waGl6nkbmyQiXke206Rvz3KC486M&#10;Zr7N16Ntxdn40DhSMJ0kIAyVTjdUKTh8vt0vQYSIpLF1ZBRcTIB1cX2VY6bdQDtz3sdKcAmFDBXU&#10;MXaZlKGsjcUwcZ0h9r6ctxj59JXUHgcut61Mk2QuLTbECzV2ZlOb8nvfWwXzre+HHW3utofXd/zo&#10;qvT4cjkqdXszPj+BiGaMf2H4xWd0KJjp5HrSQbQKHhg8Kpgl0wUI9tPVYwrixMosXYEscvn/g+IH&#10;AAD//wMAUEsBAi0AFAAGAAgAAAAhALaDOJL+AAAA4QEAABMAAAAAAAAAAAAAAAAAAAAAAFtDb250&#10;ZW50X1R5cGVzXS54bWxQSwECLQAUAAYACAAAACEAOP0h/9YAAACUAQAACwAAAAAAAAAAAAAAAAAv&#10;AQAAX3JlbHMvLnJlbHNQSwECLQAUAAYACAAAACEA1MFk/TECAABpBAAADgAAAAAAAAAAAAAAAAAu&#10;AgAAZHJzL2Uyb0RvYy54bWxQSwECLQAUAAYACAAAACEAjsJwpd8AAAAJAQAADwAAAAAAAAAAAAAA&#10;AACLBAAAZHJzL2Rvd25yZXYueG1sUEsFBgAAAAAEAAQA8wAAAJcFAAAAAA==&#10;" stroked="f">
+                <v:textbox inset="0,0,0,0">
+                  <w:txbxContent>
+                    <w:p>
+                      <w:pPr>
+                        <w:pStyle w:val="Caption"/>
+                        <w:jc w:val="center"/>
+                        <w:rPr>
+                          <w:noProof/>
+                        </w:rPr>
+                      </w:pPr>
+                      <w:bookmarkStart w:id="31" w:name="_Toc514703235"/>
+                      <w:bookmarkStart w:id="32" w:name="_Toc514703247"/>
+                      <w:r>
+                        <w:t xml:space="preserve">Figure </w:t>
+                      </w:r>
+                      <w:r>
+                        <w:fldChar w:fldCharType="begin"/>
+                      </w:r>
+                      <w:r>
+                        <w:instrText xml:space="preserve"> SEQ Figure \* ARABIC </w:instrText>
+                      </w:r>
+                      <w:r>
+                        <w:fldChar w:fldCharType="separate"/>
+                      </w:r>
+                      <w:r>
+                        <w:rPr>
+                          <w:noProof/>
+                        </w:rPr>
+                        <w:t>3</w:t>
+                      </w:r>
+                      <w:r>
+                        <w:fldChar w:fldCharType="end"/>
+                      </w:r>
+                      <w:r>
+                        <w:t>: Anti Sleep Pilot</w:t>
+                      </w:r>
+                      <w:bookmarkEnd w:id="31"/>
+                      <w:bookmarkEnd w:id="32"/>
+                    </w:p>
+                  </w:txbxContent>
+                </v:textbox>
+                <w10:wrap type="tight"/>
+              </v:shape>
+            </w:pict>
+          </mc:Fallback>
+        </mc:AlternateContent>
+      </w:r>
+      <w:r>
         <w:t xml:space="preserve">Anti sleep pilot is a device which was developed by </w:t>
       </w:r>
       <w:r>
@@ -3526,7 +4497,13 @@
         <w:t xml:space="preserve">Initially the driver has to complete an assessment in order to create his/her risk profile. </w:t>
       </w:r>
       <w:r>
-        <w:t>Once this is completed the driver can start using the device. It will automatically start monitoring the driver’s fatigue level using 26 parameters including the risk profile. The device conducts random tests so that the driver needs to tap on the device to response to those tests. If the response time is slow the driver will have a slow response time and continuous low response time will warn the driver to take</w:t>
+        <w:t>Once this is completed the driver can start using the device. It will automatically start monitoring the driver’s fatigue level using 26 parameters including the risk profile. The device</w:t>
+      </w:r>
+      <w:r>
+        <w:t xml:space="preserve"> </w:t>
+      </w:r>
+      <w:r>
+        <w:t>conducts random tests so that the driver needs to tap on the device to response to those tests. If the response time is slow the driver will have a slow response time and continuous low response time will warn the driver to take</w:t>
       </w:r>
       <w:r>
         <w:t xml:space="preserve"> at least a </w:t>
@@ -3601,16 +4578,14 @@
         <w:pStyle w:val="Heading1"/>
         <w:spacing w:after="240"/>
       </w:pPr>
-      <w:bookmarkStart w:id="17" w:name="_Toc511323649"/>
-      <w:bookmarkStart w:id="18" w:name="_Toc514528554"/>
+      <w:bookmarkStart w:id="33" w:name="_Toc511323649"/>
+      <w:bookmarkStart w:id="34" w:name="_Toc514693573"/>
       <w:r>
         <w:lastRenderedPageBreak/>
         <w:t>REFERENCES</w:t>
       </w:r>
-      <w:bookmarkStart w:id="19" w:name="_GoBack"/>
-      <w:bookmarkEnd w:id="17"/>
-      <w:bookmarkEnd w:id="18"/>
-      <w:bookmarkEnd w:id="19"/>
+      <w:bookmarkEnd w:id="33"/>
+      <w:bookmarkEnd w:id="34"/>
     </w:p>
     <w:p>
       <w:pPr>
@@ -3871,7 +4846,7 @@
       </w:pPr>
     </w:p>
     <w:sectPr>
-      <w:footerReference w:type="default" r:id="rId17"/>
+      <w:footerReference w:type="default" r:id="rId20"/>
       <w:pgSz w:w="11906" w:h="16838"/>
       <w:pgMar w:top="1440" w:right="1440" w:bottom="1440" w:left="1440" w:header="708" w:footer="708" w:gutter="0"/>
       <w:pgNumType w:start="1"/>
@@ -4152,7 +5127,7 @@
                   <v:stroke joinstyle="miter"/>
                   <v:path gradientshapeok="t" o:connecttype="rect"/>
                 </v:shapetype>
-                <v:shape id="Text Box 6" o:spid="_x0000_s1026" type="#_x0000_t202" style="position:absolute;left:0;text-align:left;margin-left:-34.2pt;margin-top:2.45pt;width:260.4pt;height:19.2pt;z-index:251659264;visibility:visible;mso-wrap-style:square;mso-height-percent:0;mso-wrap-distance-left:9pt;mso-wrap-distance-top:0;mso-wrap-distance-right:9pt;mso-wrap-distance-bottom:0;mso-position-horizontal:absolute;mso-position-horizontal-relative:text;mso-position-vertical:absolute;mso-position-vertical-relative:text;mso-height-percent:0;mso-height-relative:margin;v-text-anchor:top" o:gfxdata="UEsDBBQABgAIAAAAIQC2gziS/gAAAOEBAAATAAAAW0NvbnRlbnRfVHlwZXNdLnhtbJSRQU7DMBBF&#10;90jcwfIWJU67QAgl6YK0S0CoHGBkTxKLZGx5TGhvj5O2G0SRWNoz/78nu9wcxkFMGNg6quQqL6RA&#10;0s5Y6ir5vt9lD1JwBDIwOMJKHpHlpr69KfdHjyxSmriSfYz+USnWPY7AufNIadK6MEJMx9ApD/oD&#10;OlTrorhX2lFEilmcO2RdNtjC5xDF9pCuTyYBB5bi6bQ4syoJ3g9WQ0ymaiLzg5KdCXlKLjvcW893&#10;SUOqXwnz5DrgnHtJTxOsQfEKIT7DmDSUCaxw7Rqn8787ZsmRM9e2VmPeBN4uqYvTtW7jvijg9N/y&#10;JsXecLq0q+WD6m8AAAD//wMAUEsDBBQABgAIAAAAIQA4/SH/1gAAAJQBAAALAAAAX3JlbHMvLnJl&#10;bHOkkMFqwzAMhu+DvYPRfXGawxijTi+j0GvpHsDYimMaW0Yy2fr2M4PBMnrbUb/Q94l/f/hMi1qR&#10;JVI2sOt6UJgd+ZiDgffL8ekFlFSbvV0oo4EbChzGx4f9GRdb25HMsYhqlCwG5lrLq9biZkxWOiqY&#10;22YiTra2kYMu1l1tQD30/bPm3wwYN0x18gb45AdQl1tp5j/sFB2T0FQ7R0nTNEV3j6o9feQzro1i&#10;OWA14Fm+Q8a1a8+Bvu/d/dMb2JY5uiPbhG/ktn4cqGU/er3pcvwCAAD//wMAUEsDBBQABgAIAAAA&#10;IQDojyMnQgIAAHkEAAAOAAAAZHJzL2Uyb0RvYy54bWysVE1v2zAMvQ/YfxB0X+18NM2COEXWIsOA&#10;oC3QDj0rstwYkEVNUmJnv35PctJm3U7DLjJFUvx4j/T8ums02yvnazIFH1zknCkjqazNS8G/P60+&#10;TTnzQZhSaDKq4Afl+fXi44d5a2dqSFvSpXIMQYyftbbg2xDsLMu83KpG+AuyysBYkWtEwNW9ZKUT&#10;LaI3Ohvm+SRryZXWkVTeQ3vbG/kixa8qJcN9VXkVmC44agvpdOncxDNbzMXsxQm7reWxDPEPVTSi&#10;Nkj6GupWBMF2rv4jVFNLR56qcCGpyaiqaqlSD+hmkL/r5nErrEq9ABxvX2Hy/y+svNs/OFaXBZ9w&#10;ZkQDip5UF9gX6tgkotNaP4PTo4Vb6KAGyye9hzI23VWuiV+0w2AHzodXbGMwCeVolF/lU5gkbMPx&#10;aDpO4Gdvr63z4auihkWh4A7cJUjFfu0DKoHrySUm86TrclVrnS5xXtSNdmwvwLQOqUa8+M1LG9ai&#10;0dFlngIbis/7yNogQey17ylKodt0RwA2VB7Qv6N+fryVqxpFroUPD8JhYNAXliDc46g0IQkdJc62&#10;5H7+TR/9wSOsnLUYwIL7HzvhFGf6mwHDnwdjQMRCuowvr4a4uHPL5txids0NofMB1s3KJEb/oE9i&#10;5ah5xq4sY1aYhJHIXfBwEm9CvxbYNamWy+SEGbUirM2jlTF0RDpS8NQ9C2ePPAUwfEenURWzd3T1&#10;vvGloeUuUFUnLiPAPapH3DHfieLjLsYFOr8nr7c/xuIXAAAA//8DAFBLAwQUAAYACAAAACEAXU6c&#10;NuAAAAAIAQAADwAAAGRycy9kb3ducmV2LnhtbEyPwU7DMBBE70j8g7VIXFDr0KSlhDgVQkAlbm0K&#10;iJsbL0lEvI5iNwl/z3KC245mNPsm20y2FQP2vnGk4HoegUAqnWmoUnAonmZrED5oMrp1hAq+0cMm&#10;Pz/LdGrcSDsc9qESXEI+1QrqELpUSl/WaLWfuw6JvU/XWx1Y9pU0vR653LZyEUUraXVD/KHWHT7U&#10;WH7tT1bBx1X1/uKn59cxXsbd43Yobt5ModTlxXR/ByLgFP7C8IvP6JAz09GdyHjRKpit1glHFSS3&#10;INhPlgvWRz7iGGSeyf8D8h8AAAD//wMAUEsBAi0AFAAGAAgAAAAhALaDOJL+AAAA4QEAABMAAAAA&#10;AAAAAAAAAAAAAAAAAFtDb250ZW50X1R5cGVzXS54bWxQSwECLQAUAAYACAAAACEAOP0h/9YAAACU&#10;AQAACwAAAAAAAAAAAAAAAAAvAQAAX3JlbHMvLnJlbHNQSwECLQAUAAYACAAAACEA6I8jJ0ICAAB5&#10;BAAADgAAAAAAAAAAAAAAAAAuAgAAZHJzL2Uyb0RvYy54bWxQSwECLQAUAAYACAAAACEAXU6cNuAA&#10;AAAIAQAADwAAAAAAAAAAAAAAAACcBAAAZHJzL2Rvd25yZXYueG1sUEsFBgAAAAAEAAQA8wAAAKkF&#10;AAAAAA==&#10;" fillcolor="white [3201]" stroked="f" strokeweight=".5pt">
+                <v:shape id="Text Box 6" o:spid="_x0000_s1029" type="#_x0000_t202" style="position:absolute;left:0;text-align:left;margin-left:-34.2pt;margin-top:2.45pt;width:260.4pt;height:19.2pt;z-index:251659264;visibility:visible;mso-wrap-style:square;mso-height-percent:0;mso-wrap-distance-left:9pt;mso-wrap-distance-top:0;mso-wrap-distance-right:9pt;mso-wrap-distance-bottom:0;mso-position-horizontal:absolute;mso-position-horizontal-relative:text;mso-position-vertical:absolute;mso-position-vertical-relative:text;mso-height-percent:0;mso-height-relative:margin;v-text-anchor:top" o:gfxdata="UEsDBBQABgAIAAAAIQC2gziS/gAAAOEBAAATAAAAW0NvbnRlbnRfVHlwZXNdLnhtbJSRQU7DMBBF&#10;90jcwfIWJU67QAgl6YK0S0CoHGBkTxKLZGx5TGhvj5O2G0SRWNoz/78nu9wcxkFMGNg6quQqL6RA&#10;0s5Y6ir5vt9lD1JwBDIwOMJKHpHlpr69KfdHjyxSmriSfYz+USnWPY7AufNIadK6MEJMx9ApD/oD&#10;OlTrorhX2lFEilmcO2RdNtjC5xDF9pCuTyYBB5bi6bQ4syoJ3g9WQ0ymaiLzg5KdCXlKLjvcW893&#10;SUOqXwnz5DrgnHtJTxOsQfEKIT7DmDSUCaxw7Rqn8787ZsmRM9e2VmPeBN4uqYvTtW7jvijg9N/y&#10;JsXecLq0q+WD6m8AAAD//wMAUEsDBBQABgAIAAAAIQA4/SH/1gAAAJQBAAALAAAAX3JlbHMvLnJl&#10;bHOkkMFqwzAMhu+DvYPRfXGawxijTi+j0GvpHsDYimMaW0Yy2fr2M4PBMnrbUb/Q94l/f/hMi1qR&#10;JVI2sOt6UJgd+ZiDgffL8ekFlFSbvV0oo4EbChzGx4f9GRdb25HMsYhqlCwG5lrLq9biZkxWOiqY&#10;22YiTra2kYMu1l1tQD30/bPm3wwYN0x18gb45AdQl1tp5j/sFB2T0FQ7R0nTNEV3j6o9feQzro1i&#10;OWA14Fm+Q8a1a8+Bvu/d/dMb2JY5uiPbhG/ktn4cqGU/er3pcvwCAAD//wMAUEsDBBQABgAIAAAA&#10;IQDojyMnQgIAAHkEAAAOAAAAZHJzL2Uyb0RvYy54bWysVE1v2zAMvQ/YfxB0X+18NM2COEXWIsOA&#10;oC3QDj0rstwYkEVNUmJnv35PctJm3U7DLjJFUvx4j/T8ums02yvnazIFH1zknCkjqazNS8G/P60+&#10;TTnzQZhSaDKq4Afl+fXi44d5a2dqSFvSpXIMQYyftbbg2xDsLMu83KpG+AuyysBYkWtEwNW9ZKUT&#10;LaI3Ohvm+SRryZXWkVTeQ3vbG/kixa8qJcN9VXkVmC44agvpdOncxDNbzMXsxQm7reWxDPEPVTSi&#10;Nkj6GupWBMF2rv4jVFNLR56qcCGpyaiqaqlSD+hmkL/r5nErrEq9ABxvX2Hy/y+svNs/OFaXBZ9w&#10;ZkQDip5UF9gX6tgkotNaP4PTo4Vb6KAGyye9hzI23VWuiV+0w2AHzodXbGMwCeVolF/lU5gkbMPx&#10;aDpO4Gdvr63z4auihkWh4A7cJUjFfu0DKoHrySUm86TrclVrnS5xXtSNdmwvwLQOqUa8+M1LG9ai&#10;0dFlngIbis/7yNogQey17ylKodt0RwA2VB7Qv6N+fryVqxpFroUPD8JhYNAXliDc46g0IQkdJc62&#10;5H7+TR/9wSOsnLUYwIL7HzvhFGf6mwHDnwdjQMRCuowvr4a4uHPL5txids0NofMB1s3KJEb/oE9i&#10;5ah5xq4sY1aYhJHIXfBwEm9CvxbYNamWy+SEGbUirM2jlTF0RDpS8NQ9C2ePPAUwfEenURWzd3T1&#10;vvGloeUuUFUnLiPAPapH3DHfieLjLsYFOr8nr7c/xuIXAAAA//8DAFBLAwQUAAYACAAAACEAXU6c&#10;NuAAAAAIAQAADwAAAGRycy9kb3ducmV2LnhtbEyPwU7DMBBE70j8g7VIXFDr0KSlhDgVQkAlbm0K&#10;iJsbL0lEvI5iNwl/z3KC245mNPsm20y2FQP2vnGk4HoegUAqnWmoUnAonmZrED5oMrp1hAq+0cMm&#10;Pz/LdGrcSDsc9qESXEI+1QrqELpUSl/WaLWfuw6JvU/XWx1Y9pU0vR653LZyEUUraXVD/KHWHT7U&#10;WH7tT1bBx1X1/uKn59cxXsbd43Yobt5ModTlxXR/ByLgFP7C8IvP6JAz09GdyHjRKpit1glHFSS3&#10;INhPlgvWRz7iGGSeyf8D8h8AAAD//wMAUEsBAi0AFAAGAAgAAAAhALaDOJL+AAAA4QEAABMAAAAA&#10;AAAAAAAAAAAAAAAAAFtDb250ZW50X1R5cGVzXS54bWxQSwECLQAUAAYACAAAACEAOP0h/9YAAACU&#10;AQAACwAAAAAAAAAAAAAAAAAvAQAAX3JlbHMvLnJlbHNQSwECLQAUAAYACAAAACEA6I8jJ0ICAAB5&#10;BAAADgAAAAAAAAAAAAAAAAAuAgAAZHJzL2Uyb0RvYy54bWxQSwECLQAUAAYACAAAACEAXU6cNuAA&#10;AAAIAQAADwAAAAAAAAAAAAAAAACcBAAAZHJzL2Rvd25yZXYueG1sUEsFBgAAAAAEAAQA8wAAAKkF&#10;AAAAAA==&#10;" fillcolor="white [3201]" stroked="f" strokeweight=".5pt">
                   <v:textbox>
                     <w:txbxContent>
                       <w:p>
@@ -14683,7 +15658,7 @@
 </file>
 
 <file path=customXml/itemProps1.xml><?xml version="1.0" encoding="utf-8"?>
-<ds:datastoreItem xmlns:ds="http://schemas.openxmlformats.org/officeDocument/2006/customXml" ds:itemID="{AB547D48-CD6B-4D4A-B3D8-9FA852AA353F}">
+<ds:datastoreItem xmlns:ds="http://schemas.openxmlformats.org/officeDocument/2006/customXml" ds:itemID="{5114213E-B0BE-4414-95F5-6AA4BD327ACC}">
   <ds:schemaRefs>
     <ds:schemaRef ds:uri="http://schemas.openxmlformats.org/officeDocument/2006/bibliography"/>
   </ds:schemaRefs>

</xml_diff>

<commit_message>
Added existing systems - Lane departure, EEG helmet, Tesla auto pilot
</commit_message>
<xml_diff>
--- a/Project Proposal/Project Proposal.docx
+++ b/Project Proposal/Project Proposal.docx
@@ -1,6 +1,6 @@
 
 <file path=word/document.xml><?xml version="1.0" encoding="utf-8"?>
-<w:document xmlns:wpc="http://schemas.microsoft.com/office/word/2010/wordprocessingCanvas" xmlns:cx="http://schemas.microsoft.com/office/drawing/2014/chartex" xmlns:cx1="http://schemas.microsoft.com/office/drawing/2015/9/8/chartex" xmlns:cx2="http://schemas.microsoft.com/office/drawing/2015/10/21/chartex" xmlns:cx3="http://schemas.microsoft.com/office/drawing/2016/5/9/chartex" xmlns:cx4="http://schemas.microsoft.com/office/drawing/2016/5/10/chartex" xmlns:cx5="http://schemas.microsoft.com/office/drawing/2016/5/11/chartex" xmlns:cx6="http://schemas.microsoft.com/office/drawing/2016/5/12/chartex" xmlns:cx7="http://schemas.microsoft.com/office/drawing/2016/5/13/chartex" xmlns:cx8="http://schemas.microsoft.com/office/drawing/2016/5/14/chartex" xmlns:mc="http://schemas.openxmlformats.org/markup-compatibility/2006" xmlns:aink="http://schemas.microsoft.com/office/drawing/2016/ink" xmlns:am3d="http://schemas.microsoft.com/office/drawing/2017/model3d" xmlns:o="urn:schemas-microsoft-com:office:office" xmlns:r="http://schemas.openxmlformats.org/officeDocument/2006/relationships" xmlns:m="http://schemas.openxmlformats.org/officeDocument/2006/math" xmlns:v="urn:schemas-microsoft-com:vml" xmlns:wp14="http://schemas.microsoft.com/office/word/2010/wordprocessingDrawing" xmlns:wp="http://schemas.openxmlformats.org/drawingml/2006/wordprocessingDrawing" xmlns:w10="urn:schemas-microsoft-com:office:word" xmlns:w="http://schemas.openxmlformats.org/wordprocessingml/2006/main" xmlns:w14="http://schemas.microsoft.com/office/word/2010/wordml" xmlns:w15="http://schemas.microsoft.com/office/word/2012/wordml" xmlns:w16cid="http://schemas.microsoft.com/office/word/2016/wordml/cid" xmlns:w16se="http://schemas.microsoft.com/office/word/2015/wordml/symex" xmlns:wpg="http://schemas.microsoft.com/office/word/2010/wordprocessingGroup" xmlns:wpi="http://schemas.microsoft.com/office/word/2010/wordprocessingInk" xmlns:wne="http://schemas.microsoft.com/office/word/2006/wordml" xmlns:wps="http://schemas.microsoft.com/office/word/2010/wordprocessingShape" mc:Ignorable="w14 w15 w16se w16cid wp14">
+<w:document xmlns:wpc="http://schemas.microsoft.com/office/word/2010/wordprocessingCanvas" xmlns:mc="http://schemas.openxmlformats.org/markup-compatibility/2006" xmlns:o="urn:schemas-microsoft-com:office:office" xmlns:r="http://schemas.openxmlformats.org/officeDocument/2006/relationships" xmlns:m="http://schemas.openxmlformats.org/officeDocument/2006/math" xmlns:v="urn:schemas-microsoft-com:vml" xmlns:wp14="http://schemas.microsoft.com/office/word/2010/wordprocessingDrawing" xmlns:wp="http://schemas.openxmlformats.org/drawingml/2006/wordprocessingDrawing" xmlns:w10="urn:schemas-microsoft-com:office:word" xmlns:w="http://schemas.openxmlformats.org/wordprocessingml/2006/main" xmlns:w14="http://schemas.microsoft.com/office/word/2010/wordml" xmlns:w15="http://schemas.microsoft.com/office/word/2012/wordml" xmlns:wpg="http://schemas.microsoft.com/office/word/2010/wordprocessingGroup" xmlns:wpi="http://schemas.microsoft.com/office/word/2010/wordprocessingInk" xmlns:wne="http://schemas.microsoft.com/office/word/2006/wordml" xmlns:wps="http://schemas.microsoft.com/office/word/2010/wordprocessingShape" mc:Ignorable="w14 w15 wp14">
   <w:body>
     <w:p>
       <w:pPr>
@@ -531,7 +531,6 @@
                 <w:lang w:val="en-GB"/>
               </w:rPr>
             </w:pPr>
-            <w:proofErr w:type="spellStart"/>
             <w:r>
               <w:rPr>
                 <w:rFonts w:ascii="Arial" w:hAnsi="Arial" w:cs="Arial"/>
@@ -539,17 +538,7 @@
                 <w:szCs w:val="24"/>
                 <w:lang w:val="en-GB"/>
               </w:rPr>
-              <w:t>Fadi</w:t>
-            </w:r>
-            <w:proofErr w:type="spellEnd"/>
-            <w:r>
-              <w:rPr>
-                <w:rFonts w:ascii="Arial" w:hAnsi="Arial" w:cs="Arial"/>
-                <w:b/>
-                <w:szCs w:val="24"/>
-                <w:lang w:val="en-GB"/>
-              </w:rPr>
-              <w:t xml:space="preserve"> Fayez</w:t>
+              <w:t>Fadi Fayez</w:t>
             </w:r>
           </w:p>
         </w:tc>
@@ -743,41 +732,13 @@
                 <w:szCs w:val="24"/>
               </w:rPr>
             </w:pPr>
-            <w:proofErr w:type="spellStart"/>
             <w:r>
               <w:rPr>
                 <w:rFonts w:ascii="Arial" w:hAnsi="Arial" w:cs="Arial"/>
                 <w:b/>
                 <w:szCs w:val="24"/>
               </w:rPr>
-              <w:t>Herath</w:t>
-            </w:r>
-            <w:proofErr w:type="spellEnd"/>
-            <w:r>
-              <w:rPr>
-                <w:rFonts w:ascii="Arial" w:hAnsi="Arial" w:cs="Arial"/>
-                <w:b/>
-                <w:szCs w:val="24"/>
-              </w:rPr>
-              <w:t xml:space="preserve"> </w:t>
-            </w:r>
-            <w:proofErr w:type="spellStart"/>
-            <w:r>
-              <w:rPr>
-                <w:rFonts w:ascii="Arial" w:hAnsi="Arial" w:cs="Arial"/>
-                <w:b/>
-                <w:szCs w:val="24"/>
-              </w:rPr>
-              <w:t>Premarathne</w:t>
-            </w:r>
-            <w:proofErr w:type="spellEnd"/>
-            <w:r>
-              <w:rPr>
-                <w:rFonts w:ascii="Arial" w:hAnsi="Arial" w:cs="Arial"/>
-                <w:b/>
-                <w:szCs w:val="24"/>
-              </w:rPr>
-              <w:t xml:space="preserve"> (170001825)</w:t>
+              <w:t>Herath Premarathne (170001825)</w:t>
             </w:r>
           </w:p>
         </w:tc>
@@ -2586,150 +2547,148 @@
       <w:r>
         <w:fldChar w:fldCharType="end"/>
       </w:r>
-      <w:bookmarkStart w:id="6" w:name="_GoBack"/>
+    </w:p>
+    <w:p>
+      <w:pPr>
+        <w:pStyle w:val="Heading1"/>
+        <w:spacing w:line="360" w:lineRule="auto"/>
+      </w:pPr>
+      <w:bookmarkStart w:id="6" w:name="_Toc514693559"/>
+      <w:r>
+        <w:lastRenderedPageBreak/>
+        <w:t xml:space="preserve">1. </w:t>
+      </w:r>
+      <w:r>
+        <w:t>INTRODUCTION</w:t>
+      </w:r>
       <w:bookmarkEnd w:id="6"/>
     </w:p>
     <w:p>
       <w:pPr>
-        <w:pStyle w:val="Heading1"/>
-        <w:spacing w:line="360" w:lineRule="auto"/>
-      </w:pPr>
-      <w:bookmarkStart w:id="7" w:name="_Toc514693559"/>
-      <w:r>
-        <w:lastRenderedPageBreak/>
-        <w:t xml:space="preserve">1. </w:t>
-      </w:r>
-      <w:r>
-        <w:t>INTRODUCTION</w:t>
+        <w:pStyle w:val="Heading2"/>
+        <w:spacing w:after="240"/>
+      </w:pPr>
+      <w:bookmarkStart w:id="7" w:name="_Toc514693560"/>
+      <w:r>
+        <w:t xml:space="preserve">1.1 </w:t>
+      </w:r>
+      <w:r>
+        <w:t>Problem Description</w:t>
       </w:r>
       <w:bookmarkEnd w:id="7"/>
     </w:p>
     <w:p>
       <w:pPr>
-        <w:pStyle w:val="Heading2"/>
-        <w:spacing w:after="240"/>
-      </w:pPr>
-      <w:bookmarkStart w:id="8" w:name="_Toc514693560"/>
-      <w:r>
-        <w:t xml:space="preserve">1.1 </w:t>
-      </w:r>
-      <w:r>
-        <w:t>Problem Description</w:t>
-      </w:r>
-      <w:bookmarkEnd w:id="8"/>
+        <w:spacing w:after="120" w:line="276" w:lineRule="auto"/>
+      </w:pPr>
+      <w:r>
+        <w:t>Automobile has become a major part in our li</w:t>
+      </w:r>
+      <w:r>
+        <w:t>ves</w:t>
+      </w:r>
+      <w:r>
+        <w:t xml:space="preserve">. They are used for transportation of people, </w:t>
+      </w:r>
+      <w:r>
+        <w:t xml:space="preserve">items and any many other </w:t>
+      </w:r>
+      <w:r>
+        <w:t xml:space="preserve">from one place to another. </w:t>
+      </w:r>
+      <w:r>
+        <w:t>Whatever the automobile type (car, van, bike etc.) is being used for transportation</w:t>
+      </w:r>
+      <w:r>
+        <w:t>,</w:t>
+      </w:r>
+      <w:r>
+        <w:t xml:space="preserve"> the safety should be a number one priority. </w:t>
+      </w:r>
+      <w:r>
+        <w:t>While transporting people or any other item we should think about the safety of the passengers of the vehicle, public and private and public properties.</w:t>
+      </w:r>
+      <w:r>
+        <w:t xml:space="preserve"> According to Ministry of Transport, New Zealand (2018)</w:t>
+      </w:r>
+      <w:r>
+        <w:t xml:space="preserve"> </w:t>
+      </w:r>
+      <w:r>
+        <w:t xml:space="preserve">number of road deaths has been increased from 284 to 393 within the period of 2011 to 2018. </w:t>
+      </w:r>
+      <w:r>
+        <w:t>They also state that the number of reported injuries in transportation has amplified from 11,000 to 13,000 within a period of 5 years until 2017. Above statistics confirms that there should be a lot of improvements in the automobile and transportation industry for safety and the wellbeing of humans as well as the safety of private and public property.</w:t>
+      </w:r>
+      <w:r>
+        <w:t xml:space="preserve"> </w:t>
+      </w:r>
     </w:p>
     <w:p>
       <w:pPr>
-        <w:spacing w:after="120" w:line="276" w:lineRule="auto"/>
-      </w:pPr>
-      <w:r>
-        <w:t>Automobile has become a major part in our li</w:t>
-      </w:r>
-      <w:r>
-        <w:t>ves</w:t>
-      </w:r>
-      <w:r>
-        <w:t xml:space="preserve">. They are used for transportation of people, </w:t>
-      </w:r>
-      <w:r>
-        <w:t xml:space="preserve">items and any many other </w:t>
-      </w:r>
-      <w:r>
-        <w:t xml:space="preserve">from one place to another. </w:t>
-      </w:r>
-      <w:r>
-        <w:t>Whatever the automobile type (car, van, bike etc.) is being used for transportation</w:t>
+        <w:spacing w:after="240" w:line="276" w:lineRule="auto"/>
+      </w:pPr>
+      <w:r>
+        <w:t>There</w:t>
+      </w:r>
+      <w:r>
+        <w:t xml:space="preserve"> are </w:t>
+      </w:r>
+      <w:r>
+        <w:t>various factors which contributes to</w:t>
+      </w:r>
+      <w:r>
+        <w:t xml:space="preserve"> </w:t>
+      </w:r>
+      <w:r>
+        <w:t>road injuries and deaths. Some of them are lost control of the vehicle, speeding, alcohol, driver drowsiness, weather conditions, vehicle conditions and so on</w:t>
+      </w:r>
+      <w:r>
+        <w:t xml:space="preserve"> (Ministry of Transport New Zealand, 2018).</w:t>
+      </w:r>
+      <w:r>
+        <w:t xml:space="preserve"> </w:t>
+      </w:r>
+      <w:r>
+        <w:t>Most of the time d</w:t>
+      </w:r>
+      <w:r>
+        <w:t xml:space="preserve">rivers do not care about the state of themselves prior to driving a vehicle. </w:t>
+      </w:r>
+      <w:r>
+        <w:t xml:space="preserve">Even though the driver is tired, sleepy or has consumed alcohol he/she tries to drive a vehicle without any anxiety. As a result, it causes road accidents, injuries, loss of lives and damage to property. There aren’t many systems which could predict the conditions of the driver prior to a trivial incident which could </w:t>
+      </w:r>
+      <w:r>
+        <w:t>assist the driver immensely. Therefore, t</w:t>
+      </w:r>
+      <w:r>
+        <w:t>his project mainly focuses on the driver drowsiness and how it can be identified using computer vision and facial features</w:t>
+      </w:r>
+      <w:r>
+        <w:t xml:space="preserve"> in order to </w:t>
+      </w:r>
+      <w:r>
+        <w:t>provide necessary alerts to the driver when required as a warning</w:t>
       </w:r>
       <w:r>
         <w:t>,</w:t>
       </w:r>
       <w:r>
-        <w:t xml:space="preserve"> the safety should be a number one priority. </w:t>
-      </w:r>
-      <w:r>
-        <w:t>While transporting people or any other item we should think about the safety of the passengers of the vehicle, public and private and public properties.</w:t>
-      </w:r>
-      <w:r>
-        <w:t xml:space="preserve"> According to Ministry of Transport, New Zealand (2018)</w:t>
-      </w:r>
-      <w:r>
-        <w:t xml:space="preserve"> </w:t>
-      </w:r>
-      <w:r>
-        <w:t xml:space="preserve">number of road deaths has been increased from 284 to 393 within the period of 2011 to 2018. </w:t>
-      </w:r>
-      <w:r>
-        <w:t>They also state that the number of reported injuries in transportation has amplified from 11,000 to 13,000 within a period of 5 years until 2017. Above statistics confirms that there should be a lot of improvements in the automobile and transportation industry for safety and the wellbeing of humans as well as the safety of private and public property.</w:t>
-      </w:r>
-      <w:r>
-        <w:t xml:space="preserve"> </w:t>
+        <w:t xml:space="preserve"> so that the driver can decide whether to continue driving or no</w:t>
+      </w:r>
+      <w:r>
+        <w:t>t and take a proactive approach to such incidents rather than a reactive approach.</w:t>
       </w:r>
     </w:p>
     <w:p>
       <w:pPr>
-        <w:spacing w:after="240" w:line="276" w:lineRule="auto"/>
-      </w:pPr>
-      <w:r>
-        <w:t>There</w:t>
-      </w:r>
-      <w:r>
-        <w:t xml:space="preserve"> are </w:t>
-      </w:r>
-      <w:r>
-        <w:t>various factors which contributes to</w:t>
-      </w:r>
-      <w:r>
-        <w:t xml:space="preserve"> </w:t>
-      </w:r>
-      <w:r>
-        <w:t>road injuries and deaths. Some of them are lost control of the vehicle, speeding, alcohol, driver drowsiness, weather conditions, vehicle conditions and so on</w:t>
-      </w:r>
-      <w:r>
-        <w:t xml:space="preserve"> (Ministry of Transport New Zealand, 2018).</w:t>
-      </w:r>
-      <w:r>
-        <w:t xml:space="preserve"> </w:t>
-      </w:r>
-      <w:r>
-        <w:t>Most of the time d</w:t>
-      </w:r>
-      <w:r>
-        <w:t xml:space="preserve">rivers do not care about the state of themselves prior to driving a vehicle. </w:t>
-      </w:r>
-      <w:r>
-        <w:t xml:space="preserve">Even though the driver is tired, sleepy or has consumed alcohol he/she tries to drive a vehicle without any anxiety. As a result, it causes road accidents, injuries, loss of lives and damage to property. There aren’t many systems which could predict the conditions of the driver prior to a trivial incident which could </w:t>
-      </w:r>
-      <w:r>
-        <w:t>assist the driver immensely. Therefore, t</w:t>
-      </w:r>
-      <w:r>
-        <w:t>his project mainly focuses on the driver drowsiness and how it can be identified using computer vision and facial features</w:t>
-      </w:r>
-      <w:r>
-        <w:t xml:space="preserve"> in order to </w:t>
-      </w:r>
-      <w:r>
-        <w:t>provide necessary alerts to the driver when required as a warning</w:t>
-      </w:r>
-      <w:r>
-        <w:t>,</w:t>
-      </w:r>
-      <w:r>
-        <w:t xml:space="preserve"> so that the driver can decide whether to continue driving or no</w:t>
-      </w:r>
-      <w:r>
-        <w:t>t and take a proactive approach to such incidents rather than a reactive approach.</w:t>
-      </w:r>
-    </w:p>
-    <w:p>
-      <w:pPr>
         <w:pStyle w:val="Heading2"/>
       </w:pPr>
-      <w:bookmarkStart w:id="9" w:name="_Toc514693561"/>
+      <w:bookmarkStart w:id="8" w:name="_Toc514693561"/>
       <w:r>
         <w:t>1.2 Solution &amp; Research Question</w:t>
       </w:r>
-      <w:bookmarkEnd w:id="9"/>
+      <w:bookmarkEnd w:id="8"/>
     </w:p>
     <w:p/>
     <w:p>
@@ -2852,11 +2811,11 @@
         <w:pStyle w:val="Heading2"/>
         <w:spacing w:after="240"/>
       </w:pPr>
-      <w:bookmarkStart w:id="10" w:name="_Toc514693562"/>
+      <w:bookmarkStart w:id="9" w:name="_Toc514693562"/>
       <w:r>
         <w:t>1.3 Scope</w:t>
       </w:r>
-      <w:bookmarkEnd w:id="10"/>
+      <w:bookmarkEnd w:id="9"/>
     </w:p>
     <w:p>
       <w:pPr>
@@ -2971,7 +2930,7 @@
         <w:pStyle w:val="Heading3"/>
         <w:spacing w:after="120"/>
       </w:pPr>
-      <w:bookmarkStart w:id="11" w:name="_Toc514693563"/>
+      <w:bookmarkStart w:id="10" w:name="_Toc514693563"/>
       <w:r>
         <w:t xml:space="preserve">1.3.1 </w:t>
       </w:r>
@@ -2981,7 +2940,7 @@
       <w:r>
         <w:t xml:space="preserve"> of the project</w:t>
       </w:r>
-      <w:bookmarkEnd w:id="11"/>
+      <w:bookmarkEnd w:id="10"/>
     </w:p>
     <w:p>
       <w:pPr>
@@ -3026,14 +2985,14 @@
         <w:pStyle w:val="Heading3"/>
         <w:spacing w:after="120"/>
       </w:pPr>
-      <w:bookmarkStart w:id="12" w:name="_Toc514693564"/>
+      <w:bookmarkStart w:id="11" w:name="_Toc514693564"/>
       <w:r>
         <w:t xml:space="preserve">1.3.2 </w:t>
       </w:r>
       <w:r>
         <w:t>Objectives of the project</w:t>
       </w:r>
-      <w:bookmarkEnd w:id="12"/>
+      <w:bookmarkEnd w:id="11"/>
     </w:p>
     <w:p>
       <w:pPr>
@@ -3250,14 +3209,14 @@
         <w:pStyle w:val="Heading3"/>
         <w:spacing w:after="120"/>
       </w:pPr>
-      <w:bookmarkStart w:id="13" w:name="_Toc514693565"/>
+      <w:bookmarkStart w:id="12" w:name="_Toc514693565"/>
       <w:r>
         <w:t xml:space="preserve">1.3.3 </w:t>
       </w:r>
       <w:r>
         <w:t>Project Deliverables</w:t>
       </w:r>
-      <w:bookmarkEnd w:id="13"/>
+      <w:bookmarkEnd w:id="12"/>
       <w:r>
         <w:t xml:space="preserve"> </w:t>
       </w:r>
@@ -3344,11 +3303,11 @@
         <w:pStyle w:val="Heading2"/>
         <w:spacing w:after="240"/>
       </w:pPr>
-      <w:bookmarkStart w:id="14" w:name="_Toc514693566"/>
+      <w:bookmarkStart w:id="13" w:name="_Toc514693566"/>
       <w:r>
         <w:t>1.4 Measurable Organizational Value</w:t>
       </w:r>
-      <w:bookmarkEnd w:id="14"/>
+      <w:bookmarkEnd w:id="13"/>
     </w:p>
     <w:p>
       <w:pPr>
@@ -3470,80 +3429,80 @@
       <w:pPr>
         <w:pStyle w:val="Heading1"/>
       </w:pPr>
-      <w:bookmarkStart w:id="15" w:name="_Toc514693567"/>
+      <w:bookmarkStart w:id="14" w:name="_Toc514693567"/>
       <w:r>
         <w:lastRenderedPageBreak/>
         <w:t xml:space="preserve">2. </w:t>
       </w:r>
       <w:r>
         <w:t>LITERATURE REVIEW</w:t>
+      </w:r>
+      <w:bookmarkEnd w:id="14"/>
+    </w:p>
+    <w:p>
+      <w:pPr>
+        <w:pStyle w:val="Heading2"/>
+        <w:spacing w:after="240"/>
+      </w:pPr>
+      <w:bookmarkStart w:id="15" w:name="_Toc514693568"/>
+      <w:r>
+        <w:t>2.1 Overview</w:t>
       </w:r>
       <w:bookmarkEnd w:id="15"/>
     </w:p>
     <w:p>
       <w:pPr>
+        <w:spacing w:line="276" w:lineRule="auto"/>
+      </w:pPr>
+      <w:r>
+        <w:t>Studying existing similar systems is a key aspect of this project. It’s because we can learn those existing solutions and figure out what are the pros and cons of various systems. This will also help us improve some functionality of a system when added to this proposed project or may be add a whole new feature to our system which doesn’t exist in other similar systems.</w:t>
+      </w:r>
+      <w:r>
+        <w:t xml:space="preserve"> This will be an added value of the proposed system. </w:t>
+      </w:r>
+      <w:r>
+        <w:t xml:space="preserve">Each member of the team has analyzed three similar systems. Since these systems are mostly hardware systems and not software systems the exact functionalities couldn’t be tested. But relevant information was extracted from internet sources related those products to come up with the literature review of the existing systems. </w:t>
+      </w:r>
+      <w:r>
+        <w:t xml:space="preserve">We have explained our findings in the below section and have done a comparison and contrast of </w:t>
+      </w:r>
+      <w:r>
+        <w:t xml:space="preserve">the </w:t>
+      </w:r>
+      <w:r>
+        <w:t>chosen system</w:t>
+      </w:r>
+      <w:r>
+        <w:t>s</w:t>
+      </w:r>
+      <w:r>
+        <w:t xml:space="preserve"> to better analyze the current situation in the automobile industry and driver safety &amp; drowsiness detection systems.   </w:t>
+      </w:r>
+      <w:r>
+        <w:t xml:space="preserve">  </w:t>
+      </w:r>
+      <w:r>
+        <w:t xml:space="preserve">  </w:t>
+      </w:r>
+    </w:p>
+    <w:p/>
+    <w:p>
+      <w:pPr>
         <w:pStyle w:val="Heading2"/>
-        <w:spacing w:after="240"/>
-      </w:pPr>
-      <w:bookmarkStart w:id="16" w:name="_Toc514693568"/>
-      <w:r>
-        <w:t>2.1 Overview</w:t>
+        <w:spacing w:after="60"/>
+      </w:pPr>
+      <w:bookmarkStart w:id="16" w:name="_Toc514693569"/>
+      <w:r>
+        <w:t>2.2 Existing Systems</w:t>
       </w:r>
       <w:bookmarkEnd w:id="16"/>
     </w:p>
     <w:p>
       <w:pPr>
-        <w:spacing w:line="276" w:lineRule="auto"/>
-      </w:pPr>
-      <w:r>
-        <w:t>Studying existing similar systems is a key aspect of this project. It’s because we can learn those existing solutions and figure out what are the pros and cons of various systems. This will also help us improve some functionality of a system when added to this proposed project or may be add a whole new feature to our system which doesn’t exist in other similar systems.</w:t>
-      </w:r>
-      <w:r>
-        <w:t xml:space="preserve"> This will be an added value of the proposed system. </w:t>
-      </w:r>
-      <w:r>
-        <w:t xml:space="preserve">Each member of the team has analyzed three similar systems. Since these systems are mostly hardware systems and not software systems the exact functionalities couldn’t be tested. But relevant information was extracted from internet sources related those products to come up with the literature review of the existing systems. </w:t>
-      </w:r>
-      <w:r>
-        <w:t xml:space="preserve">We have explained our findings in the below section and have done a comparison and contrast of </w:t>
-      </w:r>
-      <w:r>
-        <w:t xml:space="preserve">the </w:t>
-      </w:r>
-      <w:r>
-        <w:t>chosen system</w:t>
-      </w:r>
-      <w:r>
-        <w:t>s</w:t>
-      </w:r>
-      <w:r>
-        <w:t xml:space="preserve"> to better analyze the current situation in the automobile industry and driver safety &amp; drowsiness detection systems.   </w:t>
-      </w:r>
-      <w:r>
-        <w:t xml:space="preserve">  </w:t>
-      </w:r>
-      <w:r>
-        <w:t xml:space="preserve">  </w:t>
-      </w:r>
-    </w:p>
-    <w:p/>
-    <w:p>
-      <w:pPr>
-        <w:pStyle w:val="Heading2"/>
-        <w:spacing w:after="60"/>
-      </w:pPr>
-      <w:bookmarkStart w:id="17" w:name="_Toc514693569"/>
-      <w:r>
-        <w:t>2.2 Existing Systems</w:t>
-      </w:r>
-      <w:bookmarkEnd w:id="17"/>
-    </w:p>
-    <w:p>
-      <w:pPr>
         <w:pStyle w:val="Heading3"/>
         <w:spacing w:after="120"/>
       </w:pPr>
-      <w:bookmarkStart w:id="18" w:name="_Toc514693570"/>
+      <w:bookmarkStart w:id="17" w:name="_Toc514693570"/>
       <w:r>
         <w:rPr>
           <w:noProof/>
@@ -3613,17 +3572,9 @@
         </w:drawing>
       </w:r>
       <w:r>
-        <w:t xml:space="preserve">2.2.1 </w:t>
-      </w:r>
-      <w:proofErr w:type="spellStart"/>
-      <w:r>
-        <w:t>StopSleep</w:t>
-      </w:r>
-      <w:proofErr w:type="spellEnd"/>
-      <w:r>
-        <w:t xml:space="preserve"> - Electronic Anti-Sleep Alarm</w:t>
-      </w:r>
-      <w:bookmarkEnd w:id="18"/>
+        <w:t>2.2.1 StopSleep - Electronic Anti-Sleep Alarm</w:t>
+      </w:r>
+      <w:bookmarkEnd w:id="17"/>
     </w:p>
     <w:p>
       <w:pPr>
@@ -3689,8 +3640,8 @@
                                 <w:sz w:val="22"/>
                               </w:rPr>
                             </w:pPr>
-                            <w:bookmarkStart w:id="19" w:name="_Toc514703233"/>
-                            <w:bookmarkStart w:id="20" w:name="_Toc514703245"/>
+                            <w:bookmarkStart w:id="18" w:name="_Toc514703233"/>
+                            <w:bookmarkStart w:id="19" w:name="_Toc514703245"/>
                             <w:r>
                               <w:t xml:space="preserve">Figure </w:t>
                             </w:r>
@@ -3713,18 +3664,10 @@
                               <w:fldChar w:fldCharType="end"/>
                             </w:r>
                             <w:r>
-                              <w:t xml:space="preserve">: </w:t>
+                              <w:t>: StopSleep Alarm</w:t>
                             </w:r>
-                            <w:proofErr w:type="spellStart"/>
-                            <w:r>
-                              <w:t>StopSleep</w:t>
-                            </w:r>
-                            <w:proofErr w:type="spellEnd"/>
-                            <w:r>
-                              <w:t xml:space="preserve"> Alarm</w:t>
-                            </w:r>
+                            <w:bookmarkEnd w:id="18"/>
                             <w:bookmarkEnd w:id="19"/>
-                            <w:bookmarkEnd w:id="20"/>
                           </w:p>
                         </w:txbxContent>
                       </wps:txbx>
@@ -3763,8 +3706,8 @@
                           <w:sz w:val="22"/>
                         </w:rPr>
                       </w:pPr>
-                      <w:bookmarkStart w:id="21" w:name="_Toc514703233"/>
-                      <w:bookmarkStart w:id="22" w:name="_Toc514703245"/>
+                      <w:bookmarkStart w:id="20" w:name="_Toc514703233"/>
+                      <w:bookmarkStart w:id="21" w:name="_Toc514703245"/>
                       <w:r>
                         <w:t xml:space="preserve">Figure </w:t>
                       </w:r>
@@ -3787,18 +3730,10 @@
                         <w:fldChar w:fldCharType="end"/>
                       </w:r>
                       <w:r>
-                        <w:t xml:space="preserve">: </w:t>
+                        <w:t>: StopSleep Alarm</w:t>
                       </w:r>
-                      <w:proofErr w:type="spellStart"/>
-                      <w:r>
-                        <w:t>StopSleep</w:t>
-                      </w:r>
-                      <w:proofErr w:type="spellEnd"/>
-                      <w:r>
-                        <w:t xml:space="preserve"> Alarm</w:t>
-                      </w:r>
+                      <w:bookmarkEnd w:id="20"/>
                       <w:bookmarkEnd w:id="21"/>
-                      <w:bookmarkEnd w:id="22"/>
                     </w:p>
                   </w:txbxContent>
                 </v:textbox>
@@ -3809,13 +3744,8 @@
         </mc:AlternateContent>
       </w:r>
       <w:r>
-        <w:t xml:space="preserve">According to </w:t>
-      </w:r>
-      <w:proofErr w:type="spellStart"/>
-      <w:r>
-        <w:t>StopSleep</w:t>
-      </w:r>
-      <w:proofErr w:type="spellEnd"/>
+        <w:t>According to StopSleep</w:t>
+      </w:r>
       <w:r>
         <w:t xml:space="preserve"> </w:t>
       </w:r>
@@ -3835,15 +3765,7 @@
         <w:t>All the device elements are made of cosmetics which are unlikely to cause any allergies including durable plastic.</w:t>
       </w:r>
       <w:r>
-        <w:t xml:space="preserve"> The </w:t>
-      </w:r>
-      <w:proofErr w:type="spellStart"/>
-      <w:r>
-        <w:t>StopSleep</w:t>
-      </w:r>
-      <w:proofErr w:type="spellEnd"/>
-      <w:r>
-        <w:t xml:space="preserve"> unit has 8 </w:t>
+        <w:t xml:space="preserve"> The StopSleep unit has 8 </w:t>
       </w:r>
       <w:r>
         <w:t xml:space="preserve">built-in </w:t>
@@ -3866,15 +3788,7 @@
         <w:spacing w:after="240" w:line="276" w:lineRule="auto"/>
       </w:pPr>
       <w:r>
-        <w:t xml:space="preserve">Use of </w:t>
-      </w:r>
-      <w:proofErr w:type="spellStart"/>
-      <w:r>
-        <w:t>StopSleep</w:t>
-      </w:r>
-      <w:proofErr w:type="spellEnd"/>
-      <w:r>
-        <w:t xml:space="preserve"> – electronic anti-sleep alarm is not hard. First the user has to power on the unit and wait until the sound and light appears. Once this is completed the user can w</w:t>
+        <w:t>Use of StopSleep – electronic anti-sleep alarm is not hard. First the user has to power on the unit and wait until the sound and light appears. Once this is completed the user can w</w:t>
       </w:r>
       <w:r>
         <w:t>ear</w:t>
@@ -3895,15 +3809,7 @@
         <w:t>within a single charging session</w:t>
       </w:r>
       <w:r>
-        <w:t xml:space="preserve"> (</w:t>
-      </w:r>
-      <w:proofErr w:type="spellStart"/>
-      <w:r>
-        <w:t>StopSleep</w:t>
-      </w:r>
-      <w:proofErr w:type="spellEnd"/>
-      <w:r>
-        <w:t>, 2017)</w:t>
+        <w:t xml:space="preserve"> (StopSleep, 2017)</w:t>
       </w:r>
       <w:r>
         <w:t xml:space="preserve">. </w:t>
@@ -3920,14 +3826,14 @@
         <w:pStyle w:val="Heading3"/>
         <w:spacing w:after="120"/>
       </w:pPr>
-      <w:bookmarkStart w:id="23" w:name="_Toc514693571"/>
+      <w:bookmarkStart w:id="22" w:name="_Toc514693571"/>
       <w:r>
         <w:t xml:space="preserve">2.2.2 </w:t>
       </w:r>
       <w:r>
         <w:t>Bosch Driver Drowsiness Detection</w:t>
       </w:r>
-      <w:bookmarkEnd w:id="23"/>
+      <w:bookmarkEnd w:id="22"/>
     </w:p>
     <w:p>
       <w:pPr>
@@ -4042,8 +3948,8 @@
                                 <w:noProof/>
                               </w:rPr>
                             </w:pPr>
-                            <w:bookmarkStart w:id="24" w:name="_Toc514703234"/>
-                            <w:bookmarkStart w:id="25" w:name="_Toc514703246"/>
+                            <w:bookmarkStart w:id="23" w:name="_Toc514703234"/>
+                            <w:bookmarkStart w:id="24" w:name="_Toc514703246"/>
                             <w:r>
                               <w:t xml:space="preserve">Figure </w:t>
                             </w:r>
@@ -4068,8 +3974,8 @@
                             <w:r>
                               <w:t>: Bosch Driver Drowsiness Detection</w:t>
                             </w:r>
+                            <w:bookmarkEnd w:id="23"/>
                             <w:bookmarkEnd w:id="24"/>
-                            <w:bookmarkEnd w:id="25"/>
                           </w:p>
                         </w:txbxContent>
                       </wps:txbx>
@@ -4104,8 +4010,8 @@
                           <w:noProof/>
                         </w:rPr>
                       </w:pPr>
-                      <w:bookmarkStart w:id="26" w:name="_Toc514703234"/>
-                      <w:bookmarkStart w:id="27" w:name="_Toc514703246"/>
+                      <w:bookmarkStart w:id="25" w:name="_Toc514703234"/>
+                      <w:bookmarkStart w:id="26" w:name="_Toc514703246"/>
                       <w:r>
                         <w:t xml:space="preserve">Figure </w:t>
                       </w:r>
@@ -4130,8 +4036,8 @@
                       <w:r>
                         <w:t>: Bosch Driver Drowsiness Detection</w:t>
                       </w:r>
+                      <w:bookmarkEnd w:id="25"/>
                       <w:bookmarkEnd w:id="26"/>
-                      <w:bookmarkEnd w:id="27"/>
                     </w:p>
                   </w:txbxContent>
                 </v:textbox>
@@ -4238,11 +4144,11 @@
         <w:pStyle w:val="Heading3"/>
         <w:spacing w:after="120"/>
       </w:pPr>
-      <w:bookmarkStart w:id="28" w:name="_Toc514693572"/>
+      <w:bookmarkStart w:id="27" w:name="_Toc514693572"/>
       <w:r>
         <w:t>2.2.3 Anti Sleep Pilot</w:t>
       </w:r>
-      <w:bookmarkEnd w:id="28"/>
+      <w:bookmarkEnd w:id="27"/>
     </w:p>
     <w:p>
       <w:pPr>
@@ -4373,8 +4279,8 @@
                                 <w:noProof/>
                               </w:rPr>
                             </w:pPr>
-                            <w:bookmarkStart w:id="29" w:name="_Toc514703235"/>
-                            <w:bookmarkStart w:id="30" w:name="_Toc514703247"/>
+                            <w:bookmarkStart w:id="28" w:name="_Toc514703235"/>
+                            <w:bookmarkStart w:id="29" w:name="_Toc514703247"/>
                             <w:r>
                               <w:t xml:space="preserve">Figure </w:t>
                             </w:r>
@@ -4399,8 +4305,8 @@
                             <w:r>
                               <w:t>: Anti Sleep Pilot</w:t>
                             </w:r>
+                            <w:bookmarkEnd w:id="28"/>
                             <w:bookmarkEnd w:id="29"/>
-                            <w:bookmarkEnd w:id="30"/>
                           </w:p>
                         </w:txbxContent>
                       </wps:txbx>
@@ -4435,8 +4341,8 @@
                           <w:noProof/>
                         </w:rPr>
                       </w:pPr>
-                      <w:bookmarkStart w:id="31" w:name="_Toc514703235"/>
-                      <w:bookmarkStart w:id="32" w:name="_Toc514703247"/>
+                      <w:bookmarkStart w:id="30" w:name="_Toc514703235"/>
+                      <w:bookmarkStart w:id="31" w:name="_Toc514703247"/>
                       <w:r>
                         <w:t xml:space="preserve">Figure </w:t>
                       </w:r>
@@ -4461,8 +4367,8 @@
                       <w:r>
                         <w:t>: Anti Sleep Pilot</w:t>
                       </w:r>
+                      <w:bookmarkEnd w:id="30"/>
                       <w:bookmarkEnd w:id="31"/>
-                      <w:bookmarkEnd w:id="32"/>
                     </w:p>
                   </w:txbxContent>
                 </v:textbox>
@@ -4527,15 +4433,7 @@
         <w:t>This device costs around 250 US dollars</w:t>
       </w:r>
       <w:r>
-        <w:t xml:space="preserve"> (</w:t>
-      </w:r>
-      <w:proofErr w:type="spellStart"/>
-      <w:r>
-        <w:t>Coxworth</w:t>
-      </w:r>
-      <w:proofErr w:type="spellEnd"/>
-      <w:r>
-        <w:t>, 2011</w:t>
+        <w:t xml:space="preserve"> (Coxworth, 2011</w:t>
       </w:r>
       <w:r>
         <w:t>; Asp Technology, 2018</w:t>
@@ -4554,6 +4452,840 @@
       <w:pPr>
         <w:spacing w:after="120" w:line="276" w:lineRule="auto"/>
       </w:pPr>
+    </w:p>
+    <w:p>
+      <w:pPr>
+        <w:pStyle w:val="Heading3"/>
+      </w:pPr>
+      <w:r>
+        <w:t>2.2.4 Lane Departure Warning System</w:t>
+      </w:r>
+    </w:p>
+    <w:p/>
+    <w:p>
+      <w:r>
+        <w:rPr>
+          <w:noProof/>
+        </w:rPr>
+        <mc:AlternateContent>
+          <mc:Choice Requires="wps">
+            <w:drawing>
+              <wp:anchor distT="45720" distB="45720" distL="114300" distR="114300" simplePos="0" relativeHeight="251674624" behindDoc="0" locked="0" layoutInCell="1" allowOverlap="1" wp14:anchorId="62CFE19C" wp14:editId="5C0EFF9A">
+                <wp:simplePos x="0" y="0"/>
+                <wp:positionH relativeFrom="column">
+                  <wp:posOffset>28575</wp:posOffset>
+                </wp:positionH>
+                <wp:positionV relativeFrom="paragraph">
+                  <wp:posOffset>2776855</wp:posOffset>
+                </wp:positionV>
+                <wp:extent cx="2657475" cy="342900"/>
+                <wp:effectExtent l="0" t="0" r="9525" b="0"/>
+                <wp:wrapSquare wrapText="bothSides"/>
+                <wp:docPr id="217" name="Text Box 2"/>
+                <wp:cNvGraphicFramePr>
+                  <a:graphicFrameLocks xmlns:a="http://schemas.openxmlformats.org/drawingml/2006/main"/>
+                </wp:cNvGraphicFramePr>
+                <a:graphic xmlns:a="http://schemas.openxmlformats.org/drawingml/2006/main">
+                  <a:graphicData uri="http://schemas.microsoft.com/office/word/2010/wordprocessingShape">
+                    <wps:wsp>
+                      <wps:cNvSpPr txBox="1">
+                        <a:spLocks noChangeArrowheads="1"/>
+                      </wps:cNvSpPr>
+                      <wps:spPr bwMode="auto">
+                        <a:xfrm>
+                          <a:off x="0" y="0"/>
+                          <a:ext cx="2657475" cy="342900"/>
+                        </a:xfrm>
+                        <a:prstGeom prst="rect">
+                          <a:avLst/>
+                        </a:prstGeom>
+                        <a:solidFill>
+                          <a:srgbClr val="FFFFFF"/>
+                        </a:solidFill>
+                        <a:ln w="9525">
+                          <a:noFill/>
+                          <a:miter lim="800000"/>
+                          <a:headEnd/>
+                          <a:tailEnd/>
+                        </a:ln>
+                      </wps:spPr>
+                      <wps:txbx>
+                        <w:txbxContent>
+                          <w:p>
+                            <w:pPr>
+                              <w:pStyle w:val="Caption"/>
+                              <w:jc w:val="center"/>
+                              <w:rPr>
+                                <w:noProof/>
+                              </w:rPr>
+                            </w:pPr>
+                            <w:r>
+                              <w:t>Figure 4: Standard Lane Departure warning Light on Dashboard</w:t>
+                            </w:r>
+                          </w:p>
+                          <w:p/>
+                        </w:txbxContent>
+                      </wps:txbx>
+                      <wps:bodyPr rot="0" vert="horz" wrap="square" lIns="91440" tIns="45720" rIns="91440" bIns="45720" anchor="t" anchorCtr="0">
+                        <a:noAutofit/>
+                      </wps:bodyPr>
+                    </wps:wsp>
+                  </a:graphicData>
+                </a:graphic>
+                <wp14:sizeRelH relativeFrom="margin">
+                  <wp14:pctWidth>0</wp14:pctWidth>
+                </wp14:sizeRelH>
+                <wp14:sizeRelV relativeFrom="margin">
+                  <wp14:pctHeight>0</wp14:pctHeight>
+                </wp14:sizeRelV>
+              </wp:anchor>
+            </w:drawing>
+          </mc:Choice>
+          <mc:Fallback>
+            <w:pict>
+              <v:shape w14:anchorId="62CFE19C" id="Text Box 2" o:spid="_x0000_s1029" type="#_x0000_t202" style="position:absolute;left:0;text-align:left;margin-left:2.25pt;margin-top:218.65pt;width:209.25pt;height:27pt;z-index:251674624;visibility:visible;mso-wrap-style:square;mso-width-percent:0;mso-height-percent:0;mso-wrap-distance-left:9pt;mso-wrap-distance-top:3.6pt;mso-wrap-distance-right:9pt;mso-wrap-distance-bottom:3.6pt;mso-position-horizontal:absolute;mso-position-horizontal-relative:text;mso-position-vertical:absolute;mso-position-vertical-relative:text;mso-width-percent:0;mso-height-percent:0;mso-width-relative:margin;mso-height-relative:margin;v-text-anchor:top" o:gfxdata="UEsDBBQABgAIAAAAIQC2gziS/gAAAOEBAAATAAAAW0NvbnRlbnRfVHlwZXNdLnhtbJSRQU7DMBBF&#10;90jcwfIWJU67QAgl6YK0S0CoHGBkTxKLZGx5TGhvj5O2G0SRWNoz/78nu9wcxkFMGNg6quQqL6RA&#10;0s5Y6ir5vt9lD1JwBDIwOMJKHpHlpr69KfdHjyxSmriSfYz+USnWPY7AufNIadK6MEJMx9ApD/oD&#10;OlTrorhX2lFEilmcO2RdNtjC5xDF9pCuTyYBB5bi6bQ4syoJ3g9WQ0ymaiLzg5KdCXlKLjvcW893&#10;SUOqXwnz5DrgnHtJTxOsQfEKIT7DmDSUCaxw7Rqn8787ZsmRM9e2VmPeBN4uqYvTtW7jvijg9N/y&#10;JsXecLq0q+WD6m8AAAD//wMAUEsDBBQABgAIAAAAIQA4/SH/1gAAAJQBAAALAAAAX3JlbHMvLnJl&#10;bHOkkMFqwzAMhu+DvYPRfXGawxijTi+j0GvpHsDYimMaW0Yy2fr2M4PBMnrbUb/Q94l/f/hMi1qR&#10;JVI2sOt6UJgd+ZiDgffL8ekFlFSbvV0oo4EbChzGx4f9GRdb25HMsYhqlCwG5lrLq9biZkxWOiqY&#10;22YiTra2kYMu1l1tQD30/bPm3wwYN0x18gb45AdQl1tp5j/sFB2T0FQ7R0nTNEV3j6o9feQzro1i&#10;OWA14Fm+Q8a1a8+Bvu/d/dMb2JY5uiPbhG/ktn4cqGU/er3pcvwCAAD//wMAUEsDBBQABgAIAAAA&#10;IQAfPt0wJQIAACQEAAAOAAAAZHJzL2Uyb0RvYy54bWysU9uO2yAQfa/Uf0C8N3a8yWZjxVlts01V&#10;aXuRdvsBGOMYFRgKJHb69R1wkkbbt6o8IIYZDjNnzqzuB63IQTgvwVR0OskpEYZDI82uot9ftu/u&#10;KPGBmYYpMKKiR+Hp/frtm1VvS1FAB6oRjiCI8WVvK9qFYMss87wTmvkJWGHQ2YLTLKDpdlnjWI/o&#10;WmVFnt9mPbjGOuDCe7x9HJ10nfDbVvDwtW29CERVFHMLaXdpr+OerVes3DlmO8lPabB/yEIzafDT&#10;C9QjC4zsnfwLSkvuwEMbJhx0Bm0ruUg1YDXT/FU1zx2zItWC5Hh7ocn/P1j+5fDNEdlUtJguKDFM&#10;Y5NexBDIexhIEfnprS8x7NliYBjwGvucavX2CfgPTwxsOmZ24sE56DvBGsxvGl9mV09HHB9B6v4z&#10;NPgN2wdIQEPrdCQP6SCIjn06XnoTU+F4WdzOF7PFnBKOvptZscxT8zJWnl9b58NHAZrEQ0Ud9j6h&#10;s8OTDzEbVp5D4mcelGy2UqlkuF29UY4cGOpkm1Yq4FWYMqSv6HJezBOygfg+SUjLgDpWUlf0Lo9r&#10;VFZk44NpUkhgUo1nzESZEz2RkZGbMNRD6sTNmfUamiPy5WCULY4ZHjpwvyjpUbIV9T/3zAlK1CeD&#10;nC+ns1nUeDJm80WBhrv21NceZjhCVTRQMh43Ic1FpMPAA/amlYm22MQxk1PKKMXE5mlsotav7RT1&#10;Z7jXvwEAAP//AwBQSwMEFAAGAAgAAAAhADL6h+beAAAACQEAAA8AAABkcnMvZG93bnJldi54bWxM&#10;j0FPg0AQhe8m/ofNmHgxdmmhxSJLoyYar639AQNMgcjOEnZb6L93POlpZvJe3nwv3822VxcafefY&#10;wHIRgSKuXN1xY+D49f74BMoH5Bp7x2TgSh52xe1NjlntJt7T5RAaJSHsMzTQhjBkWvuqJYt+4QZi&#10;0U5utBjkHBtdjzhJuO31Koo22mLH8qHFgd5aqr4PZ2vg9Dk9rLdT+RGO6T7ZvGKXlu5qzP3d/PIM&#10;KtAc/szwiy/oUAhT6c5ce9UbSNZilBGnMSjRk1Us3UpZtssYdJHr/w2KHwAAAP//AwBQSwECLQAU&#10;AAYACAAAACEAtoM4kv4AAADhAQAAEwAAAAAAAAAAAAAAAAAAAAAAW0NvbnRlbnRfVHlwZXNdLnht&#10;bFBLAQItABQABgAIAAAAIQA4/SH/1gAAAJQBAAALAAAAAAAAAAAAAAAAAC8BAABfcmVscy8ucmVs&#10;c1BLAQItABQABgAIAAAAIQAfPt0wJQIAACQEAAAOAAAAAAAAAAAAAAAAAC4CAABkcnMvZTJvRG9j&#10;LnhtbFBLAQItABQABgAIAAAAIQAy+ofm3gAAAAkBAAAPAAAAAAAAAAAAAAAAAH8EAABkcnMvZG93&#10;bnJldi54bWxQSwUGAAAAAAQABADzAAAAigUAAAAA&#10;" stroked="f">
+                <v:textbox>
+                  <w:txbxContent>
+                    <w:p>
+                      <w:pPr>
+                        <w:pStyle w:val="Caption"/>
+                        <w:jc w:val="center"/>
+                        <w:rPr>
+                          <w:noProof/>
+                        </w:rPr>
+                      </w:pPr>
+                      <w:r>
+                        <w:t>Figure 4: Standard Lane Departure warning Light on Dashboard</w:t>
+                      </w:r>
+                    </w:p>
+                    <w:p/>
+                  </w:txbxContent>
+                </v:textbox>
+                <w10:wrap type="square"/>
+              </v:shape>
+            </w:pict>
+          </mc:Fallback>
+        </mc:AlternateContent>
+      </w:r>
+      <w:r>
+        <w:rPr>
+          <w:noProof/>
+        </w:rPr>
+        <w:drawing>
+          <wp:anchor distT="0" distB="0" distL="114300" distR="114300" simplePos="0" relativeHeight="251672576" behindDoc="0" locked="0" layoutInCell="1" allowOverlap="1" wp14:anchorId="4670A04B" wp14:editId="69C245EB">
+            <wp:simplePos x="914400" y="5572125"/>
+            <wp:positionH relativeFrom="column">
+              <wp:align>left</wp:align>
+            </wp:positionH>
+            <wp:positionV relativeFrom="paragraph">
+              <wp:align>top</wp:align>
+            </wp:positionV>
+            <wp:extent cx="2743200" cy="2667000"/>
+            <wp:effectExtent l="0" t="0" r="0" b="0"/>
+            <wp:wrapSquare wrapText="bothSides"/>
+            <wp:docPr id="5" name="Picture 5"/>
+            <wp:cNvGraphicFramePr>
+              <a:graphicFrameLocks xmlns:a="http://schemas.openxmlformats.org/drawingml/2006/main" noChangeAspect="1"/>
+            </wp:cNvGraphicFramePr>
+            <a:graphic xmlns:a="http://schemas.openxmlformats.org/drawingml/2006/main">
+              <a:graphicData uri="http://schemas.openxmlformats.org/drawingml/2006/picture">
+                <pic:pic xmlns:pic="http://schemas.openxmlformats.org/drawingml/2006/picture">
+                  <pic:nvPicPr>
+                    <pic:cNvPr id="1" name=""/>
+                    <pic:cNvPicPr/>
+                  </pic:nvPicPr>
+                  <pic:blipFill>
+                    <a:blip r:embed="rId20">
+                      <a:extLst>
+                        <a:ext uri="{28A0092B-C50C-407E-A947-70E740481C1C}">
+                          <a14:useLocalDpi xmlns:a14="http://schemas.microsoft.com/office/drawing/2010/main" val="0"/>
+                        </a:ext>
+                      </a:extLst>
+                    </a:blip>
+                    <a:stretch>
+                      <a:fillRect/>
+                    </a:stretch>
+                  </pic:blipFill>
+                  <pic:spPr>
+                    <a:xfrm>
+                      <a:off x="0" y="0"/>
+                      <a:ext cx="2743200" cy="2667000"/>
+                    </a:xfrm>
+                    <a:prstGeom prst="rect">
+                      <a:avLst/>
+                    </a:prstGeom>
+                  </pic:spPr>
+                </pic:pic>
+              </a:graphicData>
+            </a:graphic>
+          </wp:anchor>
+        </w:drawing>
+      </w:r>
+      <w:r>
+        <w:t xml:space="preserve">In early 2000 </w:t>
+      </w:r>
+      <w:r>
+        <w:t xml:space="preserve">Mercedes </w:t>
+      </w:r>
+      <w:r>
+        <w:t xml:space="preserve">Benz has invented first lane departure warning system for their heavy duty </w:t>
+      </w:r>
+      <w:r>
+        <w:t>Actros</w:t>
+      </w:r>
+      <w:r>
+        <w:t xml:space="preserve"> trucks. After that most of the leading vehicle manufacturers implemented these kind of systems for their vehicles.</w:t>
+      </w:r>
+    </w:p>
+    <w:p>
+      <w:r>
+        <w:t>Basically lane departure warning systems alert the driver when the vehicle drift out the lane. Nowadays most of these lane departure warning systems are coming from different technologies of alerting the driver but with the same scenario. Most of the vehicle manufacturers have used low cost camera mounted in the rear view mirror which continuously keep track on the solid lane marks ahead. If the vehicle drifts out the lane most of the systems are alerting the driver by giving visual warning with a beep sound. In advance some systems are vibrating the steering wheel and apply slight steering to the steering wheel to keep the vehicle on track. (Driving Test Resource NZ, 2018)</w:t>
+      </w:r>
+    </w:p>
+    <w:p/>
+    <w:p>
+      <w:pPr>
+        <w:jc w:val="left"/>
+      </w:pPr>
+      <w:r>
+        <w:t xml:space="preserve">Most of the high end vehicle manufacturers have implemented these systems with new technologies such as </w:t>
+      </w:r>
+      <w:r>
+        <w:t>adaptive cruise control</w:t>
+      </w:r>
+      <w:r>
+        <w:t xml:space="preserve"> and forward collision warning to project the vehicle in front, lane departure warning to project in side and blind spot detection to project in rear. These systems are </w:t>
+      </w:r>
+      <w:r>
+        <w:lastRenderedPageBreak/>
+        <w:t xml:space="preserve">cost more than $1000 USD and only implemented in high end vehicles. (B.Howard,2017) </w:t>
+      </w:r>
+      <w:r>
+        <w:br w:type="textWrapping" w:clear="all"/>
+      </w:r>
+    </w:p>
+    <w:p/>
+    <w:p>
+      <w:pPr>
+        <w:pStyle w:val="Heading3"/>
+      </w:pPr>
+      <w:r>
+        <w:t>2.2.5 Drowsiness Detection system using EEG Helmets</w:t>
+      </w:r>
+    </w:p>
+    <w:p/>
+    <w:p>
+      <w:r>
+        <w:rPr>
+          <w:noProof/>
+        </w:rPr>
+        <w:drawing>
+          <wp:inline distT="0" distB="0" distL="0" distR="0" wp14:anchorId="5D013F0E" wp14:editId="13DCF180">
+            <wp:extent cx="5695950" cy="1504950"/>
+            <wp:effectExtent l="0" t="0" r="0" b="0"/>
+            <wp:docPr id="7" name="Picture 7"/>
+            <wp:cNvGraphicFramePr>
+              <a:graphicFrameLocks xmlns:a="http://schemas.openxmlformats.org/drawingml/2006/main" noChangeAspect="1"/>
+            </wp:cNvGraphicFramePr>
+            <a:graphic xmlns:a="http://schemas.openxmlformats.org/drawingml/2006/main">
+              <a:graphicData uri="http://schemas.openxmlformats.org/drawingml/2006/picture">
+                <pic:pic xmlns:pic="http://schemas.openxmlformats.org/drawingml/2006/picture">
+                  <pic:nvPicPr>
+                    <pic:cNvPr id="0" name="Picture 1"/>
+                    <pic:cNvPicPr>
+                      <a:picLocks noChangeAspect="1" noChangeArrowheads="1"/>
+                    </pic:cNvPicPr>
+                  </pic:nvPicPr>
+                  <pic:blipFill>
+                    <a:blip r:embed="rId21">
+                      <a:extLst>
+                        <a:ext uri="{28A0092B-C50C-407E-A947-70E740481C1C}">
+                          <a14:useLocalDpi xmlns:a14="http://schemas.microsoft.com/office/drawing/2010/main" val="0"/>
+                        </a:ext>
+                      </a:extLst>
+                    </a:blip>
+                    <a:srcRect/>
+                    <a:stretch>
+                      <a:fillRect/>
+                    </a:stretch>
+                  </pic:blipFill>
+                  <pic:spPr bwMode="auto">
+                    <a:xfrm>
+                      <a:off x="0" y="0"/>
+                      <a:ext cx="5700757" cy="1506220"/>
+                    </a:xfrm>
+                    <a:prstGeom prst="rect">
+                      <a:avLst/>
+                    </a:prstGeom>
+                    <a:noFill/>
+                    <a:ln>
+                      <a:noFill/>
+                    </a:ln>
+                  </pic:spPr>
+                </pic:pic>
+              </a:graphicData>
+            </a:graphic>
+          </wp:inline>
+        </w:drawing>
+      </w:r>
+    </w:p>
+    <w:p>
+      <w:r>
+        <w:rPr>
+          <w:noProof/>
+        </w:rPr>
+        <mc:AlternateContent>
+          <mc:Choice Requires="wps">
+            <w:drawing>
+              <wp:anchor distT="45720" distB="45720" distL="114300" distR="114300" simplePos="0" relativeHeight="251673600" behindDoc="0" locked="0" layoutInCell="1" allowOverlap="1" wp14:anchorId="1E29872E" wp14:editId="3A33B4B8">
+                <wp:simplePos x="0" y="0"/>
+                <wp:positionH relativeFrom="column">
+                  <wp:posOffset>1466850</wp:posOffset>
+                </wp:positionH>
+                <wp:positionV relativeFrom="paragraph">
+                  <wp:posOffset>80645</wp:posOffset>
+                </wp:positionV>
+                <wp:extent cx="3009900" cy="342900"/>
+                <wp:effectExtent l="0" t="0" r="0" b="0"/>
+                <wp:wrapSquare wrapText="bothSides"/>
+                <wp:docPr id="8" name="Text Box 2"/>
+                <wp:cNvGraphicFramePr>
+                  <a:graphicFrameLocks xmlns:a="http://schemas.openxmlformats.org/drawingml/2006/main"/>
+                </wp:cNvGraphicFramePr>
+                <a:graphic xmlns:a="http://schemas.openxmlformats.org/drawingml/2006/main">
+                  <a:graphicData uri="http://schemas.microsoft.com/office/word/2010/wordprocessingShape">
+                    <wps:wsp>
+                      <wps:cNvSpPr txBox="1">
+                        <a:spLocks noChangeArrowheads="1"/>
+                      </wps:cNvSpPr>
+                      <wps:spPr bwMode="auto">
+                        <a:xfrm>
+                          <a:off x="0" y="0"/>
+                          <a:ext cx="3009900" cy="342900"/>
+                        </a:xfrm>
+                        <a:prstGeom prst="rect">
+                          <a:avLst/>
+                        </a:prstGeom>
+                        <a:solidFill>
+                          <a:srgbClr val="FFFFFF"/>
+                        </a:solidFill>
+                        <a:ln w="9525">
+                          <a:noFill/>
+                          <a:miter lim="800000"/>
+                          <a:headEnd/>
+                          <a:tailEnd/>
+                        </a:ln>
+                      </wps:spPr>
+                      <wps:txbx>
+                        <w:txbxContent>
+                          <w:p>
+                            <w:pPr>
+                              <w:pStyle w:val="Caption"/>
+                              <w:jc w:val="center"/>
+                              <w:rPr>
+                                <w:noProof/>
+                              </w:rPr>
+                            </w:pPr>
+                            <w:r>
+                              <w:t>Figure 5: Vertical EE</w:t>
+                            </w:r>
+                            <w:r>
+                              <w:t>G recording from awake and drowsy condition (Kircher, 2001)</w:t>
+                            </w:r>
+                          </w:p>
+                          <w:p/>
+                        </w:txbxContent>
+                      </wps:txbx>
+                      <wps:bodyPr rot="0" vert="horz" wrap="square" lIns="91440" tIns="45720" rIns="91440" bIns="45720" anchor="t" anchorCtr="0">
+                        <a:noAutofit/>
+                      </wps:bodyPr>
+                    </wps:wsp>
+                  </a:graphicData>
+                </a:graphic>
+                <wp14:sizeRelH relativeFrom="margin">
+                  <wp14:pctWidth>0</wp14:pctWidth>
+                </wp14:sizeRelH>
+                <wp14:sizeRelV relativeFrom="margin">
+                  <wp14:pctHeight>0</wp14:pctHeight>
+                </wp14:sizeRelV>
+              </wp:anchor>
+            </w:drawing>
+          </mc:Choice>
+          <mc:Fallback>
+            <w:pict>
+              <v:shape w14:anchorId="1E29872E" id="_x0000_s1030" type="#_x0000_t202" style="position:absolute;left:0;text-align:left;margin-left:115.5pt;margin-top:6.35pt;width:237pt;height:27pt;z-index:251673600;visibility:visible;mso-wrap-style:square;mso-width-percent:0;mso-height-percent:0;mso-wrap-distance-left:9pt;mso-wrap-distance-top:3.6pt;mso-wrap-distance-right:9pt;mso-wrap-distance-bottom:3.6pt;mso-position-horizontal:absolute;mso-position-horizontal-relative:text;mso-position-vertical:absolute;mso-position-vertical-relative:text;mso-width-percent:0;mso-height-percent:0;mso-width-relative:margin;mso-height-relative:margin;v-text-anchor:top" o:gfxdata="UEsDBBQABgAIAAAAIQC2gziS/gAAAOEBAAATAAAAW0NvbnRlbnRfVHlwZXNdLnhtbJSRQU7DMBBF&#10;90jcwfIWJU67QAgl6YK0S0CoHGBkTxKLZGx5TGhvj5O2G0SRWNoz/78nu9wcxkFMGNg6quQqL6RA&#10;0s5Y6ir5vt9lD1JwBDIwOMJKHpHlpr69KfdHjyxSmriSfYz+USnWPY7AufNIadK6MEJMx9ApD/oD&#10;OlTrorhX2lFEilmcO2RdNtjC5xDF9pCuTyYBB5bi6bQ4syoJ3g9WQ0ymaiLzg5KdCXlKLjvcW893&#10;SUOqXwnz5DrgnHtJTxOsQfEKIT7DmDSUCaxw7Rqn8787ZsmRM9e2VmPeBN4uqYvTtW7jvijg9N/y&#10;JsXecLq0q+WD6m8AAAD//wMAUEsDBBQABgAIAAAAIQA4/SH/1gAAAJQBAAALAAAAX3JlbHMvLnJl&#10;bHOkkMFqwzAMhu+DvYPRfXGawxijTi+j0GvpHsDYimMaW0Yy2fr2M4PBMnrbUb/Q94l/f/hMi1qR&#10;JVI2sOt6UJgd+ZiDgffL8ekFlFSbvV0oo4EbChzGx4f9GRdb25HMsYhqlCwG5lrLq9biZkxWOiqY&#10;22YiTra2kYMu1l1tQD30/bPm3wwYN0x18gb45AdQl1tp5j/sFB2T0FQ7R0nTNEV3j6o9feQzro1i&#10;OWA14Fm+Q8a1a8+Bvu/d/dMb2JY5uiPbhG/ktn4cqGU/er3pcvwCAAD//wMAUEsDBBQABgAIAAAA&#10;IQDNtXwZHwIAACIEAAAOAAAAZHJzL2Uyb0RvYy54bWysU1+P0zAMf0fiO0R5Z+16G7Bq3enYMYR0&#10;/JHu+ABumq4RSVySbO3x6XHS3W7AGyIPkR3bv9g/2+vr0Wh2lM4rtBWfz3LOpBXYKLuv+LeH3au3&#10;nPkAtgGNVlb8UXp+vXn5Yj30pSywQ91IxwjE+nLoK96F0JdZ5kUnDfgZ9tKSsUVnIJDq9lnjYCB0&#10;o7Miz19nA7qmdyik9/R6Oxn5JuG3rRThS9t6GZiuOOUW0u3SXcc726yh3DvoOyVOacA/ZGFAWfr0&#10;DHULAdjBqb+gjBIOPbZhJtBk2LZKyFQDVTPP/6jmvoNeplqIHN+fafL/D1Z8Pn51TDUVp0ZZMNSi&#10;BzkG9g5HVkR2ht6X5HTfk1sY6Zm6nCr1/R2K755Z3HZg9/LGORw6CQ1lN4+R2UXohOMjSD18woa+&#10;gUPABDS2zkTqiAxG6NSlx3NnYiqCHq/yfLXKySTIdrUoohy/gPIpunc+fJBoWBQq7qjzCR2Odz5M&#10;rk8u8TOPWjU7pXVS3L7easeOQFOyS+eE/pubtmyo+GpZLBOyxRhP0FAaFWiKtTJEYx5PDIcysvHe&#10;NkkOoPQkU9LanuiJjEzchLEeUx8WMTZSV2PzSHw5nIaWloyEDt1PzgYa2Ir7HwdwkjP90RLnq/li&#10;ESc8KYvlm4IUd2mpLy1gBUFVPHA2iduQtiKmbfGGetOqRNtzJqeUaRAT8aeliZN+qSev59Xe/AIA&#10;AP//AwBQSwMEFAAGAAgAAAAhAJzr56ndAAAACQEAAA8AAABkcnMvZG93bnJldi54bWxMj8FOwzAQ&#10;RO9I/IO1SFwQdRpoTNM4FSCBuLb0A5x4m0TE6yh2m/TvWU70uDOj2TfFdna9OOMYOk8alosEBFLt&#10;bUeNhsP3x+MLiBANWdN7Qg0XDLAtb28Kk1s/0Q7P+9gILqGQGw1tjEMuZahbdCYs/IDE3tGPzkQ+&#10;x0ba0Uxc7nqZJkkmnemIP7RmwPcW65/9yWk4fk0Pq/VUfcaD2j1nb6ZTlb9ofX83v25ARJzjfxj+&#10;8BkdSmaq/IlsEL2G9GnJWyIbqQLBAZWsWKg0ZJkCWRbyekH5CwAA//8DAFBLAQItABQABgAIAAAA&#10;IQC2gziS/gAAAOEBAAATAAAAAAAAAAAAAAAAAAAAAABbQ29udGVudF9UeXBlc10ueG1sUEsBAi0A&#10;FAAGAAgAAAAhADj9If/WAAAAlAEAAAsAAAAAAAAAAAAAAAAALwEAAF9yZWxzLy5yZWxzUEsBAi0A&#10;FAAGAAgAAAAhAM21fBkfAgAAIgQAAA4AAAAAAAAAAAAAAAAALgIAAGRycy9lMm9Eb2MueG1sUEsB&#10;Ai0AFAAGAAgAAAAhAJzr56ndAAAACQEAAA8AAAAAAAAAAAAAAAAAeQQAAGRycy9kb3ducmV2Lnht&#10;bFBLBQYAAAAABAAEAPMAAACDBQAAAAA=&#10;" stroked="f">
+                <v:textbox>
+                  <w:txbxContent>
+                    <w:p>
+                      <w:pPr>
+                        <w:pStyle w:val="Caption"/>
+                        <w:jc w:val="center"/>
+                        <w:rPr>
+                          <w:noProof/>
+                        </w:rPr>
+                      </w:pPr>
+                      <w:r>
+                        <w:t>Figure 5: Vertical EE</w:t>
+                      </w:r>
+                      <w:r>
+                        <w:t>G recording from awake and drowsy condition (Kircher, 2001)</w:t>
+                      </w:r>
+                    </w:p>
+                    <w:p/>
+                  </w:txbxContent>
+                </v:textbox>
+                <w10:wrap type="square"/>
+              </v:shape>
+            </w:pict>
+          </mc:Fallback>
+        </mc:AlternateContent>
+      </w:r>
+    </w:p>
+    <w:p/>
+    <w:p>
+      <w:pPr>
+        <w:spacing w:after="160" w:line="259" w:lineRule="auto"/>
+        <w:jc w:val="left"/>
+      </w:pPr>
+    </w:p>
+    <w:p>
+      <w:pPr>
+        <w:spacing w:after="160" w:line="259" w:lineRule="auto"/>
+      </w:pPr>
+      <w:r>
+        <w:t xml:space="preserve">Physiological measures are most common and efficient detectors when it comes to detect drowsiness. </w:t>
+      </w:r>
+      <w:r>
+        <w:t xml:space="preserve">Electroencephalogram </w:t>
+      </w:r>
+      <w:r>
+        <w:t>(EEG) is considered as the most reliable physiological method to detect drowsiness. EEG is a method to measure and record the electrical activity of the brain using electrodes placed in the scalp.</w:t>
+      </w:r>
+    </w:p>
+    <w:p>
+      <w:pPr>
+        <w:spacing w:after="160" w:line="259" w:lineRule="auto"/>
+      </w:pPr>
+      <w:r>
+        <w:rPr>
+          <w:noProof/>
+        </w:rPr>
+        <w:drawing>
+          <wp:anchor distT="0" distB="0" distL="114300" distR="114300" simplePos="0" relativeHeight="251677696" behindDoc="0" locked="0" layoutInCell="1" allowOverlap="1" wp14:anchorId="6CA8DBD8" wp14:editId="2506E7FA">
+            <wp:simplePos x="914400" y="4552950"/>
+            <wp:positionH relativeFrom="column">
+              <wp:align>left</wp:align>
+            </wp:positionH>
+            <wp:positionV relativeFrom="paragraph">
+              <wp:align>top</wp:align>
+            </wp:positionV>
+            <wp:extent cx="2724150" cy="2838450"/>
+            <wp:effectExtent l="0" t="0" r="0" b="0"/>
+            <wp:wrapSquare wrapText="bothSides"/>
+            <wp:docPr id="16" name="Picture 16" descr="Image result for eeg helmet"/>
+            <wp:cNvGraphicFramePr>
+              <a:graphicFrameLocks xmlns:a="http://schemas.openxmlformats.org/drawingml/2006/main" noChangeAspect="1"/>
+            </wp:cNvGraphicFramePr>
+            <a:graphic xmlns:a="http://schemas.openxmlformats.org/drawingml/2006/main">
+              <a:graphicData uri="http://schemas.openxmlformats.org/drawingml/2006/picture">
+                <pic:pic xmlns:pic="http://schemas.openxmlformats.org/drawingml/2006/picture">
+                  <pic:nvPicPr>
+                    <pic:cNvPr id="0" name="Picture 3" descr="Image result for eeg helmet"/>
+                    <pic:cNvPicPr>
+                      <a:picLocks noChangeAspect="1" noChangeArrowheads="1"/>
+                    </pic:cNvPicPr>
+                  </pic:nvPicPr>
+                  <pic:blipFill>
+                    <a:blip r:embed="rId22">
+                      <a:extLst>
+                        <a:ext uri="{28A0092B-C50C-407E-A947-70E740481C1C}">
+                          <a14:useLocalDpi xmlns:a14="http://schemas.microsoft.com/office/drawing/2010/main" val="0"/>
+                        </a:ext>
+                      </a:extLst>
+                    </a:blip>
+                    <a:srcRect/>
+                    <a:stretch>
+                      <a:fillRect/>
+                    </a:stretch>
+                  </pic:blipFill>
+                  <pic:spPr bwMode="auto">
+                    <a:xfrm>
+                      <a:off x="0" y="0"/>
+                      <a:ext cx="2724150" cy="2838450"/>
+                    </a:xfrm>
+                    <a:prstGeom prst="rect">
+                      <a:avLst/>
+                    </a:prstGeom>
+                    <a:noFill/>
+                    <a:ln>
+                      <a:noFill/>
+                    </a:ln>
+                  </pic:spPr>
+                </pic:pic>
+              </a:graphicData>
+            </a:graphic>
+            <wp14:sizeRelV relativeFrom="margin">
+              <wp14:pctHeight>0</wp14:pctHeight>
+            </wp14:sizeRelV>
+          </wp:anchor>
+        </w:drawing>
+      </w:r>
+      <w:r>
+        <w:t>In this kind of driver safety and drowsiness detection systems driver has to wear an EEG electrode mounted helmet to detect the drowsiness. These EEG electrodes detect the rays of the brain. Basically if these electrode detect alpha activity of the brain that is the first indicator of the drowsiness. So the system alerting the driver by making sound or vibrating the steering wheel. Above figure 5 shows the changing between awake to drowsiness mode. (M.Awasis,2016)</w:t>
+      </w:r>
+    </w:p>
+    <w:p>
+      <w:pPr>
+        <w:spacing w:after="160" w:line="259" w:lineRule="auto"/>
+      </w:pPr>
+      <w:r>
+        <w:rPr>
+          <w:noProof/>
+        </w:rPr>
+        <mc:AlternateContent>
+          <mc:Choice Requires="wps">
+            <w:drawing>
+              <wp:anchor distT="45720" distB="45720" distL="114300" distR="114300" simplePos="0" relativeHeight="251675648" behindDoc="0" locked="0" layoutInCell="1" allowOverlap="1" wp14:anchorId="14FE3B10" wp14:editId="782C9519">
+                <wp:simplePos x="0" y="0"/>
+                <wp:positionH relativeFrom="column">
+                  <wp:posOffset>-2619375</wp:posOffset>
+                </wp:positionH>
+                <wp:positionV relativeFrom="paragraph">
+                  <wp:posOffset>894080</wp:posOffset>
+                </wp:positionV>
+                <wp:extent cx="2505075" cy="228600"/>
+                <wp:effectExtent l="0" t="0" r="9525" b="0"/>
+                <wp:wrapSquare wrapText="bothSides"/>
+                <wp:docPr id="17" name="Text Box 2"/>
+                <wp:cNvGraphicFramePr>
+                  <a:graphicFrameLocks xmlns:a="http://schemas.openxmlformats.org/drawingml/2006/main"/>
+                </wp:cNvGraphicFramePr>
+                <a:graphic xmlns:a="http://schemas.openxmlformats.org/drawingml/2006/main">
+                  <a:graphicData uri="http://schemas.microsoft.com/office/word/2010/wordprocessingShape">
+                    <wps:wsp>
+                      <wps:cNvSpPr txBox="1">
+                        <a:spLocks noChangeArrowheads="1"/>
+                      </wps:cNvSpPr>
+                      <wps:spPr bwMode="auto">
+                        <a:xfrm>
+                          <a:off x="0" y="0"/>
+                          <a:ext cx="2505075" cy="228600"/>
+                        </a:xfrm>
+                        <a:prstGeom prst="rect">
+                          <a:avLst/>
+                        </a:prstGeom>
+                        <a:solidFill>
+                          <a:srgbClr val="FFFFFF"/>
+                        </a:solidFill>
+                        <a:ln w="9525">
+                          <a:noFill/>
+                          <a:miter lim="800000"/>
+                          <a:headEnd/>
+                          <a:tailEnd/>
+                        </a:ln>
+                      </wps:spPr>
+                      <wps:txbx>
+                        <w:txbxContent>
+                          <w:p>
+                            <w:pPr>
+                              <w:pStyle w:val="Caption"/>
+                              <w:jc w:val="center"/>
+                              <w:rPr>
+                                <w:noProof/>
+                              </w:rPr>
+                            </w:pPr>
+                            <w:r>
+                              <w:t>Figure 6: EEG Helmet</w:t>
+                            </w:r>
+                          </w:p>
+                          <w:p/>
+                        </w:txbxContent>
+                      </wps:txbx>
+                      <wps:bodyPr rot="0" vert="horz" wrap="square" lIns="91440" tIns="45720" rIns="91440" bIns="45720" anchor="t" anchorCtr="0">
+                        <a:noAutofit/>
+                      </wps:bodyPr>
+                    </wps:wsp>
+                  </a:graphicData>
+                </a:graphic>
+                <wp14:sizeRelH relativeFrom="margin">
+                  <wp14:pctWidth>0</wp14:pctWidth>
+                </wp14:sizeRelH>
+                <wp14:sizeRelV relativeFrom="margin">
+                  <wp14:pctHeight>0</wp14:pctHeight>
+                </wp14:sizeRelV>
+              </wp:anchor>
+            </w:drawing>
+          </mc:Choice>
+          <mc:Fallback>
+            <w:pict>
+              <v:shape w14:anchorId="14FE3B10" id="_x0000_s1031" type="#_x0000_t202" style="position:absolute;left:0;text-align:left;margin-left:-206.25pt;margin-top:70.4pt;width:197.25pt;height:18pt;z-index:251675648;visibility:visible;mso-wrap-style:square;mso-width-percent:0;mso-height-percent:0;mso-wrap-distance-left:9pt;mso-wrap-distance-top:3.6pt;mso-wrap-distance-right:9pt;mso-wrap-distance-bottom:3.6pt;mso-position-horizontal:absolute;mso-position-horizontal-relative:text;mso-position-vertical:absolute;mso-position-vertical-relative:text;mso-width-percent:0;mso-height-percent:0;mso-width-relative:margin;mso-height-relative:margin;v-text-anchor:top" o:gfxdata="UEsDBBQABgAIAAAAIQC2gziS/gAAAOEBAAATAAAAW0NvbnRlbnRfVHlwZXNdLnhtbJSRQU7DMBBF&#10;90jcwfIWJU67QAgl6YK0S0CoHGBkTxKLZGx5TGhvj5O2G0SRWNoz/78nu9wcxkFMGNg6quQqL6RA&#10;0s5Y6ir5vt9lD1JwBDIwOMJKHpHlpr69KfdHjyxSmriSfYz+USnWPY7AufNIadK6MEJMx9ApD/oD&#10;OlTrorhX2lFEilmcO2RdNtjC5xDF9pCuTyYBB5bi6bQ4syoJ3g9WQ0ymaiLzg5KdCXlKLjvcW893&#10;SUOqXwnz5DrgnHtJTxOsQfEKIT7DmDSUCaxw7Rqn8787ZsmRM9e2VmPeBN4uqYvTtW7jvijg9N/y&#10;JsXecLq0q+WD6m8AAAD//wMAUEsDBBQABgAIAAAAIQA4/SH/1gAAAJQBAAALAAAAX3JlbHMvLnJl&#10;bHOkkMFqwzAMhu+DvYPRfXGawxijTi+j0GvpHsDYimMaW0Yy2fr2M4PBMnrbUb/Q94l/f/hMi1qR&#10;JVI2sOt6UJgd+ZiDgffL8ekFlFSbvV0oo4EbChzGx4f9GRdb25HMsYhqlCwG5lrLq9biZkxWOiqY&#10;22YiTra2kYMu1l1tQD30/bPm3wwYN0x18gb45AdQl1tp5j/sFB2T0FQ7R0nTNEV3j6o9feQzro1i&#10;OWA14Fm+Q8a1a8+Bvu/d/dMb2JY5uiPbhG/ktn4cqGU/er3pcvwCAAD//wMAUEsDBBQABgAIAAAA&#10;IQB0ncPRIgIAACMEAAAOAAAAZHJzL2Uyb0RvYy54bWysU9uO2yAQfa/Uf0C8N3aseJO14qy22aaq&#10;tL1Iu/0AjHGMCgwFNnb69R1wkkbbt6o8IIYZDjNnzqzvRq3IQTgvwdR0PsspEYZDK82+pt+fd+9W&#10;lPjATMsUGFHTo/D0bvP2zXqwlSigB9UKRxDE+GqwNe1DsFWWed4LzfwMrDDo7MBpFtB0+6x1bEB0&#10;rbIiz2+yAVxrHXDhPd4+TE66SfhdJ3j42nVeBKJqirmFtLu0N3HPNmtW7R2zveSnNNg/ZKGZNPjp&#10;BeqBBUZenPwLSkvuwEMXZhx0Bl0nuUg1YDXz/FU1Tz2zItWC5Hh7ocn/P1j+5fDNEdli75aUGKax&#10;R89iDOQ9jKSI9AzWVxj1ZDEujHiNoalUbx+B//DEwLZnZi/unYOhF6zF9ObxZXb1dMLxEaQZPkOL&#10;37CXAAlo7JyO3CEbBNGxTcdLa2IqHC+LMi/zZUkJR19RrG7y1LuMVefX1vnwUYAm8VBTh61P6Ozw&#10;6EPMhlXnkPiZByXbnVQqGW7fbJUjB4Yy2aWVCngVpgwZanpbFmVCNhDfJwVpGVDGSuqarvK4JmFF&#10;Nj6YNoUEJtV0xkyUOdETGZm4CWMzpkaUZ9YbaI/Il4NJtThleOjB/aJkQMXW1P98YU5Qoj4Z5Px2&#10;vlhEiSdjUS4LNNy1p7n2MMMRqqaBkum4DWksIh0G7rE3nUy0xSZOmZxSRiUmNk9TE6V+baeoP7O9&#10;+Q0AAP//AwBQSwMEFAAGAAgAAAAhAL1n6jLfAAAADAEAAA8AAABkcnMvZG93bnJldi54bWxMj81u&#10;gzAQhO+V+g7WRuqlIoaIAKWYqK3Uqtf8PMACG0DBNsJOIG/f7ak97syn2Zlit+hB3GhyvTUKonUI&#10;gkxtm960Ck7HzyAD4TyaBgdrSMGdHOzKx4cC88bOZk+3g28FhxiXo4LO+zGX0tUdaXRrO5Jh72wn&#10;jZ7PqZXNhDOH60FuwjCRGnvDHzoc6aOj+nK4agXn7/l5+zJXX/6U7uPkHfu0snelnlbL2ysIT4v/&#10;g+G3PleHkjtV9moaJwYFQRxttsyyE4c8gpEgynhexUqaZCDLQv4fUf4AAAD//wMAUEsBAi0AFAAG&#10;AAgAAAAhALaDOJL+AAAA4QEAABMAAAAAAAAAAAAAAAAAAAAAAFtDb250ZW50X1R5cGVzXS54bWxQ&#10;SwECLQAUAAYACAAAACEAOP0h/9YAAACUAQAACwAAAAAAAAAAAAAAAAAvAQAAX3JlbHMvLnJlbHNQ&#10;SwECLQAUAAYACAAAACEAdJ3D0SICAAAjBAAADgAAAAAAAAAAAAAAAAAuAgAAZHJzL2Uyb0RvYy54&#10;bWxQSwECLQAUAAYACAAAACEAvWfqMt8AAAAMAQAADwAAAAAAAAAAAAAAAAB8BAAAZHJzL2Rvd25y&#10;ZXYueG1sUEsFBgAAAAAEAAQA8wAAAIgFAAAAAA==&#10;" stroked="f">
+                <v:textbox>
+                  <w:txbxContent>
+                    <w:p>
+                      <w:pPr>
+                        <w:pStyle w:val="Caption"/>
+                        <w:jc w:val="center"/>
+                        <w:rPr>
+                          <w:noProof/>
+                        </w:rPr>
+                      </w:pPr>
+                      <w:r>
+                        <w:t>Figure 6: EEG Helmet</w:t>
+                      </w:r>
+                    </w:p>
+                    <w:p/>
+                  </w:txbxContent>
+                </v:textbox>
+                <w10:wrap type="square"/>
+              </v:shape>
+            </w:pict>
+          </mc:Fallback>
+        </mc:AlternateContent>
+      </w:r>
+      <w:r>
+        <w:t xml:space="preserve">Some people do not show any alpha activity even thou he/she in drowsiness mode. To detect this situation EEG helmets should detect theta activity of those people. Therefore these helmets are considered as high cost driver safety system </w:t>
+      </w:r>
+      <w:r>
+        <w:t>(Gottlieb, 2004).</w:t>
+      </w:r>
+    </w:p>
+    <w:p>
+      <w:pPr>
+        <w:spacing w:after="160" w:line="259" w:lineRule="auto"/>
+      </w:pPr>
+    </w:p>
+    <w:p>
+      <w:pPr>
+        <w:spacing w:after="160" w:line="259" w:lineRule="auto"/>
+      </w:pPr>
+    </w:p>
+    <w:p>
+      <w:pPr>
+        <w:spacing w:after="160" w:line="259" w:lineRule="auto"/>
+      </w:pPr>
+    </w:p>
+    <w:p>
+      <w:pPr>
+        <w:spacing w:after="160" w:line="259" w:lineRule="auto"/>
+      </w:pPr>
+    </w:p>
+    <w:p>
+      <w:pPr>
+        <w:spacing w:after="160" w:line="259" w:lineRule="auto"/>
+      </w:pPr>
+      <w:r>
+        <w:br w:type="textWrapping" w:clear="all"/>
+      </w:r>
+    </w:p>
+    <w:p>
+      <w:pPr>
+        <w:pStyle w:val="Heading3"/>
+      </w:pPr>
+      <w:r>
+        <w:lastRenderedPageBreak/>
+        <w:t>2.2.6 Tesla Auto Pilot</w:t>
+      </w:r>
+    </w:p>
+    <w:p/>
+    <w:p>
+      <w:r>
+        <w:rPr>
+          <w:noProof/>
+        </w:rPr>
+        <w:drawing>
+          <wp:inline distT="0" distB="0" distL="0" distR="0" wp14:anchorId="6160DA70" wp14:editId="5BA8EC5A">
+            <wp:extent cx="5731510" cy="3223974"/>
+            <wp:effectExtent l="0" t="0" r="2540" b="0"/>
+            <wp:docPr id="18" name="Picture 18" descr="Image result for tesla autopilot"/>
+            <wp:cNvGraphicFramePr>
+              <a:graphicFrameLocks xmlns:a="http://schemas.openxmlformats.org/drawingml/2006/main" noChangeAspect="1"/>
+            </wp:cNvGraphicFramePr>
+            <a:graphic xmlns:a="http://schemas.openxmlformats.org/drawingml/2006/main">
+              <a:graphicData uri="http://schemas.openxmlformats.org/drawingml/2006/picture">
+                <pic:pic xmlns:pic="http://schemas.openxmlformats.org/drawingml/2006/picture">
+                  <pic:nvPicPr>
+                    <pic:cNvPr id="0" name="Picture 5" descr="Image result for tesla autopilot"/>
+                    <pic:cNvPicPr>
+                      <a:picLocks noChangeAspect="1" noChangeArrowheads="1"/>
+                    </pic:cNvPicPr>
+                  </pic:nvPicPr>
+                  <pic:blipFill>
+                    <a:blip r:embed="rId23">
+                      <a:extLst>
+                        <a:ext uri="{28A0092B-C50C-407E-A947-70E740481C1C}">
+                          <a14:useLocalDpi xmlns:a14="http://schemas.microsoft.com/office/drawing/2010/main" val="0"/>
+                        </a:ext>
+                      </a:extLst>
+                    </a:blip>
+                    <a:srcRect/>
+                    <a:stretch>
+                      <a:fillRect/>
+                    </a:stretch>
+                  </pic:blipFill>
+                  <pic:spPr bwMode="auto">
+                    <a:xfrm>
+                      <a:off x="0" y="0"/>
+                      <a:ext cx="5731510" cy="3223974"/>
+                    </a:xfrm>
+                    <a:prstGeom prst="rect">
+                      <a:avLst/>
+                    </a:prstGeom>
+                    <a:noFill/>
+                    <a:ln>
+                      <a:noFill/>
+                    </a:ln>
+                  </pic:spPr>
+                </pic:pic>
+              </a:graphicData>
+            </a:graphic>
+          </wp:inline>
+        </w:drawing>
+      </w:r>
+    </w:p>
+    <w:p>
+      <w:pPr>
+        <w:spacing w:after="160" w:line="259" w:lineRule="auto"/>
+      </w:pPr>
+      <w:r>
+        <w:rPr>
+          <w:noProof/>
+        </w:rPr>
+        <mc:AlternateContent>
+          <mc:Choice Requires="wps">
+            <w:drawing>
+              <wp:anchor distT="45720" distB="45720" distL="114300" distR="114300" simplePos="0" relativeHeight="251676672" behindDoc="0" locked="0" layoutInCell="1" allowOverlap="1" wp14:anchorId="7A802796" wp14:editId="217B9F1A">
+                <wp:simplePos x="0" y="0"/>
+                <wp:positionH relativeFrom="column">
+                  <wp:posOffset>1719580</wp:posOffset>
+                </wp:positionH>
+                <wp:positionV relativeFrom="paragraph">
+                  <wp:posOffset>220980</wp:posOffset>
+                </wp:positionV>
+                <wp:extent cx="2360930" cy="247650"/>
+                <wp:effectExtent l="0" t="0" r="0" b="0"/>
+                <wp:wrapSquare wrapText="bothSides"/>
+                <wp:docPr id="20" name="Text Box 2"/>
+                <wp:cNvGraphicFramePr>
+                  <a:graphicFrameLocks xmlns:a="http://schemas.openxmlformats.org/drawingml/2006/main"/>
+                </wp:cNvGraphicFramePr>
+                <a:graphic xmlns:a="http://schemas.openxmlformats.org/drawingml/2006/main">
+                  <a:graphicData uri="http://schemas.microsoft.com/office/word/2010/wordprocessingShape">
+                    <wps:wsp>
+                      <wps:cNvSpPr txBox="1">
+                        <a:spLocks noChangeArrowheads="1"/>
+                      </wps:cNvSpPr>
+                      <wps:spPr bwMode="auto">
+                        <a:xfrm>
+                          <a:off x="0" y="0"/>
+                          <a:ext cx="2360930" cy="247650"/>
+                        </a:xfrm>
+                        <a:prstGeom prst="rect">
+                          <a:avLst/>
+                        </a:prstGeom>
+                        <a:solidFill>
+                          <a:srgbClr val="FFFFFF"/>
+                        </a:solidFill>
+                        <a:ln w="9525">
+                          <a:noFill/>
+                          <a:miter lim="800000"/>
+                          <a:headEnd/>
+                          <a:tailEnd/>
+                        </a:ln>
+                      </wps:spPr>
+                      <wps:txbx>
+                        <w:txbxContent>
+                          <w:p>
+                            <w:pPr>
+                              <w:pStyle w:val="Caption"/>
+                              <w:jc w:val="center"/>
+                              <w:rPr>
+                                <w:noProof/>
+                              </w:rPr>
+                            </w:pPr>
+                            <w:r>
+                              <w:t>Figure 7: Tesla Auto Pilot</w:t>
+                            </w:r>
+                          </w:p>
+                          <w:p/>
+                        </w:txbxContent>
+                      </wps:txbx>
+                      <wps:bodyPr rot="0" vert="horz" wrap="square" lIns="91440" tIns="45720" rIns="91440" bIns="45720" anchor="t" anchorCtr="0">
+                        <a:noAutofit/>
+                      </wps:bodyPr>
+                    </wps:wsp>
+                  </a:graphicData>
+                </a:graphic>
+                <wp14:sizeRelH relativeFrom="margin">
+                  <wp14:pctWidth>40000</wp14:pctWidth>
+                </wp14:sizeRelH>
+                <wp14:sizeRelV relativeFrom="margin">
+                  <wp14:pctHeight>0</wp14:pctHeight>
+                </wp14:sizeRelV>
+              </wp:anchor>
+            </w:drawing>
+          </mc:Choice>
+          <mc:Fallback>
+            <w:pict>
+              <v:shape w14:anchorId="7A802796" id="_x0000_s1032" type="#_x0000_t202" style="position:absolute;left:0;text-align:left;margin-left:135.4pt;margin-top:17.4pt;width:185.9pt;height:19.5pt;z-index:251676672;visibility:visible;mso-wrap-style:square;mso-width-percent:400;mso-height-percent:0;mso-wrap-distance-left:9pt;mso-wrap-distance-top:3.6pt;mso-wrap-distance-right:9pt;mso-wrap-distance-bottom:3.6pt;mso-position-horizontal:absolute;mso-position-horizontal-relative:text;mso-position-vertical:absolute;mso-position-vertical-relative:text;mso-width-percent:400;mso-height-percent:0;mso-width-relative:margin;mso-height-relative:margin;v-text-anchor:top" o:gfxdata="UEsDBBQABgAIAAAAIQC2gziS/gAAAOEBAAATAAAAW0NvbnRlbnRfVHlwZXNdLnhtbJSRQU7DMBBF&#10;90jcwfIWJU67QAgl6YK0S0CoHGBkTxKLZGx5TGhvj5O2G0SRWNoz/78nu9wcxkFMGNg6quQqL6RA&#10;0s5Y6ir5vt9lD1JwBDIwOMJKHpHlpr69KfdHjyxSmriSfYz+USnWPY7AufNIadK6MEJMx9ApD/oD&#10;OlTrorhX2lFEilmcO2RdNtjC5xDF9pCuTyYBB5bi6bQ4syoJ3g9WQ0ymaiLzg5KdCXlKLjvcW893&#10;SUOqXwnz5DrgnHtJTxOsQfEKIT7DmDSUCaxw7Rqn8787ZsmRM9e2VmPeBN4uqYvTtW7jvijg9N/y&#10;JsXecLq0q+WD6m8AAAD//wMAUEsDBBQABgAIAAAAIQA4/SH/1gAAAJQBAAALAAAAX3JlbHMvLnJl&#10;bHOkkMFqwzAMhu+DvYPRfXGawxijTi+j0GvpHsDYimMaW0Yy2fr2M4PBMnrbUb/Q94l/f/hMi1qR&#10;JVI2sOt6UJgd+ZiDgffL8ekFlFSbvV0oo4EbChzGx4f9GRdb25HMsYhqlCwG5lrLq9biZkxWOiqY&#10;22YiTra2kYMu1l1tQD30/bPm3wwYN0x18gb45AdQl1tp5j/sFB2T0FQ7R0nTNEV3j6o9feQzro1i&#10;OWA14Fm+Q8a1a8+Bvu/d/dMb2JY5uiPbhG/ktn4cqGU/er3pcvwCAAD//wMAUEsDBBQABgAIAAAA&#10;IQAvn4TBIgIAACMEAAAOAAAAZHJzL2Uyb0RvYy54bWysU9uO2yAQfa/Uf0C8N3a8SXZjxVlts01V&#10;aXuRdvsBGOMYFRgKJHb69R1wkkbbt6o8IGCGw5lzhtX9oBU5COclmIpOJzklwnBopNlV9PvL9t0d&#10;JT4w0zAFRlT0KDy9X799s+ptKQroQDXCEQQxvuxtRbsQbJllnndCMz8BKwwGW3CaBdy6XdY41iO6&#10;VlmR54usB9dYB1x4j6ePY5CuE37bCh6+tq0XgaiKIreQZpfmOs7ZesXKnWO2k/xEg/0DC82kwUcv&#10;UI8sMLJ38i8oLbkDD22YcNAZtK3kItWA1UzzV9U8d8yKVAuK4+1FJv//YPmXwzdHZFPRAuUxTKNH&#10;L2II5D0MpIjy9NaXmPVsMS8MeIw2p1K9fQL+wxMDm46ZnXhwDvpOsAbpTePN7OrqiOMjSN1/hgaf&#10;YfsACWhonY7aoRoE0ZHH8WJNpMLxsLhZ5MsbDHGMFbPbxTx5l7HyfNs6Hz4K0CQuKurQ+oTODk8+&#10;RDasPKfExzwo2WylUmnjdvVGOXJg2CbbNFIBr9KUIX1Fl/NinpANxPupg7QM2MZK6ore5XGMjRXV&#10;+GCalBKYVOMamShzkicqMmoThnpIRizOqtfQHFEvB2PX4i/DRQfuFyU9dmxF/c89c4IS9cmg5svp&#10;bBZbPG1m89toqLuO1NcRZjhCVTRQMi43IX2LKIeBB/SmlUm2aOLI5EQZOzGpefo1sdWv9ynrz99e&#10;/wYAAP//AwBQSwMEFAAGAAgAAAAhAITRi7XeAAAACQEAAA8AAABkcnMvZG93bnJldi54bWxMj91q&#10;g0AQhe8LeYdlAr1r1pigwTqGUpAWvErSB1h1/EF3V9yNsW/f6VV7NRzmcM530vOqR7HQ7HprEPa7&#10;AASZyta9aRG+bvnLCYTzytRqtIYQvsnBOds8pSqp7cNcaLn6VnCIcYlC6LyfEild1ZFWbmcnMvxr&#10;7KyVZzm3sp7Vg8P1KMMgiKRWveGGTk303lE1XO8a4bOo8iYsdLP4Ya+H4lJ+5E2M+Lxd315BeFr9&#10;nxl+8RkdMmYq7d3UTowIYRwwukc4HPmyITqGEYgSIT6cQGap/L8g+wEAAP//AwBQSwECLQAUAAYA&#10;CAAAACEAtoM4kv4AAADhAQAAEwAAAAAAAAAAAAAAAAAAAAAAW0NvbnRlbnRfVHlwZXNdLnhtbFBL&#10;AQItABQABgAIAAAAIQA4/SH/1gAAAJQBAAALAAAAAAAAAAAAAAAAAC8BAABfcmVscy8ucmVsc1BL&#10;AQItABQABgAIAAAAIQAvn4TBIgIAACMEAAAOAAAAAAAAAAAAAAAAAC4CAABkcnMvZTJvRG9jLnht&#10;bFBLAQItABQABgAIAAAAIQCE0Yu13gAAAAkBAAAPAAAAAAAAAAAAAAAAAHwEAABkcnMvZG93bnJl&#10;di54bWxQSwUGAAAAAAQABADzAAAAhwUAAAAA&#10;" stroked="f">
+                <v:textbox>
+                  <w:txbxContent>
+                    <w:p>
+                      <w:pPr>
+                        <w:pStyle w:val="Caption"/>
+                        <w:jc w:val="center"/>
+                        <w:rPr>
+                          <w:noProof/>
+                        </w:rPr>
+                      </w:pPr>
+                      <w:r>
+                        <w:t>Figure 7: Tesla Auto Pilot</w:t>
+                      </w:r>
+                    </w:p>
+                    <w:p/>
+                  </w:txbxContent>
+                </v:textbox>
+                <w10:wrap type="square"/>
+              </v:shape>
+            </w:pict>
+          </mc:Fallback>
+        </mc:AlternateContent>
+      </w:r>
+      <w:r>
+        <w:t xml:space="preserve"> </w:t>
+      </w:r>
+    </w:p>
+    <w:p>
+      <w:pPr>
+        <w:spacing w:after="160" w:line="259" w:lineRule="auto"/>
+      </w:pPr>
+    </w:p>
+    <w:p>
+      <w:pPr>
+        <w:spacing w:after="160" w:line="259" w:lineRule="auto"/>
+      </w:pPr>
+      <w:r>
+        <w:t>Tesla auto pilot driver safety system was implemented by Tesla Motors for their vehicles in 2014. This system consists of eight cameras mounted around the vehicle to get 360 degrees visibility up to 250 meters of range. Also t</w:t>
+      </w:r>
+      <w:r>
+        <w:t>w</w:t>
+      </w:r>
+      <w:r>
+        <w:t>elve updated ultrasonic sensors for detection of both hard and soft obstacles around the 250 range</w:t>
+      </w:r>
+      <w:r>
+        <w:t>.</w:t>
+      </w:r>
+      <w:r>
+        <w:t xml:space="preserve"> In addition a forward facing radar is providing other data around the car such as rain, fog and dust. On board computer process with the collected data and control the car without human involvement if there is any mistake done by the driver. </w:t>
+      </w:r>
+    </w:p>
+    <w:p>
+      <w:pPr>
+        <w:spacing w:after="120" w:line="276" w:lineRule="auto"/>
+      </w:pPr>
+      <w:r>
+        <w:t>This system is high advance systems compared to most of the driver safety systems. Tesla auto pilot model S and X are available in the market for customers and it will cost $1795 USD per month. (Tesla , 2018).</w:t>
+      </w:r>
     </w:p>
     <w:p/>
     <w:p/>
@@ -4578,14 +5310,14 @@
         <w:pStyle w:val="Heading1"/>
         <w:spacing w:after="240"/>
       </w:pPr>
-      <w:bookmarkStart w:id="33" w:name="_Toc511323649"/>
-      <w:bookmarkStart w:id="34" w:name="_Toc514693573"/>
+      <w:bookmarkStart w:id="32" w:name="_Toc511323649"/>
+      <w:bookmarkStart w:id="33" w:name="_Toc514693573"/>
       <w:r>
         <w:lastRenderedPageBreak/>
         <w:t>REFERENCES</w:t>
       </w:r>
+      <w:bookmarkEnd w:id="32"/>
       <w:bookmarkEnd w:id="33"/>
-      <w:bookmarkEnd w:id="34"/>
     </w:p>
     <w:p>
       <w:pPr>
@@ -4639,6 +5371,39 @@
       </w:r>
       <w:r>
         <w:t>Technology-Ltd-ASP001-Sleep/dp/B005C3EC18</w:t>
+      </w:r>
+    </w:p>
+    <w:p>
+      <w:pPr>
+        <w:ind w:left="720" w:hanging="720"/>
+        <w:jc w:val="left"/>
+      </w:pPr>
+    </w:p>
+    <w:p>
+      <w:pPr>
+        <w:ind w:left="720" w:hanging="720"/>
+        <w:jc w:val="left"/>
+      </w:pPr>
+      <w:r>
+        <w:t xml:space="preserve">Bill Howard. (2017). </w:t>
+      </w:r>
+      <w:r>
+        <w:rPr>
+          <w:i/>
+        </w:rPr>
+        <w:t>How does lane departure warning work</w:t>
+      </w:r>
+      <w:r>
+        <w:rPr>
+          <w:i/>
+        </w:rPr>
+        <w:t>.</w:t>
+      </w:r>
+      <w:r>
+        <w:t xml:space="preserve"> Retrieved from </w:t>
+      </w:r>
+      <w:r>
+        <w:t>https://www.extremetech.com/extreme/165320-what-is-lane-departure-warning-and-how-does-it-work</w:t>
       </w:r>
     </w:p>
     <w:p>
@@ -4683,7 +5448,6 @@
           <w:u w:val="none"/>
         </w:rPr>
       </w:pPr>
-      <w:proofErr w:type="spellStart"/>
       <w:r>
         <w:rPr>
           <w:rStyle w:val="Hyperlink"/>
@@ -4698,16 +5462,7 @@
           <w:color w:val="auto"/>
           <w:u w:val="none"/>
         </w:rPr>
-        <w:t>worth</w:t>
-      </w:r>
-      <w:proofErr w:type="spellEnd"/>
-      <w:r>
-        <w:rPr>
-          <w:rStyle w:val="Hyperlink"/>
-          <w:color w:val="auto"/>
-          <w:u w:val="none"/>
-        </w:rPr>
-        <w:t xml:space="preserve">, B. (2011). </w:t>
+        <w:t xml:space="preserve">worth, B. (2011). </w:t>
       </w:r>
       <w:r>
         <w:rPr>
@@ -4747,6 +5502,54 @@
     </w:p>
     <w:p>
       <w:pPr>
+        <w:jc w:val="left"/>
+      </w:pPr>
+      <w:r>
+        <w:t xml:space="preserve">Driving Test Resource New Zealand. (2018). </w:t>
+      </w:r>
+      <w:r>
+        <w:rPr>
+          <w:i/>
+        </w:rPr>
+        <w:t xml:space="preserve">Technology to keep you driving in your lane: lane </w:t>
+      </w:r>
+      <w:r>
+        <w:rPr>
+          <w:i/>
+        </w:rPr>
+        <w:t xml:space="preserve">   </w:t>
+      </w:r>
+      <w:r>
+        <w:rPr>
+          <w:i/>
+        </w:rPr>
+        <w:t>departure warning &amp; lane keep assist</w:t>
+      </w:r>
+      <w:r>
+        <w:rPr>
+          <w:i/>
+        </w:rPr>
+        <w:t>.</w:t>
+      </w:r>
+      <w:r>
+        <w:t xml:space="preserve"> Retrieved </w:t>
+      </w:r>
+      <w:r>
+        <w:t>https://www.drivingtests.co.nz/resources/technology-to-keep-you-driving-in-your-lane-lane-departure-warning-lane-keep-assist/</w:t>
+      </w:r>
+    </w:p>
+    <w:p>
+      <w:pPr>
+        <w:jc w:val="left"/>
+        <w:rPr>
+          <w:rStyle w:val="Hyperlink"/>
+          <w:color w:val="auto"/>
+          <w:u w:val="none"/>
+        </w:rPr>
+      </w:pPr>
+    </w:p>
+    <w:p>
+      <w:pPr>
         <w:ind w:left="720" w:hanging="720"/>
         <w:jc w:val="left"/>
       </w:pPr>
@@ -4789,33 +5592,108 @@
         <w:ind w:left="720" w:hanging="720"/>
         <w:jc w:val="left"/>
       </w:pPr>
-      <w:proofErr w:type="spellStart"/>
-      <w:r>
-        <w:t>StopSleep</w:t>
-      </w:r>
-      <w:proofErr w:type="spellEnd"/>
-      <w:r>
-        <w:t xml:space="preserve"> Pty Ltd. (2017). </w:t>
-      </w:r>
-      <w:proofErr w:type="spellStart"/>
+      <w:r>
+        <w:rPr>
+          <w:rStyle w:val="Hyperlink"/>
+          <w:color w:val="auto"/>
+          <w:u w:val="none"/>
+        </w:rPr>
+        <w:t>M.Awasis. (2016).</w:t>
+      </w:r>
+      <w:r>
+        <w:rPr>
+          <w:rStyle w:val="Hyperlink"/>
+          <w:i/>
+          <w:color w:val="auto"/>
+          <w:u w:val="none"/>
+        </w:rPr>
+        <w:t>Driver Drowsiness Detection using EEG Power</w:t>
+      </w:r>
+      <w:r>
+        <w:rPr>
+          <w:rStyle w:val="Hyperlink"/>
+          <w:i/>
+          <w:color w:val="auto"/>
+          <w:u w:val="none"/>
+        </w:rPr>
+        <w:t xml:space="preserve">. </w:t>
+      </w:r>
+      <w:r>
+        <w:rPr>
+          <w:rStyle w:val="Hyperlink"/>
+          <w:color w:val="auto"/>
+          <w:u w:val="none"/>
+        </w:rPr>
+        <w:t xml:space="preserve">Retrieved from </w:t>
+      </w:r>
+    </w:p>
+    <w:p>
+      <w:pPr>
+        <w:ind w:left="720" w:hanging="720"/>
+        <w:jc w:val="left"/>
+      </w:pPr>
+      <w:r>
+        <w:t>https://www.researchgate.net/publication/271481486_Driver_drowsiness_detection_using_EEG_power_spectrum_analysis</w:t>
+      </w:r>
+    </w:p>
+    <w:p>
+      <w:pPr>
+        <w:ind w:left="720" w:hanging="720"/>
+        <w:jc w:val="left"/>
+      </w:pPr>
+    </w:p>
+    <w:p>
+      <w:pPr>
+        <w:ind w:left="720" w:hanging="720"/>
+        <w:jc w:val="left"/>
+      </w:pPr>
+      <w:r>
+        <w:t xml:space="preserve">StopSleep Pty Ltd. (2017). </w:t>
+      </w:r>
       <w:r>
         <w:rPr>
           <w:i/>
         </w:rPr>
-        <w:t>StopSleep</w:t>
-      </w:r>
-      <w:proofErr w:type="spellEnd"/>
+        <w:t xml:space="preserve">StopSleep – Electronic Anti-Sleep Alarm. </w:t>
+      </w:r>
+      <w:r>
+        <w:t xml:space="preserve">Retrieved from </w:t>
+      </w:r>
+      <w:r>
+        <w:t>http://www.stopsleep.com.au/about-3/</w:t>
+      </w:r>
+    </w:p>
+    <w:p>
+      <w:pPr>
+        <w:ind w:left="720" w:hanging="720"/>
+        <w:jc w:val="left"/>
+      </w:pPr>
+    </w:p>
+    <w:p>
+      <w:pPr>
+        <w:ind w:left="720" w:hanging="720"/>
+        <w:jc w:val="left"/>
+      </w:pPr>
+      <w:r>
+        <w:t xml:space="preserve">Tesla Inc. (2018). </w:t>
+      </w:r>
       <w:r>
         <w:rPr>
           <w:i/>
         </w:rPr>
-        <w:t xml:space="preserve"> – Electronic Anti-Sleep Alarm. </w:t>
+        <w:t>Advanced Sensor Coverage</w:t>
+      </w:r>
+      <w:r>
+        <w:rPr>
+          <w:i/>
+        </w:rPr>
+        <w:t xml:space="preserve">. </w:t>
       </w:r>
       <w:r>
         <w:t xml:space="preserve">Retrieved from </w:t>
       </w:r>
       <w:r>
-        <w:t>http://www.stopsleep.com.au/about-3/</w:t>
+        <w:t>https://www.tesla.com/en_NZ/autopilot</w:t>
       </w:r>
     </w:p>
     <w:p>
@@ -4838,15 +5716,12 @@
     <w:p/>
     <w:p/>
     <w:p/>
-    <w:p/>
     <w:p>
-      <w:pPr>
-        <w:spacing w:after="160" w:line="259" w:lineRule="auto"/>
-        <w:jc w:val="left"/>
-      </w:pPr>
+      <w:bookmarkStart w:id="34" w:name="_GoBack"/>
+      <w:bookmarkEnd w:id="34"/>
     </w:p>
     <w:sectPr>
-      <w:footerReference w:type="default" r:id="rId20"/>
+      <w:footerReference w:type="default" r:id="rId24"/>
       <w:pgSz w:w="11906" w:h="16838"/>
       <w:pgMar w:top="1440" w:right="1440" w:bottom="1440" w:left="1440" w:header="708" w:footer="708" w:gutter="0"/>
       <w:pgNumType w:start="1"/>
@@ -4858,7 +5733,7 @@
 </file>
 
 <file path=word/endnotes.xml><?xml version="1.0" encoding="utf-8"?>
-<w:endnotes xmlns:wpc="http://schemas.microsoft.com/office/word/2010/wordprocessingCanvas" xmlns:cx="http://schemas.microsoft.com/office/drawing/2014/chartex" xmlns:cx1="http://schemas.microsoft.com/office/drawing/2015/9/8/chartex" xmlns:cx2="http://schemas.microsoft.com/office/drawing/2015/10/21/chartex" xmlns:cx3="http://schemas.microsoft.com/office/drawing/2016/5/9/chartex" xmlns:cx4="http://schemas.microsoft.com/office/drawing/2016/5/10/chartex" xmlns:cx5="http://schemas.microsoft.com/office/drawing/2016/5/11/chartex" xmlns:cx6="http://schemas.microsoft.com/office/drawing/2016/5/12/chartex" xmlns:cx7="http://schemas.microsoft.com/office/drawing/2016/5/13/chartex" xmlns:cx8="http://schemas.microsoft.com/office/drawing/2016/5/14/chartex" xmlns:mc="http://schemas.openxmlformats.org/markup-compatibility/2006" xmlns:aink="http://schemas.microsoft.com/office/drawing/2016/ink" xmlns:am3d="http://schemas.microsoft.com/office/drawing/2017/model3d" xmlns:o="urn:schemas-microsoft-com:office:office" xmlns:r="http://schemas.openxmlformats.org/officeDocument/2006/relationships" xmlns:m="http://schemas.openxmlformats.org/officeDocument/2006/math" xmlns:v="urn:schemas-microsoft-com:vml" xmlns:wp14="http://schemas.microsoft.com/office/word/2010/wordprocessingDrawing" xmlns:wp="http://schemas.openxmlformats.org/drawingml/2006/wordprocessingDrawing" xmlns:w10="urn:schemas-microsoft-com:office:word" xmlns:w="http://schemas.openxmlformats.org/wordprocessingml/2006/main" xmlns:w14="http://schemas.microsoft.com/office/word/2010/wordml" xmlns:w15="http://schemas.microsoft.com/office/word/2012/wordml" xmlns:w16cid="http://schemas.microsoft.com/office/word/2016/wordml/cid" xmlns:w16se="http://schemas.microsoft.com/office/word/2015/wordml/symex" xmlns:wpg="http://schemas.microsoft.com/office/word/2010/wordprocessingGroup" xmlns:wpi="http://schemas.microsoft.com/office/word/2010/wordprocessingInk" xmlns:wne="http://schemas.microsoft.com/office/word/2006/wordml" xmlns:wps="http://schemas.microsoft.com/office/word/2010/wordprocessingShape" mc:Ignorable="w14 w15 w16se w16cid wp14">
+<w:endnotes xmlns:wpc="http://schemas.microsoft.com/office/word/2010/wordprocessingCanvas" xmlns:mc="http://schemas.openxmlformats.org/markup-compatibility/2006" xmlns:o="urn:schemas-microsoft-com:office:office" xmlns:r="http://schemas.openxmlformats.org/officeDocument/2006/relationships" xmlns:m="http://schemas.openxmlformats.org/officeDocument/2006/math" xmlns:v="urn:schemas-microsoft-com:vml" xmlns:wp14="http://schemas.microsoft.com/office/word/2010/wordprocessingDrawing" xmlns:wp="http://schemas.openxmlformats.org/drawingml/2006/wordprocessingDrawing" xmlns:w10="urn:schemas-microsoft-com:office:word" xmlns:w="http://schemas.openxmlformats.org/wordprocessingml/2006/main" xmlns:w14="http://schemas.microsoft.com/office/word/2010/wordml" xmlns:w15="http://schemas.microsoft.com/office/word/2012/wordml" xmlns:wpg="http://schemas.microsoft.com/office/word/2010/wordprocessingGroup" xmlns:wpi="http://schemas.microsoft.com/office/word/2010/wordprocessingInk" xmlns:wne="http://schemas.microsoft.com/office/word/2006/wordml" xmlns:wps="http://schemas.microsoft.com/office/word/2010/wordprocessingShape" mc:Ignorable="w14 w15 wp14">
   <w:endnote w:type="separator" w:id="-1">
     <w:p>
       <w:r>
@@ -4877,7 +5752,7 @@
 </file>
 
 <file path=word/footer1.xml><?xml version="1.0" encoding="utf-8"?>
-<w:ftr xmlns:wpc="http://schemas.microsoft.com/office/word/2010/wordprocessingCanvas" xmlns:cx="http://schemas.microsoft.com/office/drawing/2014/chartex" xmlns:cx1="http://schemas.microsoft.com/office/drawing/2015/9/8/chartex" xmlns:cx2="http://schemas.microsoft.com/office/drawing/2015/10/21/chartex" xmlns:cx3="http://schemas.microsoft.com/office/drawing/2016/5/9/chartex" xmlns:cx4="http://schemas.microsoft.com/office/drawing/2016/5/10/chartex" xmlns:cx5="http://schemas.microsoft.com/office/drawing/2016/5/11/chartex" xmlns:cx6="http://schemas.microsoft.com/office/drawing/2016/5/12/chartex" xmlns:cx7="http://schemas.microsoft.com/office/drawing/2016/5/13/chartex" xmlns:cx8="http://schemas.microsoft.com/office/drawing/2016/5/14/chartex" xmlns:mc="http://schemas.openxmlformats.org/markup-compatibility/2006" xmlns:aink="http://schemas.microsoft.com/office/drawing/2016/ink" xmlns:am3d="http://schemas.microsoft.com/office/drawing/2017/model3d" xmlns:o="urn:schemas-microsoft-com:office:office" xmlns:r="http://schemas.openxmlformats.org/officeDocument/2006/relationships" xmlns:m="http://schemas.openxmlformats.org/officeDocument/2006/math" xmlns:v="urn:schemas-microsoft-com:vml" xmlns:wp14="http://schemas.microsoft.com/office/word/2010/wordprocessingDrawing" xmlns:wp="http://schemas.openxmlformats.org/drawingml/2006/wordprocessingDrawing" xmlns:w10="urn:schemas-microsoft-com:office:word" xmlns:w="http://schemas.openxmlformats.org/wordprocessingml/2006/main" xmlns:w14="http://schemas.microsoft.com/office/word/2010/wordml" xmlns:w15="http://schemas.microsoft.com/office/word/2012/wordml" xmlns:w16cid="http://schemas.microsoft.com/office/word/2016/wordml/cid" xmlns:w16se="http://schemas.microsoft.com/office/word/2015/wordml/symex" xmlns:wpg="http://schemas.microsoft.com/office/word/2010/wordprocessingGroup" xmlns:wpi="http://schemas.microsoft.com/office/word/2010/wordprocessingInk" xmlns:wne="http://schemas.microsoft.com/office/word/2006/wordml" xmlns:wps="http://schemas.microsoft.com/office/word/2010/wordprocessingShape" mc:Ignorable="w14 w15 w16se w16cid wp14">
+<w:ftr xmlns:wpc="http://schemas.microsoft.com/office/word/2010/wordprocessingCanvas" xmlns:mc="http://schemas.openxmlformats.org/markup-compatibility/2006" xmlns:o="urn:schemas-microsoft-com:office:office" xmlns:r="http://schemas.openxmlformats.org/officeDocument/2006/relationships" xmlns:m="http://schemas.openxmlformats.org/officeDocument/2006/math" xmlns:v="urn:schemas-microsoft-com:vml" xmlns:wp14="http://schemas.microsoft.com/office/word/2010/wordprocessingDrawing" xmlns:wp="http://schemas.openxmlformats.org/drawingml/2006/wordprocessingDrawing" xmlns:w10="urn:schemas-microsoft-com:office:word" xmlns:w="http://schemas.openxmlformats.org/wordprocessingml/2006/main" xmlns:w14="http://schemas.microsoft.com/office/word/2010/wordml" xmlns:w15="http://schemas.microsoft.com/office/word/2012/wordml" xmlns:wpg="http://schemas.microsoft.com/office/word/2010/wordprocessingGroup" xmlns:wpi="http://schemas.microsoft.com/office/word/2010/wordprocessingInk" xmlns:wne="http://schemas.microsoft.com/office/word/2006/wordml" xmlns:wps="http://schemas.microsoft.com/office/word/2010/wordprocessingShape" mc:Ignorable="w14 w15 wp14">
   <w:p>
     <w:pPr>
       <w:pStyle w:val="Footer"/>
@@ -4935,7 +5810,7 @@
 </file>
 
 <file path=word/footer2.xml><?xml version="1.0" encoding="utf-8"?>
-<w:ftr xmlns:wpc="http://schemas.microsoft.com/office/word/2010/wordprocessingCanvas" xmlns:cx="http://schemas.microsoft.com/office/drawing/2014/chartex" xmlns:cx1="http://schemas.microsoft.com/office/drawing/2015/9/8/chartex" xmlns:cx2="http://schemas.microsoft.com/office/drawing/2015/10/21/chartex" xmlns:cx3="http://schemas.microsoft.com/office/drawing/2016/5/9/chartex" xmlns:cx4="http://schemas.microsoft.com/office/drawing/2016/5/10/chartex" xmlns:cx5="http://schemas.microsoft.com/office/drawing/2016/5/11/chartex" xmlns:cx6="http://schemas.microsoft.com/office/drawing/2016/5/12/chartex" xmlns:cx7="http://schemas.microsoft.com/office/drawing/2016/5/13/chartex" xmlns:cx8="http://schemas.microsoft.com/office/drawing/2016/5/14/chartex" xmlns:mc="http://schemas.openxmlformats.org/markup-compatibility/2006" xmlns:aink="http://schemas.microsoft.com/office/drawing/2016/ink" xmlns:am3d="http://schemas.microsoft.com/office/drawing/2017/model3d" xmlns:o="urn:schemas-microsoft-com:office:office" xmlns:r="http://schemas.openxmlformats.org/officeDocument/2006/relationships" xmlns:m="http://schemas.openxmlformats.org/officeDocument/2006/math" xmlns:v="urn:schemas-microsoft-com:vml" xmlns:wp14="http://schemas.microsoft.com/office/word/2010/wordprocessingDrawing" xmlns:wp="http://schemas.openxmlformats.org/drawingml/2006/wordprocessingDrawing" xmlns:w10="urn:schemas-microsoft-com:office:word" xmlns:w="http://schemas.openxmlformats.org/wordprocessingml/2006/main" xmlns:w14="http://schemas.microsoft.com/office/word/2010/wordml" xmlns:w15="http://schemas.microsoft.com/office/word/2012/wordml" xmlns:w16cid="http://schemas.microsoft.com/office/word/2016/wordml/cid" xmlns:w16se="http://schemas.microsoft.com/office/word/2015/wordml/symex" xmlns:wpg="http://schemas.microsoft.com/office/word/2010/wordprocessingGroup" xmlns:wpi="http://schemas.microsoft.com/office/word/2010/wordprocessingInk" xmlns:wne="http://schemas.microsoft.com/office/word/2006/wordml" xmlns:wps="http://schemas.microsoft.com/office/word/2010/wordprocessingShape" mc:Ignorable="w14 w15 w16se w16cid wp14">
+<w:ftr xmlns:wpc="http://schemas.microsoft.com/office/word/2010/wordprocessingCanvas" xmlns:mc="http://schemas.openxmlformats.org/markup-compatibility/2006" xmlns:o="urn:schemas-microsoft-com:office:office" xmlns:r="http://schemas.openxmlformats.org/officeDocument/2006/relationships" xmlns:m="http://schemas.openxmlformats.org/officeDocument/2006/math" xmlns:v="urn:schemas-microsoft-com:vml" xmlns:wp14="http://schemas.microsoft.com/office/word/2010/wordprocessingDrawing" xmlns:wp="http://schemas.openxmlformats.org/drawingml/2006/wordprocessingDrawing" xmlns:w10="urn:schemas-microsoft-com:office:word" xmlns:w="http://schemas.openxmlformats.org/wordprocessingml/2006/main" xmlns:w14="http://schemas.microsoft.com/office/word/2010/wordml" xmlns:w15="http://schemas.microsoft.com/office/word/2012/wordml" xmlns:wpg="http://schemas.microsoft.com/office/word/2010/wordprocessingGroup" xmlns:wpi="http://schemas.microsoft.com/office/word/2010/wordprocessingInk" xmlns:wne="http://schemas.microsoft.com/office/word/2006/wordml" xmlns:wps="http://schemas.microsoft.com/office/word/2010/wordprocessingShape" mc:Ignorable="w14 w15 wp14">
   <w:sdt>
     <w:sdtPr>
       <w:id w:val="163284076"/>
@@ -4991,7 +5866,7 @@
 </file>
 
 <file path=word/footer3.xml><?xml version="1.0" encoding="utf-8"?>
-<w:ftr xmlns:wpc="http://schemas.microsoft.com/office/word/2010/wordprocessingCanvas" xmlns:cx="http://schemas.microsoft.com/office/drawing/2014/chartex" xmlns:cx1="http://schemas.microsoft.com/office/drawing/2015/9/8/chartex" xmlns:cx2="http://schemas.microsoft.com/office/drawing/2015/10/21/chartex" xmlns:cx3="http://schemas.microsoft.com/office/drawing/2016/5/9/chartex" xmlns:cx4="http://schemas.microsoft.com/office/drawing/2016/5/10/chartex" xmlns:cx5="http://schemas.microsoft.com/office/drawing/2016/5/11/chartex" xmlns:cx6="http://schemas.microsoft.com/office/drawing/2016/5/12/chartex" xmlns:cx7="http://schemas.microsoft.com/office/drawing/2016/5/13/chartex" xmlns:cx8="http://schemas.microsoft.com/office/drawing/2016/5/14/chartex" xmlns:mc="http://schemas.openxmlformats.org/markup-compatibility/2006" xmlns:aink="http://schemas.microsoft.com/office/drawing/2016/ink" xmlns:am3d="http://schemas.microsoft.com/office/drawing/2017/model3d" xmlns:o="urn:schemas-microsoft-com:office:office" xmlns:r="http://schemas.openxmlformats.org/officeDocument/2006/relationships" xmlns:m="http://schemas.openxmlformats.org/officeDocument/2006/math" xmlns:v="urn:schemas-microsoft-com:vml" xmlns:wp14="http://schemas.microsoft.com/office/word/2010/wordprocessingDrawing" xmlns:wp="http://schemas.openxmlformats.org/drawingml/2006/wordprocessingDrawing" xmlns:w10="urn:schemas-microsoft-com:office:word" xmlns:w="http://schemas.openxmlformats.org/wordprocessingml/2006/main" xmlns:w14="http://schemas.microsoft.com/office/word/2010/wordml" xmlns:w15="http://schemas.microsoft.com/office/word/2012/wordml" xmlns:w16cid="http://schemas.microsoft.com/office/word/2016/wordml/cid" xmlns:w16se="http://schemas.microsoft.com/office/word/2015/wordml/symex" xmlns:wpg="http://schemas.microsoft.com/office/word/2010/wordprocessingGroup" xmlns:wpi="http://schemas.microsoft.com/office/word/2010/wordprocessingInk" xmlns:wne="http://schemas.microsoft.com/office/word/2006/wordml" xmlns:wps="http://schemas.microsoft.com/office/word/2010/wordprocessingShape" mc:Ignorable="w14 w15 w16se w16cid wp14">
+<w:ftr xmlns:wpc="http://schemas.microsoft.com/office/word/2010/wordprocessingCanvas" xmlns:mc="http://schemas.openxmlformats.org/markup-compatibility/2006" xmlns:o="urn:schemas-microsoft-com:office:office" xmlns:r="http://schemas.openxmlformats.org/officeDocument/2006/relationships" xmlns:m="http://schemas.openxmlformats.org/officeDocument/2006/math" xmlns:v="urn:schemas-microsoft-com:vml" xmlns:wp14="http://schemas.microsoft.com/office/word/2010/wordprocessingDrawing" xmlns:wp="http://schemas.openxmlformats.org/drawingml/2006/wordprocessingDrawing" xmlns:w10="urn:schemas-microsoft-com:office:word" xmlns:w="http://schemas.openxmlformats.org/wordprocessingml/2006/main" xmlns:w14="http://schemas.microsoft.com/office/word/2010/wordml" xmlns:w15="http://schemas.microsoft.com/office/word/2012/wordml" xmlns:wpg="http://schemas.microsoft.com/office/word/2010/wordprocessingGroup" xmlns:wpi="http://schemas.microsoft.com/office/word/2010/wordprocessingInk" xmlns:wne="http://schemas.microsoft.com/office/word/2006/wordml" xmlns:wps="http://schemas.microsoft.com/office/word/2010/wordprocessingShape" mc:Ignorable="w14 w15 wp14">
   <w:sdt>
     <w:sdtPr>
       <w:id w:val="320396708"/>
@@ -5127,7 +6002,7 @@
                   <v:stroke joinstyle="miter"/>
                   <v:path gradientshapeok="t" o:connecttype="rect"/>
                 </v:shapetype>
-                <v:shape id="Text Box 6" o:spid="_x0000_s1029" type="#_x0000_t202" style="position:absolute;left:0;text-align:left;margin-left:-34.2pt;margin-top:2.45pt;width:260.4pt;height:19.2pt;z-index:251659264;visibility:visible;mso-wrap-style:square;mso-height-percent:0;mso-wrap-distance-left:9pt;mso-wrap-distance-top:0;mso-wrap-distance-right:9pt;mso-wrap-distance-bottom:0;mso-position-horizontal:absolute;mso-position-horizontal-relative:text;mso-position-vertical:absolute;mso-position-vertical-relative:text;mso-height-percent:0;mso-height-relative:margin;v-text-anchor:top" o:gfxdata="UEsDBBQABgAIAAAAIQC2gziS/gAAAOEBAAATAAAAW0NvbnRlbnRfVHlwZXNdLnhtbJSRQU7DMBBF&#10;90jcwfIWJU67QAgl6YK0S0CoHGBkTxKLZGx5TGhvj5O2G0SRWNoz/78nu9wcxkFMGNg6quQqL6RA&#10;0s5Y6ir5vt9lD1JwBDIwOMJKHpHlpr69KfdHjyxSmriSfYz+USnWPY7AufNIadK6MEJMx9ApD/oD&#10;OlTrorhX2lFEilmcO2RdNtjC5xDF9pCuTyYBB5bi6bQ4syoJ3g9WQ0ymaiLzg5KdCXlKLjvcW893&#10;SUOqXwnz5DrgnHtJTxOsQfEKIT7DmDSUCaxw7Rqn8787ZsmRM9e2VmPeBN4uqYvTtW7jvijg9N/y&#10;JsXecLq0q+WD6m8AAAD//wMAUEsDBBQABgAIAAAAIQA4/SH/1gAAAJQBAAALAAAAX3JlbHMvLnJl&#10;bHOkkMFqwzAMhu+DvYPRfXGawxijTi+j0GvpHsDYimMaW0Yy2fr2M4PBMnrbUb/Q94l/f/hMi1qR&#10;JVI2sOt6UJgd+ZiDgffL8ekFlFSbvV0oo4EbChzGx4f9GRdb25HMsYhqlCwG5lrLq9biZkxWOiqY&#10;22YiTra2kYMu1l1tQD30/bPm3wwYN0x18gb45AdQl1tp5j/sFB2T0FQ7R0nTNEV3j6o9feQzro1i&#10;OWA14Fm+Q8a1a8+Bvu/d/dMb2JY5uiPbhG/ktn4cqGU/er3pcvwCAAD//wMAUEsDBBQABgAIAAAA&#10;IQDojyMnQgIAAHkEAAAOAAAAZHJzL2Uyb0RvYy54bWysVE1v2zAMvQ/YfxB0X+18NM2COEXWIsOA&#10;oC3QDj0rstwYkEVNUmJnv35PctJm3U7DLjJFUvx4j/T8ums02yvnazIFH1zknCkjqazNS8G/P60+&#10;TTnzQZhSaDKq4Afl+fXi44d5a2dqSFvSpXIMQYyftbbg2xDsLMu83KpG+AuyysBYkWtEwNW9ZKUT&#10;LaI3Ohvm+SRryZXWkVTeQ3vbG/kixa8qJcN9VXkVmC44agvpdOncxDNbzMXsxQm7reWxDPEPVTSi&#10;Nkj6GupWBMF2rv4jVFNLR56qcCGpyaiqaqlSD+hmkL/r5nErrEq9ABxvX2Hy/y+svNs/OFaXBZ9w&#10;ZkQDip5UF9gX6tgkotNaP4PTo4Vb6KAGyye9hzI23VWuiV+0w2AHzodXbGMwCeVolF/lU5gkbMPx&#10;aDpO4Gdvr63z4auihkWh4A7cJUjFfu0DKoHrySUm86TrclVrnS5xXtSNdmwvwLQOqUa8+M1LG9ai&#10;0dFlngIbis/7yNogQey17ylKodt0RwA2VB7Qv6N+fryVqxpFroUPD8JhYNAXliDc46g0IQkdJc62&#10;5H7+TR/9wSOsnLUYwIL7HzvhFGf6mwHDnwdjQMRCuowvr4a4uHPL5txids0NofMB1s3KJEb/oE9i&#10;5ah5xq4sY1aYhJHIXfBwEm9CvxbYNamWy+SEGbUirM2jlTF0RDpS8NQ9C2ePPAUwfEenURWzd3T1&#10;vvGloeUuUFUnLiPAPapH3DHfieLjLsYFOr8nr7c/xuIXAAAA//8DAFBLAwQUAAYACAAAACEAXU6c&#10;NuAAAAAIAQAADwAAAGRycy9kb3ducmV2LnhtbEyPwU7DMBBE70j8g7VIXFDr0KSlhDgVQkAlbm0K&#10;iJsbL0lEvI5iNwl/z3KC245mNPsm20y2FQP2vnGk4HoegUAqnWmoUnAonmZrED5oMrp1hAq+0cMm&#10;Pz/LdGrcSDsc9qESXEI+1QrqELpUSl/WaLWfuw6JvU/XWx1Y9pU0vR653LZyEUUraXVD/KHWHT7U&#10;WH7tT1bBx1X1/uKn59cxXsbd43Yobt5ModTlxXR/ByLgFP7C8IvP6JAz09GdyHjRKpit1glHFSS3&#10;INhPlgvWRz7iGGSeyf8D8h8AAAD//wMAUEsBAi0AFAAGAAgAAAAhALaDOJL+AAAA4QEAABMAAAAA&#10;AAAAAAAAAAAAAAAAAFtDb250ZW50X1R5cGVzXS54bWxQSwECLQAUAAYACAAAACEAOP0h/9YAAACU&#10;AQAACwAAAAAAAAAAAAAAAAAvAQAAX3JlbHMvLnJlbHNQSwECLQAUAAYACAAAACEA6I8jJ0ICAAB5&#10;BAAADgAAAAAAAAAAAAAAAAAuAgAAZHJzL2Uyb0RvYy54bWxQSwECLQAUAAYACAAAACEAXU6cNuAA&#10;AAAIAQAADwAAAAAAAAAAAAAAAACcBAAAZHJzL2Rvd25yZXYueG1sUEsFBgAAAAAEAAQA8wAAAKkF&#10;AAAAAA==&#10;" fillcolor="white [3201]" stroked="f" strokeweight=".5pt">
+                <v:shape id="Text Box 6" o:spid="_x0000_s1033" type="#_x0000_t202" style="position:absolute;left:0;text-align:left;margin-left:-34.2pt;margin-top:2.45pt;width:260.4pt;height:19.2pt;z-index:251659264;visibility:visible;mso-wrap-style:square;mso-height-percent:0;mso-wrap-distance-left:9pt;mso-wrap-distance-top:0;mso-wrap-distance-right:9pt;mso-wrap-distance-bottom:0;mso-position-horizontal:absolute;mso-position-horizontal-relative:text;mso-position-vertical:absolute;mso-position-vertical-relative:text;mso-height-percent:0;mso-height-relative:margin;v-text-anchor:top" o:gfxdata="UEsDBBQABgAIAAAAIQC2gziS/gAAAOEBAAATAAAAW0NvbnRlbnRfVHlwZXNdLnhtbJSRQU7DMBBF&#10;90jcwfIWJU67QAgl6YK0S0CoHGBkTxKLZGx5TGhvj5O2G0SRWNoz/78nu9wcxkFMGNg6quQqL6RA&#10;0s5Y6ir5vt9lD1JwBDIwOMJKHpHlpr69KfdHjyxSmriSfYz+USnWPY7AufNIadK6MEJMx9ApD/oD&#10;OlTrorhX2lFEilmcO2RdNtjC5xDF9pCuTyYBB5bi6bQ4syoJ3g9WQ0ymaiLzg5KdCXlKLjvcW893&#10;SUOqXwnz5DrgnHtJTxOsQfEKIT7DmDSUCaxw7Rqn8787ZsmRM9e2VmPeBN4uqYvTtW7jvijg9N/y&#10;JsXecLq0q+WD6m8AAAD//wMAUEsDBBQABgAIAAAAIQA4/SH/1gAAAJQBAAALAAAAX3JlbHMvLnJl&#10;bHOkkMFqwzAMhu+DvYPRfXGawxijTi+j0GvpHsDYimMaW0Yy2fr2M4PBMnrbUb/Q94l/f/hMi1qR&#10;JVI2sOt6UJgd+ZiDgffL8ekFlFSbvV0oo4EbChzGx4f9GRdb25HMsYhqlCwG5lrLq9biZkxWOiqY&#10;22YiTra2kYMu1l1tQD30/bPm3wwYN0x18gb45AdQl1tp5j/sFB2T0FQ7R0nTNEV3j6o9feQzro1i&#10;OWA14Fm+Q8a1a8+Bvu/d/dMb2JY5uiPbhG/ktn4cqGU/er3pcvwCAAD//wMAUEsDBBQABgAIAAAA&#10;IQDojyMnQgIAAHkEAAAOAAAAZHJzL2Uyb0RvYy54bWysVE1v2zAMvQ/YfxB0X+18NM2COEXWIsOA&#10;oC3QDj0rstwYkEVNUmJnv35PctJm3U7DLjJFUvx4j/T8ums02yvnazIFH1zknCkjqazNS8G/P60+&#10;TTnzQZhSaDKq4Afl+fXi44d5a2dqSFvSpXIMQYyftbbg2xDsLMu83KpG+AuyysBYkWtEwNW9ZKUT&#10;LaI3Ohvm+SRryZXWkVTeQ3vbG/kixa8qJcN9VXkVmC44agvpdOncxDNbzMXsxQm7reWxDPEPVTSi&#10;Nkj6GupWBMF2rv4jVFNLR56qcCGpyaiqaqlSD+hmkL/r5nErrEq9ABxvX2Hy/y+svNs/OFaXBZ9w&#10;ZkQDip5UF9gX6tgkotNaP4PTo4Vb6KAGyye9hzI23VWuiV+0w2AHzodXbGMwCeVolF/lU5gkbMPx&#10;aDpO4Gdvr63z4auihkWh4A7cJUjFfu0DKoHrySUm86TrclVrnS5xXtSNdmwvwLQOqUa8+M1LG9ai&#10;0dFlngIbis/7yNogQey17ylKodt0RwA2VB7Qv6N+fryVqxpFroUPD8JhYNAXliDc46g0IQkdJc62&#10;5H7+TR/9wSOsnLUYwIL7HzvhFGf6mwHDnwdjQMRCuowvr4a4uHPL5txids0NofMB1s3KJEb/oE9i&#10;5ah5xq4sY1aYhJHIXfBwEm9CvxbYNamWy+SEGbUirM2jlTF0RDpS8NQ9C2ePPAUwfEenURWzd3T1&#10;vvGloeUuUFUnLiPAPapH3DHfieLjLsYFOr8nr7c/xuIXAAAA//8DAFBLAwQUAAYACAAAACEAXU6c&#10;NuAAAAAIAQAADwAAAGRycy9kb3ducmV2LnhtbEyPwU7DMBBE70j8g7VIXFDr0KSlhDgVQkAlbm0K&#10;iJsbL0lEvI5iNwl/z3KC245mNPsm20y2FQP2vnGk4HoegUAqnWmoUnAonmZrED5oMrp1hAq+0cMm&#10;Pz/LdGrcSDsc9qESXEI+1QrqELpUSl/WaLWfuw6JvU/XWx1Y9pU0vR653LZyEUUraXVD/KHWHT7U&#10;WH7tT1bBx1X1/uKn59cxXsbd43Yobt5ModTlxXR/ByLgFP7C8IvP6JAz09GdyHjRKpit1glHFSS3&#10;INhPlgvWRz7iGGSeyf8D8h8AAAD//wMAUEsBAi0AFAAGAAgAAAAhALaDOJL+AAAA4QEAABMAAAAA&#10;AAAAAAAAAAAAAAAAAFtDb250ZW50X1R5cGVzXS54bWxQSwECLQAUAAYACAAAACEAOP0h/9YAAACU&#10;AQAACwAAAAAAAAAAAAAAAAAvAQAAX3JlbHMvLnJlbHNQSwECLQAUAAYACAAAACEA6I8jJ0ICAAB5&#10;BAAADgAAAAAAAAAAAAAAAAAuAgAAZHJzL2Uyb0RvYy54bWxQSwECLQAUAAYACAAAACEAXU6cNuAA&#10;AAAIAQAADwAAAAAAAAAAAAAAAACcBAAAZHJzL2Rvd25yZXYueG1sUEsFBgAAAAAEAAQA8wAAAKkF&#10;AAAAAA==&#10;" fillcolor="white [3201]" stroked="f" strokeweight=".5pt">
                   <v:textbox>
                     <w:txbxContent>
                       <w:p>
@@ -5198,7 +6073,7 @@
           <w:rPr>
             <w:noProof/>
           </w:rPr>
-          <w:t>2</w:t>
+          <w:t>7</w:t>
         </w:r>
         <w:r>
           <w:rPr>
@@ -5231,7 +6106,7 @@
 </file>
 
 <file path=word/footnotes.xml><?xml version="1.0" encoding="utf-8"?>
-<w:footnotes xmlns:wpc="http://schemas.microsoft.com/office/word/2010/wordprocessingCanvas" xmlns:cx="http://schemas.microsoft.com/office/drawing/2014/chartex" xmlns:cx1="http://schemas.microsoft.com/office/drawing/2015/9/8/chartex" xmlns:cx2="http://schemas.microsoft.com/office/drawing/2015/10/21/chartex" xmlns:cx3="http://schemas.microsoft.com/office/drawing/2016/5/9/chartex" xmlns:cx4="http://schemas.microsoft.com/office/drawing/2016/5/10/chartex" xmlns:cx5="http://schemas.microsoft.com/office/drawing/2016/5/11/chartex" xmlns:cx6="http://schemas.microsoft.com/office/drawing/2016/5/12/chartex" xmlns:cx7="http://schemas.microsoft.com/office/drawing/2016/5/13/chartex" xmlns:cx8="http://schemas.microsoft.com/office/drawing/2016/5/14/chartex" xmlns:mc="http://schemas.openxmlformats.org/markup-compatibility/2006" xmlns:aink="http://schemas.microsoft.com/office/drawing/2016/ink" xmlns:am3d="http://schemas.microsoft.com/office/drawing/2017/model3d" xmlns:o="urn:schemas-microsoft-com:office:office" xmlns:r="http://schemas.openxmlformats.org/officeDocument/2006/relationships" xmlns:m="http://schemas.openxmlformats.org/officeDocument/2006/math" xmlns:v="urn:schemas-microsoft-com:vml" xmlns:wp14="http://schemas.microsoft.com/office/word/2010/wordprocessingDrawing" xmlns:wp="http://schemas.openxmlformats.org/drawingml/2006/wordprocessingDrawing" xmlns:w10="urn:schemas-microsoft-com:office:word" xmlns:w="http://schemas.openxmlformats.org/wordprocessingml/2006/main" xmlns:w14="http://schemas.microsoft.com/office/word/2010/wordml" xmlns:w15="http://schemas.microsoft.com/office/word/2012/wordml" xmlns:w16cid="http://schemas.microsoft.com/office/word/2016/wordml/cid" xmlns:w16se="http://schemas.microsoft.com/office/word/2015/wordml/symex" xmlns:wpg="http://schemas.microsoft.com/office/word/2010/wordprocessingGroup" xmlns:wpi="http://schemas.microsoft.com/office/word/2010/wordprocessingInk" xmlns:wne="http://schemas.microsoft.com/office/word/2006/wordml" xmlns:wps="http://schemas.microsoft.com/office/word/2010/wordprocessingShape" mc:Ignorable="w14 w15 w16se w16cid wp14">
+<w:footnotes xmlns:wpc="http://schemas.microsoft.com/office/word/2010/wordprocessingCanvas" xmlns:mc="http://schemas.openxmlformats.org/markup-compatibility/2006" xmlns:o="urn:schemas-microsoft-com:office:office" xmlns:r="http://schemas.openxmlformats.org/officeDocument/2006/relationships" xmlns:m="http://schemas.openxmlformats.org/officeDocument/2006/math" xmlns:v="urn:schemas-microsoft-com:vml" xmlns:wp14="http://schemas.microsoft.com/office/word/2010/wordprocessingDrawing" xmlns:wp="http://schemas.openxmlformats.org/drawingml/2006/wordprocessingDrawing" xmlns:w10="urn:schemas-microsoft-com:office:word" xmlns:w="http://schemas.openxmlformats.org/wordprocessingml/2006/main" xmlns:w14="http://schemas.microsoft.com/office/word/2010/wordml" xmlns:w15="http://schemas.microsoft.com/office/word/2012/wordml" xmlns:wpg="http://schemas.microsoft.com/office/word/2010/wordprocessingGroup" xmlns:wpi="http://schemas.microsoft.com/office/word/2010/wordprocessingInk" xmlns:wne="http://schemas.microsoft.com/office/word/2006/wordml" xmlns:wps="http://schemas.microsoft.com/office/word/2010/wordprocessingShape" mc:Ignorable="w14 w15 wp14">
   <w:footnote w:type="separator" w:id="-1">
     <w:p>
       <w:r>
@@ -5250,7 +6125,7 @@
 </file>
 
 <file path=word/header1.xml><?xml version="1.0" encoding="utf-8"?>
-<w:hdr xmlns:wpc="http://schemas.microsoft.com/office/word/2010/wordprocessingCanvas" xmlns:cx="http://schemas.microsoft.com/office/drawing/2014/chartex" xmlns:cx1="http://schemas.microsoft.com/office/drawing/2015/9/8/chartex" xmlns:cx2="http://schemas.microsoft.com/office/drawing/2015/10/21/chartex" xmlns:cx3="http://schemas.microsoft.com/office/drawing/2016/5/9/chartex" xmlns:cx4="http://schemas.microsoft.com/office/drawing/2016/5/10/chartex" xmlns:cx5="http://schemas.microsoft.com/office/drawing/2016/5/11/chartex" xmlns:cx6="http://schemas.microsoft.com/office/drawing/2016/5/12/chartex" xmlns:cx7="http://schemas.microsoft.com/office/drawing/2016/5/13/chartex" xmlns:cx8="http://schemas.microsoft.com/office/drawing/2016/5/14/chartex" xmlns:mc="http://schemas.openxmlformats.org/markup-compatibility/2006" xmlns:aink="http://schemas.microsoft.com/office/drawing/2016/ink" xmlns:am3d="http://schemas.microsoft.com/office/drawing/2017/model3d" xmlns:o="urn:schemas-microsoft-com:office:office" xmlns:r="http://schemas.openxmlformats.org/officeDocument/2006/relationships" xmlns:m="http://schemas.openxmlformats.org/officeDocument/2006/math" xmlns:v="urn:schemas-microsoft-com:vml" xmlns:wp14="http://schemas.microsoft.com/office/word/2010/wordprocessingDrawing" xmlns:wp="http://schemas.openxmlformats.org/drawingml/2006/wordprocessingDrawing" xmlns:w10="urn:schemas-microsoft-com:office:word" xmlns:w="http://schemas.openxmlformats.org/wordprocessingml/2006/main" xmlns:w14="http://schemas.microsoft.com/office/word/2010/wordml" xmlns:w15="http://schemas.microsoft.com/office/word/2012/wordml" xmlns:w16cid="http://schemas.microsoft.com/office/word/2016/wordml/cid" xmlns:w16se="http://schemas.microsoft.com/office/word/2015/wordml/symex" xmlns:wpg="http://schemas.microsoft.com/office/word/2010/wordprocessingGroup" xmlns:wpi="http://schemas.microsoft.com/office/word/2010/wordprocessingInk" xmlns:wne="http://schemas.microsoft.com/office/word/2006/wordml" xmlns:wps="http://schemas.microsoft.com/office/word/2010/wordprocessingShape" mc:Ignorable="w14 w15 w16se w16cid wp14">
+<w:hdr xmlns:wpc="http://schemas.microsoft.com/office/word/2010/wordprocessingCanvas" xmlns:mc="http://schemas.openxmlformats.org/markup-compatibility/2006" xmlns:o="urn:schemas-microsoft-com:office:office" xmlns:r="http://schemas.openxmlformats.org/officeDocument/2006/relationships" xmlns:m="http://schemas.openxmlformats.org/officeDocument/2006/math" xmlns:v="urn:schemas-microsoft-com:vml" xmlns:wp14="http://schemas.microsoft.com/office/word/2010/wordprocessingDrawing" xmlns:wp="http://schemas.openxmlformats.org/drawingml/2006/wordprocessingDrawing" xmlns:w10="urn:schemas-microsoft-com:office:word" xmlns:w="http://schemas.openxmlformats.org/wordprocessingml/2006/main" xmlns:w14="http://schemas.microsoft.com/office/word/2010/wordml" xmlns:w15="http://schemas.microsoft.com/office/word/2012/wordml" xmlns:wpg="http://schemas.microsoft.com/office/word/2010/wordprocessingGroup" xmlns:wpi="http://schemas.microsoft.com/office/word/2010/wordprocessingInk" xmlns:wne="http://schemas.microsoft.com/office/word/2006/wordml" xmlns:wps="http://schemas.microsoft.com/office/word/2010/wordprocessingShape" mc:Ignorable="w14 w15 wp14">
   <w:p>
     <w:pPr>
       <w:pStyle w:val="Header"/>
@@ -5260,8 +6135,8 @@
 </file>
 
 <file path=word/numbering.xml><?xml version="1.0" encoding="utf-8"?>
-<w:numbering xmlns:wpc="http://schemas.microsoft.com/office/word/2010/wordprocessingCanvas" xmlns:cx="http://schemas.microsoft.com/office/drawing/2014/chartex" xmlns:cx1="http://schemas.microsoft.com/office/drawing/2015/9/8/chartex" xmlns:cx2="http://schemas.microsoft.com/office/drawing/2015/10/21/chartex" xmlns:cx3="http://schemas.microsoft.com/office/drawing/2016/5/9/chartex" xmlns:cx4="http://schemas.microsoft.com/office/drawing/2016/5/10/chartex" xmlns:cx5="http://schemas.microsoft.com/office/drawing/2016/5/11/chartex" xmlns:cx6="http://schemas.microsoft.com/office/drawing/2016/5/12/chartex" xmlns:cx7="http://schemas.microsoft.com/office/drawing/2016/5/13/chartex" xmlns:cx8="http://schemas.microsoft.com/office/drawing/2016/5/14/chartex" xmlns:mc="http://schemas.openxmlformats.org/markup-compatibility/2006" xmlns:aink="http://schemas.microsoft.com/office/drawing/2016/ink" xmlns:am3d="http://schemas.microsoft.com/office/drawing/2017/model3d" xmlns:o="urn:schemas-microsoft-com:office:office" xmlns:r="http://schemas.openxmlformats.org/officeDocument/2006/relationships" xmlns:m="http://schemas.openxmlformats.org/officeDocument/2006/math" xmlns:v="urn:schemas-microsoft-com:vml" xmlns:wp14="http://schemas.microsoft.com/office/word/2010/wordprocessingDrawing" xmlns:wp="http://schemas.openxmlformats.org/drawingml/2006/wordprocessingDrawing" xmlns:w10="urn:schemas-microsoft-com:office:word" xmlns:w="http://schemas.openxmlformats.org/wordprocessingml/2006/main" xmlns:w14="http://schemas.microsoft.com/office/word/2010/wordml" xmlns:w15="http://schemas.microsoft.com/office/word/2012/wordml" xmlns:w16cid="http://schemas.microsoft.com/office/word/2016/wordml/cid" xmlns:w16se="http://schemas.microsoft.com/office/word/2015/wordml/symex" xmlns:wpg="http://schemas.microsoft.com/office/word/2010/wordprocessingGroup" xmlns:wpi="http://schemas.microsoft.com/office/word/2010/wordprocessingInk" xmlns:wne="http://schemas.microsoft.com/office/word/2006/wordml" xmlns:wps="http://schemas.microsoft.com/office/word/2010/wordprocessingShape" mc:Ignorable="w14 w15 w16se w16cid wp14">
-  <w:abstractNum w:abstractNumId="0" w15:restartNumberingAfterBreak="0">
+<w:numbering xmlns:wpc="http://schemas.microsoft.com/office/word/2010/wordprocessingCanvas" xmlns:mc="http://schemas.openxmlformats.org/markup-compatibility/2006" xmlns:o="urn:schemas-microsoft-com:office:office" xmlns:r="http://schemas.openxmlformats.org/officeDocument/2006/relationships" xmlns:m="http://schemas.openxmlformats.org/officeDocument/2006/math" xmlns:v="urn:schemas-microsoft-com:vml" xmlns:wp14="http://schemas.microsoft.com/office/word/2010/wordprocessingDrawing" xmlns:wp="http://schemas.openxmlformats.org/drawingml/2006/wordprocessingDrawing" xmlns:w10="urn:schemas-microsoft-com:office:word" xmlns:w="http://schemas.openxmlformats.org/wordprocessingml/2006/main" xmlns:w14="http://schemas.microsoft.com/office/word/2010/wordml" xmlns:w15="http://schemas.microsoft.com/office/word/2012/wordml" xmlns:wpg="http://schemas.microsoft.com/office/word/2010/wordprocessingGroup" xmlns:wpi="http://schemas.microsoft.com/office/word/2010/wordprocessingInk" xmlns:wne="http://schemas.microsoft.com/office/word/2006/wordml" xmlns:wps="http://schemas.microsoft.com/office/word/2010/wordprocessingShape" mc:Ignorable="w14 w15 wp14">
+  <w:abstractNum w:abstractNumId="0">
     <w:nsid w:val="00B71F52"/>
     <w:multiLevelType w:val="hybridMultilevel"/>
     <w:tmpl w:val="F612ACF8"/>
@@ -5374,7 +6249,7 @@
       </w:rPr>
     </w:lvl>
   </w:abstractNum>
-  <w:abstractNum w:abstractNumId="1" w15:restartNumberingAfterBreak="0">
+  <w:abstractNum w:abstractNumId="1">
     <w:nsid w:val="028147DC"/>
     <w:multiLevelType w:val="hybridMultilevel"/>
     <w:tmpl w:val="E8C459EC"/>
@@ -5487,7 +6362,7 @@
       </w:rPr>
     </w:lvl>
   </w:abstractNum>
-  <w:abstractNum w:abstractNumId="2" w15:restartNumberingAfterBreak="0">
+  <w:abstractNum w:abstractNumId="2">
     <w:nsid w:val="029C36EE"/>
     <w:multiLevelType w:val="hybridMultilevel"/>
     <w:tmpl w:val="302A2DF8"/>
@@ -5600,7 +6475,7 @@
       </w:rPr>
     </w:lvl>
   </w:abstractNum>
-  <w:abstractNum w:abstractNumId="3" w15:restartNumberingAfterBreak="0">
+  <w:abstractNum w:abstractNumId="3">
     <w:nsid w:val="03156F37"/>
     <w:multiLevelType w:val="hybridMultilevel"/>
     <w:tmpl w:val="C48E1574"/>
@@ -5713,7 +6588,7 @@
       </w:rPr>
     </w:lvl>
   </w:abstractNum>
-  <w:abstractNum w:abstractNumId="4" w15:restartNumberingAfterBreak="0">
+  <w:abstractNum w:abstractNumId="4">
     <w:nsid w:val="04596B17"/>
     <w:multiLevelType w:val="hybridMultilevel"/>
     <w:tmpl w:val="372A943A"/>
@@ -5799,7 +6674,7 @@
       </w:pPr>
     </w:lvl>
   </w:abstractNum>
-  <w:abstractNum w:abstractNumId="5" w15:restartNumberingAfterBreak="0">
+  <w:abstractNum w:abstractNumId="5">
     <w:nsid w:val="051A59D6"/>
     <w:multiLevelType w:val="hybridMultilevel"/>
     <w:tmpl w:val="4938495C"/>
@@ -5912,7 +6787,7 @@
       </w:rPr>
     </w:lvl>
   </w:abstractNum>
-  <w:abstractNum w:abstractNumId="6" w15:restartNumberingAfterBreak="0">
+  <w:abstractNum w:abstractNumId="6">
     <w:nsid w:val="07730155"/>
     <w:multiLevelType w:val="hybridMultilevel"/>
     <w:tmpl w:val="B8A4DAB8"/>
@@ -5998,7 +6873,7 @@
       </w:pPr>
     </w:lvl>
   </w:abstractNum>
-  <w:abstractNum w:abstractNumId="7" w15:restartNumberingAfterBreak="0">
+  <w:abstractNum w:abstractNumId="7">
     <w:nsid w:val="0A481488"/>
     <w:multiLevelType w:val="hybridMultilevel"/>
     <w:tmpl w:val="A18E51A4"/>
@@ -6111,7 +6986,7 @@
       </w:rPr>
     </w:lvl>
   </w:abstractNum>
-  <w:abstractNum w:abstractNumId="8" w15:restartNumberingAfterBreak="0">
+  <w:abstractNum w:abstractNumId="8">
     <w:nsid w:val="0C264835"/>
     <w:multiLevelType w:val="hybridMultilevel"/>
     <w:tmpl w:val="A880A33C"/>
@@ -6224,7 +7099,7 @@
       </w:rPr>
     </w:lvl>
   </w:abstractNum>
-  <w:abstractNum w:abstractNumId="9" w15:restartNumberingAfterBreak="0">
+  <w:abstractNum w:abstractNumId="9">
     <w:nsid w:val="0D3C7BB7"/>
     <w:multiLevelType w:val="hybridMultilevel"/>
     <w:tmpl w:val="FA727AB0"/>
@@ -6337,7 +7212,7 @@
       </w:rPr>
     </w:lvl>
   </w:abstractNum>
-  <w:abstractNum w:abstractNumId="10" w15:restartNumberingAfterBreak="0">
+  <w:abstractNum w:abstractNumId="10">
     <w:nsid w:val="0DE11156"/>
     <w:multiLevelType w:val="hybridMultilevel"/>
     <w:tmpl w:val="739827D0"/>
@@ -6450,7 +7325,7 @@
       </w:rPr>
     </w:lvl>
   </w:abstractNum>
-  <w:abstractNum w:abstractNumId="11" w15:restartNumberingAfterBreak="0">
+  <w:abstractNum w:abstractNumId="11">
     <w:nsid w:val="0F7C27EE"/>
     <w:multiLevelType w:val="hybridMultilevel"/>
     <w:tmpl w:val="229E607C"/>
@@ -6563,7 +7438,7 @@
       </w:rPr>
     </w:lvl>
   </w:abstractNum>
-  <w:abstractNum w:abstractNumId="12" w15:restartNumberingAfterBreak="0">
+  <w:abstractNum w:abstractNumId="12">
     <w:nsid w:val="123E7C65"/>
     <w:multiLevelType w:val="hybridMultilevel"/>
     <w:tmpl w:val="E04EBCD0"/>
@@ -6676,7 +7551,7 @@
       </w:rPr>
     </w:lvl>
   </w:abstractNum>
-  <w:abstractNum w:abstractNumId="13" w15:restartNumberingAfterBreak="0">
+  <w:abstractNum w:abstractNumId="13">
     <w:nsid w:val="13CB012A"/>
     <w:multiLevelType w:val="hybridMultilevel"/>
     <w:tmpl w:val="8EF24E96"/>
@@ -6762,7 +7637,7 @@
       </w:pPr>
     </w:lvl>
   </w:abstractNum>
-  <w:abstractNum w:abstractNumId="14" w15:restartNumberingAfterBreak="0">
+  <w:abstractNum w:abstractNumId="14">
     <w:nsid w:val="146D5E2B"/>
     <w:multiLevelType w:val="hybridMultilevel"/>
     <w:tmpl w:val="CB30971E"/>
@@ -6875,7 +7750,7 @@
       </w:rPr>
     </w:lvl>
   </w:abstractNum>
-  <w:abstractNum w:abstractNumId="15" w15:restartNumberingAfterBreak="0">
+  <w:abstractNum w:abstractNumId="15">
     <w:nsid w:val="154538F6"/>
     <w:multiLevelType w:val="hybridMultilevel"/>
     <w:tmpl w:val="6B8C4D22"/>
@@ -6988,7 +7863,7 @@
       </w:rPr>
     </w:lvl>
   </w:abstractNum>
-  <w:abstractNum w:abstractNumId="16" w15:restartNumberingAfterBreak="0">
+  <w:abstractNum w:abstractNumId="16">
     <w:nsid w:val="155E5AB8"/>
     <w:multiLevelType w:val="hybridMultilevel"/>
     <w:tmpl w:val="B1CA05E8"/>
@@ -7101,7 +7976,7 @@
       </w:rPr>
     </w:lvl>
   </w:abstractNum>
-  <w:abstractNum w:abstractNumId="17" w15:restartNumberingAfterBreak="0">
+  <w:abstractNum w:abstractNumId="17">
     <w:nsid w:val="17194EA1"/>
     <w:multiLevelType w:val="hybridMultilevel"/>
     <w:tmpl w:val="934E8628"/>
@@ -7214,7 +8089,7 @@
       </w:rPr>
     </w:lvl>
   </w:abstractNum>
-  <w:abstractNum w:abstractNumId="18" w15:restartNumberingAfterBreak="0">
+  <w:abstractNum w:abstractNumId="18">
     <w:nsid w:val="190B7ED8"/>
     <w:multiLevelType w:val="hybridMultilevel"/>
     <w:tmpl w:val="DDE677D4"/>
@@ -7300,7 +8175,7 @@
       </w:pPr>
     </w:lvl>
   </w:abstractNum>
-  <w:abstractNum w:abstractNumId="19" w15:restartNumberingAfterBreak="0">
+  <w:abstractNum w:abstractNumId="19">
     <w:nsid w:val="19DB240C"/>
     <w:multiLevelType w:val="hybridMultilevel"/>
     <w:tmpl w:val="5700F394"/>
@@ -7413,7 +8288,7 @@
       </w:rPr>
     </w:lvl>
   </w:abstractNum>
-  <w:abstractNum w:abstractNumId="20" w15:restartNumberingAfterBreak="0">
+  <w:abstractNum w:abstractNumId="20">
     <w:nsid w:val="1F4A1A2F"/>
     <w:multiLevelType w:val="hybridMultilevel"/>
     <w:tmpl w:val="519C3EEC"/>
@@ -7526,7 +8401,7 @@
       </w:rPr>
     </w:lvl>
   </w:abstractNum>
-  <w:abstractNum w:abstractNumId="21" w15:restartNumberingAfterBreak="0">
+  <w:abstractNum w:abstractNumId="21">
     <w:nsid w:val="220A7FC2"/>
     <w:multiLevelType w:val="hybridMultilevel"/>
     <w:tmpl w:val="2AA21122"/>
@@ -7639,7 +8514,7 @@
       </w:rPr>
     </w:lvl>
   </w:abstractNum>
-  <w:abstractNum w:abstractNumId="22" w15:restartNumberingAfterBreak="0">
+  <w:abstractNum w:abstractNumId="22">
     <w:nsid w:val="23DC63EC"/>
     <w:multiLevelType w:val="hybridMultilevel"/>
     <w:tmpl w:val="5D225E20"/>
@@ -7752,7 +8627,7 @@
       </w:rPr>
     </w:lvl>
   </w:abstractNum>
-  <w:abstractNum w:abstractNumId="23" w15:restartNumberingAfterBreak="0">
+  <w:abstractNum w:abstractNumId="23">
     <w:nsid w:val="262C103F"/>
     <w:multiLevelType w:val="hybridMultilevel"/>
     <w:tmpl w:val="D1CC3BC2"/>
@@ -7865,7 +8740,7 @@
       </w:rPr>
     </w:lvl>
   </w:abstractNum>
-  <w:abstractNum w:abstractNumId="24" w15:restartNumberingAfterBreak="0">
+  <w:abstractNum w:abstractNumId="24">
     <w:nsid w:val="26357352"/>
     <w:multiLevelType w:val="hybridMultilevel"/>
     <w:tmpl w:val="D604DA06"/>
@@ -7978,7 +8853,7 @@
       </w:rPr>
     </w:lvl>
   </w:abstractNum>
-  <w:abstractNum w:abstractNumId="25" w15:restartNumberingAfterBreak="0">
+  <w:abstractNum w:abstractNumId="25">
     <w:nsid w:val="267164F9"/>
     <w:multiLevelType w:val="hybridMultilevel"/>
     <w:tmpl w:val="FA9859A8"/>
@@ -8091,7 +8966,7 @@
       </w:rPr>
     </w:lvl>
   </w:abstractNum>
-  <w:abstractNum w:abstractNumId="26" w15:restartNumberingAfterBreak="0">
+  <w:abstractNum w:abstractNumId="26">
     <w:nsid w:val="26722B4F"/>
     <w:multiLevelType w:val="hybridMultilevel"/>
     <w:tmpl w:val="53DC7F80"/>
@@ -8204,7 +9079,7 @@
       </w:rPr>
     </w:lvl>
   </w:abstractNum>
-  <w:abstractNum w:abstractNumId="27" w15:restartNumberingAfterBreak="0">
+  <w:abstractNum w:abstractNumId="27">
     <w:nsid w:val="267D5205"/>
     <w:multiLevelType w:val="hybridMultilevel"/>
     <w:tmpl w:val="9F7609DC"/>
@@ -8317,7 +9192,7 @@
       </w:rPr>
     </w:lvl>
   </w:abstractNum>
-  <w:abstractNum w:abstractNumId="28" w15:restartNumberingAfterBreak="0">
+  <w:abstractNum w:abstractNumId="28">
     <w:nsid w:val="274E0DBC"/>
     <w:multiLevelType w:val="multilevel"/>
     <w:tmpl w:val="37A4E9D0"/>
@@ -8411,7 +9286,7 @@
       </w:pPr>
     </w:lvl>
   </w:abstractNum>
-  <w:abstractNum w:abstractNumId="29" w15:restartNumberingAfterBreak="0">
+  <w:abstractNum w:abstractNumId="29">
     <w:nsid w:val="298938CF"/>
     <w:multiLevelType w:val="hybridMultilevel"/>
     <w:tmpl w:val="1604EF0C"/>
@@ -8524,7 +9399,7 @@
       </w:rPr>
     </w:lvl>
   </w:abstractNum>
-  <w:abstractNum w:abstractNumId="30" w15:restartNumberingAfterBreak="0">
+  <w:abstractNum w:abstractNumId="30">
     <w:nsid w:val="299C10F9"/>
     <w:multiLevelType w:val="hybridMultilevel"/>
     <w:tmpl w:val="B53E78C4"/>
@@ -8637,7 +9512,7 @@
       </w:rPr>
     </w:lvl>
   </w:abstractNum>
-  <w:abstractNum w:abstractNumId="31" w15:restartNumberingAfterBreak="0">
+  <w:abstractNum w:abstractNumId="31">
     <w:nsid w:val="2AA0706C"/>
     <w:multiLevelType w:val="hybridMultilevel"/>
     <w:tmpl w:val="3C423DB8"/>
@@ -8750,7 +9625,7 @@
       </w:rPr>
     </w:lvl>
   </w:abstractNum>
-  <w:abstractNum w:abstractNumId="32" w15:restartNumberingAfterBreak="0">
+  <w:abstractNum w:abstractNumId="32">
     <w:nsid w:val="2CC53B41"/>
     <w:multiLevelType w:val="hybridMultilevel"/>
     <w:tmpl w:val="DD4A12DC"/>
@@ -8863,7 +9738,7 @@
       </w:rPr>
     </w:lvl>
   </w:abstractNum>
-  <w:abstractNum w:abstractNumId="33" w15:restartNumberingAfterBreak="0">
+  <w:abstractNum w:abstractNumId="33">
     <w:nsid w:val="2D02579C"/>
     <w:multiLevelType w:val="hybridMultilevel"/>
     <w:tmpl w:val="A6A2FD7E"/>
@@ -8976,7 +9851,7 @@
       </w:rPr>
     </w:lvl>
   </w:abstractNum>
-  <w:abstractNum w:abstractNumId="34" w15:restartNumberingAfterBreak="0">
+  <w:abstractNum w:abstractNumId="34">
     <w:nsid w:val="30EA2BA5"/>
     <w:multiLevelType w:val="hybridMultilevel"/>
     <w:tmpl w:val="1D5EF70C"/>
@@ -9089,7 +9964,7 @@
       </w:rPr>
     </w:lvl>
   </w:abstractNum>
-  <w:abstractNum w:abstractNumId="35" w15:restartNumberingAfterBreak="0">
+  <w:abstractNum w:abstractNumId="35">
     <w:nsid w:val="3405675D"/>
     <w:multiLevelType w:val="hybridMultilevel"/>
     <w:tmpl w:val="56E026AE"/>
@@ -9175,7 +10050,7 @@
       </w:pPr>
     </w:lvl>
   </w:abstractNum>
-  <w:abstractNum w:abstractNumId="36" w15:restartNumberingAfterBreak="0">
+  <w:abstractNum w:abstractNumId="36">
     <w:nsid w:val="352A53C8"/>
     <w:multiLevelType w:val="hybridMultilevel"/>
     <w:tmpl w:val="C708FC82"/>
@@ -9288,7 +10163,7 @@
       </w:rPr>
     </w:lvl>
   </w:abstractNum>
-  <w:abstractNum w:abstractNumId="37" w15:restartNumberingAfterBreak="0">
+  <w:abstractNum w:abstractNumId="37">
     <w:nsid w:val="38001BC8"/>
     <w:multiLevelType w:val="hybridMultilevel"/>
     <w:tmpl w:val="DE1A3308"/>
@@ -9401,7 +10276,7 @@
       </w:rPr>
     </w:lvl>
   </w:abstractNum>
-  <w:abstractNum w:abstractNumId="38" w15:restartNumberingAfterBreak="0">
+  <w:abstractNum w:abstractNumId="38">
     <w:nsid w:val="38E72E4F"/>
     <w:multiLevelType w:val="hybridMultilevel"/>
     <w:tmpl w:val="820EC49E"/>
@@ -9514,7 +10389,7 @@
       </w:rPr>
     </w:lvl>
   </w:abstractNum>
-  <w:abstractNum w:abstractNumId="39" w15:restartNumberingAfterBreak="0">
+  <w:abstractNum w:abstractNumId="39">
     <w:nsid w:val="39070FCB"/>
     <w:multiLevelType w:val="hybridMultilevel"/>
     <w:tmpl w:val="CA14ECC6"/>
@@ -9627,7 +10502,7 @@
       </w:rPr>
     </w:lvl>
   </w:abstractNum>
-  <w:abstractNum w:abstractNumId="40" w15:restartNumberingAfterBreak="0">
+  <w:abstractNum w:abstractNumId="40">
     <w:nsid w:val="3955230E"/>
     <w:multiLevelType w:val="hybridMultilevel"/>
     <w:tmpl w:val="11ECE5EC"/>
@@ -9713,7 +10588,7 @@
       </w:pPr>
     </w:lvl>
   </w:abstractNum>
-  <w:abstractNum w:abstractNumId="41" w15:restartNumberingAfterBreak="0">
+  <w:abstractNum w:abstractNumId="41">
     <w:nsid w:val="3983237C"/>
     <w:multiLevelType w:val="hybridMultilevel"/>
     <w:tmpl w:val="0DD26F8C"/>
@@ -9826,7 +10701,7 @@
       </w:rPr>
     </w:lvl>
   </w:abstractNum>
-  <w:abstractNum w:abstractNumId="42" w15:restartNumberingAfterBreak="0">
+  <w:abstractNum w:abstractNumId="42">
     <w:nsid w:val="3A186995"/>
     <w:multiLevelType w:val="hybridMultilevel"/>
     <w:tmpl w:val="AF8E7BD0"/>
@@ -9939,7 +10814,7 @@
       </w:rPr>
     </w:lvl>
   </w:abstractNum>
-  <w:abstractNum w:abstractNumId="43" w15:restartNumberingAfterBreak="0">
+  <w:abstractNum w:abstractNumId="43">
     <w:nsid w:val="3AC85038"/>
     <w:multiLevelType w:val="hybridMultilevel"/>
     <w:tmpl w:val="FA74F8FA"/>
@@ -10025,7 +10900,7 @@
       </w:pPr>
     </w:lvl>
   </w:abstractNum>
-  <w:abstractNum w:abstractNumId="44" w15:restartNumberingAfterBreak="0">
+  <w:abstractNum w:abstractNumId="44">
     <w:nsid w:val="3B990FEB"/>
     <w:multiLevelType w:val="hybridMultilevel"/>
     <w:tmpl w:val="DC066068"/>
@@ -10138,7 +11013,7 @@
       </w:rPr>
     </w:lvl>
   </w:abstractNum>
-  <w:abstractNum w:abstractNumId="45" w15:restartNumberingAfterBreak="0">
+  <w:abstractNum w:abstractNumId="45">
     <w:nsid w:val="3DDC6F54"/>
     <w:multiLevelType w:val="hybridMultilevel"/>
     <w:tmpl w:val="E306E444"/>
@@ -10251,7 +11126,7 @@
       </w:rPr>
     </w:lvl>
   </w:abstractNum>
-  <w:abstractNum w:abstractNumId="46" w15:restartNumberingAfterBreak="0">
+  <w:abstractNum w:abstractNumId="46">
     <w:nsid w:val="41CB476F"/>
     <w:multiLevelType w:val="hybridMultilevel"/>
     <w:tmpl w:val="3FC48F50"/>
@@ -10364,7 +11239,7 @@
       </w:rPr>
     </w:lvl>
   </w:abstractNum>
-  <w:abstractNum w:abstractNumId="47" w15:restartNumberingAfterBreak="0">
+  <w:abstractNum w:abstractNumId="47">
     <w:nsid w:val="43893003"/>
     <w:multiLevelType w:val="hybridMultilevel"/>
     <w:tmpl w:val="2C4A8658"/>
@@ -10477,7 +11352,7 @@
       </w:rPr>
     </w:lvl>
   </w:abstractNum>
-  <w:abstractNum w:abstractNumId="48" w15:restartNumberingAfterBreak="0">
+  <w:abstractNum w:abstractNumId="48">
     <w:nsid w:val="44C03715"/>
     <w:multiLevelType w:val="hybridMultilevel"/>
     <w:tmpl w:val="340E4AB8"/>
@@ -10563,7 +11438,7 @@
       </w:pPr>
     </w:lvl>
   </w:abstractNum>
-  <w:abstractNum w:abstractNumId="49" w15:restartNumberingAfterBreak="0">
+  <w:abstractNum w:abstractNumId="49">
     <w:nsid w:val="478C0165"/>
     <w:multiLevelType w:val="hybridMultilevel"/>
     <w:tmpl w:val="42203B20"/>
@@ -10676,7 +11551,7 @@
       </w:rPr>
     </w:lvl>
   </w:abstractNum>
-  <w:abstractNum w:abstractNumId="50" w15:restartNumberingAfterBreak="0">
+  <w:abstractNum w:abstractNumId="50">
     <w:nsid w:val="4DC66E0A"/>
     <w:multiLevelType w:val="hybridMultilevel"/>
     <w:tmpl w:val="80941E30"/>
@@ -10762,7 +11637,7 @@
       </w:pPr>
     </w:lvl>
   </w:abstractNum>
-  <w:abstractNum w:abstractNumId="51" w15:restartNumberingAfterBreak="0">
+  <w:abstractNum w:abstractNumId="51">
     <w:nsid w:val="4E6D66D7"/>
     <w:multiLevelType w:val="hybridMultilevel"/>
     <w:tmpl w:val="2736ABC8"/>
@@ -10875,7 +11750,7 @@
       </w:rPr>
     </w:lvl>
   </w:abstractNum>
-  <w:abstractNum w:abstractNumId="52" w15:restartNumberingAfterBreak="0">
+  <w:abstractNum w:abstractNumId="52">
     <w:nsid w:val="4F647137"/>
     <w:multiLevelType w:val="hybridMultilevel"/>
     <w:tmpl w:val="53DA5BBE"/>
@@ -10988,7 +11863,7 @@
       </w:rPr>
     </w:lvl>
   </w:abstractNum>
-  <w:abstractNum w:abstractNumId="53" w15:restartNumberingAfterBreak="0">
+  <w:abstractNum w:abstractNumId="53">
     <w:nsid w:val="4F9A1406"/>
     <w:multiLevelType w:val="hybridMultilevel"/>
     <w:tmpl w:val="DB46AE04"/>
@@ -11074,7 +11949,7 @@
       </w:pPr>
     </w:lvl>
   </w:abstractNum>
-  <w:abstractNum w:abstractNumId="54" w15:restartNumberingAfterBreak="0">
+  <w:abstractNum w:abstractNumId="54">
     <w:nsid w:val="503C444E"/>
     <w:multiLevelType w:val="hybridMultilevel"/>
     <w:tmpl w:val="682CFD52"/>
@@ -11187,7 +12062,7 @@
       </w:rPr>
     </w:lvl>
   </w:abstractNum>
-  <w:abstractNum w:abstractNumId="55" w15:restartNumberingAfterBreak="0">
+  <w:abstractNum w:abstractNumId="55">
     <w:nsid w:val="551E39D1"/>
     <w:multiLevelType w:val="hybridMultilevel"/>
     <w:tmpl w:val="B8A4DAB8"/>
@@ -11273,7 +12148,7 @@
       </w:pPr>
     </w:lvl>
   </w:abstractNum>
-  <w:abstractNum w:abstractNumId="56" w15:restartNumberingAfterBreak="0">
+  <w:abstractNum w:abstractNumId="56">
     <w:nsid w:val="5607121A"/>
     <w:multiLevelType w:val="hybridMultilevel"/>
     <w:tmpl w:val="3D8CB6C6"/>
@@ -11386,7 +12261,7 @@
       </w:rPr>
     </w:lvl>
   </w:abstractNum>
-  <w:abstractNum w:abstractNumId="57" w15:restartNumberingAfterBreak="0">
+  <w:abstractNum w:abstractNumId="57">
     <w:nsid w:val="56944104"/>
     <w:multiLevelType w:val="hybridMultilevel"/>
     <w:tmpl w:val="0C48A090"/>
@@ -11499,7 +12374,7 @@
       </w:rPr>
     </w:lvl>
   </w:abstractNum>
-  <w:abstractNum w:abstractNumId="58" w15:restartNumberingAfterBreak="0">
+  <w:abstractNum w:abstractNumId="58">
     <w:nsid w:val="56EC6C81"/>
     <w:multiLevelType w:val="hybridMultilevel"/>
     <w:tmpl w:val="BD0057E0"/>
@@ -11585,7 +12460,7 @@
       </w:pPr>
     </w:lvl>
   </w:abstractNum>
-  <w:abstractNum w:abstractNumId="59" w15:restartNumberingAfterBreak="0">
+  <w:abstractNum w:abstractNumId="59">
     <w:nsid w:val="593C1C50"/>
     <w:multiLevelType w:val="hybridMultilevel"/>
     <w:tmpl w:val="C38A0CE2"/>
@@ -11698,7 +12573,7 @@
       </w:rPr>
     </w:lvl>
   </w:abstractNum>
-  <w:abstractNum w:abstractNumId="60" w15:restartNumberingAfterBreak="0">
+  <w:abstractNum w:abstractNumId="60">
     <w:nsid w:val="5C822CDB"/>
     <w:multiLevelType w:val="hybridMultilevel"/>
     <w:tmpl w:val="FA6474A2"/>
@@ -11811,7 +12686,7 @@
       </w:rPr>
     </w:lvl>
   </w:abstractNum>
-  <w:abstractNum w:abstractNumId="61" w15:restartNumberingAfterBreak="0">
+  <w:abstractNum w:abstractNumId="61">
     <w:nsid w:val="5CB13E39"/>
     <w:multiLevelType w:val="hybridMultilevel"/>
     <w:tmpl w:val="BF2E0268"/>
@@ -11897,7 +12772,7 @@
       </w:pPr>
     </w:lvl>
   </w:abstractNum>
-  <w:abstractNum w:abstractNumId="62" w15:restartNumberingAfterBreak="0">
+  <w:abstractNum w:abstractNumId="62">
     <w:nsid w:val="5D14030C"/>
     <w:multiLevelType w:val="hybridMultilevel"/>
     <w:tmpl w:val="29D89D3E"/>
@@ -12010,7 +12885,7 @@
       </w:rPr>
     </w:lvl>
   </w:abstractNum>
-  <w:abstractNum w:abstractNumId="63" w15:restartNumberingAfterBreak="0">
+  <w:abstractNum w:abstractNumId="63">
     <w:nsid w:val="5FE76557"/>
     <w:multiLevelType w:val="hybridMultilevel"/>
     <w:tmpl w:val="068A28CE"/>
@@ -12123,7 +12998,7 @@
       </w:rPr>
     </w:lvl>
   </w:abstractNum>
-  <w:abstractNum w:abstractNumId="64" w15:restartNumberingAfterBreak="0">
+  <w:abstractNum w:abstractNumId="64">
     <w:nsid w:val="629239C8"/>
     <w:multiLevelType w:val="hybridMultilevel"/>
     <w:tmpl w:val="AC6AD892"/>
@@ -12236,7 +13111,7 @@
       </w:rPr>
     </w:lvl>
   </w:abstractNum>
-  <w:abstractNum w:abstractNumId="65" w15:restartNumberingAfterBreak="0">
+  <w:abstractNum w:abstractNumId="65">
     <w:nsid w:val="6BA73309"/>
     <w:multiLevelType w:val="hybridMultilevel"/>
     <w:tmpl w:val="4134EBE2"/>
@@ -12349,7 +13224,7 @@
       </w:rPr>
     </w:lvl>
   </w:abstractNum>
-  <w:abstractNum w:abstractNumId="66" w15:restartNumberingAfterBreak="0">
+  <w:abstractNum w:abstractNumId="66">
     <w:nsid w:val="6BD10604"/>
     <w:multiLevelType w:val="hybridMultilevel"/>
     <w:tmpl w:val="02C6DFF0"/>
@@ -12462,7 +13337,7 @@
       </w:rPr>
     </w:lvl>
   </w:abstractNum>
-  <w:abstractNum w:abstractNumId="67" w15:restartNumberingAfterBreak="0">
+  <w:abstractNum w:abstractNumId="67">
     <w:nsid w:val="6C4725C2"/>
     <w:multiLevelType w:val="hybridMultilevel"/>
     <w:tmpl w:val="95D248BC"/>
@@ -12551,7 +13426,7 @@
       </w:pPr>
     </w:lvl>
   </w:abstractNum>
-  <w:abstractNum w:abstractNumId="68" w15:restartNumberingAfterBreak="0">
+  <w:abstractNum w:abstractNumId="68">
     <w:nsid w:val="6D4B1A1D"/>
     <w:multiLevelType w:val="hybridMultilevel"/>
     <w:tmpl w:val="44502274"/>
@@ -12664,7 +13539,7 @@
       </w:rPr>
     </w:lvl>
   </w:abstractNum>
-  <w:abstractNum w:abstractNumId="69" w15:restartNumberingAfterBreak="0">
+  <w:abstractNum w:abstractNumId="69">
     <w:nsid w:val="6D6348B1"/>
     <w:multiLevelType w:val="hybridMultilevel"/>
     <w:tmpl w:val="0ABC266A"/>
@@ -12777,7 +13652,7 @@
       </w:rPr>
     </w:lvl>
   </w:abstractNum>
-  <w:abstractNum w:abstractNumId="70" w15:restartNumberingAfterBreak="0">
+  <w:abstractNum w:abstractNumId="70">
     <w:nsid w:val="6F376F5B"/>
     <w:multiLevelType w:val="multilevel"/>
     <w:tmpl w:val="BF1ADB12"/>
@@ -12871,7 +13746,7 @@
       </w:pPr>
     </w:lvl>
   </w:abstractNum>
-  <w:abstractNum w:abstractNumId="71" w15:restartNumberingAfterBreak="0">
+  <w:abstractNum w:abstractNumId="71">
     <w:nsid w:val="728F36D0"/>
     <w:multiLevelType w:val="hybridMultilevel"/>
     <w:tmpl w:val="FDD805D2"/>
@@ -12984,7 +13859,7 @@
       </w:rPr>
     </w:lvl>
   </w:abstractNum>
-  <w:abstractNum w:abstractNumId="72" w15:restartNumberingAfterBreak="0">
+  <w:abstractNum w:abstractNumId="72">
     <w:nsid w:val="733516F4"/>
     <w:multiLevelType w:val="hybridMultilevel"/>
     <w:tmpl w:val="88B02E26"/>
@@ -13097,7 +13972,7 @@
       </w:rPr>
     </w:lvl>
   </w:abstractNum>
-  <w:abstractNum w:abstractNumId="73" w15:restartNumberingAfterBreak="0">
+  <w:abstractNum w:abstractNumId="73">
     <w:nsid w:val="751F061E"/>
     <w:multiLevelType w:val="hybridMultilevel"/>
     <w:tmpl w:val="BEB22C30"/>
@@ -13210,7 +14085,7 @@
       </w:rPr>
     </w:lvl>
   </w:abstractNum>
-  <w:abstractNum w:abstractNumId="74" w15:restartNumberingAfterBreak="0">
+  <w:abstractNum w:abstractNumId="74">
     <w:nsid w:val="75494465"/>
     <w:multiLevelType w:val="hybridMultilevel"/>
     <w:tmpl w:val="F2EAA238"/>
@@ -13296,7 +14171,7 @@
       </w:pPr>
     </w:lvl>
   </w:abstractNum>
-  <w:abstractNum w:abstractNumId="75" w15:restartNumberingAfterBreak="0">
+  <w:abstractNum w:abstractNumId="75">
     <w:nsid w:val="798C32EF"/>
     <w:multiLevelType w:val="hybridMultilevel"/>
     <w:tmpl w:val="71CC211C"/>
@@ -13409,7 +14284,7 @@
       </w:rPr>
     </w:lvl>
   </w:abstractNum>
-  <w:abstractNum w:abstractNumId="76" w15:restartNumberingAfterBreak="0">
+  <w:abstractNum w:abstractNumId="76">
     <w:nsid w:val="7E514A88"/>
     <w:multiLevelType w:val="hybridMultilevel"/>
     <w:tmpl w:val="EA94F2B2"/>
@@ -13812,7 +14687,7 @@
 </file>
 
 <file path=word/styles.xml><?xml version="1.0" encoding="utf-8"?>
-<w:styles xmlns:mc="http://schemas.openxmlformats.org/markup-compatibility/2006" xmlns:r="http://schemas.openxmlformats.org/officeDocument/2006/relationships" xmlns:w="http://schemas.openxmlformats.org/wordprocessingml/2006/main" xmlns:w14="http://schemas.microsoft.com/office/word/2010/wordml" xmlns:w15="http://schemas.microsoft.com/office/word/2012/wordml" xmlns:w16cid="http://schemas.microsoft.com/office/word/2016/wordml/cid" xmlns:w16se="http://schemas.microsoft.com/office/word/2015/wordml/symex" mc:Ignorable="w14 w15 w16se w16cid">
+<w:styles xmlns:mc="http://schemas.openxmlformats.org/markup-compatibility/2006" xmlns:r="http://schemas.openxmlformats.org/officeDocument/2006/relationships" xmlns:w="http://schemas.openxmlformats.org/wordprocessingml/2006/main" xmlns:w14="http://schemas.microsoft.com/office/word/2010/wordml" xmlns:w15="http://schemas.microsoft.com/office/word/2012/wordml" mc:Ignorable="w14 w15">
   <w:docDefaults>
     <w:rPrDefault>
       <w:rPr>
@@ -13828,7 +14703,7 @@
       </w:pPr>
     </w:pPrDefault>
   </w:docDefaults>
-  <w:latentStyles w:defLockedState="0" w:defUIPriority="99" w:defSemiHidden="0" w:defUnhideWhenUsed="0" w:defQFormat="0" w:count="375">
+  <w:latentStyles w:defLockedState="0" w:defUIPriority="99" w:defSemiHidden="0" w:defUnhideWhenUsed="0" w:defQFormat="0" w:count="371">
     <w:lsdException w:name="Normal" w:uiPriority="0" w:qFormat="1"/>
     <w:lsdException w:name="heading 1" w:uiPriority="9" w:qFormat="1"/>
     <w:lsdException w:name="heading 2" w:semiHidden="1" w:uiPriority="9" w:unhideWhenUsed="1" w:qFormat="1"/>
@@ -14200,10 +15075,6 @@
     <w:lsdException w:name="List Table 5 Dark Accent 6" w:uiPriority="50"/>
     <w:lsdException w:name="List Table 6 Colorful Accent 6" w:uiPriority="51"/>
     <w:lsdException w:name="List Table 7 Colorful Accent 6" w:uiPriority="52"/>
-    <w:lsdException w:name="Mention" w:semiHidden="1" w:unhideWhenUsed="1"/>
-    <w:lsdException w:name="Smart Hyperlink" w:semiHidden="1" w:unhideWhenUsed="1"/>
-    <w:lsdException w:name="Hashtag" w:semiHidden="1" w:unhideWhenUsed="1"/>
-    <w:lsdException w:name="Unresolved Mention" w:semiHidden="1" w:unhideWhenUsed="1"/>
   </w:latentStyles>
   <w:style w:type="paragraph" w:default="1" w:styleId="Normal">
     <w:name w:val="Normal"/>
@@ -14351,6 +15222,7 @@
       <w:lang w:val="en-US"/>
     </w:rPr>
     <w:tblPr>
+      <w:tblInd w:w="0" w:type="dxa"/>
       <w:tblBorders>
         <w:top w:val="single" w:sz="4" w:space="0" w:color="auto"/>
         <w:left w:val="single" w:sz="4" w:space="0" w:color="auto"/>
@@ -14359,6 +15231,12 @@
         <w:insideH w:val="single" w:sz="4" w:space="0" w:color="auto"/>
         <w:insideV w:val="single" w:sz="4" w:space="0" w:color="auto"/>
       </w:tblBorders>
+      <w:tblCellMar>
+        <w:top w:w="0" w:type="dxa"/>
+        <w:left w:w="108" w:type="dxa"/>
+        <w:bottom w:w="0" w:type="dxa"/>
+        <w:right w:w="108" w:type="dxa"/>
+      </w:tblCellMar>
     </w:tblPr>
   </w:style>
   <w:style w:type="character" w:customStyle="1" w:styleId="UnresolvedMention1">
@@ -14566,6 +15444,13 @@
     <w:tblPr>
       <w:tblStyleRowBandSize w:val="1"/>
       <w:tblStyleColBandSize w:val="1"/>
+      <w:tblInd w:w="0" w:type="dxa"/>
+      <w:tblCellMar>
+        <w:top w:w="0" w:type="dxa"/>
+        <w:left w:w="108" w:type="dxa"/>
+        <w:bottom w:w="0" w:type="dxa"/>
+        <w:right w:w="108" w:type="dxa"/>
+      </w:tblCellMar>
     </w:tblPr>
     <w:tblStylePr w:type="firstRow">
       <w:rPr>
@@ -14793,6 +15678,7 @@
     <w:tblPr>
       <w:tblStyleRowBandSize w:val="1"/>
       <w:tblStyleColBandSize w:val="1"/>
+      <w:tblInd w:w="0" w:type="dxa"/>
       <w:tblBorders>
         <w:top w:val="single" w:sz="4" w:space="0" w:color="FFFFFF" w:themeColor="background1"/>
         <w:left w:val="single" w:sz="4" w:space="0" w:color="FFFFFF" w:themeColor="background1"/>
@@ -14801,6 +15687,12 @@
         <w:insideH w:val="single" w:sz="4" w:space="0" w:color="FFFFFF" w:themeColor="background1"/>
         <w:insideV w:val="single" w:sz="4" w:space="0" w:color="FFFFFF" w:themeColor="background1"/>
       </w:tblBorders>
+      <w:tblCellMar>
+        <w:top w:w="0" w:type="dxa"/>
+        <w:left w:w="108" w:type="dxa"/>
+        <w:bottom w:w="0" w:type="dxa"/>
+        <w:right w:w="108" w:type="dxa"/>
+      </w:tblCellMar>
     </w:tblPr>
     <w:tcPr>
       <w:shd w:val="clear" w:color="auto" w:fill="D9E2F3" w:themeFill="accent1" w:themeFillTint="33"/>
@@ -14901,7 +15793,7 @@
       <w:ind w:left="440"/>
     </w:pPr>
   </w:style>
-  <w:style w:type="character" w:styleId="UnresolvedMention">
+  <w:style w:type="character" w:customStyle="1" w:styleId="UnresolvedMention">
     <w:name w:val="Unresolved Mention"/>
     <w:basedOn w:val="DefaultParagraphFont"/>
     <w:uiPriority w:val="99"/>
@@ -15658,7 +16550,7 @@
 </file>
 
 <file path=customXml/itemProps1.xml><?xml version="1.0" encoding="utf-8"?>
-<ds:datastoreItem xmlns:ds="http://schemas.openxmlformats.org/officeDocument/2006/customXml" ds:itemID="{5114213E-B0BE-4414-95F5-6AA4BD327ACC}">
+<ds:datastoreItem xmlns:ds="http://schemas.openxmlformats.org/officeDocument/2006/customXml" ds:itemID="{CBBE7CEB-E63D-4F65-BA2F-DCDA30477B8C}">
   <ds:schemaRefs>
     <ds:schemaRef ds:uri="http://schemas.openxmlformats.org/officeDocument/2006/bibliography"/>
   </ds:schemaRefs>

</xml_diff>

<commit_message>
Added Risk Management - Risk Identification
</commit_message>
<xml_diff>
--- a/Project Proposal/Project Proposal.docx
+++ b/Project Proposal/Project Proposal.docx
@@ -1037,110 +1037,63 @@
           <w:r>
             <w:fldChar w:fldCharType="separate"/>
           </w:r>
-          <w:bookmarkStart w:id="2" w:name="_GoBack"/>
-          <w:bookmarkEnd w:id="2"/>
-          <w:r>
-            <w:rPr>
-              <w:rStyle w:val="Hyperlink"/>
-              <w:noProof/>
-            </w:rPr>
-            <w:fldChar w:fldCharType="begin"/>
-          </w:r>
-          <w:r>
-            <w:rPr>
-              <w:rStyle w:val="Hyperlink"/>
-              <w:noProof/>
-            </w:rPr>
-            <w:instrText xml:space="preserve"> </w:instrText>
-          </w:r>
-          <w:r>
-            <w:rPr>
-              <w:noProof/>
-            </w:rPr>
-            <w:instrText>HYPERLINK \l "_Toc514880848"</w:instrText>
-          </w:r>
-          <w:r>
-            <w:rPr>
-              <w:rStyle w:val="Hyperlink"/>
-              <w:noProof/>
-            </w:rPr>
-            <w:instrText xml:space="preserve"> </w:instrText>
-          </w:r>
-          <w:r>
-            <w:rPr>
-              <w:rStyle w:val="Hyperlink"/>
-              <w:noProof/>
-            </w:rPr>
-          </w:r>
-          <w:r>
-            <w:rPr>
-              <w:rStyle w:val="Hyperlink"/>
-              <w:noProof/>
-            </w:rPr>
-            <w:fldChar w:fldCharType="separate"/>
-          </w:r>
-          <w:r>
-            <w:rPr>
-              <w:rStyle w:val="Hyperlink"/>
-              <w:noProof/>
-            </w:rPr>
-            <w:t>TABLE OF CONTENTS</w:t>
-          </w:r>
-          <w:r>
-            <w:rPr>
-              <w:noProof/>
-              <w:webHidden/>
-            </w:rPr>
-            <w:tab/>
-          </w:r>
-          <w:r>
-            <w:rPr>
-              <w:noProof/>
-              <w:webHidden/>
-            </w:rPr>
-            <w:fldChar w:fldCharType="begin"/>
-          </w:r>
-          <w:r>
-            <w:rPr>
-              <w:noProof/>
-              <w:webHidden/>
-            </w:rPr>
-            <w:instrText xml:space="preserve"> PAGEREF _Toc514880848 \h </w:instrText>
-          </w:r>
-          <w:r>
-            <w:rPr>
-              <w:noProof/>
-              <w:webHidden/>
-            </w:rPr>
-          </w:r>
-          <w:r>
-            <w:rPr>
-              <w:noProof/>
-              <w:webHidden/>
-            </w:rPr>
-            <w:fldChar w:fldCharType="separate"/>
-          </w:r>
-          <w:r>
-            <w:rPr>
-              <w:noProof/>
-              <w:webHidden/>
-            </w:rPr>
-            <w:t>i</w:t>
-          </w:r>
-          <w:r>
-            <w:rPr>
-              <w:noProof/>
-              <w:webHidden/>
-            </w:rPr>
-            <w:fldChar w:fldCharType="end"/>
-          </w:r>
-          <w:r>
-            <w:rPr>
-              <w:rStyle w:val="Hyperlink"/>
-              <w:noProof/>
-            </w:rPr>
-            <w:fldChar w:fldCharType="end"/>
-          </w:r>
+          <w:hyperlink w:anchor="_Toc514880848" w:history="1">
+            <w:r>
+              <w:rPr>
+                <w:rStyle w:val="Hyperlink"/>
+                <w:noProof/>
+              </w:rPr>
+              <w:t>TABLE OF CONTENTS</w:t>
+            </w:r>
+            <w:r>
+              <w:rPr>
+                <w:noProof/>
+                <w:webHidden/>
+              </w:rPr>
+              <w:tab/>
+            </w:r>
+            <w:r>
+              <w:rPr>
+                <w:noProof/>
+                <w:webHidden/>
+              </w:rPr>
+              <w:fldChar w:fldCharType="begin"/>
+            </w:r>
+            <w:r>
+              <w:rPr>
+                <w:noProof/>
+                <w:webHidden/>
+              </w:rPr>
+              <w:instrText xml:space="preserve"> PAGEREF _Toc514880848 \h </w:instrText>
+            </w:r>
+            <w:r>
+              <w:rPr>
+                <w:noProof/>
+                <w:webHidden/>
+              </w:rPr>
+            </w:r>
+            <w:r>
+              <w:rPr>
+                <w:noProof/>
+                <w:webHidden/>
+              </w:rPr>
+              <w:fldChar w:fldCharType="separate"/>
+            </w:r>
+            <w:r>
+              <w:rPr>
+                <w:noProof/>
+                <w:webHidden/>
+              </w:rPr>
+              <w:t>i</w:t>
+            </w:r>
+            <w:r>
+              <w:rPr>
+                <w:noProof/>
+                <w:webHidden/>
+              </w:rPr>
+              <w:fldChar w:fldCharType="end"/>
+            </w:r>
+          </w:hyperlink>
         </w:p>
         <w:p>
           <w:pPr>
@@ -2645,14 +2598,14 @@
         <w:pStyle w:val="Heading1"/>
         <w:contextualSpacing/>
       </w:pPr>
-      <w:bookmarkStart w:id="3" w:name="_Toc511323589"/>
-      <w:bookmarkStart w:id="4" w:name="_Toc514880849"/>
+      <w:bookmarkStart w:id="2" w:name="_Toc511323589"/>
+      <w:bookmarkStart w:id="3" w:name="_Toc514880849"/>
       <w:r>
         <w:lastRenderedPageBreak/>
         <w:t>LIST OF TABLES</w:t>
       </w:r>
+      <w:bookmarkEnd w:id="2"/>
       <w:bookmarkEnd w:id="3"/>
-      <w:bookmarkEnd w:id="4"/>
     </w:p>
     <w:p/>
     <w:p>
@@ -2669,14 +2622,14 @@
         <w:pStyle w:val="Heading1"/>
         <w:contextualSpacing/>
       </w:pPr>
-      <w:bookmarkStart w:id="5" w:name="_Toc511323590"/>
-      <w:bookmarkStart w:id="6" w:name="_Toc514880850"/>
+      <w:bookmarkStart w:id="4" w:name="_Toc511323590"/>
+      <w:bookmarkStart w:id="5" w:name="_Toc514880850"/>
       <w:r>
         <w:lastRenderedPageBreak/>
         <w:t>TABLE OF FIGURES</w:t>
       </w:r>
+      <w:bookmarkEnd w:id="4"/>
       <w:bookmarkEnd w:id="5"/>
-      <w:bookmarkEnd w:id="6"/>
     </w:p>
     <w:p/>
     <w:p>
@@ -2700,7 +2653,7 @@
       <w:r>
         <w:fldChar w:fldCharType="separate"/>
       </w:r>
-      <w:hyperlink r:id="rId12" w:anchor="_Toc514880813" w:history="1">
+      <w:hyperlink r:id="rId12" w:anchor="_Toc514917103" w:history="1">
         <w:r>
           <w:rPr>
             <w:rStyle w:val="Hyperlink"/>
@@ -2727,7 +2680,7 @@
             <w:noProof/>
             <w:webHidden/>
           </w:rPr>
-          <w:instrText xml:space="preserve"> PAGEREF _Toc514880813 \h </w:instrText>
+          <w:instrText xml:space="preserve"> PAGEREF _Toc514917103 \h </w:instrText>
         </w:r>
         <w:r>
           <w:rPr>
@@ -2770,7 +2723,7 @@
           <w:lang w:val="en-GB" w:eastAsia="en-GB"/>
         </w:rPr>
       </w:pPr>
-      <w:hyperlink r:id="rId13" w:anchor="_Toc514880814" w:history="1">
+      <w:hyperlink r:id="rId13" w:anchor="_Toc514917104" w:history="1">
         <w:r>
           <w:rPr>
             <w:rStyle w:val="Hyperlink"/>
@@ -2797,7 +2750,7 @@
             <w:noProof/>
             <w:webHidden/>
           </w:rPr>
-          <w:instrText xml:space="preserve"> PAGEREF _Toc514880814 \h </w:instrText>
+          <w:instrText xml:space="preserve"> PAGEREF _Toc514917104 \h </w:instrText>
         </w:r>
         <w:r>
           <w:rPr>
@@ -2840,7 +2793,7 @@
           <w:lang w:val="en-GB" w:eastAsia="en-GB"/>
         </w:rPr>
       </w:pPr>
-      <w:hyperlink r:id="rId14" w:anchor="_Toc514880815" w:history="1">
+      <w:hyperlink r:id="rId14" w:anchor="_Toc514917105" w:history="1">
         <w:r>
           <w:rPr>
             <w:rStyle w:val="Hyperlink"/>
@@ -2867,7 +2820,7 @@
             <w:noProof/>
             <w:webHidden/>
           </w:rPr>
-          <w:instrText xml:space="preserve"> PAGEREF _Toc514880815 \h </w:instrText>
+          <w:instrText xml:space="preserve"> PAGEREF _Toc514917105 \h </w:instrText>
         </w:r>
         <w:r>
           <w:rPr>
@@ -2910,7 +2863,7 @@
           <w:lang w:val="en-GB" w:eastAsia="en-GB"/>
         </w:rPr>
       </w:pPr>
-      <w:hyperlink r:id="rId15" w:anchor="_Toc514880816" w:history="1">
+      <w:hyperlink r:id="rId15" w:anchor="_Toc514917106" w:history="1">
         <w:r>
           <w:rPr>
             <w:rStyle w:val="Hyperlink"/>
@@ -2937,7 +2890,7 @@
             <w:noProof/>
             <w:webHidden/>
           </w:rPr>
-          <w:instrText xml:space="preserve"> PAGEREF _Toc514880816 \h </w:instrText>
+          <w:instrText xml:space="preserve"> PAGEREF _Toc514917106 \h </w:instrText>
         </w:r>
         <w:r>
           <w:rPr>
@@ -2980,7 +2933,7 @@
           <w:lang w:val="en-GB" w:eastAsia="en-GB"/>
         </w:rPr>
       </w:pPr>
-      <w:hyperlink w:anchor="_Toc514880817" w:history="1">
+      <w:hyperlink w:anchor="_Toc514917107" w:history="1">
         <w:r>
           <w:rPr>
             <w:rStyle w:val="Hyperlink"/>
@@ -3007,7 +2960,7 @@
             <w:noProof/>
             <w:webHidden/>
           </w:rPr>
-          <w:instrText xml:space="preserve"> PAGEREF _Toc514880817 \h </w:instrText>
+          <w:instrText xml:space="preserve"> PAGEREF _Toc514917107 \h </w:instrText>
         </w:r>
         <w:r>
           <w:rPr>
@@ -3050,7 +3003,7 @@
           <w:lang w:val="en-GB" w:eastAsia="en-GB"/>
         </w:rPr>
       </w:pPr>
-      <w:hyperlink r:id="rId16" w:anchor="_Toc514880818" w:history="1">
+      <w:hyperlink r:id="rId16" w:anchor="_Toc514917108" w:history="1">
         <w:r>
           <w:rPr>
             <w:rStyle w:val="Hyperlink"/>
@@ -3077,7 +3030,7 @@
             <w:noProof/>
             <w:webHidden/>
           </w:rPr>
-          <w:instrText xml:space="preserve"> PAGEREF _Toc514880818 \h </w:instrText>
+          <w:instrText xml:space="preserve"> PAGEREF _Toc514917108 \h </w:instrText>
         </w:r>
         <w:r>
           <w:rPr>
@@ -3120,27 +3073,13 @@
           <w:lang w:val="en-GB" w:eastAsia="en-GB"/>
         </w:rPr>
       </w:pPr>
-      <w:hyperlink w:anchor="_Toc514880819" w:history="1">
+      <w:hyperlink w:anchor="_Toc514917109" w:history="1">
         <w:r>
           <w:rPr>
             <w:rStyle w:val="Hyperlink"/>
             <w:noProof/>
           </w:rPr>
-          <w:t xml:space="preserve">Figure 7: </w:t>
-        </w:r>
-        <w:r>
-          <w:rPr>
-            <w:rStyle w:val="Hyperlink"/>
-            <w:noProof/>
-          </w:rPr>
-          <w:t>T</w:t>
-        </w:r>
-        <w:r>
-          <w:rPr>
-            <w:rStyle w:val="Hyperlink"/>
-            <w:noProof/>
-          </w:rPr>
-          <w:t>esla Auto Pilot</w:t>
+          <w:t>Figure 7: Tesla Auto Pilot</w:t>
         </w:r>
         <w:r>
           <w:rPr>
@@ -3161,7 +3100,7 @@
             <w:noProof/>
             <w:webHidden/>
           </w:rPr>
-          <w:instrText xml:space="preserve"> PAGEREF _Toc514880819 \h </w:instrText>
+          <w:instrText xml:space="preserve"> PAGEREF _Toc514917109 \h </w:instrText>
         </w:r>
         <w:r>
           <w:rPr>
@@ -3194,6 +3133,76 @@
     </w:p>
     <w:p>
       <w:pPr>
+        <w:pStyle w:val="TableofFigures"/>
+        <w:tabs>
+          <w:tab w:val="right" w:leader="dot" w:pos="8494"/>
+        </w:tabs>
+        <w:rPr>
+          <w:rFonts w:eastAsiaTheme="minorEastAsia"/>
+          <w:noProof/>
+          <w:lang w:val="en-GB" w:eastAsia="en-GB"/>
+        </w:rPr>
+      </w:pPr>
+      <w:hyperlink w:anchor="_Toc514917110" w:history="1">
+        <w:r>
+          <w:rPr>
+            <w:rStyle w:val="Hyperlink"/>
+            <w:noProof/>
+          </w:rPr>
+          <w:t>Figure 8: Agile Methodology</w:t>
+        </w:r>
+        <w:r>
+          <w:rPr>
+            <w:noProof/>
+            <w:webHidden/>
+          </w:rPr>
+          <w:tab/>
+        </w:r>
+        <w:r>
+          <w:rPr>
+            <w:noProof/>
+            <w:webHidden/>
+          </w:rPr>
+          <w:fldChar w:fldCharType="begin"/>
+        </w:r>
+        <w:r>
+          <w:rPr>
+            <w:noProof/>
+            <w:webHidden/>
+          </w:rPr>
+          <w:instrText xml:space="preserve"> PAGEREF _Toc514917110 \h </w:instrText>
+        </w:r>
+        <w:r>
+          <w:rPr>
+            <w:noProof/>
+            <w:webHidden/>
+          </w:rPr>
+        </w:r>
+        <w:r>
+          <w:rPr>
+            <w:noProof/>
+            <w:webHidden/>
+          </w:rPr>
+          <w:fldChar w:fldCharType="separate"/>
+        </w:r>
+        <w:r>
+          <w:rPr>
+            <w:noProof/>
+            <w:webHidden/>
+          </w:rPr>
+          <w:t>7</w:t>
+        </w:r>
+        <w:r>
+          <w:rPr>
+            <w:noProof/>
+            <w:webHidden/>
+          </w:rPr>
+          <w:fldChar w:fldCharType="end"/>
+        </w:r>
+      </w:hyperlink>
+    </w:p>
+    <w:p>
+      <w:pPr>
         <w:sectPr>
           <w:headerReference w:type="default" r:id="rId17"/>
           <w:footerReference w:type="default" r:id="rId18"/>
@@ -3213,7 +3222,7 @@
         <w:pStyle w:val="Heading1"/>
         <w:spacing w:line="360" w:lineRule="auto"/>
       </w:pPr>
-      <w:bookmarkStart w:id="7" w:name="_Toc514880851"/>
+      <w:bookmarkStart w:id="6" w:name="_Toc514880851"/>
       <w:r>
         <w:lastRenderedPageBreak/>
         <w:t xml:space="preserve">1. </w:t>
@@ -3221,134 +3230,134 @@
       <w:r>
         <w:t>INTRODUCTION</w:t>
       </w:r>
-      <w:bookmarkEnd w:id="7"/>
+      <w:bookmarkEnd w:id="6"/>
     </w:p>
     <w:p>
       <w:pPr>
         <w:pStyle w:val="Heading2"/>
         <w:spacing w:after="120"/>
       </w:pPr>
-      <w:bookmarkStart w:id="8" w:name="_Toc514880852"/>
+      <w:bookmarkStart w:id="7" w:name="_Toc514880852"/>
       <w:r>
         <w:t xml:space="preserve">1.1 </w:t>
       </w:r>
       <w:r>
         <w:t>Problem Description</w:t>
       </w:r>
+      <w:bookmarkEnd w:id="7"/>
+    </w:p>
+    <w:p>
+      <w:pPr>
+        <w:spacing w:after="120" w:line="276" w:lineRule="auto"/>
+      </w:pPr>
+      <w:r>
+        <w:t>Automobile has become a major part in our li</w:t>
+      </w:r>
+      <w:r>
+        <w:t>ves</w:t>
+      </w:r>
+      <w:r>
+        <w:t xml:space="preserve">. They are used for transportation of people, </w:t>
+      </w:r>
+      <w:r>
+        <w:t xml:space="preserve">items and any many other </w:t>
+      </w:r>
+      <w:r>
+        <w:t xml:space="preserve">from one place to another. </w:t>
+      </w:r>
+      <w:r>
+        <w:t>Whatever the automobile type (car, van, bike etc.) is being used for transportation</w:t>
+      </w:r>
+      <w:r>
+        <w:t>,</w:t>
+      </w:r>
+      <w:r>
+        <w:t xml:space="preserve"> the safety should be a number one priority. </w:t>
+      </w:r>
+      <w:r>
+        <w:t>While transporting people or any other item we should think about the safety of the passengers of the vehicle, public and private and public properties.</w:t>
+      </w:r>
+      <w:r>
+        <w:t xml:space="preserve"> According to Ministry of Transport, New Zealand (2018)</w:t>
+      </w:r>
+      <w:r>
+        <w:t xml:space="preserve"> </w:t>
+      </w:r>
+      <w:r>
+        <w:t xml:space="preserve">number of road deaths has been increased from 284 to 393 within the period of 2011 to 2018. </w:t>
+      </w:r>
+      <w:r>
+        <w:t>They also state that the number of reported injuries in transportation has amplified from 11,000 to 13,000 within a period of 5 years until 2017. Above statistics confirms that there should be a lot of improvements in the automobile and transportation industry for safety and the wellbeing of humans as well as the safety of private and public property.</w:t>
+      </w:r>
+      <w:r>
+        <w:t xml:space="preserve"> </w:t>
+      </w:r>
+    </w:p>
+    <w:p>
+      <w:pPr>
+        <w:spacing w:after="240" w:line="276" w:lineRule="auto"/>
+      </w:pPr>
+      <w:r>
+        <w:t>There</w:t>
+      </w:r>
+      <w:r>
+        <w:t xml:space="preserve"> are </w:t>
+      </w:r>
+      <w:r>
+        <w:t>various factors which contributes to</w:t>
+      </w:r>
+      <w:r>
+        <w:t xml:space="preserve"> </w:t>
+      </w:r>
+      <w:r>
+        <w:t>road injuries and deaths. Some of them are lost control of the vehicle, speeding, alcohol, driver drowsiness, weather conditions, vehicle conditions and so on</w:t>
+      </w:r>
+      <w:r>
+        <w:t xml:space="preserve"> (Ministry of Transport New Zealand, 2018).</w:t>
+      </w:r>
+      <w:r>
+        <w:t xml:space="preserve"> </w:t>
+      </w:r>
+      <w:r>
+        <w:t>Most of the time d</w:t>
+      </w:r>
+      <w:r>
+        <w:t xml:space="preserve">rivers do not care about the state of themselves prior to driving a vehicle. </w:t>
+      </w:r>
+      <w:r>
+        <w:t xml:space="preserve">Even though the driver is tired, sleepy or has consumed alcohol he/she tries to drive a vehicle without any anxiety. As a result, it causes road accidents, injuries, loss of lives and damage to property. There aren’t many systems which could predict the conditions of the driver prior to a trivial incident which could </w:t>
+      </w:r>
+      <w:r>
+        <w:t>assist the driver immensely. Therefore, t</w:t>
+      </w:r>
+      <w:r>
+        <w:t>his project mainly focuses on the driver drowsiness and how it can be identified using computer vision and facial features</w:t>
+      </w:r>
+      <w:r>
+        <w:t xml:space="preserve"> in order to </w:t>
+      </w:r>
+      <w:r>
+        <w:t>provide necessary alerts to the driver when required as a warning</w:t>
+      </w:r>
+      <w:r>
+        <w:t>,</w:t>
+      </w:r>
+      <w:r>
+        <w:t xml:space="preserve"> so that the driver can decide whether to continue driving or no</w:t>
+      </w:r>
+      <w:r>
+        <w:t>t and take a proactive approach to such incidents rather than a reactive approach.</w:t>
+      </w:r>
+    </w:p>
+    <w:p>
+      <w:pPr>
+        <w:pStyle w:val="Heading2"/>
+      </w:pPr>
+      <w:bookmarkStart w:id="8" w:name="_Toc514880853"/>
+      <w:r>
+        <w:t>1.2 Solution &amp; Research Question</w:t>
+      </w:r>
       <w:bookmarkEnd w:id="8"/>
-    </w:p>
-    <w:p>
-      <w:pPr>
-        <w:spacing w:after="120" w:line="276" w:lineRule="auto"/>
-      </w:pPr>
-      <w:r>
-        <w:t>Automobile has become a major part in our li</w:t>
-      </w:r>
-      <w:r>
-        <w:t>ves</w:t>
-      </w:r>
-      <w:r>
-        <w:t xml:space="preserve">. They are used for transportation of people, </w:t>
-      </w:r>
-      <w:r>
-        <w:t xml:space="preserve">items and any many other </w:t>
-      </w:r>
-      <w:r>
-        <w:t xml:space="preserve">from one place to another. </w:t>
-      </w:r>
-      <w:r>
-        <w:t>Whatever the automobile type (car, van, bike etc.) is being used for transportation</w:t>
-      </w:r>
-      <w:r>
-        <w:t>,</w:t>
-      </w:r>
-      <w:r>
-        <w:t xml:space="preserve"> the safety should be a number one priority. </w:t>
-      </w:r>
-      <w:r>
-        <w:t>While transporting people or any other item we should think about the safety of the passengers of the vehicle, public and private and public properties.</w:t>
-      </w:r>
-      <w:r>
-        <w:t xml:space="preserve"> According to Ministry of Transport, New Zealand (2018)</w:t>
-      </w:r>
-      <w:r>
-        <w:t xml:space="preserve"> </w:t>
-      </w:r>
-      <w:r>
-        <w:t xml:space="preserve">number of road deaths has been increased from 284 to 393 within the period of 2011 to 2018. </w:t>
-      </w:r>
-      <w:r>
-        <w:t>They also state that the number of reported injuries in transportation has amplified from 11,000 to 13,000 within a period of 5 years until 2017. Above statistics confirms that there should be a lot of improvements in the automobile and transportation industry for safety and the wellbeing of humans as well as the safety of private and public property.</w:t>
-      </w:r>
-      <w:r>
-        <w:t xml:space="preserve"> </w:t>
-      </w:r>
-    </w:p>
-    <w:p>
-      <w:pPr>
-        <w:spacing w:after="240" w:line="276" w:lineRule="auto"/>
-      </w:pPr>
-      <w:r>
-        <w:t>There</w:t>
-      </w:r>
-      <w:r>
-        <w:t xml:space="preserve"> are </w:t>
-      </w:r>
-      <w:r>
-        <w:t>various factors which contributes to</w:t>
-      </w:r>
-      <w:r>
-        <w:t xml:space="preserve"> </w:t>
-      </w:r>
-      <w:r>
-        <w:t>road injuries and deaths. Some of them are lost control of the vehicle, speeding, alcohol, driver drowsiness, weather conditions, vehicle conditions and so on</w:t>
-      </w:r>
-      <w:r>
-        <w:t xml:space="preserve"> (Ministry of Transport New Zealand, 2018).</w:t>
-      </w:r>
-      <w:r>
-        <w:t xml:space="preserve"> </w:t>
-      </w:r>
-      <w:r>
-        <w:t>Most of the time d</w:t>
-      </w:r>
-      <w:r>
-        <w:t xml:space="preserve">rivers do not care about the state of themselves prior to driving a vehicle. </w:t>
-      </w:r>
-      <w:r>
-        <w:t xml:space="preserve">Even though the driver is tired, sleepy or has consumed alcohol he/she tries to drive a vehicle without any anxiety. As a result, it causes road accidents, injuries, loss of lives and damage to property. There aren’t many systems which could predict the conditions of the driver prior to a trivial incident which could </w:t>
-      </w:r>
-      <w:r>
-        <w:t>assist the driver immensely. Therefore, t</w:t>
-      </w:r>
-      <w:r>
-        <w:t>his project mainly focuses on the driver drowsiness and how it can be identified using computer vision and facial features</w:t>
-      </w:r>
-      <w:r>
-        <w:t xml:space="preserve"> in order to </w:t>
-      </w:r>
-      <w:r>
-        <w:t>provide necessary alerts to the driver when required as a warning</w:t>
-      </w:r>
-      <w:r>
-        <w:t>,</w:t>
-      </w:r>
-      <w:r>
-        <w:t xml:space="preserve"> so that the driver can decide whether to continue driving or no</w:t>
-      </w:r>
-      <w:r>
-        <w:t>t and take a proactive approach to such incidents rather than a reactive approach.</w:t>
-      </w:r>
-    </w:p>
-    <w:p>
-      <w:pPr>
-        <w:pStyle w:val="Heading2"/>
-      </w:pPr>
-      <w:bookmarkStart w:id="9" w:name="_Toc514880853"/>
-      <w:r>
-        <w:t>1.2 Solution &amp; Research Question</w:t>
-      </w:r>
-      <w:bookmarkEnd w:id="9"/>
     </w:p>
     <w:p/>
     <w:p>
@@ -3471,11 +3480,11 @@
         <w:pStyle w:val="Heading2"/>
         <w:spacing w:after="240"/>
       </w:pPr>
-      <w:bookmarkStart w:id="10" w:name="_Toc514880854"/>
+      <w:bookmarkStart w:id="9" w:name="_Toc514880854"/>
       <w:r>
         <w:t>1.3 Scope</w:t>
       </w:r>
-      <w:bookmarkEnd w:id="10"/>
+      <w:bookmarkEnd w:id="9"/>
     </w:p>
     <w:p>
       <w:pPr>
@@ -3590,7 +3599,7 @@
         <w:pStyle w:val="Heading3"/>
         <w:spacing w:after="120"/>
       </w:pPr>
-      <w:bookmarkStart w:id="11" w:name="_Toc514880855"/>
+      <w:bookmarkStart w:id="10" w:name="_Toc514880855"/>
       <w:r>
         <w:t xml:space="preserve">1.3.1 </w:t>
       </w:r>
@@ -3600,7 +3609,7 @@
       <w:r>
         <w:t xml:space="preserve"> of the project</w:t>
       </w:r>
-      <w:bookmarkEnd w:id="11"/>
+      <w:bookmarkEnd w:id="10"/>
     </w:p>
     <w:p>
       <w:pPr>
@@ -3645,14 +3654,14 @@
         <w:pStyle w:val="Heading3"/>
         <w:spacing w:after="120"/>
       </w:pPr>
-      <w:bookmarkStart w:id="12" w:name="_Toc514880856"/>
+      <w:bookmarkStart w:id="11" w:name="_Toc514880856"/>
       <w:r>
         <w:t xml:space="preserve">1.3.2 </w:t>
       </w:r>
       <w:r>
         <w:t>Objectives of the project</w:t>
       </w:r>
-      <w:bookmarkEnd w:id="12"/>
+      <w:bookmarkEnd w:id="11"/>
     </w:p>
     <w:p>
       <w:pPr>
@@ -3869,14 +3878,14 @@
         <w:pStyle w:val="Heading3"/>
         <w:spacing w:after="120"/>
       </w:pPr>
-      <w:bookmarkStart w:id="13" w:name="_Toc514880857"/>
+      <w:bookmarkStart w:id="12" w:name="_Toc514880857"/>
       <w:r>
         <w:t xml:space="preserve">1.3.3 </w:t>
       </w:r>
       <w:r>
         <w:t>Project Deliverables</w:t>
       </w:r>
-      <w:bookmarkEnd w:id="13"/>
+      <w:bookmarkEnd w:id="12"/>
       <w:r>
         <w:t xml:space="preserve"> </w:t>
       </w:r>
@@ -3963,11 +3972,11 @@
         <w:pStyle w:val="Heading2"/>
         <w:spacing w:after="240"/>
       </w:pPr>
-      <w:bookmarkStart w:id="14" w:name="_Toc514880858"/>
+      <w:bookmarkStart w:id="13" w:name="_Toc514880858"/>
       <w:r>
         <w:t>1.4 Measurable Organizational Value</w:t>
       </w:r>
-      <w:bookmarkEnd w:id="14"/>
+      <w:bookmarkEnd w:id="13"/>
     </w:p>
     <w:p>
       <w:pPr>
@@ -4089,7 +4098,7 @@
       <w:pPr>
         <w:pStyle w:val="Heading1"/>
       </w:pPr>
-      <w:bookmarkStart w:id="15" w:name="_Toc514880859"/>
+      <w:bookmarkStart w:id="14" w:name="_Toc514880859"/>
       <w:r>
         <w:lastRenderedPageBreak/>
         <w:t xml:space="preserve">2. </w:t>
@@ -4097,18 +4106,18 @@
       <w:r>
         <w:t>LITERATURE REVIEW</w:t>
       </w:r>
-      <w:bookmarkEnd w:id="15"/>
+      <w:bookmarkEnd w:id="14"/>
     </w:p>
     <w:p>
       <w:pPr>
         <w:pStyle w:val="Heading2"/>
         <w:spacing w:after="240"/>
       </w:pPr>
-      <w:bookmarkStart w:id="16" w:name="_Toc514880860"/>
+      <w:bookmarkStart w:id="15" w:name="_Toc514880860"/>
       <w:r>
         <w:t>2.1 Overview</w:t>
       </w:r>
-      <w:bookmarkEnd w:id="16"/>
+      <w:bookmarkEnd w:id="15"/>
     </w:p>
     <w:p>
       <w:pPr>
@@ -4151,18 +4160,18 @@
         <w:pStyle w:val="Heading2"/>
         <w:spacing w:after="60"/>
       </w:pPr>
-      <w:bookmarkStart w:id="17" w:name="_Toc514880861"/>
+      <w:bookmarkStart w:id="16" w:name="_Toc514880861"/>
       <w:r>
         <w:t>2.2 Existing Systems</w:t>
       </w:r>
-      <w:bookmarkEnd w:id="17"/>
+      <w:bookmarkEnd w:id="16"/>
     </w:p>
     <w:p>
       <w:pPr>
         <w:pStyle w:val="Heading3"/>
         <w:spacing w:after="120"/>
       </w:pPr>
-      <w:bookmarkStart w:id="18" w:name="_Toc514880862"/>
+      <w:bookmarkStart w:id="17" w:name="_Toc514880862"/>
       <w:r>
         <w:rPr>
           <w:noProof/>
@@ -4242,7 +4251,7 @@
       <w:r>
         <w:t xml:space="preserve"> - Electronic Anti-Sleep Alarm</w:t>
       </w:r>
-      <w:bookmarkEnd w:id="18"/>
+      <w:bookmarkEnd w:id="17"/>
     </w:p>
     <w:p>
       <w:pPr>
@@ -4308,9 +4317,9 @@
                                 <w:sz w:val="22"/>
                               </w:rPr>
                             </w:pPr>
-                            <w:bookmarkStart w:id="19" w:name="_Toc514703233"/>
-                            <w:bookmarkStart w:id="20" w:name="_Toc514871687"/>
-                            <w:bookmarkStart w:id="21" w:name="_Toc514880813"/>
+                            <w:bookmarkStart w:id="18" w:name="_Toc514703233"/>
+                            <w:bookmarkStart w:id="19" w:name="_Toc514871687"/>
+                            <w:bookmarkStart w:id="20" w:name="_Toc514917103"/>
                             <w:r>
                               <w:t xml:space="preserve">Figure </w:t>
                             </w:r>
@@ -4343,9 +4352,9 @@
                             <w:r>
                               <w:t xml:space="preserve"> Alarm</w:t>
                             </w:r>
+                            <w:bookmarkEnd w:id="18"/>
                             <w:bookmarkEnd w:id="19"/>
                             <w:bookmarkEnd w:id="20"/>
-                            <w:bookmarkEnd w:id="21"/>
                           </w:p>
                         </w:txbxContent>
                       </wps:txbx>
@@ -4384,9 +4393,9 @@
                           <w:sz w:val="22"/>
                         </w:rPr>
                       </w:pPr>
-                      <w:bookmarkStart w:id="22" w:name="_Toc514703233"/>
-                      <w:bookmarkStart w:id="23" w:name="_Toc514871687"/>
-                      <w:bookmarkStart w:id="24" w:name="_Toc514880813"/>
+                      <w:bookmarkStart w:id="21" w:name="_Toc514703233"/>
+                      <w:bookmarkStart w:id="22" w:name="_Toc514871687"/>
+                      <w:bookmarkStart w:id="23" w:name="_Toc514917103"/>
                       <w:r>
                         <w:t xml:space="preserve">Figure </w:t>
                       </w:r>
@@ -4419,9 +4428,9 @@
                       <w:r>
                         <w:t xml:space="preserve"> Alarm</w:t>
                       </w:r>
+                      <w:bookmarkEnd w:id="21"/>
                       <w:bookmarkEnd w:id="22"/>
                       <w:bookmarkEnd w:id="23"/>
-                      <w:bookmarkEnd w:id="24"/>
                     </w:p>
                   </w:txbxContent>
                 </v:textbox>
@@ -4543,14 +4552,14 @@
         <w:pStyle w:val="Heading3"/>
         <w:spacing w:after="120"/>
       </w:pPr>
-      <w:bookmarkStart w:id="25" w:name="_Toc514880863"/>
+      <w:bookmarkStart w:id="24" w:name="_Toc514880863"/>
       <w:r>
         <w:t xml:space="preserve">2.2.2 </w:t>
       </w:r>
       <w:r>
         <w:t>Bosch Driver Drowsiness Detection</w:t>
       </w:r>
-      <w:bookmarkEnd w:id="25"/>
+      <w:bookmarkEnd w:id="24"/>
     </w:p>
     <w:p>
       <w:pPr>
@@ -4665,9 +4674,9 @@
                                 <w:noProof/>
                               </w:rPr>
                             </w:pPr>
-                            <w:bookmarkStart w:id="26" w:name="_Toc514703234"/>
-                            <w:bookmarkStart w:id="27" w:name="_Toc514871688"/>
-                            <w:bookmarkStart w:id="28" w:name="_Toc514880814"/>
+                            <w:bookmarkStart w:id="25" w:name="_Toc514703234"/>
+                            <w:bookmarkStart w:id="26" w:name="_Toc514871688"/>
+                            <w:bookmarkStart w:id="27" w:name="_Toc514917104"/>
                             <w:r>
                               <w:t xml:space="preserve">Figure </w:t>
                             </w:r>
@@ -4692,9 +4701,9 @@
                             <w:r>
                               <w:t>: Bosch Driver Drowsiness Detection</w:t>
                             </w:r>
+                            <w:bookmarkEnd w:id="25"/>
                             <w:bookmarkEnd w:id="26"/>
                             <w:bookmarkEnd w:id="27"/>
-                            <w:bookmarkEnd w:id="28"/>
                           </w:p>
                         </w:txbxContent>
                       </wps:txbx>
@@ -4729,9 +4738,9 @@
                           <w:noProof/>
                         </w:rPr>
                       </w:pPr>
-                      <w:bookmarkStart w:id="29" w:name="_Toc514703234"/>
-                      <w:bookmarkStart w:id="30" w:name="_Toc514871688"/>
-                      <w:bookmarkStart w:id="31" w:name="_Toc514880814"/>
+                      <w:bookmarkStart w:id="28" w:name="_Toc514703234"/>
+                      <w:bookmarkStart w:id="29" w:name="_Toc514871688"/>
+                      <w:bookmarkStart w:id="30" w:name="_Toc514917104"/>
                       <w:r>
                         <w:t xml:space="preserve">Figure </w:t>
                       </w:r>
@@ -4756,9 +4765,9 @@
                       <w:r>
                         <w:t>: Bosch Driver Drowsiness Detection</w:t>
                       </w:r>
+                      <w:bookmarkEnd w:id="28"/>
                       <w:bookmarkEnd w:id="29"/>
                       <w:bookmarkEnd w:id="30"/>
-                      <w:bookmarkEnd w:id="31"/>
                     </w:p>
                   </w:txbxContent>
                 </v:textbox>
@@ -4865,11 +4874,11 @@
         <w:pStyle w:val="Heading3"/>
         <w:spacing w:after="120"/>
       </w:pPr>
-      <w:bookmarkStart w:id="32" w:name="_Toc514880864"/>
+      <w:bookmarkStart w:id="31" w:name="_Toc514880864"/>
       <w:r>
         <w:t>2.2.3 Anti Sleep Pilot</w:t>
       </w:r>
-      <w:bookmarkEnd w:id="32"/>
+      <w:bookmarkEnd w:id="31"/>
     </w:p>
     <w:p>
       <w:pPr>
@@ -5000,9 +5009,9 @@
                                 <w:noProof/>
                               </w:rPr>
                             </w:pPr>
-                            <w:bookmarkStart w:id="33" w:name="_Toc514703235"/>
-                            <w:bookmarkStart w:id="34" w:name="_Toc514871689"/>
-                            <w:bookmarkStart w:id="35" w:name="_Toc514880815"/>
+                            <w:bookmarkStart w:id="32" w:name="_Toc514703235"/>
+                            <w:bookmarkStart w:id="33" w:name="_Toc514871689"/>
+                            <w:bookmarkStart w:id="34" w:name="_Toc514917105"/>
                             <w:r>
                               <w:t xml:space="preserve">Figure </w:t>
                             </w:r>
@@ -5027,9 +5036,9 @@
                             <w:r>
                               <w:t>: Anti Sleep Pilot</w:t>
                             </w:r>
+                            <w:bookmarkEnd w:id="32"/>
                             <w:bookmarkEnd w:id="33"/>
                             <w:bookmarkEnd w:id="34"/>
-                            <w:bookmarkEnd w:id="35"/>
                           </w:p>
                         </w:txbxContent>
                       </wps:txbx>
@@ -5064,9 +5073,9 @@
                           <w:noProof/>
                         </w:rPr>
                       </w:pPr>
-                      <w:bookmarkStart w:id="36" w:name="_Toc514703235"/>
-                      <w:bookmarkStart w:id="37" w:name="_Toc514871689"/>
-                      <w:bookmarkStart w:id="38" w:name="_Toc514880815"/>
+                      <w:bookmarkStart w:id="35" w:name="_Toc514703235"/>
+                      <w:bookmarkStart w:id="36" w:name="_Toc514871689"/>
+                      <w:bookmarkStart w:id="37" w:name="_Toc514917105"/>
                       <w:r>
                         <w:t xml:space="preserve">Figure </w:t>
                       </w:r>
@@ -5091,9 +5100,9 @@
                       <w:r>
                         <w:t>: Anti Sleep Pilot</w:t>
                       </w:r>
+                      <w:bookmarkEnd w:id="35"/>
                       <w:bookmarkEnd w:id="36"/>
                       <w:bookmarkEnd w:id="37"/>
-                      <w:bookmarkEnd w:id="38"/>
                     </w:p>
                   </w:txbxContent>
                 </v:textbox>
@@ -5185,11 +5194,11 @@
       <w:pPr>
         <w:pStyle w:val="Heading3"/>
       </w:pPr>
-      <w:bookmarkStart w:id="39" w:name="_Toc514880865"/>
+      <w:bookmarkStart w:id="38" w:name="_Toc514880865"/>
       <w:r>
         <w:t>2.2.4 Lane Departure Warning System</w:t>
       </w:r>
-      <w:bookmarkEnd w:id="39"/>
+      <w:bookmarkEnd w:id="38"/>
     </w:p>
     <w:p>
       <w:r>
@@ -5327,7 +5336,7 @@
                                 <w:noProof/>
                               </w:rPr>
                             </w:pPr>
-                            <w:bookmarkStart w:id="40" w:name="_Toc514880816"/>
+                            <w:bookmarkStart w:id="39" w:name="_Toc514917106"/>
                             <w:r>
                               <w:t xml:space="preserve">Figure </w:t>
                             </w:r>
@@ -5355,7 +5364,7 @@
                             <w:r>
                               <w:t>Standard Lane Departure warning Light on Dashboard</w:t>
                             </w:r>
-                            <w:bookmarkEnd w:id="40"/>
+                            <w:bookmarkEnd w:id="39"/>
                           </w:p>
                         </w:txbxContent>
                       </wps:txbx>
@@ -5388,7 +5397,7 @@
                           <w:noProof/>
                         </w:rPr>
                       </w:pPr>
-                      <w:bookmarkStart w:id="41" w:name="_Toc514880816"/>
+                      <w:bookmarkStart w:id="40" w:name="_Toc514917106"/>
                       <w:r>
                         <w:t xml:space="preserve">Figure </w:t>
                       </w:r>
@@ -5416,7 +5425,7 @@
                       <w:r>
                         <w:t>Standard Lane Departure warning Light on Dashboard</w:t>
                       </w:r>
-                      <w:bookmarkEnd w:id="41"/>
+                      <w:bookmarkEnd w:id="40"/>
                     </w:p>
                   </w:txbxContent>
                 </v:textbox>
@@ -5449,12 +5458,12 @@
       <w:pPr>
         <w:pStyle w:val="Heading3"/>
       </w:pPr>
-      <w:bookmarkStart w:id="42" w:name="_Toc514880866"/>
+      <w:bookmarkStart w:id="41" w:name="_Toc514880866"/>
       <w:r>
         <w:lastRenderedPageBreak/>
         <w:t>2.2.5 Drowsiness Detection system using EEG Helmets</w:t>
       </w:r>
-      <w:bookmarkEnd w:id="42"/>
+      <w:bookmarkEnd w:id="41"/>
     </w:p>
     <w:p/>
     <w:p>
@@ -5521,7 +5530,7 @@
         <w:pStyle w:val="Caption"/>
         <w:jc w:val="center"/>
       </w:pPr>
-      <w:bookmarkStart w:id="43" w:name="_Toc514880817"/>
+      <w:bookmarkStart w:id="42" w:name="_Toc514917107"/>
       <w:r>
         <w:t xml:space="preserve">Figure </w:t>
       </w:r>
@@ -5549,7 +5558,7 @@
       <w:r>
         <w:t>Vertical EEG recording from awake and drowsy condition (Kircher, 2001)</w:t>
       </w:r>
-      <w:bookmarkEnd w:id="43"/>
+      <w:bookmarkEnd w:id="42"/>
     </w:p>
     <w:p>
       <w:pPr>
@@ -5796,7 +5805,7 @@
                                 <w:noProof/>
                               </w:rPr>
                             </w:pPr>
-                            <w:bookmarkStart w:id="44" w:name="_Toc514880818"/>
+                            <w:bookmarkStart w:id="43" w:name="_Toc514917108"/>
                             <w:r>
                               <w:t xml:space="preserve">Figure </w:t>
                             </w:r>
@@ -5824,7 +5833,7 @@
                             <w:r>
                               <w:t>EEG Helmet</w:t>
                             </w:r>
-                            <w:bookmarkEnd w:id="44"/>
+                            <w:bookmarkEnd w:id="43"/>
                           </w:p>
                         </w:txbxContent>
                       </wps:txbx>
@@ -5857,7 +5866,7 @@
                           <w:noProof/>
                         </w:rPr>
                       </w:pPr>
-                      <w:bookmarkStart w:id="45" w:name="_Toc514880818"/>
+                      <w:bookmarkStart w:id="44" w:name="_Toc514917108"/>
                       <w:r>
                         <w:t xml:space="preserve">Figure </w:t>
                       </w:r>
@@ -5885,7 +5894,7 @@
                       <w:r>
                         <w:t>EEG Helmet</w:t>
                       </w:r>
-                      <w:bookmarkEnd w:id="45"/>
+                      <w:bookmarkEnd w:id="44"/>
                     </w:p>
                   </w:txbxContent>
                 </v:textbox>
@@ -5918,11 +5927,11 @@
       <w:pPr>
         <w:pStyle w:val="Heading3"/>
       </w:pPr>
-      <w:bookmarkStart w:id="46" w:name="_Toc514880867"/>
+      <w:bookmarkStart w:id="45" w:name="_Toc514880867"/>
       <w:r>
         <w:t>2.2.6 Tesla Auto Pilot</w:t>
       </w:r>
-      <w:bookmarkEnd w:id="46"/>
+      <w:bookmarkEnd w:id="45"/>
     </w:p>
     <w:p/>
     <w:p>
@@ -5990,7 +5999,7 @@
         <w:pStyle w:val="Caption"/>
         <w:jc w:val="center"/>
       </w:pPr>
-      <w:bookmarkStart w:id="47" w:name="_Toc514880819"/>
+      <w:bookmarkStart w:id="46" w:name="_Toc514917109"/>
       <w:r>
         <w:t xml:space="preserve">Figure </w:t>
       </w:r>
@@ -6018,7 +6027,7 @@
       <w:r>
         <w:t>Tesla Auto Pilot</w:t>
       </w:r>
-      <w:bookmarkEnd w:id="47"/>
+      <w:bookmarkEnd w:id="46"/>
     </w:p>
     <w:p>
       <w:pPr>
@@ -6157,7 +6166,7 @@
         <w:pStyle w:val="Heading1"/>
         <w:spacing w:after="240"/>
       </w:pPr>
-      <w:bookmarkStart w:id="48" w:name="_Toc514880868"/>
+      <w:bookmarkStart w:id="47" w:name="_Toc514880868"/>
       <w:r>
         <w:lastRenderedPageBreak/>
         <w:t xml:space="preserve">3. </w:t>
@@ -6165,7 +6174,7 @@
       <w:r>
         <w:t>SOFTWARE DEVELOPMENT METHODOLOGY</w:t>
       </w:r>
-      <w:bookmarkEnd w:id="48"/>
+      <w:bookmarkEnd w:id="47"/>
     </w:p>
     <w:p>
       <w:pPr>
@@ -6267,38 +6276,108 @@
     </w:p>
     <w:p>
       <w:pPr>
+        <w:keepNext/>
         <w:spacing w:after="120" w:line="276" w:lineRule="auto"/>
-      </w:pPr>
-      <w:r>
-        <w:t>The Agile method which will be used in the proposed project is Extreme Programming (XP). This is mainly because it has features such as pre-planning,</w:t>
-      </w:r>
-      <w:r>
-        <w:t xml:space="preserve"> planning game</w:t>
-      </w:r>
-      <w:r>
-        <w:t xml:space="preserve"> (spikes),</w:t>
-      </w:r>
-      <w:r>
-        <w:t xml:space="preserve"> pair programming, testing</w:t>
-      </w:r>
-      <w:r>
-        <w:t xml:space="preserve"> and </w:t>
-      </w:r>
-      <w:r>
-        <w:t>in cooperate new features or correct bugs soon compared to other software methodologies. Pre-planning is assisted via the concept of sprint planning. In the Sprint planning the team can decide on which tasks will the team members work before actual tasks. Since the team only has two members pair-programming concept i</w:t>
-      </w:r>
-      <w:r>
-        <w:t>n</w:t>
-      </w:r>
-      <w:r>
-        <w:t xml:space="preserve"> XP helps this project to move forward without any problems. The team can also perform testing on the developments tasks and always have a progress at the end of sprint cycles. At the end if there are bugs, errors or new client requirements team can include them in the next sprint cycle or in the same sprint cycle if time is available.</w:t>
-      </w:r>
+        <w:jc w:val="center"/>
+      </w:pPr>
+      <w:r>
+        <w:rPr>
+          <w:noProof/>
+        </w:rPr>
+        <w:drawing>
+          <wp:inline distT="0" distB="0" distL="0" distR="0">
+            <wp:extent cx="5181235" cy="3451860"/>
+            <wp:effectExtent l="0" t="0" r="635" b="0"/>
+            <wp:docPr id="15" name="Picture 15"/>
+            <wp:cNvGraphicFramePr>
+              <a:graphicFrameLocks xmlns:a="http://schemas.openxmlformats.org/drawingml/2006/main" noChangeAspect="1"/>
+            </wp:cNvGraphicFramePr>
+            <a:graphic xmlns:a="http://schemas.openxmlformats.org/drawingml/2006/main">
+              <a:graphicData uri="http://schemas.openxmlformats.org/drawingml/2006/picture">
+                <pic:pic xmlns:pic="http://schemas.openxmlformats.org/drawingml/2006/picture">
+                  <pic:nvPicPr>
+                    <pic:cNvPr id="0" name="Picture 3"/>
+                    <pic:cNvPicPr>
+                      <a:picLocks noChangeAspect="1" noChangeArrowheads="1"/>
+                    </pic:cNvPicPr>
+                  </pic:nvPicPr>
+                  <pic:blipFill>
+                    <a:blip r:embed="rId26">
+                      <a:extLst>
+                        <a:ext uri="{28A0092B-C50C-407E-A947-70E740481C1C}">
+                          <a14:useLocalDpi xmlns:a14="http://schemas.microsoft.com/office/drawing/2010/main" val="0"/>
+                        </a:ext>
+                      </a:extLst>
+                    </a:blip>
+                    <a:srcRect/>
+                    <a:stretch>
+                      <a:fillRect/>
+                    </a:stretch>
+                  </pic:blipFill>
+                  <pic:spPr bwMode="auto">
+                    <a:xfrm>
+                      <a:off x="0" y="0"/>
+                      <a:ext cx="5203365" cy="3466604"/>
+                    </a:xfrm>
+                    <a:prstGeom prst="rect">
+                      <a:avLst/>
+                    </a:prstGeom>
+                    <a:noFill/>
+                    <a:ln>
+                      <a:noFill/>
+                    </a:ln>
+                  </pic:spPr>
+                </pic:pic>
+              </a:graphicData>
+            </a:graphic>
+          </wp:inline>
+        </w:drawing>
+      </w:r>
+    </w:p>
+    <w:p>
+      <w:pPr>
+        <w:pStyle w:val="Caption"/>
+        <w:jc w:val="center"/>
+      </w:pPr>
+      <w:bookmarkStart w:id="48" w:name="_Toc514917110"/>
+      <w:r>
+        <w:t xml:space="preserve">Figure </w:t>
+      </w:r>
+      <w:r>
+        <w:fldChar w:fldCharType="begin"/>
+      </w:r>
+      <w:r>
+        <w:instrText xml:space="preserve"> SEQ Figure \* ARABIC </w:instrText>
+      </w:r>
+      <w:r>
+        <w:fldChar w:fldCharType="separate"/>
+      </w:r>
+      <w:r>
+        <w:rPr>
+          <w:noProof/>
+        </w:rPr>
+        <w:t>8</w:t>
+      </w:r>
+      <w:r>
+        <w:fldChar w:fldCharType="end"/>
+      </w:r>
+      <w:r>
+        <w:t xml:space="preserve">: Agile </w:t>
+      </w:r>
+      <w:r>
+        <w:t>M</w:t>
+      </w:r>
+      <w:r>
+        <w:t>ethodology</w:t>
+      </w:r>
+      <w:bookmarkEnd w:id="48"/>
     </w:p>
     <w:p>
       <w:pPr>
         <w:spacing w:after="120" w:line="276" w:lineRule="auto"/>
       </w:pPr>
       <w:r>
+        <w:lastRenderedPageBreak/>
         <w:t xml:space="preserve">According to </w:t>
       </w:r>
       <w:proofErr w:type="spellStart"/>
@@ -6408,6 +6487,34 @@
       </w:pPr>
       <w:r>
         <w:t>Carry out research on existing solutions/applications/systems</w:t>
+      </w:r>
+    </w:p>
+    <w:p>
+      <w:pPr>
+        <w:pStyle w:val="ListParagraph"/>
+        <w:numPr>
+          <w:ilvl w:val="0"/>
+          <w:numId w:val="5"/>
+        </w:numPr>
+        <w:spacing w:after="120" w:line="276" w:lineRule="auto"/>
+        <w:ind w:left="1134"/>
+      </w:pPr>
+      <w:r>
+        <w:t>Project risk identification</w:t>
+      </w:r>
+    </w:p>
+    <w:p>
+      <w:pPr>
+        <w:pStyle w:val="ListParagraph"/>
+        <w:numPr>
+          <w:ilvl w:val="0"/>
+          <w:numId w:val="5"/>
+        </w:numPr>
+        <w:spacing w:after="120" w:line="276" w:lineRule="auto"/>
+        <w:ind w:left="1134"/>
+      </w:pPr>
+      <w:r>
+        <w:t>Identification of project risk treatment</w:t>
       </w:r>
     </w:p>
     <w:p>
@@ -6441,7 +6548,6 @@
         <w:rPr>
           <w:b/>
         </w:rPr>
-        <w:lastRenderedPageBreak/>
         <w:t>Inception</w:t>
       </w:r>
       <w:r>
@@ -6703,68 +6809,776 @@
           <w:ilvl w:val="0"/>
           <w:numId w:val="7"/>
         </w:numPr>
+        <w:spacing w:after="240" w:line="276" w:lineRule="auto"/>
+        <w:ind w:left="1077" w:hanging="357"/>
+      </w:pPr>
+      <w:r>
+        <w:t>Finalize the prototype</w:t>
+      </w:r>
+      <w:r>
+        <w:t xml:space="preserve"> of the proposed driver warning and drowsiness detection system</w:t>
+      </w:r>
+    </w:p>
+    <w:p>
+      <w:pPr>
         <w:spacing w:after="120" w:line="276" w:lineRule="auto"/>
-        <w:ind w:left="1077" w:hanging="357"/>
-      </w:pPr>
-      <w:r>
-        <w:t>Finalize the prototype</w:t>
-      </w:r>
-      <w:r>
-        <w:t xml:space="preserve"> of the proposed driver warning and drowsiness detection system</w:t>
-      </w:r>
-    </w:p>
-    <w:p>
-      <w:pPr>
-        <w:spacing w:after="120" w:line="276" w:lineRule="auto"/>
-      </w:pPr>
-      <w:r>
-        <w:t xml:space="preserve"> </w:t>
-      </w:r>
-    </w:p>
-    <w:p>
-      <w:pPr>
-        <w:spacing w:after="120" w:line="276" w:lineRule="auto"/>
-      </w:pPr>
-      <w:r>
-        <w:t xml:space="preserve">  </w:t>
-      </w:r>
-    </w:p>
-    <w:p>
-      <w:pPr>
-        <w:spacing w:after="120" w:line="276" w:lineRule="auto"/>
-      </w:pPr>
+        <w:sectPr>
+          <w:footerReference w:type="default" r:id="rId27"/>
+          <w:pgSz w:w="11906" w:h="16838"/>
+          <w:pgMar w:top="1440" w:right="1440" w:bottom="1440" w:left="1440" w:header="708" w:footer="708" w:gutter="0"/>
+          <w:pgNumType w:start="1"/>
+          <w:cols w:space="708"/>
+          <w:docGrid w:linePitch="360"/>
+        </w:sectPr>
+      </w:pPr>
+      <w:r>
+        <w:t>The Agile method which will be used in the proposed project is Extreme Programming (XP). This is mainly because it has features such as pre-planning, planning game (spikes), pair programming, testing and in cooperate new features or correct bugs soon compared to other software methodologies. Pre-planning is assisted via the concept of sprint planning. In the Sprint planning the team can decide on which tasks will the team members work before actual tasks. Since the team only has two members pair-programming concept in XP helps this project to move forward without any problems. The team can also perform testing on the developments tasks and always have a progress at the end of sprint cycles. At the end if there are bugs, errors or new client requirements team can include them in the next sprint cycle or in the same sprint cycle if pre-planned.</w:t>
+      </w:r>
+    </w:p>
+    <w:p>
+      <w:pPr>
+        <w:pStyle w:val="Heading1"/>
+      </w:pPr>
+      <w:r>
+        <w:lastRenderedPageBreak/>
+        <w:t>4. RISK MANAGEMENT</w:t>
+      </w:r>
     </w:p>
     <w:p/>
+    <w:p>
+      <w:pPr>
+        <w:spacing w:after="240" w:line="276" w:lineRule="auto"/>
+      </w:pPr>
+      <w:r>
+        <w:t>Risk management is a crucial process in any project. If the risks aren’t properly identified and treated, it will affect the whole project ending up with a project failure. Project failures will not only affect the project team. The companies will lose their clients, partners and other stakeholders and also will give a bad reputation to the team and the responsible organization. These will affect the upcoming projects and the teams/organizations will be financially unstable to carry out further processes on projects. Hence, the risks which are associated with the proposed project will be identified initially. Once the risks have been identified we will be discussing how the mitigate the risk so that those risks will not affect the overall progress of the proposed project.</w:t>
+      </w:r>
+    </w:p>
+    <w:p>
+      <w:pPr>
+        <w:pStyle w:val="Heading2"/>
+        <w:spacing w:after="240"/>
+      </w:pPr>
+      <w:r>
+        <w:t>4.1 Risk Identification</w:t>
+      </w:r>
+    </w:p>
+    <w:p>
+      <w:pPr>
+        <w:pStyle w:val="ListParagraph"/>
+        <w:numPr>
+          <w:ilvl w:val="0"/>
+          <w:numId w:val="16"/>
+        </w:numPr>
+      </w:pPr>
+      <w:r>
+        <w:t>Lack of experts/skilled people in the research areas such as computer vision and machine learning</w:t>
+      </w:r>
+    </w:p>
+    <w:p>
+      <w:pPr>
+        <w:pStyle w:val="ListParagraph"/>
+        <w:numPr>
+          <w:ilvl w:val="0"/>
+          <w:numId w:val="16"/>
+        </w:numPr>
+      </w:pPr>
+      <w:r>
+        <w:t>Time management and estimations can be inaccurate</w:t>
+      </w:r>
+    </w:p>
+    <w:p>
+      <w:pPr>
+        <w:pStyle w:val="ListParagraph"/>
+        <w:numPr>
+          <w:ilvl w:val="0"/>
+          <w:numId w:val="16"/>
+        </w:numPr>
+      </w:pPr>
+      <w:r>
+        <w:t>Continuous growth of the project scope and ambiguity of requirements</w:t>
+      </w:r>
+    </w:p>
+    <w:p>
+      <w:pPr>
+        <w:pStyle w:val="ListParagraph"/>
+        <w:numPr>
+          <w:ilvl w:val="0"/>
+          <w:numId w:val="16"/>
+        </w:numPr>
+      </w:pPr>
+      <w:r>
+        <w:t>Potential data loss as a result of technology failures</w:t>
+      </w:r>
+    </w:p>
+    <w:p>
+      <w:pPr>
+        <w:pStyle w:val="ListParagraph"/>
+        <w:numPr>
+          <w:ilvl w:val="0"/>
+          <w:numId w:val="16"/>
+        </w:numPr>
+      </w:pPr>
+      <w:r>
+        <w:t>Communication and collaboration between team members</w:t>
+      </w:r>
+    </w:p>
     <w:p/>
-    <w:p/>
-    <w:p/>
-    <w:p>
-      <w:pPr>
-        <w:spacing w:after="160" w:line="259" w:lineRule="auto"/>
-        <w:jc w:val="left"/>
-        <w:rPr>
-          <w:rFonts w:asciiTheme="minorBidi" w:eastAsiaTheme="majorEastAsia" w:hAnsiTheme="minorBidi" w:cstheme="majorBidi"/>
-          <w:b/>
-          <w:szCs w:val="32"/>
-        </w:rPr>
-      </w:pPr>
-      <w:r>
-        <w:br w:type="page"/>
-      </w:r>
+    <w:p>
+      <w:pPr>
+        <w:sectPr>
+          <w:pgSz w:w="11906" w:h="16838"/>
+          <w:pgMar w:top="1440" w:right="1440" w:bottom="1440" w:left="1440" w:header="708" w:footer="708" w:gutter="0"/>
+          <w:cols w:space="708"/>
+          <w:docGrid w:linePitch="360"/>
+        </w:sectPr>
+      </w:pPr>
+    </w:p>
+    <w:tbl>
+      <w:tblPr>
+        <w:tblStyle w:val="GridTable5Dark-Accent4"/>
+        <w:tblW w:w="13433" w:type="dxa"/>
+        <w:tblLook w:val="04A0" w:firstRow="1" w:lastRow="0" w:firstColumn="1" w:lastColumn="0" w:noHBand="0" w:noVBand="1"/>
+      </w:tblPr>
+      <w:tblGrid>
+        <w:gridCol w:w="2802"/>
+        <w:gridCol w:w="10631"/>
+      </w:tblGrid>
+      <w:tr>
+        <w:trPr>
+          <w:cnfStyle w:val="100000000000" w:firstRow="1" w:lastRow="0" w:firstColumn="0" w:lastColumn="0" w:oddVBand="0" w:evenVBand="0" w:oddHBand="0" w:evenHBand="0" w:firstRowFirstColumn="0" w:firstRowLastColumn="0" w:lastRowFirstColumn="0" w:lastRowLastColumn="0"/>
+          <w:trHeight w:val="624"/>
+        </w:trPr>
+        <w:tc>
+          <w:tcPr>
+            <w:cnfStyle w:val="001000000000" w:firstRow="0" w:lastRow="0" w:firstColumn="1" w:lastColumn="0" w:oddVBand="0" w:evenVBand="0" w:oddHBand="0" w:evenHBand="0" w:firstRowFirstColumn="0" w:firstRowLastColumn="0" w:lastRowFirstColumn="0" w:lastRowLastColumn="0"/>
+            <w:tcW w:w="2802" w:type="dxa"/>
+            <w:shd w:val="clear" w:color="auto" w:fill="FFCB25"/>
+            <w:vAlign w:val="center"/>
+            <w:hideMark/>
+          </w:tcPr>
+          <w:p>
+            <w:pPr>
+              <w:jc w:val="center"/>
+              <w:rPr>
+                <w:rFonts w:cstheme="minorHAnsi"/>
+                <w:i/>
+                <w:color w:val="auto"/>
+              </w:rPr>
+            </w:pPr>
+            <w:r>
+              <w:rPr>
+                <w:rFonts w:cstheme="minorHAnsi"/>
+                <w:i/>
+                <w:color w:val="auto"/>
+              </w:rPr>
+              <w:lastRenderedPageBreak/>
+              <w:t>IDENTIFIED RISKS</w:t>
+            </w:r>
+          </w:p>
+        </w:tc>
+        <w:tc>
+          <w:tcPr>
+            <w:tcW w:w="10631" w:type="dxa"/>
+            <w:shd w:val="clear" w:color="auto" w:fill="FFCB25"/>
+            <w:vAlign w:val="center"/>
+            <w:hideMark/>
+          </w:tcPr>
+          <w:p>
+            <w:pPr>
+              <w:jc w:val="center"/>
+              <w:cnfStyle w:val="100000000000" w:firstRow="1" w:lastRow="0" w:firstColumn="0" w:lastColumn="0" w:oddVBand="0" w:evenVBand="0" w:oddHBand="0" w:evenHBand="0" w:firstRowFirstColumn="0" w:firstRowLastColumn="0" w:lastRowFirstColumn="0" w:lastRowLastColumn="0"/>
+              <w:rPr>
+                <w:rFonts w:cstheme="minorHAnsi"/>
+                <w:i/>
+                <w:color w:val="auto"/>
+              </w:rPr>
+            </w:pPr>
+            <w:r>
+              <w:rPr>
+                <w:rFonts w:cstheme="minorHAnsi"/>
+                <w:i/>
+                <w:color w:val="auto"/>
+              </w:rPr>
+              <w:t xml:space="preserve">RISK </w:t>
+            </w:r>
+            <w:r>
+              <w:rPr>
+                <w:rFonts w:cstheme="minorHAnsi"/>
+                <w:i/>
+                <w:color w:val="auto"/>
+              </w:rPr>
+              <w:t>MITIGATION</w:t>
+            </w:r>
+          </w:p>
+        </w:tc>
+      </w:tr>
+      <w:tr>
+        <w:trPr>
+          <w:cnfStyle w:val="000000100000" w:firstRow="0" w:lastRow="0" w:firstColumn="0" w:lastColumn="0" w:oddVBand="0" w:evenVBand="0" w:oddHBand="1" w:evenHBand="0" w:firstRowFirstColumn="0" w:firstRowLastColumn="0" w:lastRowFirstColumn="0" w:lastRowLastColumn="0"/>
+          <w:trHeight w:val="1771"/>
+        </w:trPr>
+        <w:tc>
+          <w:tcPr>
+            <w:cnfStyle w:val="001000000000" w:firstRow="0" w:lastRow="0" w:firstColumn="1" w:lastColumn="0" w:oddVBand="0" w:evenVBand="0" w:oddHBand="0" w:evenHBand="0" w:firstRowFirstColumn="0" w:firstRowLastColumn="0" w:lastRowFirstColumn="0" w:lastRowLastColumn="0"/>
+            <w:tcW w:w="2802" w:type="dxa"/>
+            <w:shd w:val="clear" w:color="auto" w:fill="FFCB25"/>
+          </w:tcPr>
+          <w:p>
+            <w:pPr>
+              <w:contextualSpacing/>
+              <w:jc w:val="left"/>
+              <w:rPr>
+                <w:rFonts w:cstheme="minorHAnsi"/>
+                <w:b w:val="0"/>
+                <w:color w:val="auto"/>
+              </w:rPr>
+            </w:pPr>
+            <w:r>
+              <w:rPr>
+                <w:rFonts w:cstheme="minorHAnsi"/>
+                <w:b w:val="0"/>
+                <w:color w:val="auto"/>
+              </w:rPr>
+              <w:t>Lack of experts/skilled people in the research areas such as computer vision and machine learning</w:t>
+            </w:r>
+          </w:p>
+        </w:tc>
+        <w:tc>
+          <w:tcPr>
+            <w:tcW w:w="10631" w:type="dxa"/>
+          </w:tcPr>
+          <w:p>
+            <w:pPr>
+              <w:pStyle w:val="ListParagraph"/>
+              <w:numPr>
+                <w:ilvl w:val="0"/>
+                <w:numId w:val="9"/>
+              </w:numPr>
+              <w:ind w:left="459"/>
+              <w:jc w:val="left"/>
+              <w:cnfStyle w:val="000000100000" w:firstRow="0" w:lastRow="0" w:firstColumn="0" w:lastColumn="0" w:oddVBand="0" w:evenVBand="0" w:oddHBand="1" w:evenHBand="0" w:firstRowFirstColumn="0" w:firstRowLastColumn="0" w:lastRowFirstColumn="0" w:lastRowLastColumn="0"/>
+              <w:rPr>
+                <w:rFonts w:cstheme="minorHAnsi"/>
+              </w:rPr>
+            </w:pPr>
+            <w:r>
+              <w:rPr>
+                <w:rFonts w:cstheme="minorHAnsi"/>
+              </w:rPr>
+              <w:t>Read articles, research papers, online resources and other materials related to computer vision and machine learning concepts and familiarize with them.</w:t>
+            </w:r>
+          </w:p>
+          <w:p>
+            <w:pPr>
+              <w:pStyle w:val="ListParagraph"/>
+              <w:numPr>
+                <w:ilvl w:val="0"/>
+                <w:numId w:val="9"/>
+              </w:numPr>
+              <w:ind w:left="459"/>
+              <w:jc w:val="left"/>
+              <w:cnfStyle w:val="000000100000" w:firstRow="0" w:lastRow="0" w:firstColumn="0" w:lastColumn="0" w:oddVBand="0" w:evenVBand="0" w:oddHBand="1" w:evenHBand="0" w:firstRowFirstColumn="0" w:firstRowLastColumn="0" w:lastRowFirstColumn="0" w:lastRowLastColumn="0"/>
+              <w:rPr>
+                <w:rFonts w:cstheme="minorHAnsi"/>
+              </w:rPr>
+            </w:pPr>
+            <w:r>
+              <w:rPr>
+                <w:rFonts w:cstheme="minorHAnsi"/>
+              </w:rPr>
+              <w:t>Identify the exact computer vision and machine learning concepts required for the proposed project (Video processing, Image processing, Datasets, Face and eye detection).</w:t>
+            </w:r>
+          </w:p>
+          <w:p>
+            <w:pPr>
+              <w:pStyle w:val="ListParagraph"/>
+              <w:numPr>
+                <w:ilvl w:val="0"/>
+                <w:numId w:val="9"/>
+              </w:numPr>
+              <w:ind w:left="459"/>
+              <w:jc w:val="left"/>
+              <w:cnfStyle w:val="000000100000" w:firstRow="0" w:lastRow="0" w:firstColumn="0" w:lastColumn="0" w:oddVBand="0" w:evenVBand="0" w:oddHBand="1" w:evenHBand="0" w:firstRowFirstColumn="0" w:firstRowLastColumn="0" w:lastRowFirstColumn="0" w:lastRowLastColumn="0"/>
+              <w:rPr>
+                <w:rFonts w:cstheme="minorHAnsi"/>
+              </w:rPr>
+            </w:pPr>
+            <w:r>
+              <w:rPr>
+                <w:rFonts w:cstheme="minorHAnsi"/>
+              </w:rPr>
+              <w:t>Do online tutorials and practice development tasks in above identified areas.</w:t>
+            </w:r>
+          </w:p>
+          <w:p>
+            <w:pPr>
+              <w:pStyle w:val="ListParagraph"/>
+              <w:numPr>
+                <w:ilvl w:val="0"/>
+                <w:numId w:val="9"/>
+              </w:numPr>
+              <w:ind w:left="459"/>
+              <w:jc w:val="left"/>
+              <w:cnfStyle w:val="000000100000" w:firstRow="0" w:lastRow="0" w:firstColumn="0" w:lastColumn="0" w:oddVBand="0" w:evenVBand="0" w:oddHBand="1" w:evenHBand="0" w:firstRowFirstColumn="0" w:firstRowLastColumn="0" w:lastRowFirstColumn="0" w:lastRowLastColumn="0"/>
+              <w:rPr>
+                <w:rFonts w:cstheme="minorHAnsi"/>
+              </w:rPr>
+            </w:pPr>
+            <w:r>
+              <w:rPr>
+                <w:rFonts w:cstheme="minorHAnsi"/>
+              </w:rPr>
+              <w:t xml:space="preserve">Request supervisor assistance.    </w:t>
+            </w:r>
+          </w:p>
+        </w:tc>
+      </w:tr>
+      <w:tr>
+        <w:trPr>
+          <w:trHeight w:val="974"/>
+        </w:trPr>
+        <w:tc>
+          <w:tcPr>
+            <w:cnfStyle w:val="001000000000" w:firstRow="0" w:lastRow="0" w:firstColumn="1" w:lastColumn="0" w:oddVBand="0" w:evenVBand="0" w:oddHBand="0" w:evenHBand="0" w:firstRowFirstColumn="0" w:firstRowLastColumn="0" w:lastRowFirstColumn="0" w:lastRowLastColumn="0"/>
+            <w:tcW w:w="2802" w:type="dxa"/>
+            <w:shd w:val="clear" w:color="auto" w:fill="FFCB25"/>
+          </w:tcPr>
+          <w:p>
+            <w:pPr>
+              <w:contextualSpacing/>
+              <w:jc w:val="left"/>
+              <w:rPr>
+                <w:rFonts w:cstheme="minorHAnsi"/>
+                <w:b w:val="0"/>
+                <w:color w:val="auto"/>
+              </w:rPr>
+            </w:pPr>
+            <w:r>
+              <w:rPr>
+                <w:rFonts w:cstheme="minorHAnsi"/>
+                <w:b w:val="0"/>
+                <w:color w:val="auto"/>
+              </w:rPr>
+              <w:t>Time management and estimations can be inaccurate</w:t>
+            </w:r>
+          </w:p>
+        </w:tc>
+        <w:tc>
+          <w:tcPr>
+            <w:tcW w:w="10631" w:type="dxa"/>
+          </w:tcPr>
+          <w:p>
+            <w:pPr>
+              <w:pStyle w:val="ListParagraph"/>
+              <w:numPr>
+                <w:ilvl w:val="0"/>
+                <w:numId w:val="10"/>
+              </w:numPr>
+              <w:ind w:left="459"/>
+              <w:jc w:val="left"/>
+              <w:cnfStyle w:val="000000000000" w:firstRow="0" w:lastRow="0" w:firstColumn="0" w:lastColumn="0" w:oddVBand="0" w:evenVBand="0" w:oddHBand="0" w:evenHBand="0" w:firstRowFirstColumn="0" w:firstRowLastColumn="0" w:lastRowFirstColumn="0" w:lastRowLastColumn="0"/>
+              <w:rPr>
+                <w:rFonts w:cstheme="minorHAnsi"/>
+              </w:rPr>
+            </w:pPr>
+            <w:r>
+              <w:rPr>
+                <w:rFonts w:cstheme="minorHAnsi"/>
+              </w:rPr>
+              <w:t>Identify all the tasks which needs to be executed in the proposed project.</w:t>
+            </w:r>
+          </w:p>
+          <w:p>
+            <w:pPr>
+              <w:pStyle w:val="ListParagraph"/>
+              <w:numPr>
+                <w:ilvl w:val="0"/>
+                <w:numId w:val="10"/>
+              </w:numPr>
+              <w:ind w:left="459"/>
+              <w:jc w:val="left"/>
+              <w:cnfStyle w:val="000000000000" w:firstRow="0" w:lastRow="0" w:firstColumn="0" w:lastColumn="0" w:oddVBand="0" w:evenVBand="0" w:oddHBand="0" w:evenHBand="0" w:firstRowFirstColumn="0" w:firstRowLastColumn="0" w:lastRowFirstColumn="0" w:lastRowLastColumn="0"/>
+              <w:rPr>
+                <w:rFonts w:cstheme="minorHAnsi"/>
+              </w:rPr>
+            </w:pPr>
+            <w:r>
+              <w:rPr>
+                <w:rFonts w:cstheme="minorHAnsi"/>
+              </w:rPr>
+              <w:t>Create a Gantt chart including various tasks, it’s allocated time durations, milestones and the task deadlines.</w:t>
+            </w:r>
+          </w:p>
+          <w:p>
+            <w:pPr>
+              <w:pStyle w:val="ListParagraph"/>
+              <w:numPr>
+                <w:ilvl w:val="0"/>
+                <w:numId w:val="10"/>
+              </w:numPr>
+              <w:ind w:left="459"/>
+              <w:jc w:val="left"/>
+              <w:cnfStyle w:val="000000000000" w:firstRow="0" w:lastRow="0" w:firstColumn="0" w:lastColumn="0" w:oddVBand="0" w:evenVBand="0" w:oddHBand="0" w:evenHBand="0" w:firstRowFirstColumn="0" w:firstRowLastColumn="0" w:lastRowFirstColumn="0" w:lastRowLastColumn="0"/>
+              <w:rPr>
+                <w:rFonts w:cstheme="minorHAnsi"/>
+              </w:rPr>
+            </w:pPr>
+            <w:r>
+              <w:rPr>
+                <w:rFonts w:cstheme="minorHAnsi"/>
+              </w:rPr>
+              <w:t xml:space="preserve">Conduct frequent team meetings to monitor, review project progress and make amendments if required.  </w:t>
+            </w:r>
+          </w:p>
+        </w:tc>
+      </w:tr>
+      <w:tr>
+        <w:trPr>
+          <w:cnfStyle w:val="000000100000" w:firstRow="0" w:lastRow="0" w:firstColumn="0" w:lastColumn="0" w:oddVBand="0" w:evenVBand="0" w:oddHBand="1" w:evenHBand="0" w:firstRowFirstColumn="0" w:firstRowLastColumn="0" w:lastRowFirstColumn="0" w:lastRowLastColumn="0"/>
+          <w:trHeight w:val="1271"/>
+        </w:trPr>
+        <w:tc>
+          <w:tcPr>
+            <w:cnfStyle w:val="001000000000" w:firstRow="0" w:lastRow="0" w:firstColumn="1" w:lastColumn="0" w:oddVBand="0" w:evenVBand="0" w:oddHBand="0" w:evenHBand="0" w:firstRowFirstColumn="0" w:firstRowLastColumn="0" w:lastRowFirstColumn="0" w:lastRowLastColumn="0"/>
+            <w:tcW w:w="2802" w:type="dxa"/>
+            <w:shd w:val="clear" w:color="auto" w:fill="FFCB25"/>
+          </w:tcPr>
+          <w:p>
+            <w:pPr>
+              <w:contextualSpacing/>
+              <w:jc w:val="left"/>
+              <w:rPr>
+                <w:rFonts w:cstheme="minorHAnsi"/>
+                <w:b w:val="0"/>
+                <w:bCs w:val="0"/>
+                <w:color w:val="auto"/>
+              </w:rPr>
+            </w:pPr>
+            <w:r>
+              <w:rPr>
+                <w:rFonts w:cstheme="minorHAnsi"/>
+                <w:b w:val="0"/>
+                <w:bCs w:val="0"/>
+                <w:color w:val="auto"/>
+              </w:rPr>
+              <w:t>Continuous growth of the project scope and ambiguity of requirements</w:t>
+            </w:r>
+          </w:p>
+        </w:tc>
+        <w:tc>
+          <w:tcPr>
+            <w:tcW w:w="10631" w:type="dxa"/>
+          </w:tcPr>
+          <w:p>
+            <w:pPr>
+              <w:pStyle w:val="ListParagraph"/>
+              <w:numPr>
+                <w:ilvl w:val="0"/>
+                <w:numId w:val="11"/>
+              </w:numPr>
+              <w:ind w:left="459"/>
+              <w:jc w:val="left"/>
+              <w:cnfStyle w:val="000000100000" w:firstRow="0" w:lastRow="0" w:firstColumn="0" w:lastColumn="0" w:oddVBand="0" w:evenVBand="0" w:oddHBand="1" w:evenHBand="0" w:firstRowFirstColumn="0" w:firstRowLastColumn="0" w:lastRowFirstColumn="0" w:lastRowLastColumn="0"/>
+              <w:rPr>
+                <w:rFonts w:cstheme="minorHAnsi"/>
+              </w:rPr>
+            </w:pPr>
+            <w:r>
+              <w:rPr>
+                <w:rFonts w:cstheme="minorHAnsi"/>
+              </w:rPr>
+              <w:t>Identify the project requirements at the initial phases of the project.</w:t>
+            </w:r>
+          </w:p>
+          <w:p>
+            <w:pPr>
+              <w:pStyle w:val="ListParagraph"/>
+              <w:numPr>
+                <w:ilvl w:val="0"/>
+                <w:numId w:val="11"/>
+              </w:numPr>
+              <w:ind w:left="459"/>
+              <w:jc w:val="left"/>
+              <w:cnfStyle w:val="000000100000" w:firstRow="0" w:lastRow="0" w:firstColumn="0" w:lastColumn="0" w:oddVBand="0" w:evenVBand="0" w:oddHBand="1" w:evenHBand="0" w:firstRowFirstColumn="0" w:firstRowLastColumn="0" w:lastRowFirstColumn="0" w:lastRowLastColumn="0"/>
+              <w:rPr>
+                <w:rFonts w:cstheme="minorHAnsi"/>
+              </w:rPr>
+            </w:pPr>
+            <w:r>
+              <w:rPr>
+                <w:rFonts w:cstheme="minorHAnsi"/>
+              </w:rPr>
+              <w:t>Identify the exact research areas for the proposed project.</w:t>
+            </w:r>
+          </w:p>
+          <w:p>
+            <w:pPr>
+              <w:pStyle w:val="ListParagraph"/>
+              <w:numPr>
+                <w:ilvl w:val="0"/>
+                <w:numId w:val="11"/>
+              </w:numPr>
+              <w:ind w:left="459"/>
+              <w:jc w:val="left"/>
+              <w:cnfStyle w:val="000000100000" w:firstRow="0" w:lastRow="0" w:firstColumn="0" w:lastColumn="0" w:oddVBand="0" w:evenVBand="0" w:oddHBand="1" w:evenHBand="0" w:firstRowFirstColumn="0" w:firstRowLastColumn="0" w:lastRowFirstColumn="0" w:lastRowLastColumn="0"/>
+              <w:rPr>
+                <w:rFonts w:cstheme="minorHAnsi"/>
+              </w:rPr>
+            </w:pPr>
+            <w:r>
+              <w:rPr>
+                <w:rFonts w:cstheme="minorHAnsi"/>
+              </w:rPr>
+              <w:t>Define the scope of the project.</w:t>
+            </w:r>
+          </w:p>
+          <w:p>
+            <w:pPr>
+              <w:pStyle w:val="ListParagraph"/>
+              <w:numPr>
+                <w:ilvl w:val="0"/>
+                <w:numId w:val="11"/>
+              </w:numPr>
+              <w:ind w:left="459"/>
+              <w:jc w:val="left"/>
+              <w:cnfStyle w:val="000000100000" w:firstRow="0" w:lastRow="0" w:firstColumn="0" w:lastColumn="0" w:oddVBand="0" w:evenVBand="0" w:oddHBand="1" w:evenHBand="0" w:firstRowFirstColumn="0" w:firstRowLastColumn="0" w:lastRowFirstColumn="0" w:lastRowLastColumn="0"/>
+              <w:rPr>
+                <w:rFonts w:cstheme="minorHAnsi"/>
+              </w:rPr>
+            </w:pPr>
+            <w:r>
+              <w:rPr>
+                <w:rFonts w:cstheme="minorHAnsi"/>
+              </w:rPr>
+              <w:t xml:space="preserve">Have frequent team meetings and consult supervisor for proper planning of the functionality of the system. </w:t>
+            </w:r>
+          </w:p>
+        </w:tc>
+      </w:tr>
+      <w:tr>
+        <w:trPr>
+          <w:trHeight w:val="694"/>
+        </w:trPr>
+        <w:tc>
+          <w:tcPr>
+            <w:cnfStyle w:val="001000000000" w:firstRow="0" w:lastRow="0" w:firstColumn="1" w:lastColumn="0" w:oddVBand="0" w:evenVBand="0" w:oddHBand="0" w:evenHBand="0" w:firstRowFirstColumn="0" w:firstRowLastColumn="0" w:lastRowFirstColumn="0" w:lastRowLastColumn="0"/>
+            <w:tcW w:w="2802" w:type="dxa"/>
+            <w:shd w:val="clear" w:color="auto" w:fill="FFCB25"/>
+          </w:tcPr>
+          <w:p>
+            <w:pPr>
+              <w:contextualSpacing/>
+              <w:jc w:val="left"/>
+              <w:rPr>
+                <w:rFonts w:cstheme="minorHAnsi"/>
+                <w:bCs w:val="0"/>
+              </w:rPr>
+            </w:pPr>
+            <w:r>
+              <w:rPr>
+                <w:rFonts w:cstheme="minorHAnsi"/>
+                <w:b w:val="0"/>
+                <w:color w:val="auto"/>
+              </w:rPr>
+              <w:t>Potential data loss as a result of technology failures</w:t>
+            </w:r>
+          </w:p>
+        </w:tc>
+        <w:tc>
+          <w:tcPr>
+            <w:tcW w:w="10631" w:type="dxa"/>
+          </w:tcPr>
+          <w:p>
+            <w:pPr>
+              <w:pStyle w:val="ListParagraph"/>
+              <w:numPr>
+                <w:ilvl w:val="0"/>
+                <w:numId w:val="12"/>
+              </w:numPr>
+              <w:ind w:left="459"/>
+              <w:jc w:val="left"/>
+              <w:cnfStyle w:val="000000000000" w:firstRow="0" w:lastRow="0" w:firstColumn="0" w:lastColumn="0" w:oddVBand="0" w:evenVBand="0" w:oddHBand="0" w:evenHBand="0" w:firstRowFirstColumn="0" w:firstRowLastColumn="0" w:lastRowFirstColumn="0" w:lastRowLastColumn="0"/>
+              <w:rPr>
+                <w:rFonts w:cstheme="minorHAnsi"/>
+              </w:rPr>
+            </w:pPr>
+            <w:r>
+              <w:rPr>
+                <w:rFonts w:cstheme="minorHAnsi"/>
+              </w:rPr>
+              <w:t>Frequent commits of project related work to a remote repository such as GitHub.</w:t>
+            </w:r>
+          </w:p>
+          <w:p>
+            <w:pPr>
+              <w:pStyle w:val="ListParagraph"/>
+              <w:numPr>
+                <w:ilvl w:val="0"/>
+                <w:numId w:val="12"/>
+              </w:numPr>
+              <w:ind w:left="459"/>
+              <w:jc w:val="left"/>
+              <w:cnfStyle w:val="000000000000" w:firstRow="0" w:lastRow="0" w:firstColumn="0" w:lastColumn="0" w:oddVBand="0" w:evenVBand="0" w:oddHBand="0" w:evenHBand="0" w:firstRowFirstColumn="0" w:firstRowLastColumn="0" w:lastRowFirstColumn="0" w:lastRowLastColumn="0"/>
+              <w:rPr>
+                <w:rFonts w:cstheme="minorHAnsi"/>
+              </w:rPr>
+            </w:pPr>
+            <w:r>
+              <w:rPr>
+                <w:rFonts w:cstheme="minorHAnsi"/>
+              </w:rPr>
+              <w:t>Take frequent back-ups of the project work to an external hard drive/USB flash drive.</w:t>
+            </w:r>
+          </w:p>
+        </w:tc>
+      </w:tr>
+      <w:tr>
+        <w:trPr>
+          <w:cnfStyle w:val="000000100000" w:firstRow="0" w:lastRow="0" w:firstColumn="0" w:lastColumn="0" w:oddVBand="0" w:evenVBand="0" w:oddHBand="1" w:evenHBand="0" w:firstRowFirstColumn="0" w:firstRowLastColumn="0" w:lastRowFirstColumn="0" w:lastRowLastColumn="0"/>
+          <w:trHeight w:val="1554"/>
+        </w:trPr>
+        <w:tc>
+          <w:tcPr>
+            <w:cnfStyle w:val="001000000000" w:firstRow="0" w:lastRow="0" w:firstColumn="1" w:lastColumn="0" w:oddVBand="0" w:evenVBand="0" w:oddHBand="0" w:evenHBand="0" w:firstRowFirstColumn="0" w:firstRowLastColumn="0" w:lastRowFirstColumn="0" w:lastRowLastColumn="0"/>
+            <w:tcW w:w="2802" w:type="dxa"/>
+            <w:shd w:val="clear" w:color="auto" w:fill="FFCB25"/>
+          </w:tcPr>
+          <w:p>
+            <w:pPr>
+              <w:contextualSpacing/>
+              <w:jc w:val="left"/>
+              <w:rPr>
+                <w:rFonts w:cstheme="minorHAnsi"/>
+                <w:b w:val="0"/>
+                <w:color w:val="auto"/>
+              </w:rPr>
+            </w:pPr>
+            <w:r>
+              <w:rPr>
+                <w:rFonts w:cstheme="minorHAnsi"/>
+                <w:b w:val="0"/>
+                <w:color w:val="auto"/>
+              </w:rPr>
+              <w:t>Communication and collaboration between team members</w:t>
+            </w:r>
+          </w:p>
+        </w:tc>
+        <w:tc>
+          <w:tcPr>
+            <w:tcW w:w="10631" w:type="dxa"/>
+          </w:tcPr>
+          <w:p>
+            <w:pPr>
+              <w:pStyle w:val="ListParagraph"/>
+              <w:numPr>
+                <w:ilvl w:val="0"/>
+                <w:numId w:val="12"/>
+              </w:numPr>
+              <w:ind w:left="459"/>
+              <w:jc w:val="left"/>
+              <w:cnfStyle w:val="000000100000" w:firstRow="0" w:lastRow="0" w:firstColumn="0" w:lastColumn="0" w:oddVBand="0" w:evenVBand="0" w:oddHBand="1" w:evenHBand="0" w:firstRowFirstColumn="0" w:firstRowLastColumn="0" w:lastRowFirstColumn="0" w:lastRowLastColumn="0"/>
+              <w:rPr>
+                <w:rFonts w:cstheme="minorHAnsi"/>
+              </w:rPr>
+            </w:pPr>
+            <w:r>
+              <w:rPr>
+                <w:rFonts w:cstheme="minorHAnsi"/>
+              </w:rPr>
+              <w:t>Carry out frequent team meetings.</w:t>
+            </w:r>
+          </w:p>
+          <w:p>
+            <w:pPr>
+              <w:pStyle w:val="ListParagraph"/>
+              <w:numPr>
+                <w:ilvl w:val="0"/>
+                <w:numId w:val="12"/>
+              </w:numPr>
+              <w:ind w:left="459"/>
+              <w:jc w:val="left"/>
+              <w:cnfStyle w:val="000000100000" w:firstRow="0" w:lastRow="0" w:firstColumn="0" w:lastColumn="0" w:oddVBand="0" w:evenVBand="0" w:oddHBand="1" w:evenHBand="0" w:firstRowFirstColumn="0" w:firstRowLastColumn="0" w:lastRowFirstColumn="0" w:lastRowLastColumn="0"/>
+              <w:rPr>
+                <w:rFonts w:cstheme="minorHAnsi"/>
+              </w:rPr>
+            </w:pPr>
+            <w:r>
+              <w:rPr>
+                <w:rFonts w:cstheme="minorHAnsi"/>
+              </w:rPr>
+              <w:t>Monitor the progress of each team member using GitHub remote repository.</w:t>
+            </w:r>
+          </w:p>
+          <w:p>
+            <w:pPr>
+              <w:pStyle w:val="ListParagraph"/>
+              <w:numPr>
+                <w:ilvl w:val="0"/>
+                <w:numId w:val="12"/>
+              </w:numPr>
+              <w:ind w:left="459"/>
+              <w:jc w:val="left"/>
+              <w:cnfStyle w:val="000000100000" w:firstRow="0" w:lastRow="0" w:firstColumn="0" w:lastColumn="0" w:oddVBand="0" w:evenVBand="0" w:oddHBand="1" w:evenHBand="0" w:firstRowFirstColumn="0" w:firstRowLastColumn="0" w:lastRowFirstColumn="0" w:lastRowLastColumn="0"/>
+              <w:rPr>
+                <w:rFonts w:cstheme="minorHAnsi"/>
+              </w:rPr>
+            </w:pPr>
+            <w:r>
+              <w:rPr>
+                <w:rFonts w:cstheme="minorHAnsi"/>
+              </w:rPr>
+              <w:t>Identify the issues related to the proposed project which each team member currently faces and support them to overcome such situations.</w:t>
+            </w:r>
+          </w:p>
+          <w:p>
+            <w:pPr>
+              <w:pStyle w:val="ListParagraph"/>
+              <w:numPr>
+                <w:ilvl w:val="0"/>
+                <w:numId w:val="12"/>
+              </w:numPr>
+              <w:ind w:left="459"/>
+              <w:jc w:val="left"/>
+              <w:cnfStyle w:val="000000100000" w:firstRow="0" w:lastRow="0" w:firstColumn="0" w:lastColumn="0" w:oddVBand="0" w:evenVBand="0" w:oddHBand="1" w:evenHBand="0" w:firstRowFirstColumn="0" w:firstRowLastColumn="0" w:lastRowFirstColumn="0" w:lastRowLastColumn="0"/>
+              <w:rPr>
+                <w:rFonts w:cstheme="minorHAnsi"/>
+              </w:rPr>
+            </w:pPr>
+            <w:r>
+              <w:rPr>
+                <w:rFonts w:cstheme="minorHAnsi"/>
+              </w:rPr>
+              <w:t>Consult supervisor for assistance.</w:t>
+            </w:r>
+            <w:bookmarkStart w:id="49" w:name="_GoBack"/>
+            <w:bookmarkEnd w:id="49"/>
+          </w:p>
+        </w:tc>
+      </w:tr>
+    </w:tbl>
+    <w:p>
+      <w:pPr>
+        <w:sectPr>
+          <w:pgSz w:w="16838" w:h="11906" w:orient="landscape"/>
+          <w:pgMar w:top="1440" w:right="1701" w:bottom="1440" w:left="1701" w:header="708" w:footer="708" w:gutter="0"/>
+          <w:cols w:space="708"/>
+          <w:docGrid w:linePitch="360"/>
+        </w:sectPr>
+      </w:pPr>
     </w:p>
     <w:p>
       <w:pPr>
         <w:pStyle w:val="Heading1"/>
         <w:spacing w:after="240"/>
       </w:pPr>
-      <w:bookmarkStart w:id="49" w:name="_Toc511323649"/>
-      <w:bookmarkStart w:id="50" w:name="_Toc514880869"/>
+      <w:bookmarkStart w:id="50" w:name="_Toc511323649"/>
+      <w:bookmarkStart w:id="51" w:name="_Toc514880869"/>
       <w:r>
         <w:lastRenderedPageBreak/>
         <w:t>REFERENCES</w:t>
       </w:r>
-      <w:bookmarkEnd w:id="49"/>
       <w:bookmarkEnd w:id="50"/>
+      <w:bookmarkEnd w:id="51"/>
     </w:p>
     <w:p>
       <w:pPr>
@@ -7222,11 +8036,24 @@
         <w:t>https://www.tesla.com/en_NZ/autopilot</w:t>
       </w:r>
     </w:p>
+    <w:p>
+      <w:pPr>
+        <w:ind w:left="720" w:hanging="720"/>
+        <w:jc w:val="left"/>
+      </w:pPr>
+    </w:p>
+    <w:p>
+      <w:pPr>
+        <w:ind w:left="720" w:hanging="720"/>
+        <w:jc w:val="left"/>
+      </w:pPr>
+      <w:r>
+        <w:t>http://knowledgeblob.com/agile/scrum-framework/</w:t>
+      </w:r>
+    </w:p>
     <w:sectPr>
-      <w:footerReference w:type="default" r:id="rId26"/>
       <w:pgSz w:w="11906" w:h="16838"/>
       <w:pgMar w:top="1440" w:right="1440" w:bottom="1440" w:left="1440" w:header="708" w:footer="708" w:gutter="0"/>
-      <w:pgNumType w:start="1"/>
       <w:cols w:space="708"/>
       <w:docGrid w:linePitch="360"/>
     </w:sectPr>
@@ -7838,6 +8665,119 @@
     </w:lvl>
   </w:abstractNum>
   <w:abstractNum w:abstractNumId="2" w15:restartNumberingAfterBreak="0">
+    <w:nsid w:val="0C8736F1"/>
+    <w:multiLevelType w:val="hybridMultilevel"/>
+    <w:tmpl w:val="08E8FC70"/>
+    <w:lvl w:ilvl="0" w:tplc="08090001">
+      <w:start w:val="1"/>
+      <w:numFmt w:val="bullet"/>
+      <w:lvlText w:val=""/>
+      <w:lvlJc w:val="left"/>
+      <w:pPr>
+        <w:ind w:left="3600" w:hanging="360"/>
+      </w:pPr>
+      <w:rPr>
+        <w:rFonts w:ascii="Symbol" w:hAnsi="Symbol" w:hint="default"/>
+      </w:rPr>
+    </w:lvl>
+    <w:lvl w:ilvl="1" w:tplc="08090003" w:tentative="1">
+      <w:start w:val="1"/>
+      <w:numFmt w:val="bullet"/>
+      <w:lvlText w:val="o"/>
+      <w:lvlJc w:val="left"/>
+      <w:pPr>
+        <w:ind w:left="4320" w:hanging="360"/>
+      </w:pPr>
+      <w:rPr>
+        <w:rFonts w:ascii="Courier New" w:hAnsi="Courier New" w:cs="Courier New" w:hint="default"/>
+      </w:rPr>
+    </w:lvl>
+    <w:lvl w:ilvl="2" w:tplc="08090005" w:tentative="1">
+      <w:start w:val="1"/>
+      <w:numFmt w:val="bullet"/>
+      <w:lvlText w:val=""/>
+      <w:lvlJc w:val="left"/>
+      <w:pPr>
+        <w:ind w:left="5040" w:hanging="360"/>
+      </w:pPr>
+      <w:rPr>
+        <w:rFonts w:ascii="Wingdings" w:hAnsi="Wingdings" w:hint="default"/>
+      </w:rPr>
+    </w:lvl>
+    <w:lvl w:ilvl="3" w:tplc="08090001" w:tentative="1">
+      <w:start w:val="1"/>
+      <w:numFmt w:val="bullet"/>
+      <w:lvlText w:val=""/>
+      <w:lvlJc w:val="left"/>
+      <w:pPr>
+        <w:ind w:left="5760" w:hanging="360"/>
+      </w:pPr>
+      <w:rPr>
+        <w:rFonts w:ascii="Symbol" w:hAnsi="Symbol" w:hint="default"/>
+      </w:rPr>
+    </w:lvl>
+    <w:lvl w:ilvl="4" w:tplc="08090003" w:tentative="1">
+      <w:start w:val="1"/>
+      <w:numFmt w:val="bullet"/>
+      <w:lvlText w:val="o"/>
+      <w:lvlJc w:val="left"/>
+      <w:pPr>
+        <w:ind w:left="6480" w:hanging="360"/>
+      </w:pPr>
+      <w:rPr>
+        <w:rFonts w:ascii="Courier New" w:hAnsi="Courier New" w:cs="Courier New" w:hint="default"/>
+      </w:rPr>
+    </w:lvl>
+    <w:lvl w:ilvl="5" w:tplc="08090005" w:tentative="1">
+      <w:start w:val="1"/>
+      <w:numFmt w:val="bullet"/>
+      <w:lvlText w:val=""/>
+      <w:lvlJc w:val="left"/>
+      <w:pPr>
+        <w:ind w:left="7200" w:hanging="360"/>
+      </w:pPr>
+      <w:rPr>
+        <w:rFonts w:ascii="Wingdings" w:hAnsi="Wingdings" w:hint="default"/>
+      </w:rPr>
+    </w:lvl>
+    <w:lvl w:ilvl="6" w:tplc="08090001" w:tentative="1">
+      <w:start w:val="1"/>
+      <w:numFmt w:val="bullet"/>
+      <w:lvlText w:val=""/>
+      <w:lvlJc w:val="left"/>
+      <w:pPr>
+        <w:ind w:left="7920" w:hanging="360"/>
+      </w:pPr>
+      <w:rPr>
+        <w:rFonts w:ascii="Symbol" w:hAnsi="Symbol" w:hint="default"/>
+      </w:rPr>
+    </w:lvl>
+    <w:lvl w:ilvl="7" w:tplc="08090003" w:tentative="1">
+      <w:start w:val="1"/>
+      <w:numFmt w:val="bullet"/>
+      <w:lvlText w:val="o"/>
+      <w:lvlJc w:val="left"/>
+      <w:pPr>
+        <w:ind w:left="8640" w:hanging="360"/>
+      </w:pPr>
+      <w:rPr>
+        <w:rFonts w:ascii="Courier New" w:hAnsi="Courier New" w:cs="Courier New" w:hint="default"/>
+      </w:rPr>
+    </w:lvl>
+    <w:lvl w:ilvl="8" w:tplc="08090005" w:tentative="1">
+      <w:start w:val="1"/>
+      <w:numFmt w:val="bullet"/>
+      <w:lvlText w:val=""/>
+      <w:lvlJc w:val="left"/>
+      <w:pPr>
+        <w:ind w:left="9360" w:hanging="360"/>
+      </w:pPr>
+      <w:rPr>
+        <w:rFonts w:ascii="Wingdings" w:hAnsi="Wingdings" w:hint="default"/>
+      </w:rPr>
+    </w:lvl>
+  </w:abstractNum>
+  <w:abstractNum w:abstractNumId="3" w15:restartNumberingAfterBreak="0">
     <w:nsid w:val="0CD45B6A"/>
     <w:multiLevelType w:val="hybridMultilevel"/>
     <w:tmpl w:val="64D6BC38"/>
@@ -7950,7 +8890,319 @@
       </w:rPr>
     </w:lvl>
   </w:abstractNum>
-  <w:abstractNum w:abstractNumId="3" w15:restartNumberingAfterBreak="0">
+  <w:abstractNum w:abstractNumId="4" w15:restartNumberingAfterBreak="0">
+    <w:nsid w:val="0EE4061F"/>
+    <w:multiLevelType w:val="hybridMultilevel"/>
+    <w:tmpl w:val="F5320D3C"/>
+    <w:lvl w:ilvl="0" w:tplc="08090001">
+      <w:start w:val="1"/>
+      <w:numFmt w:val="bullet"/>
+      <w:lvlText w:val=""/>
+      <w:lvlJc w:val="left"/>
+      <w:pPr>
+        <w:ind w:left="720" w:hanging="360"/>
+      </w:pPr>
+      <w:rPr>
+        <w:rFonts w:ascii="Symbol" w:hAnsi="Symbol" w:hint="default"/>
+      </w:rPr>
+    </w:lvl>
+    <w:lvl w:ilvl="1" w:tplc="08090003" w:tentative="1">
+      <w:start w:val="1"/>
+      <w:numFmt w:val="bullet"/>
+      <w:lvlText w:val="o"/>
+      <w:lvlJc w:val="left"/>
+      <w:pPr>
+        <w:ind w:left="1440" w:hanging="360"/>
+      </w:pPr>
+      <w:rPr>
+        <w:rFonts w:ascii="Courier New" w:hAnsi="Courier New" w:cs="Courier New" w:hint="default"/>
+      </w:rPr>
+    </w:lvl>
+    <w:lvl w:ilvl="2" w:tplc="08090005" w:tentative="1">
+      <w:start w:val="1"/>
+      <w:numFmt w:val="bullet"/>
+      <w:lvlText w:val=""/>
+      <w:lvlJc w:val="left"/>
+      <w:pPr>
+        <w:ind w:left="2160" w:hanging="360"/>
+      </w:pPr>
+      <w:rPr>
+        <w:rFonts w:ascii="Wingdings" w:hAnsi="Wingdings" w:hint="default"/>
+      </w:rPr>
+    </w:lvl>
+    <w:lvl w:ilvl="3" w:tplc="08090001" w:tentative="1">
+      <w:start w:val="1"/>
+      <w:numFmt w:val="bullet"/>
+      <w:lvlText w:val=""/>
+      <w:lvlJc w:val="left"/>
+      <w:pPr>
+        <w:ind w:left="2880" w:hanging="360"/>
+      </w:pPr>
+      <w:rPr>
+        <w:rFonts w:ascii="Symbol" w:hAnsi="Symbol" w:hint="default"/>
+      </w:rPr>
+    </w:lvl>
+    <w:lvl w:ilvl="4" w:tplc="08090003" w:tentative="1">
+      <w:start w:val="1"/>
+      <w:numFmt w:val="bullet"/>
+      <w:lvlText w:val="o"/>
+      <w:lvlJc w:val="left"/>
+      <w:pPr>
+        <w:ind w:left="3600" w:hanging="360"/>
+      </w:pPr>
+      <w:rPr>
+        <w:rFonts w:ascii="Courier New" w:hAnsi="Courier New" w:cs="Courier New" w:hint="default"/>
+      </w:rPr>
+    </w:lvl>
+    <w:lvl w:ilvl="5" w:tplc="08090005" w:tentative="1">
+      <w:start w:val="1"/>
+      <w:numFmt w:val="bullet"/>
+      <w:lvlText w:val=""/>
+      <w:lvlJc w:val="left"/>
+      <w:pPr>
+        <w:ind w:left="4320" w:hanging="360"/>
+      </w:pPr>
+      <w:rPr>
+        <w:rFonts w:ascii="Wingdings" w:hAnsi="Wingdings" w:hint="default"/>
+      </w:rPr>
+    </w:lvl>
+    <w:lvl w:ilvl="6" w:tplc="08090001" w:tentative="1">
+      <w:start w:val="1"/>
+      <w:numFmt w:val="bullet"/>
+      <w:lvlText w:val=""/>
+      <w:lvlJc w:val="left"/>
+      <w:pPr>
+        <w:ind w:left="5040" w:hanging="360"/>
+      </w:pPr>
+      <w:rPr>
+        <w:rFonts w:ascii="Symbol" w:hAnsi="Symbol" w:hint="default"/>
+      </w:rPr>
+    </w:lvl>
+    <w:lvl w:ilvl="7" w:tplc="08090003" w:tentative="1">
+      <w:start w:val="1"/>
+      <w:numFmt w:val="bullet"/>
+      <w:lvlText w:val="o"/>
+      <w:lvlJc w:val="left"/>
+      <w:pPr>
+        <w:ind w:left="5760" w:hanging="360"/>
+      </w:pPr>
+      <w:rPr>
+        <w:rFonts w:ascii="Courier New" w:hAnsi="Courier New" w:cs="Courier New" w:hint="default"/>
+      </w:rPr>
+    </w:lvl>
+    <w:lvl w:ilvl="8" w:tplc="08090005" w:tentative="1">
+      <w:start w:val="1"/>
+      <w:numFmt w:val="bullet"/>
+      <w:lvlText w:val=""/>
+      <w:lvlJc w:val="left"/>
+      <w:pPr>
+        <w:ind w:left="6480" w:hanging="360"/>
+      </w:pPr>
+      <w:rPr>
+        <w:rFonts w:ascii="Wingdings" w:hAnsi="Wingdings" w:hint="default"/>
+      </w:rPr>
+    </w:lvl>
+  </w:abstractNum>
+  <w:abstractNum w:abstractNumId="5" w15:restartNumberingAfterBreak="0">
+    <w:nsid w:val="25781EA6"/>
+    <w:multiLevelType w:val="hybridMultilevel"/>
+    <w:tmpl w:val="07F814E2"/>
+    <w:lvl w:ilvl="0" w:tplc="08090001">
+      <w:start w:val="1"/>
+      <w:numFmt w:val="bullet"/>
+      <w:lvlText w:val=""/>
+      <w:lvlJc w:val="left"/>
+      <w:pPr>
+        <w:ind w:left="720" w:hanging="360"/>
+      </w:pPr>
+      <w:rPr>
+        <w:rFonts w:ascii="Symbol" w:hAnsi="Symbol" w:hint="default"/>
+      </w:rPr>
+    </w:lvl>
+    <w:lvl w:ilvl="1" w:tplc="08090003" w:tentative="1">
+      <w:start w:val="1"/>
+      <w:numFmt w:val="bullet"/>
+      <w:lvlText w:val="o"/>
+      <w:lvlJc w:val="left"/>
+      <w:pPr>
+        <w:ind w:left="1440" w:hanging="360"/>
+      </w:pPr>
+      <w:rPr>
+        <w:rFonts w:ascii="Courier New" w:hAnsi="Courier New" w:cs="Courier New" w:hint="default"/>
+      </w:rPr>
+    </w:lvl>
+    <w:lvl w:ilvl="2" w:tplc="08090005" w:tentative="1">
+      <w:start w:val="1"/>
+      <w:numFmt w:val="bullet"/>
+      <w:lvlText w:val=""/>
+      <w:lvlJc w:val="left"/>
+      <w:pPr>
+        <w:ind w:left="2160" w:hanging="360"/>
+      </w:pPr>
+      <w:rPr>
+        <w:rFonts w:ascii="Wingdings" w:hAnsi="Wingdings" w:hint="default"/>
+      </w:rPr>
+    </w:lvl>
+    <w:lvl w:ilvl="3" w:tplc="08090001" w:tentative="1">
+      <w:start w:val="1"/>
+      <w:numFmt w:val="bullet"/>
+      <w:lvlText w:val=""/>
+      <w:lvlJc w:val="left"/>
+      <w:pPr>
+        <w:ind w:left="2880" w:hanging="360"/>
+      </w:pPr>
+      <w:rPr>
+        <w:rFonts w:ascii="Symbol" w:hAnsi="Symbol" w:hint="default"/>
+      </w:rPr>
+    </w:lvl>
+    <w:lvl w:ilvl="4" w:tplc="08090003" w:tentative="1">
+      <w:start w:val="1"/>
+      <w:numFmt w:val="bullet"/>
+      <w:lvlText w:val="o"/>
+      <w:lvlJc w:val="left"/>
+      <w:pPr>
+        <w:ind w:left="3600" w:hanging="360"/>
+      </w:pPr>
+      <w:rPr>
+        <w:rFonts w:ascii="Courier New" w:hAnsi="Courier New" w:cs="Courier New" w:hint="default"/>
+      </w:rPr>
+    </w:lvl>
+    <w:lvl w:ilvl="5" w:tplc="08090005" w:tentative="1">
+      <w:start w:val="1"/>
+      <w:numFmt w:val="bullet"/>
+      <w:lvlText w:val=""/>
+      <w:lvlJc w:val="left"/>
+      <w:pPr>
+        <w:ind w:left="4320" w:hanging="360"/>
+      </w:pPr>
+      <w:rPr>
+        <w:rFonts w:ascii="Wingdings" w:hAnsi="Wingdings" w:hint="default"/>
+      </w:rPr>
+    </w:lvl>
+    <w:lvl w:ilvl="6" w:tplc="08090001" w:tentative="1">
+      <w:start w:val="1"/>
+      <w:numFmt w:val="bullet"/>
+      <w:lvlText w:val=""/>
+      <w:lvlJc w:val="left"/>
+      <w:pPr>
+        <w:ind w:left="5040" w:hanging="360"/>
+      </w:pPr>
+      <w:rPr>
+        <w:rFonts w:ascii="Symbol" w:hAnsi="Symbol" w:hint="default"/>
+      </w:rPr>
+    </w:lvl>
+    <w:lvl w:ilvl="7" w:tplc="08090003" w:tentative="1">
+      <w:start w:val="1"/>
+      <w:numFmt w:val="bullet"/>
+      <w:lvlText w:val="o"/>
+      <w:lvlJc w:val="left"/>
+      <w:pPr>
+        <w:ind w:left="5760" w:hanging="360"/>
+      </w:pPr>
+      <w:rPr>
+        <w:rFonts w:ascii="Courier New" w:hAnsi="Courier New" w:cs="Courier New" w:hint="default"/>
+      </w:rPr>
+    </w:lvl>
+    <w:lvl w:ilvl="8" w:tplc="08090005" w:tentative="1">
+      <w:start w:val="1"/>
+      <w:numFmt w:val="bullet"/>
+      <w:lvlText w:val=""/>
+      <w:lvlJc w:val="left"/>
+      <w:pPr>
+        <w:ind w:left="6480" w:hanging="360"/>
+      </w:pPr>
+      <w:rPr>
+        <w:rFonts w:ascii="Wingdings" w:hAnsi="Wingdings" w:hint="default"/>
+      </w:rPr>
+    </w:lvl>
+  </w:abstractNum>
+  <w:abstractNum w:abstractNumId="6" w15:restartNumberingAfterBreak="0">
+    <w:nsid w:val="4AE62FBC"/>
+    <w:multiLevelType w:val="hybridMultilevel"/>
+    <w:tmpl w:val="60AE559C"/>
+    <w:lvl w:ilvl="0" w:tplc="0809000F">
+      <w:start w:val="1"/>
+      <w:numFmt w:val="decimal"/>
+      <w:lvlText w:val="%1."/>
+      <w:lvlJc w:val="left"/>
+      <w:pPr>
+        <w:ind w:left="720" w:hanging="360"/>
+      </w:pPr>
+    </w:lvl>
+    <w:lvl w:ilvl="1" w:tplc="08090019" w:tentative="1">
+      <w:start w:val="1"/>
+      <w:numFmt w:val="lowerLetter"/>
+      <w:lvlText w:val="%2."/>
+      <w:lvlJc w:val="left"/>
+      <w:pPr>
+        <w:ind w:left="1440" w:hanging="360"/>
+      </w:pPr>
+    </w:lvl>
+    <w:lvl w:ilvl="2" w:tplc="0809001B" w:tentative="1">
+      <w:start w:val="1"/>
+      <w:numFmt w:val="lowerRoman"/>
+      <w:lvlText w:val="%3."/>
+      <w:lvlJc w:val="right"/>
+      <w:pPr>
+        <w:ind w:left="2160" w:hanging="180"/>
+      </w:pPr>
+    </w:lvl>
+    <w:lvl w:ilvl="3" w:tplc="0809000F" w:tentative="1">
+      <w:start w:val="1"/>
+      <w:numFmt w:val="decimal"/>
+      <w:lvlText w:val="%4."/>
+      <w:lvlJc w:val="left"/>
+      <w:pPr>
+        <w:ind w:left="2880" w:hanging="360"/>
+      </w:pPr>
+    </w:lvl>
+    <w:lvl w:ilvl="4" w:tplc="08090019" w:tentative="1">
+      <w:start w:val="1"/>
+      <w:numFmt w:val="lowerLetter"/>
+      <w:lvlText w:val="%5."/>
+      <w:lvlJc w:val="left"/>
+      <w:pPr>
+        <w:ind w:left="3600" w:hanging="360"/>
+      </w:pPr>
+    </w:lvl>
+    <w:lvl w:ilvl="5" w:tplc="0809001B" w:tentative="1">
+      <w:start w:val="1"/>
+      <w:numFmt w:val="lowerRoman"/>
+      <w:lvlText w:val="%6."/>
+      <w:lvlJc w:val="right"/>
+      <w:pPr>
+        <w:ind w:left="4320" w:hanging="180"/>
+      </w:pPr>
+    </w:lvl>
+    <w:lvl w:ilvl="6" w:tplc="0809000F" w:tentative="1">
+      <w:start w:val="1"/>
+      <w:numFmt w:val="decimal"/>
+      <w:lvlText w:val="%7."/>
+      <w:lvlJc w:val="left"/>
+      <w:pPr>
+        <w:ind w:left="5040" w:hanging="360"/>
+      </w:pPr>
+    </w:lvl>
+    <w:lvl w:ilvl="7" w:tplc="08090019" w:tentative="1">
+      <w:start w:val="1"/>
+      <w:numFmt w:val="lowerLetter"/>
+      <w:lvlText w:val="%8."/>
+      <w:lvlJc w:val="left"/>
+      <w:pPr>
+        <w:ind w:left="5760" w:hanging="360"/>
+      </w:pPr>
+    </w:lvl>
+    <w:lvl w:ilvl="8" w:tplc="0809001B" w:tentative="1">
+      <w:start w:val="1"/>
+      <w:numFmt w:val="lowerRoman"/>
+      <w:lvlText w:val="%9."/>
+      <w:lvlJc w:val="right"/>
+      <w:pPr>
+        <w:ind w:left="6480" w:hanging="180"/>
+      </w:pPr>
+    </w:lvl>
+  </w:abstractNum>
+  <w:abstractNum w:abstractNumId="7" w15:restartNumberingAfterBreak="0">
     <w:nsid w:val="5607121A"/>
     <w:multiLevelType w:val="hybridMultilevel"/>
     <w:tmpl w:val="3D8CB6C6"/>
@@ -8063,7 +9315,120 @@
       </w:rPr>
     </w:lvl>
   </w:abstractNum>
-  <w:abstractNum w:abstractNumId="4" w15:restartNumberingAfterBreak="0">
+  <w:abstractNum w:abstractNumId="8" w15:restartNumberingAfterBreak="0">
+    <w:nsid w:val="568F7E38"/>
+    <w:multiLevelType w:val="hybridMultilevel"/>
+    <w:tmpl w:val="1114A91A"/>
+    <w:lvl w:ilvl="0" w:tplc="08090001">
+      <w:start w:val="1"/>
+      <w:numFmt w:val="bullet"/>
+      <w:lvlText w:val=""/>
+      <w:lvlJc w:val="left"/>
+      <w:pPr>
+        <w:ind w:left="720" w:hanging="360"/>
+      </w:pPr>
+      <w:rPr>
+        <w:rFonts w:ascii="Symbol" w:hAnsi="Symbol" w:hint="default"/>
+      </w:rPr>
+    </w:lvl>
+    <w:lvl w:ilvl="1" w:tplc="08090003" w:tentative="1">
+      <w:start w:val="1"/>
+      <w:numFmt w:val="bullet"/>
+      <w:lvlText w:val="o"/>
+      <w:lvlJc w:val="left"/>
+      <w:pPr>
+        <w:ind w:left="1440" w:hanging="360"/>
+      </w:pPr>
+      <w:rPr>
+        <w:rFonts w:ascii="Courier New" w:hAnsi="Courier New" w:cs="Courier New" w:hint="default"/>
+      </w:rPr>
+    </w:lvl>
+    <w:lvl w:ilvl="2" w:tplc="08090005" w:tentative="1">
+      <w:start w:val="1"/>
+      <w:numFmt w:val="bullet"/>
+      <w:lvlText w:val=""/>
+      <w:lvlJc w:val="left"/>
+      <w:pPr>
+        <w:ind w:left="2160" w:hanging="360"/>
+      </w:pPr>
+      <w:rPr>
+        <w:rFonts w:ascii="Wingdings" w:hAnsi="Wingdings" w:hint="default"/>
+      </w:rPr>
+    </w:lvl>
+    <w:lvl w:ilvl="3" w:tplc="08090001" w:tentative="1">
+      <w:start w:val="1"/>
+      <w:numFmt w:val="bullet"/>
+      <w:lvlText w:val=""/>
+      <w:lvlJc w:val="left"/>
+      <w:pPr>
+        <w:ind w:left="2880" w:hanging="360"/>
+      </w:pPr>
+      <w:rPr>
+        <w:rFonts w:ascii="Symbol" w:hAnsi="Symbol" w:hint="default"/>
+      </w:rPr>
+    </w:lvl>
+    <w:lvl w:ilvl="4" w:tplc="08090003" w:tentative="1">
+      <w:start w:val="1"/>
+      <w:numFmt w:val="bullet"/>
+      <w:lvlText w:val="o"/>
+      <w:lvlJc w:val="left"/>
+      <w:pPr>
+        <w:ind w:left="3600" w:hanging="360"/>
+      </w:pPr>
+      <w:rPr>
+        <w:rFonts w:ascii="Courier New" w:hAnsi="Courier New" w:cs="Courier New" w:hint="default"/>
+      </w:rPr>
+    </w:lvl>
+    <w:lvl w:ilvl="5" w:tplc="08090005" w:tentative="1">
+      <w:start w:val="1"/>
+      <w:numFmt w:val="bullet"/>
+      <w:lvlText w:val=""/>
+      <w:lvlJc w:val="left"/>
+      <w:pPr>
+        <w:ind w:left="4320" w:hanging="360"/>
+      </w:pPr>
+      <w:rPr>
+        <w:rFonts w:ascii="Wingdings" w:hAnsi="Wingdings" w:hint="default"/>
+      </w:rPr>
+    </w:lvl>
+    <w:lvl w:ilvl="6" w:tplc="08090001" w:tentative="1">
+      <w:start w:val="1"/>
+      <w:numFmt w:val="bullet"/>
+      <w:lvlText w:val=""/>
+      <w:lvlJc w:val="left"/>
+      <w:pPr>
+        <w:ind w:left="5040" w:hanging="360"/>
+      </w:pPr>
+      <w:rPr>
+        <w:rFonts w:ascii="Symbol" w:hAnsi="Symbol" w:hint="default"/>
+      </w:rPr>
+    </w:lvl>
+    <w:lvl w:ilvl="7" w:tplc="08090003" w:tentative="1">
+      <w:start w:val="1"/>
+      <w:numFmt w:val="bullet"/>
+      <w:lvlText w:val="o"/>
+      <w:lvlJc w:val="left"/>
+      <w:pPr>
+        <w:ind w:left="5760" w:hanging="360"/>
+      </w:pPr>
+      <w:rPr>
+        <w:rFonts w:ascii="Courier New" w:hAnsi="Courier New" w:cs="Courier New" w:hint="default"/>
+      </w:rPr>
+    </w:lvl>
+    <w:lvl w:ilvl="8" w:tplc="08090005" w:tentative="1">
+      <w:start w:val="1"/>
+      <w:numFmt w:val="bullet"/>
+      <w:lvlText w:val=""/>
+      <w:lvlJc w:val="left"/>
+      <w:pPr>
+        <w:ind w:left="6480" w:hanging="360"/>
+      </w:pPr>
+      <w:rPr>
+        <w:rFonts w:ascii="Wingdings" w:hAnsi="Wingdings" w:hint="default"/>
+      </w:rPr>
+    </w:lvl>
+  </w:abstractNum>
+  <w:abstractNum w:abstractNumId="9" w15:restartNumberingAfterBreak="0">
     <w:nsid w:val="5A1A7356"/>
     <w:multiLevelType w:val="hybridMultilevel"/>
     <w:tmpl w:val="EA6E3D0A"/>
@@ -8176,7 +9541,7 @@
       </w:rPr>
     </w:lvl>
   </w:abstractNum>
-  <w:abstractNum w:abstractNumId="5" w15:restartNumberingAfterBreak="0">
+  <w:abstractNum w:abstractNumId="10" w15:restartNumberingAfterBreak="0">
     <w:nsid w:val="5CB13E39"/>
     <w:multiLevelType w:val="hybridMultilevel"/>
     <w:tmpl w:val="BF2E0268"/>
@@ -8262,10 +9627,10 @@
       </w:pPr>
     </w:lvl>
   </w:abstractNum>
-  <w:abstractNum w:abstractNumId="6" w15:restartNumberingAfterBreak="0">
+  <w:abstractNum w:abstractNumId="11" w15:restartNumberingAfterBreak="0">
     <w:nsid w:val="690376A9"/>
     <w:multiLevelType w:val="hybridMultilevel"/>
-    <w:tmpl w:val="DC40FDFE"/>
+    <w:tmpl w:val="84C26702"/>
     <w:lvl w:ilvl="0" w:tplc="0809000F">
       <w:start w:val="1"/>
       <w:numFmt w:val="decimal"/>
@@ -8348,7 +9713,206 @@
       </w:pPr>
     </w:lvl>
   </w:abstractNum>
-  <w:abstractNum w:abstractNumId="7" w15:restartNumberingAfterBreak="0">
+  <w:abstractNum w:abstractNumId="12" w15:restartNumberingAfterBreak="0">
+    <w:nsid w:val="6CFB1C7C"/>
+    <w:multiLevelType w:val="hybridMultilevel"/>
+    <w:tmpl w:val="84C26702"/>
+    <w:lvl w:ilvl="0" w:tplc="0809000F">
+      <w:start w:val="1"/>
+      <w:numFmt w:val="decimal"/>
+      <w:lvlText w:val="%1."/>
+      <w:lvlJc w:val="left"/>
+      <w:pPr>
+        <w:ind w:left="720" w:hanging="360"/>
+      </w:pPr>
+    </w:lvl>
+    <w:lvl w:ilvl="1" w:tplc="08090019" w:tentative="1">
+      <w:start w:val="1"/>
+      <w:numFmt w:val="lowerLetter"/>
+      <w:lvlText w:val="%2."/>
+      <w:lvlJc w:val="left"/>
+      <w:pPr>
+        <w:ind w:left="1440" w:hanging="360"/>
+      </w:pPr>
+    </w:lvl>
+    <w:lvl w:ilvl="2" w:tplc="0809001B" w:tentative="1">
+      <w:start w:val="1"/>
+      <w:numFmt w:val="lowerRoman"/>
+      <w:lvlText w:val="%3."/>
+      <w:lvlJc w:val="right"/>
+      <w:pPr>
+        <w:ind w:left="2160" w:hanging="180"/>
+      </w:pPr>
+    </w:lvl>
+    <w:lvl w:ilvl="3" w:tplc="0809000F" w:tentative="1">
+      <w:start w:val="1"/>
+      <w:numFmt w:val="decimal"/>
+      <w:lvlText w:val="%4."/>
+      <w:lvlJc w:val="left"/>
+      <w:pPr>
+        <w:ind w:left="2880" w:hanging="360"/>
+      </w:pPr>
+    </w:lvl>
+    <w:lvl w:ilvl="4" w:tplc="08090019" w:tentative="1">
+      <w:start w:val="1"/>
+      <w:numFmt w:val="lowerLetter"/>
+      <w:lvlText w:val="%5."/>
+      <w:lvlJc w:val="left"/>
+      <w:pPr>
+        <w:ind w:left="3600" w:hanging="360"/>
+      </w:pPr>
+    </w:lvl>
+    <w:lvl w:ilvl="5" w:tplc="0809001B" w:tentative="1">
+      <w:start w:val="1"/>
+      <w:numFmt w:val="lowerRoman"/>
+      <w:lvlText w:val="%6."/>
+      <w:lvlJc w:val="right"/>
+      <w:pPr>
+        <w:ind w:left="4320" w:hanging="180"/>
+      </w:pPr>
+    </w:lvl>
+    <w:lvl w:ilvl="6" w:tplc="0809000F" w:tentative="1">
+      <w:start w:val="1"/>
+      <w:numFmt w:val="decimal"/>
+      <w:lvlText w:val="%7."/>
+      <w:lvlJc w:val="left"/>
+      <w:pPr>
+        <w:ind w:left="5040" w:hanging="360"/>
+      </w:pPr>
+    </w:lvl>
+    <w:lvl w:ilvl="7" w:tplc="08090019" w:tentative="1">
+      <w:start w:val="1"/>
+      <w:numFmt w:val="lowerLetter"/>
+      <w:lvlText w:val="%8."/>
+      <w:lvlJc w:val="left"/>
+      <w:pPr>
+        <w:ind w:left="5760" w:hanging="360"/>
+      </w:pPr>
+    </w:lvl>
+    <w:lvl w:ilvl="8" w:tplc="0809001B" w:tentative="1">
+      <w:start w:val="1"/>
+      <w:numFmt w:val="lowerRoman"/>
+      <w:lvlText w:val="%9."/>
+      <w:lvlJc w:val="right"/>
+      <w:pPr>
+        <w:ind w:left="6480" w:hanging="180"/>
+      </w:pPr>
+    </w:lvl>
+  </w:abstractNum>
+  <w:abstractNum w:abstractNumId="13" w15:restartNumberingAfterBreak="0">
+    <w:nsid w:val="73D742A8"/>
+    <w:multiLevelType w:val="hybridMultilevel"/>
+    <w:tmpl w:val="F62CA352"/>
+    <w:lvl w:ilvl="0" w:tplc="08090001">
+      <w:start w:val="1"/>
+      <w:numFmt w:val="bullet"/>
+      <w:lvlText w:val=""/>
+      <w:lvlJc w:val="left"/>
+      <w:pPr>
+        <w:ind w:left="720" w:hanging="360"/>
+      </w:pPr>
+      <w:rPr>
+        <w:rFonts w:ascii="Symbol" w:hAnsi="Symbol" w:hint="default"/>
+      </w:rPr>
+    </w:lvl>
+    <w:lvl w:ilvl="1" w:tplc="08090003" w:tentative="1">
+      <w:start w:val="1"/>
+      <w:numFmt w:val="bullet"/>
+      <w:lvlText w:val="o"/>
+      <w:lvlJc w:val="left"/>
+      <w:pPr>
+        <w:ind w:left="1440" w:hanging="360"/>
+      </w:pPr>
+      <w:rPr>
+        <w:rFonts w:ascii="Courier New" w:hAnsi="Courier New" w:cs="Courier New" w:hint="default"/>
+      </w:rPr>
+    </w:lvl>
+    <w:lvl w:ilvl="2" w:tplc="08090005" w:tentative="1">
+      <w:start w:val="1"/>
+      <w:numFmt w:val="bullet"/>
+      <w:lvlText w:val=""/>
+      <w:lvlJc w:val="left"/>
+      <w:pPr>
+        <w:ind w:left="2160" w:hanging="360"/>
+      </w:pPr>
+      <w:rPr>
+        <w:rFonts w:ascii="Wingdings" w:hAnsi="Wingdings" w:hint="default"/>
+      </w:rPr>
+    </w:lvl>
+    <w:lvl w:ilvl="3" w:tplc="08090001" w:tentative="1">
+      <w:start w:val="1"/>
+      <w:numFmt w:val="bullet"/>
+      <w:lvlText w:val=""/>
+      <w:lvlJc w:val="left"/>
+      <w:pPr>
+        <w:ind w:left="2880" w:hanging="360"/>
+      </w:pPr>
+      <w:rPr>
+        <w:rFonts w:ascii="Symbol" w:hAnsi="Symbol" w:hint="default"/>
+      </w:rPr>
+    </w:lvl>
+    <w:lvl w:ilvl="4" w:tplc="08090003" w:tentative="1">
+      <w:start w:val="1"/>
+      <w:numFmt w:val="bullet"/>
+      <w:lvlText w:val="o"/>
+      <w:lvlJc w:val="left"/>
+      <w:pPr>
+        <w:ind w:left="3600" w:hanging="360"/>
+      </w:pPr>
+      <w:rPr>
+        <w:rFonts w:ascii="Courier New" w:hAnsi="Courier New" w:cs="Courier New" w:hint="default"/>
+      </w:rPr>
+    </w:lvl>
+    <w:lvl w:ilvl="5" w:tplc="08090005" w:tentative="1">
+      <w:start w:val="1"/>
+      <w:numFmt w:val="bullet"/>
+      <w:lvlText w:val=""/>
+      <w:lvlJc w:val="left"/>
+      <w:pPr>
+        <w:ind w:left="4320" w:hanging="360"/>
+      </w:pPr>
+      <w:rPr>
+        <w:rFonts w:ascii="Wingdings" w:hAnsi="Wingdings" w:hint="default"/>
+      </w:rPr>
+    </w:lvl>
+    <w:lvl w:ilvl="6" w:tplc="08090001" w:tentative="1">
+      <w:start w:val="1"/>
+      <w:numFmt w:val="bullet"/>
+      <w:lvlText w:val=""/>
+      <w:lvlJc w:val="left"/>
+      <w:pPr>
+        <w:ind w:left="5040" w:hanging="360"/>
+      </w:pPr>
+      <w:rPr>
+        <w:rFonts w:ascii="Symbol" w:hAnsi="Symbol" w:hint="default"/>
+      </w:rPr>
+    </w:lvl>
+    <w:lvl w:ilvl="7" w:tplc="08090003" w:tentative="1">
+      <w:start w:val="1"/>
+      <w:numFmt w:val="bullet"/>
+      <w:lvlText w:val="o"/>
+      <w:lvlJc w:val="left"/>
+      <w:pPr>
+        <w:ind w:left="5760" w:hanging="360"/>
+      </w:pPr>
+      <w:rPr>
+        <w:rFonts w:ascii="Courier New" w:hAnsi="Courier New" w:cs="Courier New" w:hint="default"/>
+      </w:rPr>
+    </w:lvl>
+    <w:lvl w:ilvl="8" w:tplc="08090005" w:tentative="1">
+      <w:start w:val="1"/>
+      <w:numFmt w:val="bullet"/>
+      <w:lvlText w:val=""/>
+      <w:lvlJc w:val="left"/>
+      <w:pPr>
+        <w:ind w:left="6480" w:hanging="360"/>
+      </w:pPr>
+      <w:rPr>
+        <w:rFonts w:ascii="Wingdings" w:hAnsi="Wingdings" w:hint="default"/>
+      </w:rPr>
+    </w:lvl>
+  </w:abstractNum>
+  <w:abstractNum w:abstractNumId="14" w15:restartNumberingAfterBreak="0">
     <w:nsid w:val="767007FD"/>
     <w:multiLevelType w:val="hybridMultilevel"/>
     <w:tmpl w:val="65CEEBA0"/>
@@ -8461,29 +10025,139 @@
       </w:rPr>
     </w:lvl>
   </w:abstractNum>
+  <w:abstractNum w:abstractNumId="15" w15:restartNumberingAfterBreak="0">
+    <w:nsid w:val="7C7B4B2F"/>
+    <w:multiLevelType w:val="hybridMultilevel"/>
+    <w:tmpl w:val="11065456"/>
+    <w:lvl w:ilvl="0" w:tplc="0809000F">
+      <w:start w:val="1"/>
+      <w:numFmt w:val="decimal"/>
+      <w:lvlText w:val="%1."/>
+      <w:lvlJc w:val="left"/>
+      <w:pPr>
+        <w:ind w:left="720" w:hanging="360"/>
+      </w:pPr>
+    </w:lvl>
+    <w:lvl w:ilvl="1" w:tplc="08090019" w:tentative="1">
+      <w:start w:val="1"/>
+      <w:numFmt w:val="lowerLetter"/>
+      <w:lvlText w:val="%2."/>
+      <w:lvlJc w:val="left"/>
+      <w:pPr>
+        <w:ind w:left="1440" w:hanging="360"/>
+      </w:pPr>
+    </w:lvl>
+    <w:lvl w:ilvl="2" w:tplc="0809001B" w:tentative="1">
+      <w:start w:val="1"/>
+      <w:numFmt w:val="lowerRoman"/>
+      <w:lvlText w:val="%3."/>
+      <w:lvlJc w:val="right"/>
+      <w:pPr>
+        <w:ind w:left="2160" w:hanging="180"/>
+      </w:pPr>
+    </w:lvl>
+    <w:lvl w:ilvl="3" w:tplc="0809000F" w:tentative="1">
+      <w:start w:val="1"/>
+      <w:numFmt w:val="decimal"/>
+      <w:lvlText w:val="%4."/>
+      <w:lvlJc w:val="left"/>
+      <w:pPr>
+        <w:ind w:left="2880" w:hanging="360"/>
+      </w:pPr>
+    </w:lvl>
+    <w:lvl w:ilvl="4" w:tplc="08090019" w:tentative="1">
+      <w:start w:val="1"/>
+      <w:numFmt w:val="lowerLetter"/>
+      <w:lvlText w:val="%5."/>
+      <w:lvlJc w:val="left"/>
+      <w:pPr>
+        <w:ind w:left="3600" w:hanging="360"/>
+      </w:pPr>
+    </w:lvl>
+    <w:lvl w:ilvl="5" w:tplc="0809001B" w:tentative="1">
+      <w:start w:val="1"/>
+      <w:numFmt w:val="lowerRoman"/>
+      <w:lvlText w:val="%6."/>
+      <w:lvlJc w:val="right"/>
+      <w:pPr>
+        <w:ind w:left="4320" w:hanging="180"/>
+      </w:pPr>
+    </w:lvl>
+    <w:lvl w:ilvl="6" w:tplc="0809000F" w:tentative="1">
+      <w:start w:val="1"/>
+      <w:numFmt w:val="decimal"/>
+      <w:lvlText w:val="%7."/>
+      <w:lvlJc w:val="left"/>
+      <w:pPr>
+        <w:ind w:left="5040" w:hanging="360"/>
+      </w:pPr>
+    </w:lvl>
+    <w:lvl w:ilvl="7" w:tplc="08090019" w:tentative="1">
+      <w:start w:val="1"/>
+      <w:numFmt w:val="lowerLetter"/>
+      <w:lvlText w:val="%8."/>
+      <w:lvlJc w:val="left"/>
+      <w:pPr>
+        <w:ind w:left="5760" w:hanging="360"/>
+      </w:pPr>
+    </w:lvl>
+    <w:lvl w:ilvl="8" w:tplc="0809001B" w:tentative="1">
+      <w:start w:val="1"/>
+      <w:numFmt w:val="lowerRoman"/>
+      <w:lvlText w:val="%9."/>
+      <w:lvlJc w:val="right"/>
+      <w:pPr>
+        <w:ind w:left="6480" w:hanging="180"/>
+      </w:pPr>
+    </w:lvl>
+  </w:abstractNum>
   <w:num w:numId="1">
-    <w:abstractNumId w:val="5"/>
+    <w:abstractNumId w:val="10"/>
   </w:num>
   <w:num w:numId="2">
-    <w:abstractNumId w:val="3"/>
+    <w:abstractNumId w:val="7"/>
   </w:num>
   <w:num w:numId="3">
     <w:abstractNumId w:val="1"/>
   </w:num>
   <w:num w:numId="4">
-    <w:abstractNumId w:val="6"/>
+    <w:abstractNumId w:val="11"/>
   </w:num>
   <w:num w:numId="5">
     <w:abstractNumId w:val="0"/>
   </w:num>
   <w:num w:numId="6">
+    <w:abstractNumId w:val="9"/>
+  </w:num>
+  <w:num w:numId="7">
+    <w:abstractNumId w:val="3"/>
+  </w:num>
+  <w:num w:numId="8">
+    <w:abstractNumId w:val="14"/>
+  </w:num>
+  <w:num w:numId="9">
+    <w:abstractNumId w:val="5"/>
+  </w:num>
+  <w:num w:numId="10">
+    <w:abstractNumId w:val="8"/>
+  </w:num>
+  <w:num w:numId="11">
     <w:abstractNumId w:val="4"/>
   </w:num>
-  <w:num w:numId="7">
+  <w:num w:numId="12">
+    <w:abstractNumId w:val="13"/>
+  </w:num>
+  <w:num w:numId="13">
+    <w:abstractNumId w:val="15"/>
+  </w:num>
+  <w:num w:numId="14">
+    <w:abstractNumId w:val="6"/>
+  </w:num>
+  <w:num w:numId="15">
     <w:abstractNumId w:val="2"/>
   </w:num>
-  <w:num w:numId="8">
-    <w:abstractNumId w:val="7"/>
+  <w:num w:numId="16">
+    <w:abstractNumId w:val="12"/>
   </w:num>
   <w:numIdMacAtCleanup w:val="8"/>
 </w:numbering>
@@ -9603,6 +11277,112 @@
       <w:shd w:val="clear" w:color="auto" w:fill="E6E6E6"/>
     </w:rPr>
   </w:style>
+  <w:style w:type="table" w:styleId="GridTable5Dark-Accent4">
+    <w:name w:val="Grid Table 5 Dark Accent 4"/>
+    <w:basedOn w:val="TableNormal"/>
+    <w:uiPriority w:val="50"/>
+    <w:rsid w:val="00284EE9"/>
+    <w:pPr>
+      <w:spacing w:after="0" w:line="240" w:lineRule="auto"/>
+    </w:pPr>
+    <w:tblPr>
+      <w:tblStyleRowBandSize w:val="1"/>
+      <w:tblStyleColBandSize w:val="1"/>
+      <w:tblBorders>
+        <w:top w:val="single" w:sz="4" w:space="0" w:color="FFFFFF" w:themeColor="background1"/>
+        <w:left w:val="single" w:sz="4" w:space="0" w:color="FFFFFF" w:themeColor="background1"/>
+        <w:bottom w:val="single" w:sz="4" w:space="0" w:color="FFFFFF" w:themeColor="background1"/>
+        <w:right w:val="single" w:sz="4" w:space="0" w:color="FFFFFF" w:themeColor="background1"/>
+        <w:insideH w:val="single" w:sz="4" w:space="0" w:color="FFFFFF" w:themeColor="background1"/>
+        <w:insideV w:val="single" w:sz="4" w:space="0" w:color="FFFFFF" w:themeColor="background1"/>
+      </w:tblBorders>
+    </w:tblPr>
+    <w:tcPr>
+      <w:shd w:val="clear" w:color="auto" w:fill="FFF2CC" w:themeFill="accent4" w:themeFillTint="33"/>
+    </w:tcPr>
+    <w:tblStylePr w:type="firstRow">
+      <w:rPr>
+        <w:b/>
+        <w:bCs/>
+        <w:color w:val="FFFFFF" w:themeColor="background1"/>
+      </w:rPr>
+      <w:tblPr/>
+      <w:tcPr>
+        <w:tcBorders>
+          <w:top w:val="single" w:sz="4" w:space="0" w:color="FFFFFF" w:themeColor="background1"/>
+          <w:left w:val="single" w:sz="4" w:space="0" w:color="FFFFFF" w:themeColor="background1"/>
+          <w:right w:val="single" w:sz="4" w:space="0" w:color="FFFFFF" w:themeColor="background1"/>
+          <w:insideH w:val="nil"/>
+          <w:insideV w:val="nil"/>
+        </w:tcBorders>
+        <w:shd w:val="clear" w:color="auto" w:fill="FFC000" w:themeFill="accent4"/>
+      </w:tcPr>
+    </w:tblStylePr>
+    <w:tblStylePr w:type="lastRow">
+      <w:rPr>
+        <w:b/>
+        <w:bCs/>
+        <w:color w:val="FFFFFF" w:themeColor="background1"/>
+      </w:rPr>
+      <w:tblPr/>
+      <w:tcPr>
+        <w:tcBorders>
+          <w:left w:val="single" w:sz="4" w:space="0" w:color="FFFFFF" w:themeColor="background1"/>
+          <w:bottom w:val="single" w:sz="4" w:space="0" w:color="FFFFFF" w:themeColor="background1"/>
+          <w:right w:val="single" w:sz="4" w:space="0" w:color="FFFFFF" w:themeColor="background1"/>
+          <w:insideH w:val="nil"/>
+          <w:insideV w:val="nil"/>
+        </w:tcBorders>
+        <w:shd w:val="clear" w:color="auto" w:fill="FFC000" w:themeFill="accent4"/>
+      </w:tcPr>
+    </w:tblStylePr>
+    <w:tblStylePr w:type="firstCol">
+      <w:rPr>
+        <w:b/>
+        <w:bCs/>
+        <w:color w:val="FFFFFF" w:themeColor="background1"/>
+      </w:rPr>
+      <w:tblPr/>
+      <w:tcPr>
+        <w:tcBorders>
+          <w:top w:val="single" w:sz="4" w:space="0" w:color="FFFFFF" w:themeColor="background1"/>
+          <w:left w:val="single" w:sz="4" w:space="0" w:color="FFFFFF" w:themeColor="background1"/>
+          <w:bottom w:val="single" w:sz="4" w:space="0" w:color="FFFFFF" w:themeColor="background1"/>
+          <w:insideV w:val="nil"/>
+        </w:tcBorders>
+        <w:shd w:val="clear" w:color="auto" w:fill="FFC000" w:themeFill="accent4"/>
+      </w:tcPr>
+    </w:tblStylePr>
+    <w:tblStylePr w:type="lastCol">
+      <w:rPr>
+        <w:b/>
+        <w:bCs/>
+        <w:color w:val="FFFFFF" w:themeColor="background1"/>
+      </w:rPr>
+      <w:tblPr/>
+      <w:tcPr>
+        <w:tcBorders>
+          <w:top w:val="single" w:sz="4" w:space="0" w:color="FFFFFF" w:themeColor="background1"/>
+          <w:bottom w:val="single" w:sz="4" w:space="0" w:color="FFFFFF" w:themeColor="background1"/>
+          <w:right w:val="single" w:sz="4" w:space="0" w:color="FFFFFF" w:themeColor="background1"/>
+          <w:insideV w:val="nil"/>
+        </w:tcBorders>
+        <w:shd w:val="clear" w:color="auto" w:fill="FFC000" w:themeFill="accent4"/>
+      </w:tcPr>
+    </w:tblStylePr>
+    <w:tblStylePr w:type="band1Vert">
+      <w:tblPr/>
+      <w:tcPr>
+        <w:shd w:val="clear" w:color="auto" w:fill="FFE599" w:themeFill="accent4" w:themeFillTint="66"/>
+      </w:tcPr>
+    </w:tblStylePr>
+    <w:tblStylePr w:type="band1Horz">
+      <w:tblPr/>
+      <w:tcPr>
+        <w:shd w:val="clear" w:color="auto" w:fill="FFE599" w:themeFill="accent4" w:themeFillTint="66"/>
+      </w:tcPr>
+    </w:tblStylePr>
+  </w:style>
 </w:styles>
 </file>
 
@@ -10348,7 +12128,7 @@
 </file>
 
 <file path=customXml/itemProps1.xml><?xml version="1.0" encoding="utf-8"?>
-<ds:datastoreItem xmlns:ds="http://schemas.openxmlformats.org/officeDocument/2006/customXml" ds:itemID="{1B16F2CD-BF63-4C5A-A03C-96F198835EAE}">
+<ds:datastoreItem xmlns:ds="http://schemas.openxmlformats.org/officeDocument/2006/customXml" ds:itemID="{6B7285B9-CF6C-426B-BAB3-9BC23831A196}">
   <ds:schemaRefs>
     <ds:schemaRef ds:uri="http://schemas.openxmlformats.org/officeDocument/2006/bibliography"/>
   </ds:schemaRefs>

</xml_diff>

<commit_message>
Added Risk Management - Risk Matrix, Risk prioratization, Risk Mitigation
</commit_message>
<xml_diff>
--- a/Project Proposal/Project Proposal.docx
+++ b/Project Proposal/Project Proposal.docx
@@ -982,7 +982,7 @@
       <w:pPr>
         <w:pStyle w:val="Heading1"/>
       </w:pPr>
-      <w:bookmarkStart w:id="1" w:name="_Toc514880848"/>
+      <w:bookmarkStart w:id="1" w:name="_Toc514946731"/>
       <w:r>
         <w:lastRenderedPageBreak/>
         <w:t>TABLE OF CONTENTS</w:t>
@@ -1037,7 +1037,7 @@
           <w:r>
             <w:fldChar w:fldCharType="separate"/>
           </w:r>
-          <w:hyperlink w:anchor="_Toc514880848" w:history="1">
+          <w:hyperlink w:anchor="_Toc514946731" w:history="1">
             <w:r>
               <w:rPr>
                 <w:rStyle w:val="Hyperlink"/>
@@ -1064,7 +1064,7 @@
                 <w:noProof/>
                 <w:webHidden/>
               </w:rPr>
-              <w:instrText xml:space="preserve"> PAGEREF _Toc514880848 \h </w:instrText>
+              <w:instrText xml:space="preserve"> PAGEREF _Toc514946731 \h </w:instrText>
             </w:r>
             <w:r>
               <w:rPr>
@@ -1107,7 +1107,7 @@
               <w:lang w:val="en-GB" w:eastAsia="en-GB"/>
             </w:rPr>
           </w:pPr>
-          <w:hyperlink w:anchor="_Toc514880849" w:history="1">
+          <w:hyperlink w:anchor="_Toc514946732" w:history="1">
             <w:r>
               <w:rPr>
                 <w:rStyle w:val="Hyperlink"/>
@@ -1134,7 +1134,7 @@
                 <w:noProof/>
                 <w:webHidden/>
               </w:rPr>
-              <w:instrText xml:space="preserve"> PAGEREF _Toc514880849 \h </w:instrText>
+              <w:instrText xml:space="preserve"> PAGEREF _Toc514946732 \h </w:instrText>
             </w:r>
             <w:r>
               <w:rPr>
@@ -1177,7 +1177,7 @@
               <w:lang w:val="en-GB" w:eastAsia="en-GB"/>
             </w:rPr>
           </w:pPr>
-          <w:hyperlink w:anchor="_Toc514880850" w:history="1">
+          <w:hyperlink w:anchor="_Toc514946733" w:history="1">
             <w:r>
               <w:rPr>
                 <w:rStyle w:val="Hyperlink"/>
@@ -1204,7 +1204,7 @@
                 <w:noProof/>
                 <w:webHidden/>
               </w:rPr>
-              <w:instrText xml:space="preserve"> PAGEREF _Toc514880850 \h </w:instrText>
+              <w:instrText xml:space="preserve"> PAGEREF _Toc514946733 \h </w:instrText>
             </w:r>
             <w:r>
               <w:rPr>
@@ -1247,7 +1247,7 @@
               <w:lang w:val="en-GB" w:eastAsia="en-GB"/>
             </w:rPr>
           </w:pPr>
-          <w:hyperlink w:anchor="_Toc514880851" w:history="1">
+          <w:hyperlink w:anchor="_Toc514946734" w:history="1">
             <w:r>
               <w:rPr>
                 <w:rStyle w:val="Hyperlink"/>
@@ -1274,7 +1274,7 @@
                 <w:noProof/>
                 <w:webHidden/>
               </w:rPr>
-              <w:instrText xml:space="preserve"> PAGEREF _Toc514880851 \h </w:instrText>
+              <w:instrText xml:space="preserve"> PAGEREF _Toc514946734 \h </w:instrText>
             </w:r>
             <w:r>
               <w:rPr>
@@ -1317,7 +1317,7 @@
               <w:lang w:val="en-GB" w:eastAsia="en-GB"/>
             </w:rPr>
           </w:pPr>
-          <w:hyperlink w:anchor="_Toc514880852" w:history="1">
+          <w:hyperlink w:anchor="_Toc514946735" w:history="1">
             <w:r>
               <w:rPr>
                 <w:rStyle w:val="Hyperlink"/>
@@ -1344,7 +1344,7 @@
                 <w:noProof/>
                 <w:webHidden/>
               </w:rPr>
-              <w:instrText xml:space="preserve"> PAGEREF _Toc514880852 \h </w:instrText>
+              <w:instrText xml:space="preserve"> PAGEREF _Toc514946735 \h </w:instrText>
             </w:r>
             <w:r>
               <w:rPr>
@@ -1387,7 +1387,7 @@
               <w:lang w:val="en-GB" w:eastAsia="en-GB"/>
             </w:rPr>
           </w:pPr>
-          <w:hyperlink w:anchor="_Toc514880853" w:history="1">
+          <w:hyperlink w:anchor="_Toc514946736" w:history="1">
             <w:r>
               <w:rPr>
                 <w:rStyle w:val="Hyperlink"/>
@@ -1414,7 +1414,7 @@
                 <w:noProof/>
                 <w:webHidden/>
               </w:rPr>
-              <w:instrText xml:space="preserve"> PAGEREF _Toc514880853 \h </w:instrText>
+              <w:instrText xml:space="preserve"> PAGEREF _Toc514946736 \h </w:instrText>
             </w:r>
             <w:r>
               <w:rPr>
@@ -1457,7 +1457,7 @@
               <w:lang w:val="en-GB" w:eastAsia="en-GB"/>
             </w:rPr>
           </w:pPr>
-          <w:hyperlink w:anchor="_Toc514880854" w:history="1">
+          <w:hyperlink w:anchor="_Toc514946737" w:history="1">
             <w:r>
               <w:rPr>
                 <w:rStyle w:val="Hyperlink"/>
@@ -1484,7 +1484,7 @@
                 <w:noProof/>
                 <w:webHidden/>
               </w:rPr>
-              <w:instrText xml:space="preserve"> PAGEREF _Toc514880854 \h </w:instrText>
+              <w:instrText xml:space="preserve"> PAGEREF _Toc514946737 \h </w:instrText>
             </w:r>
             <w:r>
               <w:rPr>
@@ -1527,7 +1527,7 @@
               <w:lang w:val="en-GB" w:eastAsia="en-GB"/>
             </w:rPr>
           </w:pPr>
-          <w:hyperlink w:anchor="_Toc514880855" w:history="1">
+          <w:hyperlink w:anchor="_Toc514946738" w:history="1">
             <w:r>
               <w:rPr>
                 <w:rStyle w:val="Hyperlink"/>
@@ -1554,7 +1554,7 @@
                 <w:noProof/>
                 <w:webHidden/>
               </w:rPr>
-              <w:instrText xml:space="preserve"> PAGEREF _Toc514880855 \h </w:instrText>
+              <w:instrText xml:space="preserve"> PAGEREF _Toc514946738 \h </w:instrText>
             </w:r>
             <w:r>
               <w:rPr>
@@ -1597,7 +1597,7 @@
               <w:lang w:val="en-GB" w:eastAsia="en-GB"/>
             </w:rPr>
           </w:pPr>
-          <w:hyperlink w:anchor="_Toc514880856" w:history="1">
+          <w:hyperlink w:anchor="_Toc514946739" w:history="1">
             <w:r>
               <w:rPr>
                 <w:rStyle w:val="Hyperlink"/>
@@ -1624,7 +1624,7 @@
                 <w:noProof/>
                 <w:webHidden/>
               </w:rPr>
-              <w:instrText xml:space="preserve"> PAGEREF _Toc514880856 \h </w:instrText>
+              <w:instrText xml:space="preserve"> PAGEREF _Toc514946739 \h </w:instrText>
             </w:r>
             <w:r>
               <w:rPr>
@@ -1667,7 +1667,7 @@
               <w:lang w:val="en-GB" w:eastAsia="en-GB"/>
             </w:rPr>
           </w:pPr>
-          <w:hyperlink w:anchor="_Toc514880857" w:history="1">
+          <w:hyperlink w:anchor="_Toc514946740" w:history="1">
             <w:r>
               <w:rPr>
                 <w:rStyle w:val="Hyperlink"/>
@@ -1694,7 +1694,7 @@
                 <w:noProof/>
                 <w:webHidden/>
               </w:rPr>
-              <w:instrText xml:space="preserve"> PAGEREF _Toc514880857 \h </w:instrText>
+              <w:instrText xml:space="preserve"> PAGEREF _Toc514946740 \h </w:instrText>
             </w:r>
             <w:r>
               <w:rPr>
@@ -1737,7 +1737,7 @@
               <w:lang w:val="en-GB" w:eastAsia="en-GB"/>
             </w:rPr>
           </w:pPr>
-          <w:hyperlink w:anchor="_Toc514880858" w:history="1">
+          <w:hyperlink w:anchor="_Toc514946741" w:history="1">
             <w:r>
               <w:rPr>
                 <w:rStyle w:val="Hyperlink"/>
@@ -1764,7 +1764,7 @@
                 <w:noProof/>
                 <w:webHidden/>
               </w:rPr>
-              <w:instrText xml:space="preserve"> PAGEREF _Toc514880858 \h </w:instrText>
+              <w:instrText xml:space="preserve"> PAGEREF _Toc514946741 \h </w:instrText>
             </w:r>
             <w:r>
               <w:rPr>
@@ -1807,7 +1807,7 @@
               <w:lang w:val="en-GB" w:eastAsia="en-GB"/>
             </w:rPr>
           </w:pPr>
-          <w:hyperlink w:anchor="_Toc514880859" w:history="1">
+          <w:hyperlink w:anchor="_Toc514946742" w:history="1">
             <w:r>
               <w:rPr>
                 <w:rStyle w:val="Hyperlink"/>
@@ -1834,7 +1834,7 @@
                 <w:noProof/>
                 <w:webHidden/>
               </w:rPr>
-              <w:instrText xml:space="preserve"> PAGEREF _Toc514880859 \h </w:instrText>
+              <w:instrText xml:space="preserve"> PAGEREF _Toc514946742 \h </w:instrText>
             </w:r>
             <w:r>
               <w:rPr>
@@ -1877,7 +1877,7 @@
               <w:lang w:val="en-GB" w:eastAsia="en-GB"/>
             </w:rPr>
           </w:pPr>
-          <w:hyperlink w:anchor="_Toc514880860" w:history="1">
+          <w:hyperlink w:anchor="_Toc514946743" w:history="1">
             <w:r>
               <w:rPr>
                 <w:rStyle w:val="Hyperlink"/>
@@ -1904,7 +1904,7 @@
                 <w:noProof/>
                 <w:webHidden/>
               </w:rPr>
-              <w:instrText xml:space="preserve"> PAGEREF _Toc514880860 \h </w:instrText>
+              <w:instrText xml:space="preserve"> PAGEREF _Toc514946743 \h </w:instrText>
             </w:r>
             <w:r>
               <w:rPr>
@@ -1947,7 +1947,7 @@
               <w:lang w:val="en-GB" w:eastAsia="en-GB"/>
             </w:rPr>
           </w:pPr>
-          <w:hyperlink w:anchor="_Toc514880861" w:history="1">
+          <w:hyperlink w:anchor="_Toc514946744" w:history="1">
             <w:r>
               <w:rPr>
                 <w:rStyle w:val="Hyperlink"/>
@@ -1974,7 +1974,7 @@
                 <w:noProof/>
                 <w:webHidden/>
               </w:rPr>
-              <w:instrText xml:space="preserve"> PAGEREF _Toc514880861 \h </w:instrText>
+              <w:instrText xml:space="preserve"> PAGEREF _Toc514946744 \h </w:instrText>
             </w:r>
             <w:r>
               <w:rPr>
@@ -2017,7 +2017,7 @@
               <w:lang w:val="en-GB" w:eastAsia="en-GB"/>
             </w:rPr>
           </w:pPr>
-          <w:hyperlink w:anchor="_Toc514880862" w:history="1">
+          <w:hyperlink w:anchor="_Toc514946745" w:history="1">
             <w:r>
               <w:rPr>
                 <w:rStyle w:val="Hyperlink"/>
@@ -2044,7 +2044,7 @@
                 <w:noProof/>
                 <w:webHidden/>
               </w:rPr>
-              <w:instrText xml:space="preserve"> PAGEREF _Toc514880862 \h </w:instrText>
+              <w:instrText xml:space="preserve"> PAGEREF _Toc514946745 \h </w:instrText>
             </w:r>
             <w:r>
               <w:rPr>
@@ -2087,7 +2087,7 @@
               <w:lang w:val="en-GB" w:eastAsia="en-GB"/>
             </w:rPr>
           </w:pPr>
-          <w:hyperlink w:anchor="_Toc514880863" w:history="1">
+          <w:hyperlink w:anchor="_Toc514946746" w:history="1">
             <w:r>
               <w:rPr>
                 <w:rStyle w:val="Hyperlink"/>
@@ -2114,7 +2114,7 @@
                 <w:noProof/>
                 <w:webHidden/>
               </w:rPr>
-              <w:instrText xml:space="preserve"> PAGEREF _Toc514880863 \h </w:instrText>
+              <w:instrText xml:space="preserve"> PAGEREF _Toc514946746 \h </w:instrText>
             </w:r>
             <w:r>
               <w:rPr>
@@ -2157,7 +2157,7 @@
               <w:lang w:val="en-GB" w:eastAsia="en-GB"/>
             </w:rPr>
           </w:pPr>
-          <w:hyperlink w:anchor="_Toc514880864" w:history="1">
+          <w:hyperlink w:anchor="_Toc514946747" w:history="1">
             <w:r>
               <w:rPr>
                 <w:rStyle w:val="Hyperlink"/>
@@ -2184,7 +2184,7 @@
                 <w:noProof/>
                 <w:webHidden/>
               </w:rPr>
-              <w:instrText xml:space="preserve"> PAGEREF _Toc514880864 \h </w:instrText>
+              <w:instrText xml:space="preserve"> PAGEREF _Toc514946747 \h </w:instrText>
             </w:r>
             <w:r>
               <w:rPr>
@@ -2227,7 +2227,7 @@
               <w:lang w:val="en-GB" w:eastAsia="en-GB"/>
             </w:rPr>
           </w:pPr>
-          <w:hyperlink w:anchor="_Toc514880865" w:history="1">
+          <w:hyperlink w:anchor="_Toc514946748" w:history="1">
             <w:r>
               <w:rPr>
                 <w:rStyle w:val="Hyperlink"/>
@@ -2254,7 +2254,7 @@
                 <w:noProof/>
                 <w:webHidden/>
               </w:rPr>
-              <w:instrText xml:space="preserve"> PAGEREF _Toc514880865 \h </w:instrText>
+              <w:instrText xml:space="preserve"> PAGEREF _Toc514946748 \h </w:instrText>
             </w:r>
             <w:r>
               <w:rPr>
@@ -2297,7 +2297,7 @@
               <w:lang w:val="en-GB" w:eastAsia="en-GB"/>
             </w:rPr>
           </w:pPr>
-          <w:hyperlink w:anchor="_Toc514880866" w:history="1">
+          <w:hyperlink w:anchor="_Toc514946749" w:history="1">
             <w:r>
               <w:rPr>
                 <w:rStyle w:val="Hyperlink"/>
@@ -2324,7 +2324,7 @@
                 <w:noProof/>
                 <w:webHidden/>
               </w:rPr>
-              <w:instrText xml:space="preserve"> PAGEREF _Toc514880866 \h </w:instrText>
+              <w:instrText xml:space="preserve"> PAGEREF _Toc514946749 \h </w:instrText>
             </w:r>
             <w:r>
               <w:rPr>
@@ -2367,7 +2367,7 @@
               <w:lang w:val="en-GB" w:eastAsia="en-GB"/>
             </w:rPr>
           </w:pPr>
-          <w:hyperlink w:anchor="_Toc514880867" w:history="1">
+          <w:hyperlink w:anchor="_Toc514946750" w:history="1">
             <w:r>
               <w:rPr>
                 <w:rStyle w:val="Hyperlink"/>
@@ -2394,7 +2394,7 @@
                 <w:noProof/>
                 <w:webHidden/>
               </w:rPr>
-              <w:instrText xml:space="preserve"> PAGEREF _Toc514880867 \h </w:instrText>
+              <w:instrText xml:space="preserve"> PAGEREF _Toc514946750 \h </w:instrText>
             </w:r>
             <w:r>
               <w:rPr>
@@ -2437,7 +2437,7 @@
               <w:lang w:val="en-GB" w:eastAsia="en-GB"/>
             </w:rPr>
           </w:pPr>
-          <w:hyperlink w:anchor="_Toc514880868" w:history="1">
+          <w:hyperlink w:anchor="_Toc514946751" w:history="1">
             <w:r>
               <w:rPr>
                 <w:rStyle w:val="Hyperlink"/>
@@ -2464,7 +2464,7 @@
                 <w:noProof/>
                 <w:webHidden/>
               </w:rPr>
-              <w:instrText xml:space="preserve"> PAGEREF _Toc514880868 \h </w:instrText>
+              <w:instrText xml:space="preserve"> PAGEREF _Toc514946751 \h </w:instrText>
             </w:r>
             <w:r>
               <w:rPr>
@@ -2507,12 +2507,222 @@
               <w:lang w:val="en-GB" w:eastAsia="en-GB"/>
             </w:rPr>
           </w:pPr>
-          <w:hyperlink w:anchor="_Toc514880869" w:history="1">
+          <w:hyperlink w:anchor="_Toc514946752" w:history="1">
             <w:r>
               <w:rPr>
                 <w:rStyle w:val="Hyperlink"/>
                 <w:noProof/>
               </w:rPr>
+              <w:t>4. RISK MANAGEMENT</w:t>
+            </w:r>
+            <w:r>
+              <w:rPr>
+                <w:noProof/>
+                <w:webHidden/>
+              </w:rPr>
+              <w:tab/>
+            </w:r>
+            <w:r>
+              <w:rPr>
+                <w:noProof/>
+                <w:webHidden/>
+              </w:rPr>
+              <w:fldChar w:fldCharType="begin"/>
+            </w:r>
+            <w:r>
+              <w:rPr>
+                <w:noProof/>
+                <w:webHidden/>
+              </w:rPr>
+              <w:instrText xml:space="preserve"> PAGEREF _Toc514946752 \h </w:instrText>
+            </w:r>
+            <w:r>
+              <w:rPr>
+                <w:noProof/>
+                <w:webHidden/>
+              </w:rPr>
+            </w:r>
+            <w:r>
+              <w:rPr>
+                <w:noProof/>
+                <w:webHidden/>
+              </w:rPr>
+              <w:fldChar w:fldCharType="separate"/>
+            </w:r>
+            <w:r>
+              <w:rPr>
+                <w:noProof/>
+                <w:webHidden/>
+              </w:rPr>
+              <w:t>9</w:t>
+            </w:r>
+            <w:r>
+              <w:rPr>
+                <w:noProof/>
+                <w:webHidden/>
+              </w:rPr>
+              <w:fldChar w:fldCharType="end"/>
+            </w:r>
+          </w:hyperlink>
+        </w:p>
+        <w:p>
+          <w:pPr>
+            <w:pStyle w:val="TOC2"/>
+            <w:tabs>
+              <w:tab w:val="right" w:leader="dot" w:pos="8494"/>
+            </w:tabs>
+            <w:rPr>
+              <w:rFonts w:eastAsiaTheme="minorEastAsia"/>
+              <w:noProof/>
+              <w:lang w:val="en-GB" w:eastAsia="en-GB"/>
+            </w:rPr>
+          </w:pPr>
+          <w:hyperlink w:anchor="_Toc514946753" w:history="1">
+            <w:r>
+              <w:rPr>
+                <w:rStyle w:val="Hyperlink"/>
+                <w:noProof/>
+              </w:rPr>
+              <w:t>4.1 Identification of risks associated with the proposed project</w:t>
+            </w:r>
+            <w:r>
+              <w:rPr>
+                <w:noProof/>
+                <w:webHidden/>
+              </w:rPr>
+              <w:tab/>
+            </w:r>
+            <w:r>
+              <w:rPr>
+                <w:noProof/>
+                <w:webHidden/>
+              </w:rPr>
+              <w:fldChar w:fldCharType="begin"/>
+            </w:r>
+            <w:r>
+              <w:rPr>
+                <w:noProof/>
+                <w:webHidden/>
+              </w:rPr>
+              <w:instrText xml:space="preserve"> PAGEREF _Toc514946753 \h </w:instrText>
+            </w:r>
+            <w:r>
+              <w:rPr>
+                <w:noProof/>
+                <w:webHidden/>
+              </w:rPr>
+            </w:r>
+            <w:r>
+              <w:rPr>
+                <w:noProof/>
+                <w:webHidden/>
+              </w:rPr>
+              <w:fldChar w:fldCharType="separate"/>
+            </w:r>
+            <w:r>
+              <w:rPr>
+                <w:noProof/>
+                <w:webHidden/>
+              </w:rPr>
+              <w:t>9</w:t>
+            </w:r>
+            <w:r>
+              <w:rPr>
+                <w:noProof/>
+                <w:webHidden/>
+              </w:rPr>
+              <w:fldChar w:fldCharType="end"/>
+            </w:r>
+          </w:hyperlink>
+        </w:p>
+        <w:p>
+          <w:pPr>
+            <w:pStyle w:val="TOC2"/>
+            <w:tabs>
+              <w:tab w:val="right" w:leader="dot" w:pos="8494"/>
+            </w:tabs>
+            <w:rPr>
+              <w:rFonts w:eastAsiaTheme="minorEastAsia"/>
+              <w:noProof/>
+              <w:lang w:val="en-GB" w:eastAsia="en-GB"/>
+            </w:rPr>
+          </w:pPr>
+          <w:hyperlink w:anchor="_Toc514946754" w:history="1">
+            <w:r>
+              <w:rPr>
+                <w:rStyle w:val="Hyperlink"/>
+                <w:noProof/>
+              </w:rPr>
+              <w:t>4.2 Risk Mitigation</w:t>
+            </w:r>
+            <w:r>
+              <w:rPr>
+                <w:noProof/>
+                <w:webHidden/>
+              </w:rPr>
+              <w:tab/>
+            </w:r>
+            <w:r>
+              <w:rPr>
+                <w:noProof/>
+                <w:webHidden/>
+              </w:rPr>
+              <w:fldChar w:fldCharType="begin"/>
+            </w:r>
+            <w:r>
+              <w:rPr>
+                <w:noProof/>
+                <w:webHidden/>
+              </w:rPr>
+              <w:instrText xml:space="preserve"> PAGEREF _Toc514946754 \h </w:instrText>
+            </w:r>
+            <w:r>
+              <w:rPr>
+                <w:noProof/>
+                <w:webHidden/>
+              </w:rPr>
+            </w:r>
+            <w:r>
+              <w:rPr>
+                <w:noProof/>
+                <w:webHidden/>
+              </w:rPr>
+              <w:fldChar w:fldCharType="separate"/>
+            </w:r>
+            <w:r>
+              <w:rPr>
+                <w:noProof/>
+                <w:webHidden/>
+              </w:rPr>
+              <w:t>10</w:t>
+            </w:r>
+            <w:r>
+              <w:rPr>
+                <w:noProof/>
+                <w:webHidden/>
+              </w:rPr>
+              <w:fldChar w:fldCharType="end"/>
+            </w:r>
+          </w:hyperlink>
+        </w:p>
+        <w:p>
+          <w:pPr>
+            <w:pStyle w:val="TOC1"/>
+            <w:tabs>
+              <w:tab w:val="right" w:leader="dot" w:pos="8494"/>
+            </w:tabs>
+            <w:rPr>
+              <w:rFonts w:eastAsiaTheme="minorEastAsia"/>
+              <w:noProof/>
+              <w:lang w:val="en-GB" w:eastAsia="en-GB"/>
+            </w:rPr>
+          </w:pPr>
+          <w:hyperlink w:anchor="_Toc514946755" w:history="1">
+            <w:r>
+              <w:rPr>
+                <w:rStyle w:val="Hyperlink"/>
+                <w:noProof/>
+              </w:rPr>
               <w:t>REFERENCES</w:t>
             </w:r>
             <w:r>
@@ -2534,7 +2744,7 @@
                 <w:noProof/>
                 <w:webHidden/>
               </w:rPr>
-              <w:instrText xml:space="preserve"> PAGEREF _Toc514880869 \h </w:instrText>
+              <w:instrText xml:space="preserve"> PAGEREF _Toc514946755 \h </w:instrText>
             </w:r>
             <w:r>
               <w:rPr>
@@ -2554,7 +2764,7 @@
                 <w:noProof/>
                 <w:webHidden/>
               </w:rPr>
-              <w:t>9</w:t>
+              <w:t>11</w:t>
             </w:r>
             <w:r>
               <w:rPr>
@@ -2596,10 +2806,10 @@
     <w:p>
       <w:pPr>
         <w:pStyle w:val="Heading1"/>
-        <w:contextualSpacing/>
+        <w:spacing w:after="240"/>
       </w:pPr>
       <w:bookmarkStart w:id="2" w:name="_Toc511323589"/>
-      <w:bookmarkStart w:id="3" w:name="_Toc514880849"/>
+      <w:bookmarkStart w:id="3" w:name="_Toc514946732"/>
       <w:r>
         <w:lastRenderedPageBreak/>
         <w:t>LIST OF TABLES</w:t>
@@ -2607,31 +2817,6 @@
       <w:bookmarkEnd w:id="2"/>
       <w:bookmarkEnd w:id="3"/>
     </w:p>
-    <w:p/>
-    <w:p>
-      <w:pPr>
-        <w:spacing w:after="160" w:line="259" w:lineRule="auto"/>
-        <w:jc w:val="left"/>
-      </w:pPr>
-      <w:r>
-        <w:br w:type="page"/>
-      </w:r>
-    </w:p>
-    <w:p>
-      <w:pPr>
-        <w:pStyle w:val="Heading1"/>
-        <w:contextualSpacing/>
-      </w:pPr>
-      <w:bookmarkStart w:id="4" w:name="_Toc511323590"/>
-      <w:bookmarkStart w:id="5" w:name="_Toc514880850"/>
-      <w:r>
-        <w:lastRenderedPageBreak/>
-        <w:t>TABLE OF FIGURES</w:t>
-      </w:r>
-      <w:bookmarkEnd w:id="4"/>
-      <w:bookmarkEnd w:id="5"/>
-    </w:p>
-    <w:p/>
     <w:p>
       <w:pPr>
         <w:pStyle w:val="TableofFigures"/>
@@ -2648,12 +2833,121 @@
         <w:fldChar w:fldCharType="begin"/>
       </w:r>
       <w:r>
+        <w:instrText xml:space="preserve"> TOC \h \z \c "Table" </w:instrText>
+      </w:r>
+      <w:r>
+        <w:fldChar w:fldCharType="separate"/>
+      </w:r>
+      <w:hyperlink w:anchor="_Toc514946724" w:history="1">
+        <w:r>
+          <w:rPr>
+            <w:rStyle w:val="Hyperlink"/>
+            <w:noProof/>
+          </w:rPr>
+          <w:t>Table 1: Risk Mitigation</w:t>
+        </w:r>
+        <w:r>
+          <w:rPr>
+            <w:noProof/>
+            <w:webHidden/>
+          </w:rPr>
+          <w:tab/>
+        </w:r>
+        <w:r>
+          <w:rPr>
+            <w:noProof/>
+            <w:webHidden/>
+          </w:rPr>
+          <w:fldChar w:fldCharType="begin"/>
+        </w:r>
+        <w:r>
+          <w:rPr>
+            <w:noProof/>
+            <w:webHidden/>
+          </w:rPr>
+          <w:instrText xml:space="preserve"> PAGEREF _Toc514946724 \h </w:instrText>
+        </w:r>
+        <w:r>
+          <w:rPr>
+            <w:noProof/>
+            <w:webHidden/>
+          </w:rPr>
+        </w:r>
+        <w:r>
+          <w:rPr>
+            <w:noProof/>
+            <w:webHidden/>
+          </w:rPr>
+          <w:fldChar w:fldCharType="separate"/>
+        </w:r>
+        <w:r>
+          <w:rPr>
+            <w:noProof/>
+            <w:webHidden/>
+          </w:rPr>
+          <w:t>10</w:t>
+        </w:r>
+        <w:r>
+          <w:rPr>
+            <w:noProof/>
+            <w:webHidden/>
+          </w:rPr>
+          <w:fldChar w:fldCharType="end"/>
+        </w:r>
+      </w:hyperlink>
+    </w:p>
+    <w:p>
+      <w:r>
+        <w:fldChar w:fldCharType="end"/>
+      </w:r>
+    </w:p>
+    <w:p/>
+    <w:p>
+      <w:pPr>
+        <w:spacing w:after="160" w:line="259" w:lineRule="auto"/>
+        <w:jc w:val="left"/>
+      </w:pPr>
+      <w:r>
+        <w:br w:type="page"/>
+      </w:r>
+    </w:p>
+    <w:p>
+      <w:pPr>
+        <w:pStyle w:val="Heading1"/>
+        <w:contextualSpacing/>
+      </w:pPr>
+      <w:bookmarkStart w:id="4" w:name="_Toc511323590"/>
+      <w:bookmarkStart w:id="5" w:name="_Toc514946733"/>
+      <w:r>
+        <w:lastRenderedPageBreak/>
+        <w:t>TABLE OF FIGURES</w:t>
+      </w:r>
+      <w:bookmarkEnd w:id="4"/>
+      <w:bookmarkEnd w:id="5"/>
+    </w:p>
+    <w:p/>
+    <w:p>
+      <w:pPr>
+        <w:pStyle w:val="TableofFigures"/>
+        <w:tabs>
+          <w:tab w:val="right" w:leader="dot" w:pos="8494"/>
+        </w:tabs>
+        <w:rPr>
+          <w:rFonts w:eastAsiaTheme="minorEastAsia"/>
+          <w:noProof/>
+          <w:lang w:val="en-GB" w:eastAsia="en-GB"/>
+        </w:rPr>
+      </w:pPr>
+      <w:r>
+        <w:fldChar w:fldCharType="begin"/>
+      </w:r>
+      <w:r>
         <w:instrText xml:space="preserve"> TOC \h \z \c "Figure" </w:instrText>
       </w:r>
       <w:r>
         <w:fldChar w:fldCharType="separate"/>
       </w:r>
-      <w:hyperlink r:id="rId12" w:anchor="_Toc514917103" w:history="1">
+      <w:hyperlink r:id="rId12" w:anchor="_Toc514946715" w:history="1">
         <w:r>
           <w:rPr>
             <w:rStyle w:val="Hyperlink"/>
@@ -2680,7 +2974,7 @@
             <w:noProof/>
             <w:webHidden/>
           </w:rPr>
-          <w:instrText xml:space="preserve"> PAGEREF _Toc514917103 \h </w:instrText>
+          <w:instrText xml:space="preserve"> PAGEREF _Toc514946715 \h </w:instrText>
         </w:r>
         <w:r>
           <w:rPr>
@@ -2723,7 +3017,7 @@
           <w:lang w:val="en-GB" w:eastAsia="en-GB"/>
         </w:rPr>
       </w:pPr>
-      <w:hyperlink r:id="rId13" w:anchor="_Toc514917104" w:history="1">
+      <w:hyperlink r:id="rId13" w:anchor="_Toc514946716" w:history="1">
         <w:r>
           <w:rPr>
             <w:rStyle w:val="Hyperlink"/>
@@ -2750,7 +3044,7 @@
             <w:noProof/>
             <w:webHidden/>
           </w:rPr>
-          <w:instrText xml:space="preserve"> PAGEREF _Toc514917104 \h </w:instrText>
+          <w:instrText xml:space="preserve"> PAGEREF _Toc514946716 \h </w:instrText>
         </w:r>
         <w:r>
           <w:rPr>
@@ -2793,7 +3087,7 @@
           <w:lang w:val="en-GB" w:eastAsia="en-GB"/>
         </w:rPr>
       </w:pPr>
-      <w:hyperlink r:id="rId14" w:anchor="_Toc514917105" w:history="1">
+      <w:hyperlink r:id="rId14" w:anchor="_Toc514946717" w:history="1">
         <w:r>
           <w:rPr>
             <w:rStyle w:val="Hyperlink"/>
@@ -2820,7 +3114,7 @@
             <w:noProof/>
             <w:webHidden/>
           </w:rPr>
-          <w:instrText xml:space="preserve"> PAGEREF _Toc514917105 \h </w:instrText>
+          <w:instrText xml:space="preserve"> PAGEREF _Toc514946717 \h </w:instrText>
         </w:r>
         <w:r>
           <w:rPr>
@@ -2863,7 +3157,7 @@
           <w:lang w:val="en-GB" w:eastAsia="en-GB"/>
         </w:rPr>
       </w:pPr>
-      <w:hyperlink r:id="rId15" w:anchor="_Toc514917106" w:history="1">
+      <w:hyperlink r:id="rId15" w:anchor="_Toc514946718" w:history="1">
         <w:r>
           <w:rPr>
             <w:rStyle w:val="Hyperlink"/>
@@ -2890,7 +3184,7 @@
             <w:noProof/>
             <w:webHidden/>
           </w:rPr>
-          <w:instrText xml:space="preserve"> PAGEREF _Toc514917106 \h </w:instrText>
+          <w:instrText xml:space="preserve"> PAGEREF _Toc514946718 \h </w:instrText>
         </w:r>
         <w:r>
           <w:rPr>
@@ -2933,7 +3227,7 @@
           <w:lang w:val="en-GB" w:eastAsia="en-GB"/>
         </w:rPr>
       </w:pPr>
-      <w:hyperlink w:anchor="_Toc514917107" w:history="1">
+      <w:hyperlink w:anchor="_Toc514946719" w:history="1">
         <w:r>
           <w:rPr>
             <w:rStyle w:val="Hyperlink"/>
@@ -2960,7 +3254,7 @@
             <w:noProof/>
             <w:webHidden/>
           </w:rPr>
-          <w:instrText xml:space="preserve"> PAGEREF _Toc514917107 \h </w:instrText>
+          <w:instrText xml:space="preserve"> PAGEREF _Toc514946719 \h </w:instrText>
         </w:r>
         <w:r>
           <w:rPr>
@@ -3003,7 +3297,7 @@
           <w:lang w:val="en-GB" w:eastAsia="en-GB"/>
         </w:rPr>
       </w:pPr>
-      <w:hyperlink r:id="rId16" w:anchor="_Toc514917108" w:history="1">
+      <w:hyperlink r:id="rId16" w:anchor="_Toc514946720" w:history="1">
         <w:r>
           <w:rPr>
             <w:rStyle w:val="Hyperlink"/>
@@ -3030,7 +3324,7 @@
             <w:noProof/>
             <w:webHidden/>
           </w:rPr>
-          <w:instrText xml:space="preserve"> PAGEREF _Toc514917108 \h </w:instrText>
+          <w:instrText xml:space="preserve"> PAGEREF _Toc514946720 \h </w:instrText>
         </w:r>
         <w:r>
           <w:rPr>
@@ -3073,7 +3367,7 @@
           <w:lang w:val="en-GB" w:eastAsia="en-GB"/>
         </w:rPr>
       </w:pPr>
-      <w:hyperlink w:anchor="_Toc514917109" w:history="1">
+      <w:hyperlink w:anchor="_Toc514946721" w:history="1">
         <w:r>
           <w:rPr>
             <w:rStyle w:val="Hyperlink"/>
@@ -3100,7 +3394,7 @@
             <w:noProof/>
             <w:webHidden/>
           </w:rPr>
-          <w:instrText xml:space="preserve"> PAGEREF _Toc514917109 \h </w:instrText>
+          <w:instrText xml:space="preserve"> PAGEREF _Toc514946721 \h </w:instrText>
         </w:r>
         <w:r>
           <w:rPr>
@@ -3143,7 +3437,7 @@
           <w:lang w:val="en-GB" w:eastAsia="en-GB"/>
         </w:rPr>
       </w:pPr>
-      <w:hyperlink w:anchor="_Toc514917110" w:history="1">
+      <w:hyperlink w:anchor="_Toc514946722" w:history="1">
         <w:r>
           <w:rPr>
             <w:rStyle w:val="Hyperlink"/>
@@ -3170,7 +3464,7 @@
             <w:noProof/>
             <w:webHidden/>
           </w:rPr>
-          <w:instrText xml:space="preserve"> PAGEREF _Toc514917110 \h </w:instrText>
+          <w:instrText xml:space="preserve"> PAGEREF _Toc514946722 \h </w:instrText>
         </w:r>
         <w:r>
           <w:rPr>
@@ -3222,7 +3516,7 @@
         <w:pStyle w:val="Heading1"/>
         <w:spacing w:line="360" w:lineRule="auto"/>
       </w:pPr>
-      <w:bookmarkStart w:id="6" w:name="_Toc514880851"/>
+      <w:bookmarkStart w:id="6" w:name="_Toc514946734"/>
       <w:r>
         <w:lastRenderedPageBreak/>
         <w:t xml:space="preserve">1. </w:t>
@@ -3237,7 +3531,7 @@
         <w:pStyle w:val="Heading2"/>
         <w:spacing w:after="120"/>
       </w:pPr>
-      <w:bookmarkStart w:id="7" w:name="_Toc514880852"/>
+      <w:bookmarkStart w:id="7" w:name="_Toc514946735"/>
       <w:r>
         <w:t xml:space="preserve">1.1 </w:t>
       </w:r>
@@ -3353,7 +3647,7 @@
       <w:pPr>
         <w:pStyle w:val="Heading2"/>
       </w:pPr>
-      <w:bookmarkStart w:id="8" w:name="_Toc514880853"/>
+      <w:bookmarkStart w:id="8" w:name="_Toc514946736"/>
       <w:r>
         <w:t>1.2 Solution &amp; Research Question</w:t>
       </w:r>
@@ -3480,7 +3774,7 @@
         <w:pStyle w:val="Heading2"/>
         <w:spacing w:after="240"/>
       </w:pPr>
-      <w:bookmarkStart w:id="9" w:name="_Toc514880854"/>
+      <w:bookmarkStart w:id="9" w:name="_Toc514946737"/>
       <w:r>
         <w:t>1.3 Scope</w:t>
       </w:r>
@@ -3599,7 +3893,7 @@
         <w:pStyle w:val="Heading3"/>
         <w:spacing w:after="120"/>
       </w:pPr>
-      <w:bookmarkStart w:id="10" w:name="_Toc514880855"/>
+      <w:bookmarkStart w:id="10" w:name="_Toc514946738"/>
       <w:r>
         <w:t xml:space="preserve">1.3.1 </w:t>
       </w:r>
@@ -3654,7 +3948,7 @@
         <w:pStyle w:val="Heading3"/>
         <w:spacing w:after="120"/>
       </w:pPr>
-      <w:bookmarkStart w:id="11" w:name="_Toc514880856"/>
+      <w:bookmarkStart w:id="11" w:name="_Toc514946739"/>
       <w:r>
         <w:t xml:space="preserve">1.3.2 </w:t>
       </w:r>
@@ -3878,7 +4172,7 @@
         <w:pStyle w:val="Heading3"/>
         <w:spacing w:after="120"/>
       </w:pPr>
-      <w:bookmarkStart w:id="12" w:name="_Toc514880857"/>
+      <w:bookmarkStart w:id="12" w:name="_Toc514946740"/>
       <w:r>
         <w:t xml:space="preserve">1.3.3 </w:t>
       </w:r>
@@ -3972,7 +4266,7 @@
         <w:pStyle w:val="Heading2"/>
         <w:spacing w:after="240"/>
       </w:pPr>
-      <w:bookmarkStart w:id="13" w:name="_Toc514880858"/>
+      <w:bookmarkStart w:id="13" w:name="_Toc514946741"/>
       <w:r>
         <w:t>1.4 Measurable Organizational Value</w:t>
       </w:r>
@@ -4098,7 +4392,7 @@
       <w:pPr>
         <w:pStyle w:val="Heading1"/>
       </w:pPr>
-      <w:bookmarkStart w:id="14" w:name="_Toc514880859"/>
+      <w:bookmarkStart w:id="14" w:name="_Toc514946742"/>
       <w:r>
         <w:lastRenderedPageBreak/>
         <w:t xml:space="preserve">2. </w:t>
@@ -4113,7 +4407,7 @@
         <w:pStyle w:val="Heading2"/>
         <w:spacing w:after="240"/>
       </w:pPr>
-      <w:bookmarkStart w:id="15" w:name="_Toc514880860"/>
+      <w:bookmarkStart w:id="15" w:name="_Toc514946743"/>
       <w:r>
         <w:t>2.1 Overview</w:t>
       </w:r>
@@ -4160,7 +4454,7 @@
         <w:pStyle w:val="Heading2"/>
         <w:spacing w:after="60"/>
       </w:pPr>
-      <w:bookmarkStart w:id="16" w:name="_Toc514880861"/>
+      <w:bookmarkStart w:id="16" w:name="_Toc514946744"/>
       <w:r>
         <w:t>2.2 Existing Systems</w:t>
       </w:r>
@@ -4171,13 +4465,13 @@
         <w:pStyle w:val="Heading3"/>
         <w:spacing w:after="120"/>
       </w:pPr>
-      <w:bookmarkStart w:id="17" w:name="_Toc514880862"/>
+      <w:bookmarkStart w:id="17" w:name="_Toc514946745"/>
       <w:r>
         <w:rPr>
           <w:noProof/>
         </w:rPr>
         <w:drawing>
-          <wp:anchor distT="0" distB="0" distL="114300" distR="114300" simplePos="0" relativeHeight="251649024" behindDoc="1" locked="0" layoutInCell="1" allowOverlap="1" wp14:anchorId="1C9B6D41">
+          <wp:anchor distT="0" distB="0" distL="114300" distR="114300" simplePos="0" relativeHeight="251640832" behindDoc="1" locked="0" layoutInCell="1" allowOverlap="1" wp14:anchorId="1C9B6D41">
             <wp:simplePos x="0" y="0"/>
             <wp:positionH relativeFrom="column">
               <wp:posOffset>0</wp:posOffset>
@@ -4264,7 +4558,7 @@
         <mc:AlternateContent>
           <mc:Choice Requires="wps">
             <w:drawing>
-              <wp:anchor distT="0" distB="0" distL="114300" distR="114300" simplePos="0" relativeHeight="251658240" behindDoc="1" locked="0" layoutInCell="1" allowOverlap="1" wp14:anchorId="5E2BF2D2" wp14:editId="570F5A79">
+              <wp:anchor distT="0" distB="0" distL="114300" distR="114300" simplePos="0" relativeHeight="251661312" behindDoc="1" locked="0" layoutInCell="1" allowOverlap="1" wp14:anchorId="5E2BF2D2" wp14:editId="570F5A79">
                 <wp:simplePos x="0" y="0"/>
                 <wp:positionH relativeFrom="column">
                   <wp:posOffset>-2038350</wp:posOffset>
@@ -4319,7 +4613,7 @@
                             </w:pPr>
                             <w:bookmarkStart w:id="18" w:name="_Toc514703233"/>
                             <w:bookmarkStart w:id="19" w:name="_Toc514871687"/>
-                            <w:bookmarkStart w:id="20" w:name="_Toc514917103"/>
+                            <w:bookmarkStart w:id="20" w:name="_Toc514946715"/>
                             <w:r>
                               <w:t xml:space="preserve">Figure </w:t>
                             </w:r>
@@ -4342,15 +4636,7 @@
                               <w:fldChar w:fldCharType="end"/>
                             </w:r>
                             <w:r>
-                              <w:t xml:space="preserve">: </w:t>
-                            </w:r>
-                            <w:proofErr w:type="spellStart"/>
-                            <w:r>
-                              <w:t>StopSleep</w:t>
-                            </w:r>
-                            <w:proofErr w:type="spellEnd"/>
-                            <w:r>
-                              <w:t xml:space="preserve"> Alarm</w:t>
+                              <w:t>: StopSleep Alarm</w:t>
                             </w:r>
                             <w:bookmarkEnd w:id="18"/>
                             <w:bookmarkEnd w:id="19"/>
@@ -4379,7 +4665,7 @@
                 <v:stroke joinstyle="miter"/>
                 <v:path gradientshapeok="t" o:connecttype="rect"/>
               </v:shapetype>
-              <v:shape id="Text Box 9" o:spid="_x0000_s1026" type="#_x0000_t202" style="position:absolute;left:0;text-align:left;margin-left:-160.5pt;margin-top:143.1pt;width:153pt;height:.05pt;z-index:-251658240;visibility:visible;mso-wrap-style:square;mso-width-percent:0;mso-wrap-distance-left:9pt;mso-wrap-distance-top:0;mso-wrap-distance-right:9pt;mso-wrap-distance-bottom:0;mso-position-horizontal:absolute;mso-position-horizontal-relative:text;mso-position-vertical:absolute;mso-position-vertical-relative:text;mso-width-percent:0;mso-width-relative:margin;v-text-anchor:top" o:gfxdata="UEsDBBQABgAIAAAAIQC2gziS/gAAAOEBAAATAAAAW0NvbnRlbnRfVHlwZXNdLnhtbJSRQU7DMBBF&#10;90jcwfIWJU67QAgl6YK0S0CoHGBkTxKLZGx5TGhvj5O2G0SRWNoz/78nu9wcxkFMGNg6quQqL6RA&#10;0s5Y6ir5vt9lD1JwBDIwOMJKHpHlpr69KfdHjyxSmriSfYz+USnWPY7AufNIadK6MEJMx9ApD/oD&#10;OlTrorhX2lFEilmcO2RdNtjC5xDF9pCuTyYBB5bi6bQ4syoJ3g9WQ0ymaiLzg5KdCXlKLjvcW893&#10;SUOqXwnz5DrgnHtJTxOsQfEKIT7DmDSUCaxw7Rqn8787ZsmRM9e2VmPeBN4uqYvTtW7jvijg9N/y&#10;JsXecLq0q+WD6m8AAAD//wMAUEsDBBQABgAIAAAAIQA4/SH/1gAAAJQBAAALAAAAX3JlbHMvLnJl&#10;bHOkkMFqwzAMhu+DvYPRfXGawxijTi+j0GvpHsDYimMaW0Yy2fr2M4PBMnrbUb/Q94l/f/hMi1qR&#10;JVI2sOt6UJgd+ZiDgffL8ekFlFSbvV0oo4EbChzGx4f9GRdb25HMsYhqlCwG5lrLq9biZkxWOiqY&#10;22YiTra2kYMu1l1tQD30/bPm3wwYN0x18gb45AdQl1tp5j/sFB2T0FQ7R0nTNEV3j6o9feQzro1i&#10;OWA14Fm+Q8a1a8+Bvu/d/dMb2JY5uiPbhG/ktn4cqGU/er3pcvwCAAD//wMAUEsDBBQABgAIAAAA&#10;IQDNgr7qKgIAAF0EAAAOAAAAZHJzL2Uyb0RvYy54bWysVE1vGjEQvVfqf7B8LwtJG5UVS0SJqCpF&#10;SSSocjZeL2vJ9rhjwy799R3vB0nTnqpezHhm/LzvvTGL29YadlIYNLiCzyZTzpSTUGp3KPj33ebD&#10;Z85CFK4UBpwq+FkFfrt8/27R+FxdQQ2mVMgIxIW88QWvY/R5lgVZKyvCBLxyVKwArYi0xUNWomgI&#10;3Zrsajq9yRrA0iNIFQJl7/oiX3b4VaVkfKyqoCIzBadvi92K3bpPa7ZciPyAwtdaDp8h/uErrNCO&#10;Lr1A3Yko2BH1H1BWS4QAVZxIsBlUlZaq40BsZtM3bLa18KrjQuIEf5Ep/D9Y+XB6QqbLgs85c8KS&#10;RTvVRvYFWjZP6jQ+5NS09dQWW0qTy2M+UDKRbiu06ZfoMKqTzueLtglMpkPzj9ezKZUk1W6uPyWM&#10;7OWoxxC/KrAsBQVHMq7TU5zuQ+xbx5Z0UwCjy402Jm1SYW2QnQSZ3NQ6qgH8ty7jUq+DdKoHTJks&#10;8et5pCi2+3YgvYfyTJwR+pkJXm40XXQvQnwSSENCXGjw4yMtlYGm4DBEnNWAP/+WT/3kHVU5a2jo&#10;Ch5+HAUqzsw3R66mCR0DHIP9GLijXQNRnNGT8rIL6QBGM4YVgn2m97BKt1BJOEl3FTyO4Tr2o0/v&#10;SarVqmuiOfQi3rutlwl6FHTXPgv0gx2RXHyAcRxF/saVvrfzxa+OkSTuLEuC9ioOOtMMd6YP7y09&#10;ktf7ruvlX2H5CwAA//8DAFBLAwQUAAYACAAAACEA/nkts+IAAAAMAQAADwAAAGRycy9kb3ducmV2&#10;LnhtbEyPzU7DMBCE70i8g7VIXFDq/JSoCnGqqoIDXCpCL9zceJukje3Idtrw9ixc4Lizo5lvyvWs&#10;B3ZB53trBCSLGBiaxqretAL2Hy/RCpgP0ig5WIMCvtDDurq9KWWh7NW846UOLaMQ4wspoAthLDj3&#10;TYda+oUd0dDvaJ2WgU7XcuXklcL1wNM4zrmWvaGGTo647bA515MWsFt+7rqH6fj8tllm7nU/bfNT&#10;WwtxfzdvnoAFnMOfGX7wCR0qYjrYySjPBgFRliY0JghIV3kKjCxR8kjK4VfJgFcl/z+i+gYAAP//&#10;AwBQSwECLQAUAAYACAAAACEAtoM4kv4AAADhAQAAEwAAAAAAAAAAAAAAAAAAAAAAW0NvbnRlbnRf&#10;VHlwZXNdLnhtbFBLAQItABQABgAIAAAAIQA4/SH/1gAAAJQBAAALAAAAAAAAAAAAAAAAAC8BAABf&#10;cmVscy8ucmVsc1BLAQItABQABgAIAAAAIQDNgr7qKgIAAF0EAAAOAAAAAAAAAAAAAAAAAC4CAABk&#10;cnMvZTJvRG9jLnhtbFBLAQItABQABgAIAAAAIQD+eS2z4gAAAAwBAAAPAAAAAAAAAAAAAAAAAIQE&#10;AABkcnMvZG93bnJldi54bWxQSwUGAAAAAAQABADzAAAAkwUAAAAA&#10;" stroked="f">
+              <v:shape id="Text Box 9" o:spid="_x0000_s1026" type="#_x0000_t202" style="position:absolute;left:0;text-align:left;margin-left:-160.5pt;margin-top:143.1pt;width:153pt;height:.05pt;z-index:-251655168;visibility:visible;mso-wrap-style:square;mso-width-percent:0;mso-wrap-distance-left:9pt;mso-wrap-distance-top:0;mso-wrap-distance-right:9pt;mso-wrap-distance-bottom:0;mso-position-horizontal:absolute;mso-position-horizontal-relative:text;mso-position-vertical:absolute;mso-position-vertical-relative:text;mso-width-percent:0;mso-width-relative:margin;v-text-anchor:top" o:gfxdata="UEsDBBQABgAIAAAAIQC2gziS/gAAAOEBAAATAAAAW0NvbnRlbnRfVHlwZXNdLnhtbJSRQU7DMBBF&#10;90jcwfIWJU67QAgl6YK0S0CoHGBkTxKLZGx5TGhvj5O2G0SRWNoz/78nu9wcxkFMGNg6quQqL6RA&#10;0s5Y6ir5vt9lD1JwBDIwOMJKHpHlpr69KfdHjyxSmriSfYz+USnWPY7AufNIadK6MEJMx9ApD/oD&#10;OlTrorhX2lFEilmcO2RdNtjC5xDF9pCuTyYBB5bi6bQ4syoJ3g9WQ0ymaiLzg5KdCXlKLjvcW893&#10;SUOqXwnz5DrgnHtJTxOsQfEKIT7DmDSUCaxw7Rqn8787ZsmRM9e2VmPeBN4uqYvTtW7jvijg9N/y&#10;JsXecLq0q+WD6m8AAAD//wMAUEsDBBQABgAIAAAAIQA4/SH/1gAAAJQBAAALAAAAX3JlbHMvLnJl&#10;bHOkkMFqwzAMhu+DvYPRfXGawxijTi+j0GvpHsDYimMaW0Yy2fr2M4PBMnrbUb/Q94l/f/hMi1qR&#10;JVI2sOt6UJgd+ZiDgffL8ekFlFSbvV0oo4EbChzGx4f9GRdb25HMsYhqlCwG5lrLq9biZkxWOiqY&#10;22YiTra2kYMu1l1tQD30/bPm3wwYN0x18gb45AdQl1tp5j/sFB2T0FQ7R0nTNEV3j6o9feQzro1i&#10;OWA14Fm+Q8a1a8+Bvu/d/dMb2JY5uiPbhG/ktn4cqGU/er3pcvwCAAD//wMAUEsDBBQABgAIAAAA&#10;IQDNgr7qKgIAAF0EAAAOAAAAZHJzL2Uyb0RvYy54bWysVE1vGjEQvVfqf7B8LwtJG5UVS0SJqCpF&#10;SSSocjZeL2vJ9rhjwy799R3vB0nTnqpezHhm/LzvvTGL29YadlIYNLiCzyZTzpSTUGp3KPj33ebD&#10;Z85CFK4UBpwq+FkFfrt8/27R+FxdQQ2mVMgIxIW88QWvY/R5lgVZKyvCBLxyVKwArYi0xUNWomgI&#10;3Zrsajq9yRrA0iNIFQJl7/oiX3b4VaVkfKyqoCIzBadvi92K3bpPa7ZciPyAwtdaDp8h/uErrNCO&#10;Lr1A3Yko2BH1H1BWS4QAVZxIsBlUlZaq40BsZtM3bLa18KrjQuIEf5Ep/D9Y+XB6QqbLgs85c8KS&#10;RTvVRvYFWjZP6jQ+5NS09dQWW0qTy2M+UDKRbiu06ZfoMKqTzueLtglMpkPzj9ezKZUk1W6uPyWM&#10;7OWoxxC/KrAsBQVHMq7TU5zuQ+xbx5Z0UwCjy402Jm1SYW2QnQSZ3NQ6qgH8ty7jUq+DdKoHTJks&#10;8et5pCi2+3YgvYfyTJwR+pkJXm40XXQvQnwSSENCXGjw4yMtlYGm4DBEnNWAP/+WT/3kHVU5a2jo&#10;Ch5+HAUqzsw3R66mCR0DHIP9GLijXQNRnNGT8rIL6QBGM4YVgn2m97BKt1BJOEl3FTyO4Tr2o0/v&#10;SarVqmuiOfQi3rutlwl6FHTXPgv0gx2RXHyAcRxF/saVvrfzxa+OkSTuLEuC9ioOOtMMd6YP7y09&#10;ktf7ruvlX2H5CwAA//8DAFBLAwQUAAYACAAAACEA/nkts+IAAAAMAQAADwAAAGRycy9kb3ducmV2&#10;LnhtbEyPzU7DMBCE70i8g7VIXFDq/JSoCnGqqoIDXCpCL9zceJukje3Idtrw9ixc4Lizo5lvyvWs&#10;B3ZB53trBCSLGBiaxqretAL2Hy/RCpgP0ig5WIMCvtDDurq9KWWh7NW846UOLaMQ4wspoAthLDj3&#10;TYda+oUd0dDvaJ2WgU7XcuXklcL1wNM4zrmWvaGGTo647bA515MWsFt+7rqH6fj8tllm7nU/bfNT&#10;WwtxfzdvnoAFnMOfGX7wCR0qYjrYySjPBgFRliY0JghIV3kKjCxR8kjK4VfJgFcl/z+i+gYAAP//&#10;AwBQSwECLQAUAAYACAAAACEAtoM4kv4AAADhAQAAEwAAAAAAAAAAAAAAAAAAAAAAW0NvbnRlbnRf&#10;VHlwZXNdLnhtbFBLAQItABQABgAIAAAAIQA4/SH/1gAAAJQBAAALAAAAAAAAAAAAAAAAAC8BAABf&#10;cmVscy8ucmVsc1BLAQItABQABgAIAAAAIQDNgr7qKgIAAF0EAAAOAAAAAAAAAAAAAAAAAC4CAABk&#10;cnMvZTJvRG9jLnhtbFBLAQItABQABgAIAAAAIQD+eS2z4gAAAAwBAAAPAAAAAAAAAAAAAAAAAIQE&#10;AABkcnMvZG93bnJldi54bWxQSwUGAAAAAAQABADzAAAAkwUAAAAA&#10;" stroked="f">
                 <v:textbox style="mso-fit-shape-to-text:t" inset="0,0,0,0">
                   <w:txbxContent>
                     <w:p>
@@ -4395,7 +4681,7 @@
                       </w:pPr>
                       <w:bookmarkStart w:id="21" w:name="_Toc514703233"/>
                       <w:bookmarkStart w:id="22" w:name="_Toc514871687"/>
-                      <w:bookmarkStart w:id="23" w:name="_Toc514917103"/>
+                      <w:bookmarkStart w:id="23" w:name="_Toc514946715"/>
                       <w:r>
                         <w:t xml:space="preserve">Figure </w:t>
                       </w:r>
@@ -4418,15 +4704,7 @@
                         <w:fldChar w:fldCharType="end"/>
                       </w:r>
                       <w:r>
-                        <w:t xml:space="preserve">: </w:t>
-                      </w:r>
-                      <w:proofErr w:type="spellStart"/>
-                      <w:r>
-                        <w:t>StopSleep</w:t>
-                      </w:r>
-                      <w:proofErr w:type="spellEnd"/>
-                      <w:r>
-                        <w:t xml:space="preserve"> Alarm</w:t>
+                        <w:t>: StopSleep Alarm</w:t>
                       </w:r>
                       <w:bookmarkEnd w:id="21"/>
                       <w:bookmarkEnd w:id="22"/>
@@ -4552,7 +4830,7 @@
         <w:pStyle w:val="Heading3"/>
         <w:spacing w:after="120"/>
       </w:pPr>
-      <w:bookmarkStart w:id="24" w:name="_Toc514880863"/>
+      <w:bookmarkStart w:id="24" w:name="_Toc514946746"/>
       <w:r>
         <w:t xml:space="preserve">2.2.2 </w:t>
       </w:r>
@@ -4570,7 +4848,7 @@
           <w:noProof/>
         </w:rPr>
         <w:drawing>
-          <wp:anchor distT="0" distB="0" distL="114300" distR="114300" simplePos="0" relativeHeight="251657216" behindDoc="1" locked="0" layoutInCell="1" allowOverlap="1" wp14:anchorId="5D276D32">
+          <wp:anchor distT="0" distB="0" distL="114300" distR="114300" simplePos="0" relativeHeight="251656192" behindDoc="1" locked="0" layoutInCell="1" allowOverlap="1" wp14:anchorId="5D276D32">
             <wp:simplePos x="0" y="0"/>
             <wp:positionH relativeFrom="column">
               <wp:posOffset>0</wp:posOffset>
@@ -4632,7 +4910,7 @@
         <mc:AlternateContent>
           <mc:Choice Requires="wps">
             <w:drawing>
-              <wp:anchor distT="0" distB="0" distL="114300" distR="114300" simplePos="0" relativeHeight="251663360" behindDoc="0" locked="0" layoutInCell="1" allowOverlap="1" wp14:anchorId="0F53F6DE" wp14:editId="23324EDC">
+              <wp:anchor distT="0" distB="0" distL="114300" distR="114300" simplePos="0" relativeHeight="251669504" behindDoc="0" locked="0" layoutInCell="1" allowOverlap="1" wp14:anchorId="0F53F6DE" wp14:editId="23324EDC">
                 <wp:simplePos x="0" y="0"/>
                 <wp:positionH relativeFrom="column">
                   <wp:posOffset>0</wp:posOffset>
@@ -4676,7 +4954,7 @@
                             </w:pPr>
                             <w:bookmarkStart w:id="25" w:name="_Toc514703234"/>
                             <w:bookmarkStart w:id="26" w:name="_Toc514871688"/>
-                            <w:bookmarkStart w:id="27" w:name="_Toc514917104"/>
+                            <w:bookmarkStart w:id="27" w:name="_Toc514946716"/>
                             <w:r>
                               <w:t xml:space="preserve">Figure </w:t>
                             </w:r>
@@ -4727,7 +5005,7 @@
           </mc:Choice>
           <mc:Fallback>
             <w:pict>
-              <v:shape w14:anchorId="0F53F6DE" id="Text Box 10" o:spid="_x0000_s1027" type="#_x0000_t202" style="position:absolute;left:0;text-align:left;margin-left:0;margin-top:118.55pt;width:153pt;height:21pt;z-index:251663360;visibility:visible;mso-wrap-style:square;mso-width-percent:0;mso-height-percent:0;mso-wrap-distance-left:9pt;mso-wrap-distance-top:0;mso-wrap-distance-right:9pt;mso-wrap-distance-bottom:0;mso-position-horizontal:absolute;mso-position-horizontal-relative:text;mso-position-vertical:absolute;mso-position-vertical-relative:text;mso-width-percent:0;mso-height-percent:0;mso-width-relative:margin;mso-height-relative:margin;v-text-anchor:top" o:gfxdata="UEsDBBQABgAIAAAAIQC2gziS/gAAAOEBAAATAAAAW0NvbnRlbnRfVHlwZXNdLnhtbJSRQU7DMBBF&#10;90jcwfIWJU67QAgl6YK0S0CoHGBkTxKLZGx5TGhvj5O2G0SRWNoz/78nu9wcxkFMGNg6quQqL6RA&#10;0s5Y6ir5vt9lD1JwBDIwOMJKHpHlpr69KfdHjyxSmriSfYz+USnWPY7AufNIadK6MEJMx9ApD/oD&#10;OlTrorhX2lFEilmcO2RdNtjC5xDF9pCuTyYBB5bi6bQ4syoJ3g9WQ0ymaiLzg5KdCXlKLjvcW893&#10;SUOqXwnz5DrgnHtJTxOsQfEKIT7DmDSUCaxw7Rqn8787ZsmRM9e2VmPeBN4uqYvTtW7jvijg9N/y&#10;JsXecLq0q+WD6m8AAAD//wMAUEsDBBQABgAIAAAAIQA4/SH/1gAAAJQBAAALAAAAX3JlbHMvLnJl&#10;bHOkkMFqwzAMhu+DvYPRfXGawxijTi+j0GvpHsDYimMaW0Yy2fr2M4PBMnrbUb/Q94l/f/hMi1qR&#10;JVI2sOt6UJgd+ZiDgffL8ekFlFSbvV0oo4EbChzGx4f9GRdb25HMsYhqlCwG5lrLq9biZkxWOiqY&#10;22YiTra2kYMu1l1tQD30/bPm3wwYN0x18gb45AdQl1tp5j/sFB2T0FQ7R0nTNEV3j6o9feQzro1i&#10;OWA14Fm+Q8a1a8+Bvu/d/dMb2JY5uiPbhG/ktn4cqGU/er3pcvwCAAD//wMAUEsDBBQABgAIAAAA&#10;IQCk4NR3LQIAAGkEAAAOAAAAZHJzL2Uyb0RvYy54bWysVMGO0zAQvSPxD5bvNG1Bha2arkpXRUir&#10;3ZVatGfXcRpLjsfYbpPy9TwnTRcWToiLM54ZP/u9mcnitq0NOykfNNmcT0ZjzpSVVGh7yPm33ebd&#10;J85CFLYQhqzK+VkFfrt8+2bRuLmaUkWmUJ4BxIZ543JexejmWRZkpWoRRuSURbAkX4uIrT9khRcN&#10;0GuTTcfjWdaQL5wnqUKA964P8mWHX5ZKxseyDCoyk3O8LXar79Z9WrPlQswPXrhKy8szxD+8ohba&#10;4tIr1J2Igh29/gOq1tJToDKOJNUZlaWWquMANpPxKzbbSjjVcYE4wV1lCv8PVj6cnjzTBWoHeayo&#10;UaOdaiP7TC2DC/o0LsyRtnVIjC38yB38Ac5Euy19nb4gxBAH1PmqbkKT6dDNh/eTMUISsels9hE2&#10;4LOX086H+EVRzZKRc4/qdaKK032IfeqQki4LZHSx0cakTQqsjWcngUo3lY7qAv5blrEp11I61QMm&#10;T5Yo9lSSFdt920sy0NxTcQZ7T33/BCc3GvfdixCfhEfDgBWGID5iKQ01OaeLxVlF/sff/CkfdUSU&#10;swYNmPPw/Si84sx8tagwIONg+MHYD4Y91msC0wnGy8nOxAEfzWCWnupnzMYq3YKQsBJ35TwO5jr2&#10;Y4DZkmq16pLQk07Ee7t1MkEPuu7aZ+HdpSoR9XygoTXF/FVx+txe5dUxUqm7yiVdexUvcqOfu9pf&#10;Zi8NzK/7LuvlD7H8CQAA//8DAFBLAwQUAAYACAAAACEAmOTYJ90AAAAIAQAADwAAAGRycy9kb3du&#10;cmV2LnhtbEyPwU7DMBBE70j8g7VIXBB1kkophDgVtHCDQ0vVsxsvSUS8jmynSf+e5QTHnRnNvinX&#10;s+3FGX3oHClIFwkIpNqZjhoFh8+3+wcQIWoyuneECi4YYF1dX5W6MG6iHZ73sRFcQqHQCtoYh0LK&#10;ULdodVi4AYm9L+etjnz6RhqvJy63vcySJJdWd8QfWj3gpsX6ez9aBfnWj9OONnfbw+u7/hia7Phy&#10;OSp1ezM/P4GIOMe/MPziMzpUzHRyI5kgegU8JCrIlqsUBNvLJGflxMrqMQVZlfL/gOoHAAD//wMA&#10;UEsBAi0AFAAGAAgAAAAhALaDOJL+AAAA4QEAABMAAAAAAAAAAAAAAAAAAAAAAFtDb250ZW50X1R5&#10;cGVzXS54bWxQSwECLQAUAAYACAAAACEAOP0h/9YAAACUAQAACwAAAAAAAAAAAAAAAAAvAQAAX3Jl&#10;bHMvLnJlbHNQSwECLQAUAAYACAAAACEApODUdy0CAABpBAAADgAAAAAAAAAAAAAAAAAuAgAAZHJz&#10;L2Uyb0RvYy54bWxQSwECLQAUAAYACAAAACEAmOTYJ90AAAAIAQAADwAAAAAAAAAAAAAAAACHBAAA&#10;ZHJzL2Rvd25yZXYueG1sUEsFBgAAAAAEAAQA8wAAAJEFAAAAAA==&#10;" stroked="f">
+              <v:shape w14:anchorId="0F53F6DE" id="Text Box 10" o:spid="_x0000_s1027" type="#_x0000_t202" style="position:absolute;left:0;text-align:left;margin-left:0;margin-top:118.55pt;width:153pt;height:21pt;z-index:251669504;visibility:visible;mso-wrap-style:square;mso-width-percent:0;mso-height-percent:0;mso-wrap-distance-left:9pt;mso-wrap-distance-top:0;mso-wrap-distance-right:9pt;mso-wrap-distance-bottom:0;mso-position-horizontal:absolute;mso-position-horizontal-relative:text;mso-position-vertical:absolute;mso-position-vertical-relative:text;mso-width-percent:0;mso-height-percent:0;mso-width-relative:margin;mso-height-relative:margin;v-text-anchor:top" o:gfxdata="UEsDBBQABgAIAAAAIQC2gziS/gAAAOEBAAATAAAAW0NvbnRlbnRfVHlwZXNdLnhtbJSRQU7DMBBF&#10;90jcwfIWJU67QAgl6YK0S0CoHGBkTxKLZGx5TGhvj5O2G0SRWNoz/78nu9wcxkFMGNg6quQqL6RA&#10;0s5Y6ir5vt9lD1JwBDIwOMJKHpHlpr69KfdHjyxSmriSfYz+USnWPY7AufNIadK6MEJMx9ApD/oD&#10;OlTrorhX2lFEilmcO2RdNtjC5xDF9pCuTyYBB5bi6bQ4syoJ3g9WQ0ymaiLzg5KdCXlKLjvcW893&#10;SUOqXwnz5DrgnHtJTxOsQfEKIT7DmDSUCaxw7Rqn8787ZsmRM9e2VmPeBN4uqYvTtW7jvijg9N/y&#10;JsXecLq0q+WD6m8AAAD//wMAUEsDBBQABgAIAAAAIQA4/SH/1gAAAJQBAAALAAAAX3JlbHMvLnJl&#10;bHOkkMFqwzAMhu+DvYPRfXGawxijTi+j0GvpHsDYimMaW0Yy2fr2M4PBMnrbUb/Q94l/f/hMi1qR&#10;JVI2sOt6UJgd+ZiDgffL8ekFlFSbvV0oo4EbChzGx4f9GRdb25HMsYhqlCwG5lrLq9biZkxWOiqY&#10;22YiTra2kYMu1l1tQD30/bPm3wwYN0x18gb45AdQl1tp5j/sFB2T0FQ7R0nTNEV3j6o9feQzro1i&#10;OWA14Fm+Q8a1a8+Bvu/d/dMb2JY5uiPbhG/ktn4cqGU/er3pcvwCAAD//wMAUEsDBBQABgAIAAAA&#10;IQCk4NR3LQIAAGkEAAAOAAAAZHJzL2Uyb0RvYy54bWysVMGO0zAQvSPxD5bvNG1Bha2arkpXRUir&#10;3ZVatGfXcRpLjsfYbpPy9TwnTRcWToiLM54ZP/u9mcnitq0NOykfNNmcT0ZjzpSVVGh7yPm33ebd&#10;J85CFLYQhqzK+VkFfrt8+2bRuLmaUkWmUJ4BxIZ543JexejmWRZkpWoRRuSURbAkX4uIrT9khRcN&#10;0GuTTcfjWdaQL5wnqUKA964P8mWHX5ZKxseyDCoyk3O8LXar79Z9WrPlQswPXrhKy8szxD+8ohba&#10;4tIr1J2Igh29/gOq1tJToDKOJNUZlaWWquMANpPxKzbbSjjVcYE4wV1lCv8PVj6cnjzTBWoHeayo&#10;UaOdaiP7TC2DC/o0LsyRtnVIjC38yB38Ac5Euy19nb4gxBAH1PmqbkKT6dDNh/eTMUISsels9hE2&#10;4LOX086H+EVRzZKRc4/qdaKK032IfeqQki4LZHSx0cakTQqsjWcngUo3lY7qAv5blrEp11I61QMm&#10;T5Yo9lSSFdt920sy0NxTcQZ7T33/BCc3GvfdixCfhEfDgBWGID5iKQ01OaeLxVlF/sff/CkfdUSU&#10;swYNmPPw/Si84sx8tagwIONg+MHYD4Y91msC0wnGy8nOxAEfzWCWnupnzMYq3YKQsBJ35TwO5jr2&#10;Y4DZkmq16pLQk07Ee7t1MkEPuu7aZ+HdpSoR9XygoTXF/FVx+txe5dUxUqm7yiVdexUvcqOfu9pf&#10;Zi8NzK/7LuvlD7H8CQAA//8DAFBLAwQUAAYACAAAACEAmOTYJ90AAAAIAQAADwAAAGRycy9kb3du&#10;cmV2LnhtbEyPwU7DMBBE70j8g7VIXBB1kkophDgVtHCDQ0vVsxsvSUS8jmynSf+e5QTHnRnNvinX&#10;s+3FGX3oHClIFwkIpNqZjhoFh8+3+wcQIWoyuneECi4YYF1dX5W6MG6iHZ73sRFcQqHQCtoYh0LK&#10;ULdodVi4AYm9L+etjnz6RhqvJy63vcySJJdWd8QfWj3gpsX6ez9aBfnWj9OONnfbw+u7/hia7Phy&#10;OSp1ezM/P4GIOMe/MPziMzpUzHRyI5kgegU8JCrIlqsUBNvLJGflxMrqMQVZlfL/gOoHAAD//wMA&#10;UEsBAi0AFAAGAAgAAAAhALaDOJL+AAAA4QEAABMAAAAAAAAAAAAAAAAAAAAAAFtDb250ZW50X1R5&#10;cGVzXS54bWxQSwECLQAUAAYACAAAACEAOP0h/9YAAACUAQAACwAAAAAAAAAAAAAAAAAvAQAAX3Jl&#10;bHMvLnJlbHNQSwECLQAUAAYACAAAACEApODUdy0CAABpBAAADgAAAAAAAAAAAAAAAAAuAgAAZHJz&#10;L2Uyb0RvYy54bWxQSwECLQAUAAYACAAAACEAmOTYJ90AAAAIAQAADwAAAAAAAAAAAAAAAACHBAAA&#10;ZHJzL2Rvd25yZXYueG1sUEsFBgAAAAAEAAQA8wAAAJEFAAAAAA==&#10;" stroked="f">
                 <v:textbox inset="0,0,0,0">
                   <w:txbxContent>
                     <w:p>
@@ -4740,7 +5018,7 @@
                       </w:pPr>
                       <w:bookmarkStart w:id="28" w:name="_Toc514703234"/>
                       <w:bookmarkStart w:id="29" w:name="_Toc514871688"/>
-                      <w:bookmarkStart w:id="30" w:name="_Toc514917104"/>
+                      <w:bookmarkStart w:id="30" w:name="_Toc514946716"/>
                       <w:r>
                         <w:t xml:space="preserve">Figure </w:t>
                       </w:r>
@@ -4874,7 +5152,7 @@
         <w:pStyle w:val="Heading3"/>
         <w:spacing w:after="120"/>
       </w:pPr>
-      <w:bookmarkStart w:id="31" w:name="_Toc514880864"/>
+      <w:bookmarkStart w:id="31" w:name="_Toc514946747"/>
       <w:r>
         <w:t>2.2.3 Anti Sleep Pilot</w:t>
       </w:r>
@@ -4889,7 +5167,7 @@
           <w:noProof/>
         </w:rPr>
         <w:drawing>
-          <wp:anchor distT="0" distB="0" distL="114300" distR="114300" simplePos="0" relativeHeight="251653120" behindDoc="1" locked="0" layoutInCell="1" allowOverlap="1" wp14:anchorId="2BDD41C7">
+          <wp:anchor distT="0" distB="0" distL="114300" distR="114300" simplePos="0" relativeHeight="251649024" behindDoc="1" locked="0" layoutInCell="1" allowOverlap="1" wp14:anchorId="2BDD41C7">
             <wp:simplePos x="0" y="0"/>
             <wp:positionH relativeFrom="column">
               <wp:posOffset>30480</wp:posOffset>
@@ -4959,7 +5237,7 @@
         <mc:AlternateContent>
           <mc:Choice Requires="wps">
             <w:drawing>
-              <wp:anchor distT="0" distB="0" distL="114300" distR="114300" simplePos="0" relativeHeight="251665408" behindDoc="1" locked="0" layoutInCell="1" allowOverlap="1" wp14:anchorId="608581AC" wp14:editId="7CCC845D">
+              <wp:anchor distT="0" distB="0" distL="114300" distR="114300" simplePos="0" relativeHeight="251673600" behindDoc="1" locked="0" layoutInCell="1" allowOverlap="1" wp14:anchorId="608581AC" wp14:editId="7CCC845D">
                 <wp:simplePos x="0" y="0"/>
                 <wp:positionH relativeFrom="column">
                   <wp:posOffset>30480</wp:posOffset>
@@ -5011,7 +5289,7 @@
                             </w:pPr>
                             <w:bookmarkStart w:id="32" w:name="_Toc514703235"/>
                             <w:bookmarkStart w:id="33" w:name="_Toc514871689"/>
-                            <w:bookmarkStart w:id="34" w:name="_Toc514917105"/>
+                            <w:bookmarkStart w:id="34" w:name="_Toc514946717"/>
                             <w:r>
                               <w:t xml:space="preserve">Figure </w:t>
                             </w:r>
@@ -5062,7 +5340,7 @@
           </mc:Choice>
           <mc:Fallback>
             <w:pict>
-              <v:shape w14:anchorId="608581AC" id="Text Box 11" o:spid="_x0000_s1028" type="#_x0000_t202" style="position:absolute;left:0;text-align:left;margin-left:2.4pt;margin-top:150.85pt;width:145.2pt;height:15.6pt;z-index:-251651072;visibility:visible;mso-wrap-style:square;mso-width-percent:0;mso-height-percent:0;mso-wrap-distance-left:9pt;mso-wrap-distance-top:0;mso-wrap-distance-right:9pt;mso-wrap-distance-bottom:0;mso-position-horizontal:absolute;mso-position-horizontal-relative:text;mso-position-vertical:absolute;mso-position-vertical-relative:text;mso-width-percent:0;mso-height-percent:0;mso-width-relative:margin;mso-height-relative:margin;v-text-anchor:top" o:gfxdata="UEsDBBQABgAIAAAAIQC2gziS/gAAAOEBAAATAAAAW0NvbnRlbnRfVHlwZXNdLnhtbJSRQU7DMBBF&#10;90jcwfIWJU67QAgl6YK0S0CoHGBkTxKLZGx5TGhvj5O2G0SRWNoz/78nu9wcxkFMGNg6quQqL6RA&#10;0s5Y6ir5vt9lD1JwBDIwOMJKHpHlpr69KfdHjyxSmriSfYz+USnWPY7AufNIadK6MEJMx9ApD/oD&#10;OlTrorhX2lFEilmcO2RdNtjC5xDF9pCuTyYBB5bi6bQ4syoJ3g9WQ0ymaiLzg5KdCXlKLjvcW893&#10;SUOqXwnz5DrgnHtJTxOsQfEKIT7DmDSUCaxw7Rqn8787ZsmRM9e2VmPeBN4uqYvTtW7jvijg9N/y&#10;JsXecLq0q+WD6m8AAAD//wMAUEsDBBQABgAIAAAAIQA4/SH/1gAAAJQBAAALAAAAX3JlbHMvLnJl&#10;bHOkkMFqwzAMhu+DvYPRfXGawxijTi+j0GvpHsDYimMaW0Yy2fr2M4PBMnrbUb/Q94l/f/hMi1qR&#10;JVI2sOt6UJgd+ZiDgffL8ekFlFSbvV0oo4EbChzGx4f9GRdb25HMsYhqlCwG5lrLq9biZkxWOiqY&#10;22YiTra2kYMu1l1tQD30/bPm3wwYN0x18gb45AdQl1tp5j/sFB2T0FQ7R0nTNEV3j6o9feQzro1i&#10;OWA14Fm+Q8a1a8+Bvu/d/dMb2JY5uiPbhG/ktn4cqGU/er3pcvwCAAD//wMAUEsDBBQABgAIAAAA&#10;IQDUwWT9MQIAAGkEAAAOAAAAZHJzL2Uyb0RvYy54bWysVMFu2zAMvQ/YPwi6L06CYsiCOkWWosOA&#10;oC3QDD0rslwLkEVNUmJnX78nOU63bqdhF4UmKYrvPTLXN31r2FH5oMmWfDaZcqaspErbl5J/2919&#10;WHAWorCVMGRVyU8q8JvV+3fXnVuqOTVkKuUZitiw7FzJmxjdsiiCbFQrwoScsgjW5FsR8elfisqL&#10;DtVbU8yn049FR75ynqQKAd7bIchXuX5dKxkf6jqoyEzJ0VvMp8/nPp3F6losX7xwjZbnNsQ/dNEK&#10;bfHopdStiIIdvP6jVKulp0B1nEhqC6prLVXGADSz6Rs0T41wKmMBOcFdaAr/r6y8Pz56pitoN+PM&#10;ihYa7VQf2WfqGVzgp3NhibQnh8TYw4/c0R/gTLD72rfpF4AY4mD6dGE3VZPp0uLqanqFkERs9mkx&#10;m2f6i9fbzof4RVHLklFyD/UyqeK4DRGdIHVMSY8FMrq608akjxTYGM+OAkp3jY4q9Ygbv2UZm3It&#10;pVtDOHmKBHGAkqzY7/tMyXyEuafqBPSehvkJTt5pvLcVIT4Kj4EBKixBfMBRG+pKTmeLs4b8j7/5&#10;Uz50RJSzDgNY8vD9ILzizHy1UDhN62j40diPhj20GwJSiIZusokLPprRrD21z9iNdXoFIWEl3ip5&#10;HM1NHNYAuyXVep2TMJNOxK19cjKVHnnd9c/Cu7MqEXre0ziaYvlGnCF3YHl9iFTrrFzidWDxTDfm&#10;Octz3r20ML9+56zXf4jVTwAAAP//AwBQSwMEFAAGAAgAAAAhAI7CcKXfAAAACQEAAA8AAABkcnMv&#10;ZG93bnJldi54bWxMj81OwzAQhO9IvIO1SFwQdZpCf0KcClq4waGl6nkbmyQiXke206Rvz3KC486M&#10;Zr7N16Ntxdn40DhSMJ0kIAyVTjdUKTh8vt0vQYSIpLF1ZBRcTIB1cX2VY6bdQDtz3sdKcAmFDBXU&#10;MXaZlKGsjcUwcZ0h9r6ctxj59JXUHgcut61Mk2QuLTbECzV2ZlOb8nvfWwXzre+HHW3utofXd/zo&#10;qvT4cjkqdXszPj+BiGaMf2H4xWd0KJjp5HrSQbQKHhg8Kpgl0wUI9tPVYwrixMosXYEscvn/g+IH&#10;AAD//wMAUEsBAi0AFAAGAAgAAAAhALaDOJL+AAAA4QEAABMAAAAAAAAAAAAAAAAAAAAAAFtDb250&#10;ZW50X1R5cGVzXS54bWxQSwECLQAUAAYACAAAACEAOP0h/9YAAACUAQAACwAAAAAAAAAAAAAAAAAv&#10;AQAAX3JlbHMvLnJlbHNQSwECLQAUAAYACAAAACEA1MFk/TECAABpBAAADgAAAAAAAAAAAAAAAAAu&#10;AgAAZHJzL2Uyb0RvYy54bWxQSwECLQAUAAYACAAAACEAjsJwpd8AAAAJAQAADwAAAAAAAAAAAAAA&#10;AACLBAAAZHJzL2Rvd25yZXYueG1sUEsFBgAAAAAEAAQA8wAAAJcFAAAAAA==&#10;" stroked="f">
+              <v:shape w14:anchorId="608581AC" id="Text Box 11" o:spid="_x0000_s1028" type="#_x0000_t202" style="position:absolute;left:0;text-align:left;margin-left:2.4pt;margin-top:150.85pt;width:145.2pt;height:15.6pt;z-index:-251642880;visibility:visible;mso-wrap-style:square;mso-width-percent:0;mso-height-percent:0;mso-wrap-distance-left:9pt;mso-wrap-distance-top:0;mso-wrap-distance-right:9pt;mso-wrap-distance-bottom:0;mso-position-horizontal:absolute;mso-position-horizontal-relative:text;mso-position-vertical:absolute;mso-position-vertical-relative:text;mso-width-percent:0;mso-height-percent:0;mso-width-relative:margin;mso-height-relative:margin;v-text-anchor:top" o:gfxdata="UEsDBBQABgAIAAAAIQC2gziS/gAAAOEBAAATAAAAW0NvbnRlbnRfVHlwZXNdLnhtbJSRQU7DMBBF&#10;90jcwfIWJU67QAgl6YK0S0CoHGBkTxKLZGx5TGhvj5O2G0SRWNoz/78nu9wcxkFMGNg6quQqL6RA&#10;0s5Y6ir5vt9lD1JwBDIwOMJKHpHlpr69KfdHjyxSmriSfYz+USnWPY7AufNIadK6MEJMx9ApD/oD&#10;OlTrorhX2lFEilmcO2RdNtjC5xDF9pCuTyYBB5bi6bQ4syoJ3g9WQ0ymaiLzg5KdCXlKLjvcW893&#10;SUOqXwnz5DrgnHtJTxOsQfEKIT7DmDSUCaxw7Rqn8787ZsmRM9e2VmPeBN4uqYvTtW7jvijg9N/y&#10;JsXecLq0q+WD6m8AAAD//wMAUEsDBBQABgAIAAAAIQA4/SH/1gAAAJQBAAALAAAAX3JlbHMvLnJl&#10;bHOkkMFqwzAMhu+DvYPRfXGawxijTi+j0GvpHsDYimMaW0Yy2fr2M4PBMnrbUb/Q94l/f/hMi1qR&#10;JVI2sOt6UJgd+ZiDgffL8ekFlFSbvV0oo4EbChzGx4f9GRdb25HMsYhqlCwG5lrLq9biZkxWOiqY&#10;22YiTra2kYMu1l1tQD30/bPm3wwYN0x18gb45AdQl1tp5j/sFB2T0FQ7R0nTNEV3j6o9feQzro1i&#10;OWA14Fm+Q8a1a8+Bvu/d/dMb2JY5uiPbhG/ktn4cqGU/er3pcvwCAAD//wMAUEsDBBQABgAIAAAA&#10;IQDUwWT9MQIAAGkEAAAOAAAAZHJzL2Uyb0RvYy54bWysVMFu2zAMvQ/YPwi6L06CYsiCOkWWosOA&#10;oC3QDD0rslwLkEVNUmJnX78nOU63bqdhF4UmKYrvPTLXN31r2FH5oMmWfDaZcqaspErbl5J/2919&#10;WHAWorCVMGRVyU8q8JvV+3fXnVuqOTVkKuUZitiw7FzJmxjdsiiCbFQrwoScsgjW5FsR8elfisqL&#10;DtVbU8yn049FR75ynqQKAd7bIchXuX5dKxkf6jqoyEzJ0VvMp8/nPp3F6losX7xwjZbnNsQ/dNEK&#10;bfHopdStiIIdvP6jVKulp0B1nEhqC6prLVXGADSz6Rs0T41wKmMBOcFdaAr/r6y8Pz56pitoN+PM&#10;ihYa7VQf2WfqGVzgp3NhibQnh8TYw4/c0R/gTLD72rfpF4AY4mD6dGE3VZPp0uLqanqFkERs9mkx&#10;m2f6i9fbzof4RVHLklFyD/UyqeK4DRGdIHVMSY8FMrq608akjxTYGM+OAkp3jY4q9Ygbv2UZm3It&#10;pVtDOHmKBHGAkqzY7/tMyXyEuafqBPSehvkJTt5pvLcVIT4Kj4EBKixBfMBRG+pKTmeLs4b8j7/5&#10;Uz50RJSzDgNY8vD9ILzizHy1UDhN62j40diPhj20GwJSiIZusokLPprRrD21z9iNdXoFIWEl3ip5&#10;HM1NHNYAuyXVep2TMJNOxK19cjKVHnnd9c/Cu7MqEXre0ziaYvlGnCF3YHl9iFTrrFzidWDxTDfm&#10;Octz3r20ML9+56zXf4jVTwAAAP//AwBQSwMEFAAGAAgAAAAhAI7CcKXfAAAACQEAAA8AAABkcnMv&#10;ZG93bnJldi54bWxMj81OwzAQhO9IvIO1SFwQdZpCf0KcClq4waGl6nkbmyQiXke206Rvz3KC486M&#10;Zr7N16Ntxdn40DhSMJ0kIAyVTjdUKTh8vt0vQYSIpLF1ZBRcTIB1cX2VY6bdQDtz3sdKcAmFDBXU&#10;MXaZlKGsjcUwcZ0h9r6ctxj59JXUHgcut61Mk2QuLTbECzV2ZlOb8nvfWwXzre+HHW3utofXd/zo&#10;qvT4cjkqdXszPj+BiGaMf2H4xWd0KJjp5HrSQbQKHhg8Kpgl0wUI9tPVYwrixMosXYEscvn/g+IH&#10;AAD//wMAUEsBAi0AFAAGAAgAAAAhALaDOJL+AAAA4QEAABMAAAAAAAAAAAAAAAAAAAAAAFtDb250&#10;ZW50X1R5cGVzXS54bWxQSwECLQAUAAYACAAAACEAOP0h/9YAAACUAQAACwAAAAAAAAAAAAAAAAAv&#10;AQAAX3JlbHMvLnJlbHNQSwECLQAUAAYACAAAACEA1MFk/TECAABpBAAADgAAAAAAAAAAAAAAAAAu&#10;AgAAZHJzL2Uyb0RvYy54bWxQSwECLQAUAAYACAAAACEAjsJwpd8AAAAJAQAADwAAAAAAAAAAAAAA&#10;AACLBAAAZHJzL2Rvd25yZXYueG1sUEsFBgAAAAAEAAQA8wAAAJcFAAAAAA==&#10;" stroked="f">
                 <v:textbox inset="0,0,0,0">
                   <w:txbxContent>
                     <w:p>
@@ -5075,7 +5353,7 @@
                       </w:pPr>
                       <w:bookmarkStart w:id="35" w:name="_Toc514703235"/>
                       <w:bookmarkStart w:id="36" w:name="_Toc514871689"/>
-                      <w:bookmarkStart w:id="37" w:name="_Toc514917105"/>
+                      <w:bookmarkStart w:id="37" w:name="_Toc514946717"/>
                       <w:r>
                         <w:t xml:space="preserve">Figure </w:t>
                       </w:r>
@@ -5194,7 +5472,7 @@
       <w:pPr>
         <w:pStyle w:val="Heading3"/>
       </w:pPr>
-      <w:bookmarkStart w:id="38" w:name="_Toc514880865"/>
+      <w:bookmarkStart w:id="38" w:name="_Toc514946748"/>
       <w:r>
         <w:t>2.2.4 Lane Departure Warning System</w:t>
       </w:r>
@@ -5206,7 +5484,7 @@
           <w:noProof/>
         </w:rPr>
         <w:drawing>
-          <wp:anchor distT="0" distB="0" distL="114300" distR="114300" simplePos="0" relativeHeight="251651072" behindDoc="0" locked="0" layoutInCell="1" allowOverlap="1" wp14:anchorId="4670A04B" wp14:editId="69C245EB">
+          <wp:anchor distT="0" distB="0" distL="114300" distR="114300" simplePos="0" relativeHeight="251644928" behindDoc="0" locked="0" layoutInCell="1" allowOverlap="1" wp14:anchorId="4670A04B" wp14:editId="69C245EB">
             <wp:simplePos x="0" y="0"/>
             <wp:positionH relativeFrom="column">
               <wp:posOffset>0</wp:posOffset>
@@ -5293,7 +5571,7 @@
         <mc:AlternateContent>
           <mc:Choice Requires="wps">
             <w:drawing>
-              <wp:anchor distT="0" distB="0" distL="114300" distR="114300" simplePos="0" relativeHeight="251655168" behindDoc="0" locked="0" layoutInCell="1" allowOverlap="1" wp14:anchorId="44170431" wp14:editId="4208A3FE">
+              <wp:anchor distT="0" distB="0" distL="114300" distR="114300" simplePos="0" relativeHeight="251653120" behindDoc="0" locked="0" layoutInCell="1" allowOverlap="1" wp14:anchorId="44170431" wp14:editId="4208A3FE">
                 <wp:simplePos x="0" y="0"/>
                 <wp:positionH relativeFrom="column">
                   <wp:posOffset>-2179320</wp:posOffset>
@@ -5336,7 +5614,7 @@
                                 <w:noProof/>
                               </w:rPr>
                             </w:pPr>
-                            <w:bookmarkStart w:id="39" w:name="_Toc514917106"/>
+                            <w:bookmarkStart w:id="39" w:name="_Toc514946718"/>
                             <w:r>
                               <w:t xml:space="preserve">Figure </w:t>
                             </w:r>
@@ -5385,7 +5663,7 @@
           </mc:Choice>
           <mc:Fallback>
             <w:pict>
-              <v:shape w14:anchorId="44170431" id="Text Box 12" o:spid="_x0000_s1029" type="#_x0000_t202" style="position:absolute;left:0;text-align:left;margin-left:-171.6pt;margin-top:94.6pt;width:162.6pt;height:30.6pt;z-index:251655168;visibility:visible;mso-wrap-style:square;mso-height-percent:0;mso-wrap-distance-left:9pt;mso-wrap-distance-top:0;mso-wrap-distance-right:9pt;mso-wrap-distance-bottom:0;mso-position-horizontal:absolute;mso-position-horizontal-relative:text;mso-position-vertical:absolute;mso-position-vertical-relative:text;mso-height-percent:0;mso-height-relative:margin;v-text-anchor:top" o:gfxdata="UEsDBBQABgAIAAAAIQC2gziS/gAAAOEBAAATAAAAW0NvbnRlbnRfVHlwZXNdLnhtbJSRQU7DMBBF&#10;90jcwfIWJU67QAgl6YK0S0CoHGBkTxKLZGx5TGhvj5O2G0SRWNoz/78nu9wcxkFMGNg6quQqL6RA&#10;0s5Y6ir5vt9lD1JwBDIwOMJKHpHlpr69KfdHjyxSmriSfYz+USnWPY7AufNIadK6MEJMx9ApD/oD&#10;OlTrorhX2lFEilmcO2RdNtjC5xDF9pCuTyYBB5bi6bQ4syoJ3g9WQ0ymaiLzg5KdCXlKLjvcW893&#10;SUOqXwnz5DrgnHtJTxOsQfEKIT7DmDSUCaxw7Rqn8787ZsmRM9e2VmPeBN4uqYvTtW7jvijg9N/y&#10;JsXecLq0q+WD6m8AAAD//wMAUEsDBBQABgAIAAAAIQA4/SH/1gAAAJQBAAALAAAAX3JlbHMvLnJl&#10;bHOkkMFqwzAMhu+DvYPRfXGawxijTi+j0GvpHsDYimMaW0Yy2fr2M4PBMnrbUb/Q94l/f/hMi1qR&#10;JVI2sOt6UJgd+ZiDgffL8ekFlFSbvV0oo4EbChzGx4f9GRdb25HMsYhqlCwG5lrLq9biZkxWOiqY&#10;22YiTra2kYMu1l1tQD30/bPm3wwYN0x18gb45AdQl1tp5j/sFB2T0FQ7R0nTNEV3j6o9feQzro1i&#10;OWA14Fm+Q8a1a8+Bvu/d/dMb2JY5uiPbhG/ktn4cqGU/er3pcvwCAAD//wMAUEsDBBQABgAIAAAA&#10;IQC8Fm27LwIAAGkEAAAOAAAAZHJzL2Uyb0RvYy54bWysVE2P2yAQvVfqf0DcGztZNYqsOKs0q1SV&#10;ot2VktWeCYYYCRgKJHb66zv4I9tue6p6wcPMMPDem/HyvjWaXIQPCmxJp5OcEmE5VMqeSvpy2H5a&#10;UBIisxXTYEVJryLQ+9XHD8vGFWIGNehKeIJFbCgaV9I6RldkWeC1MCxMwAmLQQnesIhbf8oqzxqs&#10;bnQ2y/N51oCvnAcuQkDvQx+kq66+lILHJymDiESXFN8Wu9V36zGt2WrJipNnrlZ8eAb7h1cYpixe&#10;eiv1wCIjZ6/+KGUU9xBAxgkHk4GUiosOA6KZ5u/Q7GvmRIcFyQnuRlP4f2X54+XZE1WhdjNKLDOo&#10;0UG0kXyBlqAL+WlcKDBt7zAxtujH3NEf0Jlgt9Kb9EVABOPI9PXGbqrG0TnL55/zGYY4xu4Wizna&#10;WD57O+18iF8FGJKMknpUryOVXXYh9qljSrosgFbVVmmdNimw0Z5cGCrd1CqKofhvWdqmXAvpVF8w&#10;ebIEsYeSrNge246SuxHmEaorovfQ909wfKvwvh0L8Zl5bBhEhUMQn3CRGpqSwmBRUoP/8Td/ykcd&#10;MUpJgw1Y0vD9zLygRH+zqHDq1tHwo3EcDXs2G0CkUxwvxzsTD/ioR1N6MK84G+t0C4aY5XhXSeNo&#10;bmI/BjhbXKzXXRL2pGNxZ/eOp9Ijr4f2lXk3qBJRz0cYW5MV78Tpc3uW1+cIUnXKJV57Fge6sZ87&#10;7YfZSwPz677LevtDrH4CAAD//wMAUEsDBBQABgAIAAAAIQAab3ey4QAAAAwBAAAPAAAAZHJzL2Rv&#10;d25yZXYueG1sTI/BTsMwEETvSPyDtUhcUOo0LVUIcSpo4VYOLVXPbrwkEfE6ip0m/XuWE9x2NE+z&#10;M/l6sq24YO8bRwrmsxgEUulMQ5WC4+d7lILwQZPRrSNUcEUP6+L2JteZcSPt8XIIleAQ8plWUIfQ&#10;ZVL6skar/cx1SOx9ud7qwLKvpOn1yOG2lUkcr6TVDfGHWne4qbH8PgxWwWrbD+OeNg/b49tOf3RV&#10;cnq9npS6v5tenkEEnMIfDL/1uToU3OnsBjJetAqixXKRMMtO+sQHI9E85XlnBcljvARZ5PL/iOIH&#10;AAD//wMAUEsBAi0AFAAGAAgAAAAhALaDOJL+AAAA4QEAABMAAAAAAAAAAAAAAAAAAAAAAFtDb250&#10;ZW50X1R5cGVzXS54bWxQSwECLQAUAAYACAAAACEAOP0h/9YAAACUAQAACwAAAAAAAAAAAAAAAAAv&#10;AQAAX3JlbHMvLnJlbHNQSwECLQAUAAYACAAAACEAvBZtuy8CAABpBAAADgAAAAAAAAAAAAAAAAAu&#10;AgAAZHJzL2Uyb0RvYy54bWxQSwECLQAUAAYACAAAACEAGm93suEAAAAMAQAADwAAAAAAAAAAAAAA&#10;AACJBAAAZHJzL2Rvd25yZXYueG1sUEsFBgAAAAAEAAQA8wAAAJcFAAAAAA==&#10;" stroked="f">
+              <v:shape w14:anchorId="44170431" id="Text Box 12" o:spid="_x0000_s1029" type="#_x0000_t202" style="position:absolute;left:0;text-align:left;margin-left:-171.6pt;margin-top:94.6pt;width:162.6pt;height:30.6pt;z-index:251653120;visibility:visible;mso-wrap-style:square;mso-height-percent:0;mso-wrap-distance-left:9pt;mso-wrap-distance-top:0;mso-wrap-distance-right:9pt;mso-wrap-distance-bottom:0;mso-position-horizontal:absolute;mso-position-horizontal-relative:text;mso-position-vertical:absolute;mso-position-vertical-relative:text;mso-height-percent:0;mso-height-relative:margin;v-text-anchor:top" o:gfxdata="UEsDBBQABgAIAAAAIQC2gziS/gAAAOEBAAATAAAAW0NvbnRlbnRfVHlwZXNdLnhtbJSRQU7DMBBF&#10;90jcwfIWJU67QAgl6YK0S0CoHGBkTxKLZGx5TGhvj5O2G0SRWNoz/78nu9wcxkFMGNg6quQqL6RA&#10;0s5Y6ir5vt9lD1JwBDIwOMJKHpHlpr69KfdHjyxSmriSfYz+USnWPY7AufNIadK6MEJMx9ApD/oD&#10;OlTrorhX2lFEilmcO2RdNtjC5xDF9pCuTyYBB5bi6bQ4syoJ3g9WQ0ymaiLzg5KdCXlKLjvcW893&#10;SUOqXwnz5DrgnHtJTxOsQfEKIT7DmDSUCaxw7Rqn8787ZsmRM9e2VmPeBN4uqYvTtW7jvijg9N/y&#10;JsXecLq0q+WD6m8AAAD//wMAUEsDBBQABgAIAAAAIQA4/SH/1gAAAJQBAAALAAAAX3JlbHMvLnJl&#10;bHOkkMFqwzAMhu+DvYPRfXGawxijTi+j0GvpHsDYimMaW0Yy2fr2M4PBMnrbUb/Q94l/f/hMi1qR&#10;JVI2sOt6UJgd+ZiDgffL8ekFlFSbvV0oo4EbChzGx4f9GRdb25HMsYhqlCwG5lrLq9biZkxWOiqY&#10;22YiTra2kYMu1l1tQD30/bPm3wwYN0x18gb45AdQl1tp5j/sFB2T0FQ7R0nTNEV3j6o9feQzro1i&#10;OWA14Fm+Q8a1a8+Bvu/d/dMb2JY5uiPbhG/ktn4cqGU/er3pcvwCAAD//wMAUEsDBBQABgAIAAAA&#10;IQC8Fm27LwIAAGkEAAAOAAAAZHJzL2Uyb0RvYy54bWysVE2P2yAQvVfqf0DcGztZNYqsOKs0q1SV&#10;ot2VktWeCYYYCRgKJHb66zv4I9tue6p6wcPMMPDem/HyvjWaXIQPCmxJp5OcEmE5VMqeSvpy2H5a&#10;UBIisxXTYEVJryLQ+9XHD8vGFWIGNehKeIJFbCgaV9I6RldkWeC1MCxMwAmLQQnesIhbf8oqzxqs&#10;bnQ2y/N51oCvnAcuQkDvQx+kq66+lILHJymDiESXFN8Wu9V36zGt2WrJipNnrlZ8eAb7h1cYpixe&#10;eiv1wCIjZ6/+KGUU9xBAxgkHk4GUiosOA6KZ5u/Q7GvmRIcFyQnuRlP4f2X54+XZE1WhdjNKLDOo&#10;0UG0kXyBlqAL+WlcKDBt7zAxtujH3NEf0Jlgt9Kb9EVABOPI9PXGbqrG0TnL55/zGYY4xu4Wizna&#10;WD57O+18iF8FGJKMknpUryOVXXYh9qljSrosgFbVVmmdNimw0Z5cGCrd1CqKofhvWdqmXAvpVF8w&#10;ebIEsYeSrNge246SuxHmEaorovfQ909wfKvwvh0L8Zl5bBhEhUMQn3CRGpqSwmBRUoP/8Td/ykcd&#10;MUpJgw1Y0vD9zLygRH+zqHDq1tHwo3EcDXs2G0CkUxwvxzsTD/ioR1N6MK84G+t0C4aY5XhXSeNo&#10;bmI/BjhbXKzXXRL2pGNxZ/eOp9Ijr4f2lXk3qBJRz0cYW5MV78Tpc3uW1+cIUnXKJV57Fge6sZ87&#10;7YfZSwPz677LevtDrH4CAAD//wMAUEsDBBQABgAIAAAAIQAab3ey4QAAAAwBAAAPAAAAZHJzL2Rv&#10;d25yZXYueG1sTI/BTsMwEETvSPyDtUhcUOo0LVUIcSpo4VYOLVXPbrwkEfE6ip0m/XuWE9x2NE+z&#10;M/l6sq24YO8bRwrmsxgEUulMQ5WC4+d7lILwQZPRrSNUcEUP6+L2JteZcSPt8XIIleAQ8plWUIfQ&#10;ZVL6skar/cx1SOx9ud7qwLKvpOn1yOG2lUkcr6TVDfGHWne4qbH8PgxWwWrbD+OeNg/b49tOf3RV&#10;cnq9npS6v5tenkEEnMIfDL/1uToU3OnsBjJetAqixXKRMMtO+sQHI9E85XlnBcljvARZ5PL/iOIH&#10;AAD//wMAUEsBAi0AFAAGAAgAAAAhALaDOJL+AAAA4QEAABMAAAAAAAAAAAAAAAAAAAAAAFtDb250&#10;ZW50X1R5cGVzXS54bWxQSwECLQAUAAYACAAAACEAOP0h/9YAAACUAQAACwAAAAAAAAAAAAAAAAAv&#10;AQAAX3JlbHMvLnJlbHNQSwECLQAUAAYACAAAACEAvBZtuy8CAABpBAAADgAAAAAAAAAAAAAAAAAu&#10;AgAAZHJzL2Uyb0RvYy54bWxQSwECLQAUAAYACAAAACEAGm93suEAAAAMAQAADwAAAAAAAAAAAAAA&#10;AACJBAAAZHJzL2Rvd25yZXYueG1sUEsFBgAAAAAEAAQA8wAAAJcFAAAAAA==&#10;" stroked="f">
                 <v:textbox inset="0,0,0,0">
                   <w:txbxContent>
                     <w:p>
@@ -5397,7 +5675,7 @@
                           <w:noProof/>
                         </w:rPr>
                       </w:pPr>
-                      <w:bookmarkStart w:id="40" w:name="_Toc514917106"/>
+                      <w:bookmarkStart w:id="40" w:name="_Toc514946718"/>
                       <w:r>
                         <w:t xml:space="preserve">Figure </w:t>
                       </w:r>
@@ -5458,7 +5736,7 @@
       <w:pPr>
         <w:pStyle w:val="Heading3"/>
       </w:pPr>
-      <w:bookmarkStart w:id="41" w:name="_Toc514880866"/>
+      <w:bookmarkStart w:id="41" w:name="_Toc514946749"/>
       <w:r>
         <w:lastRenderedPageBreak/>
         <w:t>2.2.5 Drowsiness Detection system using EEG Helmets</w:t>
@@ -5530,7 +5808,7 @@
         <w:pStyle w:val="Caption"/>
         <w:jc w:val="center"/>
       </w:pPr>
-      <w:bookmarkStart w:id="42" w:name="_Toc514917107"/>
+      <w:bookmarkStart w:id="42" w:name="_Toc514946719"/>
       <w:r>
         <w:t xml:space="preserve">Figure </w:t>
       </w:r>
@@ -5613,7 +5891,7 @@
           <w:noProof/>
         </w:rPr>
         <w:drawing>
-          <wp:anchor distT="0" distB="0" distL="114300" distR="114300" simplePos="0" relativeHeight="251661312" behindDoc="1" locked="0" layoutInCell="1" allowOverlap="1" wp14:anchorId="6CA8DBD8" wp14:editId="2506E7FA">
+          <wp:anchor distT="0" distB="0" distL="114300" distR="114300" simplePos="0" relativeHeight="251665408" behindDoc="1" locked="0" layoutInCell="1" allowOverlap="1" wp14:anchorId="6CA8DBD8" wp14:editId="2506E7FA">
             <wp:simplePos x="0" y="0"/>
             <wp:positionH relativeFrom="column">
               <wp:posOffset>0</wp:posOffset>
@@ -5754,7 +6032,7 @@
         <mc:AlternateContent>
           <mc:Choice Requires="wps">
             <w:drawing>
-              <wp:anchor distT="0" distB="0" distL="114300" distR="114300" simplePos="0" relativeHeight="251667456" behindDoc="1" locked="0" layoutInCell="1" allowOverlap="1" wp14:anchorId="3BB83CB6" wp14:editId="25FDDD6C">
+              <wp:anchor distT="0" distB="0" distL="114300" distR="114300" simplePos="0" relativeHeight="251677696" behindDoc="1" locked="0" layoutInCell="1" allowOverlap="1" wp14:anchorId="3BB83CB6" wp14:editId="25FDDD6C">
                 <wp:simplePos x="0" y="0"/>
                 <wp:positionH relativeFrom="column">
                   <wp:posOffset>-2019300</wp:posOffset>
@@ -5805,7 +6083,7 @@
                                 <w:noProof/>
                               </w:rPr>
                             </w:pPr>
-                            <w:bookmarkStart w:id="43" w:name="_Toc514917108"/>
+                            <w:bookmarkStart w:id="43" w:name="_Toc514946720"/>
                             <w:r>
                               <w:t xml:space="preserve">Figure </w:t>
                             </w:r>
@@ -5854,7 +6132,7 @@
           </mc:Choice>
           <mc:Fallback>
             <w:pict>
-              <v:shape w14:anchorId="3BB83CB6" id="Text Box 14" o:spid="_x0000_s1030" type="#_x0000_t202" style="position:absolute;left:0;text-align:left;margin-left:-159pt;margin-top:31.35pt;width:151.15pt;height:23.4pt;z-index:-251649024;visibility:visible;mso-wrap-style:square;mso-height-percent:0;mso-wrap-distance-left:9pt;mso-wrap-distance-top:0;mso-wrap-distance-right:9pt;mso-wrap-distance-bottom:0;mso-position-horizontal:absolute;mso-position-horizontal-relative:text;mso-position-vertical:absolute;mso-position-vertical-relative:text;mso-height-percent:0;mso-height-relative:margin;v-text-anchor:top" o:gfxdata="UEsDBBQABgAIAAAAIQC2gziS/gAAAOEBAAATAAAAW0NvbnRlbnRfVHlwZXNdLnhtbJSRQU7DMBBF&#10;90jcwfIWJU67QAgl6YK0S0CoHGBkTxKLZGx5TGhvj5O2G0SRWNoz/78nu9wcxkFMGNg6quQqL6RA&#10;0s5Y6ir5vt9lD1JwBDIwOMJKHpHlpr69KfdHjyxSmriSfYz+USnWPY7AufNIadK6MEJMx9ApD/oD&#10;OlTrorhX2lFEilmcO2RdNtjC5xDF9pCuTyYBB5bi6bQ4syoJ3g9WQ0ymaiLzg5KdCXlKLjvcW893&#10;SUOqXwnz5DrgnHtJTxOsQfEKIT7DmDSUCaxw7Rqn8787ZsmRM9e2VmPeBN4uqYvTtW7jvijg9N/y&#10;JsXecLq0q+WD6m8AAAD//wMAUEsDBBQABgAIAAAAIQA4/SH/1gAAAJQBAAALAAAAX3JlbHMvLnJl&#10;bHOkkMFqwzAMhu+DvYPRfXGawxijTi+j0GvpHsDYimMaW0Yy2fr2M4PBMnrbUb/Q94l/f/hMi1qR&#10;JVI2sOt6UJgd+ZiDgffL8ekFlFSbvV0oo4EbChzGx4f9GRdb25HMsYhqlCwG5lrLq9biZkxWOiqY&#10;22YiTra2kYMu1l1tQD30/bPm3wwYN0x18gb45AdQl1tp5j/sFB2T0FQ7R0nTNEV3j6o9feQzro1i&#10;OWA14Fm+Q8a1a8+Bvu/d/dMb2JY5uiPbhG/ktn4cqGU/er3pcvwCAAD//wMAUEsDBBQABgAIAAAA&#10;IQD2kEm2MgIAAGkEAAAOAAAAZHJzL2Uyb0RvYy54bWysVFFv2yAQfp+0/4B4X5xEW9dYcaosVaZJ&#10;UVspmfpMMMRIwDEgsbNfvwPHadftadoLPu6Og+/77jy/64wmJ+GDAlvRyWhMibAcamUPFf2+W3+4&#10;pSREZmumwYqKnkWgd4v37+atK8UUGtC18ASL2FC2rqJNjK4sisAbYVgYgRMWgxK8YRG3/lDUnrVY&#10;3ehiOh7fFC342nngIgT03vdBusj1pRQ8PkoZRCS6ovi2mFef131ai8WclQfPXKP45RnsH15hmLJ4&#10;6bXUPYuMHL36o5RR3EMAGUccTAFSKi4yBkQzGb9Bs22YExkLkhPclabw/8ryh9OTJ6pG7T5SYplB&#10;jXaii+QLdARdyE/rQolpW4eJsUM/5g7+gM4Eu5PepC8CIhhHps9XdlM1ng7NJrOb8SdKOMams8+T&#10;20x/8XLa+RC/CjAkGRX1qF4mlZ02IeJLMHVISZcF0KpeK63TJgVW2pMTQ6XbRkWR3ognfsvSNuVa&#10;SKf6cPIUCWIPJVmx23eZkiv8PdRnRO+h75/g+FrhfRsW4hPz2DAIGIcgPuIiNbQVhYtFSQP+59/8&#10;KR91xCglLTZgRcOPI/OCEv3NosKpWwfDD8Z+MOzRrACRTnC8HM8mHvBRD6b0YJ5xNpbpFgwxy/Gu&#10;isbBXMV+DHC2uFgucxL2pGNxY7eOp9IDr7vumXl3USWing8wtCYr34jT5/YsL48RpMrKJV57Fi90&#10;Yz9neS6zlwbm9T5nvfwhFr8AAAD//wMAUEsDBBQABgAIAAAAIQDzsMwy4AAAAAsBAAAPAAAAZHJz&#10;L2Rvd25yZXYueG1sTI/BTsMwDIbvSLxDZCQuqEtbtDFK0wk2doPDxrRz1pi2onGqJl27t8ecxs2W&#10;f33+/nw12VacsfeNIwXJLAaBVDrTUKXg8LWNliB80GR06wgVXNDDqri9yXVm3Eg7PO9DJRhCPtMK&#10;6hC6TEpf1mi1n7kOiW/frrc68NpX0vR6ZLhtZRrHC2l1Q/yh1h2uayx/9oNVsNj0w7ij9cPm8P6h&#10;P7sqPb5djkrd302vLyACTuEahj99VoeCnU5uIONFqyB6TJZcJjAtfQLBiSiZ83DiaPw8B1nk8n+H&#10;4hcAAP//AwBQSwECLQAUAAYACAAAACEAtoM4kv4AAADhAQAAEwAAAAAAAAAAAAAAAAAAAAAAW0Nv&#10;bnRlbnRfVHlwZXNdLnhtbFBLAQItABQABgAIAAAAIQA4/SH/1gAAAJQBAAALAAAAAAAAAAAAAAAA&#10;AC8BAABfcmVscy8ucmVsc1BLAQItABQABgAIAAAAIQD2kEm2MgIAAGkEAAAOAAAAAAAAAAAAAAAA&#10;AC4CAABkcnMvZTJvRG9jLnhtbFBLAQItABQABgAIAAAAIQDzsMwy4AAAAAsBAAAPAAAAAAAAAAAA&#10;AAAAAIwEAABkcnMvZG93bnJldi54bWxQSwUGAAAAAAQABADzAAAAmQUAAAAA&#10;" stroked="f">
+              <v:shape w14:anchorId="3BB83CB6" id="Text Box 14" o:spid="_x0000_s1030" type="#_x0000_t202" style="position:absolute;left:0;text-align:left;margin-left:-159pt;margin-top:31.35pt;width:151.15pt;height:23.4pt;z-index:-251638784;visibility:visible;mso-wrap-style:square;mso-height-percent:0;mso-wrap-distance-left:9pt;mso-wrap-distance-top:0;mso-wrap-distance-right:9pt;mso-wrap-distance-bottom:0;mso-position-horizontal:absolute;mso-position-horizontal-relative:text;mso-position-vertical:absolute;mso-position-vertical-relative:text;mso-height-percent:0;mso-height-relative:margin;v-text-anchor:top" o:gfxdata="UEsDBBQABgAIAAAAIQC2gziS/gAAAOEBAAATAAAAW0NvbnRlbnRfVHlwZXNdLnhtbJSRQU7DMBBF&#10;90jcwfIWJU67QAgl6YK0S0CoHGBkTxKLZGx5TGhvj5O2G0SRWNoz/78nu9wcxkFMGNg6quQqL6RA&#10;0s5Y6ir5vt9lD1JwBDIwOMJKHpHlpr69KfdHjyxSmriSfYz+USnWPY7AufNIadK6MEJMx9ApD/oD&#10;OlTrorhX2lFEilmcO2RdNtjC5xDF9pCuTyYBB5bi6bQ4syoJ3g9WQ0ymaiLzg5KdCXlKLjvcW893&#10;SUOqXwnz5DrgnHtJTxOsQfEKIT7DmDSUCaxw7Rqn8787ZsmRM9e2VmPeBN4uqYvTtW7jvijg9N/y&#10;JsXecLq0q+WD6m8AAAD//wMAUEsDBBQABgAIAAAAIQA4/SH/1gAAAJQBAAALAAAAX3JlbHMvLnJl&#10;bHOkkMFqwzAMhu+DvYPRfXGawxijTi+j0GvpHsDYimMaW0Yy2fr2M4PBMnrbUb/Q94l/f/hMi1qR&#10;JVI2sOt6UJgd+ZiDgffL8ekFlFSbvV0oo4EbChzGx4f9GRdb25HMsYhqlCwG5lrLq9biZkxWOiqY&#10;22YiTra2kYMu1l1tQD30/bPm3wwYN0x18gb45AdQl1tp5j/sFB2T0FQ7R0nTNEV3j6o9feQzro1i&#10;OWA14Fm+Q8a1a8+Bvu/d/dMb2JY5uiPbhG/ktn4cqGU/er3pcvwCAAD//wMAUEsDBBQABgAIAAAA&#10;IQD2kEm2MgIAAGkEAAAOAAAAZHJzL2Uyb0RvYy54bWysVFFv2yAQfp+0/4B4X5xEW9dYcaosVaZJ&#10;UVspmfpMMMRIwDEgsbNfvwPHadftadoLPu6Og+/77jy/64wmJ+GDAlvRyWhMibAcamUPFf2+W3+4&#10;pSREZmumwYqKnkWgd4v37+atK8UUGtC18ASL2FC2rqJNjK4sisAbYVgYgRMWgxK8YRG3/lDUnrVY&#10;3ehiOh7fFC342nngIgT03vdBusj1pRQ8PkoZRCS6ovi2mFef131ai8WclQfPXKP45RnsH15hmLJ4&#10;6bXUPYuMHL36o5RR3EMAGUccTAFSKi4yBkQzGb9Bs22YExkLkhPclabw/8ryh9OTJ6pG7T5SYplB&#10;jXaii+QLdARdyE/rQolpW4eJsUM/5g7+gM4Eu5PepC8CIhhHps9XdlM1ng7NJrOb8SdKOMams8+T&#10;20x/8XLa+RC/CjAkGRX1qF4mlZ02IeJLMHVISZcF0KpeK63TJgVW2pMTQ6XbRkWR3ognfsvSNuVa&#10;SKf6cPIUCWIPJVmx23eZkiv8PdRnRO+h75/g+FrhfRsW4hPz2DAIGIcgPuIiNbQVhYtFSQP+59/8&#10;KR91xCglLTZgRcOPI/OCEv3NosKpWwfDD8Z+MOzRrACRTnC8HM8mHvBRD6b0YJ5xNpbpFgwxy/Gu&#10;isbBXMV+DHC2uFgucxL2pGNxY7eOp9IDr7vumXl3USWing8wtCYr34jT5/YsL48RpMrKJV57Fi90&#10;Yz9neS6zlwbm9T5nvfwhFr8AAAD//wMAUEsDBBQABgAIAAAAIQDzsMwy4AAAAAsBAAAPAAAAZHJz&#10;L2Rvd25yZXYueG1sTI/BTsMwDIbvSLxDZCQuqEtbtDFK0wk2doPDxrRz1pi2onGqJl27t8ecxs2W&#10;f33+/nw12VacsfeNIwXJLAaBVDrTUKXg8LWNliB80GR06wgVXNDDqri9yXVm3Eg7PO9DJRhCPtMK&#10;6hC6TEpf1mi1n7kOiW/frrc68NpX0vR6ZLhtZRrHC2l1Q/yh1h2uayx/9oNVsNj0w7ij9cPm8P6h&#10;P7sqPb5djkrd302vLyACTuEahj99VoeCnU5uIONFqyB6TJZcJjAtfQLBiSiZ83DiaPw8B1nk8n+H&#10;4hcAAP//AwBQSwECLQAUAAYACAAAACEAtoM4kv4AAADhAQAAEwAAAAAAAAAAAAAAAAAAAAAAW0Nv&#10;bnRlbnRfVHlwZXNdLnhtbFBLAQItABQABgAIAAAAIQA4/SH/1gAAAJQBAAALAAAAAAAAAAAAAAAA&#10;AC8BAABfcmVscy8ucmVsc1BLAQItABQABgAIAAAAIQD2kEm2MgIAAGkEAAAOAAAAAAAAAAAAAAAA&#10;AC4CAABkcnMvZTJvRG9jLnhtbFBLAQItABQABgAIAAAAIQDzsMwy4AAAAAsBAAAPAAAAAAAAAAAA&#10;AAAAAIwEAABkcnMvZG93bnJldi54bWxQSwUGAAAAAAQABADzAAAAmQUAAAAA&#10;" stroked="f">
                 <v:textbox inset="0,0,0,0">
                   <w:txbxContent>
                     <w:p>
@@ -5866,7 +6144,7 @@
                           <w:noProof/>
                         </w:rPr>
                       </w:pPr>
-                      <w:bookmarkStart w:id="44" w:name="_Toc514917108"/>
+                      <w:bookmarkStart w:id="44" w:name="_Toc514946720"/>
                       <w:r>
                         <w:t xml:space="preserve">Figure </w:t>
                       </w:r>
@@ -5927,7 +6205,7 @@
       <w:pPr>
         <w:pStyle w:val="Heading3"/>
       </w:pPr>
-      <w:bookmarkStart w:id="45" w:name="_Toc514880867"/>
+      <w:bookmarkStart w:id="45" w:name="_Toc514946750"/>
       <w:r>
         <w:t>2.2.6 Tesla Auto Pilot</w:t>
       </w:r>
@@ -5999,7 +6277,7 @@
         <w:pStyle w:val="Caption"/>
         <w:jc w:val="center"/>
       </w:pPr>
-      <w:bookmarkStart w:id="46" w:name="_Toc514917109"/>
+      <w:bookmarkStart w:id="46" w:name="_Toc514946721"/>
       <w:r>
         <w:t xml:space="preserve">Figure </w:t>
       </w:r>
@@ -6166,7 +6444,7 @@
         <w:pStyle w:val="Heading1"/>
         <w:spacing w:after="240"/>
       </w:pPr>
-      <w:bookmarkStart w:id="47" w:name="_Toc514880868"/>
+      <w:bookmarkStart w:id="47" w:name="_Toc514946751"/>
       <w:r>
         <w:lastRenderedPageBreak/>
         <w:t xml:space="preserve">3. </w:t>
@@ -6339,7 +6617,7 @@
         <w:pStyle w:val="Caption"/>
         <w:jc w:val="center"/>
       </w:pPr>
-      <w:bookmarkStart w:id="48" w:name="_Toc514917110"/>
+      <w:bookmarkStart w:id="48" w:name="_Toc514946722"/>
       <w:r>
         <w:t xml:space="preserve">Figure </w:t>
       </w:r>
@@ -6374,7 +6652,7 @@
     </w:p>
     <w:p>
       <w:pPr>
-        <w:spacing w:after="120" w:line="276" w:lineRule="auto"/>
+        <w:spacing w:after="240" w:line="276" w:lineRule="auto"/>
       </w:pPr>
       <w:r>
         <w:lastRenderedPageBreak/>
@@ -6415,6 +6693,8 @@
       <w:r>
         <w:t>.</w:t>
       </w:r>
+      <w:bookmarkStart w:id="49" w:name="_GoBack"/>
+      <w:bookmarkEnd w:id="49"/>
     </w:p>
     <w:p>
       <w:pPr>
@@ -6839,10 +7119,12 @@
       <w:pPr>
         <w:pStyle w:val="Heading1"/>
       </w:pPr>
+      <w:bookmarkStart w:id="50" w:name="_Toc514946752"/>
       <w:r>
         <w:lastRenderedPageBreak/>
         <w:t>4. RISK MANAGEMENT</w:t>
       </w:r>
+      <w:bookmarkEnd w:id="50"/>
     </w:p>
     <w:p/>
     <w:p>
@@ -6858,9 +7140,14 @@
         <w:pStyle w:val="Heading2"/>
         <w:spacing w:after="240"/>
       </w:pPr>
-      <w:r>
-        <w:t>4.1 Risk Identification</w:t>
-      </w:r>
+      <w:bookmarkStart w:id="51" w:name="_Toc514946753"/>
+      <w:r>
+        <w:t>4.1 Identification</w:t>
+      </w:r>
+      <w:r>
+        <w:t xml:space="preserve"> of risks associated with the proposed project</w:t>
+      </w:r>
+      <w:bookmarkEnd w:id="51"/>
     </w:p>
     <w:p>
       <w:pPr>
@@ -6869,9 +7156,50 @@
           <w:ilvl w:val="0"/>
           <w:numId w:val="16"/>
         </w:numPr>
-      </w:pPr>
-      <w:r>
+        <w:spacing w:after="120"/>
+        <w:ind w:left="714" w:hanging="357"/>
+        <w:contextualSpacing w:val="0"/>
+        <w:rPr>
+          <w:b/>
+        </w:rPr>
+      </w:pPr>
+      <w:r>
+        <w:rPr>
+          <w:b/>
+        </w:rPr>
         <w:t>Lack of experts/skilled people in the research areas such as computer vision and machine learning</w:t>
+      </w:r>
+    </w:p>
+    <w:p>
+      <w:pPr>
+        <w:spacing w:after="120" w:line="276" w:lineRule="auto"/>
+      </w:pPr>
+      <w:r>
+        <w:t>In the proposed project the main research areas are video processing, image processing, face and eye detection and compare datasets</w:t>
+      </w:r>
+      <w:r>
+        <w:t xml:space="preserve"> to provide warnings</w:t>
+      </w:r>
+      <w:r>
+        <w:t xml:space="preserve">. These concepts are relatively new to both the team members and this project will require a lot of research </w:t>
+      </w:r>
+      <w:r>
+        <w:t xml:space="preserve">in order to identify on how to </w:t>
+      </w:r>
+      <w:r>
+        <w:t xml:space="preserve">capture face and eyes from a live video stream and identify the eye open and closure states of the driver. </w:t>
+      </w:r>
+      <w:r>
+        <w:t>Hence,</w:t>
+      </w:r>
+      <w:r>
+        <w:t xml:space="preserve"> this is identifie</w:t>
+      </w:r>
+      <w:r>
+        <w:t>d</w:t>
+      </w:r>
+      <w:r>
+        <w:t xml:space="preserve"> as a potential risk in our project.</w:t>
       </w:r>
     </w:p>
     <w:p>
@@ -6881,9 +7209,68 @@
           <w:ilvl w:val="0"/>
           <w:numId w:val="16"/>
         </w:numPr>
-      </w:pPr>
-      <w:r>
+        <w:spacing w:after="120"/>
+        <w:ind w:left="714" w:hanging="357"/>
+        <w:contextualSpacing w:val="0"/>
+        <w:rPr>
+          <w:b/>
+        </w:rPr>
+      </w:pPr>
+      <w:r>
+        <w:rPr>
+          <w:b/>
+        </w:rPr>
         <w:t>Time management and estimations can be inaccurate</w:t>
+      </w:r>
+    </w:p>
+    <w:p>
+      <w:pPr>
+        <w:spacing w:after="120" w:line="276" w:lineRule="auto"/>
+      </w:pPr>
+      <w:r>
+        <w:t>The time allocated for the whole project is 8 weeks. Within th</w:t>
+      </w:r>
+      <w:r>
+        <w:t>is</w:t>
+      </w:r>
+      <w:r>
+        <w:t xml:space="preserve"> 8</w:t>
+      </w:r>
+      <w:r>
+        <w:t>-</w:t>
+      </w:r>
+      <w:r>
+        <w:t xml:space="preserve">week period the team members have to make sure that the project deliverables are met within the deadlines. Since the proposed project has so much of research to be done and due to lack of expertise in the </w:t>
+      </w:r>
+      <w:r>
+        <w:t xml:space="preserve">research </w:t>
+      </w:r>
+      <w:r>
+        <w:t>areas</w:t>
+      </w:r>
+      <w:r>
+        <w:t>,</w:t>
+      </w:r>
+      <w:r>
+        <w:t xml:space="preserve"> the time allocated for each task can consume more time than expected.</w:t>
+      </w:r>
+      <w:r>
+        <w:t xml:space="preserve"> This could affect the time of the following tasks and the </w:t>
+      </w:r>
+      <w:r>
+        <w:t xml:space="preserve">resulting the </w:t>
+      </w:r>
+      <w:r>
+        <w:t xml:space="preserve">project </w:t>
+      </w:r>
+      <w:r>
+        <w:t>to</w:t>
+      </w:r>
+      <w:r>
+        <w:t xml:space="preserve"> fail. </w:t>
+      </w:r>
+      <w:r>
+        <w:t xml:space="preserve">   </w:t>
       </w:r>
     </w:p>
     <w:p>
@@ -6893,9 +7280,26 @@
           <w:ilvl w:val="0"/>
           <w:numId w:val="16"/>
         </w:numPr>
-      </w:pPr>
-      <w:r>
+        <w:spacing w:after="120"/>
+        <w:ind w:left="714" w:hanging="357"/>
+        <w:contextualSpacing w:val="0"/>
+        <w:rPr>
+          <w:b/>
+        </w:rPr>
+      </w:pPr>
+      <w:r>
+        <w:rPr>
+          <w:b/>
+        </w:rPr>
         <w:t>Continuous growth of the project scope and ambiguity of requirements</w:t>
+      </w:r>
+    </w:p>
+    <w:p>
+      <w:pPr>
+        <w:spacing w:after="120" w:line="276" w:lineRule="auto"/>
+      </w:pPr>
+      <w:r>
+        <w:t xml:space="preserve">So far in the proposed project we have identified our main research areas. They are video/image processing, face and eye detection and research on datasets. But when research continuously progresses, it could introduce new requirements and other concepts to the project which they team members wouldn’t have even thought of. This could be one of the major risks in the project which could affect the project immensely. </w:t>
       </w:r>
     </w:p>
     <w:p>
@@ -6905,9 +7309,35 @@
           <w:ilvl w:val="0"/>
           <w:numId w:val="16"/>
         </w:numPr>
-      </w:pPr>
-      <w:r>
+        <w:spacing w:after="120"/>
+        <w:ind w:left="714" w:hanging="357"/>
+        <w:contextualSpacing w:val="0"/>
+        <w:rPr>
+          <w:b/>
+        </w:rPr>
+      </w:pPr>
+      <w:r>
+        <w:rPr>
+          <w:b/>
+        </w:rPr>
         <w:t>Potential data loss as a result of technology failures</w:t>
+      </w:r>
+    </w:p>
+    <w:p>
+      <w:pPr>
+        <w:spacing w:after="120" w:line="276" w:lineRule="auto"/>
+      </w:pPr>
+      <w:r>
+        <w:t xml:space="preserve">Technology risk is unavoidable in a project like this. No one can predict what will happen in the next minute of time. The development workstations might crash. </w:t>
+      </w:r>
+      <w:r>
+        <w:t xml:space="preserve">If it happens it will be a shocking loss to the team member as it will affect completion of the project as well as affecting the </w:t>
+      </w:r>
+      <w:r>
+        <w:t xml:space="preserve">final </w:t>
+      </w:r>
+      <w:r>
+        <w:t>grades of the hot topic in software module as a student.</w:t>
       </w:r>
     </w:p>
     <w:p>
@@ -6917,14 +7347,1411 @@
           <w:ilvl w:val="0"/>
           <w:numId w:val="16"/>
         </w:numPr>
-      </w:pPr>
-      <w:r>
+        <w:spacing w:after="120"/>
+        <w:ind w:left="714" w:hanging="357"/>
+        <w:contextualSpacing w:val="0"/>
+        <w:rPr>
+          <w:b/>
+        </w:rPr>
+      </w:pPr>
+      <w:r>
+        <w:rPr>
+          <w:b/>
+        </w:rPr>
         <w:t>Communication and collaboration between team members</w:t>
       </w:r>
     </w:p>
+    <w:p>
+      <w:pPr>
+        <w:spacing w:after="240" w:line="276" w:lineRule="auto"/>
+      </w:pPr>
+      <w:r>
+        <w:t xml:space="preserve">Both the team members are in the final quarter of the study program. Therefore, along with the hot topic module team has to focus on the final year project (last quarter) as well. There could be instances where the members will focus more on the final year project. If the work is not properly </w:t>
+      </w:r>
+      <w:r>
+        <w:t>balanced, less communication, less team collaboration and no support to each other will become a</w:t>
+      </w:r>
+      <w:r>
+        <w:t xml:space="preserve"> </w:t>
+      </w:r>
+      <w:r>
+        <w:lastRenderedPageBreak/>
+        <w:t>burden for a single member of the team or both the members. This will create extra pressure in the team and it will affect the final year project as well.</w:t>
+      </w:r>
+    </w:p>
+    <w:p>
+      <w:pPr>
+        <w:pStyle w:val="Heading2"/>
+        <w:spacing w:after="240"/>
+      </w:pPr>
+      <w:r>
+        <w:t>4.2 Risk Matrix</w:t>
+      </w:r>
+    </w:p>
+    <w:p>
+      <w:pPr>
+        <w:spacing w:line="276" w:lineRule="auto"/>
+      </w:pPr>
+      <w:r>
+        <w:t>The numbering used in the section 4.1 will be used to uniquely identify the risks associated with the proposed project in the below risk matrix.</w:t>
+      </w:r>
+    </w:p>
     <w:p/>
-    <w:p>
-      <w:pPr>
+    <w:tbl>
+      <w:tblPr>
+        <w:tblStyle w:val="TableGrid"/>
+        <w:tblW w:w="0" w:type="auto"/>
+        <w:tblBorders>
+          <w:top w:val="single" w:sz="4" w:space="0" w:color="FFFFFF" w:themeColor="background1"/>
+          <w:left w:val="single" w:sz="4" w:space="0" w:color="FFFFFF" w:themeColor="background1"/>
+          <w:bottom w:val="single" w:sz="4" w:space="0" w:color="FFFFFF" w:themeColor="background1"/>
+          <w:right w:val="single" w:sz="4" w:space="0" w:color="FFFFFF" w:themeColor="background1"/>
+          <w:insideH w:val="none" w:sz="0" w:space="0" w:color="auto"/>
+          <w:insideV w:val="none" w:sz="0" w:space="0" w:color="auto"/>
+        </w:tblBorders>
+        <w:tblLook w:val="04A0" w:firstRow="1" w:lastRow="0" w:firstColumn="1" w:lastColumn="0" w:noHBand="0" w:noVBand="1"/>
+      </w:tblPr>
+      <w:tblGrid>
+        <w:gridCol w:w="616"/>
+        <w:gridCol w:w="1369"/>
+        <w:gridCol w:w="1451"/>
+        <w:gridCol w:w="1452"/>
+        <w:gridCol w:w="1451"/>
+        <w:gridCol w:w="1451"/>
+        <w:gridCol w:w="1452"/>
+      </w:tblGrid>
+      <w:tr>
+        <w:trPr>
+          <w:cantSplit/>
+          <w:trHeight w:val="421"/>
+        </w:trPr>
+        <w:tc>
+          <w:tcPr>
+            <w:tcW w:w="616" w:type="dxa"/>
+            <w:vMerge w:val="restart"/>
+            <w:tcBorders>
+              <w:right w:val="single" w:sz="4" w:space="0" w:color="FFFFFF" w:themeColor="background1"/>
+            </w:tcBorders>
+            <w:shd w:val="clear" w:color="auto" w:fill="FFD03B"/>
+            <w:textDirection w:val="btLr"/>
+            <w:vAlign w:val="center"/>
+          </w:tcPr>
+          <w:p>
+            <w:pPr>
+              <w:ind w:left="113" w:right="113"/>
+              <w:jc w:val="center"/>
+              <w:rPr>
+                <w:b/>
+                <w:i/>
+              </w:rPr>
+            </w:pPr>
+            <w:r>
+              <w:rPr>
+                <w:b/>
+                <w:i/>
+              </w:rPr>
+              <w:t>RISK IMPACT</w:t>
+            </w:r>
+          </w:p>
+        </w:tc>
+        <w:tc>
+          <w:tcPr>
+            <w:tcW w:w="1369" w:type="dxa"/>
+            <w:tcBorders>
+              <w:top w:val="single" w:sz="4" w:space="0" w:color="FFFFFF" w:themeColor="background1"/>
+              <w:left w:val="single" w:sz="4" w:space="0" w:color="FFFFFF" w:themeColor="background1"/>
+              <w:right w:val="single" w:sz="4" w:space="0" w:color="FFFFFF" w:themeColor="background1"/>
+            </w:tcBorders>
+            <w:shd w:val="clear" w:color="auto" w:fill="FFD03B"/>
+            <w:vAlign w:val="center"/>
+          </w:tcPr>
+          <w:p>
+            <w:pPr>
+              <w:jc w:val="left"/>
+              <w:rPr>
+                <w:b/>
+                <w:i/>
+                <w:sz w:val="20"/>
+                <w:szCs w:val="20"/>
+              </w:rPr>
+            </w:pPr>
+            <w:r>
+              <w:rPr>
+                <w:b/>
+                <w:i/>
+                <w:sz w:val="20"/>
+                <w:szCs w:val="20"/>
+              </w:rPr>
+              <w:t>Severe</w:t>
+            </w:r>
+          </w:p>
+        </w:tc>
+        <w:tc>
+          <w:tcPr>
+            <w:tcW w:w="1451" w:type="dxa"/>
+            <w:tcBorders>
+              <w:top w:val="single" w:sz="4" w:space="0" w:color="FFFFFF" w:themeColor="background1"/>
+              <w:left w:val="single" w:sz="4" w:space="0" w:color="FFFFFF" w:themeColor="background1"/>
+              <w:right w:val="single" w:sz="4" w:space="0" w:color="FFFFFF" w:themeColor="background1"/>
+            </w:tcBorders>
+            <w:shd w:val="clear" w:color="auto" w:fill="FFF2CC" w:themeFill="accent4" w:themeFillTint="33"/>
+            <w:vAlign w:val="center"/>
+          </w:tcPr>
+          <w:p>
+            <w:pPr>
+              <w:jc w:val="center"/>
+            </w:pPr>
+          </w:p>
+        </w:tc>
+        <w:tc>
+          <w:tcPr>
+            <w:tcW w:w="1452" w:type="dxa"/>
+            <w:tcBorders>
+              <w:top w:val="single" w:sz="4" w:space="0" w:color="FFFFFF" w:themeColor="background1"/>
+              <w:left w:val="single" w:sz="4" w:space="0" w:color="FFFFFF" w:themeColor="background1"/>
+              <w:right w:val="single" w:sz="4" w:space="0" w:color="FFFFFF" w:themeColor="background1"/>
+            </w:tcBorders>
+            <w:shd w:val="clear" w:color="auto" w:fill="F4B083" w:themeFill="accent2" w:themeFillTint="99"/>
+            <w:vAlign w:val="center"/>
+          </w:tcPr>
+          <w:p>
+            <w:pPr>
+              <w:jc w:val="center"/>
+              <w:rPr>
+                <w:b/>
+              </w:rPr>
+            </w:pPr>
+            <w:r>
+              <w:rPr>
+                <w:b/>
+              </w:rPr>
+              <w:t>4</w:t>
+            </w:r>
+          </w:p>
+        </w:tc>
+        <w:tc>
+          <w:tcPr>
+            <w:tcW w:w="1451" w:type="dxa"/>
+            <w:tcBorders>
+              <w:top w:val="single" w:sz="4" w:space="0" w:color="FFFFFF" w:themeColor="background1"/>
+              <w:left w:val="single" w:sz="4" w:space="0" w:color="FFFFFF" w:themeColor="background1"/>
+              <w:right w:val="single" w:sz="4" w:space="0" w:color="FFFFFF" w:themeColor="background1"/>
+            </w:tcBorders>
+            <w:shd w:val="clear" w:color="auto" w:fill="FD5341"/>
+            <w:vAlign w:val="center"/>
+          </w:tcPr>
+          <w:p>
+            <w:pPr>
+              <w:jc w:val="center"/>
+              <w:rPr>
+                <w:b/>
+              </w:rPr>
+            </w:pPr>
+            <w:r>
+              <w:rPr>
+                <w:b/>
+              </w:rPr>
+              <w:t>2</w:t>
+            </w:r>
+          </w:p>
+        </w:tc>
+        <w:tc>
+          <w:tcPr>
+            <w:tcW w:w="1451" w:type="dxa"/>
+            <w:tcBorders>
+              <w:top w:val="single" w:sz="4" w:space="0" w:color="FFFFFF" w:themeColor="background1"/>
+              <w:left w:val="single" w:sz="4" w:space="0" w:color="FFFFFF" w:themeColor="background1"/>
+              <w:right w:val="single" w:sz="4" w:space="0" w:color="FFFFFF" w:themeColor="background1"/>
+            </w:tcBorders>
+            <w:shd w:val="clear" w:color="auto" w:fill="FD5341"/>
+            <w:vAlign w:val="center"/>
+          </w:tcPr>
+          <w:p>
+            <w:pPr>
+              <w:jc w:val="center"/>
+              <w:rPr>
+                <w:b/>
+              </w:rPr>
+            </w:pPr>
+            <w:r>
+              <w:rPr>
+                <w:b/>
+              </w:rPr>
+              <w:t>3</w:t>
+            </w:r>
+          </w:p>
+        </w:tc>
+        <w:tc>
+          <w:tcPr>
+            <w:tcW w:w="1452" w:type="dxa"/>
+            <w:tcBorders>
+              <w:top w:val="single" w:sz="4" w:space="0" w:color="FFFFFF" w:themeColor="background1"/>
+              <w:left w:val="single" w:sz="4" w:space="0" w:color="FFFFFF" w:themeColor="background1"/>
+            </w:tcBorders>
+            <w:shd w:val="clear" w:color="auto" w:fill="FD5341"/>
+            <w:vAlign w:val="center"/>
+          </w:tcPr>
+          <w:p>
+            <w:pPr>
+              <w:jc w:val="center"/>
+              <w:rPr>
+                <w:b/>
+              </w:rPr>
+            </w:pPr>
+            <w:r>
+              <w:rPr>
+                <w:b/>
+              </w:rPr>
+              <w:t>1</w:t>
+            </w:r>
+          </w:p>
+        </w:tc>
+      </w:tr>
+      <w:tr>
+        <w:trPr>
+          <w:cantSplit/>
+          <w:trHeight w:val="397"/>
+        </w:trPr>
+        <w:tc>
+          <w:tcPr>
+            <w:tcW w:w="616" w:type="dxa"/>
+            <w:vMerge/>
+            <w:tcBorders>
+              <w:right w:val="single" w:sz="4" w:space="0" w:color="FFFFFF" w:themeColor="background1"/>
+            </w:tcBorders>
+            <w:shd w:val="clear" w:color="auto" w:fill="FFD03B"/>
+          </w:tcPr>
+          <w:p/>
+        </w:tc>
+        <w:tc>
+          <w:tcPr>
+            <w:tcW w:w="1369" w:type="dxa"/>
+            <w:tcBorders>
+              <w:top w:val="single" w:sz="4" w:space="0" w:color="FFFFFF" w:themeColor="background1"/>
+              <w:left w:val="single" w:sz="4" w:space="0" w:color="FFFFFF" w:themeColor="background1"/>
+              <w:bottom w:val="single" w:sz="4" w:space="0" w:color="FFFFFF" w:themeColor="background1"/>
+              <w:right w:val="single" w:sz="4" w:space="0" w:color="FFFFFF" w:themeColor="background1"/>
+            </w:tcBorders>
+            <w:shd w:val="clear" w:color="auto" w:fill="FFD03B"/>
+            <w:vAlign w:val="center"/>
+          </w:tcPr>
+          <w:p>
+            <w:pPr>
+              <w:jc w:val="left"/>
+              <w:rPr>
+                <w:b/>
+                <w:i/>
+                <w:sz w:val="20"/>
+                <w:szCs w:val="20"/>
+              </w:rPr>
+            </w:pPr>
+            <w:r>
+              <w:rPr>
+                <w:b/>
+                <w:i/>
+                <w:sz w:val="20"/>
+                <w:szCs w:val="20"/>
+              </w:rPr>
+              <w:t>Significant</w:t>
+            </w:r>
+          </w:p>
+        </w:tc>
+        <w:tc>
+          <w:tcPr>
+            <w:tcW w:w="1451" w:type="dxa"/>
+            <w:tcBorders>
+              <w:top w:val="single" w:sz="4" w:space="0" w:color="FFFFFF" w:themeColor="background1"/>
+              <w:left w:val="single" w:sz="4" w:space="0" w:color="FFFFFF" w:themeColor="background1"/>
+              <w:bottom w:val="single" w:sz="4" w:space="0" w:color="FFFFFF" w:themeColor="background1"/>
+              <w:right w:val="single" w:sz="4" w:space="0" w:color="FFFFFF" w:themeColor="background1"/>
+            </w:tcBorders>
+            <w:shd w:val="clear" w:color="auto" w:fill="FFF2CC" w:themeFill="accent4" w:themeFillTint="33"/>
+            <w:vAlign w:val="center"/>
+          </w:tcPr>
+          <w:p>
+            <w:pPr>
+              <w:jc w:val="center"/>
+            </w:pPr>
+          </w:p>
+        </w:tc>
+        <w:tc>
+          <w:tcPr>
+            <w:tcW w:w="1452" w:type="dxa"/>
+            <w:tcBorders>
+              <w:top w:val="single" w:sz="4" w:space="0" w:color="FFFFFF" w:themeColor="background1"/>
+              <w:left w:val="single" w:sz="4" w:space="0" w:color="FFFFFF" w:themeColor="background1"/>
+              <w:bottom w:val="single" w:sz="4" w:space="0" w:color="FFFFFF" w:themeColor="background1"/>
+              <w:right w:val="single" w:sz="4" w:space="0" w:color="FFFFFF" w:themeColor="background1"/>
+            </w:tcBorders>
+            <w:shd w:val="clear" w:color="auto" w:fill="F4B083" w:themeFill="accent2" w:themeFillTint="99"/>
+            <w:vAlign w:val="center"/>
+          </w:tcPr>
+          <w:p>
+            <w:pPr>
+              <w:jc w:val="center"/>
+              <w:rPr>
+                <w:b/>
+              </w:rPr>
+            </w:pPr>
+            <w:r>
+              <w:rPr>
+                <w:b/>
+              </w:rPr>
+              <w:t>5</w:t>
+            </w:r>
+          </w:p>
+        </w:tc>
+        <w:tc>
+          <w:tcPr>
+            <w:tcW w:w="1451" w:type="dxa"/>
+            <w:tcBorders>
+              <w:top w:val="single" w:sz="4" w:space="0" w:color="FFFFFF" w:themeColor="background1"/>
+              <w:left w:val="single" w:sz="4" w:space="0" w:color="FFFFFF" w:themeColor="background1"/>
+              <w:bottom w:val="single" w:sz="4" w:space="0" w:color="FFFFFF" w:themeColor="background1"/>
+              <w:right w:val="single" w:sz="4" w:space="0" w:color="FFFFFF" w:themeColor="background1"/>
+            </w:tcBorders>
+            <w:shd w:val="clear" w:color="auto" w:fill="FFF2CC" w:themeFill="accent4" w:themeFillTint="33"/>
+            <w:vAlign w:val="center"/>
+          </w:tcPr>
+          <w:p>
+            <w:pPr>
+              <w:jc w:val="center"/>
+            </w:pPr>
+          </w:p>
+        </w:tc>
+        <w:tc>
+          <w:tcPr>
+            <w:tcW w:w="1451" w:type="dxa"/>
+            <w:tcBorders>
+              <w:top w:val="single" w:sz="4" w:space="0" w:color="FFFFFF" w:themeColor="background1"/>
+              <w:left w:val="single" w:sz="4" w:space="0" w:color="FFFFFF" w:themeColor="background1"/>
+              <w:bottom w:val="single" w:sz="4" w:space="0" w:color="FFFFFF" w:themeColor="background1"/>
+              <w:right w:val="single" w:sz="4" w:space="0" w:color="FFFFFF" w:themeColor="background1"/>
+            </w:tcBorders>
+            <w:shd w:val="clear" w:color="auto" w:fill="FFF2CC" w:themeFill="accent4" w:themeFillTint="33"/>
+            <w:vAlign w:val="center"/>
+          </w:tcPr>
+          <w:p>
+            <w:pPr>
+              <w:jc w:val="center"/>
+            </w:pPr>
+          </w:p>
+        </w:tc>
+        <w:tc>
+          <w:tcPr>
+            <w:tcW w:w="1452" w:type="dxa"/>
+            <w:tcBorders>
+              <w:top w:val="single" w:sz="4" w:space="0" w:color="FFFFFF" w:themeColor="background1"/>
+              <w:left w:val="single" w:sz="4" w:space="0" w:color="FFFFFF" w:themeColor="background1"/>
+              <w:bottom w:val="single" w:sz="4" w:space="0" w:color="FFFFFF" w:themeColor="background1"/>
+            </w:tcBorders>
+            <w:shd w:val="clear" w:color="auto" w:fill="FFF2CC" w:themeFill="accent4" w:themeFillTint="33"/>
+            <w:vAlign w:val="center"/>
+          </w:tcPr>
+          <w:p>
+            <w:pPr>
+              <w:jc w:val="center"/>
+            </w:pPr>
+          </w:p>
+        </w:tc>
+      </w:tr>
+      <w:tr>
+        <w:trPr>
+          <w:cantSplit/>
+          <w:trHeight w:val="397"/>
+        </w:trPr>
+        <w:tc>
+          <w:tcPr>
+            <w:tcW w:w="616" w:type="dxa"/>
+            <w:vMerge/>
+            <w:tcBorders>
+              <w:right w:val="single" w:sz="4" w:space="0" w:color="FFFFFF" w:themeColor="background1"/>
+            </w:tcBorders>
+            <w:shd w:val="clear" w:color="auto" w:fill="FFD03B"/>
+          </w:tcPr>
+          <w:p/>
+        </w:tc>
+        <w:tc>
+          <w:tcPr>
+            <w:tcW w:w="1369" w:type="dxa"/>
+            <w:tcBorders>
+              <w:top w:val="single" w:sz="4" w:space="0" w:color="FFFFFF" w:themeColor="background1"/>
+              <w:left w:val="single" w:sz="4" w:space="0" w:color="FFFFFF" w:themeColor="background1"/>
+              <w:bottom w:val="single" w:sz="4" w:space="0" w:color="FFFFFF" w:themeColor="background1"/>
+              <w:right w:val="single" w:sz="4" w:space="0" w:color="FFFFFF" w:themeColor="background1"/>
+            </w:tcBorders>
+            <w:shd w:val="clear" w:color="auto" w:fill="FFD03B"/>
+            <w:vAlign w:val="center"/>
+          </w:tcPr>
+          <w:p>
+            <w:pPr>
+              <w:jc w:val="left"/>
+              <w:rPr>
+                <w:b/>
+                <w:i/>
+                <w:sz w:val="20"/>
+                <w:szCs w:val="20"/>
+              </w:rPr>
+            </w:pPr>
+            <w:r>
+              <w:rPr>
+                <w:b/>
+                <w:i/>
+                <w:sz w:val="20"/>
+                <w:szCs w:val="20"/>
+              </w:rPr>
+              <w:t>Moderate</w:t>
+            </w:r>
+          </w:p>
+        </w:tc>
+        <w:tc>
+          <w:tcPr>
+            <w:tcW w:w="1451" w:type="dxa"/>
+            <w:tcBorders>
+              <w:top w:val="single" w:sz="4" w:space="0" w:color="FFFFFF" w:themeColor="background1"/>
+              <w:left w:val="single" w:sz="4" w:space="0" w:color="FFFFFF" w:themeColor="background1"/>
+              <w:bottom w:val="single" w:sz="4" w:space="0" w:color="FFFFFF" w:themeColor="background1"/>
+              <w:right w:val="single" w:sz="4" w:space="0" w:color="FFFFFF" w:themeColor="background1"/>
+            </w:tcBorders>
+            <w:shd w:val="clear" w:color="auto" w:fill="FFE599" w:themeFill="accent4" w:themeFillTint="66"/>
+            <w:vAlign w:val="center"/>
+          </w:tcPr>
+          <w:p>
+            <w:pPr>
+              <w:jc w:val="center"/>
+            </w:pPr>
+          </w:p>
+        </w:tc>
+        <w:tc>
+          <w:tcPr>
+            <w:tcW w:w="1452" w:type="dxa"/>
+            <w:tcBorders>
+              <w:top w:val="single" w:sz="4" w:space="0" w:color="FFFFFF" w:themeColor="background1"/>
+              <w:left w:val="single" w:sz="4" w:space="0" w:color="FFFFFF" w:themeColor="background1"/>
+              <w:bottom w:val="single" w:sz="4" w:space="0" w:color="FFFFFF" w:themeColor="background1"/>
+              <w:right w:val="single" w:sz="4" w:space="0" w:color="FFFFFF" w:themeColor="background1"/>
+            </w:tcBorders>
+            <w:shd w:val="clear" w:color="auto" w:fill="FFE599" w:themeFill="accent4" w:themeFillTint="66"/>
+            <w:vAlign w:val="center"/>
+          </w:tcPr>
+          <w:p>
+            <w:pPr>
+              <w:jc w:val="center"/>
+            </w:pPr>
+          </w:p>
+        </w:tc>
+        <w:tc>
+          <w:tcPr>
+            <w:tcW w:w="1451" w:type="dxa"/>
+            <w:tcBorders>
+              <w:top w:val="single" w:sz="4" w:space="0" w:color="FFFFFF" w:themeColor="background1"/>
+              <w:left w:val="single" w:sz="4" w:space="0" w:color="FFFFFF" w:themeColor="background1"/>
+              <w:bottom w:val="single" w:sz="4" w:space="0" w:color="FFFFFF" w:themeColor="background1"/>
+              <w:right w:val="single" w:sz="4" w:space="0" w:color="FFFFFF" w:themeColor="background1"/>
+            </w:tcBorders>
+            <w:shd w:val="clear" w:color="auto" w:fill="FFE599" w:themeFill="accent4" w:themeFillTint="66"/>
+            <w:vAlign w:val="center"/>
+          </w:tcPr>
+          <w:p>
+            <w:pPr>
+              <w:jc w:val="center"/>
+            </w:pPr>
+          </w:p>
+        </w:tc>
+        <w:tc>
+          <w:tcPr>
+            <w:tcW w:w="1451" w:type="dxa"/>
+            <w:tcBorders>
+              <w:top w:val="single" w:sz="4" w:space="0" w:color="FFFFFF" w:themeColor="background1"/>
+              <w:left w:val="single" w:sz="4" w:space="0" w:color="FFFFFF" w:themeColor="background1"/>
+              <w:bottom w:val="single" w:sz="4" w:space="0" w:color="FFFFFF" w:themeColor="background1"/>
+              <w:right w:val="single" w:sz="4" w:space="0" w:color="FFFFFF" w:themeColor="background1"/>
+            </w:tcBorders>
+            <w:shd w:val="clear" w:color="auto" w:fill="FFE599" w:themeFill="accent4" w:themeFillTint="66"/>
+            <w:vAlign w:val="center"/>
+          </w:tcPr>
+          <w:p>
+            <w:pPr>
+              <w:jc w:val="center"/>
+            </w:pPr>
+          </w:p>
+        </w:tc>
+        <w:tc>
+          <w:tcPr>
+            <w:tcW w:w="1452" w:type="dxa"/>
+            <w:tcBorders>
+              <w:top w:val="single" w:sz="4" w:space="0" w:color="FFFFFF" w:themeColor="background1"/>
+              <w:left w:val="single" w:sz="4" w:space="0" w:color="FFFFFF" w:themeColor="background1"/>
+              <w:bottom w:val="single" w:sz="4" w:space="0" w:color="FFFFFF" w:themeColor="background1"/>
+            </w:tcBorders>
+            <w:shd w:val="clear" w:color="auto" w:fill="FFE599" w:themeFill="accent4" w:themeFillTint="66"/>
+            <w:vAlign w:val="center"/>
+          </w:tcPr>
+          <w:p>
+            <w:pPr>
+              <w:jc w:val="center"/>
+            </w:pPr>
+          </w:p>
+        </w:tc>
+      </w:tr>
+      <w:tr>
+        <w:trPr>
+          <w:cantSplit/>
+          <w:trHeight w:val="397"/>
+        </w:trPr>
+        <w:tc>
+          <w:tcPr>
+            <w:tcW w:w="616" w:type="dxa"/>
+            <w:vMerge/>
+            <w:tcBorders>
+              <w:right w:val="single" w:sz="4" w:space="0" w:color="FFFFFF" w:themeColor="background1"/>
+            </w:tcBorders>
+            <w:shd w:val="clear" w:color="auto" w:fill="FFD03B"/>
+          </w:tcPr>
+          <w:p/>
+        </w:tc>
+        <w:tc>
+          <w:tcPr>
+            <w:tcW w:w="1369" w:type="dxa"/>
+            <w:tcBorders>
+              <w:top w:val="single" w:sz="4" w:space="0" w:color="FFFFFF" w:themeColor="background1"/>
+              <w:left w:val="single" w:sz="4" w:space="0" w:color="FFFFFF" w:themeColor="background1"/>
+              <w:bottom w:val="single" w:sz="4" w:space="0" w:color="FFFFFF" w:themeColor="background1"/>
+              <w:right w:val="single" w:sz="4" w:space="0" w:color="FFFFFF" w:themeColor="background1"/>
+            </w:tcBorders>
+            <w:shd w:val="clear" w:color="auto" w:fill="FFD03B"/>
+            <w:vAlign w:val="center"/>
+          </w:tcPr>
+          <w:p>
+            <w:pPr>
+              <w:jc w:val="left"/>
+              <w:rPr>
+                <w:b/>
+                <w:i/>
+                <w:sz w:val="20"/>
+                <w:szCs w:val="20"/>
+              </w:rPr>
+            </w:pPr>
+            <w:r>
+              <w:rPr>
+                <w:b/>
+                <w:i/>
+                <w:sz w:val="20"/>
+                <w:szCs w:val="20"/>
+              </w:rPr>
+              <w:t>Minor</w:t>
+            </w:r>
+          </w:p>
+        </w:tc>
+        <w:tc>
+          <w:tcPr>
+            <w:tcW w:w="1451" w:type="dxa"/>
+            <w:tcBorders>
+              <w:top w:val="single" w:sz="4" w:space="0" w:color="FFFFFF" w:themeColor="background1"/>
+              <w:left w:val="single" w:sz="4" w:space="0" w:color="FFFFFF" w:themeColor="background1"/>
+              <w:bottom w:val="single" w:sz="4" w:space="0" w:color="FFFFFF" w:themeColor="background1"/>
+              <w:right w:val="single" w:sz="4" w:space="0" w:color="FFFFFF" w:themeColor="background1"/>
+            </w:tcBorders>
+            <w:shd w:val="clear" w:color="auto" w:fill="FFF2CC" w:themeFill="accent4" w:themeFillTint="33"/>
+            <w:vAlign w:val="center"/>
+          </w:tcPr>
+          <w:p>
+            <w:pPr>
+              <w:jc w:val="center"/>
+            </w:pPr>
+          </w:p>
+        </w:tc>
+        <w:tc>
+          <w:tcPr>
+            <w:tcW w:w="1452" w:type="dxa"/>
+            <w:tcBorders>
+              <w:top w:val="single" w:sz="4" w:space="0" w:color="FFFFFF" w:themeColor="background1"/>
+              <w:left w:val="single" w:sz="4" w:space="0" w:color="FFFFFF" w:themeColor="background1"/>
+              <w:bottom w:val="single" w:sz="4" w:space="0" w:color="FFFFFF" w:themeColor="background1"/>
+              <w:right w:val="single" w:sz="4" w:space="0" w:color="FFFFFF" w:themeColor="background1"/>
+            </w:tcBorders>
+            <w:shd w:val="clear" w:color="auto" w:fill="FFF2CC" w:themeFill="accent4" w:themeFillTint="33"/>
+            <w:vAlign w:val="center"/>
+          </w:tcPr>
+          <w:p>
+            <w:pPr>
+              <w:jc w:val="center"/>
+            </w:pPr>
+          </w:p>
+        </w:tc>
+        <w:tc>
+          <w:tcPr>
+            <w:tcW w:w="1451" w:type="dxa"/>
+            <w:tcBorders>
+              <w:top w:val="single" w:sz="4" w:space="0" w:color="FFFFFF" w:themeColor="background1"/>
+              <w:left w:val="single" w:sz="4" w:space="0" w:color="FFFFFF" w:themeColor="background1"/>
+              <w:bottom w:val="single" w:sz="4" w:space="0" w:color="FFFFFF" w:themeColor="background1"/>
+              <w:right w:val="single" w:sz="4" w:space="0" w:color="FFFFFF" w:themeColor="background1"/>
+            </w:tcBorders>
+            <w:shd w:val="clear" w:color="auto" w:fill="FFF2CC" w:themeFill="accent4" w:themeFillTint="33"/>
+            <w:vAlign w:val="center"/>
+          </w:tcPr>
+          <w:p>
+            <w:pPr>
+              <w:jc w:val="center"/>
+            </w:pPr>
+          </w:p>
+        </w:tc>
+        <w:tc>
+          <w:tcPr>
+            <w:tcW w:w="1451" w:type="dxa"/>
+            <w:tcBorders>
+              <w:top w:val="single" w:sz="4" w:space="0" w:color="FFFFFF" w:themeColor="background1"/>
+              <w:left w:val="single" w:sz="4" w:space="0" w:color="FFFFFF" w:themeColor="background1"/>
+              <w:bottom w:val="single" w:sz="4" w:space="0" w:color="FFFFFF" w:themeColor="background1"/>
+              <w:right w:val="single" w:sz="4" w:space="0" w:color="FFFFFF" w:themeColor="background1"/>
+            </w:tcBorders>
+            <w:shd w:val="clear" w:color="auto" w:fill="FFF2CC" w:themeFill="accent4" w:themeFillTint="33"/>
+            <w:vAlign w:val="center"/>
+          </w:tcPr>
+          <w:p>
+            <w:pPr>
+              <w:jc w:val="center"/>
+            </w:pPr>
+          </w:p>
+        </w:tc>
+        <w:tc>
+          <w:tcPr>
+            <w:tcW w:w="1452" w:type="dxa"/>
+            <w:tcBorders>
+              <w:top w:val="single" w:sz="4" w:space="0" w:color="FFFFFF" w:themeColor="background1"/>
+              <w:left w:val="single" w:sz="4" w:space="0" w:color="FFFFFF" w:themeColor="background1"/>
+              <w:bottom w:val="single" w:sz="4" w:space="0" w:color="FFFFFF" w:themeColor="background1"/>
+            </w:tcBorders>
+            <w:shd w:val="clear" w:color="auto" w:fill="FFF2CC" w:themeFill="accent4" w:themeFillTint="33"/>
+            <w:vAlign w:val="center"/>
+          </w:tcPr>
+          <w:p>
+            <w:pPr>
+              <w:jc w:val="center"/>
+            </w:pPr>
+          </w:p>
+        </w:tc>
+      </w:tr>
+      <w:tr>
+        <w:trPr>
+          <w:cantSplit/>
+          <w:trHeight w:val="397"/>
+        </w:trPr>
+        <w:tc>
+          <w:tcPr>
+            <w:tcW w:w="616" w:type="dxa"/>
+            <w:vMerge/>
+            <w:tcBorders>
+              <w:right w:val="single" w:sz="4" w:space="0" w:color="FFFFFF" w:themeColor="background1"/>
+            </w:tcBorders>
+            <w:shd w:val="clear" w:color="auto" w:fill="FFD03B"/>
+          </w:tcPr>
+          <w:p/>
+        </w:tc>
+        <w:tc>
+          <w:tcPr>
+            <w:tcW w:w="1369" w:type="dxa"/>
+            <w:tcBorders>
+              <w:top w:val="single" w:sz="4" w:space="0" w:color="FFFFFF" w:themeColor="background1"/>
+              <w:left w:val="single" w:sz="4" w:space="0" w:color="FFFFFF" w:themeColor="background1"/>
+              <w:bottom w:val="single" w:sz="4" w:space="0" w:color="FFFFFF" w:themeColor="background1"/>
+              <w:right w:val="single" w:sz="4" w:space="0" w:color="FFFFFF" w:themeColor="background1"/>
+            </w:tcBorders>
+            <w:shd w:val="clear" w:color="auto" w:fill="FFD03B"/>
+            <w:vAlign w:val="center"/>
+          </w:tcPr>
+          <w:p>
+            <w:pPr>
+              <w:jc w:val="left"/>
+              <w:rPr>
+                <w:b/>
+                <w:i/>
+                <w:sz w:val="20"/>
+                <w:szCs w:val="20"/>
+              </w:rPr>
+            </w:pPr>
+            <w:r>
+              <w:rPr>
+                <w:b/>
+                <w:i/>
+                <w:sz w:val="20"/>
+                <w:szCs w:val="20"/>
+              </w:rPr>
+              <w:t>Minimal</w:t>
+            </w:r>
+          </w:p>
+        </w:tc>
+        <w:tc>
+          <w:tcPr>
+            <w:tcW w:w="1451" w:type="dxa"/>
+            <w:tcBorders>
+              <w:top w:val="single" w:sz="4" w:space="0" w:color="FFFFFF" w:themeColor="background1"/>
+              <w:left w:val="single" w:sz="4" w:space="0" w:color="FFFFFF" w:themeColor="background1"/>
+              <w:bottom w:val="single" w:sz="4" w:space="0" w:color="FFFFFF" w:themeColor="background1"/>
+              <w:right w:val="single" w:sz="4" w:space="0" w:color="FFFFFF" w:themeColor="background1"/>
+            </w:tcBorders>
+            <w:shd w:val="clear" w:color="auto" w:fill="FFE599" w:themeFill="accent4" w:themeFillTint="66"/>
+            <w:vAlign w:val="center"/>
+          </w:tcPr>
+          <w:p>
+            <w:pPr>
+              <w:jc w:val="center"/>
+            </w:pPr>
+          </w:p>
+        </w:tc>
+        <w:tc>
+          <w:tcPr>
+            <w:tcW w:w="1452" w:type="dxa"/>
+            <w:tcBorders>
+              <w:top w:val="single" w:sz="4" w:space="0" w:color="FFFFFF" w:themeColor="background1"/>
+              <w:left w:val="single" w:sz="4" w:space="0" w:color="FFFFFF" w:themeColor="background1"/>
+              <w:bottom w:val="single" w:sz="4" w:space="0" w:color="FFFFFF" w:themeColor="background1"/>
+              <w:right w:val="single" w:sz="4" w:space="0" w:color="FFFFFF" w:themeColor="background1"/>
+            </w:tcBorders>
+            <w:shd w:val="clear" w:color="auto" w:fill="FFE599" w:themeFill="accent4" w:themeFillTint="66"/>
+            <w:vAlign w:val="center"/>
+          </w:tcPr>
+          <w:p>
+            <w:pPr>
+              <w:jc w:val="center"/>
+            </w:pPr>
+          </w:p>
+        </w:tc>
+        <w:tc>
+          <w:tcPr>
+            <w:tcW w:w="1451" w:type="dxa"/>
+            <w:tcBorders>
+              <w:top w:val="single" w:sz="4" w:space="0" w:color="FFFFFF" w:themeColor="background1"/>
+              <w:left w:val="single" w:sz="4" w:space="0" w:color="FFFFFF" w:themeColor="background1"/>
+              <w:bottom w:val="single" w:sz="4" w:space="0" w:color="FFFFFF" w:themeColor="background1"/>
+              <w:right w:val="single" w:sz="4" w:space="0" w:color="FFFFFF" w:themeColor="background1"/>
+            </w:tcBorders>
+            <w:shd w:val="clear" w:color="auto" w:fill="FFE599" w:themeFill="accent4" w:themeFillTint="66"/>
+            <w:vAlign w:val="center"/>
+          </w:tcPr>
+          <w:p>
+            <w:pPr>
+              <w:jc w:val="center"/>
+            </w:pPr>
+          </w:p>
+        </w:tc>
+        <w:tc>
+          <w:tcPr>
+            <w:tcW w:w="1451" w:type="dxa"/>
+            <w:tcBorders>
+              <w:top w:val="single" w:sz="4" w:space="0" w:color="FFFFFF" w:themeColor="background1"/>
+              <w:left w:val="single" w:sz="4" w:space="0" w:color="FFFFFF" w:themeColor="background1"/>
+              <w:bottom w:val="single" w:sz="4" w:space="0" w:color="FFFFFF" w:themeColor="background1"/>
+              <w:right w:val="single" w:sz="4" w:space="0" w:color="FFFFFF" w:themeColor="background1"/>
+            </w:tcBorders>
+            <w:shd w:val="clear" w:color="auto" w:fill="FFE599" w:themeFill="accent4" w:themeFillTint="66"/>
+            <w:vAlign w:val="center"/>
+          </w:tcPr>
+          <w:p>
+            <w:pPr>
+              <w:jc w:val="center"/>
+            </w:pPr>
+          </w:p>
+        </w:tc>
+        <w:tc>
+          <w:tcPr>
+            <w:tcW w:w="1452" w:type="dxa"/>
+            <w:tcBorders>
+              <w:top w:val="single" w:sz="4" w:space="0" w:color="FFFFFF" w:themeColor="background1"/>
+              <w:left w:val="single" w:sz="4" w:space="0" w:color="FFFFFF" w:themeColor="background1"/>
+              <w:bottom w:val="single" w:sz="4" w:space="0" w:color="FFFFFF" w:themeColor="background1"/>
+            </w:tcBorders>
+            <w:shd w:val="clear" w:color="auto" w:fill="FFE599" w:themeFill="accent4" w:themeFillTint="66"/>
+            <w:vAlign w:val="center"/>
+          </w:tcPr>
+          <w:p>
+            <w:pPr>
+              <w:jc w:val="center"/>
+            </w:pPr>
+          </w:p>
+        </w:tc>
+      </w:tr>
+      <w:tr>
+        <w:trPr>
+          <w:trHeight w:val="669"/>
+        </w:trPr>
+        <w:tc>
+          <w:tcPr>
+            <w:tcW w:w="616" w:type="dxa"/>
+            <w:vMerge/>
+            <w:tcBorders>
+              <w:right w:val="single" w:sz="4" w:space="0" w:color="FFFFFF" w:themeColor="background1"/>
+            </w:tcBorders>
+            <w:shd w:val="clear" w:color="auto" w:fill="FFD03B"/>
+          </w:tcPr>
+          <w:p/>
+        </w:tc>
+        <w:tc>
+          <w:tcPr>
+            <w:tcW w:w="1369" w:type="dxa"/>
+            <w:tcBorders>
+              <w:top w:val="single" w:sz="4" w:space="0" w:color="FFFFFF" w:themeColor="background1"/>
+              <w:left w:val="single" w:sz="4" w:space="0" w:color="FFFFFF" w:themeColor="background1"/>
+              <w:bottom w:val="single" w:sz="4" w:space="0" w:color="FFFFFF" w:themeColor="background1"/>
+              <w:right w:val="single" w:sz="4" w:space="0" w:color="FFFFFF" w:themeColor="background1"/>
+            </w:tcBorders>
+            <w:shd w:val="clear" w:color="auto" w:fill="FFD03B"/>
+            <w:vAlign w:val="center"/>
+          </w:tcPr>
+          <w:p>
+            <w:pPr>
+              <w:jc w:val="center"/>
+              <w:rPr>
+                <w:b/>
+                <w:i/>
+                <w:sz w:val="20"/>
+                <w:szCs w:val="20"/>
+              </w:rPr>
+            </w:pPr>
+          </w:p>
+        </w:tc>
+        <w:tc>
+          <w:tcPr>
+            <w:tcW w:w="1451" w:type="dxa"/>
+            <w:tcBorders>
+              <w:top w:val="single" w:sz="4" w:space="0" w:color="FFFFFF" w:themeColor="background1"/>
+              <w:left w:val="single" w:sz="4" w:space="0" w:color="FFFFFF" w:themeColor="background1"/>
+              <w:bottom w:val="single" w:sz="4" w:space="0" w:color="FFFFFF" w:themeColor="background1"/>
+              <w:right w:val="single" w:sz="4" w:space="0" w:color="FFFFFF" w:themeColor="background1"/>
+            </w:tcBorders>
+            <w:shd w:val="clear" w:color="auto" w:fill="FFD03B"/>
+            <w:vAlign w:val="center"/>
+          </w:tcPr>
+          <w:p>
+            <w:pPr>
+              <w:jc w:val="center"/>
+              <w:rPr>
+                <w:b/>
+                <w:i/>
+                <w:sz w:val="20"/>
+                <w:szCs w:val="20"/>
+              </w:rPr>
+            </w:pPr>
+            <w:r>
+              <w:rPr>
+                <w:b/>
+                <w:i/>
+                <w:sz w:val="20"/>
+                <w:szCs w:val="20"/>
+              </w:rPr>
+              <w:t>Almost Never</w:t>
+            </w:r>
+          </w:p>
+        </w:tc>
+        <w:tc>
+          <w:tcPr>
+            <w:tcW w:w="1452" w:type="dxa"/>
+            <w:tcBorders>
+              <w:top w:val="single" w:sz="4" w:space="0" w:color="FFFFFF" w:themeColor="background1"/>
+              <w:left w:val="single" w:sz="4" w:space="0" w:color="FFFFFF" w:themeColor="background1"/>
+              <w:bottom w:val="single" w:sz="4" w:space="0" w:color="FFFFFF" w:themeColor="background1"/>
+              <w:right w:val="single" w:sz="4" w:space="0" w:color="FFFFFF" w:themeColor="background1"/>
+            </w:tcBorders>
+            <w:shd w:val="clear" w:color="auto" w:fill="FFD03B"/>
+            <w:vAlign w:val="center"/>
+          </w:tcPr>
+          <w:p>
+            <w:pPr>
+              <w:jc w:val="center"/>
+              <w:rPr>
+                <w:b/>
+                <w:i/>
+                <w:sz w:val="20"/>
+                <w:szCs w:val="20"/>
+              </w:rPr>
+            </w:pPr>
+            <w:r>
+              <w:rPr>
+                <w:b/>
+                <w:i/>
+                <w:sz w:val="20"/>
+                <w:szCs w:val="20"/>
+              </w:rPr>
+              <w:t>Possible but unlikely</w:t>
+            </w:r>
+          </w:p>
+        </w:tc>
+        <w:tc>
+          <w:tcPr>
+            <w:tcW w:w="1451" w:type="dxa"/>
+            <w:tcBorders>
+              <w:top w:val="single" w:sz="4" w:space="0" w:color="FFFFFF" w:themeColor="background1"/>
+              <w:left w:val="single" w:sz="4" w:space="0" w:color="FFFFFF" w:themeColor="background1"/>
+              <w:bottom w:val="single" w:sz="4" w:space="0" w:color="FFFFFF" w:themeColor="background1"/>
+              <w:right w:val="single" w:sz="4" w:space="0" w:color="FFFFFF" w:themeColor="background1"/>
+            </w:tcBorders>
+            <w:shd w:val="clear" w:color="auto" w:fill="FFD03B"/>
+            <w:vAlign w:val="center"/>
+          </w:tcPr>
+          <w:p>
+            <w:pPr>
+              <w:jc w:val="center"/>
+              <w:rPr>
+                <w:b/>
+                <w:i/>
+                <w:sz w:val="20"/>
+                <w:szCs w:val="20"/>
+              </w:rPr>
+            </w:pPr>
+            <w:r>
+              <w:rPr>
+                <w:b/>
+                <w:i/>
+                <w:sz w:val="20"/>
+                <w:szCs w:val="20"/>
+              </w:rPr>
+              <w:t>Possible</w:t>
+            </w:r>
+          </w:p>
+        </w:tc>
+        <w:tc>
+          <w:tcPr>
+            <w:tcW w:w="1451" w:type="dxa"/>
+            <w:tcBorders>
+              <w:top w:val="single" w:sz="4" w:space="0" w:color="FFFFFF" w:themeColor="background1"/>
+              <w:left w:val="single" w:sz="4" w:space="0" w:color="FFFFFF" w:themeColor="background1"/>
+              <w:bottom w:val="single" w:sz="4" w:space="0" w:color="FFFFFF" w:themeColor="background1"/>
+              <w:right w:val="single" w:sz="4" w:space="0" w:color="FFFFFF" w:themeColor="background1"/>
+            </w:tcBorders>
+            <w:shd w:val="clear" w:color="auto" w:fill="FFD03B"/>
+            <w:vAlign w:val="center"/>
+          </w:tcPr>
+          <w:p>
+            <w:pPr>
+              <w:jc w:val="center"/>
+              <w:rPr>
+                <w:b/>
+                <w:i/>
+                <w:sz w:val="20"/>
+                <w:szCs w:val="20"/>
+              </w:rPr>
+            </w:pPr>
+            <w:r>
+              <w:rPr>
+                <w:b/>
+                <w:i/>
+                <w:sz w:val="20"/>
+                <w:szCs w:val="20"/>
+              </w:rPr>
+              <w:t>Highly likely</w:t>
+            </w:r>
+          </w:p>
+        </w:tc>
+        <w:tc>
+          <w:tcPr>
+            <w:tcW w:w="1452" w:type="dxa"/>
+            <w:tcBorders>
+              <w:top w:val="single" w:sz="4" w:space="0" w:color="FFFFFF" w:themeColor="background1"/>
+              <w:left w:val="single" w:sz="4" w:space="0" w:color="FFFFFF" w:themeColor="background1"/>
+              <w:bottom w:val="single" w:sz="4" w:space="0" w:color="FFFFFF" w:themeColor="background1"/>
+            </w:tcBorders>
+            <w:shd w:val="clear" w:color="auto" w:fill="FFD03B"/>
+            <w:vAlign w:val="center"/>
+          </w:tcPr>
+          <w:p>
+            <w:pPr>
+              <w:jc w:val="center"/>
+              <w:rPr>
+                <w:b/>
+                <w:i/>
+                <w:sz w:val="20"/>
+                <w:szCs w:val="20"/>
+              </w:rPr>
+            </w:pPr>
+            <w:r>
+              <w:rPr>
+                <w:b/>
+                <w:i/>
+                <w:sz w:val="20"/>
+                <w:szCs w:val="20"/>
+              </w:rPr>
+              <w:t>Almost certain</w:t>
+            </w:r>
+          </w:p>
+        </w:tc>
+      </w:tr>
+      <w:tr>
+        <w:trPr>
+          <w:trHeight w:val="444"/>
+        </w:trPr>
+        <w:tc>
+          <w:tcPr>
+            <w:tcW w:w="616" w:type="dxa"/>
+            <w:vMerge/>
+            <w:shd w:val="clear" w:color="auto" w:fill="FFD03B"/>
+          </w:tcPr>
+          <w:p/>
+        </w:tc>
+        <w:tc>
+          <w:tcPr>
+            <w:tcW w:w="8626" w:type="dxa"/>
+            <w:gridSpan w:val="6"/>
+            <w:tcBorders>
+              <w:top w:val="single" w:sz="4" w:space="0" w:color="FFFFFF" w:themeColor="background1"/>
+            </w:tcBorders>
+            <w:shd w:val="clear" w:color="auto" w:fill="FFD03B"/>
+            <w:vAlign w:val="center"/>
+          </w:tcPr>
+          <w:p>
+            <w:pPr>
+              <w:keepNext/>
+              <w:jc w:val="center"/>
+              <w:rPr>
+                <w:b/>
+                <w:i/>
+              </w:rPr>
+            </w:pPr>
+            <w:r>
+              <w:rPr>
+                <w:b/>
+                <w:i/>
+              </w:rPr>
+              <w:t>LIKELIHOOD OF RISK OCCURANCE</w:t>
+            </w:r>
+          </w:p>
+        </w:tc>
+      </w:tr>
+    </w:tbl>
+    <w:p>
+      <w:pPr>
+        <w:pStyle w:val="Caption"/>
+        <w:spacing w:before="120" w:after="240"/>
+        <w:jc w:val="center"/>
+      </w:pPr>
+      <w:r>
+        <w:t xml:space="preserve">Table </w:t>
+      </w:r>
+      <w:r>
+        <w:fldChar w:fldCharType="begin"/>
+      </w:r>
+      <w:r>
+        <w:instrText xml:space="preserve"> SEQ Table \* ARABIC </w:instrText>
+      </w:r>
+      <w:r>
+        <w:fldChar w:fldCharType="separate"/>
+      </w:r>
+      <w:r>
+        <w:rPr>
+          <w:noProof/>
+        </w:rPr>
+        <w:t>1</w:t>
+      </w:r>
+      <w:r>
+        <w:fldChar w:fldCharType="end"/>
+      </w:r>
+      <w:r>
+        <w:t>: Risk Matrix</w:t>
+      </w:r>
+    </w:p>
+    <w:tbl>
+      <w:tblPr>
+        <w:tblStyle w:val="TableGrid"/>
+        <w:tblW w:w="0" w:type="auto"/>
+        <w:tblLook w:val="04A0" w:firstRow="1" w:lastRow="0" w:firstColumn="1" w:lastColumn="0" w:noHBand="0" w:noVBand="1"/>
+      </w:tblPr>
+      <w:tblGrid>
+        <w:gridCol w:w="1951"/>
+        <w:gridCol w:w="7229"/>
+      </w:tblGrid>
+      <w:tr>
+        <w:trPr>
+          <w:cantSplit/>
+          <w:trHeight w:val="421"/>
+        </w:trPr>
+        <w:tc>
+          <w:tcPr>
+            <w:tcW w:w="1951" w:type="dxa"/>
+            <w:shd w:val="clear" w:color="auto" w:fill="FFD13F"/>
+            <w:vAlign w:val="center"/>
+          </w:tcPr>
+          <w:p>
+            <w:pPr>
+              <w:jc w:val="center"/>
+              <w:rPr>
+                <w:b/>
+                <w:i/>
+              </w:rPr>
+            </w:pPr>
+            <w:r>
+              <w:rPr>
+                <w:b/>
+                <w:i/>
+              </w:rPr>
+              <w:t>COLOUR</w:t>
+            </w:r>
+          </w:p>
+        </w:tc>
+        <w:tc>
+          <w:tcPr>
+            <w:tcW w:w="7229" w:type="dxa"/>
+            <w:shd w:val="clear" w:color="auto" w:fill="FFD13F"/>
+            <w:vAlign w:val="center"/>
+          </w:tcPr>
+          <w:p>
+            <w:pPr>
+              <w:jc w:val="center"/>
+              <w:rPr>
+                <w:b/>
+                <w:i/>
+              </w:rPr>
+            </w:pPr>
+            <w:r>
+              <w:rPr>
+                <w:b/>
+                <w:i/>
+              </w:rPr>
+              <w:t>RISK SEVERITY</w:t>
+            </w:r>
+          </w:p>
+        </w:tc>
+      </w:tr>
+      <w:tr>
+        <w:trPr>
+          <w:cantSplit/>
+          <w:trHeight w:val="397"/>
+        </w:trPr>
+        <w:tc>
+          <w:tcPr>
+            <w:tcW w:w="1951" w:type="dxa"/>
+            <w:shd w:val="clear" w:color="auto" w:fill="FD5341"/>
+            <w:vAlign w:val="center"/>
+          </w:tcPr>
+          <w:p>
+            <w:pPr>
+              <w:jc w:val="center"/>
+            </w:pPr>
+          </w:p>
+        </w:tc>
+        <w:tc>
+          <w:tcPr>
+            <w:tcW w:w="7229" w:type="dxa"/>
+            <w:shd w:val="clear" w:color="auto" w:fill="FFFFFF" w:themeFill="background1"/>
+            <w:vAlign w:val="center"/>
+          </w:tcPr>
+          <w:p>
+            <w:pPr>
+              <w:jc w:val="left"/>
+            </w:pPr>
+            <w:r>
+              <w:t>High risks</w:t>
+            </w:r>
+          </w:p>
+        </w:tc>
+      </w:tr>
+      <w:tr>
+        <w:trPr>
+          <w:cantSplit/>
+          <w:trHeight w:val="397"/>
+        </w:trPr>
+        <w:tc>
+          <w:tcPr>
+            <w:tcW w:w="1951" w:type="dxa"/>
+            <w:shd w:val="clear" w:color="auto" w:fill="F4B083" w:themeFill="accent2" w:themeFillTint="99"/>
+            <w:vAlign w:val="center"/>
+          </w:tcPr>
+          <w:p>
+            <w:pPr>
+              <w:jc w:val="center"/>
+            </w:pPr>
+          </w:p>
+        </w:tc>
+        <w:tc>
+          <w:tcPr>
+            <w:tcW w:w="7229" w:type="dxa"/>
+            <w:shd w:val="clear" w:color="auto" w:fill="FFFFFF" w:themeFill="background1"/>
+            <w:vAlign w:val="center"/>
+          </w:tcPr>
+          <w:p>
+            <w:pPr>
+              <w:keepNext/>
+              <w:jc w:val="left"/>
+            </w:pPr>
+            <w:r>
+              <w:t>Moderate risks</w:t>
+            </w:r>
+          </w:p>
+        </w:tc>
+      </w:tr>
+    </w:tbl>
+    <w:p>
+      <w:pPr>
+        <w:pStyle w:val="Caption"/>
+        <w:spacing w:before="120" w:after="240"/>
+        <w:jc w:val="center"/>
+      </w:pPr>
+      <w:r>
+        <w:t xml:space="preserve">Table </w:t>
+      </w:r>
+      <w:r>
+        <w:fldChar w:fldCharType="begin"/>
+      </w:r>
+      <w:r>
+        <w:instrText xml:space="preserve"> SEQ Table \* ARABIC </w:instrText>
+      </w:r>
+      <w:r>
+        <w:fldChar w:fldCharType="separate"/>
+      </w:r>
+      <w:r>
+        <w:rPr>
+          <w:noProof/>
+        </w:rPr>
+        <w:t>2</w:t>
+      </w:r>
+      <w:r>
+        <w:fldChar w:fldCharType="end"/>
+      </w:r>
+      <w:r>
+        <w:t>: Risk color codes</w:t>
+      </w:r>
+    </w:p>
+    <w:p>
+      <w:pPr>
+        <w:spacing w:after="240" w:line="276" w:lineRule="auto"/>
+      </w:pPr>
+      <w:r>
+        <w:t>Risk 1,2,3 are the high impact risks in the proposed project</w:t>
+      </w:r>
+      <w:r>
+        <w:t xml:space="preserve"> while 4 and 5 are moderate risks</w:t>
+      </w:r>
+      <w:r>
+        <w:t>.</w:t>
+      </w:r>
+      <w:r>
+        <w:t xml:space="preserve"> </w:t>
+      </w:r>
+      <w:r>
+        <w:t>By the above risk matrix, we have identified the severity of each risk</w:t>
+      </w:r>
+      <w:r>
+        <w:t xml:space="preserve"> and impact</w:t>
+      </w:r>
+      <w:r>
+        <w:t xml:space="preserve"> if occurred and below shows the priority of the identified risks.</w:t>
+      </w:r>
+    </w:p>
+    <w:p>
+      <w:pPr>
+        <w:pStyle w:val="ListParagraph"/>
+        <w:numPr>
+          <w:ilvl w:val="0"/>
+          <w:numId w:val="17"/>
+        </w:numPr>
+        <w:spacing w:line="276" w:lineRule="auto"/>
+        <w:ind w:left="714" w:hanging="357"/>
+        <w:contextualSpacing w:val="0"/>
+      </w:pPr>
+      <w:r>
+        <w:t>Lack of experts/skilled people in the research areas such as computer vision and machine learning</w:t>
+      </w:r>
+    </w:p>
+    <w:p>
+      <w:pPr>
+        <w:pStyle w:val="ListParagraph"/>
+        <w:numPr>
+          <w:ilvl w:val="0"/>
+          <w:numId w:val="17"/>
+        </w:numPr>
+        <w:spacing w:line="276" w:lineRule="auto"/>
+        <w:ind w:left="714" w:hanging="357"/>
+        <w:contextualSpacing w:val="0"/>
+      </w:pPr>
+      <w:r>
+        <w:t>Continuous growth of the project scope and ambiguity of requirements</w:t>
+      </w:r>
+    </w:p>
+    <w:p>
+      <w:pPr>
+        <w:pStyle w:val="ListParagraph"/>
+        <w:numPr>
+          <w:ilvl w:val="0"/>
+          <w:numId w:val="17"/>
+        </w:numPr>
+        <w:spacing w:line="276" w:lineRule="auto"/>
+        <w:ind w:left="714" w:hanging="357"/>
+        <w:contextualSpacing w:val="0"/>
+      </w:pPr>
+      <w:r>
+        <w:t>Time management and estimations can be inaccurate</w:t>
+      </w:r>
+    </w:p>
+    <w:p>
+      <w:pPr>
+        <w:pStyle w:val="ListParagraph"/>
+        <w:numPr>
+          <w:ilvl w:val="0"/>
+          <w:numId w:val="17"/>
+        </w:numPr>
+        <w:spacing w:line="276" w:lineRule="auto"/>
+        <w:ind w:left="714" w:hanging="357"/>
+        <w:contextualSpacing w:val="0"/>
+      </w:pPr>
+      <w:r>
+        <w:t>Potential data loss as a result of technology failures</w:t>
+      </w:r>
+    </w:p>
+    <w:p>
+      <w:pPr>
+        <w:pStyle w:val="ListParagraph"/>
+        <w:numPr>
+          <w:ilvl w:val="0"/>
+          <w:numId w:val="17"/>
+        </w:numPr>
+        <w:spacing w:line="276" w:lineRule="auto"/>
+        <w:ind w:left="714" w:hanging="357"/>
+        <w:contextualSpacing w:val="0"/>
+      </w:pPr>
+      <w:r>
+        <w:t>Communication and collaboration between team members</w:t>
+      </w:r>
+    </w:p>
+    <w:p>
+      <w:pPr>
+        <w:tabs>
+          <w:tab w:val="left" w:pos="2184"/>
+        </w:tabs>
+      </w:pPr>
+      <w:r>
+        <w:tab/>
+      </w:r>
+    </w:p>
+    <w:p>
+      <w:pPr>
+        <w:tabs>
+          <w:tab w:val="left" w:pos="2184"/>
+        </w:tabs>
+        <w:spacing w:line="276" w:lineRule="auto"/>
+      </w:pPr>
+      <w:r>
+        <w:t xml:space="preserve">In the </w:t>
+      </w:r>
+      <w:r>
+        <w:t xml:space="preserve">next </w:t>
+      </w:r>
+      <w:r>
+        <w:t xml:space="preserve">section “Risk Mitigation” we discuss </w:t>
+      </w:r>
+      <w:r>
+        <w:t>the ways</w:t>
+      </w:r>
+      <w:r>
+        <w:t xml:space="preserve"> on</w:t>
+      </w:r>
+      <w:r>
+        <w:t xml:space="preserve"> how the team can mitigate the risks in order to make this proposed project a success. </w:t>
+      </w:r>
+    </w:p>
+    <w:p>
+      <w:pPr>
+        <w:tabs>
+          <w:tab w:val="left" w:pos="2184"/>
+        </w:tabs>
         <w:sectPr>
           <w:pgSz w:w="11906" w:h="16838"/>
           <w:pgMar w:top="1440" w:right="1440" w:bottom="1440" w:left="1440" w:header="708" w:footer="708" w:gutter="0"/>
@@ -6932,10 +8759,64 @@
           <w:docGrid w:linePitch="360"/>
         </w:sectPr>
       </w:pPr>
+      <w:r>
+        <w:tab/>
+      </w:r>
+    </w:p>
+    <w:p>
+      <w:pPr>
+        <w:pStyle w:val="Heading2"/>
+      </w:pPr>
+      <w:bookmarkStart w:id="52" w:name="_Toc514946754"/>
+      <w:r>
+        <w:lastRenderedPageBreak/>
+        <w:t>4.</w:t>
+      </w:r>
+      <w:r>
+        <w:t>3</w:t>
+      </w:r>
+      <w:r>
+        <w:t xml:space="preserve"> Risk Mitigation</w:t>
+      </w:r>
+      <w:bookmarkEnd w:id="52"/>
+    </w:p>
+    <w:p>
+      <w:pPr>
+        <w:pStyle w:val="Caption"/>
+        <w:framePr w:h="325" w:hRule="exact" w:hSpace="180" w:wrap="around" w:vAnchor="page" w:hAnchor="page" w:x="7405" w:y="8965"/>
+        <w:spacing w:before="120" w:after="240"/>
+      </w:pPr>
+      <w:bookmarkStart w:id="53" w:name="_Toc514946724"/>
+      <w:r>
+        <w:t xml:space="preserve">Table </w:t>
+      </w:r>
+      <w:r>
+        <w:fldChar w:fldCharType="begin"/>
+      </w:r>
+      <w:r>
+        <w:instrText xml:space="preserve"> SEQ Table \* ARABIC </w:instrText>
+      </w:r>
+      <w:r>
+        <w:fldChar w:fldCharType="separate"/>
+      </w:r>
+      <w:r>
+        <w:rPr>
+          <w:noProof/>
+        </w:rPr>
+        <w:t>3</w:t>
+      </w:r>
+      <w:r>
+        <w:fldChar w:fldCharType="end"/>
+      </w:r>
+      <w:r>
+        <w:t>: Risk Mitigation</w:t>
+      </w:r>
+      <w:bookmarkEnd w:id="53"/>
     </w:p>
     <w:tbl>
       <w:tblPr>
         <w:tblStyle w:val="GridTable5Dark-Accent4"/>
+        <w:tblpPr w:leftFromText="180" w:rightFromText="180" w:vertAnchor="page" w:horzAnchor="margin" w:tblpY="2029"/>
         <w:tblW w:w="13433" w:type="dxa"/>
         <w:tblLook w:val="04A0" w:firstRow="1" w:lastRow="0" w:firstColumn="1" w:lastColumn="0" w:noHBand="0" w:noVBand="1"/>
       </w:tblPr>
@@ -6971,7 +8852,6 @@
                 <w:i/>
                 <w:color w:val="auto"/>
               </w:rPr>
-              <w:lastRenderedPageBreak/>
               <w:t>IDENTIFIED RISKS</w:t>
             </w:r>
           </w:p>
@@ -7135,6 +9015,134 @@
       </w:tr>
       <w:tr>
         <w:trPr>
+          <w:trHeight w:val="1270"/>
+        </w:trPr>
+        <w:tc>
+          <w:tcPr>
+            <w:cnfStyle w:val="001000000000" w:firstRow="0" w:lastRow="0" w:firstColumn="1" w:lastColumn="0" w:oddVBand="0" w:evenVBand="0" w:oddHBand="0" w:evenHBand="0" w:firstRowFirstColumn="0" w:firstRowLastColumn="0" w:lastRowFirstColumn="0" w:lastRowLastColumn="0"/>
+            <w:tcW w:w="2802" w:type="dxa"/>
+            <w:shd w:val="clear" w:color="auto" w:fill="FFCB25"/>
+          </w:tcPr>
+          <w:p>
+            <w:pPr>
+              <w:contextualSpacing/>
+              <w:jc w:val="left"/>
+              <w:rPr>
+                <w:rFonts w:cstheme="minorHAnsi"/>
+                <w:b w:val="0"/>
+                <w:color w:val="auto"/>
+              </w:rPr>
+            </w:pPr>
+            <w:r>
+              <w:rPr>
+                <w:rFonts w:cstheme="minorHAnsi"/>
+                <w:b w:val="0"/>
+                <w:bCs w:val="0"/>
+                <w:color w:val="auto"/>
+              </w:rPr>
+              <w:t>Continuous growth of the project scope and ambiguity of requirements</w:t>
+            </w:r>
+          </w:p>
+        </w:tc>
+        <w:tc>
+          <w:tcPr>
+            <w:tcW w:w="10631" w:type="dxa"/>
+          </w:tcPr>
+          <w:p>
+            <w:pPr>
+              <w:pStyle w:val="ListParagraph"/>
+              <w:numPr>
+                <w:ilvl w:val="0"/>
+                <w:numId w:val="11"/>
+              </w:numPr>
+              <w:ind w:left="459"/>
+              <w:jc w:val="left"/>
+              <w:cnfStyle w:val="000000000000" w:firstRow="0" w:lastRow="0" w:firstColumn="0" w:lastColumn="0" w:oddVBand="0" w:evenVBand="0" w:oddHBand="0" w:evenHBand="0" w:firstRowFirstColumn="0" w:firstRowLastColumn="0" w:lastRowFirstColumn="0" w:lastRowLastColumn="0"/>
+              <w:rPr>
+                <w:rFonts w:cstheme="minorHAnsi"/>
+              </w:rPr>
+            </w:pPr>
+            <w:r>
+              <w:rPr>
+                <w:rFonts w:cstheme="minorHAnsi"/>
+              </w:rPr>
+              <w:t>Identify the project requirements at the initial phases of the project.</w:t>
+            </w:r>
+          </w:p>
+          <w:p>
+            <w:pPr>
+              <w:pStyle w:val="ListParagraph"/>
+              <w:numPr>
+                <w:ilvl w:val="0"/>
+                <w:numId w:val="11"/>
+              </w:numPr>
+              <w:ind w:left="459"/>
+              <w:jc w:val="left"/>
+              <w:cnfStyle w:val="000000000000" w:firstRow="0" w:lastRow="0" w:firstColumn="0" w:lastColumn="0" w:oddVBand="0" w:evenVBand="0" w:oddHBand="0" w:evenHBand="0" w:firstRowFirstColumn="0" w:firstRowLastColumn="0" w:lastRowFirstColumn="0" w:lastRowLastColumn="0"/>
+              <w:rPr>
+                <w:rFonts w:cstheme="minorHAnsi"/>
+              </w:rPr>
+            </w:pPr>
+            <w:r>
+              <w:rPr>
+                <w:rFonts w:cstheme="minorHAnsi"/>
+              </w:rPr>
+              <w:t>Identify the exact research areas for the proposed project.</w:t>
+            </w:r>
+          </w:p>
+          <w:p>
+            <w:pPr>
+              <w:pStyle w:val="ListParagraph"/>
+              <w:numPr>
+                <w:ilvl w:val="0"/>
+                <w:numId w:val="11"/>
+              </w:numPr>
+              <w:ind w:left="459"/>
+              <w:jc w:val="left"/>
+              <w:cnfStyle w:val="000000000000" w:firstRow="0" w:lastRow="0" w:firstColumn="0" w:lastColumn="0" w:oddVBand="0" w:evenVBand="0" w:oddHBand="0" w:evenHBand="0" w:firstRowFirstColumn="0" w:firstRowLastColumn="0" w:lastRowFirstColumn="0" w:lastRowLastColumn="0"/>
+              <w:rPr>
+                <w:rFonts w:cstheme="minorHAnsi"/>
+              </w:rPr>
+            </w:pPr>
+            <w:r>
+              <w:rPr>
+                <w:rFonts w:cstheme="minorHAnsi"/>
+              </w:rPr>
+              <w:t>Define the scope of the project.</w:t>
+            </w:r>
+          </w:p>
+          <w:p>
+            <w:pPr>
+              <w:pStyle w:val="ListParagraph"/>
+              <w:numPr>
+                <w:ilvl w:val="0"/>
+                <w:numId w:val="11"/>
+              </w:numPr>
+              <w:ind w:left="459"/>
+              <w:jc w:val="left"/>
+              <w:cnfStyle w:val="000000000000" w:firstRow="0" w:lastRow="0" w:firstColumn="0" w:lastColumn="0" w:oddVBand="0" w:evenVBand="0" w:oddHBand="0" w:evenHBand="0" w:firstRowFirstColumn="0" w:firstRowLastColumn="0" w:lastRowFirstColumn="0" w:lastRowLastColumn="0"/>
+              <w:rPr>
+                <w:rFonts w:cstheme="minorHAnsi"/>
+              </w:rPr>
+            </w:pPr>
+            <w:r>
+              <w:rPr>
+                <w:rFonts w:cstheme="minorHAnsi"/>
+              </w:rPr>
+              <w:t xml:space="preserve">Have frequent team meetings and consult supervisor for proper planning of the functionality of the system. </w:t>
+            </w:r>
+            <w:r>
+              <w:rPr>
+                <w:rFonts w:cstheme="minorHAnsi"/>
+              </w:rPr>
+              <w:t xml:space="preserve">  </w:t>
+            </w:r>
+          </w:p>
+        </w:tc>
+      </w:tr>
+      <w:tr>
+        <w:trPr>
+          <w:cnfStyle w:val="000000100000" w:firstRow="0" w:lastRow="0" w:firstColumn="0" w:lastColumn="0" w:oddVBand="0" w:evenVBand="0" w:oddHBand="1" w:evenHBand="0" w:firstRowFirstColumn="0" w:firstRowLastColumn="0" w:lastRowFirstColumn="0" w:lastRowLastColumn="0"/>
           <w:trHeight w:val="974"/>
         </w:trPr>
         <w:tc>
@@ -7149,8 +9157,7 @@
               <w:jc w:val="left"/>
               <w:rPr>
                 <w:rFonts w:cstheme="minorHAnsi"/>
-                <w:b w:val="0"/>
-                <w:color w:val="auto"/>
+                <w:bCs w:val="0"/>
               </w:rPr>
             </w:pPr>
             <w:r>
@@ -7176,7 +9183,7 @@
               </w:numPr>
               <w:ind w:left="459"/>
               <w:jc w:val="left"/>
-              <w:cnfStyle w:val="000000000000" w:firstRow="0" w:lastRow="0" w:firstColumn="0" w:lastColumn="0" w:oddVBand="0" w:evenVBand="0" w:oddHBand="0" w:evenHBand="0" w:firstRowFirstColumn="0" w:firstRowLastColumn="0" w:lastRowFirstColumn="0" w:lastRowLastColumn="0"/>
+              <w:cnfStyle w:val="000000100000" w:firstRow="0" w:lastRow="0" w:firstColumn="0" w:lastColumn="0" w:oddVBand="0" w:evenVBand="0" w:oddHBand="1" w:evenHBand="0" w:firstRowFirstColumn="0" w:firstRowLastColumn="0" w:lastRowFirstColumn="0" w:lastRowLastColumn="0"/>
               <w:rPr>
                 <w:rFonts w:cstheme="minorHAnsi"/>
               </w:rPr>
@@ -7197,7 +9204,7 @@
               </w:numPr>
               <w:ind w:left="459"/>
               <w:jc w:val="left"/>
-              <w:cnfStyle w:val="000000000000" w:firstRow="0" w:lastRow="0" w:firstColumn="0" w:lastColumn="0" w:oddVBand="0" w:evenVBand="0" w:oddHBand="0" w:evenHBand="0" w:firstRowFirstColumn="0" w:firstRowLastColumn="0" w:lastRowFirstColumn="0" w:lastRowLastColumn="0"/>
+              <w:cnfStyle w:val="000000100000" w:firstRow="0" w:lastRow="0" w:firstColumn="0" w:lastColumn="0" w:oddVBand="0" w:evenVBand="0" w:oddHBand="1" w:evenHBand="0" w:firstRowFirstColumn="0" w:firstRowLastColumn="0" w:lastRowFirstColumn="0" w:lastRowLastColumn="0"/>
               <w:rPr>
                 <w:rFonts w:cstheme="minorHAnsi"/>
               </w:rPr>
@@ -7218,7 +9225,7 @@
               </w:numPr>
               <w:ind w:left="459"/>
               <w:jc w:val="left"/>
-              <w:cnfStyle w:val="000000000000" w:firstRow="0" w:lastRow="0" w:firstColumn="0" w:lastColumn="0" w:oddVBand="0" w:evenVBand="0" w:oddHBand="0" w:evenHBand="0" w:firstRowFirstColumn="0" w:firstRowLastColumn="0" w:lastRowFirstColumn="0" w:lastRowLastColumn="0"/>
+              <w:cnfStyle w:val="000000100000" w:firstRow="0" w:lastRow="0" w:firstColumn="0" w:lastColumn="0" w:oddVBand="0" w:evenVBand="0" w:oddHBand="1" w:evenHBand="0" w:firstRowFirstColumn="0" w:firstRowLastColumn="0" w:lastRowFirstColumn="0" w:lastRowLastColumn="0"/>
               <w:rPr>
                 <w:rFonts w:cstheme="minorHAnsi"/>
               </w:rPr>
@@ -7227,130 +9234,7 @@
               <w:rPr>
                 <w:rFonts w:cstheme="minorHAnsi"/>
               </w:rPr>
-              <w:t xml:space="preserve">Conduct frequent team meetings to monitor, review project progress and make amendments if required.  </w:t>
-            </w:r>
-          </w:p>
-        </w:tc>
-      </w:tr>
-      <w:tr>
-        <w:trPr>
-          <w:cnfStyle w:val="000000100000" w:firstRow="0" w:lastRow="0" w:firstColumn="0" w:lastColumn="0" w:oddVBand="0" w:evenVBand="0" w:oddHBand="1" w:evenHBand="0" w:firstRowFirstColumn="0" w:firstRowLastColumn="0" w:lastRowFirstColumn="0" w:lastRowLastColumn="0"/>
-          <w:trHeight w:val="1271"/>
-        </w:trPr>
-        <w:tc>
-          <w:tcPr>
-            <w:cnfStyle w:val="001000000000" w:firstRow="0" w:lastRow="0" w:firstColumn="1" w:lastColumn="0" w:oddVBand="0" w:evenVBand="0" w:oddHBand="0" w:evenHBand="0" w:firstRowFirstColumn="0" w:firstRowLastColumn="0" w:lastRowFirstColumn="0" w:lastRowLastColumn="0"/>
-            <w:tcW w:w="2802" w:type="dxa"/>
-            <w:shd w:val="clear" w:color="auto" w:fill="FFCB25"/>
-          </w:tcPr>
-          <w:p>
-            <w:pPr>
-              <w:contextualSpacing/>
-              <w:jc w:val="left"/>
-              <w:rPr>
-                <w:rFonts w:cstheme="minorHAnsi"/>
-                <w:b w:val="0"/>
-                <w:bCs w:val="0"/>
-                <w:color w:val="auto"/>
-              </w:rPr>
-            </w:pPr>
-            <w:r>
-              <w:rPr>
-                <w:rFonts w:cstheme="minorHAnsi"/>
-                <w:b w:val="0"/>
-                <w:bCs w:val="0"/>
-                <w:color w:val="auto"/>
-              </w:rPr>
-              <w:t>Continuous growth of the project scope and ambiguity of requirements</w:t>
-            </w:r>
-          </w:p>
-        </w:tc>
-        <w:tc>
-          <w:tcPr>
-            <w:tcW w:w="10631" w:type="dxa"/>
-          </w:tcPr>
-          <w:p>
-            <w:pPr>
-              <w:pStyle w:val="ListParagraph"/>
-              <w:numPr>
-                <w:ilvl w:val="0"/>
-                <w:numId w:val="11"/>
-              </w:numPr>
-              <w:ind w:left="459"/>
-              <w:jc w:val="left"/>
-              <w:cnfStyle w:val="000000100000" w:firstRow="0" w:lastRow="0" w:firstColumn="0" w:lastColumn="0" w:oddVBand="0" w:evenVBand="0" w:oddHBand="1" w:evenHBand="0" w:firstRowFirstColumn="0" w:firstRowLastColumn="0" w:lastRowFirstColumn="0" w:lastRowLastColumn="0"/>
-              <w:rPr>
-                <w:rFonts w:cstheme="minorHAnsi"/>
-              </w:rPr>
-            </w:pPr>
-            <w:r>
-              <w:rPr>
-                <w:rFonts w:cstheme="minorHAnsi"/>
-              </w:rPr>
-              <w:t>Identify the project requirements at the initial phases of the project.</w:t>
-            </w:r>
-          </w:p>
-          <w:p>
-            <w:pPr>
-              <w:pStyle w:val="ListParagraph"/>
-              <w:numPr>
-                <w:ilvl w:val="0"/>
-                <w:numId w:val="11"/>
-              </w:numPr>
-              <w:ind w:left="459"/>
-              <w:jc w:val="left"/>
-              <w:cnfStyle w:val="000000100000" w:firstRow="0" w:lastRow="0" w:firstColumn="0" w:lastColumn="0" w:oddVBand="0" w:evenVBand="0" w:oddHBand="1" w:evenHBand="0" w:firstRowFirstColumn="0" w:firstRowLastColumn="0" w:lastRowFirstColumn="0" w:lastRowLastColumn="0"/>
-              <w:rPr>
-                <w:rFonts w:cstheme="minorHAnsi"/>
-              </w:rPr>
-            </w:pPr>
-            <w:r>
-              <w:rPr>
-                <w:rFonts w:cstheme="minorHAnsi"/>
-              </w:rPr>
-              <w:t>Identify the exact research areas for the proposed project.</w:t>
-            </w:r>
-          </w:p>
-          <w:p>
-            <w:pPr>
-              <w:pStyle w:val="ListParagraph"/>
-              <w:numPr>
-                <w:ilvl w:val="0"/>
-                <w:numId w:val="11"/>
-              </w:numPr>
-              <w:ind w:left="459"/>
-              <w:jc w:val="left"/>
-              <w:cnfStyle w:val="000000100000" w:firstRow="0" w:lastRow="0" w:firstColumn="0" w:lastColumn="0" w:oddVBand="0" w:evenVBand="0" w:oddHBand="1" w:evenHBand="0" w:firstRowFirstColumn="0" w:firstRowLastColumn="0" w:lastRowFirstColumn="0" w:lastRowLastColumn="0"/>
-              <w:rPr>
-                <w:rFonts w:cstheme="minorHAnsi"/>
-              </w:rPr>
-            </w:pPr>
-            <w:r>
-              <w:rPr>
-                <w:rFonts w:cstheme="minorHAnsi"/>
-              </w:rPr>
-              <w:t>Define the scope of the project.</w:t>
-            </w:r>
-          </w:p>
-          <w:p>
-            <w:pPr>
-              <w:pStyle w:val="ListParagraph"/>
-              <w:numPr>
-                <w:ilvl w:val="0"/>
-                <w:numId w:val="11"/>
-              </w:numPr>
-              <w:ind w:left="459"/>
-              <w:jc w:val="left"/>
-              <w:cnfStyle w:val="000000100000" w:firstRow="0" w:lastRow="0" w:firstColumn="0" w:lastColumn="0" w:oddVBand="0" w:evenVBand="0" w:oddHBand="1" w:evenHBand="0" w:firstRowFirstColumn="0" w:firstRowLastColumn="0" w:lastRowFirstColumn="0" w:lastRowLastColumn="0"/>
-              <w:rPr>
-                <w:rFonts w:cstheme="minorHAnsi"/>
-              </w:rPr>
-            </w:pPr>
-            <w:r>
-              <w:rPr>
-                <w:rFonts w:cstheme="minorHAnsi"/>
-              </w:rPr>
-              <w:t xml:space="preserve">Have frequent team meetings and consult supervisor for proper planning of the functionality of the system. </w:t>
+              <w:t>Conduct frequent team meetings to monitor, review project progress and make amendments if required.</w:t>
             </w:r>
           </w:p>
         </w:tc>
@@ -7533,6 +9417,7 @@
           <w:p>
             <w:pPr>
               <w:pStyle w:val="ListParagraph"/>
+              <w:keepNext/>
               <w:numPr>
                 <w:ilvl w:val="0"/>
                 <w:numId w:val="12"/>
@@ -7550,8 +9435,6 @@
               </w:rPr>
               <w:t>Consult supervisor for assistance.</w:t>
             </w:r>
-            <w:bookmarkStart w:id="49" w:name="_GoBack"/>
-            <w:bookmarkEnd w:id="49"/>
           </w:p>
         </w:tc>
       </w:tr>
@@ -7571,14 +9454,14 @@
         <w:pStyle w:val="Heading1"/>
         <w:spacing w:after="240"/>
       </w:pPr>
-      <w:bookmarkStart w:id="50" w:name="_Toc511323649"/>
-      <w:bookmarkStart w:id="51" w:name="_Toc514880869"/>
+      <w:bookmarkStart w:id="54" w:name="_Toc511323649"/>
+      <w:bookmarkStart w:id="55" w:name="_Toc514946755"/>
       <w:r>
         <w:lastRenderedPageBreak/>
         <w:t>REFERENCES</w:t>
       </w:r>
-      <w:bookmarkEnd w:id="50"/>
-      <w:bookmarkEnd w:id="51"/>
+      <w:bookmarkEnd w:id="54"/>
+      <w:bookmarkEnd w:id="55"/>
     </w:p>
     <w:p>
       <w:pPr>
@@ -8226,7 +10109,7 @@
           <mc:AlternateContent>
             <mc:Choice Requires="wps">
               <w:drawing>
-                <wp:anchor distT="0" distB="0" distL="114300" distR="114300" simplePos="0" relativeHeight="251659264" behindDoc="0" locked="0" layoutInCell="1" allowOverlap="1">
+                <wp:anchor distT="0" distB="0" distL="114300" distR="114300" simplePos="0" relativeHeight="251658752" behindDoc="0" locked="0" layoutInCell="1" allowOverlap="1">
                   <wp:simplePos x="0" y="0"/>
                   <wp:positionH relativeFrom="column">
                     <wp:posOffset>-434340</wp:posOffset>
@@ -8331,7 +10214,7 @@
                   <v:stroke joinstyle="miter"/>
                   <v:path gradientshapeok="t" o:connecttype="rect"/>
                 </v:shapetype>
-                <v:shape id="Text Box 6" o:spid="_x0000_s1031" type="#_x0000_t202" style="position:absolute;left:0;text-align:left;margin-left:-34.2pt;margin-top:2.45pt;width:260.4pt;height:19.2pt;z-index:251659264;visibility:visible;mso-wrap-style:square;mso-height-percent:0;mso-wrap-distance-left:9pt;mso-wrap-distance-top:0;mso-wrap-distance-right:9pt;mso-wrap-distance-bottom:0;mso-position-horizontal:absolute;mso-position-horizontal-relative:text;mso-position-vertical:absolute;mso-position-vertical-relative:text;mso-height-percent:0;mso-height-relative:margin;v-text-anchor:top" o:gfxdata="UEsDBBQABgAIAAAAIQC2gziS/gAAAOEBAAATAAAAW0NvbnRlbnRfVHlwZXNdLnhtbJSRQU7DMBBF&#10;90jcwfIWJU67QAgl6YK0S0CoHGBkTxKLZGx5TGhvj5O2G0SRWNoz/78nu9wcxkFMGNg6quQqL6RA&#10;0s5Y6ir5vt9lD1JwBDIwOMJKHpHlpr69KfdHjyxSmriSfYz+USnWPY7AufNIadK6MEJMx9ApD/oD&#10;OlTrorhX2lFEilmcO2RdNtjC5xDF9pCuTyYBB5bi6bQ4syoJ3g9WQ0ymaiLzg5KdCXlKLjvcW893&#10;SUOqXwnz5DrgnHtJTxOsQfEKIT7DmDSUCaxw7Rqn8787ZsmRM9e2VmPeBN4uqYvTtW7jvijg9N/y&#10;JsXecLq0q+WD6m8AAAD//wMAUEsDBBQABgAIAAAAIQA4/SH/1gAAAJQBAAALAAAAX3JlbHMvLnJl&#10;bHOkkMFqwzAMhu+DvYPRfXGawxijTi+j0GvpHsDYimMaW0Yy2fr2M4PBMnrbUb/Q94l/f/hMi1qR&#10;JVI2sOt6UJgd+ZiDgffL8ekFlFSbvV0oo4EbChzGx4f9GRdb25HMsYhqlCwG5lrLq9biZkxWOiqY&#10;22YiTra2kYMu1l1tQD30/bPm3wwYN0x18gb45AdQl1tp5j/sFB2T0FQ7R0nTNEV3j6o9feQzro1i&#10;OWA14Fm+Q8a1a8+Bvu/d/dMb2JY5uiPbhG/ktn4cqGU/er3pcvwCAAD//wMAUEsDBBQABgAIAAAA&#10;IQDojyMnQgIAAHkEAAAOAAAAZHJzL2Uyb0RvYy54bWysVE1v2zAMvQ/YfxB0X+18NM2COEXWIsOA&#10;oC3QDj0rstwYkEVNUmJnv35PctJm3U7DLjJFUvx4j/T8ums02yvnazIFH1zknCkjqazNS8G/P60+&#10;TTnzQZhSaDKq4Afl+fXi44d5a2dqSFvSpXIMQYyftbbg2xDsLMu83KpG+AuyysBYkWtEwNW9ZKUT&#10;LaI3Ohvm+SRryZXWkVTeQ3vbG/kixa8qJcN9VXkVmC44agvpdOncxDNbzMXsxQm7reWxDPEPVTSi&#10;Nkj6GupWBMF2rv4jVFNLR56qcCGpyaiqaqlSD+hmkL/r5nErrEq9ABxvX2Hy/y+svNs/OFaXBZ9w&#10;ZkQDip5UF9gX6tgkotNaP4PTo4Vb6KAGyye9hzI23VWuiV+0w2AHzodXbGMwCeVolF/lU5gkbMPx&#10;aDpO4Gdvr63z4auihkWh4A7cJUjFfu0DKoHrySUm86TrclVrnS5xXtSNdmwvwLQOqUa8+M1LG9ai&#10;0dFlngIbis/7yNogQey17ylKodt0RwA2VB7Qv6N+fryVqxpFroUPD8JhYNAXliDc46g0IQkdJc62&#10;5H7+TR/9wSOsnLUYwIL7HzvhFGf6mwHDnwdjQMRCuowvr4a4uHPL5txids0NofMB1s3KJEb/oE9i&#10;5ah5xq4sY1aYhJHIXfBwEm9CvxbYNamWy+SEGbUirM2jlTF0RDpS8NQ9C2ePPAUwfEenURWzd3T1&#10;vvGloeUuUFUnLiPAPapH3DHfieLjLsYFOr8nr7c/xuIXAAAA//8DAFBLAwQUAAYACAAAACEAXU6c&#10;NuAAAAAIAQAADwAAAGRycy9kb3ducmV2LnhtbEyPwU7DMBBE70j8g7VIXFDr0KSlhDgVQkAlbm0K&#10;iJsbL0lEvI5iNwl/z3KC245mNPsm20y2FQP2vnGk4HoegUAqnWmoUnAonmZrED5oMrp1hAq+0cMm&#10;Pz/LdGrcSDsc9qESXEI+1QrqELpUSl/WaLWfuw6JvU/XWx1Y9pU0vR653LZyEUUraXVD/KHWHT7U&#10;WH7tT1bBx1X1/uKn59cxXsbd43Yobt5ModTlxXR/ByLgFP7C8IvP6JAz09GdyHjRKpit1glHFSS3&#10;INhPlgvWRz7iGGSeyf8D8h8AAAD//wMAUEsBAi0AFAAGAAgAAAAhALaDOJL+AAAA4QEAABMAAAAA&#10;AAAAAAAAAAAAAAAAAFtDb250ZW50X1R5cGVzXS54bWxQSwECLQAUAAYACAAAACEAOP0h/9YAAACU&#10;AQAACwAAAAAAAAAAAAAAAAAvAQAAX3JlbHMvLnJlbHNQSwECLQAUAAYACAAAACEA6I8jJ0ICAAB5&#10;BAAADgAAAAAAAAAAAAAAAAAuAgAAZHJzL2Uyb0RvYy54bWxQSwECLQAUAAYACAAAACEAXU6cNuAA&#10;AAAIAQAADwAAAAAAAAAAAAAAAACcBAAAZHJzL2Rvd25yZXYueG1sUEsFBgAAAAAEAAQA8wAAAKkF&#10;AAAAAA==&#10;" fillcolor="white [3201]" stroked="f" strokeweight=".5pt">
+                <v:shape id="Text Box 6" o:spid="_x0000_s1031" type="#_x0000_t202" style="position:absolute;left:0;text-align:left;margin-left:-34.2pt;margin-top:2.45pt;width:260.4pt;height:19.2pt;z-index:251658752;visibility:visible;mso-wrap-style:square;mso-height-percent:0;mso-wrap-distance-left:9pt;mso-wrap-distance-top:0;mso-wrap-distance-right:9pt;mso-wrap-distance-bottom:0;mso-position-horizontal:absolute;mso-position-horizontal-relative:text;mso-position-vertical:absolute;mso-position-vertical-relative:text;mso-height-percent:0;mso-height-relative:margin;v-text-anchor:top" o:gfxdata="UEsDBBQABgAIAAAAIQC2gziS/gAAAOEBAAATAAAAW0NvbnRlbnRfVHlwZXNdLnhtbJSRQU7DMBBF&#10;90jcwfIWJU67QAgl6YK0S0CoHGBkTxKLZGx5TGhvj5O2G0SRWNoz/78nu9wcxkFMGNg6quQqL6RA&#10;0s5Y6ir5vt9lD1JwBDIwOMJKHpHlpr69KfdHjyxSmriSfYz+USnWPY7AufNIadK6MEJMx9ApD/oD&#10;OlTrorhX2lFEilmcO2RdNtjC5xDF9pCuTyYBB5bi6bQ4syoJ3g9WQ0ymaiLzg5KdCXlKLjvcW893&#10;SUOqXwnz5DrgnHtJTxOsQfEKIT7DmDSUCaxw7Rqn8787ZsmRM9e2VmPeBN4uqYvTtW7jvijg9N/y&#10;JsXecLq0q+WD6m8AAAD//wMAUEsDBBQABgAIAAAAIQA4/SH/1gAAAJQBAAALAAAAX3JlbHMvLnJl&#10;bHOkkMFqwzAMhu+DvYPRfXGawxijTi+j0GvpHsDYimMaW0Yy2fr2M4PBMnrbUb/Q94l/f/hMi1qR&#10;JVI2sOt6UJgd+ZiDgffL8ekFlFSbvV0oo4EbChzGx4f9GRdb25HMsYhqlCwG5lrLq9biZkxWOiqY&#10;22YiTra2kYMu1l1tQD30/bPm3wwYN0x18gb45AdQl1tp5j/sFB2T0FQ7R0nTNEV3j6o9feQzro1i&#10;OWA14Fm+Q8a1a8+Bvu/d/dMb2JY5uiPbhG/ktn4cqGU/er3pcvwCAAD//wMAUEsDBBQABgAIAAAA&#10;IQDojyMnQgIAAHkEAAAOAAAAZHJzL2Uyb0RvYy54bWysVE1v2zAMvQ/YfxB0X+18NM2COEXWIsOA&#10;oC3QDj0rstwYkEVNUmJnv35PctJm3U7DLjJFUvx4j/T8ums02yvnazIFH1zknCkjqazNS8G/P60+&#10;TTnzQZhSaDKq4Afl+fXi44d5a2dqSFvSpXIMQYyftbbg2xDsLMu83KpG+AuyysBYkWtEwNW9ZKUT&#10;LaI3Ohvm+SRryZXWkVTeQ3vbG/kixa8qJcN9VXkVmC44agvpdOncxDNbzMXsxQm7reWxDPEPVTSi&#10;Nkj6GupWBMF2rv4jVFNLR56qcCGpyaiqaqlSD+hmkL/r5nErrEq9ABxvX2Hy/y+svNs/OFaXBZ9w&#10;ZkQDip5UF9gX6tgkotNaP4PTo4Vb6KAGyye9hzI23VWuiV+0w2AHzodXbGMwCeVolF/lU5gkbMPx&#10;aDpO4Gdvr63z4auihkWh4A7cJUjFfu0DKoHrySUm86TrclVrnS5xXtSNdmwvwLQOqUa8+M1LG9ai&#10;0dFlngIbis/7yNogQey17ylKodt0RwA2VB7Qv6N+fryVqxpFroUPD8JhYNAXliDc46g0IQkdJc62&#10;5H7+TR/9wSOsnLUYwIL7HzvhFGf6mwHDnwdjQMRCuowvr4a4uHPL5txids0NofMB1s3KJEb/oE9i&#10;5ah5xq4sY1aYhJHIXfBwEm9CvxbYNamWy+SEGbUirM2jlTF0RDpS8NQ9C2ePPAUwfEenURWzd3T1&#10;vvGloeUuUFUnLiPAPapH3DHfieLjLsYFOr8nr7c/xuIXAAAA//8DAFBLAwQUAAYACAAAACEAXU6c&#10;NuAAAAAIAQAADwAAAGRycy9kb3ducmV2LnhtbEyPwU7DMBBE70j8g7VIXFDr0KSlhDgVQkAlbm0K&#10;iJsbL0lEvI5iNwl/z3KC245mNPsm20y2FQP2vnGk4HoegUAqnWmoUnAonmZrED5oMrp1hAq+0cMm&#10;Pz/LdGrcSDsc9qESXEI+1QrqELpUSl/WaLWfuw6JvU/XWx1Y9pU0vR653LZyEUUraXVD/KHWHT7U&#10;WH7tT1bBx1X1/uKn59cxXsbd43Yobt5ModTlxXR/ByLgFP7C8IvP6JAz09GdyHjRKpit1glHFSS3&#10;INhPlgvWRz7iGGSeyf8D8h8AAAD//wMAUEsBAi0AFAAGAAgAAAAhALaDOJL+AAAA4QEAABMAAAAA&#10;AAAAAAAAAAAAAAAAAFtDb250ZW50X1R5cGVzXS54bWxQSwECLQAUAAYACAAAACEAOP0h/9YAAACU&#10;AQAACwAAAAAAAAAAAAAAAAAvAQAAX3JlbHMvLnJlbHNQSwECLQAUAAYACAAAACEA6I8jJ0ICAAB5&#10;BAAADgAAAAAAAAAAAAAAAAAuAgAAZHJzL2Uyb0RvYy54bWxQSwECLQAUAAYACAAAACEAXU6cNuAA&#10;AAAIAQAADwAAAAAAAAAAAAAAAACcBAAAZHJzL2Rvd25yZXYueG1sUEsFBgAAAAAEAAQA8wAAAKkF&#10;AAAAAA==&#10;" fillcolor="white [3201]" stroked="f" strokeweight=".5pt">
                   <v:textbox>
                     <w:txbxContent>
                       <w:p>
@@ -8579,6 +10462,92 @@
     </w:lvl>
   </w:abstractNum>
   <w:abstractNum w:abstractNumId="1" w15:restartNumberingAfterBreak="0">
+    <w:nsid w:val="069B0C16"/>
+    <w:multiLevelType w:val="hybridMultilevel"/>
+    <w:tmpl w:val="71DEE516"/>
+    <w:lvl w:ilvl="0" w:tplc="0809000F">
+      <w:start w:val="1"/>
+      <w:numFmt w:val="decimal"/>
+      <w:lvlText w:val="%1."/>
+      <w:lvlJc w:val="left"/>
+      <w:pPr>
+        <w:ind w:left="720" w:hanging="360"/>
+      </w:pPr>
+    </w:lvl>
+    <w:lvl w:ilvl="1" w:tplc="08090019" w:tentative="1">
+      <w:start w:val="1"/>
+      <w:numFmt w:val="lowerLetter"/>
+      <w:lvlText w:val="%2."/>
+      <w:lvlJc w:val="left"/>
+      <w:pPr>
+        <w:ind w:left="1440" w:hanging="360"/>
+      </w:pPr>
+    </w:lvl>
+    <w:lvl w:ilvl="2" w:tplc="0809001B" w:tentative="1">
+      <w:start w:val="1"/>
+      <w:numFmt w:val="lowerRoman"/>
+      <w:lvlText w:val="%3."/>
+      <w:lvlJc w:val="right"/>
+      <w:pPr>
+        <w:ind w:left="2160" w:hanging="180"/>
+      </w:pPr>
+    </w:lvl>
+    <w:lvl w:ilvl="3" w:tplc="0809000F" w:tentative="1">
+      <w:start w:val="1"/>
+      <w:numFmt w:val="decimal"/>
+      <w:lvlText w:val="%4."/>
+      <w:lvlJc w:val="left"/>
+      <w:pPr>
+        <w:ind w:left="2880" w:hanging="360"/>
+      </w:pPr>
+    </w:lvl>
+    <w:lvl w:ilvl="4" w:tplc="08090019" w:tentative="1">
+      <w:start w:val="1"/>
+      <w:numFmt w:val="lowerLetter"/>
+      <w:lvlText w:val="%5."/>
+      <w:lvlJc w:val="left"/>
+      <w:pPr>
+        <w:ind w:left="3600" w:hanging="360"/>
+      </w:pPr>
+    </w:lvl>
+    <w:lvl w:ilvl="5" w:tplc="0809001B" w:tentative="1">
+      <w:start w:val="1"/>
+      <w:numFmt w:val="lowerRoman"/>
+      <w:lvlText w:val="%6."/>
+      <w:lvlJc w:val="right"/>
+      <w:pPr>
+        <w:ind w:left="4320" w:hanging="180"/>
+      </w:pPr>
+    </w:lvl>
+    <w:lvl w:ilvl="6" w:tplc="0809000F" w:tentative="1">
+      <w:start w:val="1"/>
+      <w:numFmt w:val="decimal"/>
+      <w:lvlText w:val="%7."/>
+      <w:lvlJc w:val="left"/>
+      <w:pPr>
+        <w:ind w:left="5040" w:hanging="360"/>
+      </w:pPr>
+    </w:lvl>
+    <w:lvl w:ilvl="7" w:tplc="08090019" w:tentative="1">
+      <w:start w:val="1"/>
+      <w:numFmt w:val="lowerLetter"/>
+      <w:lvlText w:val="%8."/>
+      <w:lvlJc w:val="left"/>
+      <w:pPr>
+        <w:ind w:left="5760" w:hanging="360"/>
+      </w:pPr>
+    </w:lvl>
+    <w:lvl w:ilvl="8" w:tplc="0809001B" w:tentative="1">
+      <w:start w:val="1"/>
+      <w:numFmt w:val="lowerRoman"/>
+      <w:lvlText w:val="%9."/>
+      <w:lvlJc w:val="right"/>
+      <w:pPr>
+        <w:ind w:left="6480" w:hanging="180"/>
+      </w:pPr>
+    </w:lvl>
+  </w:abstractNum>
+  <w:abstractNum w:abstractNumId="2" w15:restartNumberingAfterBreak="0">
     <w:nsid w:val="09891027"/>
     <w:multiLevelType w:val="hybridMultilevel"/>
     <w:tmpl w:val="972E6F5E"/>
@@ -8664,7 +10633,7 @@
       </w:pPr>
     </w:lvl>
   </w:abstractNum>
-  <w:abstractNum w:abstractNumId="2" w15:restartNumberingAfterBreak="0">
+  <w:abstractNum w:abstractNumId="3" w15:restartNumberingAfterBreak="0">
     <w:nsid w:val="0C8736F1"/>
     <w:multiLevelType w:val="hybridMultilevel"/>
     <w:tmpl w:val="08E8FC70"/>
@@ -8777,7 +10746,7 @@
       </w:rPr>
     </w:lvl>
   </w:abstractNum>
-  <w:abstractNum w:abstractNumId="3" w15:restartNumberingAfterBreak="0">
+  <w:abstractNum w:abstractNumId="4" w15:restartNumberingAfterBreak="0">
     <w:nsid w:val="0CD45B6A"/>
     <w:multiLevelType w:val="hybridMultilevel"/>
     <w:tmpl w:val="64D6BC38"/>
@@ -8890,7 +10859,7 @@
       </w:rPr>
     </w:lvl>
   </w:abstractNum>
-  <w:abstractNum w:abstractNumId="4" w15:restartNumberingAfterBreak="0">
+  <w:abstractNum w:abstractNumId="5" w15:restartNumberingAfterBreak="0">
     <w:nsid w:val="0EE4061F"/>
     <w:multiLevelType w:val="hybridMultilevel"/>
     <w:tmpl w:val="F5320D3C"/>
@@ -9003,7 +10972,7 @@
       </w:rPr>
     </w:lvl>
   </w:abstractNum>
-  <w:abstractNum w:abstractNumId="5" w15:restartNumberingAfterBreak="0">
+  <w:abstractNum w:abstractNumId="6" w15:restartNumberingAfterBreak="0">
     <w:nsid w:val="25781EA6"/>
     <w:multiLevelType w:val="hybridMultilevel"/>
     <w:tmpl w:val="07F814E2"/>
@@ -9116,7 +11085,7 @@
       </w:rPr>
     </w:lvl>
   </w:abstractNum>
-  <w:abstractNum w:abstractNumId="6" w15:restartNumberingAfterBreak="0">
+  <w:abstractNum w:abstractNumId="7" w15:restartNumberingAfterBreak="0">
     <w:nsid w:val="4AE62FBC"/>
     <w:multiLevelType w:val="hybridMultilevel"/>
     <w:tmpl w:val="60AE559C"/>
@@ -9202,7 +11171,7 @@
       </w:pPr>
     </w:lvl>
   </w:abstractNum>
-  <w:abstractNum w:abstractNumId="7" w15:restartNumberingAfterBreak="0">
+  <w:abstractNum w:abstractNumId="8" w15:restartNumberingAfterBreak="0">
     <w:nsid w:val="5607121A"/>
     <w:multiLevelType w:val="hybridMultilevel"/>
     <w:tmpl w:val="3D8CB6C6"/>
@@ -9315,7 +11284,7 @@
       </w:rPr>
     </w:lvl>
   </w:abstractNum>
-  <w:abstractNum w:abstractNumId="8" w15:restartNumberingAfterBreak="0">
+  <w:abstractNum w:abstractNumId="9" w15:restartNumberingAfterBreak="0">
     <w:nsid w:val="568F7E38"/>
     <w:multiLevelType w:val="hybridMultilevel"/>
     <w:tmpl w:val="1114A91A"/>
@@ -9428,7 +11397,7 @@
       </w:rPr>
     </w:lvl>
   </w:abstractNum>
-  <w:abstractNum w:abstractNumId="9" w15:restartNumberingAfterBreak="0">
+  <w:abstractNum w:abstractNumId="10" w15:restartNumberingAfterBreak="0">
     <w:nsid w:val="5A1A7356"/>
     <w:multiLevelType w:val="hybridMultilevel"/>
     <w:tmpl w:val="EA6E3D0A"/>
@@ -9541,7 +11510,7 @@
       </w:rPr>
     </w:lvl>
   </w:abstractNum>
-  <w:abstractNum w:abstractNumId="10" w15:restartNumberingAfterBreak="0">
+  <w:abstractNum w:abstractNumId="11" w15:restartNumberingAfterBreak="0">
     <w:nsid w:val="5CB13E39"/>
     <w:multiLevelType w:val="hybridMultilevel"/>
     <w:tmpl w:val="BF2E0268"/>
@@ -9627,7 +11596,7 @@
       </w:pPr>
     </w:lvl>
   </w:abstractNum>
-  <w:abstractNum w:abstractNumId="11" w15:restartNumberingAfterBreak="0">
+  <w:abstractNum w:abstractNumId="12" w15:restartNumberingAfterBreak="0">
     <w:nsid w:val="690376A9"/>
     <w:multiLevelType w:val="hybridMultilevel"/>
     <w:tmpl w:val="84C26702"/>
@@ -9713,10 +11682,10 @@
       </w:pPr>
     </w:lvl>
   </w:abstractNum>
-  <w:abstractNum w:abstractNumId="12" w15:restartNumberingAfterBreak="0">
+  <w:abstractNum w:abstractNumId="13" w15:restartNumberingAfterBreak="0">
     <w:nsid w:val="6CFB1C7C"/>
     <w:multiLevelType w:val="hybridMultilevel"/>
-    <w:tmpl w:val="84C26702"/>
+    <w:tmpl w:val="71DEE516"/>
     <w:lvl w:ilvl="0" w:tplc="0809000F">
       <w:start w:val="1"/>
       <w:numFmt w:val="decimal"/>
@@ -9799,7 +11768,7 @@
       </w:pPr>
     </w:lvl>
   </w:abstractNum>
-  <w:abstractNum w:abstractNumId="13" w15:restartNumberingAfterBreak="0">
+  <w:abstractNum w:abstractNumId="14" w15:restartNumberingAfterBreak="0">
     <w:nsid w:val="73D742A8"/>
     <w:multiLevelType w:val="hybridMultilevel"/>
     <w:tmpl w:val="F62CA352"/>
@@ -9912,7 +11881,7 @@
       </w:rPr>
     </w:lvl>
   </w:abstractNum>
-  <w:abstractNum w:abstractNumId="14" w15:restartNumberingAfterBreak="0">
+  <w:abstractNum w:abstractNumId="15" w15:restartNumberingAfterBreak="0">
     <w:nsid w:val="767007FD"/>
     <w:multiLevelType w:val="hybridMultilevel"/>
     <w:tmpl w:val="65CEEBA0"/>
@@ -10025,7 +11994,7 @@
       </w:rPr>
     </w:lvl>
   </w:abstractNum>
-  <w:abstractNum w:abstractNumId="15" w15:restartNumberingAfterBreak="0">
+  <w:abstractNum w:abstractNumId="16" w15:restartNumberingAfterBreak="0">
     <w:nsid w:val="7C7B4B2F"/>
     <w:multiLevelType w:val="hybridMultilevel"/>
     <w:tmpl w:val="11065456"/>
@@ -10112,52 +12081,55 @@
     </w:lvl>
   </w:abstractNum>
   <w:num w:numId="1">
-    <w:abstractNumId w:val="10"/>
+    <w:abstractNumId w:val="11"/>
   </w:num>
   <w:num w:numId="2">
-    <w:abstractNumId w:val="7"/>
+    <w:abstractNumId w:val="8"/>
   </w:num>
   <w:num w:numId="3">
-    <w:abstractNumId w:val="1"/>
+    <w:abstractNumId w:val="2"/>
   </w:num>
   <w:num w:numId="4">
-    <w:abstractNumId w:val="11"/>
+    <w:abstractNumId w:val="12"/>
   </w:num>
   <w:num w:numId="5">
     <w:abstractNumId w:val="0"/>
   </w:num>
   <w:num w:numId="6">
+    <w:abstractNumId w:val="10"/>
+  </w:num>
+  <w:num w:numId="7">
+    <w:abstractNumId w:val="4"/>
+  </w:num>
+  <w:num w:numId="8">
+    <w:abstractNumId w:val="15"/>
+  </w:num>
+  <w:num w:numId="9">
+    <w:abstractNumId w:val="6"/>
+  </w:num>
+  <w:num w:numId="10">
     <w:abstractNumId w:val="9"/>
   </w:num>
-  <w:num w:numId="7">
+  <w:num w:numId="11">
+    <w:abstractNumId w:val="5"/>
+  </w:num>
+  <w:num w:numId="12">
+    <w:abstractNumId w:val="14"/>
+  </w:num>
+  <w:num w:numId="13">
+    <w:abstractNumId w:val="16"/>
+  </w:num>
+  <w:num w:numId="14">
+    <w:abstractNumId w:val="7"/>
+  </w:num>
+  <w:num w:numId="15">
     <w:abstractNumId w:val="3"/>
   </w:num>
-  <w:num w:numId="8">
-    <w:abstractNumId w:val="14"/>
-  </w:num>
-  <w:num w:numId="9">
-    <w:abstractNumId w:val="5"/>
-  </w:num>
-  <w:num w:numId="10">
-    <w:abstractNumId w:val="8"/>
-  </w:num>
-  <w:num w:numId="11">
-    <w:abstractNumId w:val="4"/>
-  </w:num>
-  <w:num w:numId="12">
+  <w:num w:numId="16">
     <w:abstractNumId w:val="13"/>
   </w:num>
-  <w:num w:numId="13">
-    <w:abstractNumId w:val="15"/>
-  </w:num>
-  <w:num w:numId="14">
-    <w:abstractNumId w:val="6"/>
-  </w:num>
-  <w:num w:numId="15">
-    <w:abstractNumId w:val="2"/>
-  </w:num>
-  <w:num w:numId="16">
-    <w:abstractNumId w:val="12"/>
+  <w:num w:numId="17">
+    <w:abstractNumId w:val="1"/>
   </w:num>
   <w:numIdMacAtCleanup w:val="8"/>
 </w:numbering>
@@ -12128,7 +14100,7 @@
 </file>
 
 <file path=customXml/itemProps1.xml><?xml version="1.0" encoding="utf-8"?>
-<ds:datastoreItem xmlns:ds="http://schemas.openxmlformats.org/officeDocument/2006/customXml" ds:itemID="{6B7285B9-CF6C-426B-BAB3-9BC23831A196}">
+<ds:datastoreItem xmlns:ds="http://schemas.openxmlformats.org/officeDocument/2006/customXml" ds:itemID="{15539795-E4DB-48F2-8B21-C359F3EC5D87}">
   <ds:schemaRefs>
     <ds:schemaRef ds:uri="http://schemas.openxmlformats.org/officeDocument/2006/bibliography"/>
   </ds:schemaRefs>

</xml_diff>

<commit_message>
added comparison table,justification and conclusion
</commit_message>
<xml_diff>
--- a/Project Proposal/Project Proposal.docx
+++ b/Project Proposal/Project Proposal.docx
@@ -1,6 +1,6 @@
 
 <file path=word/document.xml><?xml version="1.0" encoding="utf-8"?>
-<w:document xmlns:wpc="http://schemas.microsoft.com/office/word/2010/wordprocessingCanvas" xmlns:cx="http://schemas.microsoft.com/office/drawing/2014/chartex" xmlns:cx1="http://schemas.microsoft.com/office/drawing/2015/9/8/chartex" xmlns:cx2="http://schemas.microsoft.com/office/drawing/2015/10/21/chartex" xmlns:cx3="http://schemas.microsoft.com/office/drawing/2016/5/9/chartex" xmlns:cx4="http://schemas.microsoft.com/office/drawing/2016/5/10/chartex" xmlns:cx5="http://schemas.microsoft.com/office/drawing/2016/5/11/chartex" xmlns:cx6="http://schemas.microsoft.com/office/drawing/2016/5/12/chartex" xmlns:cx7="http://schemas.microsoft.com/office/drawing/2016/5/13/chartex" xmlns:cx8="http://schemas.microsoft.com/office/drawing/2016/5/14/chartex" xmlns:mc="http://schemas.openxmlformats.org/markup-compatibility/2006" xmlns:aink="http://schemas.microsoft.com/office/drawing/2016/ink" xmlns:am3d="http://schemas.microsoft.com/office/drawing/2017/model3d" xmlns:o="urn:schemas-microsoft-com:office:office" xmlns:r="http://schemas.openxmlformats.org/officeDocument/2006/relationships" xmlns:m="http://schemas.openxmlformats.org/officeDocument/2006/math" xmlns:v="urn:schemas-microsoft-com:vml" xmlns:wp14="http://schemas.microsoft.com/office/word/2010/wordprocessingDrawing" xmlns:wp="http://schemas.openxmlformats.org/drawingml/2006/wordprocessingDrawing" xmlns:w10="urn:schemas-microsoft-com:office:word" xmlns:w="http://schemas.openxmlformats.org/wordprocessingml/2006/main" xmlns:w14="http://schemas.microsoft.com/office/word/2010/wordml" xmlns:w15="http://schemas.microsoft.com/office/word/2012/wordml" xmlns:w16cid="http://schemas.microsoft.com/office/word/2016/wordml/cid" xmlns:w16se="http://schemas.microsoft.com/office/word/2015/wordml/symex" xmlns:wpg="http://schemas.microsoft.com/office/word/2010/wordprocessingGroup" xmlns:wpi="http://schemas.microsoft.com/office/word/2010/wordprocessingInk" xmlns:wne="http://schemas.microsoft.com/office/word/2006/wordml" xmlns:wps="http://schemas.microsoft.com/office/word/2010/wordprocessingShape" mc:Ignorable="w14 w15 w16se w16cid wp14">
+<w:document xmlns:wpc="http://schemas.microsoft.com/office/word/2010/wordprocessingCanvas" xmlns:mc="http://schemas.openxmlformats.org/markup-compatibility/2006" xmlns:o="urn:schemas-microsoft-com:office:office" xmlns:r="http://schemas.openxmlformats.org/officeDocument/2006/relationships" xmlns:m="http://schemas.openxmlformats.org/officeDocument/2006/math" xmlns:v="urn:schemas-microsoft-com:vml" xmlns:wp14="http://schemas.microsoft.com/office/word/2010/wordprocessingDrawing" xmlns:wp="http://schemas.openxmlformats.org/drawingml/2006/wordprocessingDrawing" xmlns:w10="urn:schemas-microsoft-com:office:word" xmlns:w="http://schemas.openxmlformats.org/wordprocessingml/2006/main" xmlns:w14="http://schemas.microsoft.com/office/word/2010/wordml" xmlns:w15="http://schemas.microsoft.com/office/word/2012/wordml" xmlns:wpg="http://schemas.microsoft.com/office/word/2010/wordprocessingGroup" xmlns:wpi="http://schemas.microsoft.com/office/word/2010/wordprocessingInk" xmlns:wne="http://schemas.microsoft.com/office/word/2006/wordml" xmlns:wps="http://schemas.microsoft.com/office/word/2010/wordprocessingShape" mc:Ignorable="w14 w15 wp14">
   <w:body>
     <w:p>
       <w:pPr>
@@ -531,7 +531,6 @@
                 <w:lang w:val="en-GB"/>
               </w:rPr>
             </w:pPr>
-            <w:proofErr w:type="spellStart"/>
             <w:r>
               <w:rPr>
                 <w:rFonts w:ascii="Arial" w:hAnsi="Arial" w:cs="Arial"/>
@@ -539,17 +538,7 @@
                 <w:szCs w:val="24"/>
                 <w:lang w:val="en-GB"/>
               </w:rPr>
-              <w:t>Fadi</w:t>
-            </w:r>
-            <w:proofErr w:type="spellEnd"/>
-            <w:r>
-              <w:rPr>
-                <w:rFonts w:ascii="Arial" w:hAnsi="Arial" w:cs="Arial"/>
-                <w:b/>
-                <w:szCs w:val="24"/>
-                <w:lang w:val="en-GB"/>
-              </w:rPr>
-              <w:t xml:space="preserve"> Fayez</w:t>
+              <w:t>Fadi Fayez</w:t>
             </w:r>
           </w:p>
         </w:tc>
@@ -743,41 +732,13 @@
                 <w:szCs w:val="24"/>
               </w:rPr>
             </w:pPr>
-            <w:proofErr w:type="spellStart"/>
             <w:r>
               <w:rPr>
                 <w:rFonts w:ascii="Arial" w:hAnsi="Arial" w:cs="Arial"/>
                 <w:b/>
                 <w:szCs w:val="24"/>
               </w:rPr>
-              <w:t>Herath</w:t>
-            </w:r>
-            <w:proofErr w:type="spellEnd"/>
-            <w:r>
-              <w:rPr>
-                <w:rFonts w:ascii="Arial" w:hAnsi="Arial" w:cs="Arial"/>
-                <w:b/>
-                <w:szCs w:val="24"/>
-              </w:rPr>
-              <w:t xml:space="preserve"> </w:t>
-            </w:r>
-            <w:proofErr w:type="spellStart"/>
-            <w:r>
-              <w:rPr>
-                <w:rFonts w:ascii="Arial" w:hAnsi="Arial" w:cs="Arial"/>
-                <w:b/>
-                <w:szCs w:val="24"/>
-              </w:rPr>
-              <w:t>Premarathne</w:t>
-            </w:r>
-            <w:proofErr w:type="spellEnd"/>
-            <w:r>
-              <w:rPr>
-                <w:rFonts w:ascii="Arial" w:hAnsi="Arial" w:cs="Arial"/>
-                <w:b/>
-                <w:szCs w:val="24"/>
-              </w:rPr>
-              <w:t xml:space="preserve"> (170001825)</w:t>
+              <w:t>Herath Premarathne (170001825)</w:t>
             </w:r>
           </w:p>
         </w:tc>
@@ -4535,15 +4496,7 @@
         </w:drawing>
       </w:r>
       <w:r>
-        <w:t xml:space="preserve">2.2.1 </w:t>
-      </w:r>
-      <w:proofErr w:type="spellStart"/>
-      <w:r>
-        <w:t>StopSleep</w:t>
-      </w:r>
-      <w:proofErr w:type="spellEnd"/>
-      <w:r>
-        <w:t xml:space="preserve"> - Electronic Anti-Sleep Alarm</w:t>
+        <w:t>2.2.1 StopSleep - Electronic Anti-Sleep Alarm</w:t>
       </w:r>
       <w:bookmarkEnd w:id="17"/>
     </w:p>
@@ -4719,13 +4672,8 @@
         </mc:AlternateContent>
       </w:r>
       <w:r>
-        <w:t xml:space="preserve">According to </w:t>
-      </w:r>
-      <w:proofErr w:type="spellStart"/>
-      <w:r>
-        <w:t>StopSleep</w:t>
-      </w:r>
-      <w:proofErr w:type="spellEnd"/>
+        <w:t>According to StopSleep</w:t>
+      </w:r>
       <w:r>
         <w:t xml:space="preserve"> </w:t>
       </w:r>
@@ -4745,15 +4693,7 @@
         <w:t>All the device elements are made of cosmetics which are unlikely to cause any allergies including durable plastic.</w:t>
       </w:r>
       <w:r>
-        <w:t xml:space="preserve"> The </w:t>
-      </w:r>
-      <w:proofErr w:type="spellStart"/>
-      <w:r>
-        <w:t>StopSleep</w:t>
-      </w:r>
-      <w:proofErr w:type="spellEnd"/>
-      <w:r>
-        <w:t xml:space="preserve"> unit has 8 </w:t>
+        <w:t xml:space="preserve"> The StopSleep unit has 8 </w:t>
       </w:r>
       <w:r>
         <w:t xml:space="preserve">built-in </w:t>
@@ -4776,15 +4716,7 @@
         <w:spacing w:after="240" w:line="276" w:lineRule="auto"/>
       </w:pPr>
       <w:r>
-        <w:t xml:space="preserve">Use of </w:t>
-      </w:r>
-      <w:proofErr w:type="spellStart"/>
-      <w:r>
-        <w:t>StopSleep</w:t>
-      </w:r>
-      <w:proofErr w:type="spellEnd"/>
-      <w:r>
-        <w:t xml:space="preserve"> – electronic anti-sleep alarm is not hard. First the user has to power on the unit and wait until the sound and light appears. Once this is completed the user can w</w:t>
+        <w:t>Use of StopSleep – electronic anti-sleep alarm is not hard. First the user has to power on the unit and wait until the sound and light appears. Once this is completed the user can w</w:t>
       </w:r>
       <w:r>
         <w:t>ear</w:t>
@@ -4805,15 +4737,7 @@
         <w:t>within a single charging session</w:t>
       </w:r>
       <w:r>
-        <w:t xml:space="preserve"> (</w:t>
-      </w:r>
-      <w:proofErr w:type="spellStart"/>
-      <w:r>
-        <w:t>StopSleep</w:t>
-      </w:r>
-      <w:proofErr w:type="spellEnd"/>
-      <w:r>
-        <w:t>, 2017)</w:t>
+        <w:t xml:space="preserve"> (StopSleep, 2017)</w:t>
       </w:r>
       <w:r>
         <w:t xml:space="preserve">. </w:t>
@@ -5445,15 +5369,7 @@
         <w:t>This device costs around 250 US dollars</w:t>
       </w:r>
       <w:r>
-        <w:t xml:space="preserve"> (</w:t>
-      </w:r>
-      <w:proofErr w:type="spellStart"/>
-      <w:r>
-        <w:t>Coxworth</w:t>
-      </w:r>
-      <w:proofErr w:type="spellEnd"/>
-      <w:r>
-        <w:t>, 2011</w:t>
+        <w:t xml:space="preserve"> (Coxworth, 2011</w:t>
       </w:r>
       <w:r>
         <w:t>; Asp Technology, 2018</w:t>
@@ -6004,15 +5920,7 @@
         <w:t>changes</w:t>
       </w:r>
       <w:r>
-        <w:t xml:space="preserve"> between awake to drowsiness mode. (</w:t>
-      </w:r>
-      <w:proofErr w:type="spellStart"/>
-      <w:r>
-        <w:t>Awasis</w:t>
-      </w:r>
-      <w:proofErr w:type="spellEnd"/>
-      <w:r>
-        <w:t>,</w:t>
+        <w:t xml:space="preserve"> between awake to drowsiness mode. (Awasis,</w:t>
       </w:r>
       <w:r>
         <w:t xml:space="preserve"> </w:t>
@@ -6432,9 +6340,886 @@
     </w:p>
     <w:p>
       <w:pPr>
+        <w:pStyle w:val="Heading2"/>
+      </w:pPr>
+      <w:r>
+        <w:t>2.3 Comparison of Existing Systems</w:t>
+      </w:r>
+    </w:p>
+    <w:p/>
+    <w:p/>
+    <w:tbl>
+      <w:tblPr>
+        <w:tblStyle w:val="TableGrid"/>
+        <w:tblW w:w="0" w:type="auto"/>
+        <w:tblLook w:val="04A0" w:firstRow="1" w:lastRow="0" w:firstColumn="1" w:lastColumn="0" w:noHBand="0" w:noVBand="1"/>
+      </w:tblPr>
+      <w:tblGrid>
+        <w:gridCol w:w="1365"/>
+        <w:gridCol w:w="1269"/>
+        <w:gridCol w:w="1319"/>
+        <w:gridCol w:w="1319"/>
+        <w:gridCol w:w="1318"/>
+        <w:gridCol w:w="1320"/>
+        <w:gridCol w:w="1332"/>
+      </w:tblGrid>
+      <w:tr>
+        <w:trPr>
+          <w:trHeight w:val="845"/>
+        </w:trPr>
+        <w:tc>
+          <w:tcPr>
+            <w:tcW w:w="1368" w:type="dxa"/>
+            <w:shd w:val="clear" w:color="auto" w:fill="FFD966" w:themeFill="accent4" w:themeFillTint="99"/>
+          </w:tcPr>
+          <w:p>
+            <w:pPr>
+              <w:rPr>
+                <w:b/>
+              </w:rPr>
+            </w:pPr>
+            <w:r>
+              <w:rPr>
+                <w:b/>
+              </w:rPr>
+              <w:t>Existing Systems</w:t>
+            </w:r>
+          </w:p>
+        </w:tc>
+        <w:tc>
+          <w:tcPr>
+            <w:tcW w:w="1272" w:type="dxa"/>
+            <w:shd w:val="clear" w:color="auto" w:fill="FFD966" w:themeFill="accent4" w:themeFillTint="99"/>
+          </w:tcPr>
+          <w:p>
+            <w:pPr>
+              <w:rPr>
+                <w:b/>
+              </w:rPr>
+            </w:pPr>
+            <w:r>
+              <w:rPr>
+                <w:b/>
+              </w:rPr>
+              <w:t>StopSleep - Electronic Anti-Sleep Alarm</w:t>
+            </w:r>
+          </w:p>
+        </w:tc>
+        <w:tc>
+          <w:tcPr>
+            <w:tcW w:w="1320" w:type="dxa"/>
+            <w:shd w:val="clear" w:color="auto" w:fill="FFD966" w:themeFill="accent4" w:themeFillTint="99"/>
+          </w:tcPr>
+          <w:p>
+            <w:pPr>
+              <w:rPr>
+                <w:b/>
+              </w:rPr>
+            </w:pPr>
+            <w:r>
+              <w:rPr>
+                <w:b/>
+              </w:rPr>
+              <w:t>Bosch Driver Drowsiness Detection</w:t>
+            </w:r>
+          </w:p>
+        </w:tc>
+        <w:tc>
+          <w:tcPr>
+            <w:tcW w:w="1320" w:type="dxa"/>
+            <w:shd w:val="clear" w:color="auto" w:fill="FFD966" w:themeFill="accent4" w:themeFillTint="99"/>
+          </w:tcPr>
+          <w:p>
+            <w:pPr>
+              <w:rPr>
+                <w:b/>
+              </w:rPr>
+            </w:pPr>
+            <w:r>
+              <w:rPr>
+                <w:b/>
+              </w:rPr>
+              <w:t>Anti Sleep Pilot</w:t>
+            </w:r>
+          </w:p>
+        </w:tc>
+        <w:tc>
+          <w:tcPr>
+            <w:tcW w:w="1320" w:type="dxa"/>
+            <w:shd w:val="clear" w:color="auto" w:fill="FFD966" w:themeFill="accent4" w:themeFillTint="99"/>
+          </w:tcPr>
+          <w:p>
+            <w:pPr>
+              <w:rPr>
+                <w:b/>
+              </w:rPr>
+            </w:pPr>
+            <w:r>
+              <w:rPr>
+                <w:b/>
+              </w:rPr>
+              <w:t>Lane Departure Warning System</w:t>
+            </w:r>
+          </w:p>
+        </w:tc>
+        <w:tc>
+          <w:tcPr>
+            <w:tcW w:w="1321" w:type="dxa"/>
+            <w:shd w:val="clear" w:color="auto" w:fill="FFD966" w:themeFill="accent4" w:themeFillTint="99"/>
+          </w:tcPr>
+          <w:p>
+            <w:pPr>
+              <w:rPr>
+                <w:b/>
+              </w:rPr>
+            </w:pPr>
+            <w:r>
+              <w:rPr>
+                <w:b/>
+              </w:rPr>
+              <w:t>Drowsiness Detection system using EEG Helmets</w:t>
+            </w:r>
+          </w:p>
+        </w:tc>
+        <w:tc>
+          <w:tcPr>
+            <w:tcW w:w="1321" w:type="dxa"/>
+            <w:shd w:val="clear" w:color="auto" w:fill="FFD966" w:themeFill="accent4" w:themeFillTint="99"/>
+          </w:tcPr>
+          <w:p>
+            <w:pPr>
+              <w:rPr>
+                <w:b/>
+              </w:rPr>
+            </w:pPr>
+            <w:r>
+              <w:rPr>
+                <w:b/>
+              </w:rPr>
+              <w:t>Tesla Auto Pilot</w:t>
+            </w:r>
+          </w:p>
+        </w:tc>
+      </w:tr>
+      <w:tr>
+        <w:tc>
+          <w:tcPr>
+            <w:tcW w:w="1368" w:type="dxa"/>
+            <w:shd w:val="clear" w:color="auto" w:fill="FFF2CC" w:themeFill="accent4" w:themeFillTint="33"/>
+          </w:tcPr>
+          <w:p>
+            <w:pPr>
+              <w:rPr>
+                <w:b/>
+              </w:rPr>
+            </w:pPr>
+            <w:r>
+              <w:rPr>
+                <w:b/>
+              </w:rPr>
+              <w:t xml:space="preserve">Developed by </w:t>
+            </w:r>
+          </w:p>
+        </w:tc>
+        <w:tc>
+          <w:tcPr>
+            <w:tcW w:w="1272" w:type="dxa"/>
+          </w:tcPr>
+          <w:p>
+            <w:r>
+              <w:t>StopSleep Anti-Sleep Alarm PLC</w:t>
+            </w:r>
+          </w:p>
+        </w:tc>
+        <w:tc>
+          <w:tcPr>
+            <w:tcW w:w="1320" w:type="dxa"/>
+          </w:tcPr>
+          <w:p>
+            <w:r>
+              <w:t>Bosch Germany</w:t>
+            </w:r>
+          </w:p>
+        </w:tc>
+        <w:tc>
+          <w:tcPr>
+            <w:tcW w:w="1320" w:type="dxa"/>
+          </w:tcPr>
+          <w:p>
+            <w:r>
+              <w:t>ASP Technology Ltd, Denmark</w:t>
+            </w:r>
+          </w:p>
+        </w:tc>
+        <w:tc>
+          <w:tcPr>
+            <w:tcW w:w="1320" w:type="dxa"/>
+          </w:tcPr>
+          <w:p>
+            <w:r>
+              <w:t xml:space="preserve">Mercedes </w:t>
+            </w:r>
+            <w:r>
+              <w:t>Benz</w:t>
+            </w:r>
+          </w:p>
+        </w:tc>
+        <w:tc>
+          <w:tcPr>
+            <w:tcW w:w="1321" w:type="dxa"/>
+          </w:tcPr>
+          <w:p>
+            <w:r>
+              <w:t>Ford Motor company</w:t>
+            </w:r>
+          </w:p>
+        </w:tc>
+        <w:tc>
+          <w:tcPr>
+            <w:tcW w:w="1321" w:type="dxa"/>
+          </w:tcPr>
+          <w:p>
+            <w:r>
+              <w:t>Tesla Inc.</w:t>
+            </w:r>
+          </w:p>
+        </w:tc>
+      </w:tr>
+      <w:tr>
+        <w:tc>
+          <w:tcPr>
+            <w:tcW w:w="1368" w:type="dxa"/>
+            <w:shd w:val="clear" w:color="auto" w:fill="FFF2CC" w:themeFill="accent4" w:themeFillTint="33"/>
+          </w:tcPr>
+          <w:p>
+            <w:pPr>
+              <w:rPr>
+                <w:b/>
+              </w:rPr>
+            </w:pPr>
+            <w:r>
+              <w:rPr>
+                <w:b/>
+              </w:rPr>
+              <w:t>Detection method</w:t>
+            </w:r>
+          </w:p>
+        </w:tc>
+        <w:tc>
+          <w:tcPr>
+            <w:tcW w:w="1272" w:type="dxa"/>
+          </w:tcPr>
+          <w:p>
+            <w:r>
+              <w:t>Skin heat</w:t>
+            </w:r>
+          </w:p>
+        </w:tc>
+        <w:tc>
+          <w:tcPr>
+            <w:tcW w:w="1320" w:type="dxa"/>
+          </w:tcPr>
+          <w:p>
+            <w:r>
+              <w:t>Steering patterns</w:t>
+            </w:r>
+          </w:p>
+        </w:tc>
+        <w:tc>
+          <w:tcPr>
+            <w:tcW w:w="1320" w:type="dxa"/>
+          </w:tcPr>
+          <w:p>
+            <w:r>
+              <w:t xml:space="preserve">Driver responds vehicle speed </w:t>
+            </w:r>
+          </w:p>
+        </w:tc>
+        <w:tc>
+          <w:tcPr>
+            <w:tcW w:w="1320" w:type="dxa"/>
+          </w:tcPr>
+          <w:p>
+            <w:r>
+              <w:t xml:space="preserve">Lane boundaries </w:t>
+            </w:r>
+          </w:p>
+        </w:tc>
+        <w:tc>
+          <w:tcPr>
+            <w:tcW w:w="1321" w:type="dxa"/>
+          </w:tcPr>
+          <w:p>
+            <w:r>
+              <w:t>Alpha activity of human brain</w:t>
+            </w:r>
+          </w:p>
+        </w:tc>
+        <w:tc>
+          <w:tcPr>
+            <w:tcW w:w="1321" w:type="dxa"/>
+          </w:tcPr>
+          <w:p>
+            <w:r>
+              <w:t>Monitor obstacles around the vehicle</w:t>
+            </w:r>
+          </w:p>
+        </w:tc>
+      </w:tr>
+      <w:tr>
+        <w:tc>
+          <w:tcPr>
+            <w:tcW w:w="1368" w:type="dxa"/>
+            <w:shd w:val="clear" w:color="auto" w:fill="FFF2CC" w:themeFill="accent4" w:themeFillTint="33"/>
+          </w:tcPr>
+          <w:p>
+            <w:pPr>
+              <w:rPr>
+                <w:b/>
+              </w:rPr>
+            </w:pPr>
+            <w:r>
+              <w:rPr>
+                <w:b/>
+              </w:rPr>
+              <w:t xml:space="preserve">Hardware devices </w:t>
+            </w:r>
+          </w:p>
+        </w:tc>
+        <w:tc>
+          <w:tcPr>
+            <w:tcW w:w="1272" w:type="dxa"/>
+          </w:tcPr>
+          <w:p>
+            <w:r>
+              <w:t>Eight sensors</w:t>
+            </w:r>
+          </w:p>
+        </w:tc>
+        <w:tc>
+          <w:tcPr>
+            <w:tcW w:w="1320" w:type="dxa"/>
+          </w:tcPr>
+          <w:p>
+            <w:r>
+              <w:t>Steering angle sensors</w:t>
+            </w:r>
+          </w:p>
+        </w:tc>
+        <w:tc>
+          <w:tcPr>
+            <w:tcW w:w="1320" w:type="dxa"/>
+          </w:tcPr>
+          <w:p>
+            <w:r>
+              <w:t>Light. Sound and touch sensors</w:t>
+            </w:r>
+          </w:p>
+        </w:tc>
+        <w:tc>
+          <w:tcPr>
+            <w:tcW w:w="1320" w:type="dxa"/>
+          </w:tcPr>
+          <w:p>
+            <w:r>
+              <w:t>Camera</w:t>
+            </w:r>
+          </w:p>
+        </w:tc>
+        <w:tc>
+          <w:tcPr>
+            <w:tcW w:w="1321" w:type="dxa"/>
+          </w:tcPr>
+          <w:p>
+            <w:r>
+              <w:t>EEG electrode mounted helmet</w:t>
+            </w:r>
+          </w:p>
+        </w:tc>
+        <w:tc>
+          <w:tcPr>
+            <w:tcW w:w="1321" w:type="dxa"/>
+          </w:tcPr>
+          <w:p>
+            <w:r>
+              <w:t>Eight cameras and twelve ultrasonic  sensors</w:t>
+            </w:r>
+          </w:p>
+        </w:tc>
+      </w:tr>
+      <w:tr>
+        <w:tc>
+          <w:tcPr>
+            <w:tcW w:w="1368" w:type="dxa"/>
+            <w:shd w:val="clear" w:color="auto" w:fill="FFF2CC" w:themeFill="accent4" w:themeFillTint="33"/>
+          </w:tcPr>
+          <w:p>
+            <w:pPr>
+              <w:rPr>
+                <w:b/>
+              </w:rPr>
+            </w:pPr>
+            <w:r>
+              <w:rPr>
+                <w:b/>
+              </w:rPr>
+              <w:t>Device Status</w:t>
+            </w:r>
+          </w:p>
+        </w:tc>
+        <w:tc>
+          <w:tcPr>
+            <w:tcW w:w="1272" w:type="dxa"/>
+          </w:tcPr>
+          <w:p>
+            <w:r>
+              <w:t>Portable</w:t>
+            </w:r>
+          </w:p>
+        </w:tc>
+        <w:tc>
+          <w:tcPr>
+            <w:tcW w:w="1320" w:type="dxa"/>
+          </w:tcPr>
+          <w:p>
+            <w:r>
+              <w:t>Not Portable</w:t>
+            </w:r>
+          </w:p>
+        </w:tc>
+        <w:tc>
+          <w:tcPr>
+            <w:tcW w:w="1320" w:type="dxa"/>
+          </w:tcPr>
+          <w:p>
+            <w:r>
+              <w:t>Not Portable</w:t>
+            </w:r>
+          </w:p>
+        </w:tc>
+        <w:tc>
+          <w:tcPr>
+            <w:tcW w:w="1320" w:type="dxa"/>
+          </w:tcPr>
+          <w:p>
+            <w:r>
+              <w:t>Not Portable</w:t>
+            </w:r>
+          </w:p>
+        </w:tc>
+        <w:tc>
+          <w:tcPr>
+            <w:tcW w:w="1321" w:type="dxa"/>
+          </w:tcPr>
+          <w:p>
+            <w:r>
+              <w:t>Portable</w:t>
+            </w:r>
+          </w:p>
+        </w:tc>
+        <w:tc>
+          <w:tcPr>
+            <w:tcW w:w="1321" w:type="dxa"/>
+          </w:tcPr>
+          <w:p>
+            <w:r>
+              <w:t>Not Wearable</w:t>
+            </w:r>
+          </w:p>
+        </w:tc>
+      </w:tr>
+      <w:tr>
+        <w:tc>
+          <w:tcPr>
+            <w:tcW w:w="1368" w:type="dxa"/>
+            <w:shd w:val="clear" w:color="auto" w:fill="FFF2CC" w:themeFill="accent4" w:themeFillTint="33"/>
+          </w:tcPr>
+          <w:p>
+            <w:pPr>
+              <w:rPr>
+                <w:b/>
+              </w:rPr>
+            </w:pPr>
+            <w:r>
+              <w:rPr>
+                <w:b/>
+              </w:rPr>
+              <w:t>Alerting Method</w:t>
+            </w:r>
+          </w:p>
+        </w:tc>
+        <w:tc>
+          <w:tcPr>
+            <w:tcW w:w="1272" w:type="dxa"/>
+          </w:tcPr>
+          <w:p>
+            <w:r>
+              <w:t>Vibrating the device , light and sound</w:t>
+            </w:r>
+          </w:p>
+        </w:tc>
+        <w:tc>
+          <w:tcPr>
+            <w:tcW w:w="1320" w:type="dxa"/>
+          </w:tcPr>
+          <w:p>
+            <w:r>
+              <w:t>Flashing a coffee cup sign in the system</w:t>
+            </w:r>
+          </w:p>
+        </w:tc>
+        <w:tc>
+          <w:tcPr>
+            <w:tcW w:w="1320" w:type="dxa"/>
+          </w:tcPr>
+          <w:p>
+            <w:r>
+              <w:t>Sound</w:t>
+            </w:r>
+          </w:p>
+        </w:tc>
+        <w:tc>
+          <w:tcPr>
+            <w:tcW w:w="1320" w:type="dxa"/>
+          </w:tcPr>
+          <w:p>
+            <w:r>
+              <w:t>Virtual warning with beep sound</w:t>
+            </w:r>
+          </w:p>
+        </w:tc>
+        <w:tc>
+          <w:tcPr>
+            <w:tcW w:w="1321" w:type="dxa"/>
+          </w:tcPr>
+          <w:p>
+            <w:r>
+              <w:t>Vibrating the steering wheel with a sound</w:t>
+            </w:r>
+          </w:p>
+        </w:tc>
+        <w:tc>
+          <w:tcPr>
+            <w:tcW w:w="1321" w:type="dxa"/>
+          </w:tcPr>
+          <w:p>
+            <w:r>
+              <w:t xml:space="preserve">Control the car without human involvement </w:t>
+            </w:r>
+          </w:p>
+        </w:tc>
+      </w:tr>
+      <w:tr>
+        <w:tc>
+          <w:tcPr>
+            <w:tcW w:w="1368" w:type="dxa"/>
+            <w:shd w:val="clear" w:color="auto" w:fill="FFF2CC" w:themeFill="accent4" w:themeFillTint="33"/>
+          </w:tcPr>
+          <w:p>
+            <w:pPr>
+              <w:rPr>
+                <w:b/>
+              </w:rPr>
+            </w:pPr>
+            <w:r>
+              <w:rPr>
+                <w:b/>
+              </w:rPr>
+              <w:t>Market Price</w:t>
+            </w:r>
+          </w:p>
+        </w:tc>
+        <w:tc>
+          <w:tcPr>
+            <w:tcW w:w="1272" w:type="dxa"/>
+          </w:tcPr>
+          <w:p>
+            <w:r>
+              <w:t>200 USD</w:t>
+            </w:r>
+          </w:p>
+        </w:tc>
+        <w:tc>
+          <w:tcPr>
+            <w:tcW w:w="1320" w:type="dxa"/>
+          </w:tcPr>
+          <w:p>
+            <w:r>
+              <w:t>-</w:t>
+            </w:r>
+          </w:p>
+        </w:tc>
+        <w:tc>
+          <w:tcPr>
+            <w:tcW w:w="1320" w:type="dxa"/>
+          </w:tcPr>
+          <w:p>
+            <w:r>
+              <w:t>250 USD</w:t>
+            </w:r>
+          </w:p>
+        </w:tc>
+        <w:tc>
+          <w:tcPr>
+            <w:tcW w:w="1320" w:type="dxa"/>
+          </w:tcPr>
+          <w:p>
+            <w:r>
+              <w:t>1000 USD and above</w:t>
+            </w:r>
+          </w:p>
+        </w:tc>
+        <w:tc>
+          <w:tcPr>
+            <w:tcW w:w="1321" w:type="dxa"/>
+          </w:tcPr>
+          <w:p>
+            <w:r>
+              <w:t>500 – 1000 USD</w:t>
+            </w:r>
+          </w:p>
+        </w:tc>
+        <w:tc>
+          <w:tcPr>
+            <w:tcW w:w="1321" w:type="dxa"/>
+          </w:tcPr>
+          <w:p>
+            <w:r>
+              <w:t>80000 USD</w:t>
+            </w:r>
+          </w:p>
+        </w:tc>
+      </w:tr>
+    </w:tbl>
+    <w:p>
+      <w:r>
+        <w:rPr>
+          <w:noProof/>
+        </w:rPr>
+        <mc:AlternateContent>
+          <mc:Choice Requires="wps">
+            <w:drawing>
+              <wp:anchor distT="45720" distB="45720" distL="114300" distR="114300" simplePos="0" relativeHeight="251658240" behindDoc="0" locked="0" layoutInCell="1" allowOverlap="1" wp14:anchorId="30D44626" wp14:editId="5A93F5F9">
+                <wp:simplePos x="0" y="0"/>
+                <wp:positionH relativeFrom="column">
+                  <wp:align>center</wp:align>
+                </wp:positionH>
+                <wp:positionV relativeFrom="paragraph">
+                  <wp:posOffset>182880</wp:posOffset>
+                </wp:positionV>
+                <wp:extent cx="2360930" cy="266700"/>
+                <wp:effectExtent l="0" t="0" r="0" b="0"/>
+                <wp:wrapSquare wrapText="bothSides"/>
+                <wp:docPr id="8" name="Text Box 2"/>
+                <wp:cNvGraphicFramePr>
+                  <a:graphicFrameLocks xmlns:a="http://schemas.openxmlformats.org/drawingml/2006/main"/>
+                </wp:cNvGraphicFramePr>
+                <a:graphic xmlns:a="http://schemas.openxmlformats.org/drawingml/2006/main">
+                  <a:graphicData uri="http://schemas.microsoft.com/office/word/2010/wordprocessingShape">
+                    <wps:wsp>
+                      <wps:cNvSpPr txBox="1">
+                        <a:spLocks noChangeArrowheads="1"/>
+                      </wps:cNvSpPr>
+                      <wps:spPr bwMode="auto">
+                        <a:xfrm>
+                          <a:off x="0" y="0"/>
+                          <a:ext cx="2360930" cy="266700"/>
+                        </a:xfrm>
+                        <a:prstGeom prst="rect">
+                          <a:avLst/>
+                        </a:prstGeom>
+                        <a:solidFill>
+                          <a:srgbClr val="FFFFFF"/>
+                        </a:solidFill>
+                        <a:ln w="9525">
+                          <a:noFill/>
+                          <a:miter lim="800000"/>
+                          <a:headEnd/>
+                          <a:tailEnd/>
+                        </a:ln>
+                      </wps:spPr>
+                      <wps:txbx>
+                        <w:txbxContent>
+                          <w:p>
+                            <w:pPr>
+                              <w:pStyle w:val="Caption"/>
+                              <w:jc w:val="center"/>
+                              <w:rPr>
+                                <w:noProof/>
+                              </w:rPr>
+                            </w:pPr>
+                            <w:r>
+                              <w:t>Table 1: Comparison of Existing Systems</w:t>
+                            </w:r>
+                          </w:p>
+                          <w:p/>
+                        </w:txbxContent>
+                      </wps:txbx>
+                      <wps:bodyPr rot="0" vert="horz" wrap="square" lIns="91440" tIns="45720" rIns="91440" bIns="45720" anchor="t" anchorCtr="0">
+                        <a:noAutofit/>
+                      </wps:bodyPr>
+                    </wps:wsp>
+                  </a:graphicData>
+                </a:graphic>
+                <wp14:sizeRelH relativeFrom="margin">
+                  <wp14:pctWidth>40000</wp14:pctWidth>
+                </wp14:sizeRelH>
+                <wp14:sizeRelV relativeFrom="margin">
+                  <wp14:pctHeight>0</wp14:pctHeight>
+                </wp14:sizeRelV>
+              </wp:anchor>
+            </w:drawing>
+          </mc:Choice>
+          <mc:Fallback>
+            <w:pict>
+              <v:shape w14:anchorId="30D44626" id="Text Box 2" o:spid="_x0000_s1031" type="#_x0000_t202" style="position:absolute;left:0;text-align:left;margin-left:0;margin-top:14.4pt;width:185.9pt;height:21pt;z-index:251658240;visibility:visible;mso-wrap-style:square;mso-width-percent:400;mso-height-percent:0;mso-wrap-distance-left:9pt;mso-wrap-distance-top:3.6pt;mso-wrap-distance-right:9pt;mso-wrap-distance-bottom:3.6pt;mso-position-horizontal:center;mso-position-horizontal-relative:text;mso-position-vertical:absolute;mso-position-vertical-relative:text;mso-width-percent:400;mso-height-percent:0;mso-width-relative:margin;mso-height-relative:margin;v-text-anchor:top" o:gfxdata="UEsDBBQABgAIAAAAIQC2gziS/gAAAOEBAAATAAAAW0NvbnRlbnRfVHlwZXNdLnhtbJSRQU7DMBBF&#10;90jcwfIWJU67QAgl6YK0S0CoHGBkTxKLZGx5TGhvj5O2G0SRWNoz/78nu9wcxkFMGNg6quQqL6RA&#10;0s5Y6ir5vt9lD1JwBDIwOMJKHpHlpr69KfdHjyxSmriSfYz+USnWPY7AufNIadK6MEJMx9ApD/oD&#10;OlTrorhX2lFEilmcO2RdNtjC5xDF9pCuTyYBB5bi6bQ4syoJ3g9WQ0ymaiLzg5KdCXlKLjvcW893&#10;SUOqXwnz5DrgnHtJTxOsQfEKIT7DmDSUCaxw7Rqn8787ZsmRM9e2VmPeBN4uqYvTtW7jvijg9N/y&#10;JsXecLq0q+WD6m8AAAD//wMAUEsDBBQABgAIAAAAIQA4/SH/1gAAAJQBAAALAAAAX3JlbHMvLnJl&#10;bHOkkMFqwzAMhu+DvYPRfXGawxijTi+j0GvpHsDYimMaW0Yy2fr2M4PBMnrbUb/Q94l/f/hMi1qR&#10;JVI2sOt6UJgd+ZiDgffL8ekFlFSbvV0oo4EbChzGx4f9GRdb25HMsYhqlCwG5lrLq9biZkxWOiqY&#10;22YiTra2kYMu1l1tQD30/bPm3wwYN0x18gb45AdQl1tp5j/sFB2T0FQ7R0nTNEV3j6o9feQzro1i&#10;OWA14Fm+Q8a1a8+Bvu/d/dMb2JY5uiPbhG/ktn4cqGU/er3pcvwCAAD//wMAUEsDBBQABgAIAAAA&#10;IQCrUu9iIQIAACIEAAAOAAAAZHJzL2Uyb0RvYy54bWysU9uO2yAQfa/Uf0C8N3a8Sbax4qy22aaq&#10;tL1Iu/0AjHGMCgwFEjv9+h1wkkbbt6o8IIYZDjPnzKzuBq3IQTgvwVR0OskpEYZDI82uoj+et+/e&#10;U+IDMw1TYERFj8LTu/XbN6velqKADlQjHEEQ48veVrQLwZZZ5nknNPMTsMKgswWnWUDT7bLGsR7R&#10;tcqKPF9kPbjGOuDCe7x9GJ10nfDbVvDwrW29CERVFHMLaXdpr+OerVes3DlmO8lPabB/yEIzafDT&#10;C9QDC4zsnfwLSkvuwEMbJhx0Bm0ruUg1YDXT/FU1Tx2zItWC5Hh7ocn/P1j+9fDdEdlUFIUyTKNE&#10;z2II5AMMpIjs9NaXGPRkMSwMeI0qp0q9fQT+0xMDm46Znbh3DvpOsAazm8aX2dXTEcdHkLr/Ag1+&#10;w/YBEtDQOh2pQzIIoqNKx4syMRWOl8XNIl/eoIujr1gsbvMkXcbK82vrfPgkQJN4qKhD5RM6Ozz6&#10;ELNh5TkkfuZByWYrlUqG29Ub5ciBYZds00oFvApThvQVXc6LeUI2EN+nBtIyYBcrqZHGPK6xryIb&#10;H02TQgKTajxjJsqc6ImMjNyEoR6SDvMz6zU0R+TLwdi0OGR46MD9pqTHhq2o/7VnTlCiPhvkfDmd&#10;zWKHJ2M2vy3QcNee+trDDEeoigZKxuMmpKmIdBi4R21amWiLIo6ZnFLGRkxsnoYmdvq1naL+jPb6&#10;BQAA//8DAFBLAwQUAAYACAAAACEAu6jXIdoAAAAGAQAADwAAAGRycy9kb3ducmV2LnhtbEyPzWqE&#10;QBCE74G8w9CB3LKjBqIY2yUEJAFPu9kHGJ3xB50ecWZd8/bpnJJbF1VUfV0cdzuLzax+dIQQHyIQ&#10;hlqnR+oRLl/VUwbCB0VazY4MwrfxcCzv7wqVa3ejk9nOoRdcQj5XCEMISy6lbwdjlT+4xRB7nVut&#10;CizXXupV3bjczjKJohdp1Ui8MKjFvA+mnc5Xi/BZt1WX1LbbwhTbqT41H1WXIj4+7G+vIILZw18Y&#10;fvEZHUpmatyVtBczAj8SEJKM+dl9TmM+GoQ0ykCWhfyPX/4AAAD//wMAUEsBAi0AFAAGAAgAAAAh&#10;ALaDOJL+AAAA4QEAABMAAAAAAAAAAAAAAAAAAAAAAFtDb250ZW50X1R5cGVzXS54bWxQSwECLQAU&#10;AAYACAAAACEAOP0h/9YAAACUAQAACwAAAAAAAAAAAAAAAAAvAQAAX3JlbHMvLnJlbHNQSwECLQAU&#10;AAYACAAAACEAq1LvYiECAAAiBAAADgAAAAAAAAAAAAAAAAAuAgAAZHJzL2Uyb0RvYy54bWxQSwEC&#10;LQAUAAYACAAAACEAu6jXIdoAAAAGAQAADwAAAAAAAAAAAAAAAAB7BAAAZHJzL2Rvd25yZXYueG1s&#10;UEsFBgAAAAAEAAQA8wAAAIIFAAAAAA==&#10;" stroked="f">
+                <v:textbox>
+                  <w:txbxContent>
+                    <w:p>
+                      <w:pPr>
+                        <w:pStyle w:val="Caption"/>
+                        <w:jc w:val="center"/>
+                        <w:rPr>
+                          <w:noProof/>
+                        </w:rPr>
+                      </w:pPr>
+                      <w:r>
+                        <w:t>Table 1: Comparison of Existing Systems</w:t>
+                      </w:r>
+                    </w:p>
+                    <w:p/>
+                  </w:txbxContent>
+                </v:textbox>
+                <w10:wrap type="square"/>
+              </v:shape>
+            </w:pict>
+          </mc:Fallback>
+        </mc:AlternateContent>
+      </w:r>
+    </w:p>
+    <w:p/>
+    <w:p/>
+    <w:p>
+      <w:pPr>
+        <w:pStyle w:val="Heading2"/>
+      </w:pPr>
+      <w:r>
+        <w:t xml:space="preserve">2.4 Justification and Conclusion </w:t>
+      </w:r>
+    </w:p>
+    <w:p/>
+    <w:p>
+      <w:r>
+        <w:t>Literature research has focused on many existing systems and most of the systems have common functionalities. Among them literature research moved forward on six different existing driver warning systems which listed out above.</w:t>
+      </w:r>
+    </w:p>
+    <w:p/>
+    <w:p>
+      <w:pPr>
+        <w:rPr>
+          <w:szCs w:val="24"/>
+        </w:rPr>
+      </w:pPr>
+      <w:r>
+        <w:lastRenderedPageBreak/>
+        <w:t xml:space="preserve">StopSleep electronic anti alarm system seems to be a good existing system since it’s a portable device and can afford for 200 USD. This system uses skin heat of the driver to detect the driver’s status and that seems to be a different approach compared to other systems. When it comes for its functionalities driver must wear this device to his/her fingers. After that sensors will start monitoring for active, micro-sleep and sleep states of the driver and issuing warnings according to heat. Generally this systems seems to be a good system but there are some issues of this system when we investigate deeply. Human body temperature depends on various factors such as health conditions, weather and climate conditions. In that case there would be a doubt how the system actually detect the state of the driver whether he/she can drive the vehicle. Also this device is portable and driver must wear the device in to fingers. This can be annoying and distracting the driver. In long distance driving these sensors can be demise because of the </w:t>
+      </w:r>
+      <w:r>
+        <w:rPr>
+          <w:szCs w:val="24"/>
+        </w:rPr>
+        <w:t>perspiration</w:t>
+      </w:r>
+      <w:r>
+        <w:rPr>
+          <w:szCs w:val="24"/>
+        </w:rPr>
+        <w:t xml:space="preserve"> and low battery power. Therefore this systems is not that much accurate to use as driver safety system at all the times. </w:t>
+      </w:r>
+    </w:p>
+    <w:p>
+      <w:pPr>
+        <w:rPr>
+          <w:szCs w:val="24"/>
+        </w:rPr>
+      </w:pPr>
+    </w:p>
+    <w:p>
+      <w:r>
+        <w:t xml:space="preserve"> Bosch driver drowsiness detection system is one of the other existing systems which monitor steering wheel patterns to detect driver drowsiness. Bosch has used steering-angle sensor to determine the steering angle and its velocity. If there are any unwanted steering wheel movements the system will alerting the driver by flashing a coffee cup sign light in the system dashboard. Rather than analyzing only the steering movements it’s better to analyze the steering movement with the lane boundaries. Unfortunately this system doesn’t consist of any sensor to detect lane marks on the road. Moreover the system will alert the drive by flashing a light on the dashboard and this won’t be good solution to alert the driver because driver can’t see any lights when he/she is in drowsiness situations. Therefor driver can’t rely on this system.</w:t>
+      </w:r>
+    </w:p>
+    <w:p/>
+    <w:p>
+      <w:r>
+        <w:t xml:space="preserve">Anti Pilot is another driver safety system which consists of light, sound and touch sensors. This system monitors the driver and makes random test to the driver and driver needs to tap the device within a certain time period. If the respond time is too long the system alerts the driver by making a sound. Generally seems to be fine since the system try to keep the driver wake up. But tap the device when driving is a risk and it distract the driver from the driving. Therefor this system might increase road accidents instead reduce. </w:t>
+      </w:r>
+    </w:p>
+    <w:p/>
+    <w:p>
+      <w:r>
+        <w:t xml:space="preserve">Mercedes Benz invented the lane departure warning system as a driver safety system in early 2000. In this system a mounted low cost camera will keep track on the road boundaries by tracking the road lines and alerting the driver if vehicle drift out the lane. But system get confused when there are many lines on the road. Also this system monitor the boundaries of the road by tracking the road lines so this system doesn’t have any capability of monitor road boundaries without line such as in gravel roads. Moreover this system doesn’t have any way to monitor the road lines in rain, fog and   snow situations. In this case driver can’t depend on the system safety. </w:t>
+      </w:r>
+    </w:p>
+    <w:p/>
+    <w:p>
+      <w:r>
+        <w:t>EEG helmets are more effective to detect drowsiness compared to other ways. In this type of system driver need to wear the EEG helmet to drive the vehicle. This helmets consist of EEG electrodes and these electrodes detect the alpha rays of the human brain and alerting the driver accordingly. Therefore this system is one of the best systems for detect driver drowsiness. But wearing a helmet while driving make the driver uncomfortable and annoying.</w:t>
+      </w:r>
+      <w:r>
+        <w:rPr>
+          <w:szCs w:val="24"/>
+        </w:rPr>
+        <w:t xml:space="preserve"> </w:t>
+      </w:r>
+      <w:r>
+        <w:rPr>
+          <w:szCs w:val="24"/>
+        </w:rPr>
+        <w:t>In addition, long time driving would resul</w:t>
+      </w:r>
+      <w:r>
+        <w:rPr>
+          <w:szCs w:val="24"/>
+        </w:rPr>
+        <w:t>t in perspiration on the EEG electrodes and, reduce the ability of monitoring drowsiness</w:t>
+      </w:r>
+      <w:r>
+        <w:rPr>
+          <w:szCs w:val="24"/>
+        </w:rPr>
+        <w:t>.</w:t>
+      </w:r>
+      <w:r>
+        <w:rPr>
+          <w:szCs w:val="24"/>
+        </w:rPr>
+        <w:t xml:space="preserve"> Also these helmets are very expensive to afford. Moreover People who doesn’t show any alpha activity must afford to buy a helmet with EEG theta ray detect electrodes. </w:t>
+      </w:r>
+      <w:r>
+        <w:t>Therefore these helmets are considered as high cost driver safety system.</w:t>
+      </w:r>
+    </w:p>
+    <w:p/>
+    <w:p>
+      <w:r>
+        <w:t xml:space="preserve">Tesla auto pilot driver safety system consists of eight cameras and twelve ultrasonic sensors to detect all the hard and soft obstacles around the vehicle. The system will collect all the data and control the car without any human involvement. Therefore this system is more powerful and </w:t>
+      </w:r>
+      <w:r>
+        <w:lastRenderedPageBreak/>
+        <w:t>effective when it comes to the driver safety. This system is seems to be the most expensive driver safety system among all the existing systems which cost 80000 USD per month. So low end vehicle users can’t afford for this type of driver safety system.</w:t>
+      </w:r>
+    </w:p>
+    <w:p/>
+    <w:p>
+      <w:pPr>
         <w:spacing w:after="160" w:line="259" w:lineRule="auto"/>
-        <w:jc w:val="left"/>
-      </w:pPr>
+      </w:pPr>
+      <w:r>
+        <w:t xml:space="preserve">Taking into considering all the facts about existing systems our proposed driver safety and drowsiness detection system is targeting all the low end vehicle users who can’t afford expensive systems. Therefore the proposed system will use a camera to get a live video stream of the driver. This camera will mount inside the vehicle and no need to worry about rain, fog and any climate changes. This system will detect drowsiness though human eye open closure detection because driver must open his/her eyes to drive a vehicle. The system will alert the driver by providing beep sound if the driver is not in a good condition to drive. Therefore this system is simple and affordable to any user compared to all existing systems. </w:t>
+      </w:r>
+      <w:bookmarkStart w:id="47" w:name="_GoBack"/>
+      <w:bookmarkEnd w:id="47"/>
       <w:r>
         <w:br w:type="page"/>
       </w:r>
@@ -6444,7 +7229,7 @@
         <w:pStyle w:val="Heading1"/>
         <w:spacing w:after="240"/>
       </w:pPr>
-      <w:bookmarkStart w:id="47" w:name="_Toc514946751"/>
+      <w:bookmarkStart w:id="48" w:name="_Toc514946751"/>
       <w:r>
         <w:lastRenderedPageBreak/>
         <w:t xml:space="preserve">3. </w:t>
@@ -6452,22 +7237,14 @@
       <w:r>
         <w:t>SOFTWARE DEVELOPMENT METHODOLOGY</w:t>
       </w:r>
-      <w:bookmarkEnd w:id="47"/>
+      <w:bookmarkEnd w:id="48"/>
     </w:p>
     <w:p>
       <w:pPr>
         <w:spacing w:after="120" w:line="276" w:lineRule="auto"/>
       </w:pPr>
       <w:r>
-        <w:t xml:space="preserve">The software development methodology we have chosen to progress with this proposed project is Agile. According to </w:t>
-      </w:r>
-      <w:proofErr w:type="spellStart"/>
-      <w:r>
-        <w:t>cPrime</w:t>
-      </w:r>
-      <w:proofErr w:type="spellEnd"/>
-      <w:r>
-        <w:t xml:space="preserve"> (n.d.) “</w:t>
+        <w:t>The software development methodology we have chosen to progress with this proposed project is Agile. According to cPrime (n.d.) “</w:t>
       </w:r>
       <w:r>
         <w:t>Agile software development refers to a group of software development methodologies based on iterative development, where requirements and solutions evolve through collaboration between self-organizing cross-functional teams.</w:t>
@@ -6481,15 +7258,7 @@
         <w:spacing w:after="120" w:line="276" w:lineRule="auto"/>
       </w:pPr>
       <w:r>
-        <w:t xml:space="preserve">According to </w:t>
-      </w:r>
-      <w:proofErr w:type="spellStart"/>
-      <w:r>
-        <w:t>agilemanifesto</w:t>
-      </w:r>
-      <w:proofErr w:type="spellEnd"/>
-      <w:r>
-        <w:t xml:space="preserve"> (2001), Agile methodology values;</w:t>
+        <w:t>According to agilemanifesto (2001), Agile methodology values;</w:t>
       </w:r>
     </w:p>
     <w:p>
@@ -6617,7 +7386,7 @@
         <w:pStyle w:val="Caption"/>
         <w:jc w:val="center"/>
       </w:pPr>
-      <w:bookmarkStart w:id="48" w:name="_Toc514946722"/>
+      <w:bookmarkStart w:id="49" w:name="_Toc514946722"/>
       <w:r>
         <w:t xml:space="preserve">Figure </w:t>
       </w:r>
@@ -6648,7 +7417,7 @@
       <w:r>
         <w:t>ethodology</w:t>
       </w:r>
-      <w:bookmarkEnd w:id="48"/>
+      <w:bookmarkEnd w:id="49"/>
     </w:p>
     <w:p>
       <w:pPr>
@@ -6656,15 +7425,7 @@
       </w:pPr>
       <w:r>
         <w:lastRenderedPageBreak/>
-        <w:t xml:space="preserve">According to </w:t>
-      </w:r>
-      <w:proofErr w:type="spellStart"/>
-      <w:r>
-        <w:t>sinnaps</w:t>
-      </w:r>
-      <w:proofErr w:type="spellEnd"/>
-      <w:r>
-        <w:t xml:space="preserve"> (2018) </w:t>
+        <w:t xml:space="preserve">According to sinnaps (2018) </w:t>
       </w:r>
       <w:r>
         <w:t>there are 6 phases in the agile methodology.</w:t>
@@ -6693,8 +7454,6 @@
       <w:r>
         <w:t>.</w:t>
       </w:r>
-      <w:bookmarkStart w:id="49" w:name="_GoBack"/>
-      <w:bookmarkEnd w:id="49"/>
     </w:p>
     <w:p>
       <w:pPr>
@@ -8627,13 +9386,7 @@
         <w:t xml:space="preserve"> </w:t>
       </w:r>
       <w:r>
-        <w:t>By the above risk matrix, we have identified the severity of each risk</w:t>
-      </w:r>
-      <w:r>
-        <w:t xml:space="preserve"> and impact</w:t>
-      </w:r>
-      <w:r>
-        <w:t xml:space="preserve"> if occurred and below shows the priority of the identified risks.</w:t>
+        <w:t>By the above risk matrix, we have identified the severity of each risk and impact if occurred and below shows the priority of the identified risks.</w:t>
       </w:r>
     </w:p>
     <w:p>
@@ -9528,23 +10281,13 @@
         <w:ind w:left="720" w:hanging="720"/>
         <w:jc w:val="left"/>
       </w:pPr>
-      <w:proofErr w:type="spellStart"/>
       <w:r>
         <w:rPr>
           <w:rStyle w:val="Hyperlink"/>
           <w:color w:val="auto"/>
           <w:u w:val="none"/>
         </w:rPr>
-        <w:t>Awasis</w:t>
-      </w:r>
-      <w:proofErr w:type="spellEnd"/>
-      <w:r>
-        <w:rPr>
-          <w:rStyle w:val="Hyperlink"/>
-          <w:color w:val="auto"/>
-          <w:u w:val="none"/>
-        </w:rPr>
-        <w:t xml:space="preserve">. (2016). </w:t>
+        <w:t xml:space="preserve">Awasis. (2016). </w:t>
       </w:r>
       <w:r>
         <w:rPr>
@@ -9600,14 +10343,7 @@
         <w:rPr>
           <w:i/>
         </w:rPr>
-        <w:t xml:space="preserve">How does lane departure warning </w:t>
-      </w:r>
-      <w:proofErr w:type="gramStart"/>
-      <w:r>
-        <w:rPr>
-          <w:i/>
-        </w:rPr>
-        <w:t>work</w:t>
+        <w:t>How does lane departure warning work</w:t>
       </w:r>
       <w:r>
         <w:rPr>
@@ -9615,7 +10351,6 @@
         </w:rPr>
         <w:t>.</w:t>
       </w:r>
-      <w:proofErr w:type="gramEnd"/>
       <w:r>
         <w:t xml:space="preserve"> Retrieved from </w:t>
       </w:r>
@@ -9665,7 +10400,6 @@
           <w:u w:val="none"/>
         </w:rPr>
       </w:pPr>
-      <w:proofErr w:type="spellStart"/>
       <w:r>
         <w:rPr>
           <w:rStyle w:val="Hyperlink"/>
@@ -9680,16 +10414,7 @@
           <w:color w:val="auto"/>
           <w:u w:val="none"/>
         </w:rPr>
-        <w:t>worth</w:t>
-      </w:r>
-      <w:proofErr w:type="spellEnd"/>
-      <w:r>
-        <w:rPr>
-          <w:rStyle w:val="Hyperlink"/>
-          <w:color w:val="auto"/>
-          <w:u w:val="none"/>
-        </w:rPr>
-        <w:t xml:space="preserve">, B. (2011). </w:t>
+        <w:t xml:space="preserve">worth, B. (2011). </w:t>
       </w:r>
       <w:r>
         <w:rPr>
@@ -9816,13 +10541,8 @@
         <w:ind w:left="720" w:hanging="720"/>
         <w:jc w:val="left"/>
       </w:pPr>
-      <w:proofErr w:type="spellStart"/>
-      <w:r>
-        <w:t>Sinapps</w:t>
-      </w:r>
-      <w:proofErr w:type="spellEnd"/>
-      <w:r>
-        <w:t xml:space="preserve">. (2018). </w:t>
+      <w:r>
+        <w:t xml:space="preserve">Sinapps. (2018). </w:t>
       </w:r>
       <w:r>
         <w:rPr>
@@ -9854,27 +10574,14 @@
         <w:ind w:left="720" w:hanging="720"/>
         <w:jc w:val="left"/>
       </w:pPr>
-      <w:proofErr w:type="spellStart"/>
-      <w:r>
-        <w:t>StopSleep</w:t>
-      </w:r>
-      <w:proofErr w:type="spellEnd"/>
-      <w:r>
-        <w:t xml:space="preserve"> Pty Ltd. (2017). </w:t>
-      </w:r>
-      <w:proofErr w:type="spellStart"/>
+      <w:r>
+        <w:t xml:space="preserve">StopSleep Pty Ltd. (2017). </w:t>
+      </w:r>
       <w:r>
         <w:rPr>
           <w:i/>
         </w:rPr>
-        <w:t>StopSleep</w:t>
-      </w:r>
-      <w:proofErr w:type="spellEnd"/>
-      <w:r>
-        <w:rPr>
-          <w:i/>
-        </w:rPr>
-        <w:t xml:space="preserve"> – Electronic Anti-Sleep Alarm. </w:t>
+        <w:t xml:space="preserve">StopSleep – Electronic Anti-Sleep Alarm. </w:t>
       </w:r>
       <w:r>
         <w:t xml:space="preserve">Retrieved from </w:t>
@@ -9945,7 +10652,7 @@
 </file>
 
 <file path=word/endnotes.xml><?xml version="1.0" encoding="utf-8"?>
-<w:endnotes xmlns:wpc="http://schemas.microsoft.com/office/word/2010/wordprocessingCanvas" xmlns:cx="http://schemas.microsoft.com/office/drawing/2014/chartex" xmlns:cx1="http://schemas.microsoft.com/office/drawing/2015/9/8/chartex" xmlns:cx2="http://schemas.microsoft.com/office/drawing/2015/10/21/chartex" xmlns:cx3="http://schemas.microsoft.com/office/drawing/2016/5/9/chartex" xmlns:cx4="http://schemas.microsoft.com/office/drawing/2016/5/10/chartex" xmlns:cx5="http://schemas.microsoft.com/office/drawing/2016/5/11/chartex" xmlns:cx6="http://schemas.microsoft.com/office/drawing/2016/5/12/chartex" xmlns:cx7="http://schemas.microsoft.com/office/drawing/2016/5/13/chartex" xmlns:cx8="http://schemas.microsoft.com/office/drawing/2016/5/14/chartex" xmlns:mc="http://schemas.openxmlformats.org/markup-compatibility/2006" xmlns:aink="http://schemas.microsoft.com/office/drawing/2016/ink" xmlns:am3d="http://schemas.microsoft.com/office/drawing/2017/model3d" xmlns:o="urn:schemas-microsoft-com:office:office" xmlns:r="http://schemas.openxmlformats.org/officeDocument/2006/relationships" xmlns:m="http://schemas.openxmlformats.org/officeDocument/2006/math" xmlns:v="urn:schemas-microsoft-com:vml" xmlns:wp14="http://schemas.microsoft.com/office/word/2010/wordprocessingDrawing" xmlns:wp="http://schemas.openxmlformats.org/drawingml/2006/wordprocessingDrawing" xmlns:w10="urn:schemas-microsoft-com:office:word" xmlns:w="http://schemas.openxmlformats.org/wordprocessingml/2006/main" xmlns:w14="http://schemas.microsoft.com/office/word/2010/wordml" xmlns:w15="http://schemas.microsoft.com/office/word/2012/wordml" xmlns:w16cid="http://schemas.microsoft.com/office/word/2016/wordml/cid" xmlns:w16se="http://schemas.microsoft.com/office/word/2015/wordml/symex" xmlns:wpg="http://schemas.microsoft.com/office/word/2010/wordprocessingGroup" xmlns:wpi="http://schemas.microsoft.com/office/word/2010/wordprocessingInk" xmlns:wne="http://schemas.microsoft.com/office/word/2006/wordml" xmlns:wps="http://schemas.microsoft.com/office/word/2010/wordprocessingShape" mc:Ignorable="w14 w15 w16se w16cid wp14">
+<w:endnotes xmlns:wpc="http://schemas.microsoft.com/office/word/2010/wordprocessingCanvas" xmlns:mc="http://schemas.openxmlformats.org/markup-compatibility/2006" xmlns:o="urn:schemas-microsoft-com:office:office" xmlns:r="http://schemas.openxmlformats.org/officeDocument/2006/relationships" xmlns:m="http://schemas.openxmlformats.org/officeDocument/2006/math" xmlns:v="urn:schemas-microsoft-com:vml" xmlns:wp14="http://schemas.microsoft.com/office/word/2010/wordprocessingDrawing" xmlns:wp="http://schemas.openxmlformats.org/drawingml/2006/wordprocessingDrawing" xmlns:w10="urn:schemas-microsoft-com:office:word" xmlns:w="http://schemas.openxmlformats.org/wordprocessingml/2006/main" xmlns:w14="http://schemas.microsoft.com/office/word/2010/wordml" xmlns:w15="http://schemas.microsoft.com/office/word/2012/wordml" xmlns:wpg="http://schemas.microsoft.com/office/word/2010/wordprocessingGroup" xmlns:wpi="http://schemas.microsoft.com/office/word/2010/wordprocessingInk" xmlns:wne="http://schemas.microsoft.com/office/word/2006/wordml" xmlns:wps="http://schemas.microsoft.com/office/word/2010/wordprocessingShape" mc:Ignorable="w14 w15 wp14">
   <w:endnote w:type="separator" w:id="-1">
     <w:p>
       <w:r>
@@ -9964,7 +10671,7 @@
 </file>
 
 <file path=word/footer1.xml><?xml version="1.0" encoding="utf-8"?>
-<w:ftr xmlns:wpc="http://schemas.microsoft.com/office/word/2010/wordprocessingCanvas" xmlns:cx="http://schemas.microsoft.com/office/drawing/2014/chartex" xmlns:cx1="http://schemas.microsoft.com/office/drawing/2015/9/8/chartex" xmlns:cx2="http://schemas.microsoft.com/office/drawing/2015/10/21/chartex" xmlns:cx3="http://schemas.microsoft.com/office/drawing/2016/5/9/chartex" xmlns:cx4="http://schemas.microsoft.com/office/drawing/2016/5/10/chartex" xmlns:cx5="http://schemas.microsoft.com/office/drawing/2016/5/11/chartex" xmlns:cx6="http://schemas.microsoft.com/office/drawing/2016/5/12/chartex" xmlns:cx7="http://schemas.microsoft.com/office/drawing/2016/5/13/chartex" xmlns:cx8="http://schemas.microsoft.com/office/drawing/2016/5/14/chartex" xmlns:mc="http://schemas.openxmlformats.org/markup-compatibility/2006" xmlns:aink="http://schemas.microsoft.com/office/drawing/2016/ink" xmlns:am3d="http://schemas.microsoft.com/office/drawing/2017/model3d" xmlns:o="urn:schemas-microsoft-com:office:office" xmlns:r="http://schemas.openxmlformats.org/officeDocument/2006/relationships" xmlns:m="http://schemas.openxmlformats.org/officeDocument/2006/math" xmlns:v="urn:schemas-microsoft-com:vml" xmlns:wp14="http://schemas.microsoft.com/office/word/2010/wordprocessingDrawing" xmlns:wp="http://schemas.openxmlformats.org/drawingml/2006/wordprocessingDrawing" xmlns:w10="urn:schemas-microsoft-com:office:word" xmlns:w="http://schemas.openxmlformats.org/wordprocessingml/2006/main" xmlns:w14="http://schemas.microsoft.com/office/word/2010/wordml" xmlns:w15="http://schemas.microsoft.com/office/word/2012/wordml" xmlns:w16cid="http://schemas.microsoft.com/office/word/2016/wordml/cid" xmlns:w16se="http://schemas.microsoft.com/office/word/2015/wordml/symex" xmlns:wpg="http://schemas.microsoft.com/office/word/2010/wordprocessingGroup" xmlns:wpi="http://schemas.microsoft.com/office/word/2010/wordprocessingInk" xmlns:wne="http://schemas.microsoft.com/office/word/2006/wordml" xmlns:wps="http://schemas.microsoft.com/office/word/2010/wordprocessingShape" mc:Ignorable="w14 w15 w16se w16cid wp14">
+<w:ftr xmlns:wpc="http://schemas.microsoft.com/office/word/2010/wordprocessingCanvas" xmlns:mc="http://schemas.openxmlformats.org/markup-compatibility/2006" xmlns:o="urn:schemas-microsoft-com:office:office" xmlns:r="http://schemas.openxmlformats.org/officeDocument/2006/relationships" xmlns:m="http://schemas.openxmlformats.org/officeDocument/2006/math" xmlns:v="urn:schemas-microsoft-com:vml" xmlns:wp14="http://schemas.microsoft.com/office/word/2010/wordprocessingDrawing" xmlns:wp="http://schemas.openxmlformats.org/drawingml/2006/wordprocessingDrawing" xmlns:w10="urn:schemas-microsoft-com:office:word" xmlns:w="http://schemas.openxmlformats.org/wordprocessingml/2006/main" xmlns:w14="http://schemas.microsoft.com/office/word/2010/wordml" xmlns:w15="http://schemas.microsoft.com/office/word/2012/wordml" xmlns:wpg="http://schemas.microsoft.com/office/word/2010/wordprocessingGroup" xmlns:wpi="http://schemas.microsoft.com/office/word/2010/wordprocessingInk" xmlns:wne="http://schemas.microsoft.com/office/word/2006/wordml" xmlns:wps="http://schemas.microsoft.com/office/word/2010/wordprocessingShape" mc:Ignorable="w14 w15 wp14">
   <w:p>
     <w:pPr>
       <w:pStyle w:val="Footer"/>
@@ -10022,7 +10729,7 @@
 </file>
 
 <file path=word/footer2.xml><?xml version="1.0" encoding="utf-8"?>
-<w:ftr xmlns:wpc="http://schemas.microsoft.com/office/word/2010/wordprocessingCanvas" xmlns:cx="http://schemas.microsoft.com/office/drawing/2014/chartex" xmlns:cx1="http://schemas.microsoft.com/office/drawing/2015/9/8/chartex" xmlns:cx2="http://schemas.microsoft.com/office/drawing/2015/10/21/chartex" xmlns:cx3="http://schemas.microsoft.com/office/drawing/2016/5/9/chartex" xmlns:cx4="http://schemas.microsoft.com/office/drawing/2016/5/10/chartex" xmlns:cx5="http://schemas.microsoft.com/office/drawing/2016/5/11/chartex" xmlns:cx6="http://schemas.microsoft.com/office/drawing/2016/5/12/chartex" xmlns:cx7="http://schemas.microsoft.com/office/drawing/2016/5/13/chartex" xmlns:cx8="http://schemas.microsoft.com/office/drawing/2016/5/14/chartex" xmlns:mc="http://schemas.openxmlformats.org/markup-compatibility/2006" xmlns:aink="http://schemas.microsoft.com/office/drawing/2016/ink" xmlns:am3d="http://schemas.microsoft.com/office/drawing/2017/model3d" xmlns:o="urn:schemas-microsoft-com:office:office" xmlns:r="http://schemas.openxmlformats.org/officeDocument/2006/relationships" xmlns:m="http://schemas.openxmlformats.org/officeDocument/2006/math" xmlns:v="urn:schemas-microsoft-com:vml" xmlns:wp14="http://schemas.microsoft.com/office/word/2010/wordprocessingDrawing" xmlns:wp="http://schemas.openxmlformats.org/drawingml/2006/wordprocessingDrawing" xmlns:w10="urn:schemas-microsoft-com:office:word" xmlns:w="http://schemas.openxmlformats.org/wordprocessingml/2006/main" xmlns:w14="http://schemas.microsoft.com/office/word/2010/wordml" xmlns:w15="http://schemas.microsoft.com/office/word/2012/wordml" xmlns:w16cid="http://schemas.microsoft.com/office/word/2016/wordml/cid" xmlns:w16se="http://schemas.microsoft.com/office/word/2015/wordml/symex" xmlns:wpg="http://schemas.microsoft.com/office/word/2010/wordprocessingGroup" xmlns:wpi="http://schemas.microsoft.com/office/word/2010/wordprocessingInk" xmlns:wne="http://schemas.microsoft.com/office/word/2006/wordml" xmlns:wps="http://schemas.microsoft.com/office/word/2010/wordprocessingShape" mc:Ignorable="w14 w15 w16se w16cid wp14">
+<w:ftr xmlns:wpc="http://schemas.microsoft.com/office/word/2010/wordprocessingCanvas" xmlns:mc="http://schemas.openxmlformats.org/markup-compatibility/2006" xmlns:o="urn:schemas-microsoft-com:office:office" xmlns:r="http://schemas.openxmlformats.org/officeDocument/2006/relationships" xmlns:m="http://schemas.openxmlformats.org/officeDocument/2006/math" xmlns:v="urn:schemas-microsoft-com:vml" xmlns:wp14="http://schemas.microsoft.com/office/word/2010/wordprocessingDrawing" xmlns:wp="http://schemas.openxmlformats.org/drawingml/2006/wordprocessingDrawing" xmlns:w10="urn:schemas-microsoft-com:office:word" xmlns:w="http://schemas.openxmlformats.org/wordprocessingml/2006/main" xmlns:w14="http://schemas.microsoft.com/office/word/2010/wordml" xmlns:w15="http://schemas.microsoft.com/office/word/2012/wordml" xmlns:wpg="http://schemas.microsoft.com/office/word/2010/wordprocessingGroup" xmlns:wpi="http://schemas.microsoft.com/office/word/2010/wordprocessingInk" xmlns:wne="http://schemas.microsoft.com/office/word/2006/wordml" xmlns:wps="http://schemas.microsoft.com/office/word/2010/wordprocessingShape" mc:Ignorable="w14 w15 wp14">
   <w:sdt>
     <w:sdtPr>
       <w:id w:val="163284076"/>
@@ -10078,7 +10785,7 @@
 </file>
 
 <file path=word/footer3.xml><?xml version="1.0" encoding="utf-8"?>
-<w:ftr xmlns:wpc="http://schemas.microsoft.com/office/word/2010/wordprocessingCanvas" xmlns:cx="http://schemas.microsoft.com/office/drawing/2014/chartex" xmlns:cx1="http://schemas.microsoft.com/office/drawing/2015/9/8/chartex" xmlns:cx2="http://schemas.microsoft.com/office/drawing/2015/10/21/chartex" xmlns:cx3="http://schemas.microsoft.com/office/drawing/2016/5/9/chartex" xmlns:cx4="http://schemas.microsoft.com/office/drawing/2016/5/10/chartex" xmlns:cx5="http://schemas.microsoft.com/office/drawing/2016/5/11/chartex" xmlns:cx6="http://schemas.microsoft.com/office/drawing/2016/5/12/chartex" xmlns:cx7="http://schemas.microsoft.com/office/drawing/2016/5/13/chartex" xmlns:cx8="http://schemas.microsoft.com/office/drawing/2016/5/14/chartex" xmlns:mc="http://schemas.openxmlformats.org/markup-compatibility/2006" xmlns:aink="http://schemas.microsoft.com/office/drawing/2016/ink" xmlns:am3d="http://schemas.microsoft.com/office/drawing/2017/model3d" xmlns:o="urn:schemas-microsoft-com:office:office" xmlns:r="http://schemas.openxmlformats.org/officeDocument/2006/relationships" xmlns:m="http://schemas.openxmlformats.org/officeDocument/2006/math" xmlns:v="urn:schemas-microsoft-com:vml" xmlns:wp14="http://schemas.microsoft.com/office/word/2010/wordprocessingDrawing" xmlns:wp="http://schemas.openxmlformats.org/drawingml/2006/wordprocessingDrawing" xmlns:w10="urn:schemas-microsoft-com:office:word" xmlns:w="http://schemas.openxmlformats.org/wordprocessingml/2006/main" xmlns:w14="http://schemas.microsoft.com/office/word/2010/wordml" xmlns:w15="http://schemas.microsoft.com/office/word/2012/wordml" xmlns:w16cid="http://schemas.microsoft.com/office/word/2016/wordml/cid" xmlns:w16se="http://schemas.microsoft.com/office/word/2015/wordml/symex" xmlns:wpg="http://schemas.microsoft.com/office/word/2010/wordprocessingGroup" xmlns:wpi="http://schemas.microsoft.com/office/word/2010/wordprocessingInk" xmlns:wne="http://schemas.microsoft.com/office/word/2006/wordml" xmlns:wps="http://schemas.microsoft.com/office/word/2010/wordprocessingShape" mc:Ignorable="w14 w15 w16se w16cid wp14">
+<w:ftr xmlns:wpc="http://schemas.microsoft.com/office/word/2010/wordprocessingCanvas" xmlns:mc="http://schemas.openxmlformats.org/markup-compatibility/2006" xmlns:o="urn:schemas-microsoft-com:office:office" xmlns:r="http://schemas.openxmlformats.org/officeDocument/2006/relationships" xmlns:m="http://schemas.openxmlformats.org/officeDocument/2006/math" xmlns:v="urn:schemas-microsoft-com:vml" xmlns:wp14="http://schemas.microsoft.com/office/word/2010/wordprocessingDrawing" xmlns:wp="http://schemas.openxmlformats.org/drawingml/2006/wordprocessingDrawing" xmlns:w10="urn:schemas-microsoft-com:office:word" xmlns:w="http://schemas.openxmlformats.org/wordprocessingml/2006/main" xmlns:w14="http://schemas.microsoft.com/office/word/2010/wordml" xmlns:w15="http://schemas.microsoft.com/office/word/2012/wordml" xmlns:wpg="http://schemas.microsoft.com/office/word/2010/wordprocessingGroup" xmlns:wpi="http://schemas.microsoft.com/office/word/2010/wordprocessingInk" xmlns:wne="http://schemas.microsoft.com/office/word/2006/wordml" xmlns:wps="http://schemas.microsoft.com/office/word/2010/wordprocessingShape" mc:Ignorable="w14 w15 wp14">
   <w:sdt>
     <w:sdtPr>
       <w:id w:val="320396708"/>
@@ -10214,7 +10921,7 @@
                   <v:stroke joinstyle="miter"/>
                   <v:path gradientshapeok="t" o:connecttype="rect"/>
                 </v:shapetype>
-                <v:shape id="Text Box 6" o:spid="_x0000_s1031" type="#_x0000_t202" style="position:absolute;left:0;text-align:left;margin-left:-34.2pt;margin-top:2.45pt;width:260.4pt;height:19.2pt;z-index:251658752;visibility:visible;mso-wrap-style:square;mso-height-percent:0;mso-wrap-distance-left:9pt;mso-wrap-distance-top:0;mso-wrap-distance-right:9pt;mso-wrap-distance-bottom:0;mso-position-horizontal:absolute;mso-position-horizontal-relative:text;mso-position-vertical:absolute;mso-position-vertical-relative:text;mso-height-percent:0;mso-height-relative:margin;v-text-anchor:top" o:gfxdata="UEsDBBQABgAIAAAAIQC2gziS/gAAAOEBAAATAAAAW0NvbnRlbnRfVHlwZXNdLnhtbJSRQU7DMBBF&#10;90jcwfIWJU67QAgl6YK0S0CoHGBkTxKLZGx5TGhvj5O2G0SRWNoz/78nu9wcxkFMGNg6quQqL6RA&#10;0s5Y6ir5vt9lD1JwBDIwOMJKHpHlpr69KfdHjyxSmriSfYz+USnWPY7AufNIadK6MEJMx9ApD/oD&#10;OlTrorhX2lFEilmcO2RdNtjC5xDF9pCuTyYBB5bi6bQ4syoJ3g9WQ0ymaiLzg5KdCXlKLjvcW893&#10;SUOqXwnz5DrgnHtJTxOsQfEKIT7DmDSUCaxw7Rqn8787ZsmRM9e2VmPeBN4uqYvTtW7jvijg9N/y&#10;JsXecLq0q+WD6m8AAAD//wMAUEsDBBQABgAIAAAAIQA4/SH/1gAAAJQBAAALAAAAX3JlbHMvLnJl&#10;bHOkkMFqwzAMhu+DvYPRfXGawxijTi+j0GvpHsDYimMaW0Yy2fr2M4PBMnrbUb/Q94l/f/hMi1qR&#10;JVI2sOt6UJgd+ZiDgffL8ekFlFSbvV0oo4EbChzGx4f9GRdb25HMsYhqlCwG5lrLq9biZkxWOiqY&#10;22YiTra2kYMu1l1tQD30/bPm3wwYN0x18gb45AdQl1tp5j/sFB2T0FQ7R0nTNEV3j6o9feQzro1i&#10;OWA14Fm+Q8a1a8+Bvu/d/dMb2JY5uiPbhG/ktn4cqGU/er3pcvwCAAD//wMAUEsDBBQABgAIAAAA&#10;IQDojyMnQgIAAHkEAAAOAAAAZHJzL2Uyb0RvYy54bWysVE1v2zAMvQ/YfxB0X+18NM2COEXWIsOA&#10;oC3QDj0rstwYkEVNUmJnv35PctJm3U7DLjJFUvx4j/T8ums02yvnazIFH1zknCkjqazNS8G/P60+&#10;TTnzQZhSaDKq4Afl+fXi44d5a2dqSFvSpXIMQYyftbbg2xDsLMu83KpG+AuyysBYkWtEwNW9ZKUT&#10;LaI3Ohvm+SRryZXWkVTeQ3vbG/kixa8qJcN9VXkVmC44agvpdOncxDNbzMXsxQm7reWxDPEPVTSi&#10;Nkj6GupWBMF2rv4jVFNLR56qcCGpyaiqaqlSD+hmkL/r5nErrEq9ABxvX2Hy/y+svNs/OFaXBZ9w&#10;ZkQDip5UF9gX6tgkotNaP4PTo4Vb6KAGyye9hzI23VWuiV+0w2AHzodXbGMwCeVolF/lU5gkbMPx&#10;aDpO4Gdvr63z4auihkWh4A7cJUjFfu0DKoHrySUm86TrclVrnS5xXtSNdmwvwLQOqUa8+M1LG9ai&#10;0dFlngIbis/7yNogQey17ylKodt0RwA2VB7Qv6N+fryVqxpFroUPD8JhYNAXliDc46g0IQkdJc62&#10;5H7+TR/9wSOsnLUYwIL7HzvhFGf6mwHDnwdjQMRCuowvr4a4uHPL5txids0NofMB1s3KJEb/oE9i&#10;5ah5xq4sY1aYhJHIXfBwEm9CvxbYNamWy+SEGbUirM2jlTF0RDpS8NQ9C2ePPAUwfEenURWzd3T1&#10;vvGloeUuUFUnLiPAPapH3DHfieLjLsYFOr8nr7c/xuIXAAAA//8DAFBLAwQUAAYACAAAACEAXU6c&#10;NuAAAAAIAQAADwAAAGRycy9kb3ducmV2LnhtbEyPwU7DMBBE70j8g7VIXFDr0KSlhDgVQkAlbm0K&#10;iJsbL0lEvI5iNwl/z3KC245mNPsm20y2FQP2vnGk4HoegUAqnWmoUnAonmZrED5oMrp1hAq+0cMm&#10;Pz/LdGrcSDsc9qESXEI+1QrqELpUSl/WaLWfuw6JvU/XWx1Y9pU0vR653LZyEUUraXVD/KHWHT7U&#10;WH7tT1bBx1X1/uKn59cxXsbd43Yobt5ModTlxXR/ByLgFP7C8IvP6JAz09GdyHjRKpit1glHFSS3&#10;INhPlgvWRz7iGGSeyf8D8h8AAAD//wMAUEsBAi0AFAAGAAgAAAAhALaDOJL+AAAA4QEAABMAAAAA&#10;AAAAAAAAAAAAAAAAAFtDb250ZW50X1R5cGVzXS54bWxQSwECLQAUAAYACAAAACEAOP0h/9YAAACU&#10;AQAACwAAAAAAAAAAAAAAAAAvAQAAX3JlbHMvLnJlbHNQSwECLQAUAAYACAAAACEA6I8jJ0ICAAB5&#10;BAAADgAAAAAAAAAAAAAAAAAuAgAAZHJzL2Uyb0RvYy54bWxQSwECLQAUAAYACAAAACEAXU6cNuAA&#10;AAAIAQAADwAAAAAAAAAAAAAAAACcBAAAZHJzL2Rvd25yZXYueG1sUEsFBgAAAAAEAAQA8wAAAKkF&#10;AAAAAA==&#10;" fillcolor="white [3201]" stroked="f" strokeweight=".5pt">
+                <v:shape id="Text Box 6" o:spid="_x0000_s1032" type="#_x0000_t202" style="position:absolute;left:0;text-align:left;margin-left:-34.2pt;margin-top:2.45pt;width:260.4pt;height:19.2pt;z-index:251658752;visibility:visible;mso-wrap-style:square;mso-height-percent:0;mso-wrap-distance-left:9pt;mso-wrap-distance-top:0;mso-wrap-distance-right:9pt;mso-wrap-distance-bottom:0;mso-position-horizontal:absolute;mso-position-horizontal-relative:text;mso-position-vertical:absolute;mso-position-vertical-relative:text;mso-height-percent:0;mso-height-relative:margin;v-text-anchor:top" o:gfxdata="UEsDBBQABgAIAAAAIQC2gziS/gAAAOEBAAATAAAAW0NvbnRlbnRfVHlwZXNdLnhtbJSRQU7DMBBF&#10;90jcwfIWJU67QAgl6YK0S0CoHGBkTxKLZGx5TGhvj5O2G0SRWNoz/78nu9wcxkFMGNg6quQqL6RA&#10;0s5Y6ir5vt9lD1JwBDIwOMJKHpHlpr69KfdHjyxSmriSfYz+USnWPY7AufNIadK6MEJMx9ApD/oD&#10;OlTrorhX2lFEilmcO2RdNtjC5xDF9pCuTyYBB5bi6bQ4syoJ3g9WQ0ymaiLzg5KdCXlKLjvcW893&#10;SUOqXwnz5DrgnHtJTxOsQfEKIT7DmDSUCaxw7Rqn8787ZsmRM9e2VmPeBN4uqYvTtW7jvijg9N/y&#10;JsXecLq0q+WD6m8AAAD//wMAUEsDBBQABgAIAAAAIQA4/SH/1gAAAJQBAAALAAAAX3JlbHMvLnJl&#10;bHOkkMFqwzAMhu+DvYPRfXGawxijTi+j0GvpHsDYimMaW0Yy2fr2M4PBMnrbUb/Q94l/f/hMi1qR&#10;JVI2sOt6UJgd+ZiDgffL8ekFlFSbvV0oo4EbChzGx4f9GRdb25HMsYhqlCwG5lrLq9biZkxWOiqY&#10;22YiTra2kYMu1l1tQD30/bPm3wwYN0x18gb45AdQl1tp5j/sFB2T0FQ7R0nTNEV3j6o9feQzro1i&#10;OWA14Fm+Q8a1a8+Bvu/d/dMb2JY5uiPbhG/ktn4cqGU/er3pcvwCAAD//wMAUEsDBBQABgAIAAAA&#10;IQDojyMnQgIAAHkEAAAOAAAAZHJzL2Uyb0RvYy54bWysVE1v2zAMvQ/YfxB0X+18NM2COEXWIsOA&#10;oC3QDj0rstwYkEVNUmJnv35PctJm3U7DLjJFUvx4j/T8ums02yvnazIFH1zknCkjqazNS8G/P60+&#10;TTnzQZhSaDKq4Afl+fXi44d5a2dqSFvSpXIMQYyftbbg2xDsLMu83KpG+AuyysBYkWtEwNW9ZKUT&#10;LaI3Ohvm+SRryZXWkVTeQ3vbG/kixa8qJcN9VXkVmC44agvpdOncxDNbzMXsxQm7reWxDPEPVTSi&#10;Nkj6GupWBMF2rv4jVFNLR56qcCGpyaiqaqlSD+hmkL/r5nErrEq9ABxvX2Hy/y+svNs/OFaXBZ9w&#10;ZkQDip5UF9gX6tgkotNaP4PTo4Vb6KAGyye9hzI23VWuiV+0w2AHzodXbGMwCeVolF/lU5gkbMPx&#10;aDpO4Gdvr63z4auihkWh4A7cJUjFfu0DKoHrySUm86TrclVrnS5xXtSNdmwvwLQOqUa8+M1LG9ai&#10;0dFlngIbis/7yNogQey17ylKodt0RwA2VB7Qv6N+fryVqxpFroUPD8JhYNAXliDc46g0IQkdJc62&#10;5H7+TR/9wSOsnLUYwIL7HzvhFGf6mwHDnwdjQMRCuowvr4a4uHPL5txids0NofMB1s3KJEb/oE9i&#10;5ah5xq4sY1aYhJHIXfBwEm9CvxbYNamWy+SEGbUirM2jlTF0RDpS8NQ9C2ePPAUwfEenURWzd3T1&#10;vvGloeUuUFUnLiPAPapH3DHfieLjLsYFOr8nr7c/xuIXAAAA//8DAFBLAwQUAAYACAAAACEAXU6c&#10;NuAAAAAIAQAADwAAAGRycy9kb3ducmV2LnhtbEyPwU7DMBBE70j8g7VIXFDr0KSlhDgVQkAlbm0K&#10;iJsbL0lEvI5iNwl/z3KC245mNPsm20y2FQP2vnGk4HoegUAqnWmoUnAonmZrED5oMrp1hAq+0cMm&#10;Pz/LdGrcSDsc9qESXEI+1QrqELpUSl/WaLWfuw6JvU/XWx1Y9pU0vR653LZyEUUraXVD/KHWHT7U&#10;WH7tT1bBx1X1/uKn59cxXsbd43Yobt5ModTlxXR/ByLgFP7C8IvP6JAz09GdyHjRKpit1glHFSS3&#10;INhPlgvWRz7iGGSeyf8D8h8AAAD//wMAUEsBAi0AFAAGAAgAAAAhALaDOJL+AAAA4QEAABMAAAAA&#10;AAAAAAAAAAAAAAAAAFtDb250ZW50X1R5cGVzXS54bWxQSwECLQAUAAYACAAAACEAOP0h/9YAAACU&#10;AQAACwAAAAAAAAAAAAAAAAAvAQAAX3JlbHMvLnJlbHNQSwECLQAUAAYACAAAACEA6I8jJ0ICAAB5&#10;BAAADgAAAAAAAAAAAAAAAAAuAgAAZHJzL2Uyb0RvYy54bWxQSwECLQAUAAYACAAAACEAXU6cNuAA&#10;AAAIAQAADwAAAAAAAAAAAAAAAACcBAAAZHJzL2Rvd25yZXYueG1sUEsFBgAAAAAEAAQA8wAAAKkF&#10;AAAAAA==&#10;" fillcolor="white [3201]" stroked="f" strokeweight=".5pt">
                   <v:textbox>
                     <w:txbxContent>
                       <w:p>
@@ -10318,7 +11025,7 @@
 </file>
 
 <file path=word/footnotes.xml><?xml version="1.0" encoding="utf-8"?>
-<w:footnotes xmlns:wpc="http://schemas.microsoft.com/office/word/2010/wordprocessingCanvas" xmlns:cx="http://schemas.microsoft.com/office/drawing/2014/chartex" xmlns:cx1="http://schemas.microsoft.com/office/drawing/2015/9/8/chartex" xmlns:cx2="http://schemas.microsoft.com/office/drawing/2015/10/21/chartex" xmlns:cx3="http://schemas.microsoft.com/office/drawing/2016/5/9/chartex" xmlns:cx4="http://schemas.microsoft.com/office/drawing/2016/5/10/chartex" xmlns:cx5="http://schemas.microsoft.com/office/drawing/2016/5/11/chartex" xmlns:cx6="http://schemas.microsoft.com/office/drawing/2016/5/12/chartex" xmlns:cx7="http://schemas.microsoft.com/office/drawing/2016/5/13/chartex" xmlns:cx8="http://schemas.microsoft.com/office/drawing/2016/5/14/chartex" xmlns:mc="http://schemas.openxmlformats.org/markup-compatibility/2006" xmlns:aink="http://schemas.microsoft.com/office/drawing/2016/ink" xmlns:am3d="http://schemas.microsoft.com/office/drawing/2017/model3d" xmlns:o="urn:schemas-microsoft-com:office:office" xmlns:r="http://schemas.openxmlformats.org/officeDocument/2006/relationships" xmlns:m="http://schemas.openxmlformats.org/officeDocument/2006/math" xmlns:v="urn:schemas-microsoft-com:vml" xmlns:wp14="http://schemas.microsoft.com/office/word/2010/wordprocessingDrawing" xmlns:wp="http://schemas.openxmlformats.org/drawingml/2006/wordprocessingDrawing" xmlns:w10="urn:schemas-microsoft-com:office:word" xmlns:w="http://schemas.openxmlformats.org/wordprocessingml/2006/main" xmlns:w14="http://schemas.microsoft.com/office/word/2010/wordml" xmlns:w15="http://schemas.microsoft.com/office/word/2012/wordml" xmlns:w16cid="http://schemas.microsoft.com/office/word/2016/wordml/cid" xmlns:w16se="http://schemas.microsoft.com/office/word/2015/wordml/symex" xmlns:wpg="http://schemas.microsoft.com/office/word/2010/wordprocessingGroup" xmlns:wpi="http://schemas.microsoft.com/office/word/2010/wordprocessingInk" xmlns:wne="http://schemas.microsoft.com/office/word/2006/wordml" xmlns:wps="http://schemas.microsoft.com/office/word/2010/wordprocessingShape" mc:Ignorable="w14 w15 w16se w16cid wp14">
+<w:footnotes xmlns:wpc="http://schemas.microsoft.com/office/word/2010/wordprocessingCanvas" xmlns:mc="http://schemas.openxmlformats.org/markup-compatibility/2006" xmlns:o="urn:schemas-microsoft-com:office:office" xmlns:r="http://schemas.openxmlformats.org/officeDocument/2006/relationships" xmlns:m="http://schemas.openxmlformats.org/officeDocument/2006/math" xmlns:v="urn:schemas-microsoft-com:vml" xmlns:wp14="http://schemas.microsoft.com/office/word/2010/wordprocessingDrawing" xmlns:wp="http://schemas.openxmlformats.org/drawingml/2006/wordprocessingDrawing" xmlns:w10="urn:schemas-microsoft-com:office:word" xmlns:w="http://schemas.openxmlformats.org/wordprocessingml/2006/main" xmlns:w14="http://schemas.microsoft.com/office/word/2010/wordml" xmlns:w15="http://schemas.microsoft.com/office/word/2012/wordml" xmlns:wpg="http://schemas.microsoft.com/office/word/2010/wordprocessingGroup" xmlns:wpi="http://schemas.microsoft.com/office/word/2010/wordprocessingInk" xmlns:wne="http://schemas.microsoft.com/office/word/2006/wordml" xmlns:wps="http://schemas.microsoft.com/office/word/2010/wordprocessingShape" mc:Ignorable="w14 w15 wp14">
   <w:footnote w:type="separator" w:id="-1">
     <w:p>
       <w:r>
@@ -10337,7 +11044,7 @@
 </file>
 
 <file path=word/header1.xml><?xml version="1.0" encoding="utf-8"?>
-<w:hdr xmlns:wpc="http://schemas.microsoft.com/office/word/2010/wordprocessingCanvas" xmlns:cx="http://schemas.microsoft.com/office/drawing/2014/chartex" xmlns:cx1="http://schemas.microsoft.com/office/drawing/2015/9/8/chartex" xmlns:cx2="http://schemas.microsoft.com/office/drawing/2015/10/21/chartex" xmlns:cx3="http://schemas.microsoft.com/office/drawing/2016/5/9/chartex" xmlns:cx4="http://schemas.microsoft.com/office/drawing/2016/5/10/chartex" xmlns:cx5="http://schemas.microsoft.com/office/drawing/2016/5/11/chartex" xmlns:cx6="http://schemas.microsoft.com/office/drawing/2016/5/12/chartex" xmlns:cx7="http://schemas.microsoft.com/office/drawing/2016/5/13/chartex" xmlns:cx8="http://schemas.microsoft.com/office/drawing/2016/5/14/chartex" xmlns:mc="http://schemas.openxmlformats.org/markup-compatibility/2006" xmlns:aink="http://schemas.microsoft.com/office/drawing/2016/ink" xmlns:am3d="http://schemas.microsoft.com/office/drawing/2017/model3d" xmlns:o="urn:schemas-microsoft-com:office:office" xmlns:r="http://schemas.openxmlformats.org/officeDocument/2006/relationships" xmlns:m="http://schemas.openxmlformats.org/officeDocument/2006/math" xmlns:v="urn:schemas-microsoft-com:vml" xmlns:wp14="http://schemas.microsoft.com/office/word/2010/wordprocessingDrawing" xmlns:wp="http://schemas.openxmlformats.org/drawingml/2006/wordprocessingDrawing" xmlns:w10="urn:schemas-microsoft-com:office:word" xmlns:w="http://schemas.openxmlformats.org/wordprocessingml/2006/main" xmlns:w14="http://schemas.microsoft.com/office/word/2010/wordml" xmlns:w15="http://schemas.microsoft.com/office/word/2012/wordml" xmlns:w16cid="http://schemas.microsoft.com/office/word/2016/wordml/cid" xmlns:w16se="http://schemas.microsoft.com/office/word/2015/wordml/symex" xmlns:wpg="http://schemas.microsoft.com/office/word/2010/wordprocessingGroup" xmlns:wpi="http://schemas.microsoft.com/office/word/2010/wordprocessingInk" xmlns:wne="http://schemas.microsoft.com/office/word/2006/wordml" xmlns:wps="http://schemas.microsoft.com/office/word/2010/wordprocessingShape" mc:Ignorable="w14 w15 w16se w16cid wp14">
+<w:hdr xmlns:wpc="http://schemas.microsoft.com/office/word/2010/wordprocessingCanvas" xmlns:mc="http://schemas.openxmlformats.org/markup-compatibility/2006" xmlns:o="urn:schemas-microsoft-com:office:office" xmlns:r="http://schemas.openxmlformats.org/officeDocument/2006/relationships" xmlns:m="http://schemas.openxmlformats.org/officeDocument/2006/math" xmlns:v="urn:schemas-microsoft-com:vml" xmlns:wp14="http://schemas.microsoft.com/office/word/2010/wordprocessingDrawing" xmlns:wp="http://schemas.openxmlformats.org/drawingml/2006/wordprocessingDrawing" xmlns:w10="urn:schemas-microsoft-com:office:word" xmlns:w="http://schemas.openxmlformats.org/wordprocessingml/2006/main" xmlns:w14="http://schemas.microsoft.com/office/word/2010/wordml" xmlns:w15="http://schemas.microsoft.com/office/word/2012/wordml" xmlns:wpg="http://schemas.microsoft.com/office/word/2010/wordprocessingGroup" xmlns:wpi="http://schemas.microsoft.com/office/word/2010/wordprocessingInk" xmlns:wne="http://schemas.microsoft.com/office/word/2006/wordml" xmlns:wps="http://schemas.microsoft.com/office/word/2010/wordprocessingShape" mc:Ignorable="w14 w15 wp14">
   <w:p>
     <w:pPr>
       <w:pStyle w:val="Header"/>
@@ -10347,8 +11054,8 @@
 </file>
 
 <file path=word/numbering.xml><?xml version="1.0" encoding="utf-8"?>
-<w:numbering xmlns:wpc="http://schemas.microsoft.com/office/word/2010/wordprocessingCanvas" xmlns:cx="http://schemas.microsoft.com/office/drawing/2014/chartex" xmlns:cx1="http://schemas.microsoft.com/office/drawing/2015/9/8/chartex" xmlns:cx2="http://schemas.microsoft.com/office/drawing/2015/10/21/chartex" xmlns:cx3="http://schemas.microsoft.com/office/drawing/2016/5/9/chartex" xmlns:cx4="http://schemas.microsoft.com/office/drawing/2016/5/10/chartex" xmlns:cx5="http://schemas.microsoft.com/office/drawing/2016/5/11/chartex" xmlns:cx6="http://schemas.microsoft.com/office/drawing/2016/5/12/chartex" xmlns:cx7="http://schemas.microsoft.com/office/drawing/2016/5/13/chartex" xmlns:cx8="http://schemas.microsoft.com/office/drawing/2016/5/14/chartex" xmlns:mc="http://schemas.openxmlformats.org/markup-compatibility/2006" xmlns:aink="http://schemas.microsoft.com/office/drawing/2016/ink" xmlns:am3d="http://schemas.microsoft.com/office/drawing/2017/model3d" xmlns:o="urn:schemas-microsoft-com:office:office" xmlns:r="http://schemas.openxmlformats.org/officeDocument/2006/relationships" xmlns:m="http://schemas.openxmlformats.org/officeDocument/2006/math" xmlns:v="urn:schemas-microsoft-com:vml" xmlns:wp14="http://schemas.microsoft.com/office/word/2010/wordprocessingDrawing" xmlns:wp="http://schemas.openxmlformats.org/drawingml/2006/wordprocessingDrawing" xmlns:w10="urn:schemas-microsoft-com:office:word" xmlns:w="http://schemas.openxmlformats.org/wordprocessingml/2006/main" xmlns:w14="http://schemas.microsoft.com/office/word/2010/wordml" xmlns:w15="http://schemas.microsoft.com/office/word/2012/wordml" xmlns:w16cid="http://schemas.microsoft.com/office/word/2016/wordml/cid" xmlns:w16se="http://schemas.microsoft.com/office/word/2015/wordml/symex" xmlns:wpg="http://schemas.microsoft.com/office/word/2010/wordprocessingGroup" xmlns:wpi="http://schemas.microsoft.com/office/word/2010/wordprocessingInk" xmlns:wne="http://schemas.microsoft.com/office/word/2006/wordml" xmlns:wps="http://schemas.microsoft.com/office/word/2010/wordprocessingShape" mc:Ignorable="w14 w15 w16se w16cid wp14">
-  <w:abstractNum w:abstractNumId="0" w15:restartNumberingAfterBreak="0">
+<w:numbering xmlns:wpc="http://schemas.microsoft.com/office/word/2010/wordprocessingCanvas" xmlns:mc="http://schemas.openxmlformats.org/markup-compatibility/2006" xmlns:o="urn:schemas-microsoft-com:office:office" xmlns:r="http://schemas.openxmlformats.org/officeDocument/2006/relationships" xmlns:m="http://schemas.openxmlformats.org/officeDocument/2006/math" xmlns:v="urn:schemas-microsoft-com:vml" xmlns:wp14="http://schemas.microsoft.com/office/word/2010/wordprocessingDrawing" xmlns:wp="http://schemas.openxmlformats.org/drawingml/2006/wordprocessingDrawing" xmlns:w10="urn:schemas-microsoft-com:office:word" xmlns:w="http://schemas.openxmlformats.org/wordprocessingml/2006/main" xmlns:w14="http://schemas.microsoft.com/office/word/2010/wordml" xmlns:w15="http://schemas.microsoft.com/office/word/2012/wordml" xmlns:wpg="http://schemas.microsoft.com/office/word/2010/wordprocessingGroup" xmlns:wpi="http://schemas.microsoft.com/office/word/2010/wordprocessingInk" xmlns:wne="http://schemas.microsoft.com/office/word/2006/wordml" xmlns:wps="http://schemas.microsoft.com/office/word/2010/wordprocessingShape" mc:Ignorable="w14 w15 wp14">
+  <w:abstractNum w:abstractNumId="0">
     <w:nsid w:val="04AB4E2A"/>
     <w:multiLevelType w:val="hybridMultilevel"/>
     <w:tmpl w:val="BB8A415C"/>
@@ -10461,7 +11168,7 @@
       </w:rPr>
     </w:lvl>
   </w:abstractNum>
-  <w:abstractNum w:abstractNumId="1" w15:restartNumberingAfterBreak="0">
+  <w:abstractNum w:abstractNumId="1">
     <w:nsid w:val="069B0C16"/>
     <w:multiLevelType w:val="hybridMultilevel"/>
     <w:tmpl w:val="71DEE516"/>
@@ -10547,7 +11254,7 @@
       </w:pPr>
     </w:lvl>
   </w:abstractNum>
-  <w:abstractNum w:abstractNumId="2" w15:restartNumberingAfterBreak="0">
+  <w:abstractNum w:abstractNumId="2">
     <w:nsid w:val="09891027"/>
     <w:multiLevelType w:val="hybridMultilevel"/>
     <w:tmpl w:val="972E6F5E"/>
@@ -10633,7 +11340,7 @@
       </w:pPr>
     </w:lvl>
   </w:abstractNum>
-  <w:abstractNum w:abstractNumId="3" w15:restartNumberingAfterBreak="0">
+  <w:abstractNum w:abstractNumId="3">
     <w:nsid w:val="0C8736F1"/>
     <w:multiLevelType w:val="hybridMultilevel"/>
     <w:tmpl w:val="08E8FC70"/>
@@ -10746,7 +11453,7 @@
       </w:rPr>
     </w:lvl>
   </w:abstractNum>
-  <w:abstractNum w:abstractNumId="4" w15:restartNumberingAfterBreak="0">
+  <w:abstractNum w:abstractNumId="4">
     <w:nsid w:val="0CD45B6A"/>
     <w:multiLevelType w:val="hybridMultilevel"/>
     <w:tmpl w:val="64D6BC38"/>
@@ -10859,7 +11566,7 @@
       </w:rPr>
     </w:lvl>
   </w:abstractNum>
-  <w:abstractNum w:abstractNumId="5" w15:restartNumberingAfterBreak="0">
+  <w:abstractNum w:abstractNumId="5">
     <w:nsid w:val="0EE4061F"/>
     <w:multiLevelType w:val="hybridMultilevel"/>
     <w:tmpl w:val="F5320D3C"/>
@@ -10972,7 +11679,7 @@
       </w:rPr>
     </w:lvl>
   </w:abstractNum>
-  <w:abstractNum w:abstractNumId="6" w15:restartNumberingAfterBreak="0">
+  <w:abstractNum w:abstractNumId="6">
     <w:nsid w:val="25781EA6"/>
     <w:multiLevelType w:val="hybridMultilevel"/>
     <w:tmpl w:val="07F814E2"/>
@@ -11085,7 +11792,7 @@
       </w:rPr>
     </w:lvl>
   </w:abstractNum>
-  <w:abstractNum w:abstractNumId="7" w15:restartNumberingAfterBreak="0">
+  <w:abstractNum w:abstractNumId="7">
     <w:nsid w:val="4AE62FBC"/>
     <w:multiLevelType w:val="hybridMultilevel"/>
     <w:tmpl w:val="60AE559C"/>
@@ -11171,7 +11878,7 @@
       </w:pPr>
     </w:lvl>
   </w:abstractNum>
-  <w:abstractNum w:abstractNumId="8" w15:restartNumberingAfterBreak="0">
+  <w:abstractNum w:abstractNumId="8">
     <w:nsid w:val="5607121A"/>
     <w:multiLevelType w:val="hybridMultilevel"/>
     <w:tmpl w:val="3D8CB6C6"/>
@@ -11284,7 +11991,7 @@
       </w:rPr>
     </w:lvl>
   </w:abstractNum>
-  <w:abstractNum w:abstractNumId="9" w15:restartNumberingAfterBreak="0">
+  <w:abstractNum w:abstractNumId="9">
     <w:nsid w:val="568F7E38"/>
     <w:multiLevelType w:val="hybridMultilevel"/>
     <w:tmpl w:val="1114A91A"/>
@@ -11397,7 +12104,7 @@
       </w:rPr>
     </w:lvl>
   </w:abstractNum>
-  <w:abstractNum w:abstractNumId="10" w15:restartNumberingAfterBreak="0">
+  <w:abstractNum w:abstractNumId="10">
     <w:nsid w:val="5A1A7356"/>
     <w:multiLevelType w:val="hybridMultilevel"/>
     <w:tmpl w:val="EA6E3D0A"/>
@@ -11510,7 +12217,7 @@
       </w:rPr>
     </w:lvl>
   </w:abstractNum>
-  <w:abstractNum w:abstractNumId="11" w15:restartNumberingAfterBreak="0">
+  <w:abstractNum w:abstractNumId="11">
     <w:nsid w:val="5CB13E39"/>
     <w:multiLevelType w:val="hybridMultilevel"/>
     <w:tmpl w:val="BF2E0268"/>
@@ -11596,7 +12303,7 @@
       </w:pPr>
     </w:lvl>
   </w:abstractNum>
-  <w:abstractNum w:abstractNumId="12" w15:restartNumberingAfterBreak="0">
+  <w:abstractNum w:abstractNumId="12">
     <w:nsid w:val="690376A9"/>
     <w:multiLevelType w:val="hybridMultilevel"/>
     <w:tmpl w:val="84C26702"/>
@@ -11682,7 +12389,7 @@
       </w:pPr>
     </w:lvl>
   </w:abstractNum>
-  <w:abstractNum w:abstractNumId="13" w15:restartNumberingAfterBreak="0">
+  <w:abstractNum w:abstractNumId="13">
     <w:nsid w:val="6CFB1C7C"/>
     <w:multiLevelType w:val="hybridMultilevel"/>
     <w:tmpl w:val="71DEE516"/>
@@ -11768,7 +12475,7 @@
       </w:pPr>
     </w:lvl>
   </w:abstractNum>
-  <w:abstractNum w:abstractNumId="14" w15:restartNumberingAfterBreak="0">
+  <w:abstractNum w:abstractNumId="14">
     <w:nsid w:val="73D742A8"/>
     <w:multiLevelType w:val="hybridMultilevel"/>
     <w:tmpl w:val="F62CA352"/>
@@ -11881,7 +12588,7 @@
       </w:rPr>
     </w:lvl>
   </w:abstractNum>
-  <w:abstractNum w:abstractNumId="15" w15:restartNumberingAfterBreak="0">
+  <w:abstractNum w:abstractNumId="15">
     <w:nsid w:val="767007FD"/>
     <w:multiLevelType w:val="hybridMultilevel"/>
     <w:tmpl w:val="65CEEBA0"/>
@@ -11994,7 +12701,7 @@
       </w:rPr>
     </w:lvl>
   </w:abstractNum>
-  <w:abstractNum w:abstractNumId="16" w15:restartNumberingAfterBreak="0">
+  <w:abstractNum w:abstractNumId="16">
     <w:nsid w:val="7C7B4B2F"/>
     <w:multiLevelType w:val="hybridMultilevel"/>
     <w:tmpl w:val="11065456"/>
@@ -12136,7 +12843,7 @@
 </file>
 
 <file path=word/styles.xml><?xml version="1.0" encoding="utf-8"?>
-<w:styles xmlns:mc="http://schemas.openxmlformats.org/markup-compatibility/2006" xmlns:r="http://schemas.openxmlformats.org/officeDocument/2006/relationships" xmlns:w="http://schemas.openxmlformats.org/wordprocessingml/2006/main" xmlns:w14="http://schemas.microsoft.com/office/word/2010/wordml" xmlns:w15="http://schemas.microsoft.com/office/word/2012/wordml" xmlns:w16cid="http://schemas.microsoft.com/office/word/2016/wordml/cid" xmlns:w16se="http://schemas.microsoft.com/office/word/2015/wordml/symex" mc:Ignorable="w14 w15 w16se w16cid">
+<w:styles xmlns:mc="http://schemas.openxmlformats.org/markup-compatibility/2006" xmlns:r="http://schemas.openxmlformats.org/officeDocument/2006/relationships" xmlns:w="http://schemas.openxmlformats.org/wordprocessingml/2006/main" xmlns:w14="http://schemas.microsoft.com/office/word/2010/wordml" xmlns:w15="http://schemas.microsoft.com/office/word/2012/wordml" mc:Ignorable="w14 w15">
   <w:docDefaults>
     <w:rPrDefault>
       <w:rPr>
@@ -12152,7 +12859,7 @@
       </w:pPr>
     </w:pPrDefault>
   </w:docDefaults>
-  <w:latentStyles w:defLockedState="0" w:defUIPriority="99" w:defSemiHidden="0" w:defUnhideWhenUsed="0" w:defQFormat="0" w:count="375">
+  <w:latentStyles w:defLockedState="0" w:defUIPriority="99" w:defSemiHidden="0" w:defUnhideWhenUsed="0" w:defQFormat="0" w:count="371">
     <w:lsdException w:name="Normal" w:uiPriority="0" w:qFormat="1"/>
     <w:lsdException w:name="heading 1" w:uiPriority="9" w:qFormat="1"/>
     <w:lsdException w:name="heading 2" w:semiHidden="1" w:uiPriority="9" w:unhideWhenUsed="1" w:qFormat="1"/>
@@ -12524,10 +13231,6 @@
     <w:lsdException w:name="List Table 5 Dark Accent 6" w:uiPriority="50"/>
     <w:lsdException w:name="List Table 6 Colorful Accent 6" w:uiPriority="51"/>
     <w:lsdException w:name="List Table 7 Colorful Accent 6" w:uiPriority="52"/>
-    <w:lsdException w:name="Mention" w:semiHidden="1" w:unhideWhenUsed="1"/>
-    <w:lsdException w:name="Smart Hyperlink" w:semiHidden="1" w:unhideWhenUsed="1"/>
-    <w:lsdException w:name="Hashtag" w:semiHidden="1" w:unhideWhenUsed="1"/>
-    <w:lsdException w:name="Unresolved Mention" w:semiHidden="1" w:unhideWhenUsed="1"/>
   </w:latentStyles>
   <w:style w:type="paragraph" w:default="1" w:styleId="Normal">
     <w:name w:val="Normal"/>
@@ -12675,6 +13378,7 @@
       <w:lang w:val="en-US"/>
     </w:rPr>
     <w:tblPr>
+      <w:tblInd w:w="0" w:type="dxa"/>
       <w:tblBorders>
         <w:top w:val="single" w:sz="4" w:space="0" w:color="auto"/>
         <w:left w:val="single" w:sz="4" w:space="0" w:color="auto"/>
@@ -12683,6 +13387,12 @@
         <w:insideH w:val="single" w:sz="4" w:space="0" w:color="auto"/>
         <w:insideV w:val="single" w:sz="4" w:space="0" w:color="auto"/>
       </w:tblBorders>
+      <w:tblCellMar>
+        <w:top w:w="0" w:type="dxa"/>
+        <w:left w:w="108" w:type="dxa"/>
+        <w:bottom w:w="0" w:type="dxa"/>
+        <w:right w:w="108" w:type="dxa"/>
+      </w:tblCellMar>
     </w:tblPr>
   </w:style>
   <w:style w:type="character" w:customStyle="1" w:styleId="UnresolvedMention1">
@@ -12890,6 +13600,13 @@
     <w:tblPr>
       <w:tblStyleRowBandSize w:val="1"/>
       <w:tblStyleColBandSize w:val="1"/>
+      <w:tblInd w:w="0" w:type="dxa"/>
+      <w:tblCellMar>
+        <w:top w:w="0" w:type="dxa"/>
+        <w:left w:w="108" w:type="dxa"/>
+        <w:bottom w:w="0" w:type="dxa"/>
+        <w:right w:w="108" w:type="dxa"/>
+      </w:tblCellMar>
     </w:tblPr>
     <w:tblStylePr w:type="firstRow">
       <w:rPr>
@@ -13117,6 +13834,7 @@
     <w:tblPr>
       <w:tblStyleRowBandSize w:val="1"/>
       <w:tblStyleColBandSize w:val="1"/>
+      <w:tblInd w:w="0" w:type="dxa"/>
       <w:tblBorders>
         <w:top w:val="single" w:sz="4" w:space="0" w:color="FFFFFF" w:themeColor="background1"/>
         <w:left w:val="single" w:sz="4" w:space="0" w:color="FFFFFF" w:themeColor="background1"/>
@@ -13125,6 +13843,12 @@
         <w:insideH w:val="single" w:sz="4" w:space="0" w:color="FFFFFF" w:themeColor="background1"/>
         <w:insideV w:val="single" w:sz="4" w:space="0" w:color="FFFFFF" w:themeColor="background1"/>
       </w:tblBorders>
+      <w:tblCellMar>
+        <w:top w:w="0" w:type="dxa"/>
+        <w:left w:w="108" w:type="dxa"/>
+        <w:bottom w:w="0" w:type="dxa"/>
+        <w:right w:w="108" w:type="dxa"/>
+      </w:tblCellMar>
     </w:tblPr>
     <w:tcPr>
       <w:shd w:val="clear" w:color="auto" w:fill="D9E2F3" w:themeFill="accent1" w:themeFillTint="33"/>
@@ -13237,7 +13961,7 @@
       <w:shd w:val="clear" w:color="auto" w:fill="E6E6E6"/>
     </w:rPr>
   </w:style>
-  <w:style w:type="character" w:styleId="UnresolvedMention">
+  <w:style w:type="character" w:customStyle="1" w:styleId="UnresolvedMention">
     <w:name w:val="Unresolved Mention"/>
     <w:basedOn w:val="DefaultParagraphFont"/>
     <w:uiPriority w:val="99"/>
@@ -13260,6 +13984,7 @@
     <w:tblPr>
       <w:tblStyleRowBandSize w:val="1"/>
       <w:tblStyleColBandSize w:val="1"/>
+      <w:tblInd w:w="0" w:type="dxa"/>
       <w:tblBorders>
         <w:top w:val="single" w:sz="4" w:space="0" w:color="FFFFFF" w:themeColor="background1"/>
         <w:left w:val="single" w:sz="4" w:space="0" w:color="FFFFFF" w:themeColor="background1"/>
@@ -13268,6 +13993,12 @@
         <w:insideH w:val="single" w:sz="4" w:space="0" w:color="FFFFFF" w:themeColor="background1"/>
         <w:insideV w:val="single" w:sz="4" w:space="0" w:color="FFFFFF" w:themeColor="background1"/>
       </w:tblBorders>
+      <w:tblCellMar>
+        <w:top w:w="0" w:type="dxa"/>
+        <w:left w:w="108" w:type="dxa"/>
+        <w:bottom w:w="0" w:type="dxa"/>
+        <w:right w:w="108" w:type="dxa"/>
+      </w:tblCellMar>
     </w:tblPr>
     <w:tcPr>
       <w:shd w:val="clear" w:color="auto" w:fill="FFF2CC" w:themeFill="accent4" w:themeFillTint="33"/>
@@ -14100,7 +14831,7 @@
 </file>
 
 <file path=customXml/itemProps1.xml><?xml version="1.0" encoding="utf-8"?>
-<ds:datastoreItem xmlns:ds="http://schemas.openxmlformats.org/officeDocument/2006/customXml" ds:itemID="{15539795-E4DB-48F2-8B21-C359F3EC5D87}">
+<ds:datastoreItem xmlns:ds="http://schemas.openxmlformats.org/officeDocument/2006/customXml" ds:itemID="{7FEB880E-C551-4301-9F8A-327D658B2012}">
   <ds:schemaRefs>
     <ds:schemaRef ds:uri="http://schemas.openxmlformats.org/officeDocument/2006/bibliography"/>
   </ds:schemaRefs>

</xml_diff>

<commit_message>
Polish the Literature review - Discussion section
</commit_message>
<xml_diff>
--- a/Project Proposal/Project Proposal.docx
+++ b/Project Proposal/Project Proposal.docx
@@ -7503,13 +7503,58 @@
         <w:t xml:space="preserve">some of the </w:t>
       </w:r>
       <w:r>
-        <w:t xml:space="preserve">existing systems and most of the systems </w:t>
+        <w:t>existing systems</w:t>
+      </w:r>
+      <w:r>
+        <w:t xml:space="preserve"> in the market</w:t>
+      </w:r>
+      <w:r>
+        <w:t xml:space="preserve"> and most of the systems </w:t>
       </w:r>
       <w:r>
         <w:t>do share</w:t>
       </w:r>
       <w:r>
-        <w:t xml:space="preserve"> common functionalities. Among them literature research moved forward on six different existing driver warning systems which listed out above.</w:t>
+        <w:t xml:space="preserve"> common functionalities. Among </w:t>
+      </w:r>
+      <w:r>
+        <w:t>those</w:t>
+      </w:r>
+      <w:r>
+        <w:t>,</w:t>
+      </w:r>
+      <w:r>
+        <w:t xml:space="preserve"> literature </w:t>
+      </w:r>
+      <w:r>
+        <w:t xml:space="preserve">review was </w:t>
+      </w:r>
+      <w:r>
+        <w:t>organized based</w:t>
+      </w:r>
+      <w:r>
+        <w:t xml:space="preserve"> </w:t>
+      </w:r>
+      <w:r>
+        <w:t xml:space="preserve">on six different existing driver warning systems which </w:t>
+      </w:r>
+      <w:r>
+        <w:t xml:space="preserve">are </w:t>
+      </w:r>
+      <w:r>
+        <w:t xml:space="preserve">listed out </w:t>
+      </w:r>
+      <w:r>
+        <w:t xml:space="preserve">in </w:t>
+      </w:r>
+      <w:r>
+        <w:t>the</w:t>
+      </w:r>
+      <w:r>
+        <w:t xml:space="preserve"> section 2.2</w:t>
+      </w:r>
+      <w:r>
+        <w:t>.</w:t>
       </w:r>
     </w:p>
     <w:p>
@@ -7525,55 +7570,316 @@
       </w:r>
       <w:proofErr w:type="spellEnd"/>
       <w:r>
-        <w:t xml:space="preserve"> electronic anti alarm system seems to be a good existing system since it’s a portable device and can afford for 200 USD. This system uses skin heat of the driver to detect the driver’s status and that seems to be a different approach compared to other systems. When it comes for its functionalities driver must wear this device to his/her fingers. After that sensors will start monitoring for active, micro-sleep and sleep states of the driver and issuing warnings according to heat. Generally</w:t>
+        <w:t xml:space="preserve"> electronic anti</w:t>
+      </w:r>
+      <w:r>
+        <w:t>-</w:t>
+      </w:r>
+      <w:r>
+        <w:t xml:space="preserve">alarm system seems </w:t>
+      </w:r>
+      <w:r>
+        <w:t xml:space="preserve">reasonable </w:t>
+      </w:r>
+      <w:r>
+        <w:t>since it’s a portable device and</w:t>
+      </w:r>
+      <w:r>
+        <w:t xml:space="preserve"> clients</w:t>
+      </w:r>
+      <w:r>
+        <w:t xml:space="preserve"> can afford </w:t>
+      </w:r>
+      <w:r>
+        <w:t xml:space="preserve">the device </w:t>
+      </w:r>
+      <w:r>
+        <w:t>for 200 US</w:t>
+      </w:r>
+      <w:r>
+        <w:t xml:space="preserve"> dollars</w:t>
+      </w:r>
+      <w:r>
+        <w:t xml:space="preserve">. This system uses </w:t>
+      </w:r>
+      <w:r>
+        <w:t xml:space="preserve">the </w:t>
+      </w:r>
+      <w:r>
+        <w:t>heat of</w:t>
+      </w:r>
+      <w:r>
+        <w:t xml:space="preserve"> the skin of</w:t>
+      </w:r>
+      <w:r>
+        <w:t xml:space="preserve"> the driver to detect the driver’s status </w:t>
+      </w:r>
+      <w:r>
+        <w:t>which</w:t>
+      </w:r>
+      <w:r>
+        <w:t xml:space="preserve"> </w:t>
+      </w:r>
+      <w:r>
+        <w:t>is</w:t>
+      </w:r>
+      <w:r>
+        <w:t xml:space="preserve"> a different approach compared to other systems. </w:t>
+      </w:r>
+      <w:r>
+        <w:t xml:space="preserve">Considering </w:t>
+      </w:r>
+      <w:r>
+        <w:t>its functionalities</w:t>
       </w:r>
       <w:r>
         <w:t>,</w:t>
       </w:r>
       <w:r>
-        <w:t xml:space="preserve"> this system seems to be a good system but there are some issues of this system when we investigate deeply. Human body temperature depends on various factors such as health conditions, weather and climate conditions. In that case there would be a doubt how the system actually </w:t>
+        <w:t xml:space="preserve"> driver must wear this device </w:t>
+      </w:r>
+      <w:r>
+        <w:t>on two of</w:t>
+      </w:r>
+      <w:r>
+        <w:t xml:space="preserve"> his/her fingers. </w:t>
+      </w:r>
+      <w:r>
+        <w:t>Then the</w:t>
+      </w:r>
+      <w:r>
+        <w:t xml:space="preserve"> sensors will start monitoring for active, micro-sleep and sleep states of the driver and issu</w:t>
+      </w:r>
+      <w:r>
+        <w:t>e</w:t>
+      </w:r>
+      <w:r>
+        <w:t xml:space="preserve"> warnings according to </w:t>
+      </w:r>
+      <w:r>
+        <w:t xml:space="preserve">the </w:t>
+      </w:r>
+      <w:r>
+        <w:t xml:space="preserve">detected </w:t>
+      </w:r>
+      <w:r>
+        <w:t>heat</w:t>
+      </w:r>
+      <w:r>
+        <w:t xml:space="preserve"> signatures</w:t>
+      </w:r>
+      <w:r>
+        <w:t xml:space="preserve">. </w:t>
+      </w:r>
+      <w:r>
+        <w:t>Even though this</w:t>
+      </w:r>
+      <w:r>
+        <w:t xml:space="preserve"> system </w:t>
+      </w:r>
+      <w:r>
+        <w:t xml:space="preserve">can be considered as </w:t>
+      </w:r>
+      <w:r>
+        <w:t>a good system</w:t>
+      </w:r>
+      <w:r>
+        <w:t xml:space="preserve">, deeper investigations on this device show the existence of </w:t>
+      </w:r>
+      <w:r>
+        <w:t>some issues</w:t>
+      </w:r>
+      <w:r>
+        <w:t xml:space="preserve"> in it</w:t>
+      </w:r>
+      <w:r>
+        <w:t xml:space="preserve">. Human body temperature depends on various factors such as health, weather and climate conditions. In that case there </w:t>
+      </w:r>
+      <w:r>
+        <w:t>could</w:t>
+      </w:r>
+      <w:r>
+        <w:t xml:space="preserve"> be doubt</w:t>
+      </w:r>
+      <w:r>
+        <w:t>s</w:t>
+      </w:r>
+      <w:r>
+        <w:t xml:space="preserve"> to someone on</w:t>
+      </w:r>
+      <w:r>
+        <w:t xml:space="preserve"> how the system actually </w:t>
       </w:r>
       <w:r>
         <w:t>detects</w:t>
       </w:r>
       <w:r>
-        <w:t xml:space="preserve"> the state of the driver whether he/she can drive the vehicle. Also</w:t>
+        <w:t xml:space="preserve"> the state of the driver whether </w:t>
+      </w:r>
+      <w:r>
+        <w:t xml:space="preserve">or not </w:t>
+      </w:r>
+      <w:r>
+        <w:t xml:space="preserve">he/she can drive the vehicle. </w:t>
+      </w:r>
+      <w:r>
+        <w:t xml:space="preserve">Since </w:t>
+      </w:r>
+      <w:r>
+        <w:t xml:space="preserve">this device is </w:t>
+      </w:r>
+      <w:r>
+        <w:t>portable,</w:t>
+      </w:r>
+      <w:r>
+        <w:t xml:space="preserve"> and driver must wear the device in t</w:t>
+      </w:r>
+      <w:r>
+        <w:t xml:space="preserve">wo </w:t>
+      </w:r>
+      <w:r>
+        <w:t>fingers</w:t>
+      </w:r>
+      <w:r>
+        <w:t xml:space="preserve">, it </w:t>
+      </w:r>
+      <w:r>
+        <w:t>can annoy</w:t>
+      </w:r>
+      <w:r>
+        <w:t xml:space="preserve"> </w:t>
+      </w:r>
+      <w:r>
+        <w:t>and distract the driver</w:t>
+      </w:r>
+      <w:r>
+        <w:t xml:space="preserve"> as well</w:t>
+      </w:r>
+      <w:r>
+        <w:t>. In long distance driving</w:t>
       </w:r>
       <w:r>
         <w:t>,</w:t>
       </w:r>
       <w:r>
-        <w:t xml:space="preserve"> this device is </w:t>
-      </w:r>
-      <w:r>
-        <w:t>portable,</w:t>
-      </w:r>
-      <w:r>
-        <w:t xml:space="preserve"> and driver must wear the device in to fingers. This can be annoying and distracting the driver. In long distance driving these sensors can be demise because of the </w:t>
+        <w:t xml:space="preserve"> these sensors can</w:t>
+      </w:r>
+      <w:r>
+        <w:t xml:space="preserve"> </w:t>
+      </w:r>
+      <w:r>
+        <w:t xml:space="preserve">demise </w:t>
+      </w:r>
+      <w:r>
+        <w:t xml:space="preserve">due to </w:t>
       </w:r>
       <w:r>
         <w:rPr>
           <w:szCs w:val="24"/>
         </w:rPr>
-        <w:t>perspiration</w:t>
+        <w:t>low battery power.</w:t>
       </w:r>
       <w:r>
         <w:rPr>
           <w:szCs w:val="24"/>
         </w:rPr>
-        <w:t xml:space="preserve"> and low battery power. Therefore</w:t>
+        <w:t xml:space="preserve"> Perspiration (sweat) of the fingers after wearing the device for a long time could</w:t>
       </w:r>
       <w:r>
         <w:rPr>
           <w:szCs w:val="24"/>
         </w:rPr>
+        <w:t xml:space="preserve"> </w:t>
+      </w:r>
+      <w:r>
+        <w:rPr>
+          <w:szCs w:val="24"/>
+        </w:rPr>
+        <w:t xml:space="preserve">also </w:t>
+      </w:r>
+      <w:r>
+        <w:rPr>
+          <w:szCs w:val="24"/>
+        </w:rPr>
+        <w:t>allow the sensors not to</w:t>
+      </w:r>
+      <w:r>
+        <w:rPr>
+          <w:szCs w:val="24"/>
+        </w:rPr>
+        <w:t xml:space="preserve"> </w:t>
+      </w:r>
+      <w:r>
+        <w:rPr>
+          <w:szCs w:val="24"/>
+        </w:rPr>
+        <w:t>work</w:t>
+      </w:r>
+      <w:r>
+        <w:rPr>
+          <w:szCs w:val="24"/>
+        </w:rPr>
+        <w:t xml:space="preserve"> properly</w:t>
+      </w:r>
+      <w:r>
+        <w:rPr>
+          <w:szCs w:val="24"/>
+        </w:rPr>
+        <w:t xml:space="preserve">. </w:t>
+      </w:r>
+      <w:r>
+        <w:rPr>
+          <w:szCs w:val="24"/>
+        </w:rPr>
+        <w:t>Therefore</w:t>
+      </w:r>
+      <w:r>
+        <w:rPr>
+          <w:szCs w:val="24"/>
+        </w:rPr>
         <w:t>,</w:t>
       </w:r>
       <w:r>
         <w:rPr>
           <w:szCs w:val="24"/>
         </w:rPr>
-        <w:t xml:space="preserve"> this system is not that much accurate to use as driver safety system at all the times.</w:t>
+        <w:t xml:space="preserve"> </w:t>
+      </w:r>
+      <w:r>
+        <w:rPr>
+          <w:szCs w:val="24"/>
+        </w:rPr>
+        <w:t xml:space="preserve">the team presume that </w:t>
+      </w:r>
+      <w:r>
+        <w:rPr>
+          <w:szCs w:val="24"/>
+        </w:rPr>
+        <w:t xml:space="preserve">this system </w:t>
+      </w:r>
+      <w:r>
+        <w:rPr>
+          <w:szCs w:val="24"/>
+        </w:rPr>
+        <w:t>cannot be accurate all the time</w:t>
+      </w:r>
+      <w:r>
+        <w:rPr>
+          <w:szCs w:val="24"/>
+        </w:rPr>
+        <w:t xml:space="preserve"> to use as </w:t>
+      </w:r>
+      <w:r>
+        <w:rPr>
+          <w:szCs w:val="24"/>
+        </w:rPr>
+        <w:t xml:space="preserve">a </w:t>
+      </w:r>
+      <w:r>
+        <w:rPr>
+          <w:szCs w:val="24"/>
+        </w:rPr>
+        <w:t>driver safety system.</w:t>
       </w:r>
     </w:p>
     <w:p>
@@ -7581,19 +7887,151 @@
         <w:spacing w:after="120" w:line="276" w:lineRule="auto"/>
       </w:pPr>
       <w:r>
-        <w:t>Bosch driver drowsiness detection system is one of the other existing systems which monitor steering wheel patterns to detect driver drowsiness. Bosch has used steering-angle sensor to determine the steering angle and its velocity. If there are any unwanted steering wheel movements the system will alerting the driver by flashing a coffee cup sign light in the system dashboard. Rather than analyzing only the steering movements it’s better to analyze the steering movement with the lane boundaries. Unfortunately</w:t>
+        <w:t xml:space="preserve">Bosch driver drowsiness detection system is </w:t>
+      </w:r>
+      <w:r>
+        <w:t>another</w:t>
+      </w:r>
+      <w:r>
+        <w:t xml:space="preserve"> existing system which monitor</w:t>
+      </w:r>
+      <w:r>
+        <w:t>s</w:t>
+      </w:r>
+      <w:r>
+        <w:t xml:space="preserve"> steering wheel patterns to detect driver drowsiness. Bosch has used steering-angle sensor to determine the steering angle and its velocity. If there are any </w:t>
+      </w:r>
+      <w:r>
+        <w:t>unusual</w:t>
+      </w:r>
+      <w:r>
+        <w:t xml:space="preserve"> steering wheel movements</w:t>
       </w:r>
       <w:r>
         <w:t>,</w:t>
       </w:r>
       <w:r>
-        <w:t xml:space="preserve"> this system doesn’t consist of any sensor to detect lane marks on the road. Moreover</w:t>
+        <w:t xml:space="preserve"> the system will alert the driver by flashing a coffee</w:t>
+      </w:r>
+      <w:r>
+        <w:t xml:space="preserve"> </w:t>
+      </w:r>
+      <w:r>
+        <w:t xml:space="preserve">cup sign </w:t>
+      </w:r>
+      <w:r>
+        <w:t>lit</w:t>
+      </w:r>
+      <w:r>
+        <w:t xml:space="preserve"> in the </w:t>
+      </w:r>
+      <w:r>
+        <w:t>vehicle</w:t>
+      </w:r>
+      <w:r>
+        <w:t xml:space="preserve"> dashboard. Rather than analyzing only the steering movements</w:t>
       </w:r>
       <w:r>
         <w:t>,</w:t>
       </w:r>
       <w:r>
-        <w:t xml:space="preserve"> the system will alert the drive by flashing a light on the dashboard and this won’t be good solution to alert the driver because driver can’t see any lights when he/she is in drowsiness situations. Therefor driver can’t rely on this system.</w:t>
+        <w:t xml:space="preserve"> it</w:t>
+      </w:r>
+      <w:r>
+        <w:t xml:space="preserve"> could have been </w:t>
+      </w:r>
+      <w:r>
+        <w:t>better to analyze the steering movement</w:t>
+      </w:r>
+      <w:r>
+        <w:t>s</w:t>
+      </w:r>
+      <w:r>
+        <w:t xml:space="preserve"> with the lane boundaries. Unfortunately</w:t>
+      </w:r>
+      <w:r>
+        <w:t>,</w:t>
+      </w:r>
+      <w:r>
+        <w:t xml:space="preserve"> this system doesn’t consist of any </w:t>
+      </w:r>
+      <w:r>
+        <w:t>cameras or sensors</w:t>
+      </w:r>
+      <w:r>
+        <w:t xml:space="preserve"> to detect lane marks on the road. Moreover</w:t>
+      </w:r>
+      <w:r>
+        <w:t>,</w:t>
+      </w:r>
+      <w:r>
+        <w:t xml:space="preserve"> </w:t>
+      </w:r>
+      <w:r>
+        <w:t xml:space="preserve">just by </w:t>
+      </w:r>
+      <w:r>
+        <w:t xml:space="preserve">flashing a light on the dashboard </w:t>
+      </w:r>
+      <w:r>
+        <w:t>cannot</w:t>
+      </w:r>
+      <w:r>
+        <w:t xml:space="preserve"> be</w:t>
+      </w:r>
+      <w:r>
+        <w:t xml:space="preserve"> considered as a</w:t>
+      </w:r>
+      <w:r>
+        <w:t xml:space="preserve"> good solution to alert the driver because </w:t>
+      </w:r>
+      <w:r>
+        <w:t xml:space="preserve">a </w:t>
+      </w:r>
+      <w:r>
+        <w:t>driver can</w:t>
+      </w:r>
+      <w:r>
+        <w:t>not</w:t>
+      </w:r>
+      <w:r>
+        <w:t xml:space="preserve"> see any lights when he/she is in drows</w:t>
+      </w:r>
+      <w:r>
+        <w:t>y</w:t>
+      </w:r>
+      <w:r>
+        <w:t xml:space="preserve"> </w:t>
+      </w:r>
+      <w:r>
+        <w:t>state</w:t>
+      </w:r>
+      <w:r>
+        <w:t xml:space="preserve">. </w:t>
+      </w:r>
+      <w:r>
+        <w:t xml:space="preserve">Hence </w:t>
+      </w:r>
+      <w:r>
+        <w:t>driver</w:t>
+      </w:r>
+      <w:r>
+        <w:t>s</w:t>
+      </w:r>
+      <w:r>
+        <w:t xml:space="preserve"> ca</w:t>
+      </w:r>
+      <w:r>
+        <w:t xml:space="preserve">nnot </w:t>
+      </w:r>
+      <w:r>
+        <w:t>rely on this system</w:t>
+      </w:r>
+      <w:r>
+        <w:t xml:space="preserve"> too much</w:t>
+      </w:r>
+      <w:r>
+        <w:t>.</w:t>
       </w:r>
     </w:p>
     <w:p>
@@ -7601,13 +8039,130 @@
         <w:spacing w:after="120" w:line="276" w:lineRule="auto"/>
       </w:pPr>
       <w:r>
-        <w:t>Anti Pilot is another driver safety system which consists of light, sound and touch sensors. This system monitors the driver and makes random test to the driver and driver needs to tap the device within a certain time period. If the respond time is too long the system alerts the driver by making a sound. Generally</w:t>
+        <w:t xml:space="preserve">Anti </w:t>
+      </w:r>
+      <w:r>
+        <w:t>p</w:t>
+      </w:r>
+      <w:r>
+        <w:t xml:space="preserve">ilot is another driver safety system which consists of light, sound and touch sensors. This system monitors the driver and </w:t>
+      </w:r>
+      <w:r>
+        <w:t>pops</w:t>
+      </w:r>
+      <w:r>
+        <w:t xml:space="preserve"> random test</w:t>
+      </w:r>
+      <w:r>
+        <w:t>s</w:t>
+      </w:r>
+      <w:r>
+        <w:t xml:space="preserve"> to the driver and </w:t>
+      </w:r>
+      <w:r>
+        <w:t xml:space="preserve">he/she </w:t>
+      </w:r>
+      <w:r>
+        <w:t>needs to tap the device within a certain time period</w:t>
+      </w:r>
+      <w:r>
+        <w:t xml:space="preserve"> as a response</w:t>
+      </w:r>
+      <w:r>
+        <w:t>.</w:t>
+      </w:r>
+      <w:r>
+        <w:t xml:space="preserve"> </w:t>
+      </w:r>
+      <w:r>
+        <w:t>If the respon</w:t>
+      </w:r>
+      <w:r>
+        <w:t>se</w:t>
+      </w:r>
+      <w:r>
+        <w:t xml:space="preserve"> time is too long the system alerts the driver by making a sound. Generally</w:t>
       </w:r>
       <w:r>
         <w:t xml:space="preserve">, </w:t>
       </w:r>
       <w:r>
-        <w:t xml:space="preserve">seems to be fine since the system try to keep the driver wake up. But tap the device when driving is a risk and it distract the driver from the driving. Therefor this system might increase road accidents instead reduce. </w:t>
+        <w:t xml:space="preserve">seems to be </w:t>
+      </w:r>
+      <w:r>
+        <w:t xml:space="preserve">a </w:t>
+      </w:r>
+      <w:r>
+        <w:t xml:space="preserve">fine </w:t>
+      </w:r>
+      <w:r>
+        <w:t xml:space="preserve">solution </w:t>
+      </w:r>
+      <w:r>
+        <w:t>since the system tr</w:t>
+      </w:r>
+      <w:r>
+        <w:t>ies</w:t>
+      </w:r>
+      <w:r>
+        <w:t xml:space="preserve"> to keep the driver</w:t>
+      </w:r>
+      <w:r>
+        <w:t xml:space="preserve"> awake</w:t>
+      </w:r>
+      <w:r>
+        <w:t>. But tap</w:t>
+      </w:r>
+      <w:r>
+        <w:t>ping</w:t>
+      </w:r>
+      <w:r>
+        <w:t xml:space="preserve"> the device wh</w:t>
+      </w:r>
+      <w:r>
+        <w:t>ile</w:t>
+      </w:r>
+      <w:r>
+        <w:t xml:space="preserve"> driving</w:t>
+      </w:r>
+      <w:r>
+        <w:t xml:space="preserve"> can be a </w:t>
+      </w:r>
+      <w:r>
+        <w:t xml:space="preserve">risk and it </w:t>
+      </w:r>
+      <w:r>
+        <w:t xml:space="preserve">could </w:t>
+      </w:r>
+      <w:r>
+        <w:t>distract the driver. Therefor</w:t>
+      </w:r>
+      <w:r>
+        <w:t>e,</w:t>
+      </w:r>
+      <w:r>
+        <w:t xml:space="preserve"> this system </w:t>
+      </w:r>
+      <w:r>
+        <w:t>could</w:t>
+      </w:r>
+      <w:r>
+        <w:t xml:space="preserve"> increase road accidents </w:t>
+      </w:r>
+      <w:r>
+        <w:t>instead of</w:t>
+      </w:r>
+      <w:r>
+        <w:t xml:space="preserve"> </w:t>
+      </w:r>
+      <w:r>
+        <w:t>reduc</w:t>
+      </w:r>
+      <w:r>
+        <w:t>ing them</w:t>
+      </w:r>
+      <w:r>
+        <w:t xml:space="preserve">. </w:t>
       </w:r>
     </w:p>
     <w:p>
@@ -7621,7 +8176,67 @@
         <w:t>-</w:t>
       </w:r>
       <w:r>
-        <w:t>cost camera will keep track on the road boundaries by tracking the road lines and alerting the driver if vehicle drift out the lane. But system get confused when there are many lines on the road. Also</w:t>
+        <w:t>cost camera</w:t>
+      </w:r>
+      <w:r>
+        <w:t xml:space="preserve"> </w:t>
+      </w:r>
+      <w:r>
+        <w:t>keep</w:t>
+      </w:r>
+      <w:r>
+        <w:t>s</w:t>
+      </w:r>
+      <w:r>
+        <w:t xml:space="preserve"> track on the road boundaries by tracking the road lines and alert</w:t>
+      </w:r>
+      <w:r>
+        <w:t>s</w:t>
+      </w:r>
+      <w:r>
+        <w:t xml:space="preserve"> the driver if </w:t>
+      </w:r>
+      <w:r>
+        <w:t xml:space="preserve">the </w:t>
+      </w:r>
+      <w:r>
+        <w:t>vehicle drift</w:t>
+      </w:r>
+      <w:r>
+        <w:t>s</w:t>
+      </w:r>
+      <w:r>
+        <w:t xml:space="preserve"> out</w:t>
+      </w:r>
+      <w:r>
+        <w:t xml:space="preserve"> of</w:t>
+      </w:r>
+      <w:r>
+        <w:t xml:space="preserve"> the lane. But </w:t>
+      </w:r>
+      <w:r>
+        <w:t xml:space="preserve">the </w:t>
+      </w:r>
+      <w:r>
+        <w:t xml:space="preserve">system </w:t>
+      </w:r>
+      <w:r>
+        <w:t xml:space="preserve">can </w:t>
+      </w:r>
+      <w:r>
+        <w:t xml:space="preserve">get confused when there are </w:t>
+      </w:r>
+      <w:r>
+        <w:t>multiple</w:t>
+      </w:r>
+      <w:r>
+        <w:t xml:space="preserve"> lines</w:t>
+      </w:r>
+      <w:r>
+        <w:t xml:space="preserve"> drawn </w:t>
+      </w:r>
+      <w:r>
+        <w:t>on the road. Also</w:t>
       </w:r>
       <w:r>
         <w:t>,</w:t>
@@ -7639,13 +8254,85 @@
         <w:t>lines,</w:t>
       </w:r>
       <w:r>
-        <w:t xml:space="preserve"> so this system doesn’t have any capability of monitor road boundaries without line such as in gravel roads. Moreover</w:t>
+        <w:t xml:space="preserve"> so </w:t>
+      </w:r>
+      <w:r>
+        <w:t xml:space="preserve">it </w:t>
+      </w:r>
+      <w:r>
+        <w:t>doesn’t have any capability of monitor</w:t>
+      </w:r>
+      <w:r>
+        <w:t>ing the</w:t>
+      </w:r>
+      <w:r>
+        <w:t xml:space="preserve"> road</w:t>
+      </w:r>
+      <w:r>
+        <w:t xml:space="preserve">s </w:t>
+      </w:r>
+      <w:r>
+        <w:t>without line</w:t>
+      </w:r>
+      <w:r>
+        <w:t>s</w:t>
+      </w:r>
+      <w:r>
+        <w:t xml:space="preserve"> such as gravel roads. </w:t>
+      </w:r>
+      <w:r>
+        <w:t>Additionally</w:t>
       </w:r>
       <w:r>
         <w:t>,</w:t>
       </w:r>
       <w:r>
-        <w:t xml:space="preserve"> this system doesn’t have any way to monitor the road lines in rain, fog and   snow situations. In this case driver can’t depend on the system safety.</w:t>
+        <w:t xml:space="preserve"> this system doesn’t have any way </w:t>
+      </w:r>
+      <w:r>
+        <w:t>of</w:t>
+      </w:r>
+      <w:r>
+        <w:t xml:space="preserve"> monitor</w:t>
+      </w:r>
+      <w:r>
+        <w:t>ing</w:t>
+      </w:r>
+      <w:r>
+        <w:t xml:space="preserve"> the road lines in rain, fog and snow</w:t>
+      </w:r>
+      <w:r>
+        <w:t>ing circumstances</w:t>
+      </w:r>
+      <w:r>
+        <w:t>. In this case</w:t>
+      </w:r>
+      <w:r>
+        <w:t>,</w:t>
+      </w:r>
+      <w:r>
+        <w:t xml:space="preserve"> driver can</w:t>
+      </w:r>
+      <w:r>
+        <w:t>not</w:t>
+      </w:r>
+      <w:r>
+        <w:t xml:space="preserve"> depend on the system </w:t>
+      </w:r>
+      <w:r>
+        <w:t xml:space="preserve">for </w:t>
+      </w:r>
+      <w:r>
+        <w:t>safety.</w:t>
+      </w:r>
+    </w:p>
+    <w:p>
+      <w:pPr>
+        <w:spacing w:after="160" w:line="259" w:lineRule="auto"/>
+        <w:jc w:val="left"/>
+      </w:pPr>
+      <w:r>
+        <w:br w:type="page"/>
       </w:r>
     </w:p>
     <w:p>
@@ -7653,7 +8340,71 @@
         <w:spacing w:after="120" w:line="276" w:lineRule="auto"/>
       </w:pPr>
       <w:r>
-        <w:t xml:space="preserve">EEG helmets are more effective to detect drowsiness compared to other ways. In this type of system driver need to wear the EEG helmet to drive the vehicle. </w:t>
+        <w:lastRenderedPageBreak/>
+        <w:t xml:space="preserve">EEG helmets are </w:t>
+      </w:r>
+      <w:r>
+        <w:t xml:space="preserve">the most </w:t>
+      </w:r>
+      <w:r>
+        <w:t>effective</w:t>
+      </w:r>
+      <w:r>
+        <w:t xml:space="preserve"> way </w:t>
+      </w:r>
+      <w:r>
+        <w:t>of</w:t>
+      </w:r>
+      <w:r>
+        <w:t xml:space="preserve"> detect</w:t>
+      </w:r>
+      <w:r>
+        <w:t>ing</w:t>
+      </w:r>
+      <w:r>
+        <w:t xml:space="preserve"> drowsiness compared to other </w:t>
+      </w:r>
+      <w:r>
+        <w:t>methods</w:t>
+      </w:r>
+      <w:r>
+        <w:t>. In this type of system</w:t>
+      </w:r>
+      <w:r>
+        <w:t xml:space="preserve">, </w:t>
+      </w:r>
+      <w:r>
+        <w:t>driver need</w:t>
+      </w:r>
+      <w:r>
+        <w:t>s</w:t>
+      </w:r>
+      <w:r>
+        <w:t xml:space="preserve"> to wear the</w:t>
+      </w:r>
+      <w:r>
+        <w:t xml:space="preserve"> </w:t>
+      </w:r>
+      <w:r>
+        <w:t>EEG helmet</w:t>
+      </w:r>
+      <w:r>
+        <w:t xml:space="preserve"> while </w:t>
+      </w:r>
+      <w:r>
+        <w:t>driv</w:t>
+      </w:r>
+      <w:r>
+        <w:t>ing</w:t>
+      </w:r>
+      <w:r>
+        <w:t xml:space="preserve"> </w:t>
+      </w:r>
+      <w:r>
+        <w:t xml:space="preserve">a </w:t>
+      </w:r>
+      <w:r>
+        <w:t xml:space="preserve">vehicle. </w:t>
       </w:r>
       <w:r>
         <w:t>This helmet</w:t>
@@ -7665,17 +8416,31 @@
         <w:t>consists</w:t>
       </w:r>
       <w:r>
-        <w:t xml:space="preserve"> of EEG electrodes and these electrodes detect the alpha rays of the human brain and alerting the driver accordingly. Therefore</w:t>
+        <w:t xml:space="preserve"> of EEG electrodes and these electrodes detect the alpha rays of the human brain and alert</w:t>
+      </w:r>
+      <w:r>
+        <w:t>s</w:t>
+      </w:r>
+      <w:r>
+        <w:t xml:space="preserve"> the driver accordingly. Therefore</w:t>
       </w:r>
       <w:r>
         <w:t>,</w:t>
       </w:r>
       <w:r>
-        <w:t xml:space="preserve"> this system is one of the best systems for detect driver drowsiness. But wearing a helmet </w:t>
-      </w:r>
-      <w:r>
-        <w:lastRenderedPageBreak/>
-        <w:t>while driving make the driver uncomfortable and annoying.</w:t>
+        <w:t xml:space="preserve"> this system is one of the best systems</w:t>
+      </w:r>
+      <w:r>
+        <w:t xml:space="preserve"> to </w:t>
+      </w:r>
+      <w:r>
+        <w:t>detect driver drowsiness. But wearing a helmet while driving make</w:t>
+      </w:r>
+      <w:r>
+        <w:t>s</w:t>
+      </w:r>
+      <w:r>
+        <w:t xml:space="preserve"> the driver uncomfortable and annoying.</w:t>
       </w:r>
       <w:r>
         <w:rPr>
@@ -7693,12 +8458,24 @@
         <w:rPr>
           <w:szCs w:val="24"/>
         </w:rPr>
-        <w:t>t in perspiration on the EEG electrodes and, reduce the ability of monitoring drowsiness</w:t>
+        <w:t>t in perspiration on the EEG electrodes and</w:t>
       </w:r>
       <w:r>
         <w:rPr>
           <w:szCs w:val="24"/>
         </w:rPr>
+        <w:t xml:space="preserve"> </w:t>
+      </w:r>
+      <w:r>
+        <w:rPr>
+          <w:szCs w:val="24"/>
+        </w:rPr>
+        <w:t>reduce the ability of monitoring drowsiness</w:t>
+      </w:r>
+      <w:r>
+        <w:rPr>
+          <w:szCs w:val="24"/>
+        </w:rPr>
         <w:t>.</w:t>
       </w:r>
       <w:r>
@@ -7717,19 +8494,61 @@
         <w:rPr>
           <w:szCs w:val="24"/>
         </w:rPr>
-        <w:t xml:space="preserve"> these helmets are very expensive to afford. Moreover</w:t>
+        <w:t xml:space="preserve"> these helmets are very expensive </w:t>
       </w:r>
       <w:r>
         <w:rPr>
           <w:szCs w:val="24"/>
         </w:rPr>
+        <w:t xml:space="preserve">and </w:t>
+      </w:r>
+      <w:r>
+        <w:rPr>
+          <w:szCs w:val="24"/>
+        </w:rPr>
+        <w:t>can be hard to afford</w:t>
+      </w:r>
+      <w:r>
+        <w:rPr>
+          <w:szCs w:val="24"/>
+        </w:rPr>
+        <w:t>. Moreover</w:t>
+      </w:r>
+      <w:r>
+        <w:rPr>
+          <w:szCs w:val="24"/>
+        </w:rPr>
         <w:t>,</w:t>
       </w:r>
       <w:r>
         <w:rPr>
           <w:szCs w:val="24"/>
         </w:rPr>
-        <w:t xml:space="preserve"> People who doesn’t show any alpha activity must afford to buy a helmet with EEG theta ray detect electrodes. </w:t>
+        <w:t xml:space="preserve"> </w:t>
+      </w:r>
+      <w:r>
+        <w:rPr>
+          <w:szCs w:val="24"/>
+        </w:rPr>
+        <w:t>p</w:t>
+      </w:r>
+      <w:r>
+        <w:rPr>
+          <w:szCs w:val="24"/>
+        </w:rPr>
+        <w:t>eople who doesn’t show any alpha activity</w:t>
+      </w:r>
+      <w:r>
+        <w:rPr>
+          <w:szCs w:val="24"/>
+        </w:rPr>
+        <w:t xml:space="preserve"> in the brain </w:t>
+      </w:r>
+      <w:r>
+        <w:rPr>
+          <w:szCs w:val="24"/>
+        </w:rPr>
+        <w:t xml:space="preserve">must buy a helmet with EEG theta ray detect electrodes. </w:t>
       </w:r>
       <w:r>
         <w:t>Therefore</w:t>
@@ -7738,7 +8557,19 @@
         <w:t>,</w:t>
       </w:r>
       <w:r>
-        <w:t xml:space="preserve"> these helmets are considered as high cost driver safety system.</w:t>
+        <w:t xml:space="preserve"> these helmets are considered as high</w:t>
+      </w:r>
+      <w:r>
+        <w:t>-</w:t>
+      </w:r>
+      <w:r>
+        <w:t>cost driver safety system</w:t>
+      </w:r>
+      <w:r>
+        <w:t>s</w:t>
+      </w:r>
+      <w:r>
+        <w:t>.</w:t>
       </w:r>
     </w:p>
     <w:p>
@@ -7752,7 +8583,73 @@
         <w:t>,</w:t>
       </w:r>
       <w:r>
-        <w:t xml:space="preserve"> this system is more powerful and effective when it comes to the driver safety. This system seems to be the most expensive driver safety system among all the existing systems which cost 80000 USD per month. So low end vehicle users can’t afford for this type of driver safety system.</w:t>
+        <w:t xml:space="preserve"> this system is more powerful and effective </w:t>
+      </w:r>
+      <w:r>
+        <w:t xml:space="preserve">considering </w:t>
+      </w:r>
+      <w:r>
+        <w:t xml:space="preserve">the driver </w:t>
+      </w:r>
+      <w:r>
+        <w:t>safety</w:t>
+      </w:r>
+      <w:r>
+        <w:t xml:space="preserve">. This system </w:t>
+      </w:r>
+      <w:r>
+        <w:t>can be classified as</w:t>
+      </w:r>
+      <w:r>
+        <w:t xml:space="preserve"> the most expensive driver safety system among all the existing systems which cost</w:t>
+      </w:r>
+      <w:r>
+        <w:t>s around</w:t>
+      </w:r>
+      <w:r>
+        <w:t xml:space="preserve"> 80</w:t>
+      </w:r>
+      <w:r>
+        <w:t>,</w:t>
+      </w:r>
+      <w:r>
+        <w:t>000 US</w:t>
+      </w:r>
+      <w:r>
+        <w:t xml:space="preserve"> dollars</w:t>
+      </w:r>
+      <w:r>
+        <w:t xml:space="preserve">. </w:t>
+      </w:r>
+      <w:r>
+        <w:t xml:space="preserve">As a result of this cost factor, </w:t>
+      </w:r>
+      <w:r>
+        <w:t>low</w:t>
+      </w:r>
+      <w:r>
+        <w:t>-</w:t>
+      </w:r>
+      <w:r>
+        <w:t>end vehicle users can</w:t>
+      </w:r>
+      <w:r>
+        <w:t>not</w:t>
+      </w:r>
+      <w:r>
+        <w:t xml:space="preserve"> afford th</w:t>
+      </w:r>
+      <w:r>
+        <w:t>is</w:t>
+      </w:r>
+      <w:r>
+        <w:t xml:space="preserve"> type of driver safety system</w:t>
+      </w:r>
+      <w:r>
+        <w:t>s</w:t>
+      </w:r>
+      <w:r>
+        <w:t>.</w:t>
       </w:r>
     </w:p>
     <w:p>
@@ -7760,25 +8657,192 @@
         <w:spacing w:after="120" w:line="276" w:lineRule="auto"/>
       </w:pPr>
       <w:r>
-        <w:t>Taking into considering all the facts about existing systems our proposed driver safety and drowsiness detection system is targeting all the low</w:t>
+        <w:t>Taking</w:t>
+      </w:r>
+      <w:r>
+        <w:t xml:space="preserve"> all the facts </w:t>
+      </w:r>
+      <w:r>
+        <w:t xml:space="preserve">about </w:t>
+      </w:r>
+      <w:r>
+        <w:t xml:space="preserve">the existing </w:t>
+      </w:r>
+      <w:r>
+        <w:t>systems</w:t>
+      </w:r>
+      <w:r>
+        <w:t xml:space="preserve"> above </w:t>
+      </w:r>
+      <w:r>
+        <w:t>into considering</w:t>
+      </w:r>
+      <w:r>
+        <w:t xml:space="preserve">, </w:t>
+      </w:r>
+      <w:r>
+        <w:t>our proposed driver safety and drowsiness detection system target</w:t>
+      </w:r>
+      <w:r>
+        <w:t xml:space="preserve">s </w:t>
+      </w:r>
+      <w:r>
+        <w:t>all the low</w:t>
       </w:r>
       <w:r>
         <w:t>-</w:t>
       </w:r>
       <w:r>
-        <w:t>end vehicle users who can’t afford expensive systems. Therefore</w:t>
-      </w:r>
-      <w:r>
-        <w:t>,</w:t>
-      </w:r>
-      <w:r>
-        <w:t xml:space="preserve"> the proposed system will use a camera to get a live video stream of the driver. This camera will mount inside the vehicle and no need to worry about rain, fog and any climate changes. This system will detect drowsiness though human eye open closure detection because driver must open his/her eyes to drive a vehicle. The system will alert the driver by providing beep sound if the driver is not in a good condition to drive. Therefore</w:t>
-      </w:r>
-      <w:r>
-        <w:t>,</w:t>
-      </w:r>
-      <w:r>
-        <w:t xml:space="preserve"> this system is simple and affordable to any user compared to all existing systems. </w:t>
+        <w:t>end vehicle users who can</w:t>
+      </w:r>
+      <w:r>
+        <w:t>not</w:t>
+      </w:r>
+      <w:r>
+        <w:t xml:space="preserve"> afford expensive systems.</w:t>
+      </w:r>
+      <w:r>
+        <w:t xml:space="preserve"> Our </w:t>
+      </w:r>
+      <w:r>
+        <w:t xml:space="preserve">proposed system will use a camera to get </w:t>
+      </w:r>
+      <w:r>
+        <w:t xml:space="preserve">the </w:t>
+      </w:r>
+      <w:r>
+        <w:t xml:space="preserve">live video stream of the driver. This camera will </w:t>
+      </w:r>
+      <w:r>
+        <w:t xml:space="preserve">be </w:t>
+      </w:r>
+      <w:r>
+        <w:t>mount</w:t>
+      </w:r>
+      <w:r>
+        <w:t>ed</w:t>
+      </w:r>
+      <w:r>
+        <w:t xml:space="preserve"> inside the vehicle and </w:t>
+      </w:r>
+      <w:r>
+        <w:t>the user doesn’t have</w:t>
+      </w:r>
+      <w:r>
+        <w:t xml:space="preserve"> to</w:t>
+      </w:r>
+      <w:r>
+        <w:t xml:space="preserve"> be</w:t>
+      </w:r>
+      <w:r>
+        <w:t xml:space="preserve"> worr</w:t>
+      </w:r>
+      <w:r>
+        <w:t>ied</w:t>
+      </w:r>
+      <w:r>
+        <w:t xml:space="preserve"> about rain, fog </w:t>
+      </w:r>
+      <w:r>
+        <w:t xml:space="preserve">or </w:t>
+      </w:r>
+      <w:r>
+        <w:t>any</w:t>
+      </w:r>
+      <w:r>
+        <w:t xml:space="preserve"> other</w:t>
+      </w:r>
+      <w:r>
+        <w:t xml:space="preserve"> climate</w:t>
+      </w:r>
+      <w:r>
+        <w:t>/weather</w:t>
+      </w:r>
+      <w:r>
+        <w:t xml:space="preserve"> change</w:t>
+      </w:r>
+      <w:r>
+        <w:t>s</w:t>
+      </w:r>
+      <w:r>
+        <w:t>. This system will detect drowsiness though human eye open</w:t>
+      </w:r>
+      <w:r>
+        <w:t xml:space="preserve"> and </w:t>
+      </w:r>
+      <w:r>
+        <w:t xml:space="preserve">closure </w:t>
+      </w:r>
+      <w:r>
+        <w:t>events</w:t>
+      </w:r>
+      <w:r>
+        <w:t xml:space="preserve"> because </w:t>
+      </w:r>
+      <w:r>
+        <w:t xml:space="preserve">a </w:t>
+      </w:r>
+      <w:r>
+        <w:t xml:space="preserve">driver must </w:t>
+      </w:r>
+      <w:r>
+        <w:t xml:space="preserve">keep </w:t>
+      </w:r>
+      <w:r>
+        <w:t>his/her eyes</w:t>
+      </w:r>
+      <w:r>
+        <w:t xml:space="preserve"> open</w:t>
+      </w:r>
+      <w:r>
+        <w:t xml:space="preserve"> to drive a vehicle. The system will alert the driver by providing </w:t>
+      </w:r>
+      <w:r>
+        <w:t xml:space="preserve">a </w:t>
+      </w:r>
+      <w:r>
+        <w:t xml:space="preserve">sound if the driver </w:t>
+      </w:r>
+      <w:r>
+        <w:t>has closed eyes within a certain</w:t>
+      </w:r>
+      <w:r>
+        <w:t xml:space="preserve"> </w:t>
+      </w:r>
+      <w:r>
+        <w:t xml:space="preserve">period of time while </w:t>
+      </w:r>
+      <w:r>
+        <w:t>driv</w:t>
+      </w:r>
+      <w:r>
+        <w:t>ing</w:t>
+      </w:r>
+      <w:r>
+        <w:t>.</w:t>
+      </w:r>
+      <w:r>
+        <w:t xml:space="preserve"> Our team believes that </w:t>
+      </w:r>
+      <w:r>
+        <w:t>this system is simple and affordable to any user compared to all existing systems</w:t>
+      </w:r>
+      <w:r>
+        <w:t xml:space="preserve"> since our main target is to provide safety in automobile industry using computer vision and low</w:t>
+      </w:r>
+      <w:r>
+        <w:t>-</w:t>
+      </w:r>
+      <w:r>
+        <w:t xml:space="preserve">cost resources such as a </w:t>
+      </w:r>
+      <w:bookmarkStart w:id="47" w:name="_GoBack"/>
+      <w:bookmarkEnd w:id="47"/>
+      <w:r>
+        <w:t>camera</w:t>
+      </w:r>
+      <w:r>
+        <w:t xml:space="preserve">. </w:t>
       </w:r>
       <w:r>
         <w:br w:type="page"/>
@@ -7789,7 +8853,7 @@
         <w:pStyle w:val="Heading1"/>
         <w:spacing w:after="240"/>
       </w:pPr>
-      <w:bookmarkStart w:id="47" w:name="_Toc514946751"/>
+      <w:bookmarkStart w:id="48" w:name="_Toc514946751"/>
       <w:r>
         <w:lastRenderedPageBreak/>
         <w:t xml:space="preserve">3. </w:t>
@@ -7797,7 +8861,7 @@
       <w:r>
         <w:t>SOFTWARE DEVELOPMENT METHODOLOGY</w:t>
       </w:r>
-      <w:bookmarkEnd w:id="47"/>
+      <w:bookmarkEnd w:id="48"/>
     </w:p>
     <w:p>
       <w:pPr>
@@ -7962,7 +9026,7 @@
         <w:pStyle w:val="Caption"/>
         <w:jc w:val="center"/>
       </w:pPr>
-      <w:bookmarkStart w:id="48" w:name="_Toc514946722"/>
+      <w:bookmarkStart w:id="49" w:name="_Toc514946722"/>
       <w:r>
         <w:t xml:space="preserve">Figure </w:t>
       </w:r>
@@ -7993,7 +9057,7 @@
       <w:r>
         <w:t>ethodology</w:t>
       </w:r>
-      <w:bookmarkEnd w:id="48"/>
+      <w:bookmarkEnd w:id="49"/>
     </w:p>
     <w:p>
       <w:pPr>
@@ -8462,13 +9526,11 @@
       <w:pPr>
         <w:pStyle w:val="Heading1"/>
       </w:pPr>
-      <w:bookmarkStart w:id="49" w:name="_Toc514946752"/>
+      <w:bookmarkStart w:id="50" w:name="_Toc514946752"/>
       <w:r>
         <w:lastRenderedPageBreak/>
         <w:t>4. RISK MANAGEMENT</w:t>
       </w:r>
-      <w:bookmarkStart w:id="50" w:name="_GoBack"/>
-      <w:bookmarkEnd w:id="49"/>
       <w:bookmarkEnd w:id="50"/>
     </w:p>
     <w:p>
@@ -15393,7 +16455,7 @@
 </file>
 
 <file path=customXml/itemProps1.xml><?xml version="1.0" encoding="utf-8"?>
-<ds:datastoreItem xmlns:ds="http://schemas.openxmlformats.org/officeDocument/2006/customXml" ds:itemID="{62050DCF-D228-4040-A9E9-0491E93FFA8E}">
+<ds:datastoreItem xmlns:ds="http://schemas.openxmlformats.org/officeDocument/2006/customXml" ds:itemID="{57EC0C4F-9DA7-41F2-AFFB-6D5F581EB678}">
   <ds:schemaRefs>
     <ds:schemaRef ds:uri="http://schemas.openxmlformats.org/officeDocument/2006/bibliography"/>
   </ds:schemaRefs>

</xml_diff>

<commit_message>
Added Design chapter and WBS
</commit_message>
<xml_diff>
--- a/Project Proposal/Project Proposal.docx
+++ b/Project Proposal/Project Proposal.docx
@@ -1003,12 +1003,14 @@
         <w:pStyle w:val="Heading1"/>
         <w:spacing w:after="0"/>
       </w:pPr>
-      <w:bookmarkStart w:id="1" w:name="_Toc515048030"/>
+      <w:bookmarkStart w:id="1" w:name="_Toc515211363"/>
       <w:r>
         <w:lastRenderedPageBreak/>
         <w:t>TABLE OF CONTENTS</w:t>
       </w:r>
+      <w:bookmarkStart w:id="2" w:name="_GoBack"/>
       <w:bookmarkEnd w:id="1"/>
+      <w:bookmarkEnd w:id="2"/>
     </w:p>
     <w:sdt>
       <w:sdtPr>
@@ -1058,7 +1060,7 @@
           <w:r>
             <w:fldChar w:fldCharType="separate"/>
           </w:r>
-          <w:hyperlink w:anchor="_Toc515048030" w:history="1">
+          <w:hyperlink w:anchor="_Toc515211363" w:history="1">
             <w:r>
               <w:rPr>
                 <w:rStyle w:val="Hyperlink"/>
@@ -1085,7 +1087,7 @@
                 <w:noProof/>
                 <w:webHidden/>
               </w:rPr>
-              <w:instrText xml:space="preserve"> PAGEREF _Toc515048030 \h </w:instrText>
+              <w:instrText xml:space="preserve"> PAGEREF _Toc515211363 \h </w:instrText>
             </w:r>
             <w:r>
               <w:rPr>
@@ -1128,7 +1130,7 @@
               <w:lang w:val="en-GB" w:eastAsia="en-GB"/>
             </w:rPr>
           </w:pPr>
-          <w:hyperlink w:anchor="_Toc515048031" w:history="1">
+          <w:hyperlink w:anchor="_Toc515211364" w:history="1">
             <w:r>
               <w:rPr>
                 <w:rStyle w:val="Hyperlink"/>
@@ -1155,7 +1157,7 @@
                 <w:noProof/>
                 <w:webHidden/>
               </w:rPr>
-              <w:instrText xml:space="preserve"> PAGEREF _Toc515048031 \h </w:instrText>
+              <w:instrText xml:space="preserve"> PAGEREF _Toc515211364 \h </w:instrText>
             </w:r>
             <w:r>
               <w:rPr>
@@ -1198,7 +1200,7 @@
               <w:lang w:val="en-GB" w:eastAsia="en-GB"/>
             </w:rPr>
           </w:pPr>
-          <w:hyperlink w:anchor="_Toc515048032" w:history="1">
+          <w:hyperlink w:anchor="_Toc515211365" w:history="1">
             <w:r>
               <w:rPr>
                 <w:rStyle w:val="Hyperlink"/>
@@ -1225,7 +1227,7 @@
                 <w:noProof/>
                 <w:webHidden/>
               </w:rPr>
-              <w:instrText xml:space="preserve"> PAGEREF _Toc515048032 \h </w:instrText>
+              <w:instrText xml:space="preserve"> PAGEREF _Toc515211365 \h </w:instrText>
             </w:r>
             <w:r>
               <w:rPr>
@@ -1268,7 +1270,7 @@
               <w:lang w:val="en-GB" w:eastAsia="en-GB"/>
             </w:rPr>
           </w:pPr>
-          <w:hyperlink w:anchor="_Toc515048033" w:history="1">
+          <w:hyperlink w:anchor="_Toc515211366" w:history="1">
             <w:r>
               <w:rPr>
                 <w:rStyle w:val="Hyperlink"/>
@@ -1295,7 +1297,7 @@
                 <w:noProof/>
                 <w:webHidden/>
               </w:rPr>
-              <w:instrText xml:space="preserve"> PAGEREF _Toc515048033 \h </w:instrText>
+              <w:instrText xml:space="preserve"> PAGEREF _Toc515211366 \h </w:instrText>
             </w:r>
             <w:r>
               <w:rPr>
@@ -1338,7 +1340,7 @@
               <w:lang w:val="en-GB" w:eastAsia="en-GB"/>
             </w:rPr>
           </w:pPr>
-          <w:hyperlink w:anchor="_Toc515048034" w:history="1">
+          <w:hyperlink w:anchor="_Toc515211367" w:history="1">
             <w:r>
               <w:rPr>
                 <w:rStyle w:val="Hyperlink"/>
@@ -1365,7 +1367,7 @@
                 <w:noProof/>
                 <w:webHidden/>
               </w:rPr>
-              <w:instrText xml:space="preserve"> PAGEREF _Toc515048034 \h </w:instrText>
+              <w:instrText xml:space="preserve"> PAGEREF _Toc515211367 \h </w:instrText>
             </w:r>
             <w:r>
               <w:rPr>
@@ -1408,7 +1410,7 @@
               <w:lang w:val="en-GB" w:eastAsia="en-GB"/>
             </w:rPr>
           </w:pPr>
-          <w:hyperlink w:anchor="_Toc515048035" w:history="1">
+          <w:hyperlink w:anchor="_Toc515211368" w:history="1">
             <w:r>
               <w:rPr>
                 <w:rStyle w:val="Hyperlink"/>
@@ -1435,7 +1437,7 @@
                 <w:noProof/>
                 <w:webHidden/>
               </w:rPr>
-              <w:instrText xml:space="preserve"> PAGEREF _Toc515048035 \h </w:instrText>
+              <w:instrText xml:space="preserve"> PAGEREF _Toc515211368 \h </w:instrText>
             </w:r>
             <w:r>
               <w:rPr>
@@ -1478,7 +1480,7 @@
               <w:lang w:val="en-GB" w:eastAsia="en-GB"/>
             </w:rPr>
           </w:pPr>
-          <w:hyperlink w:anchor="_Toc515048036" w:history="1">
+          <w:hyperlink w:anchor="_Toc515211369" w:history="1">
             <w:r>
               <w:rPr>
                 <w:rStyle w:val="Hyperlink"/>
@@ -1505,7 +1507,7 @@
                 <w:noProof/>
                 <w:webHidden/>
               </w:rPr>
-              <w:instrText xml:space="preserve"> PAGEREF _Toc515048036 \h </w:instrText>
+              <w:instrText xml:space="preserve"> PAGEREF _Toc515211369 \h </w:instrText>
             </w:r>
             <w:r>
               <w:rPr>
@@ -1548,7 +1550,7 @@
               <w:lang w:val="en-GB" w:eastAsia="en-GB"/>
             </w:rPr>
           </w:pPr>
-          <w:hyperlink w:anchor="_Toc515048037" w:history="1">
+          <w:hyperlink w:anchor="_Toc515211370" w:history="1">
             <w:r>
               <w:rPr>
                 <w:rStyle w:val="Hyperlink"/>
@@ -1575,7 +1577,7 @@
                 <w:noProof/>
                 <w:webHidden/>
               </w:rPr>
-              <w:instrText xml:space="preserve"> PAGEREF _Toc515048037 \h </w:instrText>
+              <w:instrText xml:space="preserve"> PAGEREF _Toc515211370 \h </w:instrText>
             </w:r>
             <w:r>
               <w:rPr>
@@ -1618,7 +1620,7 @@
               <w:lang w:val="en-GB" w:eastAsia="en-GB"/>
             </w:rPr>
           </w:pPr>
-          <w:hyperlink w:anchor="_Toc515048038" w:history="1">
+          <w:hyperlink w:anchor="_Toc515211371" w:history="1">
             <w:r>
               <w:rPr>
                 <w:rStyle w:val="Hyperlink"/>
@@ -1645,7 +1647,7 @@
                 <w:noProof/>
                 <w:webHidden/>
               </w:rPr>
-              <w:instrText xml:space="preserve"> PAGEREF _Toc515048038 \h </w:instrText>
+              <w:instrText xml:space="preserve"> PAGEREF _Toc515211371 \h </w:instrText>
             </w:r>
             <w:r>
               <w:rPr>
@@ -1688,7 +1690,7 @@
               <w:lang w:val="en-GB" w:eastAsia="en-GB"/>
             </w:rPr>
           </w:pPr>
-          <w:hyperlink w:anchor="_Toc515048039" w:history="1">
+          <w:hyperlink w:anchor="_Toc515211372" w:history="1">
             <w:r>
               <w:rPr>
                 <w:rStyle w:val="Hyperlink"/>
@@ -1715,7 +1717,7 @@
                 <w:noProof/>
                 <w:webHidden/>
               </w:rPr>
-              <w:instrText xml:space="preserve"> PAGEREF _Toc515048039 \h </w:instrText>
+              <w:instrText xml:space="preserve"> PAGEREF _Toc515211372 \h </w:instrText>
             </w:r>
             <w:r>
               <w:rPr>
@@ -1758,7 +1760,7 @@
               <w:lang w:val="en-GB" w:eastAsia="en-GB"/>
             </w:rPr>
           </w:pPr>
-          <w:hyperlink w:anchor="_Toc515048040" w:history="1">
+          <w:hyperlink w:anchor="_Toc515211373" w:history="1">
             <w:r>
               <w:rPr>
                 <w:rStyle w:val="Hyperlink"/>
@@ -1785,7 +1787,7 @@
                 <w:noProof/>
                 <w:webHidden/>
               </w:rPr>
-              <w:instrText xml:space="preserve"> PAGEREF _Toc515048040 \h </w:instrText>
+              <w:instrText xml:space="preserve"> PAGEREF _Toc515211373 \h </w:instrText>
             </w:r>
             <w:r>
               <w:rPr>
@@ -1828,7 +1830,7 @@
               <w:lang w:val="en-GB" w:eastAsia="en-GB"/>
             </w:rPr>
           </w:pPr>
-          <w:hyperlink w:anchor="_Toc515048041" w:history="1">
+          <w:hyperlink w:anchor="_Toc515211374" w:history="1">
             <w:r>
               <w:rPr>
                 <w:rStyle w:val="Hyperlink"/>
@@ -1855,7 +1857,7 @@
                 <w:noProof/>
                 <w:webHidden/>
               </w:rPr>
-              <w:instrText xml:space="preserve"> PAGEREF _Toc515048041 \h </w:instrText>
+              <w:instrText xml:space="preserve"> PAGEREF _Toc515211374 \h </w:instrText>
             </w:r>
             <w:r>
               <w:rPr>
@@ -1898,7 +1900,7 @@
               <w:lang w:val="en-GB" w:eastAsia="en-GB"/>
             </w:rPr>
           </w:pPr>
-          <w:hyperlink w:anchor="_Toc515048042" w:history="1">
+          <w:hyperlink w:anchor="_Toc515211375" w:history="1">
             <w:r>
               <w:rPr>
                 <w:rStyle w:val="Hyperlink"/>
@@ -1925,7 +1927,7 @@
                 <w:noProof/>
                 <w:webHidden/>
               </w:rPr>
-              <w:instrText xml:space="preserve"> PAGEREF _Toc515048042 \h </w:instrText>
+              <w:instrText xml:space="preserve"> PAGEREF _Toc515211375 \h </w:instrText>
             </w:r>
             <w:r>
               <w:rPr>
@@ -1968,7 +1970,7 @@
               <w:lang w:val="en-GB" w:eastAsia="en-GB"/>
             </w:rPr>
           </w:pPr>
-          <w:hyperlink w:anchor="_Toc515048043" w:history="1">
+          <w:hyperlink w:anchor="_Toc515211376" w:history="1">
             <w:r>
               <w:rPr>
                 <w:rStyle w:val="Hyperlink"/>
@@ -1995,7 +1997,7 @@
                 <w:noProof/>
                 <w:webHidden/>
               </w:rPr>
-              <w:instrText xml:space="preserve"> PAGEREF _Toc515048043 \h </w:instrText>
+              <w:instrText xml:space="preserve"> PAGEREF _Toc515211376 \h </w:instrText>
             </w:r>
             <w:r>
               <w:rPr>
@@ -2038,7 +2040,7 @@
               <w:lang w:val="en-GB" w:eastAsia="en-GB"/>
             </w:rPr>
           </w:pPr>
-          <w:hyperlink w:anchor="_Toc515048044" w:history="1">
+          <w:hyperlink w:anchor="_Toc515211377" w:history="1">
             <w:r>
               <w:rPr>
                 <w:rStyle w:val="Hyperlink"/>
@@ -2065,7 +2067,7 @@
                 <w:noProof/>
                 <w:webHidden/>
               </w:rPr>
-              <w:instrText xml:space="preserve"> PAGEREF _Toc515048044 \h </w:instrText>
+              <w:instrText xml:space="preserve"> PAGEREF _Toc515211377 \h </w:instrText>
             </w:r>
             <w:r>
               <w:rPr>
@@ -2108,7 +2110,7 @@
               <w:lang w:val="en-GB" w:eastAsia="en-GB"/>
             </w:rPr>
           </w:pPr>
-          <w:hyperlink w:anchor="_Toc515048045" w:history="1">
+          <w:hyperlink w:anchor="_Toc515211378" w:history="1">
             <w:r>
               <w:rPr>
                 <w:rStyle w:val="Hyperlink"/>
@@ -2135,7 +2137,7 @@
                 <w:noProof/>
                 <w:webHidden/>
               </w:rPr>
-              <w:instrText xml:space="preserve"> PAGEREF _Toc515048045 \h </w:instrText>
+              <w:instrText xml:space="preserve"> PAGEREF _Toc515211378 \h </w:instrText>
             </w:r>
             <w:r>
               <w:rPr>
@@ -2178,7 +2180,7 @@
               <w:lang w:val="en-GB" w:eastAsia="en-GB"/>
             </w:rPr>
           </w:pPr>
-          <w:hyperlink w:anchor="_Toc515048046" w:history="1">
+          <w:hyperlink w:anchor="_Toc515211379" w:history="1">
             <w:r>
               <w:rPr>
                 <w:rStyle w:val="Hyperlink"/>
@@ -2205,7 +2207,7 @@
                 <w:noProof/>
                 <w:webHidden/>
               </w:rPr>
-              <w:instrText xml:space="preserve"> PAGEREF _Toc515048046 \h </w:instrText>
+              <w:instrText xml:space="preserve"> PAGEREF _Toc515211379 \h </w:instrText>
             </w:r>
             <w:r>
               <w:rPr>
@@ -2248,7 +2250,7 @@
               <w:lang w:val="en-GB" w:eastAsia="en-GB"/>
             </w:rPr>
           </w:pPr>
-          <w:hyperlink w:anchor="_Toc515048047" w:history="1">
+          <w:hyperlink w:anchor="_Toc515211380" w:history="1">
             <w:r>
               <w:rPr>
                 <w:rStyle w:val="Hyperlink"/>
@@ -2275,7 +2277,7 @@
                 <w:noProof/>
                 <w:webHidden/>
               </w:rPr>
-              <w:instrText xml:space="preserve"> PAGEREF _Toc515048047 \h </w:instrText>
+              <w:instrText xml:space="preserve"> PAGEREF _Toc515211380 \h </w:instrText>
             </w:r>
             <w:r>
               <w:rPr>
@@ -2318,7 +2320,7 @@
               <w:lang w:val="en-GB" w:eastAsia="en-GB"/>
             </w:rPr>
           </w:pPr>
-          <w:hyperlink w:anchor="_Toc515048048" w:history="1">
+          <w:hyperlink w:anchor="_Toc515211381" w:history="1">
             <w:r>
               <w:rPr>
                 <w:rStyle w:val="Hyperlink"/>
@@ -2345,7 +2347,7 @@
                 <w:noProof/>
                 <w:webHidden/>
               </w:rPr>
-              <w:instrText xml:space="preserve"> PAGEREF _Toc515048048 \h </w:instrText>
+              <w:instrText xml:space="preserve"> PAGEREF _Toc515211381 \h </w:instrText>
             </w:r>
             <w:r>
               <w:rPr>
@@ -2388,7 +2390,7 @@
               <w:lang w:val="en-GB" w:eastAsia="en-GB"/>
             </w:rPr>
           </w:pPr>
-          <w:hyperlink w:anchor="_Toc515048049" w:history="1">
+          <w:hyperlink w:anchor="_Toc515211382" w:history="1">
             <w:r>
               <w:rPr>
                 <w:rStyle w:val="Hyperlink"/>
@@ -2415,7 +2417,7 @@
                 <w:noProof/>
                 <w:webHidden/>
               </w:rPr>
-              <w:instrText xml:space="preserve"> PAGEREF _Toc515048049 \h </w:instrText>
+              <w:instrText xml:space="preserve"> PAGEREF _Toc515211382 \h </w:instrText>
             </w:r>
             <w:r>
               <w:rPr>
@@ -2458,7 +2460,7 @@
               <w:lang w:val="en-GB" w:eastAsia="en-GB"/>
             </w:rPr>
           </w:pPr>
-          <w:hyperlink w:anchor="_Toc515048050" w:history="1">
+          <w:hyperlink w:anchor="_Toc515211383" w:history="1">
             <w:r>
               <w:rPr>
                 <w:rStyle w:val="Hyperlink"/>
@@ -2485,7 +2487,7 @@
                 <w:noProof/>
                 <w:webHidden/>
               </w:rPr>
-              <w:instrText xml:space="preserve"> PAGEREF _Toc515048050 \h </w:instrText>
+              <w:instrText xml:space="preserve"> PAGEREF _Toc515211383 \h </w:instrText>
             </w:r>
             <w:r>
               <w:rPr>
@@ -2528,7 +2530,7 @@
               <w:lang w:val="en-GB" w:eastAsia="en-GB"/>
             </w:rPr>
           </w:pPr>
-          <w:hyperlink w:anchor="_Toc515048051" w:history="1">
+          <w:hyperlink w:anchor="_Toc515211384" w:history="1">
             <w:r>
               <w:rPr>
                 <w:rStyle w:val="Hyperlink"/>
@@ -2555,7 +2557,7 @@
                 <w:noProof/>
                 <w:webHidden/>
               </w:rPr>
-              <w:instrText xml:space="preserve"> PAGEREF _Toc515048051 \h </w:instrText>
+              <w:instrText xml:space="preserve"> PAGEREF _Toc515211384 \h </w:instrText>
             </w:r>
             <w:r>
               <w:rPr>
@@ -2598,7 +2600,7 @@
               <w:lang w:val="en-GB" w:eastAsia="en-GB"/>
             </w:rPr>
           </w:pPr>
-          <w:hyperlink w:anchor="_Toc515048052" w:history="1">
+          <w:hyperlink w:anchor="_Toc515211385" w:history="1">
             <w:r>
               <w:rPr>
                 <w:rStyle w:val="Hyperlink"/>
@@ -2625,7 +2627,7 @@
                 <w:noProof/>
                 <w:webHidden/>
               </w:rPr>
-              <w:instrText xml:space="preserve"> PAGEREF _Toc515048052 \h </w:instrText>
+              <w:instrText xml:space="preserve"> PAGEREF _Toc515211385 \h </w:instrText>
             </w:r>
             <w:r>
               <w:rPr>
@@ -2668,13 +2670,13 @@
               <w:lang w:val="en-GB" w:eastAsia="en-GB"/>
             </w:rPr>
           </w:pPr>
-          <w:hyperlink w:anchor="_Toc515048053" w:history="1">
+          <w:hyperlink w:anchor="_Toc515211386" w:history="1">
             <w:r>
               <w:rPr>
                 <w:rStyle w:val="Hyperlink"/>
                 <w:noProof/>
               </w:rPr>
-              <w:t>4. RISK MANAGEMENT</w:t>
+              <w:t>4. DESIGN</w:t>
             </w:r>
             <w:r>
               <w:rPr>
@@ -2695,7 +2697,7 @@
                 <w:noProof/>
                 <w:webHidden/>
               </w:rPr>
-              <w:instrText xml:space="preserve"> PAGEREF _Toc515048053 \h </w:instrText>
+              <w:instrText xml:space="preserve"> PAGEREF _Toc515211386 \h </w:instrText>
             </w:r>
             <w:r>
               <w:rPr>
@@ -2738,13 +2740,13 @@
               <w:lang w:val="en-GB" w:eastAsia="en-GB"/>
             </w:rPr>
           </w:pPr>
-          <w:hyperlink w:anchor="_Toc515048054" w:history="1">
+          <w:hyperlink w:anchor="_Toc515211387" w:history="1">
             <w:r>
               <w:rPr>
                 <w:rStyle w:val="Hyperlink"/>
                 <w:noProof/>
               </w:rPr>
-              <w:t>4.1 Identification of risks associated with the proposed project</w:t>
+              <w:t>4.1 High Level System Architecture of the Proposed System</w:t>
             </w:r>
             <w:r>
               <w:rPr>
@@ -2765,7 +2767,7 @@
                 <w:noProof/>
                 <w:webHidden/>
               </w:rPr>
-              <w:instrText xml:space="preserve"> PAGEREF _Toc515048054 \h </w:instrText>
+              <w:instrText xml:space="preserve"> PAGEREF _Toc515211387 \h </w:instrText>
             </w:r>
             <w:r>
               <w:rPr>
@@ -2786,6 +2788,216 @@
                 <w:webHidden/>
               </w:rPr>
               <w:t>11</w:t>
+            </w:r>
+            <w:r>
+              <w:rPr>
+                <w:noProof/>
+                <w:webHidden/>
+              </w:rPr>
+              <w:fldChar w:fldCharType="end"/>
+            </w:r>
+          </w:hyperlink>
+        </w:p>
+        <w:p>
+          <w:pPr>
+            <w:pStyle w:val="TOC3"/>
+            <w:tabs>
+              <w:tab w:val="right" w:leader="dot" w:pos="8494"/>
+            </w:tabs>
+            <w:rPr>
+              <w:rFonts w:eastAsiaTheme="minorEastAsia"/>
+              <w:noProof/>
+              <w:lang w:val="en-GB" w:eastAsia="en-GB"/>
+            </w:rPr>
+          </w:pPr>
+          <w:hyperlink w:anchor="_Toc515211388" w:history="1">
+            <w:r>
+              <w:rPr>
+                <w:rStyle w:val="Hyperlink"/>
+                <w:noProof/>
+              </w:rPr>
+              <w:t>4.1.1 Pre-Processing Stage</w:t>
+            </w:r>
+            <w:r>
+              <w:rPr>
+                <w:noProof/>
+                <w:webHidden/>
+              </w:rPr>
+              <w:tab/>
+            </w:r>
+            <w:r>
+              <w:rPr>
+                <w:noProof/>
+                <w:webHidden/>
+              </w:rPr>
+              <w:fldChar w:fldCharType="begin"/>
+            </w:r>
+            <w:r>
+              <w:rPr>
+                <w:noProof/>
+                <w:webHidden/>
+              </w:rPr>
+              <w:instrText xml:space="preserve"> PAGEREF _Toc515211388 \h </w:instrText>
+            </w:r>
+            <w:r>
+              <w:rPr>
+                <w:noProof/>
+                <w:webHidden/>
+              </w:rPr>
+            </w:r>
+            <w:r>
+              <w:rPr>
+                <w:noProof/>
+                <w:webHidden/>
+              </w:rPr>
+              <w:fldChar w:fldCharType="separate"/>
+            </w:r>
+            <w:r>
+              <w:rPr>
+                <w:noProof/>
+                <w:webHidden/>
+              </w:rPr>
+              <w:t>11</w:t>
+            </w:r>
+            <w:r>
+              <w:rPr>
+                <w:noProof/>
+                <w:webHidden/>
+              </w:rPr>
+              <w:fldChar w:fldCharType="end"/>
+            </w:r>
+          </w:hyperlink>
+        </w:p>
+        <w:p>
+          <w:pPr>
+            <w:pStyle w:val="TOC3"/>
+            <w:tabs>
+              <w:tab w:val="right" w:leader="dot" w:pos="8494"/>
+            </w:tabs>
+            <w:rPr>
+              <w:rFonts w:eastAsiaTheme="minorEastAsia"/>
+              <w:noProof/>
+              <w:lang w:val="en-GB" w:eastAsia="en-GB"/>
+            </w:rPr>
+          </w:pPr>
+          <w:hyperlink w:anchor="_Toc515211389" w:history="1">
+            <w:r>
+              <w:rPr>
+                <w:rStyle w:val="Hyperlink"/>
+                <w:noProof/>
+              </w:rPr>
+              <w:t>4.1.2 Position Detection Stage</w:t>
+            </w:r>
+            <w:r>
+              <w:rPr>
+                <w:noProof/>
+                <w:webHidden/>
+              </w:rPr>
+              <w:tab/>
+            </w:r>
+            <w:r>
+              <w:rPr>
+                <w:noProof/>
+                <w:webHidden/>
+              </w:rPr>
+              <w:fldChar w:fldCharType="begin"/>
+            </w:r>
+            <w:r>
+              <w:rPr>
+                <w:noProof/>
+                <w:webHidden/>
+              </w:rPr>
+              <w:instrText xml:space="preserve"> PAGEREF _Toc515211389 \h </w:instrText>
+            </w:r>
+            <w:r>
+              <w:rPr>
+                <w:noProof/>
+                <w:webHidden/>
+              </w:rPr>
+            </w:r>
+            <w:r>
+              <w:rPr>
+                <w:noProof/>
+                <w:webHidden/>
+              </w:rPr>
+              <w:fldChar w:fldCharType="separate"/>
+            </w:r>
+            <w:r>
+              <w:rPr>
+                <w:noProof/>
+                <w:webHidden/>
+              </w:rPr>
+              <w:t>11</w:t>
+            </w:r>
+            <w:r>
+              <w:rPr>
+                <w:noProof/>
+                <w:webHidden/>
+              </w:rPr>
+              <w:fldChar w:fldCharType="end"/>
+            </w:r>
+          </w:hyperlink>
+        </w:p>
+        <w:p>
+          <w:pPr>
+            <w:pStyle w:val="TOC3"/>
+            <w:tabs>
+              <w:tab w:val="right" w:leader="dot" w:pos="8494"/>
+            </w:tabs>
+            <w:rPr>
+              <w:rFonts w:eastAsiaTheme="minorEastAsia"/>
+              <w:noProof/>
+              <w:lang w:val="en-GB" w:eastAsia="en-GB"/>
+            </w:rPr>
+          </w:pPr>
+          <w:hyperlink w:anchor="_Toc515211390" w:history="1">
+            <w:r>
+              <w:rPr>
+                <w:rStyle w:val="Hyperlink"/>
+                <w:noProof/>
+              </w:rPr>
+              <w:t>4.1.3 Detection Estimation Stage</w:t>
+            </w:r>
+            <w:r>
+              <w:rPr>
+                <w:noProof/>
+                <w:webHidden/>
+              </w:rPr>
+              <w:tab/>
+            </w:r>
+            <w:r>
+              <w:rPr>
+                <w:noProof/>
+                <w:webHidden/>
+              </w:rPr>
+              <w:fldChar w:fldCharType="begin"/>
+            </w:r>
+            <w:r>
+              <w:rPr>
+                <w:noProof/>
+                <w:webHidden/>
+              </w:rPr>
+              <w:instrText xml:space="preserve"> PAGEREF _Toc515211390 \h </w:instrText>
+            </w:r>
+            <w:r>
+              <w:rPr>
+                <w:noProof/>
+                <w:webHidden/>
+              </w:rPr>
+            </w:r>
+            <w:r>
+              <w:rPr>
+                <w:noProof/>
+                <w:webHidden/>
+              </w:rPr>
+              <w:fldChar w:fldCharType="separate"/>
+            </w:r>
+            <w:r>
+              <w:rPr>
+                <w:noProof/>
+                <w:webHidden/>
+              </w:rPr>
+              <w:t>12</w:t>
             </w:r>
             <w:r>
               <w:rPr>
@@ -2808,13 +3020,13 @@
               <w:lang w:val="en-GB" w:eastAsia="en-GB"/>
             </w:rPr>
           </w:pPr>
-          <w:hyperlink w:anchor="_Toc515048055" w:history="1">
+          <w:hyperlink w:anchor="_Toc515211391" w:history="1">
             <w:r>
               <w:rPr>
                 <w:rStyle w:val="Hyperlink"/>
                 <w:noProof/>
               </w:rPr>
-              <w:t>4.2 Risk Matrix</w:t>
+              <w:t>4.2 Prototype User Interface wireframe</w:t>
             </w:r>
             <w:r>
               <w:rPr>
@@ -2835,7 +3047,7 @@
                 <w:noProof/>
                 <w:webHidden/>
               </w:rPr>
-              <w:instrText xml:space="preserve"> PAGEREF _Toc515048055 \h </w:instrText>
+              <w:instrText xml:space="preserve"> PAGEREF _Toc515211391 \h </w:instrText>
             </w:r>
             <w:r>
               <w:rPr>
@@ -2856,6 +3068,76 @@
                 <w:webHidden/>
               </w:rPr>
               <w:t>12</w:t>
+            </w:r>
+            <w:r>
+              <w:rPr>
+                <w:noProof/>
+                <w:webHidden/>
+              </w:rPr>
+              <w:fldChar w:fldCharType="end"/>
+            </w:r>
+          </w:hyperlink>
+        </w:p>
+        <w:p>
+          <w:pPr>
+            <w:pStyle w:val="TOC1"/>
+            <w:tabs>
+              <w:tab w:val="right" w:leader="dot" w:pos="8494"/>
+            </w:tabs>
+            <w:rPr>
+              <w:rFonts w:eastAsiaTheme="minorEastAsia"/>
+              <w:noProof/>
+              <w:lang w:val="en-GB" w:eastAsia="en-GB"/>
+            </w:rPr>
+          </w:pPr>
+          <w:hyperlink w:anchor="_Toc515211392" w:history="1">
+            <w:r>
+              <w:rPr>
+                <w:rStyle w:val="Hyperlink"/>
+                <w:noProof/>
+              </w:rPr>
+              <w:t>5. RISK MANAGEMENT</w:t>
+            </w:r>
+            <w:r>
+              <w:rPr>
+                <w:noProof/>
+                <w:webHidden/>
+              </w:rPr>
+              <w:tab/>
+            </w:r>
+            <w:r>
+              <w:rPr>
+                <w:noProof/>
+                <w:webHidden/>
+              </w:rPr>
+              <w:fldChar w:fldCharType="begin"/>
+            </w:r>
+            <w:r>
+              <w:rPr>
+                <w:noProof/>
+                <w:webHidden/>
+              </w:rPr>
+              <w:instrText xml:space="preserve"> PAGEREF _Toc515211392 \h </w:instrText>
+            </w:r>
+            <w:r>
+              <w:rPr>
+                <w:noProof/>
+                <w:webHidden/>
+              </w:rPr>
+            </w:r>
+            <w:r>
+              <w:rPr>
+                <w:noProof/>
+                <w:webHidden/>
+              </w:rPr>
+              <w:fldChar w:fldCharType="separate"/>
+            </w:r>
+            <w:r>
+              <w:rPr>
+                <w:noProof/>
+                <w:webHidden/>
+              </w:rPr>
+              <w:t>13</w:t>
             </w:r>
             <w:r>
               <w:rPr>
@@ -2878,13 +3160,13 @@
               <w:lang w:val="en-GB" w:eastAsia="en-GB"/>
             </w:rPr>
           </w:pPr>
-          <w:hyperlink w:anchor="_Toc515048056" w:history="1">
+          <w:hyperlink w:anchor="_Toc515211393" w:history="1">
             <w:r>
               <w:rPr>
                 <w:rStyle w:val="Hyperlink"/>
                 <w:noProof/>
               </w:rPr>
-              <w:t>4.3 Risk Mitigation</w:t>
+              <w:t>5.1 Identification of risks associated with the proposed project</w:t>
             </w:r>
             <w:r>
               <w:rPr>
@@ -2905,7 +3187,7 @@
                 <w:noProof/>
                 <w:webHidden/>
               </w:rPr>
-              <w:instrText xml:space="preserve"> PAGEREF _Toc515048056 \h </w:instrText>
+              <w:instrText xml:space="preserve"> PAGEREF _Toc515211393 \h </w:instrText>
             </w:r>
             <w:r>
               <w:rPr>
@@ -2926,6 +3208,146 @@
                 <w:webHidden/>
               </w:rPr>
               <w:t>13</w:t>
+            </w:r>
+            <w:r>
+              <w:rPr>
+                <w:noProof/>
+                <w:webHidden/>
+              </w:rPr>
+              <w:fldChar w:fldCharType="end"/>
+            </w:r>
+          </w:hyperlink>
+        </w:p>
+        <w:p>
+          <w:pPr>
+            <w:pStyle w:val="TOC2"/>
+            <w:tabs>
+              <w:tab w:val="right" w:leader="dot" w:pos="8494"/>
+            </w:tabs>
+            <w:rPr>
+              <w:rFonts w:eastAsiaTheme="minorEastAsia"/>
+              <w:noProof/>
+              <w:lang w:val="en-GB" w:eastAsia="en-GB"/>
+            </w:rPr>
+          </w:pPr>
+          <w:hyperlink w:anchor="_Toc515211394" w:history="1">
+            <w:r>
+              <w:rPr>
+                <w:rStyle w:val="Hyperlink"/>
+                <w:noProof/>
+              </w:rPr>
+              <w:t>5.2 Risk Matrix</w:t>
+            </w:r>
+            <w:r>
+              <w:rPr>
+                <w:noProof/>
+                <w:webHidden/>
+              </w:rPr>
+              <w:tab/>
+            </w:r>
+            <w:r>
+              <w:rPr>
+                <w:noProof/>
+                <w:webHidden/>
+              </w:rPr>
+              <w:fldChar w:fldCharType="begin"/>
+            </w:r>
+            <w:r>
+              <w:rPr>
+                <w:noProof/>
+                <w:webHidden/>
+              </w:rPr>
+              <w:instrText xml:space="preserve"> PAGEREF _Toc515211394 \h </w:instrText>
+            </w:r>
+            <w:r>
+              <w:rPr>
+                <w:noProof/>
+                <w:webHidden/>
+              </w:rPr>
+            </w:r>
+            <w:r>
+              <w:rPr>
+                <w:noProof/>
+                <w:webHidden/>
+              </w:rPr>
+              <w:fldChar w:fldCharType="separate"/>
+            </w:r>
+            <w:r>
+              <w:rPr>
+                <w:noProof/>
+                <w:webHidden/>
+              </w:rPr>
+              <w:t>14</w:t>
+            </w:r>
+            <w:r>
+              <w:rPr>
+                <w:noProof/>
+                <w:webHidden/>
+              </w:rPr>
+              <w:fldChar w:fldCharType="end"/>
+            </w:r>
+          </w:hyperlink>
+        </w:p>
+        <w:p>
+          <w:pPr>
+            <w:pStyle w:val="TOC2"/>
+            <w:tabs>
+              <w:tab w:val="right" w:leader="dot" w:pos="8494"/>
+            </w:tabs>
+            <w:rPr>
+              <w:rFonts w:eastAsiaTheme="minorEastAsia"/>
+              <w:noProof/>
+              <w:lang w:val="en-GB" w:eastAsia="en-GB"/>
+            </w:rPr>
+          </w:pPr>
+          <w:hyperlink w:anchor="_Toc515211395" w:history="1">
+            <w:r>
+              <w:rPr>
+                <w:rStyle w:val="Hyperlink"/>
+                <w:noProof/>
+              </w:rPr>
+              <w:t>5.3 Risk Mitigation</w:t>
+            </w:r>
+            <w:r>
+              <w:rPr>
+                <w:noProof/>
+                <w:webHidden/>
+              </w:rPr>
+              <w:tab/>
+            </w:r>
+            <w:r>
+              <w:rPr>
+                <w:noProof/>
+                <w:webHidden/>
+              </w:rPr>
+              <w:fldChar w:fldCharType="begin"/>
+            </w:r>
+            <w:r>
+              <w:rPr>
+                <w:noProof/>
+                <w:webHidden/>
+              </w:rPr>
+              <w:instrText xml:space="preserve"> PAGEREF _Toc515211395 \h </w:instrText>
+            </w:r>
+            <w:r>
+              <w:rPr>
+                <w:noProof/>
+                <w:webHidden/>
+              </w:rPr>
+            </w:r>
+            <w:r>
+              <w:rPr>
+                <w:noProof/>
+                <w:webHidden/>
+              </w:rPr>
+              <w:fldChar w:fldCharType="separate"/>
+            </w:r>
+            <w:r>
+              <w:rPr>
+                <w:noProof/>
+                <w:webHidden/>
+              </w:rPr>
+              <w:t>15</w:t>
             </w:r>
             <w:r>
               <w:rPr>
@@ -2948,7 +3370,7 @@
               <w:lang w:val="en-GB" w:eastAsia="en-GB"/>
             </w:rPr>
           </w:pPr>
-          <w:hyperlink w:anchor="_Toc515048057" w:history="1">
+          <w:hyperlink w:anchor="_Toc515211396" w:history="1">
             <w:r>
               <w:rPr>
                 <w:rStyle w:val="Hyperlink"/>
@@ -2975,7 +3397,7 @@
                 <w:noProof/>
                 <w:webHidden/>
               </w:rPr>
-              <w:instrText xml:space="preserve"> PAGEREF _Toc515048057 \h </w:instrText>
+              <w:instrText xml:space="preserve"> PAGEREF _Toc515211396 \h </w:instrText>
             </w:r>
             <w:r>
               <w:rPr>
@@ -2995,7 +3417,77 @@
                 <w:noProof/>
                 <w:webHidden/>
               </w:rPr>
-              <w:t>14</w:t>
+              <w:t>16</w:t>
+            </w:r>
+            <w:r>
+              <w:rPr>
+                <w:noProof/>
+                <w:webHidden/>
+              </w:rPr>
+              <w:fldChar w:fldCharType="end"/>
+            </w:r>
+          </w:hyperlink>
+        </w:p>
+        <w:p>
+          <w:pPr>
+            <w:pStyle w:val="TOC1"/>
+            <w:tabs>
+              <w:tab w:val="right" w:leader="dot" w:pos="8494"/>
+            </w:tabs>
+            <w:rPr>
+              <w:rFonts w:eastAsiaTheme="minorEastAsia"/>
+              <w:noProof/>
+              <w:lang w:val="en-GB" w:eastAsia="en-GB"/>
+            </w:rPr>
+          </w:pPr>
+          <w:hyperlink w:anchor="_Toc515211397" w:history="1">
+            <w:r>
+              <w:rPr>
+                <w:rStyle w:val="Hyperlink"/>
+                <w:noProof/>
+              </w:rPr>
+              <w:t>APPENDIX A – WORK BREAKDOWN STRUCTURE</w:t>
+            </w:r>
+            <w:r>
+              <w:rPr>
+                <w:noProof/>
+                <w:webHidden/>
+              </w:rPr>
+              <w:tab/>
+            </w:r>
+            <w:r>
+              <w:rPr>
+                <w:noProof/>
+                <w:webHidden/>
+              </w:rPr>
+              <w:fldChar w:fldCharType="begin"/>
+            </w:r>
+            <w:r>
+              <w:rPr>
+                <w:noProof/>
+                <w:webHidden/>
+              </w:rPr>
+              <w:instrText xml:space="preserve"> PAGEREF _Toc515211397 \h </w:instrText>
+            </w:r>
+            <w:r>
+              <w:rPr>
+                <w:noProof/>
+                <w:webHidden/>
+              </w:rPr>
+            </w:r>
+            <w:r>
+              <w:rPr>
+                <w:noProof/>
+                <w:webHidden/>
+              </w:rPr>
+              <w:fldChar w:fldCharType="separate"/>
+            </w:r>
+            <w:r>
+              <w:rPr>
+                <w:noProof/>
+                <w:webHidden/>
+              </w:rPr>
+              <w:t>18</w:t>
             </w:r>
             <w:r>
               <w:rPr>
@@ -3013,40 +3505,24 @@
               <w:bCs/>
               <w:noProof/>
             </w:rPr>
+            <w:lastRenderedPageBreak/>
             <w:fldChar w:fldCharType="end"/>
           </w:r>
         </w:p>
       </w:sdtContent>
     </w:sdt>
-    <w:p/>
-    <w:p>
-      <w:pPr>
-        <w:spacing w:after="160" w:line="259" w:lineRule="auto"/>
-        <w:jc w:val="left"/>
-      </w:pPr>
-    </w:p>
-    <w:p>
-      <w:pPr>
-        <w:spacing w:after="160" w:line="259" w:lineRule="auto"/>
-        <w:jc w:val="left"/>
-      </w:pPr>
-      <w:r>
-        <w:br w:type="page"/>
-      </w:r>
-    </w:p>
     <w:p>
       <w:pPr>
         <w:pStyle w:val="Heading1"/>
         <w:spacing w:after="240"/>
       </w:pPr>
-      <w:bookmarkStart w:id="2" w:name="_Toc511323589"/>
-      <w:bookmarkStart w:id="3" w:name="_Toc515048031"/>
-      <w:r>
-        <w:lastRenderedPageBreak/>
+      <w:bookmarkStart w:id="3" w:name="_Toc511323589"/>
+      <w:bookmarkStart w:id="4" w:name="_Toc515211364"/>
+      <w:r>
         <w:t>LIST OF TABLES</w:t>
       </w:r>
-      <w:bookmarkEnd w:id="2"/>
       <w:bookmarkEnd w:id="3"/>
+      <w:bookmarkEnd w:id="4"/>
     </w:p>
     <w:p>
       <w:pPr>
@@ -3069,7 +3545,7 @@
       <w:r>
         <w:fldChar w:fldCharType="separate"/>
       </w:r>
-      <w:hyperlink w:anchor="_Toc515047989" w:history="1">
+      <w:hyperlink w:anchor="_Toc515211355" w:history="1">
         <w:r>
           <w:rPr>
             <w:rStyle w:val="Hyperlink"/>
@@ -3096,7 +3572,7 @@
             <w:noProof/>
             <w:webHidden/>
           </w:rPr>
-          <w:instrText xml:space="preserve"> PAGEREF _Toc515047989 \h </w:instrText>
+          <w:instrText xml:space="preserve"> PAGEREF _Toc515211355 \h </w:instrText>
         </w:r>
         <w:r>
           <w:rPr>
@@ -3139,7 +3615,7 @@
           <w:lang w:val="en-GB" w:eastAsia="en-GB"/>
         </w:rPr>
       </w:pPr>
-      <w:hyperlink w:anchor="_Toc515047990" w:history="1">
+      <w:hyperlink w:anchor="_Toc515211356" w:history="1">
         <w:r>
           <w:rPr>
             <w:rStyle w:val="Hyperlink"/>
@@ -3166,7 +3642,7 @@
             <w:noProof/>
             <w:webHidden/>
           </w:rPr>
-          <w:instrText xml:space="preserve"> PAGEREF _Toc515047990 \h </w:instrText>
+          <w:instrText xml:space="preserve"> PAGEREF _Toc515211356 \h </w:instrText>
         </w:r>
         <w:r>
           <w:rPr>
@@ -3186,7 +3662,7 @@
             <w:noProof/>
             <w:webHidden/>
           </w:rPr>
-          <w:t>12</w:t>
+          <w:t>14</w:t>
         </w:r>
         <w:r>
           <w:rPr>
@@ -3209,7 +3685,7 @@
           <w:lang w:val="en-GB" w:eastAsia="en-GB"/>
         </w:rPr>
       </w:pPr>
-      <w:hyperlink w:anchor="_Toc515047991" w:history="1">
+      <w:hyperlink w:anchor="_Toc515211357" w:history="1">
         <w:r>
           <w:rPr>
             <w:rStyle w:val="Hyperlink"/>
@@ -3236,7 +3712,7 @@
             <w:noProof/>
             <w:webHidden/>
           </w:rPr>
-          <w:instrText xml:space="preserve"> PAGEREF _Toc515047991 \h </w:instrText>
+          <w:instrText xml:space="preserve"> PAGEREF _Toc515211357 \h </w:instrText>
         </w:r>
         <w:r>
           <w:rPr>
@@ -3256,7 +3732,7 @@
             <w:noProof/>
             <w:webHidden/>
           </w:rPr>
-          <w:t>12</w:t>
+          <w:t>14</w:t>
         </w:r>
         <w:r>
           <w:rPr>
@@ -3279,7 +3755,7 @@
           <w:lang w:val="en-GB" w:eastAsia="en-GB"/>
         </w:rPr>
       </w:pPr>
-      <w:hyperlink w:anchor="_Toc515047992" w:history="1">
+      <w:hyperlink w:anchor="_Toc515211358" w:history="1">
         <w:r>
           <w:rPr>
             <w:rStyle w:val="Hyperlink"/>
@@ -3306,7 +3782,7 @@
             <w:noProof/>
             <w:webHidden/>
           </w:rPr>
-          <w:instrText xml:space="preserve"> PAGEREF _Toc515047992 \h </w:instrText>
+          <w:instrText xml:space="preserve"> PAGEREF _Toc515211358 \h </w:instrText>
         </w:r>
         <w:r>
           <w:rPr>
@@ -3326,7 +3802,7 @@
             <w:noProof/>
             <w:webHidden/>
           </w:rPr>
-          <w:t>13</w:t>
+          <w:t>15</w:t>
         </w:r>
         <w:r>
           <w:rPr>
@@ -3357,14 +3833,14 @@
         <w:pStyle w:val="Heading1"/>
         <w:contextualSpacing/>
       </w:pPr>
-      <w:bookmarkStart w:id="4" w:name="_Toc511323590"/>
-      <w:bookmarkStart w:id="5" w:name="_Toc515048032"/>
+      <w:bookmarkStart w:id="5" w:name="_Toc511323590"/>
+      <w:bookmarkStart w:id="6" w:name="_Toc515211365"/>
       <w:r>
         <w:lastRenderedPageBreak/>
         <w:t>TABLE OF FIGURES</w:t>
       </w:r>
-      <w:bookmarkEnd w:id="4"/>
       <w:bookmarkEnd w:id="5"/>
+      <w:bookmarkEnd w:id="6"/>
     </w:p>
     <w:p/>
     <w:p>
@@ -3388,7 +3864,7 @@
       <w:r>
         <w:fldChar w:fldCharType="separate"/>
       </w:r>
-      <w:hyperlink r:id="rId12" w:anchor="_Toc515048013" w:history="1">
+      <w:hyperlink r:id="rId12" w:anchor="_Toc515211339" w:history="1">
         <w:r>
           <w:rPr>
             <w:rStyle w:val="Hyperlink"/>
@@ -3415,7 +3891,7 @@
             <w:noProof/>
             <w:webHidden/>
           </w:rPr>
-          <w:instrText xml:space="preserve"> PAGEREF _Toc515048013 \h </w:instrText>
+          <w:instrText xml:space="preserve"> PAGEREF _Toc515211339 \h </w:instrText>
         </w:r>
         <w:r>
           <w:rPr>
@@ -3458,7 +3934,7 @@
           <w:lang w:val="en-GB" w:eastAsia="en-GB"/>
         </w:rPr>
       </w:pPr>
-      <w:hyperlink r:id="rId13" w:anchor="_Toc515048014" w:history="1">
+      <w:hyperlink r:id="rId13" w:anchor="_Toc515211340" w:history="1">
         <w:r>
           <w:rPr>
             <w:rStyle w:val="Hyperlink"/>
@@ -3485,7 +3961,7 @@
             <w:noProof/>
             <w:webHidden/>
           </w:rPr>
-          <w:instrText xml:space="preserve"> PAGEREF _Toc515048014 \h </w:instrText>
+          <w:instrText xml:space="preserve"> PAGEREF _Toc515211340 \h </w:instrText>
         </w:r>
         <w:r>
           <w:rPr>
@@ -3528,7 +4004,7 @@
           <w:lang w:val="en-GB" w:eastAsia="en-GB"/>
         </w:rPr>
       </w:pPr>
-      <w:hyperlink r:id="rId14" w:anchor="_Toc515048015" w:history="1">
+      <w:hyperlink r:id="rId14" w:anchor="_Toc515211341" w:history="1">
         <w:r>
           <w:rPr>
             <w:rStyle w:val="Hyperlink"/>
@@ -3555,7 +4031,7 @@
             <w:noProof/>
             <w:webHidden/>
           </w:rPr>
-          <w:instrText xml:space="preserve"> PAGEREF _Toc515048015 \h </w:instrText>
+          <w:instrText xml:space="preserve"> PAGEREF _Toc515211341 \h </w:instrText>
         </w:r>
         <w:r>
           <w:rPr>
@@ -3598,7 +4074,7 @@
           <w:lang w:val="en-GB" w:eastAsia="en-GB"/>
         </w:rPr>
       </w:pPr>
-      <w:hyperlink r:id="rId15" w:anchor="_Toc515048016" w:history="1">
+      <w:hyperlink r:id="rId15" w:anchor="_Toc515211342" w:history="1">
         <w:r>
           <w:rPr>
             <w:rStyle w:val="Hyperlink"/>
@@ -3625,7 +4101,7 @@
             <w:noProof/>
             <w:webHidden/>
           </w:rPr>
-          <w:instrText xml:space="preserve"> PAGEREF _Toc515048016 \h </w:instrText>
+          <w:instrText xml:space="preserve"> PAGEREF _Toc515211342 \h </w:instrText>
         </w:r>
         <w:r>
           <w:rPr>
@@ -3668,13 +4144,21 @@
           <w:lang w:val="en-GB" w:eastAsia="en-GB"/>
         </w:rPr>
       </w:pPr>
-      <w:hyperlink w:anchor="_Toc515048017" w:history="1">
+      <w:hyperlink w:anchor="_Toc515211343" w:history="1">
         <w:r>
           <w:rPr>
             <w:rStyle w:val="Hyperlink"/>
             <w:noProof/>
           </w:rPr>
-          <w:t>Figure 5: Vertical EEG recording from awake and drowsy condition (Kircher, 2001)</w:t>
+          <w:t xml:space="preserve">Figure 5: Vertical EEG recording from awake and drowsy condition </w:t>
+        </w:r>
+        <w:r>
+          <w:rPr>
+            <w:rStyle w:val="Hyperlink"/>
+            <w:noProof/>
+            <w:lang w:val="en-GB"/>
+          </w:rPr>
+          <w:t>(Thorslund, 2003)</w:t>
         </w:r>
         <w:r>
           <w:rPr>
@@ -3695,7 +4179,7 @@
             <w:noProof/>
             <w:webHidden/>
           </w:rPr>
-          <w:instrText xml:space="preserve"> PAGEREF _Toc515048017 \h </w:instrText>
+          <w:instrText xml:space="preserve"> PAGEREF _Toc515211343 \h </w:instrText>
         </w:r>
         <w:r>
           <w:rPr>
@@ -3738,7 +4222,7 @@
           <w:lang w:val="en-GB" w:eastAsia="en-GB"/>
         </w:rPr>
       </w:pPr>
-      <w:hyperlink r:id="rId16" w:anchor="_Toc515048018" w:history="1">
+      <w:hyperlink r:id="rId16" w:anchor="_Toc515211344" w:history="1">
         <w:r>
           <w:rPr>
             <w:rStyle w:val="Hyperlink"/>
@@ -3765,7 +4249,7 @@
             <w:noProof/>
             <w:webHidden/>
           </w:rPr>
-          <w:instrText xml:space="preserve"> PAGEREF _Toc515048018 \h </w:instrText>
+          <w:instrText xml:space="preserve"> PAGEREF _Toc515211344 \h </w:instrText>
         </w:r>
         <w:r>
           <w:rPr>
@@ -3808,7 +4292,7 @@
           <w:lang w:val="en-GB" w:eastAsia="en-GB"/>
         </w:rPr>
       </w:pPr>
-      <w:hyperlink w:anchor="_Toc515048019" w:history="1">
+      <w:hyperlink w:anchor="_Toc515211345" w:history="1">
         <w:r>
           <w:rPr>
             <w:rStyle w:val="Hyperlink"/>
@@ -3835,7 +4319,7 @@
             <w:noProof/>
             <w:webHidden/>
           </w:rPr>
-          <w:instrText xml:space="preserve"> PAGEREF _Toc515048019 \h </w:instrText>
+          <w:instrText xml:space="preserve"> PAGEREF _Toc515211345 \h </w:instrText>
         </w:r>
         <w:r>
           <w:rPr>
@@ -3878,7 +4362,7 @@
           <w:lang w:val="en-GB" w:eastAsia="en-GB"/>
         </w:rPr>
       </w:pPr>
-      <w:hyperlink w:anchor="_Toc515048020" w:history="1">
+      <w:hyperlink w:anchor="_Toc515211346" w:history="1">
         <w:r>
           <w:rPr>
             <w:rStyle w:val="Hyperlink"/>
@@ -3905,7 +4389,7 @@
             <w:noProof/>
             <w:webHidden/>
           </w:rPr>
-          <w:instrText xml:space="preserve"> PAGEREF _Toc515048020 \h </w:instrText>
+          <w:instrText xml:space="preserve"> PAGEREF _Toc515211346 \h </w:instrText>
         </w:r>
         <w:r>
           <w:rPr>
@@ -3938,6 +4422,76 @@
     </w:p>
     <w:p>
       <w:pPr>
+        <w:pStyle w:val="TableofFigures"/>
+        <w:tabs>
+          <w:tab w:val="right" w:leader="dot" w:pos="8494"/>
+        </w:tabs>
+        <w:rPr>
+          <w:rFonts w:eastAsiaTheme="minorEastAsia"/>
+          <w:noProof/>
+          <w:lang w:val="en-GB" w:eastAsia="en-GB"/>
+        </w:rPr>
+      </w:pPr>
+      <w:hyperlink w:anchor="_Toc515211347" w:history="1">
+        <w:r>
+          <w:rPr>
+            <w:rStyle w:val="Hyperlink"/>
+            <w:noProof/>
+          </w:rPr>
+          <w:t>Figure 9: Work Breakdown Structure</w:t>
+        </w:r>
+        <w:r>
+          <w:rPr>
+            <w:noProof/>
+            <w:webHidden/>
+          </w:rPr>
+          <w:tab/>
+        </w:r>
+        <w:r>
+          <w:rPr>
+            <w:noProof/>
+            <w:webHidden/>
+          </w:rPr>
+          <w:fldChar w:fldCharType="begin"/>
+        </w:r>
+        <w:r>
+          <w:rPr>
+            <w:noProof/>
+            <w:webHidden/>
+          </w:rPr>
+          <w:instrText xml:space="preserve"> PAGEREF _Toc515211347 \h </w:instrText>
+        </w:r>
+        <w:r>
+          <w:rPr>
+            <w:noProof/>
+            <w:webHidden/>
+          </w:rPr>
+        </w:r>
+        <w:r>
+          <w:rPr>
+            <w:noProof/>
+            <w:webHidden/>
+          </w:rPr>
+          <w:fldChar w:fldCharType="separate"/>
+        </w:r>
+        <w:r>
+          <w:rPr>
+            <w:noProof/>
+            <w:webHidden/>
+          </w:rPr>
+          <w:t>18</w:t>
+        </w:r>
+        <w:r>
+          <w:rPr>
+            <w:noProof/>
+            <w:webHidden/>
+          </w:rPr>
+          <w:fldChar w:fldCharType="end"/>
+        </w:r>
+      </w:hyperlink>
+    </w:p>
+    <w:p>
+      <w:pPr>
         <w:sectPr>
           <w:headerReference w:type="default" r:id="rId17"/>
           <w:footerReference w:type="default" r:id="rId18"/>
@@ -3957,7 +4511,7 @@
         <w:pStyle w:val="Heading1"/>
         <w:spacing w:line="360" w:lineRule="auto"/>
       </w:pPr>
-      <w:bookmarkStart w:id="6" w:name="_Toc515048033"/>
+      <w:bookmarkStart w:id="7" w:name="_Toc515211366"/>
       <w:r>
         <w:lastRenderedPageBreak/>
         <w:t xml:space="preserve">1. </w:t>
@@ -3965,21 +4519,21 @@
       <w:r>
         <w:t>INTRODUCTION</w:t>
       </w:r>
-      <w:bookmarkEnd w:id="6"/>
+      <w:bookmarkEnd w:id="7"/>
     </w:p>
     <w:p>
       <w:pPr>
         <w:pStyle w:val="Heading2"/>
         <w:spacing w:after="120"/>
       </w:pPr>
-      <w:bookmarkStart w:id="7" w:name="_Toc515048034"/>
+      <w:bookmarkStart w:id="8" w:name="_Toc515211367"/>
       <w:r>
         <w:t xml:space="preserve">1.1 </w:t>
       </w:r>
       <w:r>
         <w:t>Problem Description</w:t>
       </w:r>
-      <w:bookmarkEnd w:id="7"/>
+      <w:bookmarkEnd w:id="8"/>
     </w:p>
     <w:p>
       <w:pPr>
@@ -4088,7 +4642,7 @@
       <w:pPr>
         <w:pStyle w:val="Heading2"/>
       </w:pPr>
-      <w:bookmarkStart w:id="8" w:name="_Toc515048035"/>
+      <w:bookmarkStart w:id="9" w:name="_Toc515211368"/>
       <w:r>
         <w:t>1.2 Solution</w:t>
       </w:r>
@@ -4098,7 +4652,7 @@
       <w:r>
         <w:t>Research Question</w:t>
       </w:r>
-      <w:bookmarkEnd w:id="8"/>
+      <w:bookmarkEnd w:id="9"/>
     </w:p>
     <w:p/>
     <w:p>
@@ -4221,11 +4775,11 @@
         <w:pStyle w:val="Heading2"/>
         <w:spacing w:after="240"/>
       </w:pPr>
-      <w:bookmarkStart w:id="9" w:name="_Toc515048036"/>
+      <w:bookmarkStart w:id="10" w:name="_Toc515211369"/>
       <w:r>
         <w:t>1.3 Scope</w:t>
       </w:r>
-      <w:bookmarkEnd w:id="9"/>
+      <w:bookmarkEnd w:id="10"/>
     </w:p>
     <w:p>
       <w:pPr>
@@ -4340,7 +4894,7 @@
         <w:pStyle w:val="Heading3"/>
         <w:spacing w:after="120"/>
       </w:pPr>
-      <w:bookmarkStart w:id="10" w:name="_Toc515048037"/>
+      <w:bookmarkStart w:id="11" w:name="_Toc515211370"/>
       <w:r>
         <w:t xml:space="preserve">1.3.1 </w:t>
       </w:r>
@@ -4350,7 +4904,7 @@
       <w:r>
         <w:t xml:space="preserve"> of the project</w:t>
       </w:r>
-      <w:bookmarkEnd w:id="10"/>
+      <w:bookmarkEnd w:id="11"/>
     </w:p>
     <w:p>
       <w:pPr>
@@ -4395,14 +4949,14 @@
         <w:pStyle w:val="Heading3"/>
         <w:spacing w:after="120"/>
       </w:pPr>
-      <w:bookmarkStart w:id="11" w:name="_Toc515048038"/>
+      <w:bookmarkStart w:id="12" w:name="_Toc515211371"/>
       <w:r>
         <w:t xml:space="preserve">1.3.2 </w:t>
       </w:r>
       <w:r>
         <w:t>Objectives of the project</w:t>
       </w:r>
-      <w:bookmarkEnd w:id="11"/>
+      <w:bookmarkEnd w:id="12"/>
     </w:p>
     <w:p>
       <w:pPr>
@@ -4619,14 +5173,14 @@
         <w:pStyle w:val="Heading3"/>
         <w:spacing w:after="120"/>
       </w:pPr>
-      <w:bookmarkStart w:id="12" w:name="_Toc515048039"/>
+      <w:bookmarkStart w:id="13" w:name="_Toc515211372"/>
       <w:r>
         <w:t xml:space="preserve">1.3.3 </w:t>
       </w:r>
       <w:r>
         <w:t>Project Deliverables</w:t>
       </w:r>
-      <w:bookmarkEnd w:id="12"/>
+      <w:bookmarkEnd w:id="13"/>
       <w:r>
         <w:t xml:space="preserve"> </w:t>
       </w:r>
@@ -4713,11 +5267,11 @@
         <w:pStyle w:val="Heading2"/>
         <w:spacing w:after="240"/>
       </w:pPr>
-      <w:bookmarkStart w:id="13" w:name="_Toc515048040"/>
+      <w:bookmarkStart w:id="14" w:name="_Toc515211373"/>
       <w:r>
         <w:t>1.4 Measurable Organizational Value</w:t>
       </w:r>
-      <w:bookmarkEnd w:id="13"/>
+      <w:bookmarkEnd w:id="14"/>
     </w:p>
     <w:p>
       <w:pPr>
@@ -4845,7 +5399,7 @@
       <w:pPr>
         <w:pStyle w:val="Heading1"/>
       </w:pPr>
-      <w:bookmarkStart w:id="14" w:name="_Toc515048041"/>
+      <w:bookmarkStart w:id="15" w:name="_Toc515211374"/>
       <w:r>
         <w:lastRenderedPageBreak/>
         <w:t xml:space="preserve">2. </w:t>
@@ -4853,18 +5407,18 @@
       <w:r>
         <w:t>LITERATURE REVIEW</w:t>
       </w:r>
-      <w:bookmarkEnd w:id="14"/>
+      <w:bookmarkEnd w:id="15"/>
     </w:p>
     <w:p>
       <w:pPr>
         <w:pStyle w:val="Heading2"/>
         <w:spacing w:after="240"/>
       </w:pPr>
-      <w:bookmarkStart w:id="15" w:name="_Toc515048042"/>
+      <w:bookmarkStart w:id="16" w:name="_Toc515211375"/>
       <w:r>
         <w:t>2.1 Overview</w:t>
       </w:r>
-      <w:bookmarkEnd w:id="15"/>
+      <w:bookmarkEnd w:id="16"/>
     </w:p>
     <w:p>
       <w:pPr>
@@ -4907,24 +5461,24 @@
         <w:pStyle w:val="Heading2"/>
         <w:spacing w:after="60"/>
       </w:pPr>
-      <w:bookmarkStart w:id="16" w:name="_Toc515048043"/>
+      <w:bookmarkStart w:id="17" w:name="_Toc515211376"/>
       <w:r>
         <w:t>2.2 Existing Systems</w:t>
       </w:r>
-      <w:bookmarkEnd w:id="16"/>
+      <w:bookmarkEnd w:id="17"/>
     </w:p>
     <w:p>
       <w:pPr>
         <w:pStyle w:val="Heading3"/>
         <w:spacing w:after="120"/>
       </w:pPr>
-      <w:bookmarkStart w:id="17" w:name="_Toc515048044"/>
+      <w:bookmarkStart w:id="18" w:name="_Toc515211377"/>
       <w:r>
         <w:rPr>
           <w:noProof/>
         </w:rPr>
         <w:drawing>
-          <wp:anchor distT="0" distB="0" distL="114300" distR="114300" simplePos="0" relativeHeight="251650048" behindDoc="1" locked="0" layoutInCell="1" allowOverlap="1" wp14:anchorId="1C9B6D41">
+          <wp:anchor distT="0" distB="0" distL="114300" distR="114300" simplePos="0" relativeHeight="251635712" behindDoc="1" locked="0" layoutInCell="1" allowOverlap="1" wp14:anchorId="1C9B6D41">
             <wp:simplePos x="0" y="0"/>
             <wp:positionH relativeFrom="column">
               <wp:posOffset>0</wp:posOffset>
@@ -4998,7 +5552,7 @@
       <w:r>
         <w:t xml:space="preserve"> - Electronic Anti-Sleep Alarm</w:t>
       </w:r>
-      <w:bookmarkEnd w:id="17"/>
+      <w:bookmarkEnd w:id="18"/>
     </w:p>
     <w:p>
       <w:pPr>
@@ -5011,7 +5565,7 @@
         <mc:AlternateContent>
           <mc:Choice Requires="wps">
             <w:drawing>
-              <wp:anchor distT="0" distB="0" distL="114300" distR="114300" simplePos="0" relativeHeight="251659264" behindDoc="1" locked="0" layoutInCell="1" allowOverlap="1" wp14:anchorId="5E2BF2D2" wp14:editId="570F5A79">
+              <wp:anchor distT="0" distB="0" distL="114300" distR="114300" simplePos="0" relativeHeight="251667456" behindDoc="1" locked="0" layoutInCell="1" allowOverlap="1" wp14:anchorId="5E2BF2D2" wp14:editId="570F5A79">
                 <wp:simplePos x="0" y="0"/>
                 <wp:positionH relativeFrom="column">
                   <wp:posOffset>-2038350</wp:posOffset>
@@ -5064,9 +5618,9 @@
                                 <w:sz w:val="22"/>
                               </w:rPr>
                             </w:pPr>
-                            <w:bookmarkStart w:id="18" w:name="_Toc514703233"/>
-                            <w:bookmarkStart w:id="19" w:name="_Toc514871687"/>
-                            <w:bookmarkStart w:id="20" w:name="_Toc515048013"/>
+                            <w:bookmarkStart w:id="19" w:name="_Toc514703233"/>
+                            <w:bookmarkStart w:id="20" w:name="_Toc514871687"/>
+                            <w:bookmarkStart w:id="21" w:name="_Toc515211339"/>
                             <w:r>
                               <w:t xml:space="preserve">Figure </w:t>
                             </w:r>
@@ -5099,8 +5653,8 @@
                             <w:r>
                               <w:t xml:space="preserve"> Alarm</w:t>
                             </w:r>
-                            <w:bookmarkEnd w:id="18"/>
                             <w:bookmarkEnd w:id="19"/>
+                            <w:bookmarkEnd w:id="20"/>
                             <w:r>
                               <w:t xml:space="preserve"> (</w:t>
                             </w:r>
@@ -5112,7 +5666,7 @@
                             <w:r>
                               <w:t xml:space="preserve"> Pty Ltd, 2017)</w:t>
                             </w:r>
-                            <w:bookmarkEnd w:id="20"/>
+                            <w:bookmarkEnd w:id="21"/>
                           </w:p>
                         </w:txbxContent>
                       </wps:txbx>
@@ -5137,7 +5691,7 @@
                 <v:stroke joinstyle="miter"/>
                 <v:path gradientshapeok="t" o:connecttype="rect"/>
               </v:shapetype>
-              <v:shape id="Text Box 9" o:spid="_x0000_s1026" type="#_x0000_t202" style="position:absolute;left:0;text-align:left;margin-left:-160.5pt;margin-top:143.1pt;width:153pt;height:.05pt;z-index:-251657216;visibility:visible;mso-wrap-style:square;mso-width-percent:0;mso-wrap-distance-left:9pt;mso-wrap-distance-top:0;mso-wrap-distance-right:9pt;mso-wrap-distance-bottom:0;mso-position-horizontal:absolute;mso-position-horizontal-relative:text;mso-position-vertical:absolute;mso-position-vertical-relative:text;mso-width-percent:0;mso-width-relative:margin;v-text-anchor:top" o:gfxdata="UEsDBBQABgAIAAAAIQC2gziS/gAAAOEBAAATAAAAW0NvbnRlbnRfVHlwZXNdLnhtbJSRQU7DMBBF&#10;90jcwfIWJU67QAgl6YK0S0CoHGBkTxKLZGx5TGhvj5O2G0SRWNoz/78nu9wcxkFMGNg6quQqL6RA&#10;0s5Y6ir5vt9lD1JwBDIwOMJKHpHlpr69KfdHjyxSmriSfYz+USnWPY7AufNIadK6MEJMx9ApD/oD&#10;OlTrorhX2lFEilmcO2RdNtjC5xDF9pCuTyYBB5bi6bQ4syoJ3g9WQ0ymaiLzg5KdCXlKLjvcW893&#10;SUOqXwnz5DrgnHtJTxOsQfEKIT7DmDSUCaxw7Rqn8787ZsmRM9e2VmPeBN4uqYvTtW7jvijg9N/y&#10;JsXecLq0q+WD6m8AAAD//wMAUEsDBBQABgAIAAAAIQA4/SH/1gAAAJQBAAALAAAAX3JlbHMvLnJl&#10;bHOkkMFqwzAMhu+DvYPRfXGawxijTi+j0GvpHsDYimMaW0Yy2fr2M4PBMnrbUb/Q94l/f/hMi1qR&#10;JVI2sOt6UJgd+ZiDgffL8ekFlFSbvV0oo4EbChzGx4f9GRdb25HMsYhqlCwG5lrLq9biZkxWOiqY&#10;22YiTra2kYMu1l1tQD30/bPm3wwYN0x18gb45AdQl1tp5j/sFB2T0FQ7R0nTNEV3j6o9feQzro1i&#10;OWA14Fm+Q8a1a8+Bvu/d/dMb2JY5uiPbhG/ktn4cqGU/er3pcvwCAAD//wMAUEsDBBQABgAIAAAA&#10;IQDNgr7qKgIAAF0EAAAOAAAAZHJzL2Uyb0RvYy54bWysVE1vGjEQvVfqf7B8LwtJG5UVS0SJqCpF&#10;SSSocjZeL2vJ9rhjwy799R3vB0nTnqpezHhm/LzvvTGL29YadlIYNLiCzyZTzpSTUGp3KPj33ebD&#10;Z85CFK4UBpwq+FkFfrt8/27R+FxdQQ2mVMgIxIW88QWvY/R5lgVZKyvCBLxyVKwArYi0xUNWomgI&#10;3Zrsajq9yRrA0iNIFQJl7/oiX3b4VaVkfKyqoCIzBadvi92K3bpPa7ZciPyAwtdaDp8h/uErrNCO&#10;Lr1A3Yko2BH1H1BWS4QAVZxIsBlUlZaq40BsZtM3bLa18KrjQuIEf5Ep/D9Y+XB6QqbLgs85c8KS&#10;RTvVRvYFWjZP6jQ+5NS09dQWW0qTy2M+UDKRbiu06ZfoMKqTzueLtglMpkPzj9ezKZUk1W6uPyWM&#10;7OWoxxC/KrAsBQVHMq7TU5zuQ+xbx5Z0UwCjy402Jm1SYW2QnQSZ3NQ6qgH8ty7jUq+DdKoHTJks&#10;8et5pCi2+3YgvYfyTJwR+pkJXm40XXQvQnwSSENCXGjw4yMtlYGm4DBEnNWAP/+WT/3kHVU5a2jo&#10;Ch5+HAUqzsw3R66mCR0DHIP9GLijXQNRnNGT8rIL6QBGM4YVgn2m97BKt1BJOEl3FTyO4Tr2o0/v&#10;SarVqmuiOfQi3rutlwl6FHTXPgv0gx2RXHyAcRxF/saVvrfzxa+OkSTuLEuC9ioOOtMMd6YP7y09&#10;ktf7ruvlX2H5CwAA//8DAFBLAwQUAAYACAAAACEA/nkts+IAAAAMAQAADwAAAGRycy9kb3ducmV2&#10;LnhtbEyPzU7DMBCE70i8g7VIXFDq/JSoCnGqqoIDXCpCL9zceJukje3Idtrw9ixc4Lizo5lvyvWs&#10;B3ZB53trBCSLGBiaxqretAL2Hy/RCpgP0ig5WIMCvtDDurq9KWWh7NW846UOLaMQ4wspoAthLDj3&#10;TYda+oUd0dDvaJ2WgU7XcuXklcL1wNM4zrmWvaGGTo647bA515MWsFt+7rqH6fj8tllm7nU/bfNT&#10;WwtxfzdvnoAFnMOfGX7wCR0qYjrYySjPBgFRliY0JghIV3kKjCxR8kjK4VfJgFcl/z+i+gYAAP//&#10;AwBQSwECLQAUAAYACAAAACEAtoM4kv4AAADhAQAAEwAAAAAAAAAAAAAAAAAAAAAAW0NvbnRlbnRf&#10;VHlwZXNdLnhtbFBLAQItABQABgAIAAAAIQA4/SH/1gAAAJQBAAALAAAAAAAAAAAAAAAAAC8BAABf&#10;cmVscy8ucmVsc1BLAQItABQABgAIAAAAIQDNgr7qKgIAAF0EAAAOAAAAAAAAAAAAAAAAAC4CAABk&#10;cnMvZTJvRG9jLnhtbFBLAQItABQABgAIAAAAIQD+eS2z4gAAAAwBAAAPAAAAAAAAAAAAAAAAAIQE&#10;AABkcnMvZG93bnJldi54bWxQSwUGAAAAAAQABADzAAAAkwUAAAAA&#10;" stroked="f">
+              <v:shape id="Text Box 9" o:spid="_x0000_s1026" type="#_x0000_t202" style="position:absolute;left:0;text-align:left;margin-left:-160.5pt;margin-top:143.1pt;width:153pt;height:.05pt;z-index:-251649024;visibility:visible;mso-wrap-style:square;mso-width-percent:0;mso-wrap-distance-left:9pt;mso-wrap-distance-top:0;mso-wrap-distance-right:9pt;mso-wrap-distance-bottom:0;mso-position-horizontal:absolute;mso-position-horizontal-relative:text;mso-position-vertical:absolute;mso-position-vertical-relative:text;mso-width-percent:0;mso-width-relative:margin;v-text-anchor:top" o:gfxdata="UEsDBBQABgAIAAAAIQC2gziS/gAAAOEBAAATAAAAW0NvbnRlbnRfVHlwZXNdLnhtbJSRQU7DMBBF&#10;90jcwfIWJU67QAgl6YK0S0CoHGBkTxKLZGx5TGhvj5O2G0SRWNoz/78nu9wcxkFMGNg6quQqL6RA&#10;0s5Y6ir5vt9lD1JwBDIwOMJKHpHlpr69KfdHjyxSmriSfYz+USnWPY7AufNIadK6MEJMx9ApD/oD&#10;OlTrorhX2lFEilmcO2RdNtjC5xDF9pCuTyYBB5bi6bQ4syoJ3g9WQ0ymaiLzg5KdCXlKLjvcW893&#10;SUOqXwnz5DrgnHtJTxOsQfEKIT7DmDSUCaxw7Rqn8787ZsmRM9e2VmPeBN4uqYvTtW7jvijg9N/y&#10;JsXecLq0q+WD6m8AAAD//wMAUEsDBBQABgAIAAAAIQA4/SH/1gAAAJQBAAALAAAAX3JlbHMvLnJl&#10;bHOkkMFqwzAMhu+DvYPRfXGawxijTi+j0GvpHsDYimMaW0Yy2fr2M4PBMnrbUb/Q94l/f/hMi1qR&#10;JVI2sOt6UJgd+ZiDgffL8ekFlFSbvV0oo4EbChzGx4f9GRdb25HMsYhqlCwG5lrLq9biZkxWOiqY&#10;22YiTra2kYMu1l1tQD30/bPm3wwYN0x18gb45AdQl1tp5j/sFB2T0FQ7R0nTNEV3j6o9feQzro1i&#10;OWA14Fm+Q8a1a8+Bvu/d/dMb2JY5uiPbhG/ktn4cqGU/er3pcvwCAAD//wMAUEsDBBQABgAIAAAA&#10;IQDNgr7qKgIAAF0EAAAOAAAAZHJzL2Uyb0RvYy54bWysVE1vGjEQvVfqf7B8LwtJG5UVS0SJqCpF&#10;SSSocjZeL2vJ9rhjwy799R3vB0nTnqpezHhm/LzvvTGL29YadlIYNLiCzyZTzpSTUGp3KPj33ebD&#10;Z85CFK4UBpwq+FkFfrt8/27R+FxdQQ2mVMgIxIW88QWvY/R5lgVZKyvCBLxyVKwArYi0xUNWomgI&#10;3Zrsajq9yRrA0iNIFQJl7/oiX3b4VaVkfKyqoCIzBadvi92K3bpPa7ZciPyAwtdaDp8h/uErrNCO&#10;Lr1A3Yko2BH1H1BWS4QAVZxIsBlUlZaq40BsZtM3bLa18KrjQuIEf5Ep/D9Y+XB6QqbLgs85c8KS&#10;RTvVRvYFWjZP6jQ+5NS09dQWW0qTy2M+UDKRbiu06ZfoMKqTzueLtglMpkPzj9ezKZUk1W6uPyWM&#10;7OWoxxC/KrAsBQVHMq7TU5zuQ+xbx5Z0UwCjy402Jm1SYW2QnQSZ3NQ6qgH8ty7jUq+DdKoHTJks&#10;8et5pCi2+3YgvYfyTJwR+pkJXm40XXQvQnwSSENCXGjw4yMtlYGm4DBEnNWAP/+WT/3kHVU5a2jo&#10;Ch5+HAUqzsw3R66mCR0DHIP9GLijXQNRnNGT8rIL6QBGM4YVgn2m97BKt1BJOEl3FTyO4Tr2o0/v&#10;SarVqmuiOfQi3rutlwl6FHTXPgv0gx2RXHyAcRxF/saVvrfzxa+OkSTuLEuC9ioOOtMMd6YP7y09&#10;ktf7ruvlX2H5CwAA//8DAFBLAwQUAAYACAAAACEA/nkts+IAAAAMAQAADwAAAGRycy9kb3ducmV2&#10;LnhtbEyPzU7DMBCE70i8g7VIXFDq/JSoCnGqqoIDXCpCL9zceJukje3Idtrw9ixc4Lizo5lvyvWs&#10;B3ZB53trBCSLGBiaxqretAL2Hy/RCpgP0ig5WIMCvtDDurq9KWWh7NW846UOLaMQ4wspoAthLDj3&#10;TYda+oUd0dDvaJ2WgU7XcuXklcL1wNM4zrmWvaGGTo647bA515MWsFt+7rqH6fj8tllm7nU/bfNT&#10;WwtxfzdvnoAFnMOfGX7wCR0qYjrYySjPBgFRliY0JghIV3kKjCxR8kjK4VfJgFcl/z+i+gYAAP//&#10;AwBQSwECLQAUAAYACAAAACEAtoM4kv4AAADhAQAAEwAAAAAAAAAAAAAAAAAAAAAAW0NvbnRlbnRf&#10;VHlwZXNdLnhtbFBLAQItABQABgAIAAAAIQA4/SH/1gAAAJQBAAALAAAAAAAAAAAAAAAAAC8BAABf&#10;cmVscy8ucmVsc1BLAQItABQABgAIAAAAIQDNgr7qKgIAAF0EAAAOAAAAAAAAAAAAAAAAAC4CAABk&#10;cnMvZTJvRG9jLnhtbFBLAQItABQABgAIAAAAIQD+eS2z4gAAAAwBAAAPAAAAAAAAAAAAAAAAAIQE&#10;AABkcnMvZG93bnJldi54bWxQSwUGAAAAAAQABADzAAAAkwUAAAAA&#10;" stroked="f">
                 <v:textbox style="mso-fit-shape-to-text:t" inset="0,0,0,0">
                   <w:txbxContent>
                     <w:p>
@@ -5151,9 +5705,9 @@
                           <w:sz w:val="22"/>
                         </w:rPr>
                       </w:pPr>
-                      <w:bookmarkStart w:id="21" w:name="_Toc514703233"/>
-                      <w:bookmarkStart w:id="22" w:name="_Toc514871687"/>
-                      <w:bookmarkStart w:id="23" w:name="_Toc515048013"/>
+                      <w:bookmarkStart w:id="22" w:name="_Toc514703233"/>
+                      <w:bookmarkStart w:id="23" w:name="_Toc514871687"/>
+                      <w:bookmarkStart w:id="24" w:name="_Toc515211339"/>
                       <w:r>
                         <w:t xml:space="preserve">Figure </w:t>
                       </w:r>
@@ -5186,8 +5740,8 @@
                       <w:r>
                         <w:t xml:space="preserve"> Alarm</w:t>
                       </w:r>
-                      <w:bookmarkEnd w:id="21"/>
                       <w:bookmarkEnd w:id="22"/>
+                      <w:bookmarkEnd w:id="23"/>
                       <w:r>
                         <w:t xml:space="preserve"> (</w:t>
                       </w:r>
@@ -5199,7 +5753,7 @@
                       <w:r>
                         <w:t xml:space="preserve"> Pty Ltd, 2017)</w:t>
                       </w:r>
-                      <w:bookmarkEnd w:id="23"/>
+                      <w:bookmarkEnd w:id="24"/>
                     </w:p>
                   </w:txbxContent>
                 </v:textbox>
@@ -5335,14 +5889,14 @@
         <w:pStyle w:val="Heading3"/>
         <w:spacing w:after="120"/>
       </w:pPr>
-      <w:bookmarkStart w:id="24" w:name="_Toc515048045"/>
+      <w:bookmarkStart w:id="25" w:name="_Toc515211378"/>
       <w:r>
         <w:t xml:space="preserve">2.2.2 </w:t>
       </w:r>
       <w:r>
         <w:t>Bosch Driver Drowsiness Detection</w:t>
       </w:r>
-      <w:bookmarkEnd w:id="24"/>
+      <w:bookmarkEnd w:id="25"/>
     </w:p>
     <w:p>
       <w:pPr>
@@ -5415,7 +5969,7 @@
         <mc:AlternateContent>
           <mc:Choice Requires="wps">
             <w:drawing>
-              <wp:anchor distT="0" distB="0" distL="114300" distR="114300" simplePos="0" relativeHeight="251662336" behindDoc="0" locked="0" layoutInCell="1" allowOverlap="1" wp14:anchorId="0F53F6DE" wp14:editId="23324EDC">
+              <wp:anchor distT="0" distB="0" distL="114300" distR="114300" simplePos="0" relativeHeight="251677696" behindDoc="0" locked="0" layoutInCell="1" allowOverlap="1" wp14:anchorId="0F53F6DE" wp14:editId="23324EDC">
                 <wp:simplePos x="0" y="0"/>
                 <wp:positionH relativeFrom="column">
                   <wp:posOffset>0</wp:posOffset>
@@ -5457,9 +6011,9 @@
                                 <w:noProof/>
                               </w:rPr>
                             </w:pPr>
-                            <w:bookmarkStart w:id="25" w:name="_Toc514703234"/>
-                            <w:bookmarkStart w:id="26" w:name="_Toc514871688"/>
-                            <w:bookmarkStart w:id="27" w:name="_Toc515048014"/>
+                            <w:bookmarkStart w:id="26" w:name="_Toc514703234"/>
+                            <w:bookmarkStart w:id="27" w:name="_Toc514871688"/>
+                            <w:bookmarkStart w:id="28" w:name="_Toc515211340"/>
                             <w:r>
                               <w:t xml:space="preserve">Figure </w:t>
                             </w:r>
@@ -5484,12 +6038,12 @@
                             <w:r>
                               <w:t>: Bosch Driver Drowsiness Detection</w:t>
                             </w:r>
-                            <w:bookmarkEnd w:id="25"/>
                             <w:bookmarkEnd w:id="26"/>
+                            <w:bookmarkEnd w:id="27"/>
                             <w:r>
                               <w:t xml:space="preserve"> (Bosch, 2012)</w:t>
                             </w:r>
-                            <w:bookmarkEnd w:id="27"/>
+                            <w:bookmarkEnd w:id="28"/>
                           </w:p>
                         </w:txbxContent>
                       </wps:txbx>
@@ -5513,7 +6067,7 @@
           </mc:Choice>
           <mc:Fallback>
             <w:pict>
-              <v:shape w14:anchorId="0F53F6DE" id="Text Box 10" o:spid="_x0000_s1027" type="#_x0000_t202" style="position:absolute;left:0;text-align:left;margin-left:0;margin-top:118.55pt;width:153pt;height:21pt;z-index:251662336;visibility:visible;mso-wrap-style:square;mso-width-percent:0;mso-height-percent:0;mso-wrap-distance-left:9pt;mso-wrap-distance-top:0;mso-wrap-distance-right:9pt;mso-wrap-distance-bottom:0;mso-position-horizontal:absolute;mso-position-horizontal-relative:text;mso-position-vertical:absolute;mso-position-vertical-relative:text;mso-width-percent:0;mso-height-percent:0;mso-width-relative:margin;mso-height-relative:margin;v-text-anchor:top" o:gfxdata="UEsDBBQABgAIAAAAIQC2gziS/gAAAOEBAAATAAAAW0NvbnRlbnRfVHlwZXNdLnhtbJSRQU7DMBBF&#10;90jcwfIWJU67QAgl6YK0S0CoHGBkTxKLZGx5TGhvj5O2G0SRWNoz/78nu9wcxkFMGNg6quQqL6RA&#10;0s5Y6ir5vt9lD1JwBDIwOMJKHpHlpr69KfdHjyxSmriSfYz+USnWPY7AufNIadK6MEJMx9ApD/oD&#10;OlTrorhX2lFEilmcO2RdNtjC5xDF9pCuTyYBB5bi6bQ4syoJ3g9WQ0ymaiLzg5KdCXlKLjvcW893&#10;SUOqXwnz5DrgnHtJTxOsQfEKIT7DmDSUCaxw7Rqn8787ZsmRM9e2VmPeBN4uqYvTtW7jvijg9N/y&#10;JsXecLq0q+WD6m8AAAD//wMAUEsDBBQABgAIAAAAIQA4/SH/1gAAAJQBAAALAAAAX3JlbHMvLnJl&#10;bHOkkMFqwzAMhu+DvYPRfXGawxijTi+j0GvpHsDYimMaW0Yy2fr2M4PBMnrbUb/Q94l/f/hMi1qR&#10;JVI2sOt6UJgd+ZiDgffL8ekFlFSbvV0oo4EbChzGx4f9GRdb25HMsYhqlCwG5lrLq9biZkxWOiqY&#10;22YiTra2kYMu1l1tQD30/bPm3wwYN0x18gb45AdQl1tp5j/sFB2T0FQ7R0nTNEV3j6o9feQzro1i&#10;OWA14Fm+Q8a1a8+Bvu/d/dMb2JY5uiPbhG/ktn4cqGU/er3pcvwCAAD//wMAUEsDBBQABgAIAAAA&#10;IQCk4NR3LQIAAGkEAAAOAAAAZHJzL2Uyb0RvYy54bWysVMGO0zAQvSPxD5bvNG1Bha2arkpXRUir&#10;3ZVatGfXcRpLjsfYbpPy9TwnTRcWToiLM54ZP/u9mcnitq0NOykfNNmcT0ZjzpSVVGh7yPm33ebd&#10;J85CFLYQhqzK+VkFfrt8+2bRuLmaUkWmUJ4BxIZ543JexejmWRZkpWoRRuSURbAkX4uIrT9khRcN&#10;0GuTTcfjWdaQL5wnqUKA964P8mWHX5ZKxseyDCoyk3O8LXar79Z9WrPlQswPXrhKy8szxD+8ohba&#10;4tIr1J2Igh29/gOq1tJToDKOJNUZlaWWquMANpPxKzbbSjjVcYE4wV1lCv8PVj6cnjzTBWoHeayo&#10;UaOdaiP7TC2DC/o0LsyRtnVIjC38yB38Ac5Euy19nb4gxBAH1PmqbkKT6dDNh/eTMUISsels9hE2&#10;4LOX086H+EVRzZKRc4/qdaKK032IfeqQki4LZHSx0cakTQqsjWcngUo3lY7qAv5blrEp11I61QMm&#10;T5Yo9lSSFdt920sy0NxTcQZ7T33/BCc3GvfdixCfhEfDgBWGID5iKQ01OaeLxVlF/sff/CkfdUSU&#10;swYNmPPw/Si84sx8tagwIONg+MHYD4Y91msC0wnGy8nOxAEfzWCWnupnzMYq3YKQsBJ35TwO5jr2&#10;Y4DZkmq16pLQk07Ee7t1MkEPuu7aZ+HdpSoR9XygoTXF/FVx+txe5dUxUqm7yiVdexUvcqOfu9pf&#10;Zi8NzK/7LuvlD7H8CQAA//8DAFBLAwQUAAYACAAAACEAmOTYJ90AAAAIAQAADwAAAGRycy9kb3du&#10;cmV2LnhtbEyPwU7DMBBE70j8g7VIXBB1kkophDgVtHCDQ0vVsxsvSUS8jmynSf+e5QTHnRnNvinX&#10;s+3FGX3oHClIFwkIpNqZjhoFh8+3+wcQIWoyuneECi4YYF1dX5W6MG6iHZ73sRFcQqHQCtoYh0LK&#10;ULdodVi4AYm9L+etjnz6RhqvJy63vcySJJdWd8QfWj3gpsX6ez9aBfnWj9OONnfbw+u7/hia7Phy&#10;OSp1ezM/P4GIOMe/MPziMzpUzHRyI5kgegU8JCrIlqsUBNvLJGflxMrqMQVZlfL/gOoHAAD//wMA&#10;UEsBAi0AFAAGAAgAAAAhALaDOJL+AAAA4QEAABMAAAAAAAAAAAAAAAAAAAAAAFtDb250ZW50X1R5&#10;cGVzXS54bWxQSwECLQAUAAYACAAAACEAOP0h/9YAAACUAQAACwAAAAAAAAAAAAAAAAAvAQAAX3Jl&#10;bHMvLnJlbHNQSwECLQAUAAYACAAAACEApODUdy0CAABpBAAADgAAAAAAAAAAAAAAAAAuAgAAZHJz&#10;L2Uyb0RvYy54bWxQSwECLQAUAAYACAAAACEAmOTYJ90AAAAIAQAADwAAAAAAAAAAAAAAAACHBAAA&#10;ZHJzL2Rvd25yZXYueG1sUEsFBgAAAAAEAAQA8wAAAJEFAAAAAA==&#10;" stroked="f">
+              <v:shape w14:anchorId="0F53F6DE" id="Text Box 10" o:spid="_x0000_s1027" type="#_x0000_t202" style="position:absolute;left:0;text-align:left;margin-left:0;margin-top:118.55pt;width:153pt;height:21pt;z-index:251677696;visibility:visible;mso-wrap-style:square;mso-width-percent:0;mso-height-percent:0;mso-wrap-distance-left:9pt;mso-wrap-distance-top:0;mso-wrap-distance-right:9pt;mso-wrap-distance-bottom:0;mso-position-horizontal:absolute;mso-position-horizontal-relative:text;mso-position-vertical:absolute;mso-position-vertical-relative:text;mso-width-percent:0;mso-height-percent:0;mso-width-relative:margin;mso-height-relative:margin;v-text-anchor:top" o:gfxdata="UEsDBBQABgAIAAAAIQC2gziS/gAAAOEBAAATAAAAW0NvbnRlbnRfVHlwZXNdLnhtbJSRQU7DMBBF&#10;90jcwfIWJU67QAgl6YK0S0CoHGBkTxKLZGx5TGhvj5O2G0SRWNoz/78nu9wcxkFMGNg6quQqL6RA&#10;0s5Y6ir5vt9lD1JwBDIwOMJKHpHlpr69KfdHjyxSmriSfYz+USnWPY7AufNIadK6MEJMx9ApD/oD&#10;OlTrorhX2lFEilmcO2RdNtjC5xDF9pCuTyYBB5bi6bQ4syoJ3g9WQ0ymaiLzg5KdCXlKLjvcW893&#10;SUOqXwnz5DrgnHtJTxOsQfEKIT7DmDSUCaxw7Rqn8787ZsmRM9e2VmPeBN4uqYvTtW7jvijg9N/y&#10;JsXecLq0q+WD6m8AAAD//wMAUEsDBBQABgAIAAAAIQA4/SH/1gAAAJQBAAALAAAAX3JlbHMvLnJl&#10;bHOkkMFqwzAMhu+DvYPRfXGawxijTi+j0GvpHsDYimMaW0Yy2fr2M4PBMnrbUb/Q94l/f/hMi1qR&#10;JVI2sOt6UJgd+ZiDgffL8ekFlFSbvV0oo4EbChzGx4f9GRdb25HMsYhqlCwG5lrLq9biZkxWOiqY&#10;22YiTra2kYMu1l1tQD30/bPm3wwYN0x18gb45AdQl1tp5j/sFB2T0FQ7R0nTNEV3j6o9feQzro1i&#10;OWA14Fm+Q8a1a8+Bvu/d/dMb2JY5uiPbhG/ktn4cqGU/er3pcvwCAAD//wMAUEsDBBQABgAIAAAA&#10;IQCk4NR3LQIAAGkEAAAOAAAAZHJzL2Uyb0RvYy54bWysVMGO0zAQvSPxD5bvNG1Bha2arkpXRUir&#10;3ZVatGfXcRpLjsfYbpPy9TwnTRcWToiLM54ZP/u9mcnitq0NOykfNNmcT0ZjzpSVVGh7yPm33ebd&#10;J85CFLYQhqzK+VkFfrt8+2bRuLmaUkWmUJ4BxIZ543JexejmWRZkpWoRRuSURbAkX4uIrT9khRcN&#10;0GuTTcfjWdaQL5wnqUKA964P8mWHX5ZKxseyDCoyk3O8LXar79Z9WrPlQswPXrhKy8szxD+8ohba&#10;4tIr1J2Igh29/gOq1tJToDKOJNUZlaWWquMANpPxKzbbSjjVcYE4wV1lCv8PVj6cnjzTBWoHeayo&#10;UaOdaiP7TC2DC/o0LsyRtnVIjC38yB38Ac5Euy19nb4gxBAH1PmqbkKT6dDNh/eTMUISsels9hE2&#10;4LOX086H+EVRzZKRc4/qdaKK032IfeqQki4LZHSx0cakTQqsjWcngUo3lY7qAv5blrEp11I61QMm&#10;T5Yo9lSSFdt920sy0NxTcQZ7T33/BCc3GvfdixCfhEfDgBWGID5iKQ01OaeLxVlF/sff/CkfdUSU&#10;swYNmPPw/Si84sx8tagwIONg+MHYD4Y91msC0wnGy8nOxAEfzWCWnupnzMYq3YKQsBJ35TwO5jr2&#10;Y4DZkmq16pLQk07Ee7t1MkEPuu7aZ+HdpSoR9XygoTXF/FVx+txe5dUxUqm7yiVdexUvcqOfu9pf&#10;Zi8NzK/7LuvlD7H8CQAA//8DAFBLAwQUAAYACAAAACEAmOTYJ90AAAAIAQAADwAAAGRycy9kb3du&#10;cmV2LnhtbEyPwU7DMBBE70j8g7VIXBB1kkophDgVtHCDQ0vVsxsvSUS8jmynSf+e5QTHnRnNvinX&#10;s+3FGX3oHClIFwkIpNqZjhoFh8+3+wcQIWoyuneECi4YYF1dX5W6MG6iHZ73sRFcQqHQCtoYh0LK&#10;ULdodVi4AYm9L+etjnz6RhqvJy63vcySJJdWd8QfWj3gpsX6ez9aBfnWj9OONnfbw+u7/hia7Phy&#10;OSp1ezM/P4GIOMe/MPziMzpUzHRyI5kgegU8JCrIlqsUBNvLJGflxMrqMQVZlfL/gOoHAAD//wMA&#10;UEsBAi0AFAAGAAgAAAAhALaDOJL+AAAA4QEAABMAAAAAAAAAAAAAAAAAAAAAAFtDb250ZW50X1R5&#10;cGVzXS54bWxQSwECLQAUAAYACAAAACEAOP0h/9YAAACUAQAACwAAAAAAAAAAAAAAAAAvAQAAX3Jl&#10;bHMvLnJlbHNQSwECLQAUAAYACAAAACEApODUdy0CAABpBAAADgAAAAAAAAAAAAAAAAAuAgAAZHJz&#10;L2Uyb0RvYy54bWxQSwECLQAUAAYACAAAACEAmOTYJ90AAAAIAQAADwAAAAAAAAAAAAAAAACHBAAA&#10;ZHJzL2Rvd25yZXYueG1sUEsFBgAAAAAEAAQA8wAAAJEFAAAAAA==&#10;" stroked="f">
                 <v:textbox inset="0,0,0,0">
                   <w:txbxContent>
                     <w:p>
@@ -5524,9 +6078,9 @@
                           <w:noProof/>
                         </w:rPr>
                       </w:pPr>
-                      <w:bookmarkStart w:id="28" w:name="_Toc514703234"/>
-                      <w:bookmarkStart w:id="29" w:name="_Toc514871688"/>
-                      <w:bookmarkStart w:id="30" w:name="_Toc515048014"/>
+                      <w:bookmarkStart w:id="29" w:name="_Toc514703234"/>
+                      <w:bookmarkStart w:id="30" w:name="_Toc514871688"/>
+                      <w:bookmarkStart w:id="31" w:name="_Toc515211340"/>
                       <w:r>
                         <w:t xml:space="preserve">Figure </w:t>
                       </w:r>
@@ -5551,12 +6105,12 @@
                       <w:r>
                         <w:t>: Bosch Driver Drowsiness Detection</w:t>
                       </w:r>
-                      <w:bookmarkEnd w:id="28"/>
                       <w:bookmarkEnd w:id="29"/>
+                      <w:bookmarkEnd w:id="30"/>
                       <w:r>
                         <w:t xml:space="preserve"> (Bosch, 2012)</w:t>
                       </w:r>
-                      <w:bookmarkEnd w:id="30"/>
+                      <w:bookmarkEnd w:id="31"/>
                     </w:p>
                   </w:txbxContent>
                 </v:textbox>
@@ -5681,11 +6235,11 @@
         <w:pStyle w:val="Heading3"/>
         <w:spacing w:after="120"/>
       </w:pPr>
-      <w:bookmarkStart w:id="31" w:name="_Toc515048046"/>
+      <w:bookmarkStart w:id="32" w:name="_Toc515211379"/>
       <w:r>
         <w:t>2.2.3 Anti Sleep Pilot</w:t>
       </w:r>
-      <w:bookmarkEnd w:id="31"/>
+      <w:bookmarkEnd w:id="32"/>
     </w:p>
     <w:p>
       <w:pPr>
@@ -5698,7 +6252,7 @@
         <mc:AlternateContent>
           <mc:Choice Requires="wps">
             <w:drawing>
-              <wp:anchor distT="0" distB="0" distL="114300" distR="114300" simplePos="0" relativeHeight="251668480" behindDoc="1" locked="0" layoutInCell="1" allowOverlap="1" wp14:anchorId="608581AC" wp14:editId="7CCC845D">
+              <wp:anchor distT="0" distB="0" distL="114300" distR="114300" simplePos="0" relativeHeight="251700224" behindDoc="1" locked="0" layoutInCell="1" allowOverlap="1" wp14:anchorId="608581AC" wp14:editId="7CCC845D">
                 <wp:simplePos x="0" y="0"/>
                 <wp:positionH relativeFrom="column">
                   <wp:posOffset>30480</wp:posOffset>
@@ -5748,9 +6302,9 @@
                                 <w:noProof/>
                               </w:rPr>
                             </w:pPr>
-                            <w:bookmarkStart w:id="32" w:name="_Toc514703235"/>
-                            <w:bookmarkStart w:id="33" w:name="_Toc514871689"/>
-                            <w:bookmarkStart w:id="34" w:name="_Toc515048015"/>
+                            <w:bookmarkStart w:id="33" w:name="_Toc514703235"/>
+                            <w:bookmarkStart w:id="34" w:name="_Toc514871689"/>
+                            <w:bookmarkStart w:id="35" w:name="_Toc515211341"/>
                             <w:r>
                               <w:t xml:space="preserve">Figure </w:t>
                             </w:r>
@@ -5775,8 +6329,8 @@
                             <w:r>
                               <w:t>: Anti Sleep Pilot</w:t>
                             </w:r>
-                            <w:bookmarkEnd w:id="32"/>
                             <w:bookmarkEnd w:id="33"/>
+                            <w:bookmarkEnd w:id="34"/>
                             <w:r>
                               <w:t xml:space="preserve"> (</w:t>
                             </w:r>
@@ -5788,7 +6342,7 @@
                             <w:r>
                               <w:t>, 2011)</w:t>
                             </w:r>
-                            <w:bookmarkEnd w:id="34"/>
+                            <w:bookmarkEnd w:id="35"/>
                           </w:p>
                         </w:txbxContent>
                       </wps:txbx>
@@ -5812,7 +6366,7 @@
           </mc:Choice>
           <mc:Fallback>
             <w:pict>
-              <v:shape w14:anchorId="608581AC" id="Text Box 11" o:spid="_x0000_s1028" type="#_x0000_t202" style="position:absolute;left:0;text-align:left;margin-left:2.4pt;margin-top:144.25pt;width:145.2pt;height:22.2pt;z-index:-251648000;visibility:visible;mso-wrap-style:square;mso-width-percent:0;mso-height-percent:0;mso-wrap-distance-left:9pt;mso-wrap-distance-top:0;mso-wrap-distance-right:9pt;mso-wrap-distance-bottom:0;mso-position-horizontal:absolute;mso-position-horizontal-relative:text;mso-position-vertical:absolute;mso-position-vertical-relative:text;mso-width-percent:0;mso-height-percent:0;mso-width-relative:margin;mso-height-relative:margin;v-text-anchor:top" o:gfxdata="UEsDBBQABgAIAAAAIQC2gziS/gAAAOEBAAATAAAAW0NvbnRlbnRfVHlwZXNdLnhtbJSRQU7DMBBF&#10;90jcwfIWJU67QAgl6YK0S0CoHGBkTxKLZGx5TGhvj5O2G0SRWNoz/78nu9wcxkFMGNg6quQqL6RA&#10;0s5Y6ir5vt9lD1JwBDIwOMJKHpHlpr69KfdHjyxSmriSfYz+USnWPY7AufNIadK6MEJMx9ApD/oD&#10;OlTrorhX2lFEilmcO2RdNtjC5xDF9pCuTyYBB5bi6bQ4syoJ3g9WQ0ymaiLzg5KdCXlKLjvcW893&#10;SUOqXwnz5DrgnHtJTxOsQfEKIT7DmDSUCaxw7Rqn8787ZsmRM9e2VmPeBN4uqYvTtW7jvijg9N/y&#10;JsXecLq0q+WD6m8AAAD//wMAUEsDBBQABgAIAAAAIQA4/SH/1gAAAJQBAAALAAAAX3JlbHMvLnJl&#10;bHOkkMFqwzAMhu+DvYPRfXGawxijTi+j0GvpHsDYimMaW0Yy2fr2M4PBMnrbUb/Q94l/f/hMi1qR&#10;JVI2sOt6UJgd+ZiDgffL8ekFlFSbvV0oo4EbChzGx4f9GRdb25HMsYhqlCwG5lrLq9biZkxWOiqY&#10;22YiTra2kYMu1l1tQD30/bPm3wwYN0x18gb45AdQl1tp5j/sFB2T0FQ7R0nTNEV3j6o9feQzro1i&#10;OWA14Fm+Q8a1a8+Bvu/d/dMb2JY5uiPbhG/ktn4cqGU/er3pcvwCAAD//wMAUEsDBBQABgAIAAAA&#10;IQDui/6rLQIAAGkEAAAOAAAAZHJzL2Uyb0RvYy54bWysVMGO2yAQvVfqPyDujZMoqlIrzirNKlWl&#10;aHelTbVngiFGAoYCiZ1+fQdsZ9ttT1UveJgZBt57M17ddUaTi/BBga3obDKlRFgOtbKnin477D4s&#10;KQmR2ZppsKKiVxHo3fr9u1XrSjGHBnQtPMEiNpStq2gToyuLIvBGGBYm4ITFoARvWMStPxW1Zy1W&#10;N7qYT6cfixZ87TxwEQJ67/sgXef6UgoeH6UMIhJdUXxbzKvP6zGtxXrFypNnrlF8eAb7h1cYpixe&#10;eit1zyIjZ6/+KGUU9xBAxgkHU4CUiouMAdHMpm/QPDfMiYwFyQnuRlP4f2X5w+XJE1WjdjNKLDOo&#10;0UF0kXyGjqAL+WldKDHt2WFi7NCPuaM/oDPB7qQ36YuACMaR6euN3VSNp0PLxWK6wBDH2Hw5+4Q2&#10;li9eTzsf4hcBhiSjoh7Vy6Syyz7EPnVMSZcF0KreKa3TJgW22pMLQ6XbRkUxFP8tS9uUayGd6gsm&#10;T5Eg9lCSFbtjlymZjzCPUF8RvYe+f4LjO4X37VmIT8xjwyAqHIL4iIvU0FYUBouSBvyPv/lTPuqI&#10;UUpabMCKhu9n5gUl+qtFhVO3joYfjeNo2LPZAiJF0fA12cQDPurRlB7MC87GJt2CIWY53lXROJrb&#10;2I8BzhYXm01Owp50LO7ts+Op9MjroXth3g2qRNTzAcbWZOUbcfrcnuXNOYJUWbnEa8/iQDf2c9Z+&#10;mL00ML/uc9brH2L9EwAA//8DAFBLAwQUAAYACAAAACEASSiX898AAAAJAQAADwAAAGRycy9kb3du&#10;cmV2LnhtbEyPwU7DMBBE70j8g7VIXBB1cGmVhmwqaOEGh5aq521skoh4HcVOk/495gTH0Yxm3uTr&#10;ybbibHrfOEZ4mCUgDJdON1whHD7f7lMQPhBrah0bhIvxsC6ur3LKtBt5Z877UIlYwj4jhDqELpPS&#10;l7Wx5GeuMxy9L9dbClH2ldQ9jbHctlIlyVJaajgu1NSZTW3K7/1gEZbbfhh3vLnbHl7f6aOr1PHl&#10;ckS8vZmen0AEM4W/MPziR3QoItPJDay9aBEeI3hAUGm6ABF9tVooECeE+VytQBa5/P+g+AEAAP//&#10;AwBQSwECLQAUAAYACAAAACEAtoM4kv4AAADhAQAAEwAAAAAAAAAAAAAAAAAAAAAAW0NvbnRlbnRf&#10;VHlwZXNdLnhtbFBLAQItABQABgAIAAAAIQA4/SH/1gAAAJQBAAALAAAAAAAAAAAAAAAAAC8BAABf&#10;cmVscy8ucmVsc1BLAQItABQABgAIAAAAIQDui/6rLQIAAGkEAAAOAAAAAAAAAAAAAAAAAC4CAABk&#10;cnMvZTJvRG9jLnhtbFBLAQItABQABgAIAAAAIQBJKJfz3wAAAAkBAAAPAAAAAAAAAAAAAAAAAIcE&#10;AABkcnMvZG93bnJldi54bWxQSwUGAAAAAAQABADzAAAAkwUAAAAA&#10;" stroked="f">
+              <v:shape w14:anchorId="608581AC" id="Text Box 11" o:spid="_x0000_s1028" type="#_x0000_t202" style="position:absolute;left:0;text-align:left;margin-left:2.4pt;margin-top:144.25pt;width:145.2pt;height:22.2pt;z-index:-251616256;visibility:visible;mso-wrap-style:square;mso-width-percent:0;mso-height-percent:0;mso-wrap-distance-left:9pt;mso-wrap-distance-top:0;mso-wrap-distance-right:9pt;mso-wrap-distance-bottom:0;mso-position-horizontal:absolute;mso-position-horizontal-relative:text;mso-position-vertical:absolute;mso-position-vertical-relative:text;mso-width-percent:0;mso-height-percent:0;mso-width-relative:margin;mso-height-relative:margin;v-text-anchor:top" o:gfxdata="UEsDBBQABgAIAAAAIQC2gziS/gAAAOEBAAATAAAAW0NvbnRlbnRfVHlwZXNdLnhtbJSRQU7DMBBF&#10;90jcwfIWJU67QAgl6YK0S0CoHGBkTxKLZGx5TGhvj5O2G0SRWNoz/78nu9wcxkFMGNg6quQqL6RA&#10;0s5Y6ir5vt9lD1JwBDIwOMJKHpHlpr69KfdHjyxSmriSfYz+USnWPY7AufNIadK6MEJMx9ApD/oD&#10;OlTrorhX2lFEilmcO2RdNtjC5xDF9pCuTyYBB5bi6bQ4syoJ3g9WQ0ymaiLzg5KdCXlKLjvcW893&#10;SUOqXwnz5DrgnHtJTxOsQfEKIT7DmDSUCaxw7Rqn8787ZsmRM9e2VmPeBN4uqYvTtW7jvijg9N/y&#10;JsXecLq0q+WD6m8AAAD//wMAUEsDBBQABgAIAAAAIQA4/SH/1gAAAJQBAAALAAAAX3JlbHMvLnJl&#10;bHOkkMFqwzAMhu+DvYPRfXGawxijTi+j0GvpHsDYimMaW0Yy2fr2M4PBMnrbUb/Q94l/f/hMi1qR&#10;JVI2sOt6UJgd+ZiDgffL8ekFlFSbvV0oo4EbChzGx4f9GRdb25HMsYhqlCwG5lrLq9biZkxWOiqY&#10;22YiTra2kYMu1l1tQD30/bPm3wwYN0x18gb45AdQl1tp5j/sFB2T0FQ7R0nTNEV3j6o9feQzro1i&#10;OWA14Fm+Q8a1a8+Bvu/d/dMb2JY5uiPbhG/ktn4cqGU/er3pcvwCAAD//wMAUEsDBBQABgAIAAAA&#10;IQDui/6rLQIAAGkEAAAOAAAAZHJzL2Uyb0RvYy54bWysVMGO2yAQvVfqPyDujZMoqlIrzirNKlWl&#10;aHelTbVngiFGAoYCiZ1+fQdsZ9ttT1UveJgZBt57M17ddUaTi/BBga3obDKlRFgOtbKnin477D4s&#10;KQmR2ZppsKKiVxHo3fr9u1XrSjGHBnQtPMEiNpStq2gToyuLIvBGGBYm4ITFoARvWMStPxW1Zy1W&#10;N7qYT6cfixZ87TxwEQJ67/sgXef6UgoeH6UMIhJdUXxbzKvP6zGtxXrFypNnrlF8eAb7h1cYpixe&#10;eit1zyIjZ6/+KGUU9xBAxgkHU4CUiouMAdHMpm/QPDfMiYwFyQnuRlP4f2X5w+XJE1WjdjNKLDOo&#10;0UF0kXyGjqAL+WldKDHt2WFi7NCPuaM/oDPB7qQ36YuACMaR6euN3VSNp0PLxWK6wBDH2Hw5+4Q2&#10;li9eTzsf4hcBhiSjoh7Vy6Syyz7EPnVMSZcF0KreKa3TJgW22pMLQ6XbRkUxFP8tS9uUayGd6gsm&#10;T5Eg9lCSFbtjlymZjzCPUF8RvYe+f4LjO4X37VmIT8xjwyAqHIL4iIvU0FYUBouSBvyPv/lTPuqI&#10;UUpabMCKhu9n5gUl+qtFhVO3joYfjeNo2LPZAiJF0fA12cQDPurRlB7MC87GJt2CIWY53lXROJrb&#10;2I8BzhYXm01Owp50LO7ts+Op9MjroXth3g2qRNTzAcbWZOUbcfrcnuXNOYJUWbnEa8/iQDf2c9Z+&#10;mL00ML/uc9brH2L9EwAA//8DAFBLAwQUAAYACAAAACEASSiX898AAAAJAQAADwAAAGRycy9kb3du&#10;cmV2LnhtbEyPwU7DMBBE70j8g7VIXBB1cGmVhmwqaOEGh5aq521skoh4HcVOk/495gTH0Yxm3uTr&#10;ybbibHrfOEZ4mCUgDJdON1whHD7f7lMQPhBrah0bhIvxsC6ur3LKtBt5Z877UIlYwj4jhDqELpPS&#10;l7Wx5GeuMxy9L9dbClH2ldQ9jbHctlIlyVJaajgu1NSZTW3K7/1gEZbbfhh3vLnbHl7f6aOr1PHl&#10;ckS8vZmen0AEM4W/MPziR3QoItPJDay9aBEeI3hAUGm6ABF9tVooECeE+VytQBa5/P+g+AEAAP//&#10;AwBQSwECLQAUAAYACAAAACEAtoM4kv4AAADhAQAAEwAAAAAAAAAAAAAAAAAAAAAAW0NvbnRlbnRf&#10;VHlwZXNdLnhtbFBLAQItABQABgAIAAAAIQA4/SH/1gAAAJQBAAALAAAAAAAAAAAAAAAAAC8BAABf&#10;cmVscy8ucmVsc1BLAQItABQABgAIAAAAIQDui/6rLQIAAGkEAAAOAAAAAAAAAAAAAAAAAC4CAABk&#10;cnMvZTJvRG9jLnhtbFBLAQItABQABgAIAAAAIQBJKJfz3wAAAAkBAAAPAAAAAAAAAAAAAAAAAIcE&#10;AABkcnMvZG93bnJldi54bWxQSwUGAAAAAAQABADzAAAAkwUAAAAA&#10;" stroked="f">
                 <v:textbox inset="0,0,0,0">
                   <w:txbxContent>
                     <w:p>
@@ -5823,9 +6377,9 @@
                           <w:noProof/>
                         </w:rPr>
                       </w:pPr>
-                      <w:bookmarkStart w:id="35" w:name="_Toc514703235"/>
-                      <w:bookmarkStart w:id="36" w:name="_Toc514871689"/>
-                      <w:bookmarkStart w:id="37" w:name="_Toc515048015"/>
+                      <w:bookmarkStart w:id="36" w:name="_Toc514703235"/>
+                      <w:bookmarkStart w:id="37" w:name="_Toc514871689"/>
+                      <w:bookmarkStart w:id="38" w:name="_Toc515211341"/>
                       <w:r>
                         <w:t xml:space="preserve">Figure </w:t>
                       </w:r>
@@ -5850,8 +6404,8 @@
                       <w:r>
                         <w:t>: Anti Sleep Pilot</w:t>
                       </w:r>
-                      <w:bookmarkEnd w:id="35"/>
                       <w:bookmarkEnd w:id="36"/>
+                      <w:bookmarkEnd w:id="37"/>
                       <w:r>
                         <w:t xml:space="preserve"> (</w:t>
                       </w:r>
@@ -5863,7 +6417,7 @@
                       <w:r>
                         <w:t>, 2011)</w:t>
                       </w:r>
-                      <w:bookmarkEnd w:id="37"/>
+                      <w:bookmarkEnd w:id="38"/>
                     </w:p>
                   </w:txbxContent>
                 </v:textbox>
@@ -5878,7 +6432,7 @@
           <w:noProof/>
         </w:rPr>
         <w:drawing>
-          <wp:anchor distT="0" distB="0" distL="114300" distR="114300" simplePos="0" relativeHeight="251646976" behindDoc="1" locked="0" layoutInCell="1" allowOverlap="1" wp14:anchorId="2BDD41C7">
+          <wp:anchor distT="0" distB="0" distL="114300" distR="114300" simplePos="0" relativeHeight="251625472" behindDoc="1" locked="0" layoutInCell="1" allowOverlap="1" wp14:anchorId="2BDD41C7">
             <wp:simplePos x="0" y="0"/>
             <wp:positionH relativeFrom="column">
               <wp:posOffset>30480</wp:posOffset>
@@ -6030,11 +6584,11 @@
       <w:pPr>
         <w:pStyle w:val="Heading3"/>
       </w:pPr>
-      <w:bookmarkStart w:id="38" w:name="_Toc515048047"/>
+      <w:bookmarkStart w:id="39" w:name="_Toc515211380"/>
       <w:r>
         <w:t>2.2.4 Lane Departure Warning System</w:t>
       </w:r>
-      <w:bookmarkEnd w:id="38"/>
+      <w:bookmarkEnd w:id="39"/>
     </w:p>
     <w:p>
       <w:r>
@@ -6042,7 +6596,7 @@
           <w:noProof/>
         </w:rPr>
         <w:drawing>
-          <wp:anchor distT="0" distB="0" distL="114300" distR="114300" simplePos="0" relativeHeight="251643904" behindDoc="0" locked="0" layoutInCell="1" allowOverlap="1" wp14:anchorId="4670A04B" wp14:editId="69C245EB">
+          <wp:anchor distT="0" distB="0" distL="114300" distR="114300" simplePos="0" relativeHeight="251614208" behindDoc="0" locked="0" layoutInCell="1" allowOverlap="1" wp14:anchorId="4670A04B" wp14:editId="69C245EB">
             <wp:simplePos x="0" y="0"/>
             <wp:positionH relativeFrom="column">
               <wp:posOffset>0</wp:posOffset>
@@ -6129,7 +6683,7 @@
         <mc:AlternateContent>
           <mc:Choice Requires="wps">
             <w:drawing>
-              <wp:anchor distT="0" distB="0" distL="114300" distR="114300" simplePos="0" relativeHeight="251653120" behindDoc="0" locked="0" layoutInCell="1" allowOverlap="1" wp14:anchorId="44170431" wp14:editId="4208A3FE">
+              <wp:anchor distT="0" distB="0" distL="114300" distR="114300" simplePos="0" relativeHeight="251645952" behindDoc="0" locked="0" layoutInCell="1" allowOverlap="1" wp14:anchorId="44170431" wp14:editId="4208A3FE">
                 <wp:simplePos x="0" y="0"/>
                 <wp:positionH relativeFrom="column">
                   <wp:posOffset>-2179320</wp:posOffset>
@@ -6172,7 +6726,7 @@
                                 <w:noProof/>
                               </w:rPr>
                             </w:pPr>
-                            <w:bookmarkStart w:id="39" w:name="_Toc515048016"/>
+                            <w:bookmarkStart w:id="40" w:name="_Toc515211342"/>
                             <w:r>
                               <w:t xml:space="preserve">Figure </w:t>
                             </w:r>
@@ -6203,7 +6757,7 @@
                             <w:r>
                               <w:t xml:space="preserve"> (Cottingham, 2018)</w:t>
                             </w:r>
-                            <w:bookmarkEnd w:id="39"/>
+                            <w:bookmarkEnd w:id="40"/>
                           </w:p>
                         </w:txbxContent>
                       </wps:txbx>
@@ -6224,7 +6778,7 @@
           </mc:Choice>
           <mc:Fallback>
             <w:pict>
-              <v:shape w14:anchorId="44170431" id="Text Box 12" o:spid="_x0000_s1029" type="#_x0000_t202" style="position:absolute;left:0;text-align:left;margin-left:-171.6pt;margin-top:94.6pt;width:162.6pt;height:30.6pt;z-index:251653120;visibility:visible;mso-wrap-style:square;mso-height-percent:0;mso-wrap-distance-left:9pt;mso-wrap-distance-top:0;mso-wrap-distance-right:9pt;mso-wrap-distance-bottom:0;mso-position-horizontal:absolute;mso-position-horizontal-relative:text;mso-position-vertical:absolute;mso-position-vertical-relative:text;mso-height-percent:0;mso-height-relative:margin;v-text-anchor:top" o:gfxdata="UEsDBBQABgAIAAAAIQC2gziS/gAAAOEBAAATAAAAW0NvbnRlbnRfVHlwZXNdLnhtbJSRQU7DMBBF&#10;90jcwfIWJU67QAgl6YK0S0CoHGBkTxKLZGx5TGhvj5O2G0SRWNoz/78nu9wcxkFMGNg6quQqL6RA&#10;0s5Y6ir5vt9lD1JwBDIwOMJKHpHlpr69KfdHjyxSmriSfYz+USnWPY7AufNIadK6MEJMx9ApD/oD&#10;OlTrorhX2lFEilmcO2RdNtjC5xDF9pCuTyYBB5bi6bQ4syoJ3g9WQ0ymaiLzg5KdCXlKLjvcW893&#10;SUOqXwnz5DrgnHtJTxOsQfEKIT7DmDSUCaxw7Rqn8787ZsmRM9e2VmPeBN4uqYvTtW7jvijg9N/y&#10;JsXecLq0q+WD6m8AAAD//wMAUEsDBBQABgAIAAAAIQA4/SH/1gAAAJQBAAALAAAAX3JlbHMvLnJl&#10;bHOkkMFqwzAMhu+DvYPRfXGawxijTi+j0GvpHsDYimMaW0Yy2fr2M4PBMnrbUb/Q94l/f/hMi1qR&#10;JVI2sOt6UJgd+ZiDgffL8ekFlFSbvV0oo4EbChzGx4f9GRdb25HMsYhqlCwG5lrLq9biZkxWOiqY&#10;22YiTra2kYMu1l1tQD30/bPm3wwYN0x18gb45AdQl1tp5j/sFB2T0FQ7R0nTNEV3j6o9feQzro1i&#10;OWA14Fm+Q8a1a8+Bvu/d/dMb2JY5uiPbhG/ktn4cqGU/er3pcvwCAAD//wMAUEsDBBQABgAIAAAA&#10;IQC8Fm27LwIAAGkEAAAOAAAAZHJzL2Uyb0RvYy54bWysVE2P2yAQvVfqf0DcGztZNYqsOKs0q1SV&#10;ot2VktWeCYYYCRgKJHb66zv4I9tue6p6wcPMMPDem/HyvjWaXIQPCmxJp5OcEmE5VMqeSvpy2H5a&#10;UBIisxXTYEVJryLQ+9XHD8vGFWIGNehKeIJFbCgaV9I6RldkWeC1MCxMwAmLQQnesIhbf8oqzxqs&#10;bnQ2y/N51oCvnAcuQkDvQx+kq66+lILHJymDiESXFN8Wu9V36zGt2WrJipNnrlZ8eAb7h1cYpixe&#10;eiv1wCIjZ6/+KGUU9xBAxgkHk4GUiosOA6KZ5u/Q7GvmRIcFyQnuRlP4f2X54+XZE1WhdjNKLDOo&#10;0UG0kXyBlqAL+WlcKDBt7zAxtujH3NEf0Jlgt9Kb9EVABOPI9PXGbqrG0TnL55/zGYY4xu4Wizna&#10;WD57O+18iF8FGJKMknpUryOVXXYh9qljSrosgFbVVmmdNimw0Z5cGCrd1CqKofhvWdqmXAvpVF8w&#10;ebIEsYeSrNge246SuxHmEaorovfQ909wfKvwvh0L8Zl5bBhEhUMQn3CRGpqSwmBRUoP/8Td/ykcd&#10;MUpJgw1Y0vD9zLygRH+zqHDq1tHwo3EcDXs2G0CkUxwvxzsTD/ioR1N6MK84G+t0C4aY5XhXSeNo&#10;bmI/BjhbXKzXXRL2pGNxZ/eOp9Ijr4f2lXk3qBJRz0cYW5MV78Tpc3uW1+cIUnXKJV57Fge6sZ87&#10;7YfZSwPz677LevtDrH4CAAD//wMAUEsDBBQABgAIAAAAIQAab3ey4QAAAAwBAAAPAAAAZHJzL2Rv&#10;d25yZXYueG1sTI/BTsMwEETvSPyDtUhcUOo0LVUIcSpo4VYOLVXPbrwkEfE6ip0m/XuWE9x2NE+z&#10;M/l6sq24YO8bRwrmsxgEUulMQ5WC4+d7lILwQZPRrSNUcEUP6+L2JteZcSPt8XIIleAQ8plWUIfQ&#10;ZVL6skar/cx1SOx9ud7qwLKvpOn1yOG2lUkcr6TVDfGHWne4qbH8PgxWwWrbD+OeNg/b49tOf3RV&#10;cnq9npS6v5tenkEEnMIfDL/1uToU3OnsBjJetAqixXKRMMtO+sQHI9E85XlnBcljvARZ5PL/iOIH&#10;AAD//wMAUEsBAi0AFAAGAAgAAAAhALaDOJL+AAAA4QEAABMAAAAAAAAAAAAAAAAAAAAAAFtDb250&#10;ZW50X1R5cGVzXS54bWxQSwECLQAUAAYACAAAACEAOP0h/9YAAACUAQAACwAAAAAAAAAAAAAAAAAv&#10;AQAAX3JlbHMvLnJlbHNQSwECLQAUAAYACAAAACEAvBZtuy8CAABpBAAADgAAAAAAAAAAAAAAAAAu&#10;AgAAZHJzL2Uyb0RvYy54bWxQSwECLQAUAAYACAAAACEAGm93suEAAAAMAQAADwAAAAAAAAAAAAAA&#10;AACJBAAAZHJzL2Rvd25yZXYueG1sUEsFBgAAAAAEAAQA8wAAAJcFAAAAAA==&#10;" stroked="f">
+              <v:shape w14:anchorId="44170431" id="Text Box 12" o:spid="_x0000_s1029" type="#_x0000_t202" style="position:absolute;left:0;text-align:left;margin-left:-171.6pt;margin-top:94.6pt;width:162.6pt;height:30.6pt;z-index:251645952;visibility:visible;mso-wrap-style:square;mso-height-percent:0;mso-wrap-distance-left:9pt;mso-wrap-distance-top:0;mso-wrap-distance-right:9pt;mso-wrap-distance-bottom:0;mso-position-horizontal:absolute;mso-position-horizontal-relative:text;mso-position-vertical:absolute;mso-position-vertical-relative:text;mso-height-percent:0;mso-height-relative:margin;v-text-anchor:top" o:gfxdata="UEsDBBQABgAIAAAAIQC2gziS/gAAAOEBAAATAAAAW0NvbnRlbnRfVHlwZXNdLnhtbJSRQU7DMBBF&#10;90jcwfIWJU67QAgl6YK0S0CoHGBkTxKLZGx5TGhvj5O2G0SRWNoz/78nu9wcxkFMGNg6quQqL6RA&#10;0s5Y6ir5vt9lD1JwBDIwOMJKHpHlpr69KfdHjyxSmriSfYz+USnWPY7AufNIadK6MEJMx9ApD/oD&#10;OlTrorhX2lFEilmcO2RdNtjC5xDF9pCuTyYBB5bi6bQ4syoJ3g9WQ0ymaiLzg5KdCXlKLjvcW893&#10;SUOqXwnz5DrgnHtJTxOsQfEKIT7DmDSUCaxw7Rqn8787ZsmRM9e2VmPeBN4uqYvTtW7jvijg9N/y&#10;JsXecLq0q+WD6m8AAAD//wMAUEsDBBQABgAIAAAAIQA4/SH/1gAAAJQBAAALAAAAX3JlbHMvLnJl&#10;bHOkkMFqwzAMhu+DvYPRfXGawxijTi+j0GvpHsDYimMaW0Yy2fr2M4PBMnrbUb/Q94l/f/hMi1qR&#10;JVI2sOt6UJgd+ZiDgffL8ekFlFSbvV0oo4EbChzGx4f9GRdb25HMsYhqlCwG5lrLq9biZkxWOiqY&#10;22YiTra2kYMu1l1tQD30/bPm3wwYN0x18gb45AdQl1tp5j/sFB2T0FQ7R0nTNEV3j6o9feQzro1i&#10;OWA14Fm+Q8a1a8+Bvu/d/dMb2JY5uiPbhG/ktn4cqGU/er3pcvwCAAD//wMAUEsDBBQABgAIAAAA&#10;IQC8Fm27LwIAAGkEAAAOAAAAZHJzL2Uyb0RvYy54bWysVE2P2yAQvVfqf0DcGztZNYqsOKs0q1SV&#10;ot2VktWeCYYYCRgKJHb66zv4I9tue6p6wcPMMPDem/HyvjWaXIQPCmxJp5OcEmE5VMqeSvpy2H5a&#10;UBIisxXTYEVJryLQ+9XHD8vGFWIGNehKeIJFbCgaV9I6RldkWeC1MCxMwAmLQQnesIhbf8oqzxqs&#10;bnQ2y/N51oCvnAcuQkDvQx+kq66+lILHJymDiESXFN8Wu9V36zGt2WrJipNnrlZ8eAb7h1cYpixe&#10;eiv1wCIjZ6/+KGUU9xBAxgkHk4GUiosOA6KZ5u/Q7GvmRIcFyQnuRlP4f2X54+XZE1WhdjNKLDOo&#10;0UG0kXyBlqAL+WlcKDBt7zAxtujH3NEf0Jlgt9Kb9EVABOPI9PXGbqrG0TnL55/zGYY4xu4Wizna&#10;WD57O+18iF8FGJKMknpUryOVXXYh9qljSrosgFbVVmmdNimw0Z5cGCrd1CqKofhvWdqmXAvpVF8w&#10;ebIEsYeSrNge246SuxHmEaorovfQ909wfKvwvh0L8Zl5bBhEhUMQn3CRGpqSwmBRUoP/8Td/ykcd&#10;MUpJgw1Y0vD9zLygRH+zqHDq1tHwo3EcDXs2G0CkUxwvxzsTD/ioR1N6MK84G+t0C4aY5XhXSeNo&#10;bmI/BjhbXKzXXRL2pGNxZ/eOp9Ijr4f2lXk3qBJRz0cYW5MV78Tpc3uW1+cIUnXKJV57Fge6sZ87&#10;7YfZSwPz677LevtDrH4CAAD//wMAUEsDBBQABgAIAAAAIQAab3ey4QAAAAwBAAAPAAAAZHJzL2Rv&#10;d25yZXYueG1sTI/BTsMwEETvSPyDtUhcUOo0LVUIcSpo4VYOLVXPbrwkEfE6ip0m/XuWE9x2NE+z&#10;M/l6sq24YO8bRwrmsxgEUulMQ5WC4+d7lILwQZPRrSNUcEUP6+L2JteZcSPt8XIIleAQ8plWUIfQ&#10;ZVL6skar/cx1SOx9ud7qwLKvpOn1yOG2lUkcr6TVDfGHWne4qbH8PgxWwWrbD+OeNg/b49tOf3RV&#10;cnq9npS6v5tenkEEnMIfDL/1uToU3OnsBjJetAqixXKRMMtO+sQHI9E85XlnBcljvARZ5PL/iOIH&#10;AAD//wMAUEsBAi0AFAAGAAgAAAAhALaDOJL+AAAA4QEAABMAAAAAAAAAAAAAAAAAAAAAAFtDb250&#10;ZW50X1R5cGVzXS54bWxQSwECLQAUAAYACAAAACEAOP0h/9YAAACUAQAACwAAAAAAAAAAAAAAAAAv&#10;AQAAX3JlbHMvLnJlbHNQSwECLQAUAAYACAAAACEAvBZtuy8CAABpBAAADgAAAAAAAAAAAAAAAAAu&#10;AgAAZHJzL2Uyb0RvYy54bWxQSwECLQAUAAYACAAAACEAGm93suEAAAAMAQAADwAAAAAAAAAAAAAA&#10;AACJBAAAZHJzL2Rvd25yZXYueG1sUEsFBgAAAAAEAAQA8wAAAJcFAAAAAA==&#10;" stroked="f">
                 <v:textbox inset="0,0,0,0">
                   <w:txbxContent>
                     <w:p>
@@ -6236,7 +6790,7 @@
                           <w:noProof/>
                         </w:rPr>
                       </w:pPr>
-                      <w:bookmarkStart w:id="40" w:name="_Toc515048016"/>
+                      <w:bookmarkStart w:id="41" w:name="_Toc515211342"/>
                       <w:r>
                         <w:t xml:space="preserve">Figure </w:t>
                       </w:r>
@@ -6267,7 +6821,7 @@
                       <w:r>
                         <w:t xml:space="preserve"> (Cottingham, 2018)</w:t>
                       </w:r>
-                      <w:bookmarkEnd w:id="40"/>
+                      <w:bookmarkEnd w:id="41"/>
                     </w:p>
                   </w:txbxContent>
                 </v:textbox>
@@ -6357,12 +6911,12 @@
       <w:pPr>
         <w:pStyle w:val="Heading3"/>
       </w:pPr>
-      <w:bookmarkStart w:id="41" w:name="_Toc515048048"/>
+      <w:bookmarkStart w:id="42" w:name="_Toc515211381"/>
       <w:r>
         <w:lastRenderedPageBreak/>
         <w:t>2.2.5 Drowsiness Detection system using EEG Helmets</w:t>
       </w:r>
-      <w:bookmarkEnd w:id="41"/>
+      <w:bookmarkEnd w:id="42"/>
     </w:p>
     <w:p/>
     <w:p>
@@ -6429,7 +6983,7 @@
         <w:pStyle w:val="Caption"/>
         <w:jc w:val="center"/>
       </w:pPr>
-      <w:bookmarkStart w:id="42" w:name="_Toc515048017"/>
+      <w:bookmarkStart w:id="43" w:name="_Toc515211343"/>
       <w:r>
         <w:t xml:space="preserve">Figure </w:t>
       </w:r>
@@ -6455,9 +7009,42 @@
         <w:t xml:space="preserve">: </w:t>
       </w:r>
       <w:r>
-        <w:t>Vertical EEG recording from awake and drowsy condition (Kircher, 2001)</w:t>
-      </w:r>
-      <w:bookmarkEnd w:id="42"/>
+        <w:t>Vertical EEG recording from awake and drowsy condition</w:t>
+      </w:r>
+      <w:r>
+        <w:t xml:space="preserve"> </w:t>
+      </w:r>
+      <w:sdt>
+        <w:sdtPr>
+          <w:id w:val="1653400845"/>
+          <w:citation/>
+        </w:sdtPr>
+        <w:sdtContent>
+          <w:r>
+            <w:fldChar w:fldCharType="begin"/>
+          </w:r>
+          <w:r>
+            <w:rPr>
+              <w:lang w:val="en-GB"/>
+            </w:rPr>
+            <w:instrText xml:space="preserve"> CITATION Tho031 \l 2057 </w:instrText>
+          </w:r>
+          <w:r>
+            <w:fldChar w:fldCharType="separate"/>
+          </w:r>
+          <w:r>
+            <w:rPr>
+              <w:noProof/>
+              <w:lang w:val="en-GB"/>
+            </w:rPr>
+            <w:t>(Thorslund, 2003)</w:t>
+          </w:r>
+          <w:r>
+            <w:fldChar w:fldCharType="end"/>
+          </w:r>
+        </w:sdtContent>
+      </w:sdt>
+      <w:bookmarkEnd w:id="43"/>
     </w:p>
     <w:p>
       <w:pPr>
@@ -6512,7 +7099,7 @@
           <w:noProof/>
         </w:rPr>
         <w:drawing>
-          <wp:anchor distT="0" distB="0" distL="114300" distR="114300" simplePos="0" relativeHeight="251665408" behindDoc="1" locked="0" layoutInCell="1" allowOverlap="1" wp14:anchorId="6CA8DBD8" wp14:editId="2506E7FA">
+          <wp:anchor distT="0" distB="0" distL="114300" distR="114300" simplePos="0" relativeHeight="251688960" behindDoc="1" locked="0" layoutInCell="1" allowOverlap="1" wp14:anchorId="6CA8DBD8" wp14:editId="2506E7FA">
             <wp:simplePos x="0" y="0"/>
             <wp:positionH relativeFrom="column">
               <wp:posOffset>0</wp:posOffset>
@@ -6675,13 +7262,13 @@
         <mc:AlternateContent>
           <mc:Choice Requires="wps">
             <w:drawing>
-              <wp:anchor distT="0" distB="0" distL="114300" distR="114300" simplePos="0" relativeHeight="251671552" behindDoc="1" locked="0" layoutInCell="1" allowOverlap="1" wp14:anchorId="3BB83CB6" wp14:editId="25FDDD6C">
+              <wp:anchor distT="0" distB="0" distL="114300" distR="114300" simplePos="0" relativeHeight="251711488" behindDoc="1" locked="0" layoutInCell="1" allowOverlap="1" wp14:anchorId="3BB83CB6" wp14:editId="25FDDD6C">
                 <wp:simplePos x="0" y="0"/>
                 <wp:positionH relativeFrom="column">
                   <wp:posOffset>-2019300</wp:posOffset>
                 </wp:positionH>
                 <wp:positionV relativeFrom="paragraph">
-                  <wp:posOffset>344805</wp:posOffset>
+                  <wp:posOffset>329565</wp:posOffset>
                 </wp:positionV>
                 <wp:extent cx="1919605" cy="297180"/>
                 <wp:effectExtent l="0" t="0" r="4445" b="7620"/>
@@ -6726,7 +7313,7 @@
                                 <w:noProof/>
                               </w:rPr>
                             </w:pPr>
-                            <w:bookmarkStart w:id="43" w:name="_Toc515048018"/>
+                            <w:bookmarkStart w:id="44" w:name="_Toc515211344"/>
                             <w:r>
                               <w:t xml:space="preserve">Figure </w:t>
                             </w:r>
@@ -6754,7 +7341,7 @@
                             <w:r>
                               <w:t>EEG Helmet</w:t>
                             </w:r>
-                            <w:bookmarkEnd w:id="43"/>
+                            <w:bookmarkEnd w:id="44"/>
                           </w:p>
                         </w:txbxContent>
                       </wps:txbx>
@@ -6775,7 +7362,7 @@
           </mc:Choice>
           <mc:Fallback>
             <w:pict>
-              <v:shape w14:anchorId="3BB83CB6" id="Text Box 14" o:spid="_x0000_s1030" type="#_x0000_t202" style="position:absolute;left:0;text-align:left;margin-left:-159pt;margin-top:27.15pt;width:151.15pt;height:23.4pt;z-index:-251644928;visibility:visible;mso-wrap-style:square;mso-height-percent:0;mso-wrap-distance-left:9pt;mso-wrap-distance-top:0;mso-wrap-distance-right:9pt;mso-wrap-distance-bottom:0;mso-position-horizontal:absolute;mso-position-horizontal-relative:text;mso-position-vertical:absolute;mso-position-vertical-relative:text;mso-height-percent:0;mso-height-relative:margin;v-text-anchor:top" o:gfxdata="UEsDBBQABgAIAAAAIQC2gziS/gAAAOEBAAATAAAAW0NvbnRlbnRfVHlwZXNdLnhtbJSRQU7DMBBF&#10;90jcwfIWJU67QAgl6YK0S0CoHGBkTxKLZGx5TGhvj5O2G0SRWNoz/78nu9wcxkFMGNg6quQqL6RA&#10;0s5Y6ir5vt9lD1JwBDIwOMJKHpHlpr69KfdHjyxSmriSfYz+USnWPY7AufNIadK6MEJMx9ApD/oD&#10;OlTrorhX2lFEilmcO2RdNtjC5xDF9pCuTyYBB5bi6bQ4syoJ3g9WQ0ymaiLzg5KdCXlKLjvcW893&#10;SUOqXwnz5DrgnHtJTxOsQfEKIT7DmDSUCaxw7Rqn8787ZsmRM9e2VmPeBN4uqYvTtW7jvijg9N/y&#10;JsXecLq0q+WD6m8AAAD//wMAUEsDBBQABgAIAAAAIQA4/SH/1gAAAJQBAAALAAAAX3JlbHMvLnJl&#10;bHOkkMFqwzAMhu+DvYPRfXGawxijTi+j0GvpHsDYimMaW0Yy2fr2M4PBMnrbUb/Q94l/f/hMi1qR&#10;JVI2sOt6UJgd+ZiDgffL8ekFlFSbvV0oo4EbChzGx4f9GRdb25HMsYhqlCwG5lrLq9biZkxWOiqY&#10;22YiTra2kYMu1l1tQD30/bPm3wwYN0x18gb45AdQl1tp5j/sFB2T0FQ7R0nTNEV3j6o9feQzro1i&#10;OWA14Fm+Q8a1a8+Bvu/d/dMb2JY5uiPbhG/ktn4cqGU/er3pcvwCAAD//wMAUEsDBBQABgAIAAAA&#10;IQD2kEm2MgIAAGkEAAAOAAAAZHJzL2Uyb0RvYy54bWysVFFv2yAQfp+0/4B4X5xEW9dYcaosVaZJ&#10;UVspmfpMMMRIwDEgsbNfvwPHadftadoLPu6Og+/77jy/64wmJ+GDAlvRyWhMibAcamUPFf2+W3+4&#10;pSREZmumwYqKnkWgd4v37+atK8UUGtC18ASL2FC2rqJNjK4sisAbYVgYgRMWgxK8YRG3/lDUnrVY&#10;3ehiOh7fFC342nngIgT03vdBusj1pRQ8PkoZRCS6ovi2mFef131ai8WclQfPXKP45RnsH15hmLJ4&#10;6bXUPYuMHL36o5RR3EMAGUccTAFSKi4yBkQzGb9Bs22YExkLkhPclabw/8ryh9OTJ6pG7T5SYplB&#10;jXaii+QLdARdyE/rQolpW4eJsUM/5g7+gM4Eu5PepC8CIhhHps9XdlM1ng7NJrOb8SdKOMams8+T&#10;20x/8XLa+RC/CjAkGRX1qF4mlZ02IeJLMHVISZcF0KpeK63TJgVW2pMTQ6XbRkWR3ognfsvSNuVa&#10;SKf6cPIUCWIPJVmx23eZkiv8PdRnRO+h75/g+FrhfRsW4hPz2DAIGIcgPuIiNbQVhYtFSQP+59/8&#10;KR91xCglLTZgRcOPI/OCEv3NosKpWwfDD8Z+MOzRrACRTnC8HM8mHvBRD6b0YJ5xNpbpFgwxy/Gu&#10;isbBXMV+DHC2uFgucxL2pGNxY7eOp9IDr7vumXl3USWing8wtCYr34jT5/YsL48RpMrKJV57Fi90&#10;Yz9neS6zlwbm9T5nvfwhFr8AAAD//wMAUEsDBBQABgAIAAAAIQApIWdg4QAAAAsBAAAPAAAAZHJz&#10;L2Rvd25yZXYueG1sTI/BbsIwEETvlfoP1lbqpQqOoVAU4qAW2hs9QBFnE5skaryObIeEv+/21B5X&#10;+zTzJl+PtmVX40PjUIKYpMAMlk43WEk4fn0kS2AhKtSqdWgk3EyAdXF/l6tMuwH35nqIFaMQDJmS&#10;UMfYZZyHsjZWhYnrDNLv4rxVkU5fce3VQOG25dM0XXCrGqSGWnVmU5vy+9BbCYut74c9bp62x/ed&#10;+uyq6entdpLy8WF8XQGLZox/MPzqkzoU5HR2PerAWgnJTCxpTJQwf54BIyIR8xdgZ0JTIYAXOf+/&#10;ofgBAAD//wMAUEsBAi0AFAAGAAgAAAAhALaDOJL+AAAA4QEAABMAAAAAAAAAAAAAAAAAAAAAAFtD&#10;b250ZW50X1R5cGVzXS54bWxQSwECLQAUAAYACAAAACEAOP0h/9YAAACUAQAACwAAAAAAAAAAAAAA&#10;AAAvAQAAX3JlbHMvLnJlbHNQSwECLQAUAAYACAAAACEA9pBJtjICAABpBAAADgAAAAAAAAAAAAAA&#10;AAAuAgAAZHJzL2Uyb0RvYy54bWxQSwECLQAUAAYACAAAACEAKSFnYOEAAAALAQAADwAAAAAAAAAA&#10;AAAAAACMBAAAZHJzL2Rvd25yZXYueG1sUEsFBgAAAAAEAAQA8wAAAJoFAAAAAA==&#10;" stroked="f">
+              <v:shape w14:anchorId="3BB83CB6" id="Text Box 14" o:spid="_x0000_s1030" type="#_x0000_t202" style="position:absolute;left:0;text-align:left;margin-left:-159pt;margin-top:25.95pt;width:151.15pt;height:23.4pt;z-index:-251604992;visibility:visible;mso-wrap-style:square;mso-height-percent:0;mso-wrap-distance-left:9pt;mso-wrap-distance-top:0;mso-wrap-distance-right:9pt;mso-wrap-distance-bottom:0;mso-position-horizontal:absolute;mso-position-horizontal-relative:text;mso-position-vertical:absolute;mso-position-vertical-relative:text;mso-height-percent:0;mso-height-relative:margin;v-text-anchor:top" o:gfxdata="UEsDBBQABgAIAAAAIQC2gziS/gAAAOEBAAATAAAAW0NvbnRlbnRfVHlwZXNdLnhtbJSRQU7DMBBF&#10;90jcwfIWJU67QAgl6YK0S0CoHGBkTxKLZGx5TGhvj5O2G0SRWNoz/78nu9wcxkFMGNg6quQqL6RA&#10;0s5Y6ir5vt9lD1JwBDIwOMJKHpHlpr69KfdHjyxSmriSfYz+USnWPY7AufNIadK6MEJMx9ApD/oD&#10;OlTrorhX2lFEilmcO2RdNtjC5xDF9pCuTyYBB5bi6bQ4syoJ3g9WQ0ymaiLzg5KdCXlKLjvcW893&#10;SUOqXwnz5DrgnHtJTxOsQfEKIT7DmDSUCaxw7Rqn8787ZsmRM9e2VmPeBN4uqYvTtW7jvijg9N/y&#10;JsXecLq0q+WD6m8AAAD//wMAUEsDBBQABgAIAAAAIQA4/SH/1gAAAJQBAAALAAAAX3JlbHMvLnJl&#10;bHOkkMFqwzAMhu+DvYPRfXGawxijTi+j0GvpHsDYimMaW0Yy2fr2M4PBMnrbUb/Q94l/f/hMi1qR&#10;JVI2sOt6UJgd+ZiDgffL8ekFlFSbvV0oo4EbChzGx4f9GRdb25HMsYhqlCwG5lrLq9biZkxWOiqY&#10;22YiTra2kYMu1l1tQD30/bPm3wwYN0x18gb45AdQl1tp5j/sFB2T0FQ7R0nTNEV3j6o9feQzro1i&#10;OWA14Fm+Q8a1a8+Bvu/d/dMb2JY5uiPbhG/ktn4cqGU/er3pcvwCAAD//wMAUEsDBBQABgAIAAAA&#10;IQD2kEm2MgIAAGkEAAAOAAAAZHJzL2Uyb0RvYy54bWysVFFv2yAQfp+0/4B4X5xEW9dYcaosVaZJ&#10;UVspmfpMMMRIwDEgsbNfvwPHadftadoLPu6Og+/77jy/64wmJ+GDAlvRyWhMibAcamUPFf2+W3+4&#10;pSREZmumwYqKnkWgd4v37+atK8UUGtC18ASL2FC2rqJNjK4sisAbYVgYgRMWgxK8YRG3/lDUnrVY&#10;3ehiOh7fFC342nngIgT03vdBusj1pRQ8PkoZRCS6ovi2mFef131ai8WclQfPXKP45RnsH15hmLJ4&#10;6bXUPYuMHL36o5RR3EMAGUccTAFSKi4yBkQzGb9Bs22YExkLkhPclabw/8ryh9OTJ6pG7T5SYplB&#10;jXaii+QLdARdyE/rQolpW4eJsUM/5g7+gM4Eu5PepC8CIhhHps9XdlM1ng7NJrOb8SdKOMams8+T&#10;20x/8XLa+RC/CjAkGRX1qF4mlZ02IeJLMHVISZcF0KpeK63TJgVW2pMTQ6XbRkWR3ognfsvSNuVa&#10;SKf6cPIUCWIPJVmx23eZkiv8PdRnRO+h75/g+FrhfRsW4hPz2DAIGIcgPuIiNbQVhYtFSQP+59/8&#10;KR91xCglLTZgRcOPI/OCEv3NosKpWwfDD8Z+MOzRrACRTnC8HM8mHvBRD6b0YJ5xNpbpFgwxy/Gu&#10;isbBXMV+DHC2uFgucxL2pGNxY7eOp9IDr7vumXl3USWing8wtCYr34jT5/YsL48RpMrKJV57Fi90&#10;Yz9neS6zlwbm9T5nvfwhFr8AAAD//wMAUEsDBBQABgAIAAAAIQCbNC6a4QAAAAoBAAAPAAAAZHJz&#10;L2Rvd25yZXYueG1sTI9BT4NAFITvJv6HzTPxYuhCTVuKPBpt9aaH1qbnV3YFIvuWsEuh/971pMfJ&#10;TGa+yTeTacVF966xjJDMYhCaS6sarhCOn29RCsJ5YkWtZY1w1Q42xe1NTpmyI+/15eArEUrYZYRQ&#10;e99lUrqy1obczHaag/dle0M+yL6SqqcxlJtWzuN4KQ01HBZq6vS21uX3YTAIy10/jHvePuyOr+/0&#10;0VXz08v1hHh/Nz0/gfB68n9h+MUP6FAEprMdWDnRIkSPSRrOeIRFsgYRElGyWIE4I6zTFcgil/8v&#10;FD8AAAD//wMAUEsBAi0AFAAGAAgAAAAhALaDOJL+AAAA4QEAABMAAAAAAAAAAAAAAAAAAAAAAFtD&#10;b250ZW50X1R5cGVzXS54bWxQSwECLQAUAAYACAAAACEAOP0h/9YAAACUAQAACwAAAAAAAAAAAAAA&#10;AAAvAQAAX3JlbHMvLnJlbHNQSwECLQAUAAYACAAAACEA9pBJtjICAABpBAAADgAAAAAAAAAAAAAA&#10;AAAuAgAAZHJzL2Uyb0RvYy54bWxQSwECLQAUAAYACAAAACEAmzQumuEAAAAKAQAADwAAAAAAAAAA&#10;AAAAAACMBAAAZHJzL2Rvd25yZXYueG1sUEsFBgAAAAAEAAQA8wAAAJoFAAAAAA==&#10;" stroked="f">
                 <v:textbox inset="0,0,0,0">
                   <w:txbxContent>
                     <w:p>
@@ -6787,7 +7374,7 @@
                           <w:noProof/>
                         </w:rPr>
                       </w:pPr>
-                      <w:bookmarkStart w:id="44" w:name="_Toc515048018"/>
+                      <w:bookmarkStart w:id="45" w:name="_Toc515211344"/>
                       <w:r>
                         <w:t xml:space="preserve">Figure </w:t>
                       </w:r>
@@ -6815,7 +7402,7 @@
                       <w:r>
                         <w:t>EEG Helmet</w:t>
                       </w:r>
-                      <w:bookmarkEnd w:id="44"/>
+                      <w:bookmarkEnd w:id="45"/>
                     </w:p>
                   </w:txbxContent>
                 </v:textbox>
@@ -6838,24 +7425,54 @@
         <w:t>,</w:t>
       </w:r>
       <w:r>
-        <w:t xml:space="preserve"> these helmets are considered as high cost driver safety system </w:t>
-      </w:r>
-      <w:r>
-        <w:rPr>
-          <w:highlight w:val="yellow"/>
-        </w:rPr>
-        <w:t>(Gottlieb, 2004).</w:t>
+        <w:t xml:space="preserve"> these helmets are considered as high cost driver safety system</w:t>
+      </w:r>
+      <w:r>
+        <w:t xml:space="preserve"> </w:t>
+      </w:r>
+      <w:sdt>
+        <w:sdtPr>
+          <w:id w:val="1689711494"/>
+          <w:citation/>
+        </w:sdtPr>
+        <w:sdtContent>
+          <w:r>
+            <w:fldChar w:fldCharType="begin"/>
+          </w:r>
+          <w:r>
+            <w:rPr>
+              <w:lang w:val="en-GB"/>
+            </w:rPr>
+            <w:instrText xml:space="preserve"> CITATION Awa14 \l 2057 </w:instrText>
+          </w:r>
+          <w:r>
+            <w:fldChar w:fldCharType="separate"/>
+          </w:r>
+          <w:r>
+            <w:rPr>
+              <w:noProof/>
+              <w:lang w:val="en-GB"/>
+            </w:rPr>
+            <w:t>(Awais, Drieberg, &amp; Badruddin, 2014)</w:t>
+          </w:r>
+          <w:r>
+            <w:fldChar w:fldCharType="end"/>
+          </w:r>
+        </w:sdtContent>
+      </w:sdt>
+      <w:r>
+        <w:t>.</w:t>
       </w:r>
     </w:p>
     <w:p>
       <w:pPr>
         <w:pStyle w:val="Heading3"/>
       </w:pPr>
-      <w:bookmarkStart w:id="45" w:name="_Toc515048049"/>
+      <w:bookmarkStart w:id="46" w:name="_Toc515211382"/>
       <w:r>
         <w:t>2.2.6 Tesla Auto Pilot</w:t>
       </w:r>
-      <w:bookmarkEnd w:id="45"/>
+      <w:bookmarkEnd w:id="46"/>
     </w:p>
     <w:p/>
     <w:p>
@@ -6923,7 +7540,7 @@
         <w:pStyle w:val="Caption"/>
         <w:jc w:val="center"/>
       </w:pPr>
-      <w:bookmarkStart w:id="46" w:name="_Toc515048019"/>
+      <w:bookmarkStart w:id="47" w:name="_Toc515211345"/>
       <w:r>
         <w:t xml:space="preserve">Figure </w:t>
       </w:r>
@@ -6954,19 +7571,11 @@
       <w:r>
         <w:t xml:space="preserve"> (Tesla Inc, 2018)</w:t>
       </w:r>
-      <w:bookmarkEnd w:id="46"/>
+      <w:bookmarkEnd w:id="47"/>
     </w:p>
     <w:p>
       <w:pPr>
         <w:spacing w:after="160" w:line="259" w:lineRule="auto"/>
-      </w:pPr>
-      <w:r>
-        <w:t xml:space="preserve"> </w:t>
-      </w:r>
-    </w:p>
-    <w:p>
-      <w:pPr>
-        <w:spacing w:after="240" w:line="276" w:lineRule="auto"/>
       </w:pPr>
       <w:r>
         <w:lastRenderedPageBreak/>
@@ -7104,18 +7713,18 @@
         <w:pStyle w:val="Heading2"/>
         <w:spacing w:after="240"/>
       </w:pPr>
-      <w:bookmarkStart w:id="47" w:name="_Toc515048050"/>
+      <w:bookmarkStart w:id="48" w:name="_Toc515211383"/>
       <w:r>
         <w:t>2.3 Comparison of Existing Systems</w:t>
       </w:r>
-      <w:bookmarkEnd w:id="47"/>
+      <w:bookmarkEnd w:id="48"/>
     </w:p>
     <w:p>
       <w:pPr>
         <w:pStyle w:val="Caption"/>
         <w:keepNext/>
       </w:pPr>
-      <w:bookmarkStart w:id="48" w:name="_Toc515047989"/>
+      <w:bookmarkStart w:id="49" w:name="_Toc515211355"/>
       <w:r>
         <w:t xml:space="preserve">Table </w:t>
       </w:r>
@@ -7155,7 +7764,7 @@
       <w:r>
         <w:t>ystems</w:t>
       </w:r>
-      <w:bookmarkEnd w:id="48"/>
+      <w:bookmarkEnd w:id="49"/>
     </w:p>
     <w:tbl>
       <w:tblPr>
@@ -8040,7 +8649,7 @@
       <w:pPr>
         <w:pStyle w:val="Heading2"/>
       </w:pPr>
-      <w:bookmarkStart w:id="49" w:name="_Toc515048051"/>
+      <w:bookmarkStart w:id="50" w:name="_Toc515211384"/>
       <w:r>
         <w:lastRenderedPageBreak/>
         <w:t xml:space="preserve">2.4 </w:t>
@@ -8048,7 +8657,7 @@
       <w:r>
         <w:t>Discussion</w:t>
       </w:r>
-      <w:bookmarkEnd w:id="49"/>
+      <w:bookmarkEnd w:id="50"/>
       <w:r>
         <w:t xml:space="preserve"> </w:t>
       </w:r>
@@ -9419,7 +10028,7 @@
         <w:pStyle w:val="Heading1"/>
         <w:spacing w:after="240"/>
       </w:pPr>
-      <w:bookmarkStart w:id="50" w:name="_Toc515048052"/>
+      <w:bookmarkStart w:id="51" w:name="_Toc515211385"/>
       <w:r>
         <w:lastRenderedPageBreak/>
         <w:t xml:space="preserve">3. </w:t>
@@ -9427,7 +10036,7 @@
       <w:r>
         <w:t>SOFTWARE DEVELOPMENT METHODOLOGY</w:t>
       </w:r>
-      <w:bookmarkEnd w:id="50"/>
+      <w:bookmarkEnd w:id="51"/>
     </w:p>
     <w:p>
       <w:pPr>
@@ -9638,7 +10247,7 @@
         <w:pStyle w:val="Caption"/>
         <w:jc w:val="center"/>
       </w:pPr>
-      <w:bookmarkStart w:id="51" w:name="_Toc515048020"/>
+      <w:bookmarkStart w:id="52" w:name="_Toc515211346"/>
       <w:r>
         <w:t xml:space="preserve">Figure </w:t>
       </w:r>
@@ -9672,7 +10281,7 @@
       <w:r>
         <w:t xml:space="preserve"> (Verma, 2015)</w:t>
       </w:r>
-      <w:bookmarkEnd w:id="51"/>
+      <w:bookmarkEnd w:id="52"/>
     </w:p>
     <w:p>
       <w:pPr>
@@ -10164,12 +10773,497 @@
       <w:pPr>
         <w:pStyle w:val="Heading1"/>
       </w:pPr>
-      <w:bookmarkStart w:id="52" w:name="_Toc515048053"/>
+      <w:bookmarkStart w:id="53" w:name="_Toc515211386"/>
       <w:r>
         <w:lastRenderedPageBreak/>
-        <w:t>4. RISK MANAGEMENT</w:t>
-      </w:r>
-      <w:bookmarkEnd w:id="52"/>
+        <w:t>4. DESIGN</w:t>
+      </w:r>
+      <w:bookmarkEnd w:id="53"/>
+    </w:p>
+    <w:p>
+      <w:pPr>
+        <w:pStyle w:val="Heading2"/>
+      </w:pPr>
+      <w:bookmarkStart w:id="54" w:name="_Toc515211387"/>
+      <w:r>
+        <w:t>4.1 High Level System Architecture of the Proposed System</w:t>
+      </w:r>
+      <w:bookmarkEnd w:id="54"/>
+    </w:p>
+    <w:p/>
+    <w:p>
+      <w:r>
+        <w:rPr>
+          <w:noProof/>
+        </w:rPr>
+        <w:drawing>
+          <wp:inline distT="0" distB="0" distL="0" distR="0" wp14:anchorId="43C33975" wp14:editId="33802967">
+            <wp:extent cx="5731510" cy="3941638"/>
+            <wp:effectExtent l="0" t="0" r="2540" b="1905"/>
+            <wp:docPr id="258" name="Picture 258"/>
+            <wp:cNvGraphicFramePr>
+              <a:graphicFrameLocks xmlns:a="http://schemas.openxmlformats.org/drawingml/2006/main" noChangeAspect="1"/>
+            </wp:cNvGraphicFramePr>
+            <a:graphic xmlns:a="http://schemas.openxmlformats.org/drawingml/2006/main">
+              <a:graphicData uri="http://schemas.openxmlformats.org/drawingml/2006/picture">
+                <pic:pic xmlns:pic="http://schemas.openxmlformats.org/drawingml/2006/picture">
+                  <pic:nvPicPr>
+                    <pic:cNvPr id="6" name="systemArchi.jpg"/>
+                    <pic:cNvPicPr/>
+                  </pic:nvPicPr>
+                  <pic:blipFill>
+                    <a:blip r:embed="rId28">
+                      <a:extLst>
+                        <a:ext uri="{28A0092B-C50C-407E-A947-70E740481C1C}">
+                          <a14:useLocalDpi xmlns:a14="http://schemas.microsoft.com/office/drawing/2010/main" val="0"/>
+                        </a:ext>
+                      </a:extLst>
+                    </a:blip>
+                    <a:stretch>
+                      <a:fillRect/>
+                    </a:stretch>
+                  </pic:blipFill>
+                  <pic:spPr>
+                    <a:xfrm>
+                      <a:off x="0" y="0"/>
+                      <a:ext cx="5731510" cy="3941638"/>
+                    </a:xfrm>
+                    <a:prstGeom prst="rect">
+                      <a:avLst/>
+                    </a:prstGeom>
+                  </pic:spPr>
+                </pic:pic>
+              </a:graphicData>
+            </a:graphic>
+          </wp:inline>
+        </w:drawing>
+      </w:r>
+    </w:p>
+    <w:p>
+      <w:pPr>
+        <w:pStyle w:val="Caption"/>
+        <w:spacing w:before="120"/>
+        <w:jc w:val="center"/>
+      </w:pPr>
+      <w:r>
+        <w:t>Figure 9: High Level System Architecture</w:t>
+      </w:r>
+    </w:p>
+    <w:p>
+      <w:pPr>
+        <w:pStyle w:val="Heading3"/>
+      </w:pPr>
+      <w:bookmarkStart w:id="55" w:name="_Toc515211388"/>
+      <w:r>
+        <w:t>4.1.1 Pre-Processing Stage</w:t>
+      </w:r>
+      <w:bookmarkEnd w:id="55"/>
+    </w:p>
+    <w:p/>
+    <w:p>
+      <w:pPr>
+        <w:spacing w:line="276" w:lineRule="auto"/>
+      </w:pPr>
+      <w:r>
+        <w:t xml:space="preserve">Pre-processing stage is the primary stage of the proposed driver safety and drowsiness detection system which consists of two different processes. They are; </w:t>
+      </w:r>
+    </w:p>
+    <w:p>
+      <w:pPr>
+        <w:rPr>
+          <w:szCs w:val="24"/>
+        </w:rPr>
+      </w:pPr>
+    </w:p>
+    <w:p>
+      <w:pPr>
+        <w:pStyle w:val="ListParagraph"/>
+        <w:numPr>
+          <w:ilvl w:val="0"/>
+          <w:numId w:val="18"/>
+        </w:numPr>
+        <w:spacing w:after="120"/>
+        <w:ind w:left="714" w:hanging="357"/>
+        <w:jc w:val="left"/>
+        <w:rPr>
+          <w:szCs w:val="24"/>
+        </w:rPr>
+      </w:pPr>
+      <w:r>
+        <w:rPr>
+          <w:szCs w:val="24"/>
+        </w:rPr>
+        <w:t>Face and Eye Detection stage</w:t>
+      </w:r>
+    </w:p>
+    <w:p>
+      <w:pPr>
+        <w:pStyle w:val="ListParagraph"/>
+        <w:numPr>
+          <w:ilvl w:val="0"/>
+          <w:numId w:val="18"/>
+        </w:numPr>
+        <w:spacing w:after="200"/>
+        <w:jc w:val="left"/>
+        <w:rPr>
+          <w:szCs w:val="24"/>
+        </w:rPr>
+      </w:pPr>
+      <w:r>
+        <w:rPr>
+          <w:szCs w:val="24"/>
+        </w:rPr>
+        <w:t>Image processing</w:t>
+      </w:r>
+    </w:p>
+    <w:p>
+      <w:pPr>
+        <w:spacing w:after="240" w:line="276" w:lineRule="auto"/>
+        <w:rPr>
+          <w:szCs w:val="24"/>
+        </w:rPr>
+      </w:pPr>
+      <w:r>
+        <w:rPr>
+          <w:szCs w:val="24"/>
+        </w:rPr>
+        <w:t xml:space="preserve">The camera will capture images of the driver and send it through the pre-processing stage to detect the face and eyes of the driver. In this stage image processing algorithms are used to convert the live video stream to a sequence of digital images. Once converted, the system will pass those images to position detection stage. </w:t>
+      </w:r>
+    </w:p>
+    <w:p>
+      <w:pPr>
+        <w:pStyle w:val="Heading3"/>
+      </w:pPr>
+      <w:bookmarkStart w:id="56" w:name="_Toc515211389"/>
+      <w:r>
+        <w:t>4.1.2 Position Detection Stage</w:t>
+      </w:r>
+      <w:bookmarkEnd w:id="56"/>
+    </w:p>
+    <w:p/>
+    <w:p>
+      <w:pPr>
+        <w:rPr>
+          <w:szCs w:val="24"/>
+        </w:rPr>
+      </w:pPr>
+      <w:r>
+        <w:rPr>
+          <w:szCs w:val="24"/>
+        </w:rPr>
+        <w:t xml:space="preserve">In this stage, driver safety and drowsiness detection system will use </w:t>
+      </w:r>
+      <w:proofErr w:type="spellStart"/>
+      <w:r>
+        <w:rPr>
+          <w:szCs w:val="24"/>
+        </w:rPr>
+        <w:t>Haar</w:t>
+      </w:r>
+      <w:proofErr w:type="spellEnd"/>
+      <w:r>
+        <w:rPr>
+          <w:szCs w:val="24"/>
+        </w:rPr>
+        <w:t xml:space="preserve"> Cascade Classifier to detect the exact positions of the face and eye. </w:t>
+      </w:r>
+      <w:proofErr w:type="spellStart"/>
+      <w:r>
+        <w:rPr>
+          <w:szCs w:val="24"/>
+        </w:rPr>
+        <w:t>Haar</w:t>
+      </w:r>
+      <w:proofErr w:type="spellEnd"/>
+      <w:r>
+        <w:rPr>
+          <w:szCs w:val="24"/>
+        </w:rPr>
+        <w:t xml:space="preserve"> Cascade Classifier is a trained data set which is used for object and feature recognition. This stage consists of two different processes to detect face and eye.  They are;</w:t>
+      </w:r>
+    </w:p>
+    <w:p>
+      <w:pPr>
+        <w:rPr>
+          <w:szCs w:val="24"/>
+        </w:rPr>
+      </w:pPr>
+    </w:p>
+    <w:p>
+      <w:pPr>
+        <w:pStyle w:val="ListParagraph"/>
+        <w:numPr>
+          <w:ilvl w:val="0"/>
+          <w:numId w:val="19"/>
+        </w:numPr>
+        <w:spacing w:after="60"/>
+        <w:ind w:left="714" w:hanging="357"/>
+        <w:rPr>
+          <w:spacing w:val="2"/>
+          <w:szCs w:val="24"/>
+        </w:rPr>
+      </w:pPr>
+      <w:proofErr w:type="spellStart"/>
+      <w:r>
+        <w:rPr>
+          <w:spacing w:val="2"/>
+          <w:szCs w:val="24"/>
+        </w:rPr>
+        <w:t>Haar</w:t>
+      </w:r>
+      <w:proofErr w:type="spellEnd"/>
+      <w:r>
+        <w:rPr>
+          <w:spacing w:val="2"/>
+          <w:szCs w:val="24"/>
+        </w:rPr>
+        <w:t xml:space="preserve"> cascade </w:t>
+      </w:r>
+      <w:r>
+        <w:rPr>
+          <w:spacing w:val="2"/>
+          <w:szCs w:val="24"/>
+        </w:rPr>
+        <w:t>face</w:t>
+      </w:r>
+      <w:r>
+        <w:rPr>
+          <w:spacing w:val="2"/>
+          <w:szCs w:val="24"/>
+        </w:rPr>
+        <w:t xml:space="preserve"> detection</w:t>
+      </w:r>
+    </w:p>
+    <w:p>
+      <w:pPr>
+        <w:pStyle w:val="ListParagraph"/>
+        <w:numPr>
+          <w:ilvl w:val="0"/>
+          <w:numId w:val="19"/>
+        </w:numPr>
+        <w:rPr>
+          <w:spacing w:val="2"/>
+          <w:szCs w:val="24"/>
+        </w:rPr>
+      </w:pPr>
+      <w:proofErr w:type="spellStart"/>
+      <w:r>
+        <w:rPr>
+          <w:spacing w:val="2"/>
+          <w:szCs w:val="24"/>
+        </w:rPr>
+        <w:t>H</w:t>
+      </w:r>
+      <w:r>
+        <w:rPr>
+          <w:spacing w:val="2"/>
+          <w:szCs w:val="24"/>
+        </w:rPr>
+        <w:t>aar</w:t>
+      </w:r>
+      <w:proofErr w:type="spellEnd"/>
+      <w:r>
+        <w:rPr>
+          <w:spacing w:val="2"/>
+          <w:szCs w:val="24"/>
+        </w:rPr>
+        <w:t xml:space="preserve"> cascade </w:t>
+      </w:r>
+      <w:r>
+        <w:rPr>
+          <w:spacing w:val="2"/>
+          <w:szCs w:val="24"/>
+        </w:rPr>
+        <w:t>eye</w:t>
+      </w:r>
+      <w:r>
+        <w:rPr>
+          <w:spacing w:val="2"/>
+          <w:szCs w:val="24"/>
+        </w:rPr>
+        <w:t xml:space="preserve"> detection</w:t>
+      </w:r>
+    </w:p>
+    <w:p>
+      <w:pPr>
+        <w:rPr>
+          <w:spacing w:val="2"/>
+          <w:szCs w:val="24"/>
+        </w:rPr>
+      </w:pPr>
+    </w:p>
+    <w:p>
+      <w:pPr>
+        <w:spacing w:after="240" w:line="276" w:lineRule="auto"/>
+        <w:rPr>
+          <w:spacing w:val="2"/>
+          <w:szCs w:val="24"/>
+        </w:rPr>
+      </w:pPr>
+      <w:r>
+        <w:rPr>
+          <w:spacing w:val="2"/>
+          <w:szCs w:val="24"/>
+        </w:rPr>
+        <w:t>After these processes those images will be transferred to the next stage of the system.</w:t>
+      </w:r>
+    </w:p>
+    <w:p>
+      <w:pPr>
+        <w:pStyle w:val="Heading3"/>
+        <w:spacing w:after="240"/>
+      </w:pPr>
+      <w:bookmarkStart w:id="57" w:name="_Toc515211390"/>
+      <w:r>
+        <w:t>4.1.3 Detection Estimation Stage</w:t>
+      </w:r>
+      <w:bookmarkEnd w:id="57"/>
+    </w:p>
+    <w:p>
+      <w:pPr>
+        <w:spacing w:after="240" w:line="276" w:lineRule="auto"/>
+      </w:pPr>
+      <w:r>
+        <w:t>In this stage, the proposed system will determine the state of the eyes. Basically, the system will keep track on eye lids and detect whether both the eyes are in open or closed state.  If the eye lids are closed the iris (dark region of the eye) will be invisible and this will be recognized as an eye closure state.</w:t>
+      </w:r>
+    </w:p>
+    <w:p>
+      <w:pPr>
+        <w:spacing w:after="240" w:line="276" w:lineRule="auto"/>
+      </w:pPr>
+      <w:r>
+        <w:t>Considering the scenario system will alert the driver by providing a sound if the eye closure state percentage is higher compared to detection percentage supplied by the driver.</w:t>
+      </w:r>
+    </w:p>
+    <w:p>
+      <w:pPr>
+        <w:pStyle w:val="Heading2"/>
+      </w:pPr>
+      <w:bookmarkStart w:id="58" w:name="_Toc515211391"/>
+      <w:r>
+        <w:t>4.2 Prototype User Interface wireframe</w:t>
+      </w:r>
+      <w:bookmarkEnd w:id="58"/>
+    </w:p>
+    <w:p/>
+    <w:p>
+      <w:pPr>
+        <w:jc w:val="center"/>
+      </w:pPr>
+      <w:r>
+        <w:rPr>
+          <w:noProof/>
+        </w:rPr>
+        <w:drawing>
+          <wp:inline distT="0" distB="0" distL="0" distR="0" wp14:anchorId="56C11D79" wp14:editId="4994889E">
+            <wp:extent cx="5730240" cy="2354580"/>
+            <wp:effectExtent l="0" t="0" r="3810" b="7620"/>
+            <wp:docPr id="17" name="Picture 17"/>
+            <wp:cNvGraphicFramePr>
+              <a:graphicFrameLocks xmlns:a="http://schemas.openxmlformats.org/drawingml/2006/main" noChangeAspect="1"/>
+            </wp:cNvGraphicFramePr>
+            <a:graphic xmlns:a="http://schemas.openxmlformats.org/drawingml/2006/main">
+              <a:graphicData uri="http://schemas.openxmlformats.org/drawingml/2006/picture">
+                <pic:pic xmlns:pic="http://schemas.openxmlformats.org/drawingml/2006/picture">
+                  <pic:nvPicPr>
+                    <pic:cNvPr id="0" name="Picture 2"/>
+                    <pic:cNvPicPr>
+                      <a:picLocks noChangeAspect="1" noChangeArrowheads="1"/>
+                    </pic:cNvPicPr>
+                  </pic:nvPicPr>
+                  <pic:blipFill>
+                    <a:blip r:embed="rId29">
+                      <a:extLst>
+                        <a:ext uri="{28A0092B-C50C-407E-A947-70E740481C1C}">
+                          <a14:useLocalDpi xmlns:a14="http://schemas.microsoft.com/office/drawing/2010/main" val="0"/>
+                        </a:ext>
+                      </a:extLst>
+                    </a:blip>
+                    <a:srcRect/>
+                    <a:stretch>
+                      <a:fillRect/>
+                    </a:stretch>
+                  </pic:blipFill>
+                  <pic:spPr bwMode="auto">
+                    <a:xfrm>
+                      <a:off x="0" y="0"/>
+                      <a:ext cx="5730240" cy="2354580"/>
+                    </a:xfrm>
+                    <a:prstGeom prst="rect">
+                      <a:avLst/>
+                    </a:prstGeom>
+                    <a:noFill/>
+                    <a:ln>
+                      <a:noFill/>
+                    </a:ln>
+                  </pic:spPr>
+                </pic:pic>
+              </a:graphicData>
+            </a:graphic>
+          </wp:inline>
+        </w:drawing>
+      </w:r>
+    </w:p>
+    <w:p>
+      <w:pPr>
+        <w:pStyle w:val="Caption"/>
+        <w:spacing w:before="120"/>
+        <w:jc w:val="center"/>
+      </w:pPr>
+      <w:r>
+        <w:t>Figure 10: User Interface Wireframe</w:t>
+      </w:r>
+    </w:p>
+    <w:p>
+      <w:pPr>
+        <w:spacing w:after="240" w:line="276" w:lineRule="auto"/>
+      </w:pPr>
+      <w:r>
+        <w:t>The proposed driver safety and drowsiness detection system user interface has designed as shown in figure 10. The proposed system will provide the opportunity to the driver to select warning sequence (the time duration that the driver requires the system to process images and provide warnings) and the percentage of detection (the percentage of the detected images with closed eyes within the specified warning sequence) according to his/her preference. Once the warning sequence and detection percentage are set driver can start the system by clicking the start button at the bottom of the system interface.</w:t>
+      </w:r>
+    </w:p>
+    <w:p>
+      <w:pPr>
+        <w:spacing w:after="160" w:line="259" w:lineRule="auto"/>
+        <w:rPr>
+          <w:rFonts w:asciiTheme="majorHAnsi" w:eastAsiaTheme="majorEastAsia" w:hAnsiTheme="majorHAnsi" w:cstheme="majorBidi"/>
+          <w:b/>
+          <w:sz w:val="28"/>
+          <w:szCs w:val="32"/>
+        </w:rPr>
+      </w:pPr>
+      <w:r>
+        <w:t>Also, the system will provide number of statistics in the user interface such as Actual Time, Warning Sequence, detection Percentage, Total Frames counted within the time, Detected frames (images with closed eyes) and Actual Percentage. These statistics will provide the overview of the driver conditions.</w:t>
+      </w:r>
+    </w:p>
+    <w:p>
+      <w:pPr>
+        <w:spacing w:after="160" w:line="259" w:lineRule="auto"/>
+        <w:jc w:val="left"/>
+        <w:rPr>
+          <w:rFonts w:asciiTheme="majorHAnsi" w:eastAsiaTheme="majorEastAsia" w:hAnsiTheme="majorHAnsi" w:cstheme="majorBidi"/>
+          <w:b/>
+          <w:sz w:val="28"/>
+          <w:szCs w:val="32"/>
+        </w:rPr>
+      </w:pPr>
+      <w:r>
+        <w:br w:type="page"/>
+      </w:r>
+    </w:p>
+    <w:p>
+      <w:pPr>
+        <w:pStyle w:val="Heading1"/>
+      </w:pPr>
+      <w:bookmarkStart w:id="59" w:name="_Toc515211392"/>
+      <w:r>
+        <w:lastRenderedPageBreak/>
+        <w:t>5</w:t>
+      </w:r>
+      <w:r>
+        <w:t>. RISK MANAGEMENT</w:t>
+      </w:r>
+      <w:bookmarkEnd w:id="59"/>
     </w:p>
     <w:p>
       <w:pPr>
@@ -10184,14 +11278,17 @@
         <w:pStyle w:val="Heading2"/>
         <w:spacing w:after="240"/>
       </w:pPr>
-      <w:bookmarkStart w:id="53" w:name="_Toc515048054"/>
-      <w:r>
-        <w:t>4.1 Identification</w:t>
+      <w:bookmarkStart w:id="60" w:name="_Toc515211393"/>
+      <w:r>
+        <w:t>5</w:t>
+      </w:r>
+      <w:r>
+        <w:t>.1 Identification</w:t>
       </w:r>
       <w:r>
         <w:t xml:space="preserve"> of risks associated with the proposed project</w:t>
       </w:r>
-      <w:bookmarkEnd w:id="53"/>
+      <w:bookmarkEnd w:id="60"/>
     </w:p>
     <w:p>
       <w:pPr>
@@ -10428,11 +11525,14 @@
         <w:pStyle w:val="Heading2"/>
         <w:spacing w:after="240"/>
       </w:pPr>
-      <w:bookmarkStart w:id="54" w:name="_Toc515048055"/>
-      <w:r>
-        <w:t>4.2 Risk Matrix</w:t>
-      </w:r>
-      <w:bookmarkEnd w:id="54"/>
+      <w:bookmarkStart w:id="61" w:name="_Toc515211394"/>
+      <w:r>
+        <w:t>5</w:t>
+      </w:r>
+      <w:r>
+        <w:t>.2 Risk Matrix</w:t>
+      </w:r>
+      <w:bookmarkEnd w:id="61"/>
     </w:p>
     <w:p>
       <w:pPr>
@@ -10448,7 +11548,7 @@
         <w:keepNext/>
         <w:spacing w:before="120"/>
       </w:pPr>
-      <w:bookmarkStart w:id="55" w:name="_Toc515047990"/>
+      <w:bookmarkStart w:id="62" w:name="_Toc515211356"/>
       <w:r>
         <w:t xml:space="preserve">Table </w:t>
       </w:r>
@@ -10482,7 +11582,7 @@
       <w:r>
         <w:t>atrix</w:t>
       </w:r>
-      <w:bookmarkEnd w:id="55"/>
+      <w:bookmarkEnd w:id="62"/>
     </w:p>
     <w:tbl>
       <w:tblPr>
@@ -11205,7 +12305,7 @@
         <w:keepNext/>
         <w:spacing w:before="240"/>
       </w:pPr>
-      <w:bookmarkStart w:id="56" w:name="_Toc515047991"/>
+      <w:bookmarkStart w:id="63" w:name="_Toc515211357"/>
       <w:r>
         <w:t xml:space="preserve">Table </w:t>
       </w:r>
@@ -11233,7 +12333,7 @@
       <w:r>
         <w:t>Risk color codes</w:t>
       </w:r>
-      <w:bookmarkEnd w:id="56"/>
+      <w:bookmarkEnd w:id="63"/>
     </w:p>
     <w:tbl>
       <w:tblPr>
@@ -11517,10 +12617,13 @@
         <w:pStyle w:val="Heading2"/>
         <w:spacing w:before="240"/>
       </w:pPr>
-      <w:bookmarkStart w:id="57" w:name="_Toc515048056"/>
+      <w:bookmarkStart w:id="64" w:name="_Toc515211395"/>
       <w:r>
         <w:lastRenderedPageBreak/>
-        <w:t>4.</w:t>
+        <w:t>5</w:t>
+      </w:r>
+      <w:r>
+        <w:t>.</w:t>
       </w:r>
       <w:r>
         <w:t>3</w:t>
@@ -11528,7 +12631,7 @@
       <w:r>
         <w:t xml:space="preserve"> Risk Mitigation</w:t>
       </w:r>
-      <w:bookmarkEnd w:id="57"/>
+      <w:bookmarkEnd w:id="64"/>
     </w:p>
     <w:p>
       <w:pPr>
@@ -12112,7 +13215,7 @@
       <w:r>
         <w:t xml:space="preserve"> </w:t>
       </w:r>
-      <w:bookmarkStart w:id="58" w:name="_Toc515047992"/>
+      <w:bookmarkStart w:id="65" w:name="_Toc515211358"/>
       <w:r>
         <w:t xml:space="preserve">Table </w:t>
       </w:r>
@@ -12146,9 +13249,7 @@
       <w:r>
         <w:t>itigation</w:t>
       </w:r>
-      <w:bookmarkStart w:id="59" w:name="_GoBack"/>
-      <w:bookmarkEnd w:id="58"/>
-      <w:bookmarkEnd w:id="59"/>
+      <w:bookmarkEnd w:id="65"/>
     </w:p>
     <w:p>
       <w:pPr>
@@ -12165,14 +13266,14 @@
         <w:pStyle w:val="Heading1"/>
         <w:spacing w:after="0"/>
       </w:pPr>
-      <w:bookmarkStart w:id="60" w:name="_Toc511323649"/>
-      <w:bookmarkStart w:id="61" w:name="_Toc515048057"/>
+      <w:bookmarkStart w:id="66" w:name="_Toc511323649"/>
+      <w:bookmarkStart w:id="67" w:name="_Toc515211396"/>
       <w:r>
         <w:lastRenderedPageBreak/>
         <w:t>REFERENCES</w:t>
       </w:r>
-      <w:bookmarkEnd w:id="60"/>
-      <w:bookmarkEnd w:id="61"/>
+      <w:bookmarkEnd w:id="66"/>
+      <w:bookmarkEnd w:id="67"/>
     </w:p>
     <w:sdt>
       <w:sdtPr>
@@ -12616,6 +13717,11 @@
             </w:p>
             <w:p>
               <w:pPr>
+                <w:jc w:val="left"/>
+              </w:pPr>
+            </w:p>
+            <w:p>
+              <w:pPr>
                 <w:pStyle w:val="Bibliography"/>
                 <w:ind w:left="720" w:hanging="720"/>
                 <w:jc w:val="left"/>
@@ -12643,6 +13749,27 @@
                   <w:noProof/>
                 </w:rPr>
                 <w:t xml:space="preserve"> Retrieved from tesla: https://www.tesla.com/en_NZ/autopilot</w:t>
+              </w:r>
+            </w:p>
+            <w:p>
+              <w:pPr>
+                <w:jc w:val="left"/>
+              </w:pPr>
+            </w:p>
+            <w:p>
+              <w:pPr>
+                <w:pStyle w:val="Bibliography"/>
+                <w:ind w:left="720" w:hanging="720"/>
+                <w:jc w:val="left"/>
+                <w:rPr>
+                  <w:noProof/>
+                </w:rPr>
+              </w:pPr>
+              <w:r>
+                <w:rPr>
+                  <w:noProof/>
+                </w:rPr>
+                <w:t>Thorslund, B. (2003). Electrooculogram Analysis and Development of a System for Defining Stages of Drowsiness. Linköping, Sweden. Retrieved from https://www.diva-portal.org/smash/get/diva2:673960/FULLTEXT01.pdf</w:t>
               </w:r>
             </w:p>
             <w:p>
@@ -12701,10 +13828,120 @@
       <w:pPr>
         <w:ind w:left="720" w:hanging="720"/>
         <w:jc w:val="left"/>
-      </w:pPr>
+        <w:sectPr>
+          <w:pgSz w:w="11906" w:h="16838"/>
+          <w:pgMar w:top="1440" w:right="1440" w:bottom="1440" w:left="1440" w:header="708" w:footer="708" w:gutter="0"/>
+          <w:cols w:space="708"/>
+          <w:docGrid w:linePitch="360"/>
+        </w:sectPr>
+      </w:pPr>
+    </w:p>
+    <w:p>
+      <w:pPr>
+        <w:pStyle w:val="Heading1"/>
+        <w:spacing w:after="240"/>
+      </w:pPr>
+      <w:bookmarkStart w:id="68" w:name="_Toc515211397"/>
+      <w:r>
+        <w:lastRenderedPageBreak/>
+        <w:t>APPENDIX A – WORK BREAKDOWN STRUCTURE</w:t>
+      </w:r>
+      <w:bookmarkEnd w:id="68"/>
+    </w:p>
+    <w:p>
+      <w:pPr>
+        <w:keepNext/>
+        <w:jc w:val="center"/>
+      </w:pPr>
+      <w:r>
+        <w:rPr>
+          <w:noProof/>
+        </w:rPr>
+        <w:drawing>
+          <wp:inline distT="0" distB="0" distL="0" distR="0">
+            <wp:extent cx="7940040" cy="5013960"/>
+            <wp:effectExtent l="0" t="0" r="3810" b="0"/>
+            <wp:docPr id="20" name="Picture 20"/>
+            <wp:cNvGraphicFramePr>
+              <a:graphicFrameLocks xmlns:a="http://schemas.openxmlformats.org/drawingml/2006/main" noChangeAspect="1"/>
+            </wp:cNvGraphicFramePr>
+            <a:graphic xmlns:a="http://schemas.openxmlformats.org/drawingml/2006/main">
+              <a:graphicData uri="http://schemas.openxmlformats.org/drawingml/2006/picture">
+                <pic:pic xmlns:pic="http://schemas.openxmlformats.org/drawingml/2006/picture">
+                  <pic:nvPicPr>
+                    <pic:cNvPr id="0" name="Picture 4"/>
+                    <pic:cNvPicPr>
+                      <a:picLocks noChangeAspect="1" noChangeArrowheads="1"/>
+                    </pic:cNvPicPr>
+                  </pic:nvPicPr>
+                  <pic:blipFill>
+                    <a:blip r:embed="rId30">
+                      <a:extLst>
+                        <a:ext uri="{28A0092B-C50C-407E-A947-70E740481C1C}">
+                          <a14:useLocalDpi xmlns:a14="http://schemas.microsoft.com/office/drawing/2010/main" val="0"/>
+                        </a:ext>
+                      </a:extLst>
+                    </a:blip>
+                    <a:srcRect/>
+                    <a:stretch>
+                      <a:fillRect/>
+                    </a:stretch>
+                  </pic:blipFill>
+                  <pic:spPr bwMode="auto">
+                    <a:xfrm>
+                      <a:off x="0" y="0"/>
+                      <a:ext cx="7979818" cy="5039079"/>
+                    </a:xfrm>
+                    <a:prstGeom prst="rect">
+                      <a:avLst/>
+                    </a:prstGeom>
+                    <a:noFill/>
+                    <a:ln>
+                      <a:noFill/>
+                    </a:ln>
+                  </pic:spPr>
+                </pic:pic>
+              </a:graphicData>
+            </a:graphic>
+          </wp:inline>
+        </w:drawing>
+      </w:r>
+    </w:p>
+    <w:p>
+      <w:pPr>
+        <w:pStyle w:val="Caption"/>
+        <w:spacing w:before="120"/>
+        <w:jc w:val="center"/>
+      </w:pPr>
+      <w:bookmarkStart w:id="69" w:name="_Toc515211347"/>
+      <w:r>
+        <w:t xml:space="preserve">Figure </w:t>
+      </w:r>
+      <w:r>
+        <w:fldChar w:fldCharType="begin"/>
+      </w:r>
+      <w:r>
+        <w:instrText xml:space="preserve"> SEQ Figure \* ARABIC </w:instrText>
+      </w:r>
+      <w:r>
+        <w:fldChar w:fldCharType="separate"/>
+      </w:r>
+      <w:r>
+        <w:rPr>
+          <w:noProof/>
+        </w:rPr>
+        <w:t>9</w:t>
+      </w:r>
+      <w:r>
+        <w:fldChar w:fldCharType="end"/>
+      </w:r>
+      <w:r>
+        <w:t>: Work Breakdown Structure</w:t>
+      </w:r>
+      <w:bookmarkEnd w:id="69"/>
     </w:p>
     <w:sectPr>
-      <w:pgSz w:w="11906" w:h="16838"/>
+      <w:pgSz w:w="16838" w:h="11906" w:orient="landscape"/>
       <w:pgMar w:top="1440" w:right="1440" w:bottom="1440" w:left="1440" w:header="708" w:footer="708" w:gutter="0"/>
       <w:cols w:space="708"/>
       <w:docGrid w:linePitch="360"/>
@@ -12794,7 +14031,7 @@
 <w:ftr xmlns:wpc="http://schemas.microsoft.com/office/word/2010/wordprocessingCanvas" xmlns:cx="http://schemas.microsoft.com/office/drawing/2014/chartex" xmlns:cx1="http://schemas.microsoft.com/office/drawing/2015/9/8/chartex" xmlns:cx2="http://schemas.microsoft.com/office/drawing/2015/10/21/chartex" xmlns:cx3="http://schemas.microsoft.com/office/drawing/2016/5/9/chartex" xmlns:cx4="http://schemas.microsoft.com/office/drawing/2016/5/10/chartex" xmlns:cx5="http://schemas.microsoft.com/office/drawing/2016/5/11/chartex" xmlns:cx6="http://schemas.microsoft.com/office/drawing/2016/5/12/chartex" xmlns:cx7="http://schemas.microsoft.com/office/drawing/2016/5/13/chartex" xmlns:cx8="http://schemas.microsoft.com/office/drawing/2016/5/14/chartex" xmlns:mc="http://schemas.openxmlformats.org/markup-compatibility/2006" xmlns:aink="http://schemas.microsoft.com/office/drawing/2016/ink" xmlns:am3d="http://schemas.microsoft.com/office/drawing/2017/model3d" xmlns:o="urn:schemas-microsoft-com:office:office" xmlns:r="http://schemas.openxmlformats.org/officeDocument/2006/relationships" xmlns:m="http://schemas.openxmlformats.org/officeDocument/2006/math" xmlns:v="urn:schemas-microsoft-com:vml" xmlns:wp14="http://schemas.microsoft.com/office/word/2010/wordprocessingDrawing" xmlns:wp="http://schemas.openxmlformats.org/drawingml/2006/wordprocessingDrawing" xmlns:w10="urn:schemas-microsoft-com:office:word" xmlns:w="http://schemas.openxmlformats.org/wordprocessingml/2006/main" xmlns:w14="http://schemas.microsoft.com/office/word/2010/wordml" xmlns:w15="http://schemas.microsoft.com/office/word/2012/wordml" xmlns:w16cid="http://schemas.microsoft.com/office/word/2016/wordml/cid" xmlns:w16se="http://schemas.microsoft.com/office/word/2015/wordml/symex" xmlns:wpg="http://schemas.microsoft.com/office/word/2010/wordprocessingGroup" xmlns:wpi="http://schemas.microsoft.com/office/word/2010/wordprocessingInk" xmlns:wne="http://schemas.microsoft.com/office/word/2006/wordml" xmlns:wps="http://schemas.microsoft.com/office/word/2010/wordprocessingShape" mc:Ignorable="w14 w15 w16se w16cid wp14">
   <w:sdt>
     <w:sdtPr>
-      <w:id w:val="163284076"/>
+      <w:id w:val="1309827042"/>
       <w:docPartObj>
         <w:docPartGallery w:val="Page Numbers (Bottom of Page)"/>
         <w:docPartUnique/>
@@ -12850,7 +14087,7 @@
 <w:ftr xmlns:wpc="http://schemas.microsoft.com/office/word/2010/wordprocessingCanvas" xmlns:cx="http://schemas.microsoft.com/office/drawing/2014/chartex" xmlns:cx1="http://schemas.microsoft.com/office/drawing/2015/9/8/chartex" xmlns:cx2="http://schemas.microsoft.com/office/drawing/2015/10/21/chartex" xmlns:cx3="http://schemas.microsoft.com/office/drawing/2016/5/9/chartex" xmlns:cx4="http://schemas.microsoft.com/office/drawing/2016/5/10/chartex" xmlns:cx5="http://schemas.microsoft.com/office/drawing/2016/5/11/chartex" xmlns:cx6="http://schemas.microsoft.com/office/drawing/2016/5/12/chartex" xmlns:cx7="http://schemas.microsoft.com/office/drawing/2016/5/13/chartex" xmlns:cx8="http://schemas.microsoft.com/office/drawing/2016/5/14/chartex" xmlns:mc="http://schemas.openxmlformats.org/markup-compatibility/2006" xmlns:aink="http://schemas.microsoft.com/office/drawing/2016/ink" xmlns:am3d="http://schemas.microsoft.com/office/drawing/2017/model3d" xmlns:o="urn:schemas-microsoft-com:office:office" xmlns:r="http://schemas.openxmlformats.org/officeDocument/2006/relationships" xmlns:m="http://schemas.openxmlformats.org/officeDocument/2006/math" xmlns:v="urn:schemas-microsoft-com:vml" xmlns:wp14="http://schemas.microsoft.com/office/word/2010/wordprocessingDrawing" xmlns:wp="http://schemas.openxmlformats.org/drawingml/2006/wordprocessingDrawing" xmlns:w10="urn:schemas-microsoft-com:office:word" xmlns:w="http://schemas.openxmlformats.org/wordprocessingml/2006/main" xmlns:w14="http://schemas.microsoft.com/office/word/2010/wordml" xmlns:w15="http://schemas.microsoft.com/office/word/2012/wordml" xmlns:w16cid="http://schemas.microsoft.com/office/word/2016/wordml/cid" xmlns:w16se="http://schemas.microsoft.com/office/word/2015/wordml/symex" xmlns:wpg="http://schemas.microsoft.com/office/word/2010/wordprocessingGroup" xmlns:wpi="http://schemas.microsoft.com/office/word/2010/wordprocessingInk" xmlns:wne="http://schemas.microsoft.com/office/word/2006/wordml" xmlns:wps="http://schemas.microsoft.com/office/word/2010/wordprocessingShape" mc:Ignorable="w14 w15 w16se w16cid wp14">
   <w:sdt>
     <w:sdtPr>
-      <w:id w:val="320396708"/>
+      <w:id w:val="-1218276643"/>
       <w:docPartObj>
         <w:docPartGallery w:val="Page Numbers (Bottom of Page)"/>
         <w:docPartUnique/>
@@ -12878,7 +14115,7 @@
           <mc:AlternateContent>
             <mc:Choice Requires="wps">
               <w:drawing>
-                <wp:anchor distT="0" distB="0" distL="114300" distR="114300" simplePos="0" relativeHeight="251657216" behindDoc="0" locked="0" layoutInCell="1" allowOverlap="1">
+                <wp:anchor distT="0" distB="0" distL="114300" distR="114300" simplePos="0" relativeHeight="251661824" behindDoc="0" locked="0" layoutInCell="1" allowOverlap="1">
                   <wp:simplePos x="0" y="0"/>
                   <wp:positionH relativeFrom="column">
                     <wp:posOffset>-434340</wp:posOffset>
@@ -12983,7 +14220,7 @@
                   <v:stroke joinstyle="miter"/>
                   <v:path gradientshapeok="t" o:connecttype="rect"/>
                 </v:shapetype>
-                <v:shape id="Text Box 6" o:spid="_x0000_s1031" type="#_x0000_t202" style="position:absolute;left:0;text-align:left;margin-left:-34.2pt;margin-top:2.45pt;width:260.4pt;height:19.2pt;z-index:251657216;visibility:visible;mso-wrap-style:square;mso-height-percent:0;mso-wrap-distance-left:9pt;mso-wrap-distance-top:0;mso-wrap-distance-right:9pt;mso-wrap-distance-bottom:0;mso-position-horizontal:absolute;mso-position-horizontal-relative:text;mso-position-vertical:absolute;mso-position-vertical-relative:text;mso-height-percent:0;mso-height-relative:margin;v-text-anchor:top" o:gfxdata="UEsDBBQABgAIAAAAIQC2gziS/gAAAOEBAAATAAAAW0NvbnRlbnRfVHlwZXNdLnhtbJSRQU7DMBBF&#10;90jcwfIWJU67QAgl6YK0S0CoHGBkTxKLZGx5TGhvj5O2G0SRWNoz/78nu9wcxkFMGNg6quQqL6RA&#10;0s5Y6ir5vt9lD1JwBDIwOMJKHpHlpr69KfdHjyxSmriSfYz+USnWPY7AufNIadK6MEJMx9ApD/oD&#10;OlTrorhX2lFEilmcO2RdNtjC5xDF9pCuTyYBB5bi6bQ4syoJ3g9WQ0ymaiLzg5KdCXlKLjvcW893&#10;SUOqXwnz5DrgnHtJTxOsQfEKIT7DmDSUCaxw7Rqn8787ZsmRM9e2VmPeBN4uqYvTtW7jvijg9N/y&#10;JsXecLq0q+WD6m8AAAD//wMAUEsDBBQABgAIAAAAIQA4/SH/1gAAAJQBAAALAAAAX3JlbHMvLnJl&#10;bHOkkMFqwzAMhu+DvYPRfXGawxijTi+j0GvpHsDYimMaW0Yy2fr2M4PBMnrbUb/Q94l/f/hMi1qR&#10;JVI2sOt6UJgd+ZiDgffL8ekFlFSbvV0oo4EbChzGx4f9GRdb25HMsYhqlCwG5lrLq9biZkxWOiqY&#10;22YiTra2kYMu1l1tQD30/bPm3wwYN0x18gb45AdQl1tp5j/sFB2T0FQ7R0nTNEV3j6o9feQzro1i&#10;OWA14Fm+Q8a1a8+Bvu/d/dMb2JY5uiPbhG/ktn4cqGU/er3pcvwCAAD//wMAUEsDBBQABgAIAAAA&#10;IQDojyMnQgIAAHkEAAAOAAAAZHJzL2Uyb0RvYy54bWysVE1v2zAMvQ/YfxB0X+18NM2COEXWIsOA&#10;oC3QDj0rstwYkEVNUmJnv35PctJm3U7DLjJFUvx4j/T8ums02yvnazIFH1zknCkjqazNS8G/P60+&#10;TTnzQZhSaDKq4Afl+fXi44d5a2dqSFvSpXIMQYyftbbg2xDsLMu83KpG+AuyysBYkWtEwNW9ZKUT&#10;LaI3Ohvm+SRryZXWkVTeQ3vbG/kixa8qJcN9VXkVmC44agvpdOncxDNbzMXsxQm7reWxDPEPVTSi&#10;Nkj6GupWBMF2rv4jVFNLR56qcCGpyaiqaqlSD+hmkL/r5nErrEq9ABxvX2Hy/y+svNs/OFaXBZ9w&#10;ZkQDip5UF9gX6tgkotNaP4PTo4Vb6KAGyye9hzI23VWuiV+0w2AHzodXbGMwCeVolF/lU5gkbMPx&#10;aDpO4Gdvr63z4auihkWh4A7cJUjFfu0DKoHrySUm86TrclVrnS5xXtSNdmwvwLQOqUa8+M1LG9ai&#10;0dFlngIbis/7yNogQey17ylKodt0RwA2VB7Qv6N+fryVqxpFroUPD8JhYNAXliDc46g0IQkdJc62&#10;5H7+TR/9wSOsnLUYwIL7HzvhFGf6mwHDnwdjQMRCuowvr4a4uHPL5txids0NofMB1s3KJEb/oE9i&#10;5ah5xq4sY1aYhJHIXfBwEm9CvxbYNamWy+SEGbUirM2jlTF0RDpS8NQ9C2ePPAUwfEenURWzd3T1&#10;vvGloeUuUFUnLiPAPapH3DHfieLjLsYFOr8nr7c/xuIXAAAA//8DAFBLAwQUAAYACAAAACEAXU6c&#10;NuAAAAAIAQAADwAAAGRycy9kb3ducmV2LnhtbEyPwU7DMBBE70j8g7VIXFDr0KSlhDgVQkAlbm0K&#10;iJsbL0lEvI5iNwl/z3KC245mNPsm20y2FQP2vnGk4HoegUAqnWmoUnAonmZrED5oMrp1hAq+0cMm&#10;Pz/LdGrcSDsc9qESXEI+1QrqELpUSl/WaLWfuw6JvU/XWx1Y9pU0vR653LZyEUUraXVD/KHWHT7U&#10;WH7tT1bBx1X1/uKn59cxXsbd43Yobt5ModTlxXR/ByLgFP7C8IvP6JAz09GdyHjRKpit1glHFSS3&#10;INhPlgvWRz7iGGSeyf8D8h8AAAD//wMAUEsBAi0AFAAGAAgAAAAhALaDOJL+AAAA4QEAABMAAAAA&#10;AAAAAAAAAAAAAAAAAFtDb250ZW50X1R5cGVzXS54bWxQSwECLQAUAAYACAAAACEAOP0h/9YAAACU&#10;AQAACwAAAAAAAAAAAAAAAAAvAQAAX3JlbHMvLnJlbHNQSwECLQAUAAYACAAAACEA6I8jJ0ICAAB5&#10;BAAADgAAAAAAAAAAAAAAAAAuAgAAZHJzL2Uyb0RvYy54bWxQSwECLQAUAAYACAAAACEAXU6cNuAA&#10;AAAIAQAADwAAAAAAAAAAAAAAAACcBAAAZHJzL2Rvd25yZXYueG1sUEsFBgAAAAAEAAQA8wAAAKkF&#10;AAAAAA==&#10;" fillcolor="white [3201]" stroked="f" strokeweight=".5pt">
+                <v:shape id="Text Box 6" o:spid="_x0000_s1031" type="#_x0000_t202" style="position:absolute;left:0;text-align:left;margin-left:-34.2pt;margin-top:2.45pt;width:260.4pt;height:19.2pt;z-index:251661824;visibility:visible;mso-wrap-style:square;mso-height-percent:0;mso-wrap-distance-left:9pt;mso-wrap-distance-top:0;mso-wrap-distance-right:9pt;mso-wrap-distance-bottom:0;mso-position-horizontal:absolute;mso-position-horizontal-relative:text;mso-position-vertical:absolute;mso-position-vertical-relative:text;mso-height-percent:0;mso-height-relative:margin;v-text-anchor:top" o:gfxdata="UEsDBBQABgAIAAAAIQC2gziS/gAAAOEBAAATAAAAW0NvbnRlbnRfVHlwZXNdLnhtbJSRQU7DMBBF&#10;90jcwfIWJU67QAgl6YK0S0CoHGBkTxKLZGx5TGhvj5O2G0SRWNoz/78nu9wcxkFMGNg6quQqL6RA&#10;0s5Y6ir5vt9lD1JwBDIwOMJKHpHlpr69KfdHjyxSmriSfYz+USnWPY7AufNIadK6MEJMx9ApD/oD&#10;OlTrorhX2lFEilmcO2RdNtjC5xDF9pCuTyYBB5bi6bQ4syoJ3g9WQ0ymaiLzg5KdCXlKLjvcW893&#10;SUOqXwnz5DrgnHtJTxOsQfEKIT7DmDSUCaxw7Rqn8787ZsmRM9e2VmPeBN4uqYvTtW7jvijg9N/y&#10;JsXecLq0q+WD6m8AAAD//wMAUEsDBBQABgAIAAAAIQA4/SH/1gAAAJQBAAALAAAAX3JlbHMvLnJl&#10;bHOkkMFqwzAMhu+DvYPRfXGawxijTi+j0GvpHsDYimMaW0Yy2fr2M4PBMnrbUb/Q94l/f/hMi1qR&#10;JVI2sOt6UJgd+ZiDgffL8ekFlFSbvV0oo4EbChzGx4f9GRdb25HMsYhqlCwG5lrLq9biZkxWOiqY&#10;22YiTra2kYMu1l1tQD30/bPm3wwYN0x18gb45AdQl1tp5j/sFB2T0FQ7R0nTNEV3j6o9feQzro1i&#10;OWA14Fm+Q8a1a8+Bvu/d/dMb2JY5uiPbhG/ktn4cqGU/er3pcvwCAAD//wMAUEsDBBQABgAIAAAA&#10;IQDojyMnQgIAAHkEAAAOAAAAZHJzL2Uyb0RvYy54bWysVE1v2zAMvQ/YfxB0X+18NM2COEXWIsOA&#10;oC3QDj0rstwYkEVNUmJnv35PctJm3U7DLjJFUvx4j/T8ums02yvnazIFH1zknCkjqazNS8G/P60+&#10;TTnzQZhSaDKq4Afl+fXi44d5a2dqSFvSpXIMQYyftbbg2xDsLMu83KpG+AuyysBYkWtEwNW9ZKUT&#10;LaI3Ohvm+SRryZXWkVTeQ3vbG/kixa8qJcN9VXkVmC44agvpdOncxDNbzMXsxQm7reWxDPEPVTSi&#10;Nkj6GupWBMF2rv4jVFNLR56qcCGpyaiqaqlSD+hmkL/r5nErrEq9ABxvX2Hy/y+svNs/OFaXBZ9w&#10;ZkQDip5UF9gX6tgkotNaP4PTo4Vb6KAGyye9hzI23VWuiV+0w2AHzodXbGMwCeVolF/lU5gkbMPx&#10;aDpO4Gdvr63z4auihkWh4A7cJUjFfu0DKoHrySUm86TrclVrnS5xXtSNdmwvwLQOqUa8+M1LG9ai&#10;0dFlngIbis/7yNogQey17ylKodt0RwA2VB7Qv6N+fryVqxpFroUPD8JhYNAXliDc46g0IQkdJc62&#10;5H7+TR/9wSOsnLUYwIL7HzvhFGf6mwHDnwdjQMRCuowvr4a4uHPL5txids0NofMB1s3KJEb/oE9i&#10;5ah5xq4sY1aYhJHIXfBwEm9CvxbYNamWy+SEGbUirM2jlTF0RDpS8NQ9C2ePPAUwfEenURWzd3T1&#10;vvGloeUuUFUnLiPAPapH3DHfieLjLsYFOr8nr7c/xuIXAAAA//8DAFBLAwQUAAYACAAAACEAXU6c&#10;NuAAAAAIAQAADwAAAGRycy9kb3ducmV2LnhtbEyPwU7DMBBE70j8g7VIXFDr0KSlhDgVQkAlbm0K&#10;iJsbL0lEvI5iNwl/z3KC245mNPsm20y2FQP2vnGk4HoegUAqnWmoUnAonmZrED5oMrp1hAq+0cMm&#10;Pz/LdGrcSDsc9qESXEI+1QrqELpUSl/WaLWfuw6JvU/XWx1Y9pU0vR653LZyEUUraXVD/KHWHT7U&#10;WH7tT1bBx1X1/uKn59cxXsbd43Yobt5ModTlxXR/ByLgFP7C8IvP6JAz09GdyHjRKpit1glHFSS3&#10;INhPlgvWRz7iGGSeyf8D8h8AAAD//wMAUEsBAi0AFAAGAAgAAAAhALaDOJL+AAAA4QEAABMAAAAA&#10;AAAAAAAAAAAAAAAAAFtDb250ZW50X1R5cGVzXS54bWxQSwECLQAUAAYACAAAACEAOP0h/9YAAACU&#10;AQAACwAAAAAAAAAAAAAAAAAvAQAAX3JlbHMvLnJlbHNQSwECLQAUAAYACAAAACEA6I8jJ0ICAAB5&#10;BAAADgAAAAAAAAAAAAAAAAAuAgAAZHJzL2Uyb0RvYy54bWxQSwECLQAUAAYACAAAACEAXU6cNuAA&#10;AAAIAQAADwAAAAAAAAAAAAAAAACcBAAAZHJzL2Rvd25yZXYueG1sUEsFBgAAAAAEAAQA8wAAAKkF&#10;AAAAAA==&#10;" fillcolor="white [3201]" stroked="f" strokeweight=".5pt">
                   <v:textbox>
                     <w:txbxContent>
                       <w:p>
@@ -13855,95 +15092,9 @@
     </w:lvl>
   </w:abstractNum>
   <w:abstractNum w:abstractNumId="7" w15:restartNumberingAfterBreak="0">
-    <w:nsid w:val="4AE62FBC"/>
+    <w:nsid w:val="44ED6A1E"/>
     <w:multiLevelType w:val="hybridMultilevel"/>
-    <w:tmpl w:val="60AE559C"/>
-    <w:lvl w:ilvl="0" w:tplc="0809000F">
-      <w:start w:val="1"/>
-      <w:numFmt w:val="decimal"/>
-      <w:lvlText w:val="%1."/>
-      <w:lvlJc w:val="left"/>
-      <w:pPr>
-        <w:ind w:left="720" w:hanging="360"/>
-      </w:pPr>
-    </w:lvl>
-    <w:lvl w:ilvl="1" w:tplc="08090019" w:tentative="1">
-      <w:start w:val="1"/>
-      <w:numFmt w:val="lowerLetter"/>
-      <w:lvlText w:val="%2."/>
-      <w:lvlJc w:val="left"/>
-      <w:pPr>
-        <w:ind w:left="1440" w:hanging="360"/>
-      </w:pPr>
-    </w:lvl>
-    <w:lvl w:ilvl="2" w:tplc="0809001B" w:tentative="1">
-      <w:start w:val="1"/>
-      <w:numFmt w:val="lowerRoman"/>
-      <w:lvlText w:val="%3."/>
-      <w:lvlJc w:val="right"/>
-      <w:pPr>
-        <w:ind w:left="2160" w:hanging="180"/>
-      </w:pPr>
-    </w:lvl>
-    <w:lvl w:ilvl="3" w:tplc="0809000F" w:tentative="1">
-      <w:start w:val="1"/>
-      <w:numFmt w:val="decimal"/>
-      <w:lvlText w:val="%4."/>
-      <w:lvlJc w:val="left"/>
-      <w:pPr>
-        <w:ind w:left="2880" w:hanging="360"/>
-      </w:pPr>
-    </w:lvl>
-    <w:lvl w:ilvl="4" w:tplc="08090019" w:tentative="1">
-      <w:start w:val="1"/>
-      <w:numFmt w:val="lowerLetter"/>
-      <w:lvlText w:val="%5."/>
-      <w:lvlJc w:val="left"/>
-      <w:pPr>
-        <w:ind w:left="3600" w:hanging="360"/>
-      </w:pPr>
-    </w:lvl>
-    <w:lvl w:ilvl="5" w:tplc="0809001B" w:tentative="1">
-      <w:start w:val="1"/>
-      <w:numFmt w:val="lowerRoman"/>
-      <w:lvlText w:val="%6."/>
-      <w:lvlJc w:val="right"/>
-      <w:pPr>
-        <w:ind w:left="4320" w:hanging="180"/>
-      </w:pPr>
-    </w:lvl>
-    <w:lvl w:ilvl="6" w:tplc="0809000F" w:tentative="1">
-      <w:start w:val="1"/>
-      <w:numFmt w:val="decimal"/>
-      <w:lvlText w:val="%7."/>
-      <w:lvlJc w:val="left"/>
-      <w:pPr>
-        <w:ind w:left="5040" w:hanging="360"/>
-      </w:pPr>
-    </w:lvl>
-    <w:lvl w:ilvl="7" w:tplc="08090019" w:tentative="1">
-      <w:start w:val="1"/>
-      <w:numFmt w:val="lowerLetter"/>
-      <w:lvlText w:val="%8."/>
-      <w:lvlJc w:val="left"/>
-      <w:pPr>
-        <w:ind w:left="5760" w:hanging="360"/>
-      </w:pPr>
-    </w:lvl>
-    <w:lvl w:ilvl="8" w:tplc="0809001B" w:tentative="1">
-      <w:start w:val="1"/>
-      <w:numFmt w:val="lowerRoman"/>
-      <w:lvlText w:val="%9."/>
-      <w:lvlJc w:val="right"/>
-      <w:pPr>
-        <w:ind w:left="6480" w:hanging="180"/>
-      </w:pPr>
-    </w:lvl>
-  </w:abstractNum>
-  <w:abstractNum w:abstractNumId="8" w15:restartNumberingAfterBreak="0">
-    <w:nsid w:val="5607121A"/>
-    <w:multiLevelType w:val="hybridMultilevel"/>
-    <w:tmpl w:val="3D8CB6C6"/>
+    <w:tmpl w:val="92F8AA60"/>
     <w:lvl w:ilvl="0" w:tplc="04090001">
       <w:start w:val="1"/>
       <w:numFmt w:val="bullet"/>
@@ -14053,7 +15204,206 @@
       </w:rPr>
     </w:lvl>
   </w:abstractNum>
+  <w:abstractNum w:abstractNumId="8" w15:restartNumberingAfterBreak="0">
+    <w:nsid w:val="4AE62FBC"/>
+    <w:multiLevelType w:val="hybridMultilevel"/>
+    <w:tmpl w:val="60AE559C"/>
+    <w:lvl w:ilvl="0" w:tplc="0809000F">
+      <w:start w:val="1"/>
+      <w:numFmt w:val="decimal"/>
+      <w:lvlText w:val="%1."/>
+      <w:lvlJc w:val="left"/>
+      <w:pPr>
+        <w:ind w:left="720" w:hanging="360"/>
+      </w:pPr>
+    </w:lvl>
+    <w:lvl w:ilvl="1" w:tplc="08090019" w:tentative="1">
+      <w:start w:val="1"/>
+      <w:numFmt w:val="lowerLetter"/>
+      <w:lvlText w:val="%2."/>
+      <w:lvlJc w:val="left"/>
+      <w:pPr>
+        <w:ind w:left="1440" w:hanging="360"/>
+      </w:pPr>
+    </w:lvl>
+    <w:lvl w:ilvl="2" w:tplc="0809001B" w:tentative="1">
+      <w:start w:val="1"/>
+      <w:numFmt w:val="lowerRoman"/>
+      <w:lvlText w:val="%3."/>
+      <w:lvlJc w:val="right"/>
+      <w:pPr>
+        <w:ind w:left="2160" w:hanging="180"/>
+      </w:pPr>
+    </w:lvl>
+    <w:lvl w:ilvl="3" w:tplc="0809000F" w:tentative="1">
+      <w:start w:val="1"/>
+      <w:numFmt w:val="decimal"/>
+      <w:lvlText w:val="%4."/>
+      <w:lvlJc w:val="left"/>
+      <w:pPr>
+        <w:ind w:left="2880" w:hanging="360"/>
+      </w:pPr>
+    </w:lvl>
+    <w:lvl w:ilvl="4" w:tplc="08090019" w:tentative="1">
+      <w:start w:val="1"/>
+      <w:numFmt w:val="lowerLetter"/>
+      <w:lvlText w:val="%5."/>
+      <w:lvlJc w:val="left"/>
+      <w:pPr>
+        <w:ind w:left="3600" w:hanging="360"/>
+      </w:pPr>
+    </w:lvl>
+    <w:lvl w:ilvl="5" w:tplc="0809001B" w:tentative="1">
+      <w:start w:val="1"/>
+      <w:numFmt w:val="lowerRoman"/>
+      <w:lvlText w:val="%6."/>
+      <w:lvlJc w:val="right"/>
+      <w:pPr>
+        <w:ind w:left="4320" w:hanging="180"/>
+      </w:pPr>
+    </w:lvl>
+    <w:lvl w:ilvl="6" w:tplc="0809000F" w:tentative="1">
+      <w:start w:val="1"/>
+      <w:numFmt w:val="decimal"/>
+      <w:lvlText w:val="%7."/>
+      <w:lvlJc w:val="left"/>
+      <w:pPr>
+        <w:ind w:left="5040" w:hanging="360"/>
+      </w:pPr>
+    </w:lvl>
+    <w:lvl w:ilvl="7" w:tplc="08090019" w:tentative="1">
+      <w:start w:val="1"/>
+      <w:numFmt w:val="lowerLetter"/>
+      <w:lvlText w:val="%8."/>
+      <w:lvlJc w:val="left"/>
+      <w:pPr>
+        <w:ind w:left="5760" w:hanging="360"/>
+      </w:pPr>
+    </w:lvl>
+    <w:lvl w:ilvl="8" w:tplc="0809001B" w:tentative="1">
+      <w:start w:val="1"/>
+      <w:numFmt w:val="lowerRoman"/>
+      <w:lvlText w:val="%9."/>
+      <w:lvlJc w:val="right"/>
+      <w:pPr>
+        <w:ind w:left="6480" w:hanging="180"/>
+      </w:pPr>
+    </w:lvl>
+  </w:abstractNum>
   <w:abstractNum w:abstractNumId="9" w15:restartNumberingAfterBreak="0">
+    <w:nsid w:val="5607121A"/>
+    <w:multiLevelType w:val="hybridMultilevel"/>
+    <w:tmpl w:val="3D8CB6C6"/>
+    <w:lvl w:ilvl="0" w:tplc="04090001">
+      <w:start w:val="1"/>
+      <w:numFmt w:val="bullet"/>
+      <w:lvlText w:val=""/>
+      <w:lvlJc w:val="left"/>
+      <w:pPr>
+        <w:ind w:left="720" w:hanging="360"/>
+      </w:pPr>
+      <w:rPr>
+        <w:rFonts w:ascii="Symbol" w:hAnsi="Symbol" w:hint="default"/>
+      </w:rPr>
+    </w:lvl>
+    <w:lvl w:ilvl="1" w:tplc="04090003" w:tentative="1">
+      <w:start w:val="1"/>
+      <w:numFmt w:val="bullet"/>
+      <w:lvlText w:val="o"/>
+      <w:lvlJc w:val="left"/>
+      <w:pPr>
+        <w:ind w:left="1440" w:hanging="360"/>
+      </w:pPr>
+      <w:rPr>
+        <w:rFonts w:ascii="Courier New" w:hAnsi="Courier New" w:cs="Courier New" w:hint="default"/>
+      </w:rPr>
+    </w:lvl>
+    <w:lvl w:ilvl="2" w:tplc="04090005" w:tentative="1">
+      <w:start w:val="1"/>
+      <w:numFmt w:val="bullet"/>
+      <w:lvlText w:val=""/>
+      <w:lvlJc w:val="left"/>
+      <w:pPr>
+        <w:ind w:left="2160" w:hanging="360"/>
+      </w:pPr>
+      <w:rPr>
+        <w:rFonts w:ascii="Wingdings" w:hAnsi="Wingdings" w:hint="default"/>
+      </w:rPr>
+    </w:lvl>
+    <w:lvl w:ilvl="3" w:tplc="04090001" w:tentative="1">
+      <w:start w:val="1"/>
+      <w:numFmt w:val="bullet"/>
+      <w:lvlText w:val=""/>
+      <w:lvlJc w:val="left"/>
+      <w:pPr>
+        <w:ind w:left="2880" w:hanging="360"/>
+      </w:pPr>
+      <w:rPr>
+        <w:rFonts w:ascii="Symbol" w:hAnsi="Symbol" w:hint="default"/>
+      </w:rPr>
+    </w:lvl>
+    <w:lvl w:ilvl="4" w:tplc="04090003" w:tentative="1">
+      <w:start w:val="1"/>
+      <w:numFmt w:val="bullet"/>
+      <w:lvlText w:val="o"/>
+      <w:lvlJc w:val="left"/>
+      <w:pPr>
+        <w:ind w:left="3600" w:hanging="360"/>
+      </w:pPr>
+      <w:rPr>
+        <w:rFonts w:ascii="Courier New" w:hAnsi="Courier New" w:cs="Courier New" w:hint="default"/>
+      </w:rPr>
+    </w:lvl>
+    <w:lvl w:ilvl="5" w:tplc="04090005" w:tentative="1">
+      <w:start w:val="1"/>
+      <w:numFmt w:val="bullet"/>
+      <w:lvlText w:val=""/>
+      <w:lvlJc w:val="left"/>
+      <w:pPr>
+        <w:ind w:left="4320" w:hanging="360"/>
+      </w:pPr>
+      <w:rPr>
+        <w:rFonts w:ascii="Wingdings" w:hAnsi="Wingdings" w:hint="default"/>
+      </w:rPr>
+    </w:lvl>
+    <w:lvl w:ilvl="6" w:tplc="04090001" w:tentative="1">
+      <w:start w:val="1"/>
+      <w:numFmt w:val="bullet"/>
+      <w:lvlText w:val=""/>
+      <w:lvlJc w:val="left"/>
+      <w:pPr>
+        <w:ind w:left="5040" w:hanging="360"/>
+      </w:pPr>
+      <w:rPr>
+        <w:rFonts w:ascii="Symbol" w:hAnsi="Symbol" w:hint="default"/>
+      </w:rPr>
+    </w:lvl>
+    <w:lvl w:ilvl="7" w:tplc="04090003" w:tentative="1">
+      <w:start w:val="1"/>
+      <w:numFmt w:val="bullet"/>
+      <w:lvlText w:val="o"/>
+      <w:lvlJc w:val="left"/>
+      <w:pPr>
+        <w:ind w:left="5760" w:hanging="360"/>
+      </w:pPr>
+      <w:rPr>
+        <w:rFonts w:ascii="Courier New" w:hAnsi="Courier New" w:cs="Courier New" w:hint="default"/>
+      </w:rPr>
+    </w:lvl>
+    <w:lvl w:ilvl="8" w:tplc="04090005" w:tentative="1">
+      <w:start w:val="1"/>
+      <w:numFmt w:val="bullet"/>
+      <w:lvlText w:val=""/>
+      <w:lvlJc w:val="left"/>
+      <w:pPr>
+        <w:ind w:left="6480" w:hanging="360"/>
+      </w:pPr>
+      <w:rPr>
+        <w:rFonts w:ascii="Wingdings" w:hAnsi="Wingdings" w:hint="default"/>
+      </w:rPr>
+    </w:lvl>
+  </w:abstractNum>
+  <w:abstractNum w:abstractNumId="10" w15:restartNumberingAfterBreak="0">
     <w:nsid w:val="568F7E38"/>
     <w:multiLevelType w:val="hybridMultilevel"/>
     <w:tmpl w:val="1114A91A"/>
@@ -14166,7 +15516,7 @@
       </w:rPr>
     </w:lvl>
   </w:abstractNum>
-  <w:abstractNum w:abstractNumId="10" w15:restartNumberingAfterBreak="0">
+  <w:abstractNum w:abstractNumId="11" w15:restartNumberingAfterBreak="0">
     <w:nsid w:val="5A1A7356"/>
     <w:multiLevelType w:val="hybridMultilevel"/>
     <w:tmpl w:val="EA6E3D0A"/>
@@ -14279,7 +15629,120 @@
       </w:rPr>
     </w:lvl>
   </w:abstractNum>
-  <w:abstractNum w:abstractNumId="11" w15:restartNumberingAfterBreak="0">
+  <w:abstractNum w:abstractNumId="12" w15:restartNumberingAfterBreak="0">
+    <w:nsid w:val="5BBD260B"/>
+    <w:multiLevelType w:val="hybridMultilevel"/>
+    <w:tmpl w:val="686EAE8C"/>
+    <w:lvl w:ilvl="0" w:tplc="04090001">
+      <w:start w:val="1"/>
+      <w:numFmt w:val="bullet"/>
+      <w:lvlText w:val=""/>
+      <w:lvlJc w:val="left"/>
+      <w:pPr>
+        <w:ind w:left="720" w:hanging="360"/>
+      </w:pPr>
+      <w:rPr>
+        <w:rFonts w:ascii="Symbol" w:hAnsi="Symbol" w:hint="default"/>
+      </w:rPr>
+    </w:lvl>
+    <w:lvl w:ilvl="1" w:tplc="04090003" w:tentative="1">
+      <w:start w:val="1"/>
+      <w:numFmt w:val="bullet"/>
+      <w:lvlText w:val="o"/>
+      <w:lvlJc w:val="left"/>
+      <w:pPr>
+        <w:ind w:left="1440" w:hanging="360"/>
+      </w:pPr>
+      <w:rPr>
+        <w:rFonts w:ascii="Courier New" w:hAnsi="Courier New" w:cs="Courier New" w:hint="default"/>
+      </w:rPr>
+    </w:lvl>
+    <w:lvl w:ilvl="2" w:tplc="04090005" w:tentative="1">
+      <w:start w:val="1"/>
+      <w:numFmt w:val="bullet"/>
+      <w:lvlText w:val=""/>
+      <w:lvlJc w:val="left"/>
+      <w:pPr>
+        <w:ind w:left="2160" w:hanging="360"/>
+      </w:pPr>
+      <w:rPr>
+        <w:rFonts w:ascii="Wingdings" w:hAnsi="Wingdings" w:hint="default"/>
+      </w:rPr>
+    </w:lvl>
+    <w:lvl w:ilvl="3" w:tplc="04090001" w:tentative="1">
+      <w:start w:val="1"/>
+      <w:numFmt w:val="bullet"/>
+      <w:lvlText w:val=""/>
+      <w:lvlJc w:val="left"/>
+      <w:pPr>
+        <w:ind w:left="2880" w:hanging="360"/>
+      </w:pPr>
+      <w:rPr>
+        <w:rFonts w:ascii="Symbol" w:hAnsi="Symbol" w:hint="default"/>
+      </w:rPr>
+    </w:lvl>
+    <w:lvl w:ilvl="4" w:tplc="04090003" w:tentative="1">
+      <w:start w:val="1"/>
+      <w:numFmt w:val="bullet"/>
+      <w:lvlText w:val="o"/>
+      <w:lvlJc w:val="left"/>
+      <w:pPr>
+        <w:ind w:left="3600" w:hanging="360"/>
+      </w:pPr>
+      <w:rPr>
+        <w:rFonts w:ascii="Courier New" w:hAnsi="Courier New" w:cs="Courier New" w:hint="default"/>
+      </w:rPr>
+    </w:lvl>
+    <w:lvl w:ilvl="5" w:tplc="04090005" w:tentative="1">
+      <w:start w:val="1"/>
+      <w:numFmt w:val="bullet"/>
+      <w:lvlText w:val=""/>
+      <w:lvlJc w:val="left"/>
+      <w:pPr>
+        <w:ind w:left="4320" w:hanging="360"/>
+      </w:pPr>
+      <w:rPr>
+        <w:rFonts w:ascii="Wingdings" w:hAnsi="Wingdings" w:hint="default"/>
+      </w:rPr>
+    </w:lvl>
+    <w:lvl w:ilvl="6" w:tplc="04090001" w:tentative="1">
+      <w:start w:val="1"/>
+      <w:numFmt w:val="bullet"/>
+      <w:lvlText w:val=""/>
+      <w:lvlJc w:val="left"/>
+      <w:pPr>
+        <w:ind w:left="5040" w:hanging="360"/>
+      </w:pPr>
+      <w:rPr>
+        <w:rFonts w:ascii="Symbol" w:hAnsi="Symbol" w:hint="default"/>
+      </w:rPr>
+    </w:lvl>
+    <w:lvl w:ilvl="7" w:tplc="04090003" w:tentative="1">
+      <w:start w:val="1"/>
+      <w:numFmt w:val="bullet"/>
+      <w:lvlText w:val="o"/>
+      <w:lvlJc w:val="left"/>
+      <w:pPr>
+        <w:ind w:left="5760" w:hanging="360"/>
+      </w:pPr>
+      <w:rPr>
+        <w:rFonts w:ascii="Courier New" w:hAnsi="Courier New" w:cs="Courier New" w:hint="default"/>
+      </w:rPr>
+    </w:lvl>
+    <w:lvl w:ilvl="8" w:tplc="04090005" w:tentative="1">
+      <w:start w:val="1"/>
+      <w:numFmt w:val="bullet"/>
+      <w:lvlText w:val=""/>
+      <w:lvlJc w:val="left"/>
+      <w:pPr>
+        <w:ind w:left="6480" w:hanging="360"/>
+      </w:pPr>
+      <w:rPr>
+        <w:rFonts w:ascii="Wingdings" w:hAnsi="Wingdings" w:hint="default"/>
+      </w:rPr>
+    </w:lvl>
+  </w:abstractNum>
+  <w:abstractNum w:abstractNumId="13" w15:restartNumberingAfterBreak="0">
     <w:nsid w:val="5CB13E39"/>
     <w:multiLevelType w:val="hybridMultilevel"/>
     <w:tmpl w:val="BF2E0268"/>
@@ -14365,7 +15828,7 @@
       </w:pPr>
     </w:lvl>
   </w:abstractNum>
-  <w:abstractNum w:abstractNumId="12" w15:restartNumberingAfterBreak="0">
+  <w:abstractNum w:abstractNumId="14" w15:restartNumberingAfterBreak="0">
     <w:nsid w:val="690376A9"/>
     <w:multiLevelType w:val="hybridMultilevel"/>
     <w:tmpl w:val="84C26702"/>
@@ -14451,7 +15914,7 @@
       </w:pPr>
     </w:lvl>
   </w:abstractNum>
-  <w:abstractNum w:abstractNumId="13" w15:restartNumberingAfterBreak="0">
+  <w:abstractNum w:abstractNumId="15" w15:restartNumberingAfterBreak="0">
     <w:nsid w:val="6CFB1C7C"/>
     <w:multiLevelType w:val="hybridMultilevel"/>
     <w:tmpl w:val="71DEE516"/>
@@ -14537,7 +16000,7 @@
       </w:pPr>
     </w:lvl>
   </w:abstractNum>
-  <w:abstractNum w:abstractNumId="14" w15:restartNumberingAfterBreak="0">
+  <w:abstractNum w:abstractNumId="16" w15:restartNumberingAfterBreak="0">
     <w:nsid w:val="73D742A8"/>
     <w:multiLevelType w:val="hybridMultilevel"/>
     <w:tmpl w:val="F62CA352"/>
@@ -14650,7 +16113,7 @@
       </w:rPr>
     </w:lvl>
   </w:abstractNum>
-  <w:abstractNum w:abstractNumId="15" w15:restartNumberingAfterBreak="0">
+  <w:abstractNum w:abstractNumId="17" w15:restartNumberingAfterBreak="0">
     <w:nsid w:val="767007FD"/>
     <w:multiLevelType w:val="hybridMultilevel"/>
     <w:tmpl w:val="65CEEBA0"/>
@@ -14763,7 +16226,7 @@
       </w:rPr>
     </w:lvl>
   </w:abstractNum>
-  <w:abstractNum w:abstractNumId="16" w15:restartNumberingAfterBreak="0">
+  <w:abstractNum w:abstractNumId="18" w15:restartNumberingAfterBreak="0">
     <w:nsid w:val="7C7B4B2F"/>
     <w:multiLevelType w:val="hybridMultilevel"/>
     <w:tmpl w:val="11065456"/>
@@ -14850,55 +16313,61 @@
     </w:lvl>
   </w:abstractNum>
   <w:num w:numId="1">
-    <w:abstractNumId w:val="11"/>
+    <w:abstractNumId w:val="13"/>
   </w:num>
   <w:num w:numId="2">
-    <w:abstractNumId w:val="8"/>
+    <w:abstractNumId w:val="9"/>
   </w:num>
   <w:num w:numId="3">
     <w:abstractNumId w:val="2"/>
   </w:num>
   <w:num w:numId="4">
-    <w:abstractNumId w:val="12"/>
+    <w:abstractNumId w:val="14"/>
   </w:num>
   <w:num w:numId="5">
     <w:abstractNumId w:val="0"/>
   </w:num>
   <w:num w:numId="6">
-    <w:abstractNumId w:val="10"/>
+    <w:abstractNumId w:val="11"/>
   </w:num>
   <w:num w:numId="7">
     <w:abstractNumId w:val="4"/>
   </w:num>
   <w:num w:numId="8">
-    <w:abstractNumId w:val="15"/>
+    <w:abstractNumId w:val="17"/>
   </w:num>
   <w:num w:numId="9">
     <w:abstractNumId w:val="6"/>
   </w:num>
   <w:num w:numId="10">
-    <w:abstractNumId w:val="9"/>
+    <w:abstractNumId w:val="10"/>
   </w:num>
   <w:num w:numId="11">
     <w:abstractNumId w:val="5"/>
   </w:num>
   <w:num w:numId="12">
-    <w:abstractNumId w:val="14"/>
+    <w:abstractNumId w:val="16"/>
   </w:num>
   <w:num w:numId="13">
-    <w:abstractNumId w:val="16"/>
+    <w:abstractNumId w:val="18"/>
   </w:num>
   <w:num w:numId="14">
-    <w:abstractNumId w:val="7"/>
+    <w:abstractNumId w:val="8"/>
   </w:num>
   <w:num w:numId="15">
     <w:abstractNumId w:val="3"/>
   </w:num>
   <w:num w:numId="16">
-    <w:abstractNumId w:val="13"/>
+    <w:abstractNumId w:val="15"/>
   </w:num>
   <w:num w:numId="17">
     <w:abstractNumId w:val="1"/>
+  </w:num>
+  <w:num w:numId="18">
+    <w:abstractNumId w:val="12"/>
+  </w:num>
+  <w:num w:numId="19">
+    <w:abstractNumId w:val="7"/>
   </w:num>
   <w:numIdMacAtCleanup w:val="8"/>
 </w:numbering>
@@ -16465,7 +17934,7 @@
         </b:NameList>
       </b:Author>
     </b:Author>
-    <b:RefOrder>4</b:RefOrder>
+    <b:RefOrder>5</b:RefOrder>
   </b:Source>
   <b:Source>
     <b:Tag>How17</b:Tag>
@@ -16581,7 +18050,7 @@
     <b:InternetSiteTitle>sinnaps</b:InternetSiteTitle>
     <b:Year>2018</b:Year>
     <b:URL>https://www.sinnaps.com/en/project-management-blog/agile-project-management-sprint-methodology</b:URL>
-    <b:RefOrder>6</b:RefOrder>
+    <b:RefOrder>10</b:RefOrder>
   </b:Source>
   <b:Source>
     <b:Tag>Sto17</b:Tag>
@@ -16596,7 +18065,7 @@
     <b:InternetSiteTitle>stopsleep</b:InternetSiteTitle>
     <b:Year>2017</b:Year>
     <b:URL>http://www.stopsleep.com.au/about-3/</b:URL>
-    <b:RefOrder>10</b:RefOrder>
+    <b:RefOrder>11</b:RefOrder>
   </b:Source>
   <b:Source>
     <b:Tag>Tes18</b:Tag>
@@ -16611,7 +18080,7 @@
     <b:InternetSiteTitle>tesla</b:InternetSiteTitle>
     <b:Year>2018</b:Year>
     <b:URL>https://www.tesla.com/en_NZ/autopilot</b:URL>
-    <b:RefOrder>5</b:RefOrder>
+    <b:RefOrder>6</b:RefOrder>
   </b:Source>
   <b:Source>
     <b:Tag>Ver15</b:Tag>
@@ -16633,7 +18102,7 @@
         </b:NameList>
       </b:Author>
     </b:Author>
-    <b:RefOrder>11</b:RefOrder>
+    <b:RefOrder>12</b:RefOrder>
   </b:Source>
   <b:Source>
     <b:Tag>Ama18</b:Tag>
@@ -16648,7 +18117,7 @@
     </b:Author>
     <b:InternetSiteTitle>amazon</b:InternetSiteTitle>
     <b:URL>https://www.amazon.com/Drivers-Drowsiness-Vibration-Technology-Alertness/dp/B00A33APOU</b:URL>
-    <b:RefOrder>12</b:RefOrder>
+    <b:RefOrder>13</b:RefOrder>
   </b:Source>
   <b:Source>
     <b:Tag>cPR18</b:Tag>
@@ -16663,7 +18132,7 @@
     <b:InternetSiteTitle>cprime</b:InternetSiteTitle>
     <b:Year>2018</b:Year>
     <b:URL>https://www.cprime.com/resources/what-is-agile-what-is-scrum/</b:URL>
-    <b:RefOrder>13</b:RefOrder>
+    <b:RefOrder>14</b:RefOrder>
   </b:Source>
   <b:Source>
     <b:Tag>Bec01</b:Tag>
@@ -16749,13 +18218,34 @@
         </b:NameList>
       </b:Author>
     </b:Author>
-    <b:RefOrder>14</b:RefOrder>
+    <b:RefOrder>15</b:RefOrder>
+  </b:Source>
+  <b:Source>
+    <b:Tag>Tho031</b:Tag>
+    <b:SourceType>ElectronicSource</b:SourceType>
+    <b:Guid>{453C48F5-9828-4149-B337-F245E03A2F3B}</b:Guid>
+    <b:Author>
+      <b:Author>
+        <b:NameList>
+          <b:Person>
+            <b:Last>Thorslund</b:Last>
+            <b:First>Birgitta</b:First>
+          </b:Person>
+        </b:NameList>
+      </b:Author>
+    </b:Author>
+    <b:Title>Electrooculogram Analysis and Development of a System for Defining Stages of Drowsiness</b:Title>
+    <b:City>Linköping</b:City>
+    <b:CountryRegion>Sweden</b:CountryRegion>
+    <b:Year>2003</b:Year>
+    <b:URL>https://www.diva-portal.org/smash/get/diva2:673960/FULLTEXT01.pdf</b:URL>
+    <b:RefOrder>4</b:RefOrder>
   </b:Source>
 </b:Sources>
 </file>
 
 <file path=customXml/itemProps1.xml><?xml version="1.0" encoding="utf-8"?>
-<ds:datastoreItem xmlns:ds="http://schemas.openxmlformats.org/officeDocument/2006/customXml" ds:itemID="{4CB07E28-DE60-4E22-8511-A40C0A58AE54}">
+<ds:datastoreItem xmlns:ds="http://schemas.openxmlformats.org/officeDocument/2006/customXml" ds:itemID="{42AE21E5-AD91-489F-B081-A6A7D4AF098B}">
   <ds:schemaRefs>
     <ds:schemaRef ds:uri="http://schemas.openxmlformats.org/officeDocument/2006/bibliography"/>
   </ds:schemaRefs>

</xml_diff>

<commit_message>
Created the final project proposal
</commit_message>
<xml_diff>
--- a/Project Proposal/Project Proposal.docx
+++ b/Project Proposal/Project Proposal.docx
@@ -228,6 +228,7 @@
           <w:szCs w:val="23"/>
         </w:rPr>
       </w:pPr>
+      <w:bookmarkStart w:id="1" w:name="_GoBack"/>
       <w:r>
         <w:rPr>
           <w:rFonts w:ascii="Times New Roman" w:eastAsia="Calibri" w:hAnsi="Times New Roman" w:cs="Times New Roman"/>
@@ -239,6 +240,7 @@
         <w:t>PROJECT PROPOSAL</w:t>
       </w:r>
     </w:p>
+    <w:bookmarkEnd w:id="1"/>
     <w:p>
       <w:pPr>
         <w:autoSpaceDE w:val="0"/>
@@ -933,15 +935,13 @@
           <w:docGrid w:linePitch="360"/>
         </w:sectPr>
       </w:pPr>
-      <w:bookmarkStart w:id="1" w:name="_GoBack"/>
-      <w:bookmarkEnd w:id="1"/>
     </w:p>
     <w:p>
       <w:pPr>
         <w:pStyle w:val="Heading1"/>
         <w:spacing w:after="0"/>
       </w:pPr>
-      <w:bookmarkStart w:id="2" w:name="_Toc515222227"/>
+      <w:bookmarkStart w:id="2" w:name="_Toc515265448"/>
       <w:r>
         <w:lastRenderedPageBreak/>
         <w:t>TABLE OF CONTENTS</w:t>
@@ -996,7 +996,7 @@
           <w:r>
             <w:fldChar w:fldCharType="separate"/>
           </w:r>
-          <w:hyperlink w:anchor="_Toc515222227" w:history="1">
+          <w:hyperlink w:anchor="_Toc515265448" w:history="1">
             <w:r>
               <w:rPr>
                 <w:rStyle w:val="Hyperlink"/>
@@ -1023,7 +1023,7 @@
                 <w:noProof/>
                 <w:webHidden/>
               </w:rPr>
-              <w:instrText xml:space="preserve"> PAGEREF _Toc515222227 \h </w:instrText>
+              <w:instrText xml:space="preserve"> PAGEREF _Toc515265448 \h </w:instrText>
             </w:r>
             <w:r>
               <w:rPr>
@@ -1066,7 +1066,7 @@
               <w:lang w:val="en-GB" w:eastAsia="en-GB"/>
             </w:rPr>
           </w:pPr>
-          <w:hyperlink w:anchor="_Toc515222228" w:history="1">
+          <w:hyperlink w:anchor="_Toc515265449" w:history="1">
             <w:r>
               <w:rPr>
                 <w:rStyle w:val="Hyperlink"/>
@@ -1093,7 +1093,7 @@
                 <w:noProof/>
                 <w:webHidden/>
               </w:rPr>
-              <w:instrText xml:space="preserve"> PAGEREF _Toc515222228 \h </w:instrText>
+              <w:instrText xml:space="preserve"> PAGEREF _Toc515265449 \h </w:instrText>
             </w:r>
             <w:r>
               <w:rPr>
@@ -1136,7 +1136,7 @@
               <w:lang w:val="en-GB" w:eastAsia="en-GB"/>
             </w:rPr>
           </w:pPr>
-          <w:hyperlink w:anchor="_Toc515222229" w:history="1">
+          <w:hyperlink w:anchor="_Toc515265450" w:history="1">
             <w:r>
               <w:rPr>
                 <w:rStyle w:val="Hyperlink"/>
@@ -1163,7 +1163,7 @@
                 <w:noProof/>
                 <w:webHidden/>
               </w:rPr>
-              <w:instrText xml:space="preserve"> PAGEREF _Toc515222229 \h </w:instrText>
+              <w:instrText xml:space="preserve"> PAGEREF _Toc515265450 \h </w:instrText>
             </w:r>
             <w:r>
               <w:rPr>
@@ -1206,7 +1206,7 @@
               <w:lang w:val="en-GB" w:eastAsia="en-GB"/>
             </w:rPr>
           </w:pPr>
-          <w:hyperlink w:anchor="_Toc515222230" w:history="1">
+          <w:hyperlink w:anchor="_Toc515265451" w:history="1">
             <w:r>
               <w:rPr>
                 <w:rStyle w:val="Hyperlink"/>
@@ -1233,7 +1233,7 @@
                 <w:noProof/>
                 <w:webHidden/>
               </w:rPr>
-              <w:instrText xml:space="preserve"> PAGEREF _Toc515222230 \h </w:instrText>
+              <w:instrText xml:space="preserve"> PAGEREF _Toc515265451 \h </w:instrText>
             </w:r>
             <w:r>
               <w:rPr>
@@ -1276,7 +1276,7 @@
               <w:lang w:val="en-GB" w:eastAsia="en-GB"/>
             </w:rPr>
           </w:pPr>
-          <w:hyperlink w:anchor="_Toc515222231" w:history="1">
+          <w:hyperlink w:anchor="_Toc515265452" w:history="1">
             <w:r>
               <w:rPr>
                 <w:rStyle w:val="Hyperlink"/>
@@ -1303,7 +1303,7 @@
                 <w:noProof/>
                 <w:webHidden/>
               </w:rPr>
-              <w:instrText xml:space="preserve"> PAGEREF _Toc515222231 \h </w:instrText>
+              <w:instrText xml:space="preserve"> PAGEREF _Toc515265452 \h </w:instrText>
             </w:r>
             <w:r>
               <w:rPr>
@@ -1346,7 +1346,7 @@
               <w:lang w:val="en-GB" w:eastAsia="en-GB"/>
             </w:rPr>
           </w:pPr>
-          <w:hyperlink w:anchor="_Toc515222232" w:history="1">
+          <w:hyperlink w:anchor="_Toc515265453" w:history="1">
             <w:r>
               <w:rPr>
                 <w:rStyle w:val="Hyperlink"/>
@@ -1373,7 +1373,7 @@
                 <w:noProof/>
                 <w:webHidden/>
               </w:rPr>
-              <w:instrText xml:space="preserve"> PAGEREF _Toc515222232 \h </w:instrText>
+              <w:instrText xml:space="preserve"> PAGEREF _Toc515265453 \h </w:instrText>
             </w:r>
             <w:r>
               <w:rPr>
@@ -1416,7 +1416,7 @@
               <w:lang w:val="en-GB" w:eastAsia="en-GB"/>
             </w:rPr>
           </w:pPr>
-          <w:hyperlink w:anchor="_Toc515222233" w:history="1">
+          <w:hyperlink w:anchor="_Toc515265454" w:history="1">
             <w:r>
               <w:rPr>
                 <w:rStyle w:val="Hyperlink"/>
@@ -1443,7 +1443,7 @@
                 <w:noProof/>
                 <w:webHidden/>
               </w:rPr>
-              <w:instrText xml:space="preserve"> PAGEREF _Toc515222233 \h </w:instrText>
+              <w:instrText xml:space="preserve"> PAGEREF _Toc515265454 \h </w:instrText>
             </w:r>
             <w:r>
               <w:rPr>
@@ -1486,7 +1486,7 @@
               <w:lang w:val="en-GB" w:eastAsia="en-GB"/>
             </w:rPr>
           </w:pPr>
-          <w:hyperlink w:anchor="_Toc515222234" w:history="1">
+          <w:hyperlink w:anchor="_Toc515265455" w:history="1">
             <w:r>
               <w:rPr>
                 <w:rStyle w:val="Hyperlink"/>
@@ -1513,7 +1513,7 @@
                 <w:noProof/>
                 <w:webHidden/>
               </w:rPr>
-              <w:instrText xml:space="preserve"> PAGEREF _Toc515222234 \h </w:instrText>
+              <w:instrText xml:space="preserve"> PAGEREF _Toc515265455 \h </w:instrText>
             </w:r>
             <w:r>
               <w:rPr>
@@ -1556,7 +1556,7 @@
               <w:lang w:val="en-GB" w:eastAsia="en-GB"/>
             </w:rPr>
           </w:pPr>
-          <w:hyperlink w:anchor="_Toc515222235" w:history="1">
+          <w:hyperlink w:anchor="_Toc515265456" w:history="1">
             <w:r>
               <w:rPr>
                 <w:rStyle w:val="Hyperlink"/>
@@ -1583,7 +1583,7 @@
                 <w:noProof/>
                 <w:webHidden/>
               </w:rPr>
-              <w:instrText xml:space="preserve"> PAGEREF _Toc515222235 \h </w:instrText>
+              <w:instrText xml:space="preserve"> PAGEREF _Toc515265456 \h </w:instrText>
             </w:r>
             <w:r>
               <w:rPr>
@@ -1626,7 +1626,7 @@
               <w:lang w:val="en-GB" w:eastAsia="en-GB"/>
             </w:rPr>
           </w:pPr>
-          <w:hyperlink w:anchor="_Toc515222236" w:history="1">
+          <w:hyperlink w:anchor="_Toc515265457" w:history="1">
             <w:r>
               <w:rPr>
                 <w:rStyle w:val="Hyperlink"/>
@@ -1653,7 +1653,7 @@
                 <w:noProof/>
                 <w:webHidden/>
               </w:rPr>
-              <w:instrText xml:space="preserve"> PAGEREF _Toc515222236 \h </w:instrText>
+              <w:instrText xml:space="preserve"> PAGEREF _Toc515265457 \h </w:instrText>
             </w:r>
             <w:r>
               <w:rPr>
@@ -1696,7 +1696,7 @@
               <w:lang w:val="en-GB" w:eastAsia="en-GB"/>
             </w:rPr>
           </w:pPr>
-          <w:hyperlink w:anchor="_Toc515222237" w:history="1">
+          <w:hyperlink w:anchor="_Toc515265458" w:history="1">
             <w:r>
               <w:rPr>
                 <w:rStyle w:val="Hyperlink"/>
@@ -1723,7 +1723,7 @@
                 <w:noProof/>
                 <w:webHidden/>
               </w:rPr>
-              <w:instrText xml:space="preserve"> PAGEREF _Toc515222237 \h </w:instrText>
+              <w:instrText xml:space="preserve"> PAGEREF _Toc515265458 \h </w:instrText>
             </w:r>
             <w:r>
               <w:rPr>
@@ -1766,7 +1766,7 @@
               <w:lang w:val="en-GB" w:eastAsia="en-GB"/>
             </w:rPr>
           </w:pPr>
-          <w:hyperlink w:anchor="_Toc515222238" w:history="1">
+          <w:hyperlink w:anchor="_Toc515265459" w:history="1">
             <w:r>
               <w:rPr>
                 <w:rStyle w:val="Hyperlink"/>
@@ -1793,7 +1793,7 @@
                 <w:noProof/>
                 <w:webHidden/>
               </w:rPr>
-              <w:instrText xml:space="preserve"> PAGEREF _Toc515222238 \h </w:instrText>
+              <w:instrText xml:space="preserve"> PAGEREF _Toc515265459 \h </w:instrText>
             </w:r>
             <w:r>
               <w:rPr>
@@ -1836,7 +1836,7 @@
               <w:lang w:val="en-GB" w:eastAsia="en-GB"/>
             </w:rPr>
           </w:pPr>
-          <w:hyperlink w:anchor="_Toc515222239" w:history="1">
+          <w:hyperlink w:anchor="_Toc515265460" w:history="1">
             <w:r>
               <w:rPr>
                 <w:rStyle w:val="Hyperlink"/>
@@ -1863,7 +1863,7 @@
                 <w:noProof/>
                 <w:webHidden/>
               </w:rPr>
-              <w:instrText xml:space="preserve"> PAGEREF _Toc515222239 \h </w:instrText>
+              <w:instrText xml:space="preserve"> PAGEREF _Toc515265460 \h </w:instrText>
             </w:r>
             <w:r>
               <w:rPr>
@@ -1906,7 +1906,7 @@
               <w:lang w:val="en-GB" w:eastAsia="en-GB"/>
             </w:rPr>
           </w:pPr>
-          <w:hyperlink w:anchor="_Toc515222240" w:history="1">
+          <w:hyperlink w:anchor="_Toc515265461" w:history="1">
             <w:r>
               <w:rPr>
                 <w:rStyle w:val="Hyperlink"/>
@@ -1933,7 +1933,7 @@
                 <w:noProof/>
                 <w:webHidden/>
               </w:rPr>
-              <w:instrText xml:space="preserve"> PAGEREF _Toc515222240 \h </w:instrText>
+              <w:instrText xml:space="preserve"> PAGEREF _Toc515265461 \h </w:instrText>
             </w:r>
             <w:r>
               <w:rPr>
@@ -1976,7 +1976,7 @@
               <w:lang w:val="en-GB" w:eastAsia="en-GB"/>
             </w:rPr>
           </w:pPr>
-          <w:hyperlink w:anchor="_Toc515222241" w:history="1">
+          <w:hyperlink w:anchor="_Toc515265462" w:history="1">
             <w:r>
               <w:rPr>
                 <w:rStyle w:val="Hyperlink"/>
@@ -2003,7 +2003,7 @@
                 <w:noProof/>
                 <w:webHidden/>
               </w:rPr>
-              <w:instrText xml:space="preserve"> PAGEREF _Toc515222241 \h </w:instrText>
+              <w:instrText xml:space="preserve"> PAGEREF _Toc515265462 \h </w:instrText>
             </w:r>
             <w:r>
               <w:rPr>
@@ -2046,7 +2046,7 @@
               <w:lang w:val="en-GB" w:eastAsia="en-GB"/>
             </w:rPr>
           </w:pPr>
-          <w:hyperlink w:anchor="_Toc515222242" w:history="1">
+          <w:hyperlink w:anchor="_Toc515265463" w:history="1">
             <w:r>
               <w:rPr>
                 <w:rStyle w:val="Hyperlink"/>
@@ -2073,7 +2073,7 @@
                 <w:noProof/>
                 <w:webHidden/>
               </w:rPr>
-              <w:instrText xml:space="preserve"> PAGEREF _Toc515222242 \h </w:instrText>
+              <w:instrText xml:space="preserve"> PAGEREF _Toc515265463 \h </w:instrText>
             </w:r>
             <w:r>
               <w:rPr>
@@ -2116,7 +2116,7 @@
               <w:lang w:val="en-GB" w:eastAsia="en-GB"/>
             </w:rPr>
           </w:pPr>
-          <w:hyperlink w:anchor="_Toc515222243" w:history="1">
+          <w:hyperlink w:anchor="_Toc515265464" w:history="1">
             <w:r>
               <w:rPr>
                 <w:rStyle w:val="Hyperlink"/>
@@ -2143,7 +2143,7 @@
                 <w:noProof/>
                 <w:webHidden/>
               </w:rPr>
-              <w:instrText xml:space="preserve"> PAGEREF _Toc515222243 \h </w:instrText>
+              <w:instrText xml:space="preserve"> PAGEREF _Toc515265464 \h </w:instrText>
             </w:r>
             <w:r>
               <w:rPr>
@@ -2186,7 +2186,7 @@
               <w:lang w:val="en-GB" w:eastAsia="en-GB"/>
             </w:rPr>
           </w:pPr>
-          <w:hyperlink w:anchor="_Toc515222244" w:history="1">
+          <w:hyperlink w:anchor="_Toc515265465" w:history="1">
             <w:r>
               <w:rPr>
                 <w:rStyle w:val="Hyperlink"/>
@@ -2213,7 +2213,7 @@
                 <w:noProof/>
                 <w:webHidden/>
               </w:rPr>
-              <w:instrText xml:space="preserve"> PAGEREF _Toc515222244 \h </w:instrText>
+              <w:instrText xml:space="preserve"> PAGEREF _Toc515265465 \h </w:instrText>
             </w:r>
             <w:r>
               <w:rPr>
@@ -2256,7 +2256,7 @@
               <w:lang w:val="en-GB" w:eastAsia="en-GB"/>
             </w:rPr>
           </w:pPr>
-          <w:hyperlink w:anchor="_Toc515222245" w:history="1">
+          <w:hyperlink w:anchor="_Toc515265466" w:history="1">
             <w:r>
               <w:rPr>
                 <w:rStyle w:val="Hyperlink"/>
@@ -2283,7 +2283,7 @@
                 <w:noProof/>
                 <w:webHidden/>
               </w:rPr>
-              <w:instrText xml:space="preserve"> PAGEREF _Toc515222245 \h </w:instrText>
+              <w:instrText xml:space="preserve"> PAGEREF _Toc515265466 \h </w:instrText>
             </w:r>
             <w:r>
               <w:rPr>
@@ -2326,7 +2326,7 @@
               <w:lang w:val="en-GB" w:eastAsia="en-GB"/>
             </w:rPr>
           </w:pPr>
-          <w:hyperlink w:anchor="_Toc515222246" w:history="1">
+          <w:hyperlink w:anchor="_Toc515265467" w:history="1">
             <w:r>
               <w:rPr>
                 <w:rStyle w:val="Hyperlink"/>
@@ -2353,7 +2353,7 @@
                 <w:noProof/>
                 <w:webHidden/>
               </w:rPr>
-              <w:instrText xml:space="preserve"> PAGEREF _Toc515222246 \h </w:instrText>
+              <w:instrText xml:space="preserve"> PAGEREF _Toc515265467 \h </w:instrText>
             </w:r>
             <w:r>
               <w:rPr>
@@ -2396,7 +2396,7 @@
               <w:lang w:val="en-GB" w:eastAsia="en-GB"/>
             </w:rPr>
           </w:pPr>
-          <w:hyperlink w:anchor="_Toc515222247" w:history="1">
+          <w:hyperlink w:anchor="_Toc515265468" w:history="1">
             <w:r>
               <w:rPr>
                 <w:rStyle w:val="Hyperlink"/>
@@ -2423,7 +2423,7 @@
                 <w:noProof/>
                 <w:webHidden/>
               </w:rPr>
-              <w:instrText xml:space="preserve"> PAGEREF _Toc515222247 \h </w:instrText>
+              <w:instrText xml:space="preserve"> PAGEREF _Toc515265468 \h </w:instrText>
             </w:r>
             <w:r>
               <w:rPr>
@@ -2466,7 +2466,7 @@
               <w:lang w:val="en-GB" w:eastAsia="en-GB"/>
             </w:rPr>
           </w:pPr>
-          <w:hyperlink w:anchor="_Toc515222248" w:history="1">
+          <w:hyperlink w:anchor="_Toc515265469" w:history="1">
             <w:r>
               <w:rPr>
                 <w:rStyle w:val="Hyperlink"/>
@@ -2493,7 +2493,7 @@
                 <w:noProof/>
                 <w:webHidden/>
               </w:rPr>
-              <w:instrText xml:space="preserve"> PAGEREF _Toc515222248 \h </w:instrText>
+              <w:instrText xml:space="preserve"> PAGEREF _Toc515265469 \h </w:instrText>
             </w:r>
             <w:r>
               <w:rPr>
@@ -2536,7 +2536,7 @@
               <w:lang w:val="en-GB" w:eastAsia="en-GB"/>
             </w:rPr>
           </w:pPr>
-          <w:hyperlink w:anchor="_Toc515222249" w:history="1">
+          <w:hyperlink w:anchor="_Toc515265470" w:history="1">
             <w:r>
               <w:rPr>
                 <w:rStyle w:val="Hyperlink"/>
@@ -2563,7 +2563,7 @@
                 <w:noProof/>
                 <w:webHidden/>
               </w:rPr>
-              <w:instrText xml:space="preserve"> PAGEREF _Toc515222249 \h </w:instrText>
+              <w:instrText xml:space="preserve"> PAGEREF _Toc515265470 \h </w:instrText>
             </w:r>
             <w:r>
               <w:rPr>
@@ -2606,7 +2606,7 @@
               <w:lang w:val="en-GB" w:eastAsia="en-GB"/>
             </w:rPr>
           </w:pPr>
-          <w:hyperlink w:anchor="_Toc515222250" w:history="1">
+          <w:hyperlink w:anchor="_Toc515265471" w:history="1">
             <w:r>
               <w:rPr>
                 <w:rStyle w:val="Hyperlink"/>
@@ -2633,7 +2633,7 @@
                 <w:noProof/>
                 <w:webHidden/>
               </w:rPr>
-              <w:instrText xml:space="preserve"> PAGEREF _Toc515222250 \h </w:instrText>
+              <w:instrText xml:space="preserve"> PAGEREF _Toc515265471 \h </w:instrText>
             </w:r>
             <w:r>
               <w:rPr>
@@ -2676,7 +2676,7 @@
               <w:lang w:val="en-GB" w:eastAsia="en-GB"/>
             </w:rPr>
           </w:pPr>
-          <w:hyperlink w:anchor="_Toc515222251" w:history="1">
+          <w:hyperlink w:anchor="_Toc515265472" w:history="1">
             <w:r>
               <w:rPr>
                 <w:rStyle w:val="Hyperlink"/>
@@ -2703,7 +2703,7 @@
                 <w:noProof/>
                 <w:webHidden/>
               </w:rPr>
-              <w:instrText xml:space="preserve"> PAGEREF _Toc515222251 \h </w:instrText>
+              <w:instrText xml:space="preserve"> PAGEREF _Toc515265472 \h </w:instrText>
             </w:r>
             <w:r>
               <w:rPr>
@@ -2746,7 +2746,7 @@
               <w:lang w:val="en-GB" w:eastAsia="en-GB"/>
             </w:rPr>
           </w:pPr>
-          <w:hyperlink w:anchor="_Toc515222252" w:history="1">
+          <w:hyperlink w:anchor="_Toc515265473" w:history="1">
             <w:r>
               <w:rPr>
                 <w:rStyle w:val="Hyperlink"/>
@@ -2773,7 +2773,7 @@
                 <w:noProof/>
                 <w:webHidden/>
               </w:rPr>
-              <w:instrText xml:space="preserve"> PAGEREF _Toc515222252 \h </w:instrText>
+              <w:instrText xml:space="preserve"> PAGEREF _Toc515265473 \h </w:instrText>
             </w:r>
             <w:r>
               <w:rPr>
@@ -2816,7 +2816,7 @@
               <w:lang w:val="en-GB" w:eastAsia="en-GB"/>
             </w:rPr>
           </w:pPr>
-          <w:hyperlink w:anchor="_Toc515222253" w:history="1">
+          <w:hyperlink w:anchor="_Toc515265474" w:history="1">
             <w:r>
               <w:rPr>
                 <w:rStyle w:val="Hyperlink"/>
@@ -2843,7 +2843,7 @@
                 <w:noProof/>
                 <w:webHidden/>
               </w:rPr>
-              <w:instrText xml:space="preserve"> PAGEREF _Toc515222253 \h </w:instrText>
+              <w:instrText xml:space="preserve"> PAGEREF _Toc515265474 \h </w:instrText>
             </w:r>
             <w:r>
               <w:rPr>
@@ -2886,7 +2886,7 @@
               <w:lang w:val="en-GB" w:eastAsia="en-GB"/>
             </w:rPr>
           </w:pPr>
-          <w:hyperlink w:anchor="_Toc515222254" w:history="1">
+          <w:hyperlink w:anchor="_Toc515265475" w:history="1">
             <w:r>
               <w:rPr>
                 <w:rStyle w:val="Hyperlink"/>
@@ -2913,7 +2913,7 @@
                 <w:noProof/>
                 <w:webHidden/>
               </w:rPr>
-              <w:instrText xml:space="preserve"> PAGEREF _Toc515222254 \h </w:instrText>
+              <w:instrText xml:space="preserve"> PAGEREF _Toc515265475 \h </w:instrText>
             </w:r>
             <w:r>
               <w:rPr>
@@ -2956,7 +2956,7 @@
               <w:lang w:val="en-GB" w:eastAsia="en-GB"/>
             </w:rPr>
           </w:pPr>
-          <w:hyperlink w:anchor="_Toc515222255" w:history="1">
+          <w:hyperlink w:anchor="_Toc515265476" w:history="1">
             <w:r>
               <w:rPr>
                 <w:rStyle w:val="Hyperlink"/>
@@ -2983,7 +2983,7 @@
                 <w:noProof/>
                 <w:webHidden/>
               </w:rPr>
-              <w:instrText xml:space="preserve"> PAGEREF _Toc515222255 \h </w:instrText>
+              <w:instrText xml:space="preserve"> PAGEREF _Toc515265476 \h </w:instrText>
             </w:r>
             <w:r>
               <w:rPr>
@@ -3026,7 +3026,7 @@
               <w:lang w:val="en-GB" w:eastAsia="en-GB"/>
             </w:rPr>
           </w:pPr>
-          <w:hyperlink w:anchor="_Toc515222256" w:history="1">
+          <w:hyperlink w:anchor="_Toc515265477" w:history="1">
             <w:r>
               <w:rPr>
                 <w:rStyle w:val="Hyperlink"/>
@@ -3053,7 +3053,7 @@
                 <w:noProof/>
                 <w:webHidden/>
               </w:rPr>
-              <w:instrText xml:space="preserve"> PAGEREF _Toc515222256 \h </w:instrText>
+              <w:instrText xml:space="preserve"> PAGEREF _Toc515265477 \h </w:instrText>
             </w:r>
             <w:r>
               <w:rPr>
@@ -3096,7 +3096,7 @@
               <w:lang w:val="en-GB" w:eastAsia="en-GB"/>
             </w:rPr>
           </w:pPr>
-          <w:hyperlink w:anchor="_Toc515222257" w:history="1">
+          <w:hyperlink w:anchor="_Toc515265478" w:history="1">
             <w:r>
               <w:rPr>
                 <w:rStyle w:val="Hyperlink"/>
@@ -3123,7 +3123,7 @@
                 <w:noProof/>
                 <w:webHidden/>
               </w:rPr>
-              <w:instrText xml:space="preserve"> PAGEREF _Toc515222257 \h </w:instrText>
+              <w:instrText xml:space="preserve"> PAGEREF _Toc515265478 \h </w:instrText>
             </w:r>
             <w:r>
               <w:rPr>
@@ -3166,7 +3166,7 @@
               <w:lang w:val="en-GB" w:eastAsia="en-GB"/>
             </w:rPr>
           </w:pPr>
-          <w:hyperlink w:anchor="_Toc515222258" w:history="1">
+          <w:hyperlink w:anchor="_Toc515265479" w:history="1">
             <w:r>
               <w:rPr>
                 <w:rStyle w:val="Hyperlink"/>
@@ -3193,7 +3193,7 @@
                 <w:noProof/>
                 <w:webHidden/>
               </w:rPr>
-              <w:instrText xml:space="preserve"> PAGEREF _Toc515222258 \h </w:instrText>
+              <w:instrText xml:space="preserve"> PAGEREF _Toc515265479 \h </w:instrText>
             </w:r>
             <w:r>
               <w:rPr>
@@ -3236,7 +3236,7 @@
               <w:lang w:val="en-GB" w:eastAsia="en-GB"/>
             </w:rPr>
           </w:pPr>
-          <w:hyperlink w:anchor="_Toc515222259" w:history="1">
+          <w:hyperlink w:anchor="_Toc515265480" w:history="1">
             <w:r>
               <w:rPr>
                 <w:rStyle w:val="Hyperlink"/>
@@ -3263,7 +3263,7 @@
                 <w:noProof/>
                 <w:webHidden/>
               </w:rPr>
-              <w:instrText xml:space="preserve"> PAGEREF _Toc515222259 \h </w:instrText>
+              <w:instrText xml:space="preserve"> PAGEREF _Toc515265480 \h </w:instrText>
             </w:r>
             <w:r>
               <w:rPr>
@@ -3306,7 +3306,7 @@
               <w:lang w:val="en-GB" w:eastAsia="en-GB"/>
             </w:rPr>
           </w:pPr>
-          <w:hyperlink w:anchor="_Toc515222260" w:history="1">
+          <w:hyperlink w:anchor="_Toc515265481" w:history="1">
             <w:r>
               <w:rPr>
                 <w:rStyle w:val="Hyperlink"/>
@@ -3333,7 +3333,7 @@
                 <w:noProof/>
                 <w:webHidden/>
               </w:rPr>
-              <w:instrText xml:space="preserve"> PAGEREF _Toc515222260 \h </w:instrText>
+              <w:instrText xml:space="preserve"> PAGEREF _Toc515265481 \h </w:instrText>
             </w:r>
             <w:r>
               <w:rPr>
@@ -3376,7 +3376,7 @@
               <w:lang w:val="en-GB" w:eastAsia="en-GB"/>
             </w:rPr>
           </w:pPr>
-          <w:hyperlink w:anchor="_Toc515222261" w:history="1">
+          <w:hyperlink w:anchor="_Toc515265482" w:history="1">
             <w:r>
               <w:rPr>
                 <w:rStyle w:val="Hyperlink"/>
@@ -3403,7 +3403,7 @@
                 <w:noProof/>
                 <w:webHidden/>
               </w:rPr>
-              <w:instrText xml:space="preserve"> PAGEREF _Toc515222261 \h </w:instrText>
+              <w:instrText xml:space="preserve"> PAGEREF _Toc515265482 \h </w:instrText>
             </w:r>
             <w:r>
               <w:rPr>
@@ -3446,7 +3446,7 @@
               <w:lang w:val="en-GB" w:eastAsia="en-GB"/>
             </w:rPr>
           </w:pPr>
-          <w:hyperlink w:anchor="_Toc515222262" w:history="1">
+          <w:hyperlink w:anchor="_Toc515265483" w:history="1">
             <w:r>
               <w:rPr>
                 <w:rStyle w:val="Hyperlink"/>
@@ -3473,7 +3473,7 @@
                 <w:noProof/>
                 <w:webHidden/>
               </w:rPr>
-              <w:instrText xml:space="preserve"> PAGEREF _Toc515222262 \h </w:instrText>
+              <w:instrText xml:space="preserve"> PAGEREF _Toc515265483 \h </w:instrText>
             </w:r>
             <w:r>
               <w:rPr>
@@ -3539,7 +3539,7 @@
         <w:pStyle w:val="Heading1"/>
         <w:spacing w:after="240"/>
       </w:pPr>
-      <w:bookmarkStart w:id="4" w:name="_Toc515222228"/>
+      <w:bookmarkStart w:id="4" w:name="_Toc515265449"/>
       <w:r>
         <w:lastRenderedPageBreak/>
         <w:t>LIST OF TABLES</w:t>
@@ -3568,7 +3568,7 @@
       <w:r>
         <w:fldChar w:fldCharType="separate"/>
       </w:r>
-      <w:hyperlink w:anchor="_Toc515222207" w:history="1">
+      <w:hyperlink w:anchor="_Toc515265422" w:history="1">
         <w:r>
           <w:rPr>
             <w:rStyle w:val="Hyperlink"/>
@@ -3595,7 +3595,7 @@
             <w:noProof/>
             <w:webHidden/>
           </w:rPr>
-          <w:instrText xml:space="preserve"> PAGEREF _Toc515222207 \h </w:instrText>
+          <w:instrText xml:space="preserve"> PAGEREF _Toc515265422 \h </w:instrText>
         </w:r>
         <w:r>
           <w:rPr>
@@ -3638,7 +3638,7 @@
           <w:lang w:val="en-GB" w:eastAsia="en-GB"/>
         </w:rPr>
       </w:pPr>
-      <w:hyperlink w:anchor="_Toc515222208" w:history="1">
+      <w:hyperlink w:anchor="_Toc515265423" w:history="1">
         <w:r>
           <w:rPr>
             <w:rStyle w:val="Hyperlink"/>
@@ -3665,7 +3665,7 @@
             <w:noProof/>
             <w:webHidden/>
           </w:rPr>
-          <w:instrText xml:space="preserve"> PAGEREF _Toc515222208 \h </w:instrText>
+          <w:instrText xml:space="preserve"> PAGEREF _Toc515265423 \h </w:instrText>
         </w:r>
         <w:r>
           <w:rPr>
@@ -3708,7 +3708,7 @@
           <w:lang w:val="en-GB" w:eastAsia="en-GB"/>
         </w:rPr>
       </w:pPr>
-      <w:hyperlink w:anchor="_Toc515222209" w:history="1">
+      <w:hyperlink w:anchor="_Toc515265424" w:history="1">
         <w:r>
           <w:rPr>
             <w:rStyle w:val="Hyperlink"/>
@@ -3735,7 +3735,7 @@
             <w:noProof/>
             <w:webHidden/>
           </w:rPr>
-          <w:instrText xml:space="preserve"> PAGEREF _Toc515222209 \h </w:instrText>
+          <w:instrText xml:space="preserve"> PAGEREF _Toc515265424 \h </w:instrText>
         </w:r>
         <w:r>
           <w:rPr>
@@ -3778,7 +3778,7 @@
           <w:lang w:val="en-GB" w:eastAsia="en-GB"/>
         </w:rPr>
       </w:pPr>
-      <w:hyperlink w:anchor="_Toc515222210" w:history="1">
+      <w:hyperlink w:anchor="_Toc515265425" w:history="1">
         <w:r>
           <w:rPr>
             <w:rStyle w:val="Hyperlink"/>
@@ -3805,7 +3805,7 @@
             <w:noProof/>
             <w:webHidden/>
           </w:rPr>
-          <w:instrText xml:space="preserve"> PAGEREF _Toc515222210 \h </w:instrText>
+          <w:instrText xml:space="preserve"> PAGEREF _Toc515265425 \h </w:instrText>
         </w:r>
         <w:r>
           <w:rPr>
@@ -3857,7 +3857,7 @@
         <w:contextualSpacing/>
       </w:pPr>
       <w:bookmarkStart w:id="5" w:name="_Toc511323590"/>
-      <w:bookmarkStart w:id="6" w:name="_Toc515222229"/>
+      <w:bookmarkStart w:id="6" w:name="_Toc515265450"/>
       <w:r>
         <w:lastRenderedPageBreak/>
         <w:t>TABLE OF FIGURES</w:t>
@@ -3887,7 +3887,7 @@
       <w:r>
         <w:fldChar w:fldCharType="separate"/>
       </w:r>
-      <w:hyperlink r:id="rId12" w:anchor="_Toc515222217" w:history="1">
+      <w:hyperlink r:id="rId12" w:anchor="_Toc515265430" w:history="1">
         <w:r>
           <w:rPr>
             <w:rStyle w:val="Hyperlink"/>
@@ -3914,7 +3914,7 @@
             <w:noProof/>
             <w:webHidden/>
           </w:rPr>
-          <w:instrText xml:space="preserve"> PAGEREF _Toc515222217 \h </w:instrText>
+          <w:instrText xml:space="preserve"> PAGEREF _Toc515265430 \h </w:instrText>
         </w:r>
         <w:r>
           <w:rPr>
@@ -3957,7 +3957,7 @@
           <w:lang w:val="en-GB" w:eastAsia="en-GB"/>
         </w:rPr>
       </w:pPr>
-      <w:hyperlink r:id="rId13" w:anchor="_Toc515222218" w:history="1">
+      <w:hyperlink r:id="rId13" w:anchor="_Toc515265431" w:history="1">
         <w:r>
           <w:rPr>
             <w:rStyle w:val="Hyperlink"/>
@@ -3984,7 +3984,7 @@
             <w:noProof/>
             <w:webHidden/>
           </w:rPr>
-          <w:instrText xml:space="preserve"> PAGEREF _Toc515222218 \h </w:instrText>
+          <w:instrText xml:space="preserve"> PAGEREF _Toc515265431 \h </w:instrText>
         </w:r>
         <w:r>
           <w:rPr>
@@ -4027,7 +4027,7 @@
           <w:lang w:val="en-GB" w:eastAsia="en-GB"/>
         </w:rPr>
       </w:pPr>
-      <w:hyperlink r:id="rId14" w:anchor="_Toc515222219" w:history="1">
+      <w:hyperlink r:id="rId14" w:anchor="_Toc515265432" w:history="1">
         <w:r>
           <w:rPr>
             <w:rStyle w:val="Hyperlink"/>
@@ -4054,7 +4054,7 @@
             <w:noProof/>
             <w:webHidden/>
           </w:rPr>
-          <w:instrText xml:space="preserve"> PAGEREF _Toc515222219 \h </w:instrText>
+          <w:instrText xml:space="preserve"> PAGEREF _Toc515265432 \h </w:instrText>
         </w:r>
         <w:r>
           <w:rPr>
@@ -4097,7 +4097,7 @@
           <w:lang w:val="en-GB" w:eastAsia="en-GB"/>
         </w:rPr>
       </w:pPr>
-      <w:hyperlink r:id="rId15" w:anchor="_Toc515222220" w:history="1">
+      <w:hyperlink r:id="rId15" w:anchor="_Toc515265433" w:history="1">
         <w:r>
           <w:rPr>
             <w:rStyle w:val="Hyperlink"/>
@@ -4124,7 +4124,7 @@
             <w:noProof/>
             <w:webHidden/>
           </w:rPr>
-          <w:instrText xml:space="preserve"> PAGEREF _Toc515222220 \h </w:instrText>
+          <w:instrText xml:space="preserve"> PAGEREF _Toc515265433 \h </w:instrText>
         </w:r>
         <w:r>
           <w:rPr>
@@ -4167,7 +4167,7 @@
           <w:lang w:val="en-GB" w:eastAsia="en-GB"/>
         </w:rPr>
       </w:pPr>
-      <w:hyperlink w:anchor="_Toc515222221" w:history="1">
+      <w:hyperlink w:anchor="_Toc515265434" w:history="1">
         <w:r>
           <w:rPr>
             <w:rStyle w:val="Hyperlink"/>
@@ -4202,7 +4202,7 @@
             <w:noProof/>
             <w:webHidden/>
           </w:rPr>
-          <w:instrText xml:space="preserve"> PAGEREF _Toc515222221 \h </w:instrText>
+          <w:instrText xml:space="preserve"> PAGEREF _Toc515265434 \h </w:instrText>
         </w:r>
         <w:r>
           <w:rPr>
@@ -4245,7 +4245,7 @@
           <w:lang w:val="en-GB" w:eastAsia="en-GB"/>
         </w:rPr>
       </w:pPr>
-      <w:hyperlink r:id="rId16" w:anchor="_Toc515222222" w:history="1">
+      <w:hyperlink r:id="rId16" w:anchor="_Toc515265435" w:history="1">
         <w:r>
           <w:rPr>
             <w:rStyle w:val="Hyperlink"/>
@@ -4280,7 +4280,7 @@
             <w:noProof/>
             <w:webHidden/>
           </w:rPr>
-          <w:instrText xml:space="preserve"> PAGEREF _Toc515222222 \h </w:instrText>
+          <w:instrText xml:space="preserve"> PAGEREF _Toc515265435 \h </w:instrText>
         </w:r>
         <w:r>
           <w:rPr>
@@ -4323,7 +4323,7 @@
           <w:lang w:val="en-GB" w:eastAsia="en-GB"/>
         </w:rPr>
       </w:pPr>
-      <w:hyperlink w:anchor="_Toc515222223" w:history="1">
+      <w:hyperlink w:anchor="_Toc515265436" w:history="1">
         <w:r>
           <w:rPr>
             <w:rStyle w:val="Hyperlink"/>
@@ -4350,7 +4350,7 @@
             <w:noProof/>
             <w:webHidden/>
           </w:rPr>
-          <w:instrText xml:space="preserve"> PAGEREF _Toc515222223 \h </w:instrText>
+          <w:instrText xml:space="preserve"> PAGEREF _Toc515265436 \h </w:instrText>
         </w:r>
         <w:r>
           <w:rPr>
@@ -4393,7 +4393,7 @@
           <w:lang w:val="en-GB" w:eastAsia="en-GB"/>
         </w:rPr>
       </w:pPr>
-      <w:hyperlink w:anchor="_Toc515222224" w:history="1">
+      <w:hyperlink w:anchor="_Toc515265437" w:history="1">
         <w:r>
           <w:rPr>
             <w:rStyle w:val="Hyperlink"/>
@@ -4420,7 +4420,7 @@
             <w:noProof/>
             <w:webHidden/>
           </w:rPr>
-          <w:instrText xml:space="preserve"> PAGEREF _Toc515222224 \h </w:instrText>
+          <w:instrText xml:space="preserve"> PAGEREF _Toc515265437 \h </w:instrText>
         </w:r>
         <w:r>
           <w:rPr>
@@ -4463,7 +4463,7 @@
           <w:lang w:val="en-GB" w:eastAsia="en-GB"/>
         </w:rPr>
       </w:pPr>
-      <w:hyperlink w:anchor="_Toc515222225" w:history="1">
+      <w:hyperlink w:anchor="_Toc515265438" w:history="1">
         <w:r>
           <w:rPr>
             <w:rStyle w:val="Hyperlink"/>
@@ -4490,7 +4490,7 @@
             <w:noProof/>
             <w:webHidden/>
           </w:rPr>
-          <w:instrText xml:space="preserve"> PAGEREF _Toc515222225 \h </w:instrText>
+          <w:instrText xml:space="preserve"> PAGEREF _Toc515265438 \h </w:instrText>
         </w:r>
         <w:r>
           <w:rPr>
@@ -4533,7 +4533,7 @@
           <w:lang w:val="en-GB" w:eastAsia="en-GB"/>
         </w:rPr>
       </w:pPr>
-      <w:hyperlink w:anchor="_Toc515222226" w:history="1">
+      <w:hyperlink w:anchor="_Toc515265439" w:history="1">
         <w:r>
           <w:rPr>
             <w:rStyle w:val="Hyperlink"/>
@@ -4560,7 +4560,7 @@
             <w:noProof/>
             <w:webHidden/>
           </w:rPr>
-          <w:instrText xml:space="preserve"> PAGEREF _Toc515222226 \h </w:instrText>
+          <w:instrText xml:space="preserve"> PAGEREF _Toc515265439 \h </w:instrText>
         </w:r>
         <w:r>
           <w:rPr>
@@ -4612,7 +4612,7 @@
         <w:pStyle w:val="Heading1"/>
         <w:spacing w:line="360" w:lineRule="auto"/>
       </w:pPr>
-      <w:bookmarkStart w:id="7" w:name="_Toc515222230"/>
+      <w:bookmarkStart w:id="7" w:name="_Toc515265451"/>
       <w:r>
         <w:lastRenderedPageBreak/>
         <w:t xml:space="preserve">1. </w:t>
@@ -4627,7 +4627,7 @@
         <w:pStyle w:val="Heading2"/>
         <w:spacing w:after="120"/>
       </w:pPr>
-      <w:bookmarkStart w:id="8" w:name="_Toc515222231"/>
+      <w:bookmarkStart w:id="8" w:name="_Toc515265452"/>
       <w:r>
         <w:t xml:space="preserve">1.1 </w:t>
       </w:r>
@@ -4743,7 +4743,7 @@
       <w:pPr>
         <w:pStyle w:val="Heading2"/>
       </w:pPr>
-      <w:bookmarkStart w:id="9" w:name="_Toc515222232"/>
+      <w:bookmarkStart w:id="9" w:name="_Toc515265453"/>
       <w:r>
         <w:t>1.2 Solution</w:t>
       </w:r>
@@ -4876,7 +4876,7 @@
         <w:pStyle w:val="Heading2"/>
         <w:spacing w:after="240"/>
       </w:pPr>
-      <w:bookmarkStart w:id="10" w:name="_Toc515222233"/>
+      <w:bookmarkStart w:id="10" w:name="_Toc515265454"/>
       <w:r>
         <w:t>1.3 Scope</w:t>
       </w:r>
@@ -4995,7 +4995,7 @@
         <w:pStyle w:val="Heading3"/>
         <w:spacing w:after="120"/>
       </w:pPr>
-      <w:bookmarkStart w:id="11" w:name="_Toc515222234"/>
+      <w:bookmarkStart w:id="11" w:name="_Toc515265455"/>
       <w:r>
         <w:t xml:space="preserve">1.3.1 </w:t>
       </w:r>
@@ -5050,7 +5050,7 @@
         <w:pStyle w:val="Heading3"/>
         <w:spacing w:after="120"/>
       </w:pPr>
-      <w:bookmarkStart w:id="12" w:name="_Toc515222235"/>
+      <w:bookmarkStart w:id="12" w:name="_Toc515265456"/>
       <w:r>
         <w:t xml:space="preserve">1.3.2 </w:t>
       </w:r>
@@ -5274,7 +5274,7 @@
         <w:pStyle w:val="Heading3"/>
         <w:spacing w:after="120"/>
       </w:pPr>
-      <w:bookmarkStart w:id="13" w:name="_Toc515222236"/>
+      <w:bookmarkStart w:id="13" w:name="_Toc515265457"/>
       <w:r>
         <w:t xml:space="preserve">1.3.3 </w:t>
       </w:r>
@@ -5368,7 +5368,7 @@
         <w:pStyle w:val="Heading2"/>
         <w:spacing w:after="240"/>
       </w:pPr>
-      <w:bookmarkStart w:id="14" w:name="_Toc515222237"/>
+      <w:bookmarkStart w:id="14" w:name="_Toc515265458"/>
       <w:r>
         <w:t>1.4 Measurable Organizational Value</w:t>
       </w:r>
@@ -5500,7 +5500,7 @@
       <w:pPr>
         <w:pStyle w:val="Heading1"/>
       </w:pPr>
-      <w:bookmarkStart w:id="15" w:name="_Toc515222238"/>
+      <w:bookmarkStart w:id="15" w:name="_Toc515265459"/>
       <w:r>
         <w:lastRenderedPageBreak/>
         <w:t xml:space="preserve">2. </w:t>
@@ -5515,7 +5515,7 @@
         <w:pStyle w:val="Heading2"/>
         <w:spacing w:after="240"/>
       </w:pPr>
-      <w:bookmarkStart w:id="16" w:name="_Toc515222239"/>
+      <w:bookmarkStart w:id="16" w:name="_Toc515265460"/>
       <w:r>
         <w:t>2.1 Overview</w:t>
       </w:r>
@@ -5562,7 +5562,7 @@
         <w:pStyle w:val="Heading2"/>
         <w:spacing w:after="60"/>
       </w:pPr>
-      <w:bookmarkStart w:id="17" w:name="_Toc515222240"/>
+      <w:bookmarkStart w:id="17" w:name="_Toc515265461"/>
       <w:r>
         <w:t>2.2 Existing Systems</w:t>
       </w:r>
@@ -5573,13 +5573,13 @@
         <w:pStyle w:val="Heading3"/>
         <w:spacing w:after="120"/>
       </w:pPr>
-      <w:bookmarkStart w:id="18" w:name="_Toc515222241"/>
+      <w:bookmarkStart w:id="18" w:name="_Toc515265462"/>
       <w:r>
         <w:rPr>
           <w:noProof/>
         </w:rPr>
         <w:drawing>
-          <wp:anchor distT="0" distB="0" distL="114300" distR="114300" simplePos="0" relativeHeight="251650048" behindDoc="1" locked="0" layoutInCell="1" allowOverlap="1" wp14:anchorId="1C9B6D41">
+          <wp:anchor distT="0" distB="0" distL="114300" distR="114300" simplePos="0" relativeHeight="251651072" behindDoc="1" locked="0" layoutInCell="1" allowOverlap="1" wp14:anchorId="1C9B6D41">
             <wp:simplePos x="0" y="0"/>
             <wp:positionH relativeFrom="column">
               <wp:posOffset>0</wp:posOffset>
@@ -5666,7 +5666,7 @@
         <mc:AlternateContent>
           <mc:Choice Requires="wps">
             <w:drawing>
-              <wp:anchor distT="0" distB="0" distL="114300" distR="114300" simplePos="0" relativeHeight="251659264" behindDoc="1" locked="0" layoutInCell="1" allowOverlap="1" wp14:anchorId="5E2BF2D2" wp14:editId="570F5A79">
+              <wp:anchor distT="0" distB="0" distL="114300" distR="114300" simplePos="0" relativeHeight="251660288" behindDoc="1" locked="0" layoutInCell="1" allowOverlap="1" wp14:anchorId="5E2BF2D2" wp14:editId="570F5A79">
                 <wp:simplePos x="0" y="0"/>
                 <wp:positionH relativeFrom="column">
                   <wp:posOffset>-2038350</wp:posOffset>
@@ -5721,7 +5721,7 @@
                             </w:pPr>
                             <w:bookmarkStart w:id="19" w:name="_Toc514703233"/>
                             <w:bookmarkStart w:id="20" w:name="_Toc514871687"/>
-                            <w:bookmarkStart w:id="21" w:name="_Toc515222217"/>
+                            <w:bookmarkStart w:id="21" w:name="_Toc515265430"/>
                             <w:r>
                               <w:t xml:space="preserve">Figure </w:t>
                             </w:r>
@@ -5744,28 +5744,12 @@
                               <w:fldChar w:fldCharType="end"/>
                             </w:r>
                             <w:r>
-                              <w:t xml:space="preserve">: </w:t>
-                            </w:r>
-                            <w:proofErr w:type="spellStart"/>
-                            <w:r>
-                              <w:t>StopSleep</w:t>
-                            </w:r>
-                            <w:proofErr w:type="spellEnd"/>
-                            <w:r>
-                              <w:t xml:space="preserve"> Alarm</w:t>
+                              <w:t>: StopSleep Alarm</w:t>
                             </w:r>
                             <w:bookmarkEnd w:id="19"/>
                             <w:bookmarkEnd w:id="20"/>
                             <w:r>
-                              <w:t xml:space="preserve"> (</w:t>
-                            </w:r>
-                            <w:proofErr w:type="spellStart"/>
-                            <w:r>
-                              <w:t>StopSleep</w:t>
-                            </w:r>
-                            <w:proofErr w:type="spellEnd"/>
-                            <w:r>
-                              <w:t xml:space="preserve"> Pty Ltd, 2017)</w:t>
+                              <w:t xml:space="preserve"> (StopSleep Pty Ltd, 2017)</w:t>
                             </w:r>
                             <w:bookmarkEnd w:id="21"/>
                           </w:p>
@@ -5792,7 +5776,7 @@
                 <v:stroke joinstyle="miter"/>
                 <v:path gradientshapeok="t" o:connecttype="rect"/>
               </v:shapetype>
-              <v:shape id="Text Box 9" o:spid="_x0000_s1026" type="#_x0000_t202" style="position:absolute;left:0;text-align:left;margin-left:-160.5pt;margin-top:143.1pt;width:153pt;height:.05pt;z-index:-251657216;visibility:visible;mso-wrap-style:square;mso-width-percent:0;mso-wrap-distance-left:9pt;mso-wrap-distance-top:0;mso-wrap-distance-right:9pt;mso-wrap-distance-bottom:0;mso-position-horizontal:absolute;mso-position-horizontal-relative:text;mso-position-vertical:absolute;mso-position-vertical-relative:text;mso-width-percent:0;mso-width-relative:margin;v-text-anchor:top" o:gfxdata="UEsDBBQABgAIAAAAIQC2gziS/gAAAOEBAAATAAAAW0NvbnRlbnRfVHlwZXNdLnhtbJSRQU7DMBBF&#10;90jcwfIWJU67QAgl6YK0S0CoHGBkTxKLZGx5TGhvj5O2G0SRWNoz/78nu9wcxkFMGNg6quQqL6RA&#10;0s5Y6ir5vt9lD1JwBDIwOMJKHpHlpr69KfdHjyxSmriSfYz+USnWPY7AufNIadK6MEJMx9ApD/oD&#10;OlTrorhX2lFEilmcO2RdNtjC5xDF9pCuTyYBB5bi6bQ4syoJ3g9WQ0ymaiLzg5KdCXlKLjvcW893&#10;SUOqXwnz5DrgnHtJTxOsQfEKIT7DmDSUCaxw7Rqn8787ZsmRM9e2VmPeBN4uqYvTtW7jvijg9N/y&#10;JsXecLq0q+WD6m8AAAD//wMAUEsDBBQABgAIAAAAIQA4/SH/1gAAAJQBAAALAAAAX3JlbHMvLnJl&#10;bHOkkMFqwzAMhu+DvYPRfXGawxijTi+j0GvpHsDYimMaW0Yy2fr2M4PBMnrbUb/Q94l/f/hMi1qR&#10;JVI2sOt6UJgd+ZiDgffL8ekFlFSbvV0oo4EbChzGx4f9GRdb25HMsYhqlCwG5lrLq9biZkxWOiqY&#10;22YiTra2kYMu1l1tQD30/bPm3wwYN0x18gb45AdQl1tp5j/sFB2T0FQ7R0nTNEV3j6o9feQzro1i&#10;OWA14Fm+Q8a1a8+Bvu/d/dMb2JY5uiPbhG/ktn4cqGU/er3pcvwCAAD//wMAUEsDBBQABgAIAAAA&#10;IQDNgr7qKgIAAF0EAAAOAAAAZHJzL2Uyb0RvYy54bWysVE1vGjEQvVfqf7B8LwtJG5UVS0SJqCpF&#10;SSSocjZeL2vJ9rhjwy799R3vB0nTnqpezHhm/LzvvTGL29YadlIYNLiCzyZTzpSTUGp3KPj33ebD&#10;Z85CFK4UBpwq+FkFfrt8/27R+FxdQQ2mVMgIxIW88QWvY/R5lgVZKyvCBLxyVKwArYi0xUNWomgI&#10;3Zrsajq9yRrA0iNIFQJl7/oiX3b4VaVkfKyqoCIzBadvi92K3bpPa7ZciPyAwtdaDp8h/uErrNCO&#10;Lr1A3Yko2BH1H1BWS4QAVZxIsBlUlZaq40BsZtM3bLa18KrjQuIEf5Ep/D9Y+XB6QqbLgs85c8KS&#10;RTvVRvYFWjZP6jQ+5NS09dQWW0qTy2M+UDKRbiu06ZfoMKqTzueLtglMpkPzj9ezKZUk1W6uPyWM&#10;7OWoxxC/KrAsBQVHMq7TU5zuQ+xbx5Z0UwCjy402Jm1SYW2QnQSZ3NQ6qgH8ty7jUq+DdKoHTJks&#10;8et5pCi2+3YgvYfyTJwR+pkJXm40XXQvQnwSSENCXGjw4yMtlYGm4DBEnNWAP/+WT/3kHVU5a2jo&#10;Ch5+HAUqzsw3R66mCR0DHIP9GLijXQNRnNGT8rIL6QBGM4YVgn2m97BKt1BJOEl3FTyO4Tr2o0/v&#10;SarVqmuiOfQi3rutlwl6FHTXPgv0gx2RXHyAcRxF/saVvrfzxa+OkSTuLEuC9ioOOtMMd6YP7y09&#10;ktf7ruvlX2H5CwAA//8DAFBLAwQUAAYACAAAACEA/nkts+IAAAAMAQAADwAAAGRycy9kb3ducmV2&#10;LnhtbEyPzU7DMBCE70i8g7VIXFDq/JSoCnGqqoIDXCpCL9zceJukje3Idtrw9ixc4Lizo5lvyvWs&#10;B3ZB53trBCSLGBiaxqretAL2Hy/RCpgP0ig5WIMCvtDDurq9KWWh7NW846UOLaMQ4wspoAthLDj3&#10;TYda+oUd0dDvaJ2WgU7XcuXklcL1wNM4zrmWvaGGTo647bA515MWsFt+7rqH6fj8tllm7nU/bfNT&#10;WwtxfzdvnoAFnMOfGX7wCR0qYjrYySjPBgFRliY0JghIV3kKjCxR8kjK4VfJgFcl/z+i+gYAAP//&#10;AwBQSwECLQAUAAYACAAAACEAtoM4kv4AAADhAQAAEwAAAAAAAAAAAAAAAAAAAAAAW0NvbnRlbnRf&#10;VHlwZXNdLnhtbFBLAQItABQABgAIAAAAIQA4/SH/1gAAAJQBAAALAAAAAAAAAAAAAAAAAC8BAABf&#10;cmVscy8ucmVsc1BLAQItABQABgAIAAAAIQDNgr7qKgIAAF0EAAAOAAAAAAAAAAAAAAAAAC4CAABk&#10;cnMvZTJvRG9jLnhtbFBLAQItABQABgAIAAAAIQD+eS2z4gAAAAwBAAAPAAAAAAAAAAAAAAAAAIQE&#10;AABkcnMvZG93bnJldi54bWxQSwUGAAAAAAQABADzAAAAkwUAAAAA&#10;" stroked="f">
+              <v:shape id="Text Box 9" o:spid="_x0000_s1026" type="#_x0000_t202" style="position:absolute;left:0;text-align:left;margin-left:-160.5pt;margin-top:143.1pt;width:153pt;height:.05pt;z-index:-251656192;visibility:visible;mso-wrap-style:square;mso-width-percent:0;mso-wrap-distance-left:9pt;mso-wrap-distance-top:0;mso-wrap-distance-right:9pt;mso-wrap-distance-bottom:0;mso-position-horizontal:absolute;mso-position-horizontal-relative:text;mso-position-vertical:absolute;mso-position-vertical-relative:text;mso-width-percent:0;mso-width-relative:margin;v-text-anchor:top" o:gfxdata="UEsDBBQABgAIAAAAIQC2gziS/gAAAOEBAAATAAAAW0NvbnRlbnRfVHlwZXNdLnhtbJSRQU7DMBBF&#10;90jcwfIWJU67QAgl6YK0S0CoHGBkTxKLZGx5TGhvj5O2G0SRWNoz/78nu9wcxkFMGNg6quQqL6RA&#10;0s5Y6ir5vt9lD1JwBDIwOMJKHpHlpr69KfdHjyxSmriSfYz+USnWPY7AufNIadK6MEJMx9ApD/oD&#10;OlTrorhX2lFEilmcO2RdNtjC5xDF9pCuTyYBB5bi6bQ4syoJ3g9WQ0ymaiLzg5KdCXlKLjvcW893&#10;SUOqXwnz5DrgnHtJTxOsQfEKIT7DmDSUCaxw7Rqn8787ZsmRM9e2VmPeBN4uqYvTtW7jvijg9N/y&#10;JsXecLq0q+WD6m8AAAD//wMAUEsDBBQABgAIAAAAIQA4/SH/1gAAAJQBAAALAAAAX3JlbHMvLnJl&#10;bHOkkMFqwzAMhu+DvYPRfXGawxijTi+j0GvpHsDYimMaW0Yy2fr2M4PBMnrbUb/Q94l/f/hMi1qR&#10;JVI2sOt6UJgd+ZiDgffL8ekFlFSbvV0oo4EbChzGx4f9GRdb25HMsYhqlCwG5lrLq9biZkxWOiqY&#10;22YiTra2kYMu1l1tQD30/bPm3wwYN0x18gb45AdQl1tp5j/sFB2T0FQ7R0nTNEV3j6o9feQzro1i&#10;OWA14Fm+Q8a1a8+Bvu/d/dMb2JY5uiPbhG/ktn4cqGU/er3pcvwCAAD//wMAUEsDBBQABgAIAAAA&#10;IQDNgr7qKgIAAF0EAAAOAAAAZHJzL2Uyb0RvYy54bWysVE1vGjEQvVfqf7B8LwtJG5UVS0SJqCpF&#10;SSSocjZeL2vJ9rhjwy799R3vB0nTnqpezHhm/LzvvTGL29YadlIYNLiCzyZTzpSTUGp3KPj33ebD&#10;Z85CFK4UBpwq+FkFfrt8/27R+FxdQQ2mVMgIxIW88QWvY/R5lgVZKyvCBLxyVKwArYi0xUNWomgI&#10;3Zrsajq9yRrA0iNIFQJl7/oiX3b4VaVkfKyqoCIzBadvi92K3bpPa7ZciPyAwtdaDp8h/uErrNCO&#10;Lr1A3Yko2BH1H1BWS4QAVZxIsBlUlZaq40BsZtM3bLa18KrjQuIEf5Ep/D9Y+XB6QqbLgs85c8KS&#10;RTvVRvYFWjZP6jQ+5NS09dQWW0qTy2M+UDKRbiu06ZfoMKqTzueLtglMpkPzj9ezKZUk1W6uPyWM&#10;7OWoxxC/KrAsBQVHMq7TU5zuQ+xbx5Z0UwCjy402Jm1SYW2QnQSZ3NQ6qgH8ty7jUq+DdKoHTJks&#10;8et5pCi2+3YgvYfyTJwR+pkJXm40XXQvQnwSSENCXGjw4yMtlYGm4DBEnNWAP/+WT/3kHVU5a2jo&#10;Ch5+HAUqzsw3R66mCR0DHIP9GLijXQNRnNGT8rIL6QBGM4YVgn2m97BKt1BJOEl3FTyO4Tr2o0/v&#10;SarVqmuiOfQi3rutlwl6FHTXPgv0gx2RXHyAcRxF/saVvrfzxa+OkSTuLEuC9ioOOtMMd6YP7y09&#10;ktf7ruvlX2H5CwAA//8DAFBLAwQUAAYACAAAACEA/nkts+IAAAAMAQAADwAAAGRycy9kb3ducmV2&#10;LnhtbEyPzU7DMBCE70i8g7VIXFDq/JSoCnGqqoIDXCpCL9zceJukje3Idtrw9ixc4Lizo5lvyvWs&#10;B3ZB53trBCSLGBiaxqretAL2Hy/RCpgP0ig5WIMCvtDDurq9KWWh7NW846UOLaMQ4wspoAthLDj3&#10;TYda+oUd0dDvaJ2WgU7XcuXklcL1wNM4zrmWvaGGTo647bA515MWsFt+7rqH6fj8tllm7nU/bfNT&#10;WwtxfzdvnoAFnMOfGX7wCR0qYjrYySjPBgFRliY0JghIV3kKjCxR8kjK4VfJgFcl/z+i+gYAAP//&#10;AwBQSwECLQAUAAYACAAAACEAtoM4kv4AAADhAQAAEwAAAAAAAAAAAAAAAAAAAAAAW0NvbnRlbnRf&#10;VHlwZXNdLnhtbFBLAQItABQABgAIAAAAIQA4/SH/1gAAAJQBAAALAAAAAAAAAAAAAAAAAC8BAABf&#10;cmVscy8ucmVsc1BLAQItABQABgAIAAAAIQDNgr7qKgIAAF0EAAAOAAAAAAAAAAAAAAAAAC4CAABk&#10;cnMvZTJvRG9jLnhtbFBLAQItABQABgAIAAAAIQD+eS2z4gAAAAwBAAAPAAAAAAAAAAAAAAAAAIQE&#10;AABkcnMvZG93bnJldi54bWxQSwUGAAAAAAQABADzAAAAkwUAAAAA&#10;" stroked="f">
                 <v:textbox style="mso-fit-shape-to-text:t" inset="0,0,0,0">
                   <w:txbxContent>
                     <w:p>
@@ -5808,7 +5792,7 @@
                       </w:pPr>
                       <w:bookmarkStart w:id="22" w:name="_Toc514703233"/>
                       <w:bookmarkStart w:id="23" w:name="_Toc514871687"/>
-                      <w:bookmarkStart w:id="24" w:name="_Toc515222217"/>
+                      <w:bookmarkStart w:id="24" w:name="_Toc515265430"/>
                       <w:r>
                         <w:t xml:space="preserve">Figure </w:t>
                       </w:r>
@@ -5831,28 +5815,12 @@
                         <w:fldChar w:fldCharType="end"/>
                       </w:r>
                       <w:r>
-                        <w:t xml:space="preserve">: </w:t>
-                      </w:r>
-                      <w:proofErr w:type="spellStart"/>
-                      <w:r>
-                        <w:t>StopSleep</w:t>
-                      </w:r>
-                      <w:proofErr w:type="spellEnd"/>
-                      <w:r>
-                        <w:t xml:space="preserve"> Alarm</w:t>
+                        <w:t>: StopSleep Alarm</w:t>
                       </w:r>
                       <w:bookmarkEnd w:id="22"/>
                       <w:bookmarkEnd w:id="23"/>
                       <w:r>
-                        <w:t xml:space="preserve"> (</w:t>
-                      </w:r>
-                      <w:proofErr w:type="spellStart"/>
-                      <w:r>
-                        <w:t>StopSleep</w:t>
-                      </w:r>
-                      <w:proofErr w:type="spellEnd"/>
-                      <w:r>
-                        <w:t xml:space="preserve"> Pty Ltd, 2017)</w:t>
+                        <w:t xml:space="preserve"> (StopSleep Pty Ltd, 2017)</w:t>
                       </w:r>
                       <w:bookmarkEnd w:id="24"/>
                     </w:p>
@@ -5990,7 +5958,7 @@
         <w:pStyle w:val="Heading3"/>
         <w:spacing w:after="120"/>
       </w:pPr>
-      <w:bookmarkStart w:id="25" w:name="_Toc515222242"/>
+      <w:bookmarkStart w:id="25" w:name="_Toc515265463"/>
       <w:r>
         <w:t xml:space="preserve">2.2.2 </w:t>
       </w:r>
@@ -6070,7 +6038,7 @@
         <mc:AlternateContent>
           <mc:Choice Requires="wps">
             <w:drawing>
-              <wp:anchor distT="0" distB="0" distL="114300" distR="114300" simplePos="0" relativeHeight="251662336" behindDoc="0" locked="0" layoutInCell="1" allowOverlap="1" wp14:anchorId="0F53F6DE" wp14:editId="23324EDC">
+              <wp:anchor distT="0" distB="0" distL="114300" distR="114300" simplePos="0" relativeHeight="251663360" behindDoc="0" locked="0" layoutInCell="1" allowOverlap="1" wp14:anchorId="0F53F6DE" wp14:editId="23324EDC">
                 <wp:simplePos x="0" y="0"/>
                 <wp:positionH relativeFrom="column">
                   <wp:posOffset>0</wp:posOffset>
@@ -6114,7 +6082,7 @@
                             </w:pPr>
                             <w:bookmarkStart w:id="26" w:name="_Toc514703234"/>
                             <w:bookmarkStart w:id="27" w:name="_Toc514871688"/>
-                            <w:bookmarkStart w:id="28" w:name="_Toc515222218"/>
+                            <w:bookmarkStart w:id="28" w:name="_Toc515265431"/>
                             <w:r>
                               <w:t xml:space="preserve">Figure </w:t>
                             </w:r>
@@ -6168,7 +6136,7 @@
           </mc:Choice>
           <mc:Fallback>
             <w:pict>
-              <v:shape w14:anchorId="0F53F6DE" id="Text Box 10" o:spid="_x0000_s1027" type="#_x0000_t202" style="position:absolute;left:0;text-align:left;margin-left:0;margin-top:118.55pt;width:153pt;height:21pt;z-index:251662336;visibility:visible;mso-wrap-style:square;mso-width-percent:0;mso-height-percent:0;mso-wrap-distance-left:9pt;mso-wrap-distance-top:0;mso-wrap-distance-right:9pt;mso-wrap-distance-bottom:0;mso-position-horizontal:absolute;mso-position-horizontal-relative:text;mso-position-vertical:absolute;mso-position-vertical-relative:text;mso-width-percent:0;mso-height-percent:0;mso-width-relative:margin;mso-height-relative:margin;v-text-anchor:top" o:gfxdata="UEsDBBQABgAIAAAAIQC2gziS/gAAAOEBAAATAAAAW0NvbnRlbnRfVHlwZXNdLnhtbJSRQU7DMBBF&#10;90jcwfIWJU67QAgl6YK0S0CoHGBkTxKLZGx5TGhvj5O2G0SRWNoz/78nu9wcxkFMGNg6quQqL6RA&#10;0s5Y6ir5vt9lD1JwBDIwOMJKHpHlpr69KfdHjyxSmriSfYz+USnWPY7AufNIadK6MEJMx9ApD/oD&#10;OlTrorhX2lFEilmcO2RdNtjC5xDF9pCuTyYBB5bi6bQ4syoJ3g9WQ0ymaiLzg5KdCXlKLjvcW893&#10;SUOqXwnz5DrgnHtJTxOsQfEKIT7DmDSUCaxw7Rqn8787ZsmRM9e2VmPeBN4uqYvTtW7jvijg9N/y&#10;JsXecLq0q+WD6m8AAAD//wMAUEsDBBQABgAIAAAAIQA4/SH/1gAAAJQBAAALAAAAX3JlbHMvLnJl&#10;bHOkkMFqwzAMhu+DvYPRfXGawxijTi+j0GvpHsDYimMaW0Yy2fr2M4PBMnrbUb/Q94l/f/hMi1qR&#10;JVI2sOt6UJgd+ZiDgffL8ekFlFSbvV0oo4EbChzGx4f9GRdb25HMsYhqlCwG5lrLq9biZkxWOiqY&#10;22YiTra2kYMu1l1tQD30/bPm3wwYN0x18gb45AdQl1tp5j/sFB2T0FQ7R0nTNEV3j6o9feQzro1i&#10;OWA14Fm+Q8a1a8+Bvu/d/dMb2JY5uiPbhG/ktn4cqGU/er3pcvwCAAD//wMAUEsDBBQABgAIAAAA&#10;IQCk4NR3LQIAAGkEAAAOAAAAZHJzL2Uyb0RvYy54bWysVMGO0zAQvSPxD5bvNG1Bha2arkpXRUir&#10;3ZVatGfXcRpLjsfYbpPy9TwnTRcWToiLM54ZP/u9mcnitq0NOykfNNmcT0ZjzpSVVGh7yPm33ebd&#10;J85CFLYQhqzK+VkFfrt8+2bRuLmaUkWmUJ4BxIZ543JexejmWRZkpWoRRuSURbAkX4uIrT9khRcN&#10;0GuTTcfjWdaQL5wnqUKA964P8mWHX5ZKxseyDCoyk3O8LXar79Z9WrPlQswPXrhKy8szxD+8ohba&#10;4tIr1J2Igh29/gOq1tJToDKOJNUZlaWWquMANpPxKzbbSjjVcYE4wV1lCv8PVj6cnjzTBWoHeayo&#10;UaOdaiP7TC2DC/o0LsyRtnVIjC38yB38Ac5Euy19nb4gxBAH1PmqbkKT6dDNh/eTMUISsels9hE2&#10;4LOX086H+EVRzZKRc4/qdaKK032IfeqQki4LZHSx0cakTQqsjWcngUo3lY7qAv5blrEp11I61QMm&#10;T5Yo9lSSFdt920sy0NxTcQZ7T33/BCc3GvfdixCfhEfDgBWGID5iKQ01OaeLxVlF/sff/CkfdUSU&#10;swYNmPPw/Si84sx8tagwIONg+MHYD4Y91msC0wnGy8nOxAEfzWCWnupnzMYq3YKQsBJ35TwO5jr2&#10;Y4DZkmq16pLQk07Ee7t1MkEPuu7aZ+HdpSoR9XygoTXF/FVx+txe5dUxUqm7yiVdexUvcqOfu9pf&#10;Zi8NzK/7LuvlD7H8CQAA//8DAFBLAwQUAAYACAAAACEAmOTYJ90AAAAIAQAADwAAAGRycy9kb3du&#10;cmV2LnhtbEyPwU7DMBBE70j8g7VIXBB1kkophDgVtHCDQ0vVsxsvSUS8jmynSf+e5QTHnRnNvinX&#10;s+3FGX3oHClIFwkIpNqZjhoFh8+3+wcQIWoyuneECi4YYF1dX5W6MG6iHZ73sRFcQqHQCtoYh0LK&#10;ULdodVi4AYm9L+etjnz6RhqvJy63vcySJJdWd8QfWj3gpsX6ez9aBfnWj9OONnfbw+u7/hia7Phy&#10;OSp1ezM/P4GIOMe/MPziMzpUzHRyI5kgegU8JCrIlqsUBNvLJGflxMrqMQVZlfL/gOoHAAD//wMA&#10;UEsBAi0AFAAGAAgAAAAhALaDOJL+AAAA4QEAABMAAAAAAAAAAAAAAAAAAAAAAFtDb250ZW50X1R5&#10;cGVzXS54bWxQSwECLQAUAAYACAAAACEAOP0h/9YAAACUAQAACwAAAAAAAAAAAAAAAAAvAQAAX3Jl&#10;bHMvLnJlbHNQSwECLQAUAAYACAAAACEApODUdy0CAABpBAAADgAAAAAAAAAAAAAAAAAuAgAAZHJz&#10;L2Uyb0RvYy54bWxQSwECLQAUAAYACAAAACEAmOTYJ90AAAAIAQAADwAAAAAAAAAAAAAAAACHBAAA&#10;ZHJzL2Rvd25yZXYueG1sUEsFBgAAAAAEAAQA8wAAAJEFAAAAAA==&#10;" stroked="f">
+              <v:shape w14:anchorId="0F53F6DE" id="Text Box 10" o:spid="_x0000_s1027" type="#_x0000_t202" style="position:absolute;left:0;text-align:left;margin-left:0;margin-top:118.55pt;width:153pt;height:21pt;z-index:251663360;visibility:visible;mso-wrap-style:square;mso-width-percent:0;mso-height-percent:0;mso-wrap-distance-left:9pt;mso-wrap-distance-top:0;mso-wrap-distance-right:9pt;mso-wrap-distance-bottom:0;mso-position-horizontal:absolute;mso-position-horizontal-relative:text;mso-position-vertical:absolute;mso-position-vertical-relative:text;mso-width-percent:0;mso-height-percent:0;mso-width-relative:margin;mso-height-relative:margin;v-text-anchor:top" o:gfxdata="UEsDBBQABgAIAAAAIQC2gziS/gAAAOEBAAATAAAAW0NvbnRlbnRfVHlwZXNdLnhtbJSRQU7DMBBF&#10;90jcwfIWJU67QAgl6YK0S0CoHGBkTxKLZGx5TGhvj5O2G0SRWNoz/78nu9wcxkFMGNg6quQqL6RA&#10;0s5Y6ir5vt9lD1JwBDIwOMJKHpHlpr69KfdHjyxSmriSfYz+USnWPY7AufNIadK6MEJMx9ApD/oD&#10;OlTrorhX2lFEilmcO2RdNtjC5xDF9pCuTyYBB5bi6bQ4syoJ3g9WQ0ymaiLzg5KdCXlKLjvcW893&#10;SUOqXwnz5DrgnHtJTxOsQfEKIT7DmDSUCaxw7Rqn8787ZsmRM9e2VmPeBN4uqYvTtW7jvijg9N/y&#10;JsXecLq0q+WD6m8AAAD//wMAUEsDBBQABgAIAAAAIQA4/SH/1gAAAJQBAAALAAAAX3JlbHMvLnJl&#10;bHOkkMFqwzAMhu+DvYPRfXGawxijTi+j0GvpHsDYimMaW0Yy2fr2M4PBMnrbUb/Q94l/f/hMi1qR&#10;JVI2sOt6UJgd+ZiDgffL8ekFlFSbvV0oo4EbChzGx4f9GRdb25HMsYhqlCwG5lrLq9biZkxWOiqY&#10;22YiTra2kYMu1l1tQD30/bPm3wwYN0x18gb45AdQl1tp5j/sFB2T0FQ7R0nTNEV3j6o9feQzro1i&#10;OWA14Fm+Q8a1a8+Bvu/d/dMb2JY5uiPbhG/ktn4cqGU/er3pcvwCAAD//wMAUEsDBBQABgAIAAAA&#10;IQCk4NR3LQIAAGkEAAAOAAAAZHJzL2Uyb0RvYy54bWysVMGO0zAQvSPxD5bvNG1Bha2arkpXRUir&#10;3ZVatGfXcRpLjsfYbpPy9TwnTRcWToiLM54ZP/u9mcnitq0NOykfNNmcT0ZjzpSVVGh7yPm33ebd&#10;J85CFLYQhqzK+VkFfrt8+2bRuLmaUkWmUJ4BxIZ543JexejmWRZkpWoRRuSURbAkX4uIrT9khRcN&#10;0GuTTcfjWdaQL5wnqUKA964P8mWHX5ZKxseyDCoyk3O8LXar79Z9WrPlQswPXrhKy8szxD+8ohba&#10;4tIr1J2Igh29/gOq1tJToDKOJNUZlaWWquMANpPxKzbbSjjVcYE4wV1lCv8PVj6cnjzTBWoHeayo&#10;UaOdaiP7TC2DC/o0LsyRtnVIjC38yB38Ac5Euy19nb4gxBAH1PmqbkKT6dDNh/eTMUISsels9hE2&#10;4LOX086H+EVRzZKRc4/qdaKK032IfeqQki4LZHSx0cakTQqsjWcngUo3lY7qAv5blrEp11I61QMm&#10;T5Yo9lSSFdt920sy0NxTcQZ7T33/BCc3GvfdixCfhEfDgBWGID5iKQ01OaeLxVlF/sff/CkfdUSU&#10;swYNmPPw/Si84sx8tagwIONg+MHYD4Y91msC0wnGy8nOxAEfzWCWnupnzMYq3YKQsBJ35TwO5jr2&#10;Y4DZkmq16pLQk07Ee7t1MkEPuu7aZ+HdpSoR9XygoTXF/FVx+txe5dUxUqm7yiVdexUvcqOfu9pf&#10;Zi8NzK/7LuvlD7H8CQAA//8DAFBLAwQUAAYACAAAACEAmOTYJ90AAAAIAQAADwAAAGRycy9kb3du&#10;cmV2LnhtbEyPwU7DMBBE70j8g7VIXBB1kkophDgVtHCDQ0vVsxsvSUS8jmynSf+e5QTHnRnNvinX&#10;s+3FGX3oHClIFwkIpNqZjhoFh8+3+wcQIWoyuneECi4YYF1dX5W6MG6iHZ73sRFcQqHQCtoYh0LK&#10;ULdodVi4AYm9L+etjnz6RhqvJy63vcySJJdWd8QfWj3gpsX6ez9aBfnWj9OONnfbw+u7/hia7Phy&#10;OSp1ezM/P4GIOMe/MPziMzpUzHRyI5kgegU8JCrIlqsUBNvLJGflxMrqMQVZlfL/gOoHAAD//wMA&#10;UEsBAi0AFAAGAAgAAAAhALaDOJL+AAAA4QEAABMAAAAAAAAAAAAAAAAAAAAAAFtDb250ZW50X1R5&#10;cGVzXS54bWxQSwECLQAUAAYACAAAACEAOP0h/9YAAACUAQAACwAAAAAAAAAAAAAAAAAvAQAAX3Jl&#10;bHMvLnJlbHNQSwECLQAUAAYACAAAACEApODUdy0CAABpBAAADgAAAAAAAAAAAAAAAAAuAgAAZHJz&#10;L2Uyb0RvYy54bWxQSwECLQAUAAYACAAAACEAmOTYJ90AAAAIAQAADwAAAAAAAAAAAAAAAACHBAAA&#10;ZHJzL2Rvd25yZXYueG1sUEsFBgAAAAAEAAQA8wAAAJEFAAAAAA==&#10;" stroked="f">
                 <v:textbox inset="0,0,0,0">
                   <w:txbxContent>
                     <w:p>
@@ -6181,7 +6149,7 @@
                       </w:pPr>
                       <w:bookmarkStart w:id="29" w:name="_Toc514703234"/>
                       <w:bookmarkStart w:id="30" w:name="_Toc514871688"/>
-                      <w:bookmarkStart w:id="31" w:name="_Toc515222218"/>
+                      <w:bookmarkStart w:id="31" w:name="_Toc515265431"/>
                       <w:r>
                         <w:t xml:space="preserve">Figure </w:t>
                       </w:r>
@@ -6302,6 +6270,7 @@
           <w:id w:val="1923612983"/>
           <w:citation/>
         </w:sdtPr>
+        <w:sdtEndPr/>
         <w:sdtContent>
           <w:r>
             <w:fldChar w:fldCharType="begin"/>
@@ -6336,7 +6305,7 @@
         <w:pStyle w:val="Heading3"/>
         <w:spacing w:after="120"/>
       </w:pPr>
-      <w:bookmarkStart w:id="32" w:name="_Toc515222243"/>
+      <w:bookmarkStart w:id="32" w:name="_Toc515265464"/>
       <w:r>
         <w:t>2.2.3 Anti Sleep Pilot</w:t>
       </w:r>
@@ -6353,7 +6322,7 @@
         <mc:AlternateContent>
           <mc:Choice Requires="wps">
             <w:drawing>
-              <wp:anchor distT="0" distB="0" distL="114300" distR="114300" simplePos="0" relativeHeight="251668480" behindDoc="1" locked="0" layoutInCell="1" allowOverlap="1" wp14:anchorId="608581AC" wp14:editId="7CCC845D">
+              <wp:anchor distT="0" distB="0" distL="114300" distR="114300" simplePos="0" relativeHeight="251669504" behindDoc="1" locked="0" layoutInCell="1" allowOverlap="1" wp14:anchorId="608581AC" wp14:editId="7CCC845D">
                 <wp:simplePos x="0" y="0"/>
                 <wp:positionH relativeFrom="column">
                   <wp:posOffset>30480</wp:posOffset>
@@ -6405,7 +6374,7 @@
                             </w:pPr>
                             <w:bookmarkStart w:id="33" w:name="_Toc514703235"/>
                             <w:bookmarkStart w:id="34" w:name="_Toc514871689"/>
-                            <w:bookmarkStart w:id="35" w:name="_Toc515222219"/>
+                            <w:bookmarkStart w:id="35" w:name="_Toc515265432"/>
                             <w:r>
                               <w:t xml:space="preserve">Figure </w:t>
                             </w:r>
@@ -6433,15 +6402,7 @@
                             <w:bookmarkEnd w:id="33"/>
                             <w:bookmarkEnd w:id="34"/>
                             <w:r>
-                              <w:t xml:space="preserve"> (</w:t>
-                            </w:r>
-                            <w:proofErr w:type="spellStart"/>
-                            <w:r>
-                              <w:t>Coxworth</w:t>
-                            </w:r>
-                            <w:proofErr w:type="spellEnd"/>
-                            <w:r>
-                              <w:t>, 2011)</w:t>
+                              <w:t xml:space="preserve"> (Coxworth, 2011)</w:t>
                             </w:r>
                             <w:bookmarkEnd w:id="35"/>
                           </w:p>
@@ -6467,7 +6428,7 @@
           </mc:Choice>
           <mc:Fallback>
             <w:pict>
-              <v:shape w14:anchorId="608581AC" id="Text Box 11" o:spid="_x0000_s1028" type="#_x0000_t202" style="position:absolute;left:0;text-align:left;margin-left:2.4pt;margin-top:144.25pt;width:145.2pt;height:22.2pt;z-index:-251648000;visibility:visible;mso-wrap-style:square;mso-width-percent:0;mso-height-percent:0;mso-wrap-distance-left:9pt;mso-wrap-distance-top:0;mso-wrap-distance-right:9pt;mso-wrap-distance-bottom:0;mso-position-horizontal:absolute;mso-position-horizontal-relative:text;mso-position-vertical:absolute;mso-position-vertical-relative:text;mso-width-percent:0;mso-height-percent:0;mso-width-relative:margin;mso-height-relative:margin;v-text-anchor:top" o:gfxdata="UEsDBBQABgAIAAAAIQC2gziS/gAAAOEBAAATAAAAW0NvbnRlbnRfVHlwZXNdLnhtbJSRQU7DMBBF&#10;90jcwfIWJU67QAgl6YK0S0CoHGBkTxKLZGx5TGhvj5O2G0SRWNoz/78nu9wcxkFMGNg6quQqL6RA&#10;0s5Y6ir5vt9lD1JwBDIwOMJKHpHlpr69KfdHjyxSmriSfYz+USnWPY7AufNIadK6MEJMx9ApD/oD&#10;OlTrorhX2lFEilmcO2RdNtjC5xDF9pCuTyYBB5bi6bQ4syoJ3g9WQ0ymaiLzg5KdCXlKLjvcW893&#10;SUOqXwnz5DrgnHtJTxOsQfEKIT7DmDSUCaxw7Rqn8787ZsmRM9e2VmPeBN4uqYvTtW7jvijg9N/y&#10;JsXecLq0q+WD6m8AAAD//wMAUEsDBBQABgAIAAAAIQA4/SH/1gAAAJQBAAALAAAAX3JlbHMvLnJl&#10;bHOkkMFqwzAMhu+DvYPRfXGawxijTi+j0GvpHsDYimMaW0Yy2fr2M4PBMnrbUb/Q94l/f/hMi1qR&#10;JVI2sOt6UJgd+ZiDgffL8ekFlFSbvV0oo4EbChzGx4f9GRdb25HMsYhqlCwG5lrLq9biZkxWOiqY&#10;22YiTra2kYMu1l1tQD30/bPm3wwYN0x18gb45AdQl1tp5j/sFB2T0FQ7R0nTNEV3j6o9feQzro1i&#10;OWA14Fm+Q8a1a8+Bvu/d/dMb2JY5uiPbhG/ktn4cqGU/er3pcvwCAAD//wMAUEsDBBQABgAIAAAA&#10;IQDui/6rLQIAAGkEAAAOAAAAZHJzL2Uyb0RvYy54bWysVMGO2yAQvVfqPyDujZMoqlIrzirNKlWl&#10;aHelTbVngiFGAoYCiZ1+fQdsZ9ttT1UveJgZBt57M17ddUaTi/BBga3obDKlRFgOtbKnin477D4s&#10;KQmR2ZppsKKiVxHo3fr9u1XrSjGHBnQtPMEiNpStq2gToyuLIvBGGBYm4ITFoARvWMStPxW1Zy1W&#10;N7qYT6cfixZ87TxwEQJ67/sgXef6UgoeH6UMIhJdUXxbzKvP6zGtxXrFypNnrlF8eAb7h1cYpixe&#10;eit1zyIjZ6/+KGUU9xBAxgkHU4CUiouMAdHMpm/QPDfMiYwFyQnuRlP4f2X5w+XJE1WjdjNKLDOo&#10;0UF0kXyGjqAL+WldKDHt2WFi7NCPuaM/oDPB7qQ36YuACMaR6euN3VSNp0PLxWK6wBDH2Hw5+4Q2&#10;li9eTzsf4hcBhiSjoh7Vy6Syyz7EPnVMSZcF0KreKa3TJgW22pMLQ6XbRkUxFP8tS9uUayGd6gsm&#10;T5Eg9lCSFbtjlymZjzCPUF8RvYe+f4LjO4X37VmIT8xjwyAqHIL4iIvU0FYUBouSBvyPv/lTPuqI&#10;UUpabMCKhu9n5gUl+qtFhVO3joYfjeNo2LPZAiJF0fA12cQDPurRlB7MC87GJt2CIWY53lXROJrb&#10;2I8BzhYXm01Owp50LO7ts+Op9MjroXth3g2qRNTzAcbWZOUbcfrcnuXNOYJUWbnEa8/iQDf2c9Z+&#10;mL00ML/uc9brH2L9EwAA//8DAFBLAwQUAAYACAAAACEASSiX898AAAAJAQAADwAAAGRycy9kb3du&#10;cmV2LnhtbEyPwU7DMBBE70j8g7VIXBB1cGmVhmwqaOEGh5aq521skoh4HcVOk/495gTH0Yxm3uTr&#10;ybbibHrfOEZ4mCUgDJdON1whHD7f7lMQPhBrah0bhIvxsC6ur3LKtBt5Z877UIlYwj4jhDqELpPS&#10;l7Wx5GeuMxy9L9dbClH2ldQ9jbHctlIlyVJaajgu1NSZTW3K7/1gEZbbfhh3vLnbHl7f6aOr1PHl&#10;ckS8vZmen0AEM4W/MPziR3QoItPJDay9aBEeI3hAUGm6ABF9tVooECeE+VytQBa5/P+g+AEAAP//&#10;AwBQSwECLQAUAAYACAAAACEAtoM4kv4AAADhAQAAEwAAAAAAAAAAAAAAAAAAAAAAW0NvbnRlbnRf&#10;VHlwZXNdLnhtbFBLAQItABQABgAIAAAAIQA4/SH/1gAAAJQBAAALAAAAAAAAAAAAAAAAAC8BAABf&#10;cmVscy8ucmVsc1BLAQItABQABgAIAAAAIQDui/6rLQIAAGkEAAAOAAAAAAAAAAAAAAAAAC4CAABk&#10;cnMvZTJvRG9jLnhtbFBLAQItABQABgAIAAAAIQBJKJfz3wAAAAkBAAAPAAAAAAAAAAAAAAAAAIcE&#10;AABkcnMvZG93bnJldi54bWxQSwUGAAAAAAQABADzAAAAkwUAAAAA&#10;" stroked="f">
+              <v:shape w14:anchorId="608581AC" id="Text Box 11" o:spid="_x0000_s1028" type="#_x0000_t202" style="position:absolute;left:0;text-align:left;margin-left:2.4pt;margin-top:144.25pt;width:145.2pt;height:22.2pt;z-index:-251646976;visibility:visible;mso-wrap-style:square;mso-width-percent:0;mso-height-percent:0;mso-wrap-distance-left:9pt;mso-wrap-distance-top:0;mso-wrap-distance-right:9pt;mso-wrap-distance-bottom:0;mso-position-horizontal:absolute;mso-position-horizontal-relative:text;mso-position-vertical:absolute;mso-position-vertical-relative:text;mso-width-percent:0;mso-height-percent:0;mso-width-relative:margin;mso-height-relative:margin;v-text-anchor:top" o:gfxdata="UEsDBBQABgAIAAAAIQC2gziS/gAAAOEBAAATAAAAW0NvbnRlbnRfVHlwZXNdLnhtbJSRQU7DMBBF&#10;90jcwfIWJU67QAgl6YK0S0CoHGBkTxKLZGx5TGhvj5O2G0SRWNoz/78nu9wcxkFMGNg6quQqL6RA&#10;0s5Y6ir5vt9lD1JwBDIwOMJKHpHlpr69KfdHjyxSmriSfYz+USnWPY7AufNIadK6MEJMx9ApD/oD&#10;OlTrorhX2lFEilmcO2RdNtjC5xDF9pCuTyYBB5bi6bQ4syoJ3g9WQ0ymaiLzg5KdCXlKLjvcW893&#10;SUOqXwnz5DrgnHtJTxOsQfEKIT7DmDSUCaxw7Rqn8787ZsmRM9e2VmPeBN4uqYvTtW7jvijg9N/y&#10;JsXecLq0q+WD6m8AAAD//wMAUEsDBBQABgAIAAAAIQA4/SH/1gAAAJQBAAALAAAAX3JlbHMvLnJl&#10;bHOkkMFqwzAMhu+DvYPRfXGawxijTi+j0GvpHsDYimMaW0Yy2fr2M4PBMnrbUb/Q94l/f/hMi1qR&#10;JVI2sOt6UJgd+ZiDgffL8ekFlFSbvV0oo4EbChzGx4f9GRdb25HMsYhqlCwG5lrLq9biZkxWOiqY&#10;22YiTra2kYMu1l1tQD30/bPm3wwYN0x18gb45AdQl1tp5j/sFB2T0FQ7R0nTNEV3j6o9feQzro1i&#10;OWA14Fm+Q8a1a8+Bvu/d/dMb2JY5uiPbhG/ktn4cqGU/er3pcvwCAAD//wMAUEsDBBQABgAIAAAA&#10;IQDui/6rLQIAAGkEAAAOAAAAZHJzL2Uyb0RvYy54bWysVMGO2yAQvVfqPyDujZMoqlIrzirNKlWl&#10;aHelTbVngiFGAoYCiZ1+fQdsZ9ttT1UveJgZBt57M17ddUaTi/BBga3obDKlRFgOtbKnin477D4s&#10;KQmR2ZppsKKiVxHo3fr9u1XrSjGHBnQtPMEiNpStq2gToyuLIvBGGBYm4ITFoARvWMStPxW1Zy1W&#10;N7qYT6cfixZ87TxwEQJ67/sgXef6UgoeH6UMIhJdUXxbzKvP6zGtxXrFypNnrlF8eAb7h1cYpixe&#10;eit1zyIjZ6/+KGUU9xBAxgkHU4CUiouMAdHMpm/QPDfMiYwFyQnuRlP4f2X5w+XJE1WjdjNKLDOo&#10;0UF0kXyGjqAL+WldKDHt2WFi7NCPuaM/oDPB7qQ36YuACMaR6euN3VSNp0PLxWK6wBDH2Hw5+4Q2&#10;li9eTzsf4hcBhiSjoh7Vy6Syyz7EPnVMSZcF0KreKa3TJgW22pMLQ6XbRkUxFP8tS9uUayGd6gsm&#10;T5Eg9lCSFbtjlymZjzCPUF8RvYe+f4LjO4X37VmIT8xjwyAqHIL4iIvU0FYUBouSBvyPv/lTPuqI&#10;UUpabMCKhu9n5gUl+qtFhVO3joYfjeNo2LPZAiJF0fA12cQDPurRlB7MC87GJt2CIWY53lXROJrb&#10;2I8BzhYXm01Owp50LO7ts+Op9MjroXth3g2qRNTzAcbWZOUbcfrcnuXNOYJUWbnEa8/iQDf2c9Z+&#10;mL00ML/uc9brH2L9EwAA//8DAFBLAwQUAAYACAAAACEASSiX898AAAAJAQAADwAAAGRycy9kb3du&#10;cmV2LnhtbEyPwU7DMBBE70j8g7VIXBB1cGmVhmwqaOEGh5aq521skoh4HcVOk/495gTH0Yxm3uTr&#10;ybbibHrfOEZ4mCUgDJdON1whHD7f7lMQPhBrah0bhIvxsC6ur3LKtBt5Z877UIlYwj4jhDqELpPS&#10;l7Wx5GeuMxy9L9dbClH2ldQ9jbHctlIlyVJaajgu1NSZTW3K7/1gEZbbfhh3vLnbHl7f6aOr1PHl&#10;ckS8vZmen0AEM4W/MPziR3QoItPJDay9aBEeI3hAUGm6ABF9tVooECeE+VytQBa5/P+g+AEAAP//&#10;AwBQSwECLQAUAAYACAAAACEAtoM4kv4AAADhAQAAEwAAAAAAAAAAAAAAAAAAAAAAW0NvbnRlbnRf&#10;VHlwZXNdLnhtbFBLAQItABQABgAIAAAAIQA4/SH/1gAAAJQBAAALAAAAAAAAAAAAAAAAAC8BAABf&#10;cmVscy8ucmVsc1BLAQItABQABgAIAAAAIQDui/6rLQIAAGkEAAAOAAAAAAAAAAAAAAAAAC4CAABk&#10;cnMvZTJvRG9jLnhtbFBLAQItABQABgAIAAAAIQBJKJfz3wAAAAkBAAAPAAAAAAAAAAAAAAAAAIcE&#10;AABkcnMvZG93bnJldi54bWxQSwUGAAAAAAQABADzAAAAkwUAAAAA&#10;" stroked="f">
                 <v:textbox inset="0,0,0,0">
                   <w:txbxContent>
                     <w:p>
@@ -6480,7 +6441,7 @@
                       </w:pPr>
                       <w:bookmarkStart w:id="36" w:name="_Toc514703235"/>
                       <w:bookmarkStart w:id="37" w:name="_Toc514871689"/>
-                      <w:bookmarkStart w:id="38" w:name="_Toc515222219"/>
+                      <w:bookmarkStart w:id="38" w:name="_Toc515265432"/>
                       <w:r>
                         <w:t xml:space="preserve">Figure </w:t>
                       </w:r>
@@ -6508,15 +6469,7 @@
                       <w:bookmarkEnd w:id="36"/>
                       <w:bookmarkEnd w:id="37"/>
                       <w:r>
-                        <w:t xml:space="preserve"> (</w:t>
-                      </w:r>
-                      <w:proofErr w:type="spellStart"/>
-                      <w:r>
-                        <w:t>Coxworth</w:t>
-                      </w:r>
-                      <w:proofErr w:type="spellEnd"/>
-                      <w:r>
-                        <w:t>, 2011)</w:t>
+                        <w:t xml:space="preserve"> (Coxworth, 2011)</w:t>
                       </w:r>
                       <w:bookmarkEnd w:id="38"/>
                     </w:p>
@@ -6533,7 +6486,7 @@
           <w:noProof/>
         </w:rPr>
         <w:drawing>
-          <wp:anchor distT="0" distB="0" distL="114300" distR="114300" simplePos="0" relativeHeight="251646976" behindDoc="1" locked="0" layoutInCell="1" allowOverlap="1" wp14:anchorId="2BDD41C7">
+          <wp:anchor distT="0" distB="0" distL="114300" distR="114300" simplePos="0" relativeHeight="251648000" behindDoc="1" locked="0" layoutInCell="1" allowOverlap="1" wp14:anchorId="2BDD41C7">
             <wp:simplePos x="0" y="0"/>
             <wp:positionH relativeFrom="column">
               <wp:posOffset>30480</wp:posOffset>
@@ -6685,7 +6638,7 @@
       <w:pPr>
         <w:pStyle w:val="Heading3"/>
       </w:pPr>
-      <w:bookmarkStart w:id="39" w:name="_Toc515222244"/>
+      <w:bookmarkStart w:id="39" w:name="_Toc515265465"/>
       <w:r>
         <w:t>2.2.4 Lane Departure Warning System</w:t>
       </w:r>
@@ -6697,7 +6650,7 @@
           <w:noProof/>
         </w:rPr>
         <w:drawing>
-          <wp:anchor distT="0" distB="0" distL="114300" distR="114300" simplePos="0" relativeHeight="251643904" behindDoc="0" locked="0" layoutInCell="1" allowOverlap="1" wp14:anchorId="4670A04B" wp14:editId="69C245EB">
+          <wp:anchor distT="0" distB="0" distL="114300" distR="114300" simplePos="0" relativeHeight="251644928" behindDoc="0" locked="0" layoutInCell="1" allowOverlap="1" wp14:anchorId="4670A04B" wp14:editId="69C245EB">
             <wp:simplePos x="0" y="0"/>
             <wp:positionH relativeFrom="column">
               <wp:posOffset>0</wp:posOffset>
@@ -6784,7 +6737,7 @@
         <mc:AlternateContent>
           <mc:Choice Requires="wps">
             <w:drawing>
-              <wp:anchor distT="0" distB="0" distL="114300" distR="114300" simplePos="0" relativeHeight="251653120" behindDoc="0" locked="0" layoutInCell="1" allowOverlap="1" wp14:anchorId="44170431" wp14:editId="4208A3FE">
+              <wp:anchor distT="0" distB="0" distL="114300" distR="114300" simplePos="0" relativeHeight="251654144" behindDoc="0" locked="0" layoutInCell="1" allowOverlap="1" wp14:anchorId="44170431" wp14:editId="4208A3FE">
                 <wp:simplePos x="0" y="0"/>
                 <wp:positionH relativeFrom="column">
                   <wp:posOffset>-2179320</wp:posOffset>
@@ -6827,7 +6780,7 @@
                                 <w:noProof/>
                               </w:rPr>
                             </w:pPr>
-                            <w:bookmarkStart w:id="40" w:name="_Toc515222220"/>
+                            <w:bookmarkStart w:id="40" w:name="_Toc515265433"/>
                             <w:r>
                               <w:t xml:space="preserve">Figure </w:t>
                             </w:r>
@@ -6879,7 +6832,7 @@
           </mc:Choice>
           <mc:Fallback>
             <w:pict>
-              <v:shape w14:anchorId="44170431" id="Text Box 12" o:spid="_x0000_s1029" type="#_x0000_t202" style="position:absolute;left:0;text-align:left;margin-left:-171.6pt;margin-top:94.6pt;width:162.6pt;height:30.6pt;z-index:251653120;visibility:visible;mso-wrap-style:square;mso-height-percent:0;mso-wrap-distance-left:9pt;mso-wrap-distance-top:0;mso-wrap-distance-right:9pt;mso-wrap-distance-bottom:0;mso-position-horizontal:absolute;mso-position-horizontal-relative:text;mso-position-vertical:absolute;mso-position-vertical-relative:text;mso-height-percent:0;mso-height-relative:margin;v-text-anchor:top" o:gfxdata="UEsDBBQABgAIAAAAIQC2gziS/gAAAOEBAAATAAAAW0NvbnRlbnRfVHlwZXNdLnhtbJSRQU7DMBBF&#10;90jcwfIWJU67QAgl6YK0S0CoHGBkTxKLZGx5TGhvj5O2G0SRWNoz/78nu9wcxkFMGNg6quQqL6RA&#10;0s5Y6ir5vt9lD1JwBDIwOMJKHpHlpr69KfdHjyxSmriSfYz+USnWPY7AufNIadK6MEJMx9ApD/oD&#10;OlTrorhX2lFEilmcO2RdNtjC5xDF9pCuTyYBB5bi6bQ4syoJ3g9WQ0ymaiLzg5KdCXlKLjvcW893&#10;SUOqXwnz5DrgnHtJTxOsQfEKIT7DmDSUCaxw7Rqn8787ZsmRM9e2VmPeBN4uqYvTtW7jvijg9N/y&#10;JsXecLq0q+WD6m8AAAD//wMAUEsDBBQABgAIAAAAIQA4/SH/1gAAAJQBAAALAAAAX3JlbHMvLnJl&#10;bHOkkMFqwzAMhu+DvYPRfXGawxijTi+j0GvpHsDYimMaW0Yy2fr2M4PBMnrbUb/Q94l/f/hMi1qR&#10;JVI2sOt6UJgd+ZiDgffL8ekFlFSbvV0oo4EbChzGx4f9GRdb25HMsYhqlCwG5lrLq9biZkxWOiqY&#10;22YiTra2kYMu1l1tQD30/bPm3wwYN0x18gb45AdQl1tp5j/sFB2T0FQ7R0nTNEV3j6o9feQzro1i&#10;OWA14Fm+Q8a1a8+Bvu/d/dMb2JY5uiPbhG/ktn4cqGU/er3pcvwCAAD//wMAUEsDBBQABgAIAAAA&#10;IQC8Fm27LwIAAGkEAAAOAAAAZHJzL2Uyb0RvYy54bWysVE2P2yAQvVfqf0DcGztZNYqsOKs0q1SV&#10;ot2VktWeCYYYCRgKJHb66zv4I9tue6p6wcPMMPDem/HyvjWaXIQPCmxJp5OcEmE5VMqeSvpy2H5a&#10;UBIisxXTYEVJryLQ+9XHD8vGFWIGNehKeIJFbCgaV9I6RldkWeC1MCxMwAmLQQnesIhbf8oqzxqs&#10;bnQ2y/N51oCvnAcuQkDvQx+kq66+lILHJymDiESXFN8Wu9V36zGt2WrJipNnrlZ8eAb7h1cYpixe&#10;eiv1wCIjZ6/+KGUU9xBAxgkHk4GUiosOA6KZ5u/Q7GvmRIcFyQnuRlP4f2X54+XZE1WhdjNKLDOo&#10;0UG0kXyBlqAL+WlcKDBt7zAxtujH3NEf0Jlgt9Kb9EVABOPI9PXGbqrG0TnL55/zGYY4xu4Wizna&#10;WD57O+18iF8FGJKMknpUryOVXXYh9qljSrosgFbVVmmdNimw0Z5cGCrd1CqKofhvWdqmXAvpVF8w&#10;ebIEsYeSrNge246SuxHmEaorovfQ909wfKvwvh0L8Zl5bBhEhUMQn3CRGpqSwmBRUoP/8Td/ykcd&#10;MUpJgw1Y0vD9zLygRH+zqHDq1tHwo3EcDXs2G0CkUxwvxzsTD/ioR1N6MK84G+t0C4aY5XhXSeNo&#10;bmI/BjhbXKzXXRL2pGNxZ/eOp9Ijr4f2lXk3qBJRz0cYW5MV78Tpc3uW1+cIUnXKJV57Fge6sZ87&#10;7YfZSwPz677LevtDrH4CAAD//wMAUEsDBBQABgAIAAAAIQAab3ey4QAAAAwBAAAPAAAAZHJzL2Rv&#10;d25yZXYueG1sTI/BTsMwEETvSPyDtUhcUOo0LVUIcSpo4VYOLVXPbrwkEfE6ip0m/XuWE9x2NE+z&#10;M/l6sq24YO8bRwrmsxgEUulMQ5WC4+d7lILwQZPRrSNUcEUP6+L2JteZcSPt8XIIleAQ8plWUIfQ&#10;ZVL6skar/cx1SOx9ud7qwLKvpOn1yOG2lUkcr6TVDfGHWne4qbH8PgxWwWrbD+OeNg/b49tOf3RV&#10;cnq9npS6v5tenkEEnMIfDL/1uToU3OnsBjJetAqixXKRMMtO+sQHI9E85XlnBcljvARZ5PL/iOIH&#10;AAD//wMAUEsBAi0AFAAGAAgAAAAhALaDOJL+AAAA4QEAABMAAAAAAAAAAAAAAAAAAAAAAFtDb250&#10;ZW50X1R5cGVzXS54bWxQSwECLQAUAAYACAAAACEAOP0h/9YAAACUAQAACwAAAAAAAAAAAAAAAAAv&#10;AQAAX3JlbHMvLnJlbHNQSwECLQAUAAYACAAAACEAvBZtuy8CAABpBAAADgAAAAAAAAAAAAAAAAAu&#10;AgAAZHJzL2Uyb0RvYy54bWxQSwECLQAUAAYACAAAACEAGm93suEAAAAMAQAADwAAAAAAAAAAAAAA&#10;AACJBAAAZHJzL2Rvd25yZXYueG1sUEsFBgAAAAAEAAQA8wAAAJcFAAAAAA==&#10;" stroked="f">
+              <v:shape w14:anchorId="44170431" id="Text Box 12" o:spid="_x0000_s1029" type="#_x0000_t202" style="position:absolute;left:0;text-align:left;margin-left:-171.6pt;margin-top:94.6pt;width:162.6pt;height:30.6pt;z-index:251654144;visibility:visible;mso-wrap-style:square;mso-height-percent:0;mso-wrap-distance-left:9pt;mso-wrap-distance-top:0;mso-wrap-distance-right:9pt;mso-wrap-distance-bottom:0;mso-position-horizontal:absolute;mso-position-horizontal-relative:text;mso-position-vertical:absolute;mso-position-vertical-relative:text;mso-height-percent:0;mso-height-relative:margin;v-text-anchor:top" o:gfxdata="UEsDBBQABgAIAAAAIQC2gziS/gAAAOEBAAATAAAAW0NvbnRlbnRfVHlwZXNdLnhtbJSRQU7DMBBF&#10;90jcwfIWJU67QAgl6YK0S0CoHGBkTxKLZGx5TGhvj5O2G0SRWNoz/78nu9wcxkFMGNg6quQqL6RA&#10;0s5Y6ir5vt9lD1JwBDIwOMJKHpHlpr69KfdHjyxSmriSfYz+USnWPY7AufNIadK6MEJMx9ApD/oD&#10;OlTrorhX2lFEilmcO2RdNtjC5xDF9pCuTyYBB5bi6bQ4syoJ3g9WQ0ymaiLzg5KdCXlKLjvcW893&#10;SUOqXwnz5DrgnHtJTxOsQfEKIT7DmDSUCaxw7Rqn8787ZsmRM9e2VmPeBN4uqYvTtW7jvijg9N/y&#10;JsXecLq0q+WD6m8AAAD//wMAUEsDBBQABgAIAAAAIQA4/SH/1gAAAJQBAAALAAAAX3JlbHMvLnJl&#10;bHOkkMFqwzAMhu+DvYPRfXGawxijTi+j0GvpHsDYimMaW0Yy2fr2M4PBMnrbUb/Q94l/f/hMi1qR&#10;JVI2sOt6UJgd+ZiDgffL8ekFlFSbvV0oo4EbChzGx4f9GRdb25HMsYhqlCwG5lrLq9biZkxWOiqY&#10;22YiTra2kYMu1l1tQD30/bPm3wwYN0x18gb45AdQl1tp5j/sFB2T0FQ7R0nTNEV3j6o9feQzro1i&#10;OWA14Fm+Q8a1a8+Bvu/d/dMb2JY5uiPbhG/ktn4cqGU/er3pcvwCAAD//wMAUEsDBBQABgAIAAAA&#10;IQC8Fm27LwIAAGkEAAAOAAAAZHJzL2Uyb0RvYy54bWysVE2P2yAQvVfqf0DcGztZNYqsOKs0q1SV&#10;ot2VktWeCYYYCRgKJHb66zv4I9tue6p6wcPMMPDem/HyvjWaXIQPCmxJp5OcEmE5VMqeSvpy2H5a&#10;UBIisxXTYEVJryLQ+9XHD8vGFWIGNehKeIJFbCgaV9I6RldkWeC1MCxMwAmLQQnesIhbf8oqzxqs&#10;bnQ2y/N51oCvnAcuQkDvQx+kq66+lILHJymDiESXFN8Wu9V36zGt2WrJipNnrlZ8eAb7h1cYpixe&#10;eiv1wCIjZ6/+KGUU9xBAxgkHk4GUiosOA6KZ5u/Q7GvmRIcFyQnuRlP4f2X54+XZE1WhdjNKLDOo&#10;0UG0kXyBlqAL+WlcKDBt7zAxtujH3NEf0Jlgt9Kb9EVABOPI9PXGbqrG0TnL55/zGYY4xu4Wizna&#10;WD57O+18iF8FGJKMknpUryOVXXYh9qljSrosgFbVVmmdNimw0Z5cGCrd1CqKofhvWdqmXAvpVF8w&#10;ebIEsYeSrNge246SuxHmEaorovfQ909wfKvwvh0L8Zl5bBhEhUMQn3CRGpqSwmBRUoP/8Td/ykcd&#10;MUpJgw1Y0vD9zLygRH+zqHDq1tHwo3EcDXs2G0CkUxwvxzsTD/ioR1N6MK84G+t0C4aY5XhXSeNo&#10;bmI/BjhbXKzXXRL2pGNxZ/eOp9Ijr4f2lXk3qBJRz0cYW5MV78Tpc3uW1+cIUnXKJV57Fge6sZ87&#10;7YfZSwPz677LevtDrH4CAAD//wMAUEsDBBQABgAIAAAAIQAab3ey4QAAAAwBAAAPAAAAZHJzL2Rv&#10;d25yZXYueG1sTI/BTsMwEETvSPyDtUhcUOo0LVUIcSpo4VYOLVXPbrwkEfE6ip0m/XuWE9x2NE+z&#10;M/l6sq24YO8bRwrmsxgEUulMQ5WC4+d7lILwQZPRrSNUcEUP6+L2JteZcSPt8XIIleAQ8plWUIfQ&#10;ZVL6skar/cx1SOx9ud7qwLKvpOn1yOG2lUkcr6TVDfGHWne4qbH8PgxWwWrbD+OeNg/b49tOf3RV&#10;cnq9npS6v5tenkEEnMIfDL/1uToU3OnsBjJetAqixXKRMMtO+sQHI9E85XlnBcljvARZ5PL/iOIH&#10;AAD//wMAUEsBAi0AFAAGAAgAAAAhALaDOJL+AAAA4QEAABMAAAAAAAAAAAAAAAAAAAAAAFtDb250&#10;ZW50X1R5cGVzXS54bWxQSwECLQAUAAYACAAAACEAOP0h/9YAAACUAQAACwAAAAAAAAAAAAAAAAAv&#10;AQAAX3JlbHMvLnJlbHNQSwECLQAUAAYACAAAACEAvBZtuy8CAABpBAAADgAAAAAAAAAAAAAAAAAu&#10;AgAAZHJzL2Uyb0RvYy54bWxQSwECLQAUAAYACAAAACEAGm93suEAAAAMAQAADwAAAAAAAAAAAAAA&#10;AACJBAAAZHJzL2Rvd25yZXYueG1sUEsFBgAAAAAEAAQA8wAAAJcFAAAAAA==&#10;" stroked="f">
                 <v:textbox inset="0,0,0,0">
                   <w:txbxContent>
                     <w:p>
@@ -6891,7 +6844,7 @@
                           <w:noProof/>
                         </w:rPr>
                       </w:pPr>
-                      <w:bookmarkStart w:id="41" w:name="_Toc515222220"/>
+                      <w:bookmarkStart w:id="41" w:name="_Toc515265433"/>
                       <w:r>
                         <w:t xml:space="preserve">Figure </w:t>
                       </w:r>
@@ -6940,6 +6893,7 @@
           <w:id w:val="-1862112638"/>
           <w:citation/>
         </w:sdtPr>
+        <w:sdtEndPr/>
         <w:sdtContent>
           <w:r>
             <w:fldChar w:fldCharType="begin"/>
@@ -6981,6 +6935,7 @@
           <w:id w:val="-1158379244"/>
           <w:citation/>
         </w:sdtPr>
+        <w:sdtEndPr/>
         <w:sdtContent>
           <w:r>
             <w:fldChar w:fldCharType="begin"/>
@@ -7012,7 +6967,7 @@
       <w:pPr>
         <w:pStyle w:val="Heading3"/>
       </w:pPr>
-      <w:bookmarkStart w:id="42" w:name="_Toc515222245"/>
+      <w:bookmarkStart w:id="42" w:name="_Toc515265466"/>
       <w:r>
         <w:lastRenderedPageBreak/>
         <w:t>2.2.5 Drowsiness Detection system using EEG Helmets</w:t>
@@ -7084,7 +7039,7 @@
         <w:pStyle w:val="Caption"/>
         <w:jc w:val="center"/>
       </w:pPr>
-      <w:bookmarkStart w:id="43" w:name="_Toc515222221"/>
+      <w:bookmarkStart w:id="43" w:name="_Toc515265434"/>
       <w:r>
         <w:t xml:space="preserve">Figure </w:t>
       </w:r>
@@ -7120,6 +7075,7 @@
           <w:id w:val="1653400845"/>
           <w:citation/>
         </w:sdtPr>
+        <w:sdtEndPr/>
         <w:sdtContent>
           <w:r>
             <w:fldChar w:fldCharType="begin"/>
@@ -7200,7 +7156,7 @@
           <w:noProof/>
         </w:rPr>
         <w:drawing>
-          <wp:anchor distT="0" distB="0" distL="114300" distR="114300" simplePos="0" relativeHeight="251665408" behindDoc="1" locked="0" layoutInCell="1" allowOverlap="1" wp14:anchorId="6CA8DBD8" wp14:editId="2506E7FA">
+          <wp:anchor distT="0" distB="0" distL="114300" distR="114300" simplePos="0" relativeHeight="251666432" behindDoc="1" locked="0" layoutInCell="1" allowOverlap="1" wp14:anchorId="6CA8DBD8" wp14:editId="2506E7FA">
             <wp:simplePos x="0" y="0"/>
             <wp:positionH relativeFrom="column">
               <wp:posOffset>0</wp:posOffset>
@@ -7323,6 +7279,7 @@
           <w:id w:val="1091738485"/>
           <w:citation/>
         </w:sdtPr>
+        <w:sdtEndPr/>
         <w:sdtContent>
           <w:r>
             <w:fldChar w:fldCharType="begin"/>
@@ -7363,7 +7320,7 @@
         <mc:AlternateContent>
           <mc:Choice Requires="wps">
             <w:drawing>
-              <wp:anchor distT="0" distB="0" distL="114300" distR="114300" simplePos="0" relativeHeight="251671552" behindDoc="1" locked="0" layoutInCell="1" allowOverlap="1" wp14:anchorId="3BB83CB6" wp14:editId="25FDDD6C">
+              <wp:anchor distT="0" distB="0" distL="114300" distR="114300" simplePos="0" relativeHeight="251672576" behindDoc="1" locked="0" layoutInCell="1" allowOverlap="1" wp14:anchorId="3BB83CB6" wp14:editId="25FDDD6C">
                 <wp:simplePos x="0" y="0"/>
                 <wp:positionH relativeFrom="column">
                   <wp:posOffset>-2019300</wp:posOffset>
@@ -7414,7 +7371,7 @@
                                 <w:noProof/>
                               </w:rPr>
                             </w:pPr>
-                            <w:bookmarkStart w:id="44" w:name="_Toc515222222"/>
+                            <w:bookmarkStart w:id="44" w:name="_Toc515265435"/>
                             <w:r>
                               <w:t xml:space="preserve">Figure </w:t>
                             </w:r>
@@ -7450,6 +7407,7 @@
                                 <w:id w:val="-514466667"/>
                                 <w:citation/>
                               </w:sdtPr>
+                              <w:sdtEndPr/>
                               <w:sdtContent>
                                 <w:r>
                                   <w:fldChar w:fldCharType="begin"/>
@@ -7496,7 +7454,7 @@
           </mc:Choice>
           <mc:Fallback>
             <w:pict>
-              <v:shape w14:anchorId="3BB83CB6" id="Text Box 14" o:spid="_x0000_s1030" type="#_x0000_t202" style="position:absolute;left:0;text-align:left;margin-left:-159pt;margin-top:25.95pt;width:151.15pt;height:23.4pt;z-index:-251644928;visibility:visible;mso-wrap-style:square;mso-height-percent:0;mso-wrap-distance-left:9pt;mso-wrap-distance-top:0;mso-wrap-distance-right:9pt;mso-wrap-distance-bottom:0;mso-position-horizontal:absolute;mso-position-horizontal-relative:text;mso-position-vertical:absolute;mso-position-vertical-relative:text;mso-height-percent:0;mso-height-relative:margin;v-text-anchor:top" o:gfxdata="UEsDBBQABgAIAAAAIQC2gziS/gAAAOEBAAATAAAAW0NvbnRlbnRfVHlwZXNdLnhtbJSRQU7DMBBF&#10;90jcwfIWJU67QAgl6YK0S0CoHGBkTxKLZGx5TGhvj5O2G0SRWNoz/78nu9wcxkFMGNg6quQqL6RA&#10;0s5Y6ir5vt9lD1JwBDIwOMJKHpHlpr69KfdHjyxSmriSfYz+USnWPY7AufNIadK6MEJMx9ApD/oD&#10;OlTrorhX2lFEilmcO2RdNtjC5xDF9pCuTyYBB5bi6bQ4syoJ3g9WQ0ymaiLzg5KdCXlKLjvcW893&#10;SUOqXwnz5DrgnHtJTxOsQfEKIT7DmDSUCaxw7Rqn8787ZsmRM9e2VmPeBN4uqYvTtW7jvijg9N/y&#10;JsXecLq0q+WD6m8AAAD//wMAUEsDBBQABgAIAAAAIQA4/SH/1gAAAJQBAAALAAAAX3JlbHMvLnJl&#10;bHOkkMFqwzAMhu+DvYPRfXGawxijTi+j0GvpHsDYimMaW0Yy2fr2M4PBMnrbUb/Q94l/f/hMi1qR&#10;JVI2sOt6UJgd+ZiDgffL8ekFlFSbvV0oo4EbChzGx4f9GRdb25HMsYhqlCwG5lrLq9biZkxWOiqY&#10;22YiTra2kYMu1l1tQD30/bPm3wwYN0x18gb45AdQl1tp5j/sFB2T0FQ7R0nTNEV3j6o9feQzro1i&#10;OWA14Fm+Q8a1a8+Bvu/d/dMb2JY5uiPbhG/ktn4cqGU/er3pcvwCAAD//wMAUEsDBBQABgAIAAAA&#10;IQD2kEm2MgIAAGkEAAAOAAAAZHJzL2Uyb0RvYy54bWysVFFv2yAQfp+0/4B4X5xEW9dYcaosVaZJ&#10;UVspmfpMMMRIwDEgsbNfvwPHadftadoLPu6Og+/77jy/64wmJ+GDAlvRyWhMibAcamUPFf2+W3+4&#10;pSREZmumwYqKnkWgd4v37+atK8UUGtC18ASL2FC2rqJNjK4sisAbYVgYgRMWgxK8YRG3/lDUnrVY&#10;3ehiOh7fFC342nngIgT03vdBusj1pRQ8PkoZRCS6ovi2mFef131ai8WclQfPXKP45RnsH15hmLJ4&#10;6bXUPYuMHL36o5RR3EMAGUccTAFSKi4yBkQzGb9Bs22YExkLkhPclabw/8ryh9OTJ6pG7T5SYplB&#10;jXaii+QLdARdyE/rQolpW4eJsUM/5g7+gM4Eu5PepC8CIhhHps9XdlM1ng7NJrOb8SdKOMams8+T&#10;20x/8XLa+RC/CjAkGRX1qF4mlZ02IeJLMHVISZcF0KpeK63TJgVW2pMTQ6XbRkWR3ognfsvSNuVa&#10;SKf6cPIUCWIPJVmx23eZkiv8PdRnRO+h75/g+FrhfRsW4hPz2DAIGIcgPuIiNbQVhYtFSQP+59/8&#10;KR91xCglLTZgRcOPI/OCEv3NosKpWwfDD8Z+MOzRrACRTnC8HM8mHvBRD6b0YJ5xNpbpFgwxy/Gu&#10;isbBXMV+DHC2uFgucxL2pGNxY7eOp9IDr7vumXl3USWing8wtCYr34jT5/YsL48RpMrKJV57Fi90&#10;Yz9neS6zlwbm9T5nvfwhFr8AAAD//wMAUEsDBBQABgAIAAAAIQCbNC6a4QAAAAoBAAAPAAAAZHJz&#10;L2Rvd25yZXYueG1sTI9BT4NAFITvJv6HzTPxYuhCTVuKPBpt9aaH1qbnV3YFIvuWsEuh/971pMfJ&#10;TGa+yTeTacVF966xjJDMYhCaS6sarhCOn29RCsJ5YkWtZY1w1Q42xe1NTpmyI+/15eArEUrYZYRQ&#10;e99lUrqy1obczHaag/dle0M+yL6SqqcxlJtWzuN4KQ01HBZq6vS21uX3YTAIy10/jHvePuyOr+/0&#10;0VXz08v1hHh/Nz0/gfB68n9h+MUP6FAEprMdWDnRIkSPSRrOeIRFsgYRElGyWIE4I6zTFcgil/8v&#10;FD8AAAD//wMAUEsBAi0AFAAGAAgAAAAhALaDOJL+AAAA4QEAABMAAAAAAAAAAAAAAAAAAAAAAFtD&#10;b250ZW50X1R5cGVzXS54bWxQSwECLQAUAAYACAAAACEAOP0h/9YAAACUAQAACwAAAAAAAAAAAAAA&#10;AAAvAQAAX3JlbHMvLnJlbHNQSwECLQAUAAYACAAAACEA9pBJtjICAABpBAAADgAAAAAAAAAAAAAA&#10;AAAuAgAAZHJzL2Uyb0RvYy54bWxQSwECLQAUAAYACAAAACEAmzQumuEAAAAKAQAADwAAAAAAAAAA&#10;AAAAAACMBAAAZHJzL2Rvd25yZXYueG1sUEsFBgAAAAAEAAQA8wAAAJoFAAAAAA==&#10;" stroked="f">
+              <v:shape w14:anchorId="3BB83CB6" id="Text Box 14" o:spid="_x0000_s1030" type="#_x0000_t202" style="position:absolute;left:0;text-align:left;margin-left:-159pt;margin-top:25.95pt;width:151.15pt;height:23.4pt;z-index:-251643904;visibility:visible;mso-wrap-style:square;mso-height-percent:0;mso-wrap-distance-left:9pt;mso-wrap-distance-top:0;mso-wrap-distance-right:9pt;mso-wrap-distance-bottom:0;mso-position-horizontal:absolute;mso-position-horizontal-relative:text;mso-position-vertical:absolute;mso-position-vertical-relative:text;mso-height-percent:0;mso-height-relative:margin;v-text-anchor:top" o:gfxdata="UEsDBBQABgAIAAAAIQC2gziS/gAAAOEBAAATAAAAW0NvbnRlbnRfVHlwZXNdLnhtbJSRQU7DMBBF&#10;90jcwfIWJU67QAgl6YK0S0CoHGBkTxKLZGx5TGhvj5O2G0SRWNoz/78nu9wcxkFMGNg6quQqL6RA&#10;0s5Y6ir5vt9lD1JwBDIwOMJKHpHlpr69KfdHjyxSmriSfYz+USnWPY7AufNIadK6MEJMx9ApD/oD&#10;OlTrorhX2lFEilmcO2RdNtjC5xDF9pCuTyYBB5bi6bQ4syoJ3g9WQ0ymaiLzg5KdCXlKLjvcW893&#10;SUOqXwnz5DrgnHtJTxOsQfEKIT7DmDSUCaxw7Rqn8787ZsmRM9e2VmPeBN4uqYvTtW7jvijg9N/y&#10;JsXecLq0q+WD6m8AAAD//wMAUEsDBBQABgAIAAAAIQA4/SH/1gAAAJQBAAALAAAAX3JlbHMvLnJl&#10;bHOkkMFqwzAMhu+DvYPRfXGawxijTi+j0GvpHsDYimMaW0Yy2fr2M4PBMnrbUb/Q94l/f/hMi1qR&#10;JVI2sOt6UJgd+ZiDgffL8ekFlFSbvV0oo4EbChzGx4f9GRdb25HMsYhqlCwG5lrLq9biZkxWOiqY&#10;22YiTra2kYMu1l1tQD30/bPm3wwYN0x18gb45AdQl1tp5j/sFB2T0FQ7R0nTNEV3j6o9feQzro1i&#10;OWA14Fm+Q8a1a8+Bvu/d/dMb2JY5uiPbhG/ktn4cqGU/er3pcvwCAAD//wMAUEsDBBQABgAIAAAA&#10;IQD2kEm2MgIAAGkEAAAOAAAAZHJzL2Uyb0RvYy54bWysVFFv2yAQfp+0/4B4X5xEW9dYcaosVaZJ&#10;UVspmfpMMMRIwDEgsbNfvwPHadftadoLPu6Og+/77jy/64wmJ+GDAlvRyWhMibAcamUPFf2+W3+4&#10;pSREZmumwYqKnkWgd4v37+atK8UUGtC18ASL2FC2rqJNjK4sisAbYVgYgRMWgxK8YRG3/lDUnrVY&#10;3ehiOh7fFC342nngIgT03vdBusj1pRQ8PkoZRCS6ovi2mFef131ai8WclQfPXKP45RnsH15hmLJ4&#10;6bXUPYuMHL36o5RR3EMAGUccTAFSKi4yBkQzGb9Bs22YExkLkhPclabw/8ryh9OTJ6pG7T5SYplB&#10;jXaii+QLdARdyE/rQolpW4eJsUM/5g7+gM4Eu5PepC8CIhhHps9XdlM1ng7NJrOb8SdKOMams8+T&#10;20x/8XLa+RC/CjAkGRX1qF4mlZ02IeJLMHVISZcF0KpeK63TJgVW2pMTQ6XbRkWR3ognfsvSNuVa&#10;SKf6cPIUCWIPJVmx23eZkiv8PdRnRO+h75/g+FrhfRsW4hPz2DAIGIcgPuIiNbQVhYtFSQP+59/8&#10;KR91xCglLTZgRcOPI/OCEv3NosKpWwfDD8Z+MOzRrACRTnC8HM8mHvBRD6b0YJ5xNpbpFgwxy/Gu&#10;isbBXMV+DHC2uFgucxL2pGNxY7eOp9IDr7vumXl3USWing8wtCYr34jT5/YsL48RpMrKJV57Fi90&#10;Yz9neS6zlwbm9T5nvfwhFr8AAAD//wMAUEsDBBQABgAIAAAAIQCbNC6a4QAAAAoBAAAPAAAAZHJz&#10;L2Rvd25yZXYueG1sTI9BT4NAFITvJv6HzTPxYuhCTVuKPBpt9aaH1qbnV3YFIvuWsEuh/971pMfJ&#10;TGa+yTeTacVF966xjJDMYhCaS6sarhCOn29RCsJ5YkWtZY1w1Q42xe1NTpmyI+/15eArEUrYZYRQ&#10;e99lUrqy1obczHaag/dle0M+yL6SqqcxlJtWzuN4KQ01HBZq6vS21uX3YTAIy10/jHvePuyOr+/0&#10;0VXz08v1hHh/Nz0/gfB68n9h+MUP6FAEprMdWDnRIkSPSRrOeIRFsgYRElGyWIE4I6zTFcgil/8v&#10;FD8AAAD//wMAUEsBAi0AFAAGAAgAAAAhALaDOJL+AAAA4QEAABMAAAAAAAAAAAAAAAAAAAAAAFtD&#10;b250ZW50X1R5cGVzXS54bWxQSwECLQAUAAYACAAAACEAOP0h/9YAAACUAQAACwAAAAAAAAAAAAAA&#10;AAAvAQAAX3JlbHMvLnJlbHNQSwECLQAUAAYACAAAACEA9pBJtjICAABpBAAADgAAAAAAAAAAAAAA&#10;AAAuAgAAZHJzL2Uyb0RvYy54bWxQSwECLQAUAAYACAAAACEAmzQumuEAAAAKAQAADwAAAAAAAAAA&#10;AAAAAACMBAAAZHJzL2Rvd25yZXYueG1sUEsFBgAAAAAEAAQA8wAAAJoFAAAAAA==&#10;" stroked="f">
                 <v:textbox inset="0,0,0,0">
                   <w:txbxContent>
                     <w:p>
@@ -7508,7 +7466,7 @@
                           <w:noProof/>
                         </w:rPr>
                       </w:pPr>
-                      <w:bookmarkStart w:id="45" w:name="_Toc515222222"/>
+                      <w:bookmarkStart w:id="45" w:name="_Toc515265435"/>
                       <w:r>
                         <w:t xml:space="preserve">Figure </w:t>
                       </w:r>
@@ -7544,6 +7502,7 @@
                           <w:id w:val="-514466667"/>
                           <w:citation/>
                         </w:sdtPr>
+                        <w:sdtEndPr/>
                         <w:sdtContent>
                           <w:r>
                             <w:fldChar w:fldCharType="begin"/>
@@ -7602,6 +7561,7 @@
           <w:id w:val="1689711494"/>
           <w:citation/>
         </w:sdtPr>
+        <w:sdtEndPr/>
         <w:sdtContent>
           <w:r>
             <w:fldChar w:fldCharType="begin"/>
@@ -7635,7 +7595,7 @@
       <w:pPr>
         <w:pStyle w:val="Heading3"/>
       </w:pPr>
-      <w:bookmarkStart w:id="46" w:name="_Toc515222246"/>
+      <w:bookmarkStart w:id="46" w:name="_Toc515265467"/>
       <w:r>
         <w:t>2.2.6 Tesla Auto Pilot</w:t>
       </w:r>
@@ -7707,7 +7667,7 @@
         <w:pStyle w:val="Caption"/>
         <w:jc w:val="center"/>
       </w:pPr>
-      <w:bookmarkStart w:id="47" w:name="_Toc515222223"/>
+      <w:bookmarkStart w:id="47" w:name="_Toc515265436"/>
       <w:r>
         <w:t xml:space="preserve">Figure </w:t>
       </w:r>
@@ -7742,7 +7702,7 @@
     </w:p>
     <w:p>
       <w:pPr>
-        <w:spacing w:after="240" w:line="259" w:lineRule="auto"/>
+        <w:spacing w:after="240" w:line="276" w:lineRule="auto"/>
       </w:pPr>
       <w:r>
         <w:lastRenderedPageBreak/>
@@ -7849,6 +7809,7 @@
           <w:id w:val="1430785619"/>
           <w:citation/>
         </w:sdtPr>
+        <w:sdtEndPr/>
         <w:sdtContent>
           <w:r>
             <w:fldChar w:fldCharType="begin"/>
@@ -7883,7 +7844,7 @@
         <w:pStyle w:val="Heading2"/>
         <w:spacing w:after="240"/>
       </w:pPr>
-      <w:bookmarkStart w:id="48" w:name="_Toc515222247"/>
+      <w:bookmarkStart w:id="48" w:name="_Toc515265468"/>
       <w:r>
         <w:t>2.3 Comparison of Existing Systems</w:t>
       </w:r>
@@ -7894,7 +7855,7 @@
         <w:pStyle w:val="Caption"/>
         <w:keepNext/>
       </w:pPr>
-      <w:bookmarkStart w:id="49" w:name="_Toc515222207"/>
+      <w:bookmarkStart w:id="49" w:name="_Toc515265422"/>
       <w:r>
         <w:t xml:space="preserve">Table </w:t>
       </w:r>
@@ -8819,7 +8780,7 @@
       <w:pPr>
         <w:pStyle w:val="Heading2"/>
       </w:pPr>
-      <w:bookmarkStart w:id="50" w:name="_Toc515222248"/>
+      <w:bookmarkStart w:id="50" w:name="_Toc515265469"/>
       <w:r>
         <w:lastRenderedPageBreak/>
         <w:t xml:space="preserve">2.4 </w:t>
@@ -10198,7 +10159,7 @@
         <w:pStyle w:val="Heading1"/>
         <w:spacing w:after="240"/>
       </w:pPr>
-      <w:bookmarkStart w:id="51" w:name="_Toc515222249"/>
+      <w:bookmarkStart w:id="51" w:name="_Toc515265470"/>
       <w:r>
         <w:lastRenderedPageBreak/>
         <w:t xml:space="preserve">3. </w:t>
@@ -10417,7 +10378,7 @@
         <w:pStyle w:val="Caption"/>
         <w:jc w:val="center"/>
       </w:pPr>
-      <w:bookmarkStart w:id="52" w:name="_Toc515222224"/>
+      <w:bookmarkStart w:id="52" w:name="_Toc515265437"/>
       <w:r>
         <w:t xml:space="preserve">Figure </w:t>
       </w:r>
@@ -10943,7 +10904,7 @@
       <w:pPr>
         <w:pStyle w:val="Heading1"/>
       </w:pPr>
-      <w:bookmarkStart w:id="53" w:name="_Toc515222250"/>
+      <w:bookmarkStart w:id="53" w:name="_Toc515265471"/>
       <w:r>
         <w:lastRenderedPageBreak/>
         <w:t>4. DESIGN</w:t>
@@ -10954,7 +10915,7 @@
       <w:pPr>
         <w:pStyle w:val="Heading2"/>
       </w:pPr>
-      <w:bookmarkStart w:id="54" w:name="_Toc515222251"/>
+      <w:bookmarkStart w:id="54" w:name="_Toc515265472"/>
       <w:r>
         <w:t>4.1 High Level System Architecture of the Proposed System</w:t>
       </w:r>
@@ -11023,7 +10984,7 @@
       <w:pPr>
         <w:pStyle w:val="Heading3"/>
       </w:pPr>
-      <w:bookmarkStart w:id="55" w:name="_Toc515222252"/>
+      <w:bookmarkStart w:id="55" w:name="_Toc515265473"/>
       <w:r>
         <w:t>4.1.1 Pre-Processing Stage</w:t>
       </w:r>
@@ -11104,7 +11065,7 @@
       <w:pPr>
         <w:pStyle w:val="Heading3"/>
       </w:pPr>
-      <w:bookmarkStart w:id="56" w:name="_Toc515222253"/>
+      <w:bookmarkStart w:id="56" w:name="_Toc515265474"/>
       <w:r>
         <w:t>4.1.2 Position Detection Stage</w:t>
       </w:r>
@@ -11283,7 +11244,7 @@
         <w:pStyle w:val="Heading3"/>
         <w:spacing w:after="240"/>
       </w:pPr>
-      <w:bookmarkStart w:id="57" w:name="_Toc515222254"/>
+      <w:bookmarkStart w:id="57" w:name="_Toc515265475"/>
       <w:r>
         <w:t>4.1.3 Detection Estimation Stage</w:t>
       </w:r>
@@ -11309,7 +11270,7 @@
       <w:pPr>
         <w:pStyle w:val="Heading2"/>
       </w:pPr>
-      <w:bookmarkStart w:id="58" w:name="_Toc515222255"/>
+      <w:bookmarkStart w:id="58" w:name="_Toc515265476"/>
       <w:r>
         <w:t>4.2 Prototype User Interface wireframe</w:t>
       </w:r>
@@ -11425,7 +11386,7 @@
       <w:pPr>
         <w:pStyle w:val="Heading1"/>
       </w:pPr>
-      <w:bookmarkStart w:id="59" w:name="_Toc515222256"/>
+      <w:bookmarkStart w:id="59" w:name="_Toc515265477"/>
       <w:r>
         <w:lastRenderedPageBreak/>
         <w:t>5</w:t>
@@ -11448,7 +11409,7 @@
         <w:pStyle w:val="Heading2"/>
         <w:spacing w:after="240"/>
       </w:pPr>
-      <w:bookmarkStart w:id="60" w:name="_Toc515222257"/>
+      <w:bookmarkStart w:id="60" w:name="_Toc515265478"/>
       <w:r>
         <w:t>5</w:t>
       </w:r>
@@ -11756,7 +11717,7 @@
         <w:pStyle w:val="Heading2"/>
         <w:spacing w:after="240"/>
       </w:pPr>
-      <w:bookmarkStart w:id="61" w:name="_Toc515222258"/>
+      <w:bookmarkStart w:id="61" w:name="_Toc515265479"/>
       <w:r>
         <w:t>5</w:t>
       </w:r>
@@ -11779,7 +11740,7 @@
         <w:keepNext/>
         <w:spacing w:before="120"/>
       </w:pPr>
-      <w:bookmarkStart w:id="62" w:name="_Toc515222208"/>
+      <w:bookmarkStart w:id="62" w:name="_Toc515265423"/>
       <w:r>
         <w:t xml:space="preserve">Table </w:t>
       </w:r>
@@ -12572,7 +12533,7 @@
         <w:keepNext/>
         <w:spacing w:before="240"/>
       </w:pPr>
-      <w:bookmarkStart w:id="63" w:name="_Toc515222209"/>
+      <w:bookmarkStart w:id="63" w:name="_Toc515265424"/>
       <w:r>
         <w:t xml:space="preserve">Table </w:t>
       </w:r>
@@ -12894,7 +12855,7 @@
         <w:pStyle w:val="Heading2"/>
         <w:spacing w:before="240"/>
       </w:pPr>
-      <w:bookmarkStart w:id="64" w:name="_Toc515222259"/>
+      <w:bookmarkStart w:id="64" w:name="_Toc515265480"/>
       <w:r>
         <w:lastRenderedPageBreak/>
         <w:t>5</w:t>
@@ -12921,12 +12882,12 @@
       <w:tblPr>
         <w:tblStyle w:val="TableGrid"/>
         <w:tblpPr w:leftFromText="180" w:rightFromText="180" w:vertAnchor="page" w:horzAnchor="margin" w:tblpY="2533"/>
-        <w:tblW w:w="13433" w:type="dxa"/>
+        <w:tblW w:w="0" w:type="auto"/>
         <w:tblLook w:val="04A0" w:firstRow="1" w:lastRow="0" w:firstColumn="1" w:lastColumn="0" w:noHBand="0" w:noVBand="1"/>
       </w:tblPr>
       <w:tblGrid>
-        <w:gridCol w:w="2802"/>
-        <w:gridCol w:w="10631"/>
+        <w:gridCol w:w="2943"/>
+        <w:gridCol w:w="10709"/>
       </w:tblGrid>
       <w:tr>
         <w:trPr>
@@ -12934,7 +12895,7 @@
         </w:trPr>
         <w:tc>
           <w:tcPr>
-            <w:tcW w:w="2802" w:type="dxa"/>
+            <w:tcW w:w="2943" w:type="dxa"/>
             <w:shd w:val="clear" w:color="auto" w:fill="FFE599" w:themeFill="accent4" w:themeFillTint="66"/>
             <w:vAlign w:val="center"/>
             <w:hideMark/>
@@ -12960,7 +12921,7 @@
         </w:tc>
         <w:tc>
           <w:tcPr>
-            <w:tcW w:w="10631" w:type="dxa"/>
+            <w:tcW w:w="10709" w:type="dxa"/>
             <w:shd w:val="clear" w:color="auto" w:fill="FFE599" w:themeFill="accent4" w:themeFillTint="66"/>
             <w:vAlign w:val="center"/>
             <w:hideMark/>
@@ -12991,7 +12952,7 @@
         </w:trPr>
         <w:tc>
           <w:tcPr>
-            <w:tcW w:w="2802" w:type="dxa"/>
+            <w:tcW w:w="2943" w:type="dxa"/>
           </w:tcPr>
           <w:p>
             <w:pPr>
@@ -13012,7 +12973,7 @@
         </w:tc>
         <w:tc>
           <w:tcPr>
-            <w:tcW w:w="10631" w:type="dxa"/>
+            <w:tcW w:w="10709" w:type="dxa"/>
           </w:tcPr>
           <w:p>
             <w:pPr>
@@ -13102,7 +13063,7 @@
         </w:trPr>
         <w:tc>
           <w:tcPr>
-            <w:tcW w:w="2802" w:type="dxa"/>
+            <w:tcW w:w="2943" w:type="dxa"/>
           </w:tcPr>
           <w:p>
             <w:pPr>
@@ -13116,7 +13077,7 @@
         </w:tc>
         <w:tc>
           <w:tcPr>
-            <w:tcW w:w="10631" w:type="dxa"/>
+            <w:tcW w:w="10709" w:type="dxa"/>
           </w:tcPr>
           <w:p>
             <w:pPr>
@@ -13192,7 +13153,7 @@
         </w:trPr>
         <w:tc>
           <w:tcPr>
-            <w:tcW w:w="2802" w:type="dxa"/>
+            <w:tcW w:w="2943" w:type="dxa"/>
           </w:tcPr>
           <w:p>
             <w:pPr>
@@ -13213,7 +13174,7 @@
         </w:tc>
         <w:tc>
           <w:tcPr>
-            <w:tcW w:w="10631" w:type="dxa"/>
+            <w:tcW w:w="10709" w:type="dxa"/>
           </w:tcPr>
           <w:p>
             <w:pPr>
@@ -13303,7 +13264,7 @@
         </w:trPr>
         <w:tc>
           <w:tcPr>
-            <w:tcW w:w="2802" w:type="dxa"/>
+            <w:tcW w:w="2943" w:type="dxa"/>
           </w:tcPr>
           <w:p>
             <w:pPr>
@@ -13324,7 +13285,7 @@
         </w:tc>
         <w:tc>
           <w:tcPr>
-            <w:tcW w:w="10631" w:type="dxa"/>
+            <w:tcW w:w="10709" w:type="dxa"/>
           </w:tcPr>
           <w:p>
             <w:pPr>
@@ -13394,7 +13355,7 @@
         </w:trPr>
         <w:tc>
           <w:tcPr>
-            <w:tcW w:w="2802" w:type="dxa"/>
+            <w:tcW w:w="2943" w:type="dxa"/>
           </w:tcPr>
           <w:p>
             <w:pPr>
@@ -13415,7 +13376,7 @@
         </w:tc>
         <w:tc>
           <w:tcPr>
-            <w:tcW w:w="10631" w:type="dxa"/>
+            <w:tcW w:w="10709" w:type="dxa"/>
           </w:tcPr>
           <w:p>
             <w:pPr>
@@ -13465,7 +13426,7 @@
         </w:trPr>
         <w:tc>
           <w:tcPr>
-            <w:tcW w:w="2802" w:type="dxa"/>
+            <w:tcW w:w="2943" w:type="dxa"/>
           </w:tcPr>
           <w:p>
             <w:pPr>
@@ -13486,7 +13447,7 @@
         </w:tc>
         <w:tc>
           <w:tcPr>
-            <w:tcW w:w="10631" w:type="dxa"/>
+            <w:tcW w:w="10709" w:type="dxa"/>
           </w:tcPr>
           <w:p>
             <w:pPr>
@@ -13576,13 +13537,13 @@
       <w:pPr>
         <w:pStyle w:val="Caption"/>
         <w:keepNext/>
-        <w:spacing w:before="240" w:after="0"/>
+        <w:spacing w:before="120" w:after="120"/>
         <w:contextualSpacing/>
       </w:pPr>
       <w:r>
         <w:t xml:space="preserve"> </w:t>
       </w:r>
-      <w:bookmarkStart w:id="65" w:name="_Toc515222210"/>
+      <w:bookmarkStart w:id="65" w:name="_Toc515265425"/>
       <w:r>
         <w:t xml:space="preserve">Table </w:t>
       </w:r>
@@ -13634,7 +13595,7 @@
         <w:spacing w:after="0"/>
       </w:pPr>
       <w:bookmarkStart w:id="66" w:name="_Toc511323649"/>
-      <w:bookmarkStart w:id="67" w:name="_Toc515222260"/>
+      <w:bookmarkStart w:id="67" w:name="_Toc515265481"/>
       <w:r>
         <w:lastRenderedPageBreak/>
         <w:t>REFERENCES</w:t>
@@ -13650,6 +13611,7 @@
           <w:docPartUnique/>
         </w:docPartObj>
       </w:sdtPr>
+      <w:sdtEndPr/>
       <w:sdtContent>
         <w:p/>
         <w:sdt>
@@ -13657,6 +13619,7 @@
             <w:id w:val="-573587230"/>
             <w:bibliography/>
           </w:sdtPr>
+          <w:sdtEndPr/>
           <w:sdtContent>
             <w:p>
               <w:pPr>
@@ -14244,7 +14207,7 @@
         <w:pStyle w:val="Heading1"/>
         <w:spacing w:after="240"/>
       </w:pPr>
-      <w:bookmarkStart w:id="68" w:name="_Toc515222261"/>
+      <w:bookmarkStart w:id="68" w:name="_Toc515265482"/>
       <w:r>
         <w:lastRenderedPageBreak/>
         <w:t>APPENDIX A – WORK BREAKDOWN STRUCTURE</w:t>
@@ -14316,7 +14279,7 @@
         <w:spacing w:before="120"/>
         <w:jc w:val="center"/>
       </w:pPr>
-      <w:bookmarkStart w:id="69" w:name="_Toc515222225"/>
+      <w:bookmarkStart w:id="69" w:name="_Toc515265438"/>
       <w:r>
         <w:t xml:space="preserve">Figure </w:t>
       </w:r>
@@ -14347,7 +14310,7 @@
       <w:pPr>
         <w:pStyle w:val="Heading1"/>
       </w:pPr>
-      <w:bookmarkStart w:id="70" w:name="_Toc515222262"/>
+      <w:bookmarkStart w:id="70" w:name="_Toc515265483"/>
       <w:r>
         <w:lastRenderedPageBreak/>
         <w:t>APPENDIX B – GANTT CHART</w:t>
@@ -14419,7 +14382,7 @@
         <w:spacing w:before="120"/>
         <w:jc w:val="center"/>
       </w:pPr>
-      <w:bookmarkStart w:id="71" w:name="_Toc515222226"/>
+      <w:bookmarkStart w:id="71" w:name="_Toc515265439"/>
       <w:r>
         <w:t xml:space="preserve">Figure </w:t>
       </w:r>
@@ -14621,7 +14584,7 @@
           <mc:AlternateContent>
             <mc:Choice Requires="wps">
               <w:drawing>
-                <wp:anchor distT="0" distB="0" distL="114300" distR="114300" simplePos="0" relativeHeight="251657728" behindDoc="0" locked="0" layoutInCell="1" allowOverlap="1">
+                <wp:anchor distT="0" distB="0" distL="114300" distR="114300" simplePos="0" relativeHeight="251658752" behindDoc="0" locked="0" layoutInCell="1" allowOverlap="1">
                   <wp:simplePos x="0" y="0"/>
                   <wp:positionH relativeFrom="column">
                     <wp:posOffset>-434340</wp:posOffset>
@@ -14726,7 +14689,7 @@
                   <v:stroke joinstyle="miter"/>
                   <v:path gradientshapeok="t" o:connecttype="rect"/>
                 </v:shapetype>
-                <v:shape id="Text Box 6" o:spid="_x0000_s1031" type="#_x0000_t202" style="position:absolute;left:0;text-align:left;margin-left:-34.2pt;margin-top:2.45pt;width:260.4pt;height:19.2pt;z-index:251657728;visibility:visible;mso-wrap-style:square;mso-height-percent:0;mso-wrap-distance-left:9pt;mso-wrap-distance-top:0;mso-wrap-distance-right:9pt;mso-wrap-distance-bottom:0;mso-position-horizontal:absolute;mso-position-horizontal-relative:text;mso-position-vertical:absolute;mso-position-vertical-relative:text;mso-height-percent:0;mso-height-relative:margin;v-text-anchor:top" o:gfxdata="UEsDBBQABgAIAAAAIQC2gziS/gAAAOEBAAATAAAAW0NvbnRlbnRfVHlwZXNdLnhtbJSRQU7DMBBF&#10;90jcwfIWJU67QAgl6YK0S0CoHGBkTxKLZGx5TGhvj5O2G0SRWNoz/78nu9wcxkFMGNg6quQqL6RA&#10;0s5Y6ir5vt9lD1JwBDIwOMJKHpHlpr69KfdHjyxSmriSfYz+USnWPY7AufNIadK6MEJMx9ApD/oD&#10;OlTrorhX2lFEilmcO2RdNtjC5xDF9pCuTyYBB5bi6bQ4syoJ3g9WQ0ymaiLzg5KdCXlKLjvcW893&#10;SUOqXwnz5DrgnHtJTxOsQfEKIT7DmDSUCaxw7Rqn8787ZsmRM9e2VmPeBN4uqYvTtW7jvijg9N/y&#10;JsXecLq0q+WD6m8AAAD//wMAUEsDBBQABgAIAAAAIQA4/SH/1gAAAJQBAAALAAAAX3JlbHMvLnJl&#10;bHOkkMFqwzAMhu+DvYPRfXGawxijTi+j0GvpHsDYimMaW0Yy2fr2M4PBMnrbUb/Q94l/f/hMi1qR&#10;JVI2sOt6UJgd+ZiDgffL8ekFlFSbvV0oo4EbChzGx4f9GRdb25HMsYhqlCwG5lrLq9biZkxWOiqY&#10;22YiTra2kYMu1l1tQD30/bPm3wwYN0x18gb45AdQl1tp5j/sFB2T0FQ7R0nTNEV3j6o9feQzro1i&#10;OWA14Fm+Q8a1a8+Bvu/d/dMb2JY5uiPbhG/ktn4cqGU/er3pcvwCAAD//wMAUEsDBBQABgAIAAAA&#10;IQDojyMnQgIAAHkEAAAOAAAAZHJzL2Uyb0RvYy54bWysVE1v2zAMvQ/YfxB0X+18NM2COEXWIsOA&#10;oC3QDj0rstwYkEVNUmJnv35PctJm3U7DLjJFUvx4j/T8ums02yvnazIFH1zknCkjqazNS8G/P60+&#10;TTnzQZhSaDKq4Afl+fXi44d5a2dqSFvSpXIMQYyftbbg2xDsLMu83KpG+AuyysBYkWtEwNW9ZKUT&#10;LaI3Ohvm+SRryZXWkVTeQ3vbG/kixa8qJcN9VXkVmC44agvpdOncxDNbzMXsxQm7reWxDPEPVTSi&#10;Nkj6GupWBMF2rv4jVFNLR56qcCGpyaiqaqlSD+hmkL/r5nErrEq9ABxvX2Hy/y+svNs/OFaXBZ9w&#10;ZkQDip5UF9gX6tgkotNaP4PTo4Vb6KAGyye9hzI23VWuiV+0w2AHzodXbGMwCeVolF/lU5gkbMPx&#10;aDpO4Gdvr63z4auihkWh4A7cJUjFfu0DKoHrySUm86TrclVrnS5xXtSNdmwvwLQOqUa8+M1LG9ai&#10;0dFlngIbis/7yNogQey17ylKodt0RwA2VB7Qv6N+fryVqxpFroUPD8JhYNAXliDc46g0IQkdJc62&#10;5H7+TR/9wSOsnLUYwIL7HzvhFGf6mwHDnwdjQMRCuowvr4a4uHPL5txids0NofMB1s3KJEb/oE9i&#10;5ah5xq4sY1aYhJHIXfBwEm9CvxbYNamWy+SEGbUirM2jlTF0RDpS8NQ9C2ePPAUwfEenURWzd3T1&#10;vvGloeUuUFUnLiPAPapH3DHfieLjLsYFOr8nr7c/xuIXAAAA//8DAFBLAwQUAAYACAAAACEAXU6c&#10;NuAAAAAIAQAADwAAAGRycy9kb3ducmV2LnhtbEyPwU7DMBBE70j8g7VIXFDr0KSlhDgVQkAlbm0K&#10;iJsbL0lEvI5iNwl/z3KC245mNPsm20y2FQP2vnGk4HoegUAqnWmoUnAonmZrED5oMrp1hAq+0cMm&#10;Pz/LdGrcSDsc9qESXEI+1QrqELpUSl/WaLWfuw6JvU/XWx1Y9pU0vR653LZyEUUraXVD/KHWHT7U&#10;WH7tT1bBx1X1/uKn59cxXsbd43Yobt5ModTlxXR/ByLgFP7C8IvP6JAz09GdyHjRKpit1glHFSS3&#10;INhPlgvWRz7iGGSeyf8D8h8AAAD//wMAUEsBAi0AFAAGAAgAAAAhALaDOJL+AAAA4QEAABMAAAAA&#10;AAAAAAAAAAAAAAAAAFtDb250ZW50X1R5cGVzXS54bWxQSwECLQAUAAYACAAAACEAOP0h/9YAAACU&#10;AQAACwAAAAAAAAAAAAAAAAAvAQAAX3JlbHMvLnJlbHNQSwECLQAUAAYACAAAACEA6I8jJ0ICAAB5&#10;BAAADgAAAAAAAAAAAAAAAAAuAgAAZHJzL2Uyb0RvYy54bWxQSwECLQAUAAYACAAAACEAXU6cNuAA&#10;AAAIAQAADwAAAAAAAAAAAAAAAACcBAAAZHJzL2Rvd25yZXYueG1sUEsFBgAAAAAEAAQA8wAAAKkF&#10;AAAAAA==&#10;" fillcolor="white [3201]" stroked="f" strokeweight=".5pt">
+                <v:shape id="Text Box 6" o:spid="_x0000_s1031" type="#_x0000_t202" style="position:absolute;left:0;text-align:left;margin-left:-34.2pt;margin-top:2.45pt;width:260.4pt;height:19.2pt;z-index:251658752;visibility:visible;mso-wrap-style:square;mso-height-percent:0;mso-wrap-distance-left:9pt;mso-wrap-distance-top:0;mso-wrap-distance-right:9pt;mso-wrap-distance-bottom:0;mso-position-horizontal:absolute;mso-position-horizontal-relative:text;mso-position-vertical:absolute;mso-position-vertical-relative:text;mso-height-percent:0;mso-height-relative:margin;v-text-anchor:top" o:gfxdata="UEsDBBQABgAIAAAAIQC2gziS/gAAAOEBAAATAAAAW0NvbnRlbnRfVHlwZXNdLnhtbJSRQU7DMBBF&#10;90jcwfIWJU67QAgl6YK0S0CoHGBkTxKLZGx5TGhvj5O2G0SRWNoz/78nu9wcxkFMGNg6quQqL6RA&#10;0s5Y6ir5vt9lD1JwBDIwOMJKHpHlpr69KfdHjyxSmriSfYz+USnWPY7AufNIadK6MEJMx9ApD/oD&#10;OlTrorhX2lFEilmcO2RdNtjC5xDF9pCuTyYBB5bi6bQ4syoJ3g9WQ0ymaiLzg5KdCXlKLjvcW893&#10;SUOqXwnz5DrgnHtJTxOsQfEKIT7DmDSUCaxw7Rqn8787ZsmRM9e2VmPeBN4uqYvTtW7jvijg9N/y&#10;JsXecLq0q+WD6m8AAAD//wMAUEsDBBQABgAIAAAAIQA4/SH/1gAAAJQBAAALAAAAX3JlbHMvLnJl&#10;bHOkkMFqwzAMhu+DvYPRfXGawxijTi+j0GvpHsDYimMaW0Yy2fr2M4PBMnrbUb/Q94l/f/hMi1qR&#10;JVI2sOt6UJgd+ZiDgffL8ekFlFSbvV0oo4EbChzGx4f9GRdb25HMsYhqlCwG5lrLq9biZkxWOiqY&#10;22YiTra2kYMu1l1tQD30/bPm3wwYN0x18gb45AdQl1tp5j/sFB2T0FQ7R0nTNEV3j6o9feQzro1i&#10;OWA14Fm+Q8a1a8+Bvu/d/dMb2JY5uiPbhG/ktn4cqGU/er3pcvwCAAD//wMAUEsDBBQABgAIAAAA&#10;IQDojyMnQgIAAHkEAAAOAAAAZHJzL2Uyb0RvYy54bWysVE1v2zAMvQ/YfxB0X+18NM2COEXWIsOA&#10;oC3QDj0rstwYkEVNUmJnv35PctJm3U7DLjJFUvx4j/T8ums02yvnazIFH1zknCkjqazNS8G/P60+&#10;TTnzQZhSaDKq4Afl+fXi44d5a2dqSFvSpXIMQYyftbbg2xDsLMu83KpG+AuyysBYkWtEwNW9ZKUT&#10;LaI3Ohvm+SRryZXWkVTeQ3vbG/kixa8qJcN9VXkVmC44agvpdOncxDNbzMXsxQm7reWxDPEPVTSi&#10;Nkj6GupWBMF2rv4jVFNLR56qcCGpyaiqaqlSD+hmkL/r5nErrEq9ABxvX2Hy/y+svNs/OFaXBZ9w&#10;ZkQDip5UF9gX6tgkotNaP4PTo4Vb6KAGyye9hzI23VWuiV+0w2AHzodXbGMwCeVolF/lU5gkbMPx&#10;aDpO4Gdvr63z4auihkWh4A7cJUjFfu0DKoHrySUm86TrclVrnS5xXtSNdmwvwLQOqUa8+M1LG9ai&#10;0dFlngIbis/7yNogQey17ylKodt0RwA2VB7Qv6N+fryVqxpFroUPD8JhYNAXliDc46g0IQkdJc62&#10;5H7+TR/9wSOsnLUYwIL7HzvhFGf6mwHDnwdjQMRCuowvr4a4uHPL5txids0NofMB1s3KJEb/oE9i&#10;5ah5xq4sY1aYhJHIXfBwEm9CvxbYNamWy+SEGbUirM2jlTF0RDpS8NQ9C2ePPAUwfEenURWzd3T1&#10;vvGloeUuUFUnLiPAPapH3DHfieLjLsYFOr8nr7c/xuIXAAAA//8DAFBLAwQUAAYACAAAACEAXU6c&#10;NuAAAAAIAQAADwAAAGRycy9kb3ducmV2LnhtbEyPwU7DMBBE70j8g7VIXFDr0KSlhDgVQkAlbm0K&#10;iJsbL0lEvI5iNwl/z3KC245mNPsm20y2FQP2vnGk4HoegUAqnWmoUnAonmZrED5oMrp1hAq+0cMm&#10;Pz/LdGrcSDsc9qESXEI+1QrqELpUSl/WaLWfuw6JvU/XWx1Y9pU0vR653LZyEUUraXVD/KHWHT7U&#10;WH7tT1bBx1X1/uKn59cxXsbd43Yobt5ModTlxXR/ByLgFP7C8IvP6JAz09GdyHjRKpit1glHFSS3&#10;INhPlgvWRz7iGGSeyf8D8h8AAAD//wMAUEsBAi0AFAAGAAgAAAAhALaDOJL+AAAA4QEAABMAAAAA&#10;AAAAAAAAAAAAAAAAAFtDb250ZW50X1R5cGVzXS54bWxQSwECLQAUAAYACAAAACEAOP0h/9YAAACU&#10;AQAACwAAAAAAAAAAAAAAAAAvAQAAX3JlbHMvLnJlbHNQSwECLQAUAAYACAAAACEA6I8jJ0ICAAB5&#10;BAAADgAAAAAAAAAAAAAAAAAuAgAAZHJzL2Uyb0RvYy54bWxQSwECLQAUAAYACAAAACEAXU6cNuAA&#10;AAAIAQAADwAAAAAAAAAAAAAAAACcBAAAZHJzL2Rvd25yZXYueG1sUEsFBgAAAAAEAAQA8wAAAKkF&#10;AAAAAA==&#10;" fillcolor="white [3201]" stroked="f" strokeweight=".5pt">
                   <v:textbox>
                     <w:txbxContent>
                       <w:p>
@@ -19067,7 +19030,7 @@
 </file>
 
 <file path=customXml/itemProps1.xml><?xml version="1.0" encoding="utf-8"?>
-<ds:datastoreItem xmlns:ds="http://schemas.openxmlformats.org/officeDocument/2006/customXml" ds:itemID="{BF43F4AA-0CCC-4331-AA3E-763F6646E31D}">
+<ds:datastoreItem xmlns:ds="http://schemas.openxmlformats.org/officeDocument/2006/customXml" ds:itemID="{34BAD75A-AEA1-4888-BB57-4E9AF93AF906}">
   <ds:schemaRefs>
     <ds:schemaRef ds:uri="http://schemas.openxmlformats.org/officeDocument/2006/bibliography"/>
   </ds:schemaRefs>

</xml_diff>